<commit_message>
Atualizando pequenos tópicos feitos
</commit_message>
<xml_diff>
--- a/work 2024/Formatado review 2.docx
+++ b/work 2024/Formatado review 2.docx
@@ -1310,8 +1310,8 @@
       <w:r>
         <w:br w:type="page"/>
       </w:r>
-      <w:bookmarkStart w:id="5" w:name="_Toc302641982"/>
-      <w:bookmarkStart w:id="6" w:name="_Toc487377989"/>
+      <w:bookmarkStart w:id="5" w:name="_Toc487377989"/>
+      <w:bookmarkStart w:id="6" w:name="_Toc302641982"/>
       <w:r>
         <w:t>Resumo</w:t>
       </w:r>
@@ -1513,7 +1513,6 @@
       </w:r>
       <w:r>
         <w:rPr>
-          <w:rFonts w:hint="default"/>
           <w:lang w:val="pt-BR"/>
         </w:rPr>
         <w:t>Antarctic</w:t>
@@ -1552,8 +1551,8 @@
       <w:r>
         <w:br w:type="page"/>
       </w:r>
-      <w:bookmarkStart w:id="9" w:name="_Toc487377991"/>
-      <w:bookmarkStart w:id="10" w:name="_Toc302641984"/>
+      <w:bookmarkStart w:id="9" w:name="_Toc302641984"/>
+      <w:bookmarkStart w:id="10" w:name="_Toc487377991"/>
       <w:r>
         <w:t xml:space="preserve">LISTA DE </w:t>
       </w:r>
@@ -1602,7 +1601,7 @@
         <w:rPr>
           <w:lang w:val="pt-BR"/>
         </w:rPr>
-        <w:instrText xml:space="preserve"> HYPERLINK \l _Toc25774 </w:instrText>
+        <w:instrText xml:space="preserve"> HYPERLINK \l _Toc8551 </w:instrText>
       </w:r>
       <w:r>
         <w:rPr>
@@ -1633,7 +1632,7 @@
         <w:fldChar w:fldCharType="begin"/>
       </w:r>
       <w:r>
-        <w:instrText xml:space="preserve"> PAGEREF _Toc25774 \h </w:instrText>
+        <w:instrText xml:space="preserve"> PAGEREF _Toc8551 \h </w:instrText>
       </w:r>
       <w:r>
         <w:fldChar w:fldCharType="separate"/>
@@ -1668,7 +1667,7 @@
         <w:rPr>
           <w:lang w:val="pt-BR"/>
         </w:rPr>
-        <w:instrText xml:space="preserve"> HYPERLINK \l _Toc21424 </w:instrText>
+        <w:instrText xml:space="preserve"> HYPERLINK \l _Toc11525 </w:instrText>
       </w:r>
       <w:r>
         <w:rPr>
@@ -1699,7 +1698,7 @@
         <w:fldChar w:fldCharType="begin"/>
       </w:r>
       <w:r>
-        <w:instrText xml:space="preserve"> PAGEREF _Toc21424 \h </w:instrText>
+        <w:instrText xml:space="preserve"> PAGEREF _Toc11525 \h </w:instrText>
       </w:r>
       <w:r>
         <w:fldChar w:fldCharType="separate"/>
@@ -1734,7 +1733,7 @@
         <w:rPr>
           <w:lang w:val="pt-BR"/>
         </w:rPr>
-        <w:instrText xml:space="preserve"> HYPERLINK \l _Toc25068 </w:instrText>
+        <w:instrText xml:space="preserve"> HYPERLINK \l _Toc20721 </w:instrText>
       </w:r>
       <w:r>
         <w:rPr>
@@ -1765,7 +1764,7 @@
         <w:fldChar w:fldCharType="begin"/>
       </w:r>
       <w:r>
-        <w:instrText xml:space="preserve"> PAGEREF _Toc25068 \h </w:instrText>
+        <w:instrText xml:space="preserve"> PAGEREF _Toc20721 \h </w:instrText>
       </w:r>
       <w:r>
         <w:fldChar w:fldCharType="separate"/>
@@ -1800,7 +1799,7 @@
         <w:rPr>
           <w:lang w:val="pt-BR"/>
         </w:rPr>
-        <w:instrText xml:space="preserve"> HYPERLINK \l _Toc25854 </w:instrText>
+        <w:instrText xml:space="preserve"> HYPERLINK \l _Toc14594 </w:instrText>
       </w:r>
       <w:r>
         <w:rPr>
@@ -1844,7 +1843,7 @@
         <w:fldChar w:fldCharType="begin"/>
       </w:r>
       <w:r>
-        <w:instrText xml:space="preserve"> PAGEREF _Toc25854 \h </w:instrText>
+        <w:instrText xml:space="preserve"> PAGEREF _Toc14594 \h </w:instrText>
       </w:r>
       <w:r>
         <w:fldChar w:fldCharType="separate"/>
@@ -1879,7 +1878,7 @@
         <w:rPr>
           <w:lang w:val="pt-BR"/>
         </w:rPr>
-        <w:instrText xml:space="preserve"> HYPERLINK \l _Toc20935 </w:instrText>
+        <w:instrText xml:space="preserve"> HYPERLINK \l _Toc12044 </w:instrText>
       </w:r>
       <w:r>
         <w:rPr>
@@ -1903,7 +1902,7 @@
         <w:fldChar w:fldCharType="begin"/>
       </w:r>
       <w:r>
-        <w:instrText xml:space="preserve"> PAGEREF _Toc20935 \h </w:instrText>
+        <w:instrText xml:space="preserve"> PAGEREF _Toc12044 \h </w:instrText>
       </w:r>
       <w:r>
         <w:fldChar w:fldCharType="separate"/>
@@ -1938,7 +1937,7 @@
         <w:rPr>
           <w:lang w:val="pt-BR"/>
         </w:rPr>
-        <w:instrText xml:space="preserve"> HYPERLINK \l _Toc27061 </w:instrText>
+        <w:instrText xml:space="preserve"> HYPERLINK \l _Toc9453 </w:instrText>
       </w:r>
       <w:r>
         <w:rPr>
@@ -1969,7 +1968,7 @@
         <w:fldChar w:fldCharType="begin"/>
       </w:r>
       <w:r>
-        <w:instrText xml:space="preserve"> PAGEREF _Toc27061 \h </w:instrText>
+        <w:instrText xml:space="preserve"> PAGEREF _Toc9453 \h </w:instrText>
       </w:r>
       <w:r>
         <w:fldChar w:fldCharType="separate"/>
@@ -2004,7 +2003,7 @@
         <w:rPr>
           <w:lang w:val="pt-BR"/>
         </w:rPr>
-        <w:instrText xml:space="preserve"> HYPERLINK \l _Toc27463 </w:instrText>
+        <w:instrText xml:space="preserve"> HYPERLINK \l _Toc24551 </w:instrText>
       </w:r>
       <w:r>
         <w:rPr>
@@ -2035,7 +2034,7 @@
         <w:fldChar w:fldCharType="begin"/>
       </w:r>
       <w:r>
-        <w:instrText xml:space="preserve"> PAGEREF _Toc27463 \h </w:instrText>
+        <w:instrText xml:space="preserve"> PAGEREF _Toc24551 \h </w:instrText>
       </w:r>
       <w:r>
         <w:fldChar w:fldCharType="separate"/>
@@ -2070,7 +2069,7 @@
         <w:rPr>
           <w:lang w:val="pt-BR"/>
         </w:rPr>
-        <w:instrText xml:space="preserve"> HYPERLINK \l _Toc10166 </w:instrText>
+        <w:instrText xml:space="preserve"> HYPERLINK \l _Toc22531 </w:instrText>
       </w:r>
       <w:r>
         <w:rPr>
@@ -2094,7 +2093,7 @@
         <w:fldChar w:fldCharType="begin"/>
       </w:r>
       <w:r>
-        <w:instrText xml:space="preserve"> PAGEREF _Toc10166 \h </w:instrText>
+        <w:instrText xml:space="preserve"> PAGEREF _Toc22531 \h </w:instrText>
       </w:r>
       <w:r>
         <w:fldChar w:fldCharType="separate"/>
@@ -2129,7 +2128,7 @@
         <w:rPr>
           <w:lang w:val="pt-BR"/>
         </w:rPr>
-        <w:instrText xml:space="preserve"> HYPERLINK \l _Toc12014 </w:instrText>
+        <w:instrText xml:space="preserve"> HYPERLINK \l _Toc13136 </w:instrText>
       </w:r>
       <w:r>
         <w:rPr>
@@ -2153,7 +2152,7 @@
         <w:fldChar w:fldCharType="begin"/>
       </w:r>
       <w:r>
-        <w:instrText xml:space="preserve"> PAGEREF _Toc12014 \h </w:instrText>
+        <w:instrText xml:space="preserve"> PAGEREF _Toc13136 \h </w:instrText>
       </w:r>
       <w:r>
         <w:fldChar w:fldCharType="separate"/>
@@ -2188,7 +2187,7 @@
         <w:rPr>
           <w:lang w:val="pt-BR"/>
         </w:rPr>
-        <w:instrText xml:space="preserve"> HYPERLINK \l _Toc3126 </w:instrText>
+        <w:instrText xml:space="preserve"> HYPERLINK \l _Toc17456 </w:instrText>
       </w:r>
       <w:r>
         <w:rPr>
@@ -2212,7 +2211,7 @@
         <w:fldChar w:fldCharType="begin"/>
       </w:r>
       <w:r>
-        <w:instrText xml:space="preserve"> PAGEREF _Toc3126 \h </w:instrText>
+        <w:instrText xml:space="preserve"> PAGEREF _Toc17456 \h </w:instrText>
       </w:r>
       <w:r>
         <w:fldChar w:fldCharType="separate"/>
@@ -2247,7 +2246,7 @@
         <w:rPr>
           <w:lang w:val="pt-BR"/>
         </w:rPr>
-        <w:instrText xml:space="preserve"> HYPERLINK \l _Toc8508 </w:instrText>
+        <w:instrText xml:space="preserve"> HYPERLINK \l _Toc27421 </w:instrText>
       </w:r>
       <w:r>
         <w:rPr>
@@ -2271,7 +2270,7 @@
         <w:fldChar w:fldCharType="begin"/>
       </w:r>
       <w:r>
-        <w:instrText xml:space="preserve"> PAGEREF _Toc8508 \h </w:instrText>
+        <w:instrText xml:space="preserve"> PAGEREF _Toc27421 \h </w:instrText>
       </w:r>
       <w:r>
         <w:fldChar w:fldCharType="separate"/>
@@ -2306,7 +2305,7 @@
         <w:rPr>
           <w:lang w:val="pt-BR"/>
         </w:rPr>
-        <w:instrText xml:space="preserve"> HYPERLINK \l _Toc23139 </w:instrText>
+        <w:instrText xml:space="preserve"> HYPERLINK \l _Toc32650 </w:instrText>
       </w:r>
       <w:r>
         <w:rPr>
@@ -2330,7 +2329,7 @@
         <w:fldChar w:fldCharType="begin"/>
       </w:r>
       <w:r>
-        <w:instrText xml:space="preserve"> PAGEREF _Toc23139 \h </w:instrText>
+        <w:instrText xml:space="preserve"> PAGEREF _Toc32650 \h </w:instrText>
       </w:r>
       <w:r>
         <w:fldChar w:fldCharType="separate"/>
@@ -2365,7 +2364,7 @@
         <w:rPr>
           <w:lang w:val="pt-BR"/>
         </w:rPr>
-        <w:instrText xml:space="preserve"> HYPERLINK \l _Toc3705 </w:instrText>
+        <w:instrText xml:space="preserve"> HYPERLINK \l _Toc16586 </w:instrText>
       </w:r>
       <w:r>
         <w:rPr>
@@ -2389,7 +2388,7 @@
         <w:fldChar w:fldCharType="begin"/>
       </w:r>
       <w:r>
-        <w:instrText xml:space="preserve"> PAGEREF _Toc3705 \h </w:instrText>
+        <w:instrText xml:space="preserve"> PAGEREF _Toc16586 \h </w:instrText>
       </w:r>
       <w:r>
         <w:fldChar w:fldCharType="separate"/>
@@ -2449,8 +2448,6 @@
         <w:t>sumário</w:t>
       </w:r>
       <w:bookmarkEnd w:id="11"/>
-      <w:bookmarkStart w:id="49" w:name="_GoBack"/>
-      <w:bookmarkEnd w:id="49"/>
     </w:p>
     <w:p>
       <w:pPr>
@@ -2465,7 +2462,23 @@
         <w:fldChar w:fldCharType="begin"/>
       </w:r>
       <w:r>
-        <w:instrText xml:space="preserve"> TOC \o "1-5" \h \z \t "Titulo 1;1;Título REFERÊNCIAS;1;Pós-Textuais - APÊNDICES;6;Pós-Textuais - ANEXOS;7" </w:instrText>
+        <w:instrText xml:space="preserve"> TOC \o "1-5" \h \z \t "</w:instrText>
+      </w:r>
+      <w:r>
+        <w:rPr>
+          <w:rFonts w:hint="default"/>
+        </w:rPr>
+        <w:instrText xml:space="preserve">Título REFERÊNCIAS</w:instrText>
+      </w:r>
+      <w:r>
+        <w:rPr>
+          <w:rFonts w:hint="default"/>
+          <w:lang w:val="pt-BR"/>
+        </w:rPr>
+        <w:instrText xml:space="preserve">,5</w:instrText>
+      </w:r>
+      <w:r>
+        <w:instrText xml:space="preserve">" </w:instrText>
       </w:r>
       <w:r>
         <w:fldChar w:fldCharType="separate"/>
@@ -2474,7 +2487,7 @@
         <w:fldChar w:fldCharType="begin"/>
       </w:r>
       <w:r>
-        <w:instrText xml:space="preserve"> HYPERLINK \l _Toc23792 </w:instrText>
+        <w:instrText xml:space="preserve"> HYPERLINK \l _Toc26984 </w:instrText>
       </w:r>
       <w:r>
         <w:fldChar w:fldCharType="separate"/>
@@ -2495,7 +2508,7 @@
         <w:fldChar w:fldCharType="begin"/>
       </w:r>
       <w:r>
-        <w:instrText xml:space="preserve"> PAGEREF _Toc23792 \h </w:instrText>
+        <w:instrText xml:space="preserve"> PAGEREF _Toc26984 \h </w:instrText>
       </w:r>
       <w:r>
         <w:fldChar w:fldCharType="separate"/>
@@ -2530,7 +2543,7 @@
         <w:rPr>
           <w:lang w:val="en-US"/>
         </w:rPr>
-        <w:instrText xml:space="preserve"> HYPERLINK \l _Toc14830 </w:instrText>
+        <w:instrText xml:space="preserve"> HYPERLINK \l _Toc16205 </w:instrText>
       </w:r>
       <w:r>
         <w:rPr>
@@ -2561,7 +2574,7 @@
         <w:fldChar w:fldCharType="begin"/>
       </w:r>
       <w:r>
-        <w:instrText xml:space="preserve"> PAGEREF _Toc14830 \h </w:instrText>
+        <w:instrText xml:space="preserve"> PAGEREF _Toc16205 \h </w:instrText>
       </w:r>
       <w:r>
         <w:fldChar w:fldCharType="separate"/>
@@ -2600,7 +2613,7 @@
         <w:rPr>
           <w:lang w:val="en-US"/>
         </w:rPr>
-        <w:instrText xml:space="preserve"> HYPERLINK \l _Toc25025 </w:instrText>
+        <w:instrText xml:space="preserve"> HYPERLINK \l _Toc23618 </w:instrText>
       </w:r>
       <w:r>
         <w:rPr>
@@ -2630,7 +2643,7 @@
         <w:fldChar w:fldCharType="begin"/>
       </w:r>
       <w:r>
-        <w:instrText xml:space="preserve"> PAGEREF _Toc25025 \h </w:instrText>
+        <w:instrText xml:space="preserve"> PAGEREF _Toc23618 \h </w:instrText>
       </w:r>
       <w:r>
         <w:fldChar w:fldCharType="separate"/>
@@ -2669,7 +2682,7 @@
         <w:rPr>
           <w:lang w:val="en-US"/>
         </w:rPr>
-        <w:instrText xml:space="preserve"> HYPERLINK \l _Toc3342 </w:instrText>
+        <w:instrText xml:space="preserve"> HYPERLINK \l _Toc7394 </w:instrText>
       </w:r>
       <w:r>
         <w:rPr>
@@ -2700,7 +2713,7 @@
         <w:fldChar w:fldCharType="begin"/>
       </w:r>
       <w:r>
-        <w:instrText xml:space="preserve"> PAGEREF _Toc3342 \h </w:instrText>
+        <w:instrText xml:space="preserve"> PAGEREF _Toc7394 \h </w:instrText>
       </w:r>
       <w:r>
         <w:fldChar w:fldCharType="separate"/>
@@ -2739,7 +2752,7 @@
         <w:rPr>
           <w:lang w:val="en-US"/>
         </w:rPr>
-        <w:instrText xml:space="preserve"> HYPERLINK \l _Toc17733 </w:instrText>
+        <w:instrText xml:space="preserve"> HYPERLINK \l _Toc31289 </w:instrText>
       </w:r>
       <w:r>
         <w:rPr>
@@ -2770,7 +2783,7 @@
         <w:fldChar w:fldCharType="begin"/>
       </w:r>
       <w:r>
-        <w:instrText xml:space="preserve"> PAGEREF _Toc17733 \h </w:instrText>
+        <w:instrText xml:space="preserve"> PAGEREF _Toc31289 \h </w:instrText>
       </w:r>
       <w:r>
         <w:fldChar w:fldCharType="separate"/>
@@ -2809,7 +2822,7 @@
         <w:rPr>
           <w:lang w:val="en-US"/>
         </w:rPr>
-        <w:instrText xml:space="preserve"> HYPERLINK \l _Toc18166 </w:instrText>
+        <w:instrText xml:space="preserve"> HYPERLINK \l _Toc4991 </w:instrText>
       </w:r>
       <w:r>
         <w:rPr>
@@ -2840,7 +2853,7 @@
         <w:fldChar w:fldCharType="begin"/>
       </w:r>
       <w:r>
-        <w:instrText xml:space="preserve"> PAGEREF _Toc18166 \h </w:instrText>
+        <w:instrText xml:space="preserve"> PAGEREF _Toc4991 \h </w:instrText>
       </w:r>
       <w:r>
         <w:fldChar w:fldCharType="separate"/>
@@ -2879,7 +2892,7 @@
         <w:rPr>
           <w:lang w:val="en-US"/>
         </w:rPr>
-        <w:instrText xml:space="preserve"> HYPERLINK \l _Toc30934 </w:instrText>
+        <w:instrText xml:space="preserve"> HYPERLINK \l _Toc18171 </w:instrText>
       </w:r>
       <w:r>
         <w:rPr>
@@ -2910,7 +2923,7 @@
         <w:fldChar w:fldCharType="begin"/>
       </w:r>
       <w:r>
-        <w:instrText xml:space="preserve"> PAGEREF _Toc30934 \h </w:instrText>
+        <w:instrText xml:space="preserve"> PAGEREF _Toc18171 \h </w:instrText>
       </w:r>
       <w:r>
         <w:fldChar w:fldCharType="separate"/>
@@ -2949,7 +2962,7 @@
         <w:rPr>
           <w:lang w:val="en-US"/>
         </w:rPr>
-        <w:instrText xml:space="preserve"> HYPERLINK \l _Toc23696 </w:instrText>
+        <w:instrText xml:space="preserve"> HYPERLINK \l _Toc13580 </w:instrText>
       </w:r>
       <w:r>
         <w:rPr>
@@ -2978,7 +2991,7 @@
         <w:fldChar w:fldCharType="begin"/>
       </w:r>
       <w:r>
-        <w:instrText xml:space="preserve"> PAGEREF _Toc23696 \h </w:instrText>
+        <w:instrText xml:space="preserve"> PAGEREF _Toc13580 \h </w:instrText>
       </w:r>
       <w:r>
         <w:fldChar w:fldCharType="separate"/>
@@ -3017,7 +3030,7 @@
         <w:rPr>
           <w:lang w:val="en-US"/>
         </w:rPr>
-        <w:instrText xml:space="preserve"> HYPERLINK \l _Toc10945 </w:instrText>
+        <w:instrText xml:space="preserve"> HYPERLINK \l _Toc32255 </w:instrText>
       </w:r>
       <w:r>
         <w:rPr>
@@ -3048,7 +3061,7 @@
         <w:fldChar w:fldCharType="begin"/>
       </w:r>
       <w:r>
-        <w:instrText xml:space="preserve"> PAGEREF _Toc10945 \h </w:instrText>
+        <w:instrText xml:space="preserve"> PAGEREF _Toc32255 \h </w:instrText>
       </w:r>
       <w:r>
         <w:fldChar w:fldCharType="separate"/>
@@ -3087,7 +3100,7 @@
         <w:rPr>
           <w:lang w:val="en-US"/>
         </w:rPr>
-        <w:instrText xml:space="preserve"> HYPERLINK \l _Toc25535 </w:instrText>
+        <w:instrText xml:space="preserve"> HYPERLINK \l _Toc9123 </w:instrText>
       </w:r>
       <w:r>
         <w:rPr>
@@ -3117,7 +3130,7 @@
         <w:fldChar w:fldCharType="begin"/>
       </w:r>
       <w:r>
-        <w:instrText xml:space="preserve"> PAGEREF _Toc25535 \h </w:instrText>
+        <w:instrText xml:space="preserve"> PAGEREF _Toc9123 \h </w:instrText>
       </w:r>
       <w:r>
         <w:fldChar w:fldCharType="separate"/>
@@ -3156,7 +3169,7 @@
         <w:rPr>
           <w:lang w:val="en-US"/>
         </w:rPr>
-        <w:instrText xml:space="preserve"> HYPERLINK \l _Toc24325 </w:instrText>
+        <w:instrText xml:space="preserve"> HYPERLINK \l _Toc17259 </w:instrText>
       </w:r>
       <w:r>
         <w:rPr>
@@ -3186,7 +3199,7 @@
         <w:fldChar w:fldCharType="begin"/>
       </w:r>
       <w:r>
-        <w:instrText xml:space="preserve"> PAGEREF _Toc24325 \h </w:instrText>
+        <w:instrText xml:space="preserve"> PAGEREF _Toc17259 \h </w:instrText>
       </w:r>
       <w:r>
         <w:fldChar w:fldCharType="separate"/>
@@ -3225,7 +3238,7 @@
         <w:rPr>
           <w:lang w:val="en-US"/>
         </w:rPr>
-        <w:instrText xml:space="preserve"> HYPERLINK \l _Toc1952 </w:instrText>
+        <w:instrText xml:space="preserve"> HYPERLINK \l _Toc15209 </w:instrText>
       </w:r>
       <w:r>
         <w:rPr>
@@ -3255,7 +3268,7 @@
         <w:fldChar w:fldCharType="begin"/>
       </w:r>
       <w:r>
-        <w:instrText xml:space="preserve"> PAGEREF _Toc1952 \h </w:instrText>
+        <w:instrText xml:space="preserve"> PAGEREF _Toc15209 \h </w:instrText>
       </w:r>
       <w:r>
         <w:fldChar w:fldCharType="separate"/>
@@ -3294,7 +3307,7 @@
         <w:rPr>
           <w:lang w:val="en-US"/>
         </w:rPr>
-        <w:instrText xml:space="preserve"> HYPERLINK \l _Toc22269 </w:instrText>
+        <w:instrText xml:space="preserve"> HYPERLINK \l _Toc28959 </w:instrText>
       </w:r>
       <w:r>
         <w:rPr>
@@ -3325,7 +3338,7 @@
         <w:fldChar w:fldCharType="begin"/>
       </w:r>
       <w:r>
-        <w:instrText xml:space="preserve"> PAGEREF _Toc22269 \h </w:instrText>
+        <w:instrText xml:space="preserve"> PAGEREF _Toc28959 \h </w:instrText>
       </w:r>
       <w:r>
         <w:fldChar w:fldCharType="separate"/>
@@ -3364,7 +3377,7 @@
         <w:rPr>
           <w:lang w:val="en-US"/>
         </w:rPr>
-        <w:instrText xml:space="preserve"> HYPERLINK \l _Toc1034 </w:instrText>
+        <w:instrText xml:space="preserve"> HYPERLINK \l _Toc19421 </w:instrText>
       </w:r>
       <w:r>
         <w:rPr>
@@ -3395,7 +3408,7 @@
         <w:fldChar w:fldCharType="begin"/>
       </w:r>
       <w:r>
-        <w:instrText xml:space="preserve"> PAGEREF _Toc1034 \h </w:instrText>
+        <w:instrText xml:space="preserve"> PAGEREF _Toc19421 \h </w:instrText>
       </w:r>
       <w:r>
         <w:fldChar w:fldCharType="separate"/>
@@ -3434,7 +3447,7 @@
         <w:rPr>
           <w:lang w:val="en-US"/>
         </w:rPr>
-        <w:instrText xml:space="preserve"> HYPERLINK \l _Toc1889 </w:instrText>
+        <w:instrText xml:space="preserve"> HYPERLINK \l _Toc2358 </w:instrText>
       </w:r>
       <w:r>
         <w:rPr>
@@ -3464,7 +3477,7 @@
         <w:fldChar w:fldCharType="begin"/>
       </w:r>
       <w:r>
-        <w:instrText xml:space="preserve"> PAGEREF _Toc1889 \h </w:instrText>
+        <w:instrText xml:space="preserve"> PAGEREF _Toc2358 \h </w:instrText>
       </w:r>
       <w:r>
         <w:fldChar w:fldCharType="separate"/>
@@ -3503,7 +3516,7 @@
         <w:rPr>
           <w:lang w:val="en-US"/>
         </w:rPr>
-        <w:instrText xml:space="preserve"> HYPERLINK \l _Toc2582 </w:instrText>
+        <w:instrText xml:space="preserve"> HYPERLINK \l _Toc25821 </w:instrText>
       </w:r>
       <w:r>
         <w:rPr>
@@ -3533,7 +3546,7 @@
         <w:fldChar w:fldCharType="begin"/>
       </w:r>
       <w:r>
-        <w:instrText xml:space="preserve"> PAGEREF _Toc2582 \h </w:instrText>
+        <w:instrText xml:space="preserve"> PAGEREF _Toc25821 \h </w:instrText>
       </w:r>
       <w:r>
         <w:fldChar w:fldCharType="separate"/>
@@ -3572,7 +3585,7 @@
         <w:rPr>
           <w:lang w:val="en-US"/>
         </w:rPr>
-        <w:instrText xml:space="preserve"> HYPERLINK \l _Toc5949 </w:instrText>
+        <w:instrText xml:space="preserve"> HYPERLINK \l _Toc24961 </w:instrText>
       </w:r>
       <w:r>
         <w:rPr>
@@ -3602,7 +3615,7 @@
         <w:fldChar w:fldCharType="begin"/>
       </w:r>
       <w:r>
-        <w:instrText xml:space="preserve"> PAGEREF _Toc5949 \h </w:instrText>
+        <w:instrText xml:space="preserve"> PAGEREF _Toc24961 \h </w:instrText>
       </w:r>
       <w:r>
         <w:fldChar w:fldCharType="separate"/>
@@ -3641,7 +3654,7 @@
         <w:rPr>
           <w:lang w:val="en-US"/>
         </w:rPr>
-        <w:instrText xml:space="preserve"> HYPERLINK \l _Toc15776 </w:instrText>
+        <w:instrText xml:space="preserve"> HYPERLINK \l _Toc7357 </w:instrText>
       </w:r>
       <w:r>
         <w:rPr>
@@ -3670,7 +3683,7 @@
         <w:fldChar w:fldCharType="begin"/>
       </w:r>
       <w:r>
-        <w:instrText xml:space="preserve"> PAGEREF _Toc15776 \h </w:instrText>
+        <w:instrText xml:space="preserve"> PAGEREF _Toc7357 \h </w:instrText>
       </w:r>
       <w:r>
         <w:fldChar w:fldCharType="separate"/>
@@ -3709,7 +3722,7 @@
         <w:rPr>
           <w:lang w:val="en-US"/>
         </w:rPr>
-        <w:instrText xml:space="preserve"> HYPERLINK \l _Toc30684 </w:instrText>
+        <w:instrText xml:space="preserve"> HYPERLINK \l _Toc30651 </w:instrText>
       </w:r>
       <w:r>
         <w:rPr>
@@ -3738,13 +3751,74 @@
         <w:fldChar w:fldCharType="begin"/>
       </w:r>
       <w:r>
-        <w:instrText xml:space="preserve"> PAGEREF _Toc30684 \h </w:instrText>
+        <w:instrText xml:space="preserve"> PAGEREF _Toc30651 \h </w:instrText>
       </w:r>
       <w:r>
         <w:fldChar w:fldCharType="separate"/>
       </w:r>
       <w:r>
         <w:t>38</w:t>
+      </w:r>
+      <w:r>
+        <w:fldChar w:fldCharType="end"/>
+      </w:r>
+      <w:r>
+        <w:rPr>
+          <w:color w:val="auto"/>
+          <w:lang w:val="en-US"/>
+        </w:rPr>
+        <w:fldChar w:fldCharType="end"/>
+      </w:r>
+    </w:p>
+    <w:p>
+      <w:pPr>
+        <w:pStyle w:val="23"/>
+        <w:tabs>
+          <w:tab w:val="right" w:leader="dot" w:pos="9071"/>
+          <w:tab w:val="clear" w:pos="1701"/>
+          <w:tab w:val="clear" w:pos="8647"/>
+        </w:tabs>
+      </w:pPr>
+      <w:r>
+        <w:rPr>
+          <w:color w:val="auto"/>
+          <w:lang w:val="en-US"/>
+        </w:rPr>
+        <w:fldChar w:fldCharType="begin"/>
+      </w:r>
+      <w:r>
+        <w:rPr>
+          <w:lang w:val="en-US"/>
+        </w:rPr>
+        <w:instrText xml:space="preserve"> HYPERLINK \l _Toc8223 </w:instrText>
+      </w:r>
+      <w:r>
+        <w:rPr>
+          <w:lang w:val="en-US"/>
+        </w:rPr>
+        <w:fldChar w:fldCharType="separate"/>
+      </w:r>
+      <w:r>
+        <w:rPr>
+          <w:caps/>
+          <w:lang w:val="pt-BR"/>
+        </w:rPr>
+        <w:t>REFERÊNCIAS</w:t>
+      </w:r>
+      <w:r>
+        <w:tab/>
+      </w:r>
+      <w:r>
+        <w:fldChar w:fldCharType="begin"/>
+      </w:r>
+      <w:r>
+        <w:instrText xml:space="preserve"> PAGEREF _Toc8223 \h </w:instrText>
+      </w:r>
+      <w:r>
+        <w:fldChar w:fldCharType="separate"/>
+      </w:r>
+      <w:r>
+        <w:t>39</w:t>
       </w:r>
       <w:r>
         <w:fldChar w:fldCharType="end"/>
@@ -3876,7 +3950,7 @@
         <w:pStyle w:val="2"/>
         <w:bidi w:val="0"/>
       </w:pPr>
-      <w:bookmarkStart w:id="12" w:name="_Toc23792"/>
+      <w:bookmarkStart w:id="12" w:name="_Toc26984"/>
       <w:r>
         <w:t>INTRODUÇÃO</w:t>
       </w:r>
@@ -4123,7 +4197,7 @@
         </w:rPr>
         <w:t xml:space="preserve"> </w:t>
       </w:r>
-      <w:bookmarkStart w:id="13" w:name="_Toc14830"/>
+      <w:bookmarkStart w:id="13" w:name="_Toc16205"/>
       <w:r>
         <w:rPr>
           <w:rFonts w:hint="default"/>
@@ -4250,7 +4324,7 @@
       <w:r>
         <w:fldChar w:fldCharType="end"/>
       </w:r>
-      <w:bookmarkStart w:id="14" w:name="_Toc25774"/>
+      <w:bookmarkStart w:id="14" w:name="_Toc8551"/>
       <w:r>
         <w:rPr>
           <w:lang w:val="pt-BR"/>
@@ -4336,7 +4410,16 @@
           <w:rFonts w:hint="default"/>
           <w:lang w:val="pt-BR"/>
         </w:rPr>
-        <w:t>O vento solar é o fluxo de partículas carregadas, principalmente prótons e elétrons, emitidas da coroa do Sol em direção ao espaço. Esse plasma magnetizado carrega  integrado em si o campo magnético heliosférico, que interage com as partículas cósmicas que adentram o sistema solar, alterando significativamente suas energias e trajetórias. Conforme a atividade do Sol se intensifica ao longo do seu ciclo, os campos magnéticos associados ao vento solar bloqueiam os raios cósmicos e, assim, diminuem sua incidência na heliosfera e, consequentemente, na Terra, dando origem a uma anticorrelação entre o ciclo de manchas solares e o fluxo de RCGs. Esse fenômeno é conhecido como Modulação Solar de Raios Cósmicos Galácticos [4].</w:t>
+        <w:t>O vento solar é o fluxo de partículas carregadas</w:t>
+      </w:r>
+      <w:bookmarkStart w:id="50" w:name="_GoBack"/>
+      <w:bookmarkEnd w:id="50"/>
+      <w:r>
+        <w:rPr>
+          <w:rFonts w:hint="default"/>
+          <w:lang w:val="pt-BR"/>
+        </w:rPr>
+        <w:t xml:space="preserve"> emitidas da coroa do Sol em direção ao espaço. Esse plasma magnetizado carrega  integrado em si o campo magnético heliosférico, que interage com as partículas cósmicas que adentram o sistema solar, alterando significativamente suas energias e trajetórias. Conforme a atividade do Sol se intensifica ao longo do seu ciclo, os campos magnéticos associados ao vento solar bloqueiam os raios cósmicos e, assim, diminuem sua incidência na heliosfera e, consequentemente, na Terra, dando origem a uma anticorrelação entre o ciclo de manchas solares e o fluxo de RCGs. Esse fenômeno é conhecido como Modulação Solar de Raios Cósmicos Galácticos [4].</w:t>
       </w:r>
     </w:p>
     <w:p>
@@ -4422,7 +4505,7 @@
       <w:r>
         <w:fldChar w:fldCharType="end"/>
       </w:r>
-      <w:bookmarkStart w:id="17" w:name="_Toc21424"/>
+      <w:bookmarkStart w:id="17" w:name="_Toc11525"/>
       <w:r>
         <w:rPr>
           <w:lang w:val="pt-BR"/>
@@ -4555,7 +4638,7 @@
       <w:r>
         <w:fldChar w:fldCharType="end"/>
       </w:r>
-      <w:bookmarkStart w:id="18" w:name="_Toc25068"/>
+      <w:bookmarkStart w:id="18" w:name="_Toc20721"/>
       <w:r>
         <w:rPr>
           <w:lang w:val="pt-BR"/>
@@ -4675,7 +4758,7 @@
           <w:lang w:val="pt-BR"/>
         </w:rPr>
       </w:pPr>
-      <w:bookmarkStart w:id="19" w:name="_Toc25025"/>
+      <w:bookmarkStart w:id="19" w:name="_Toc23618"/>
       <w:r>
         <w:rPr>
           <w:rFonts w:hint="default"/>
@@ -4819,7 +4902,7 @@
       <w:r>
         <w:fldChar w:fldCharType="end"/>
       </w:r>
-      <w:bookmarkStart w:id="20" w:name="_Toc25854"/>
+      <w:bookmarkStart w:id="20" w:name="_Toc14594"/>
       <w:r>
         <w:rPr>
           <w:lang w:val="pt-BR"/>
@@ -4880,7 +4963,7 @@
         </w:rPr>
         <w:tab/>
       </w:r>
-      <w:bookmarkStart w:id="21" w:name="_Toc3342"/>
+      <w:bookmarkStart w:id="21" w:name="_Toc7394"/>
       <w:r>
         <w:rPr>
           <w:rFonts w:hint="default"/>
@@ -4936,7 +5019,7 @@
           <w:lang w:val="en-US" w:eastAsia="pt-BR"/>
         </w:rPr>
       </w:pPr>
-      <w:bookmarkStart w:id="22" w:name="_Toc17733"/>
+      <w:bookmarkStart w:id="22" w:name="_Toc31289"/>
       <w:r>
         <w:rPr>
           <w:rFonts w:hint="default"/>
@@ -5006,7 +5089,7 @@
           <w:lang w:val="pt-BR" w:eastAsia="pt-BR"/>
         </w:rPr>
       </w:pPr>
-      <w:bookmarkStart w:id="23" w:name="_Toc18166"/>
+      <w:bookmarkStart w:id="23" w:name="_Toc4991"/>
       <w:r>
         <w:rPr>
           <w:rFonts w:hint="default"/>
@@ -5130,7 +5213,7 @@
           <w:lang w:val="en-US" w:eastAsia="pt-BR"/>
         </w:rPr>
       </w:pPr>
-      <w:bookmarkStart w:id="24" w:name="_Toc30934"/>
+      <w:bookmarkStart w:id="24" w:name="_Toc18171"/>
       <w:r>
         <w:rPr>
           <w:rFonts w:hint="default"/>
@@ -5203,7 +5286,7 @@
           <w:lang w:val="pt-BR" w:eastAsia="pt-BR"/>
         </w:rPr>
       </w:pPr>
-      <w:bookmarkStart w:id="25" w:name="_Toc23696"/>
+      <w:bookmarkStart w:id="25" w:name="_Toc13580"/>
       <w:r>
         <w:rPr>
           <w:rFonts w:hint="default"/>
@@ -5295,7 +5378,7 @@
       <w:r>
         <w:fldChar w:fldCharType="end"/>
       </w:r>
-      <w:bookmarkStart w:id="26" w:name="_Toc20935"/>
+      <w:bookmarkStart w:id="26" w:name="_Toc12044"/>
       <w:r>
         <w:rPr>
           <w:lang w:val="pt-BR"/>
@@ -5469,7 +5552,7 @@
           <w:lang w:val="en-US" w:eastAsia="pt-BR"/>
         </w:rPr>
       </w:pPr>
-      <w:bookmarkStart w:id="27" w:name="_Toc10945"/>
+      <w:bookmarkStart w:id="27" w:name="_Toc32255"/>
       <w:r>
         <w:rPr>
           <w:rFonts w:hint="default"/>
@@ -5488,7 +5571,7 @@
           <w:lang w:val="en-US" w:eastAsia="pt-BR"/>
         </w:rPr>
       </w:pPr>
-      <w:bookmarkStart w:id="28" w:name="_Toc25535"/>
+      <w:bookmarkStart w:id="28" w:name="_Toc9123"/>
       <w:r>
         <w:rPr>
           <w:rFonts w:hint="default"/>
@@ -5582,7 +5665,7 @@
       <w:r>
         <w:fldChar w:fldCharType="end"/>
       </w:r>
-      <w:bookmarkStart w:id="29" w:name="_Toc27061"/>
+      <w:bookmarkStart w:id="29" w:name="_Toc9453"/>
       <w:r>
         <w:rPr>
           <w:lang w:val="pt-BR"/>
@@ -5668,7 +5751,7 @@
           <w:lang w:val="pt-BR"/>
         </w:rPr>
       </w:pPr>
-      <w:bookmarkStart w:id="30" w:name="_Toc24325"/>
+      <w:bookmarkStart w:id="30" w:name="_Toc17259"/>
       <w:r>
         <w:rPr>
           <w:rFonts w:hint="default"/>
@@ -5763,7 +5846,7 @@
       <w:r>
         <w:fldChar w:fldCharType="end"/>
       </w:r>
-      <w:bookmarkStart w:id="31" w:name="_Toc27463"/>
+      <w:bookmarkStart w:id="31" w:name="_Toc24551"/>
       <w:r>
         <w:rPr>
           <w:lang w:val="pt-BR"/>
@@ -5815,8 +5898,8 @@
           <w:lang w:val="pt-BR"/>
         </w:rPr>
       </w:pPr>
-      <w:bookmarkStart w:id="32" w:name="_Toc19885"/>
-      <w:bookmarkStart w:id="33" w:name="_Toc1952"/>
+      <w:bookmarkStart w:id="32" w:name="_Toc15209"/>
+      <w:bookmarkStart w:id="33" w:name="_Toc19885"/>
       <w:r>
         <w:rPr>
           <w:rFonts w:hint="default"/>
@@ -5928,7 +6011,7 @@
       <w:r>
         <w:fldChar w:fldCharType="end"/>
       </w:r>
-      <w:bookmarkStart w:id="34" w:name="_Toc10166"/>
+      <w:bookmarkStart w:id="34" w:name="_Toc22531"/>
       <w:r>
         <w:rPr>
           <w:lang w:val="pt-BR"/>
@@ -6068,7 +6151,7 @@
       <w:r>
         <w:fldChar w:fldCharType="end"/>
       </w:r>
-      <w:bookmarkStart w:id="35" w:name="_Toc12014"/>
+      <w:bookmarkStart w:id="35" w:name="_Toc13136"/>
       <w:r>
         <w:rPr>
           <w:lang w:val="pt-BR"/>
@@ -6428,7 +6511,7 @@
       <w:r>
         <w:fldChar w:fldCharType="end"/>
       </w:r>
-      <w:bookmarkStart w:id="36" w:name="_Toc3126"/>
+      <w:bookmarkStart w:id="36" w:name="_Toc17456"/>
       <w:r>
         <w:rPr>
           <w:lang w:val="pt-BR"/>
@@ -6462,7 +6545,7 @@
           <w:lang w:val="pt-BR"/>
         </w:rPr>
       </w:pPr>
-      <w:bookmarkStart w:id="37" w:name="_Toc22269"/>
+      <w:bookmarkStart w:id="37" w:name="_Toc28959"/>
       <w:r>
         <w:rPr>
           <w:rFonts w:hint="default"/>
@@ -6573,7 +6656,7 @@
       <w:r>
         <w:fldChar w:fldCharType="end"/>
       </w:r>
-      <w:bookmarkStart w:id="38" w:name="_Toc8508"/>
+      <w:bookmarkStart w:id="38" w:name="_Toc27421"/>
       <w:r>
         <w:rPr>
           <w:lang w:val="pt-BR"/>
@@ -6645,7 +6728,7 @@
           <w:lang w:val="pt-BR"/>
         </w:rPr>
       </w:pPr>
-      <w:bookmarkStart w:id="39" w:name="_Toc1034"/>
+      <w:bookmarkStart w:id="39" w:name="_Toc19421"/>
       <w:r>
         <w:rPr>
           <w:rFonts w:hint="default"/>
@@ -6725,7 +6808,7 @@
           <w:lang w:val="pt-BR"/>
         </w:rPr>
       </w:pPr>
-      <w:bookmarkStart w:id="40" w:name="_Toc1889"/>
+      <w:bookmarkStart w:id="40" w:name="_Toc2358"/>
       <w:r>
         <w:rPr>
           <w:rFonts w:hint="default"/>
@@ -6819,7 +6902,7 @@
       <w:r>
         <w:fldChar w:fldCharType="end"/>
       </w:r>
-      <w:bookmarkStart w:id="41" w:name="_Toc23139"/>
+      <w:bookmarkStart w:id="41" w:name="_Toc32650"/>
       <w:r>
         <w:rPr>
           <w:lang w:val="pt-BR"/>
@@ -7446,7 +7529,7 @@
           <w:lang w:val="pt-BR"/>
         </w:rPr>
       </w:pPr>
-      <w:bookmarkStart w:id="42" w:name="_Toc2582"/>
+      <w:bookmarkStart w:id="42" w:name="_Toc25821"/>
       <w:r>
         <w:rPr>
           <w:rFonts w:hint="default"/>
@@ -7611,7 +7694,7 @@
           <w:lang w:val="pt-BR"/>
         </w:rPr>
       </w:pPr>
-      <w:bookmarkStart w:id="43" w:name="_Toc5949"/>
+      <w:bookmarkStart w:id="43" w:name="_Toc24961"/>
       <w:r>
         <w:rPr>
           <w:rFonts w:hint="default"/>
@@ -7756,7 +7839,7 @@
       <w:r>
         <w:fldChar w:fldCharType="end"/>
       </w:r>
-      <w:bookmarkStart w:id="44" w:name="_Toc3705"/>
+      <w:bookmarkStart w:id="44" w:name="_Toc16586"/>
       <w:r>
         <w:rPr>
           <w:lang w:val="pt-BR"/>
@@ -7854,7 +7937,7 @@
           <w:lang w:val="pt-BR"/>
         </w:rPr>
       </w:pPr>
-      <w:bookmarkStart w:id="45" w:name="_Toc15776"/>
+      <w:bookmarkStart w:id="45" w:name="_Toc7357"/>
       <w:r>
         <w:rPr>
           <w:rFonts w:hint="default"/>
@@ -8160,7 +8243,7 @@
           <w:lang w:val="pt-BR"/>
         </w:rPr>
       </w:pPr>
-      <w:bookmarkStart w:id="46" w:name="_Toc30684"/>
+      <w:bookmarkStart w:id="46" w:name="_Toc30651"/>
       <w:r>
         <w:rPr>
           <w:rFonts w:hint="default"/>
@@ -8202,6 +8285,7 @@
     <w:p>
       <w:pPr>
         <w:pStyle w:val="82"/>
+        <w:jc w:val="center"/>
         <w:rPr>
           <w:sz w:val="16"/>
           <w:szCs w:val="16"/>
@@ -8215,9 +8299,10 @@
         </w:rPr>
         <w:br w:type="page"/>
       </w:r>
-      <w:r>
-        <w:rPr>
-          <w:rStyle w:val="48"/>
+      <w:bookmarkStart w:id="48" w:name="_Toc8223"/>
+      <w:r>
+        <w:rPr>
+          <w:rStyle w:val="85"/>
           <w:b/>
           <w:caps/>
           <w:lang w:val="pt-BR"/>
@@ -8225,6 +8310,7 @@
         <w:t>REFERÊNCIAS</w:t>
       </w:r>
       <w:bookmarkEnd w:id="47"/>
+      <w:bookmarkEnd w:id="48"/>
     </w:p>
     <w:p>
       <w:pPr>
@@ -8614,11 +8700,11 @@
       <w:pPr>
         <w:pStyle w:val="83"/>
       </w:pPr>
-      <w:bookmarkStart w:id="48" w:name="_Toc297219009"/>
+      <w:bookmarkStart w:id="49" w:name="_Toc297219009"/>
       <w:r>
         <w:t>Questionário de Pesquisa</w:t>
       </w:r>
-      <w:bookmarkEnd w:id="48"/>
+      <w:bookmarkEnd w:id="49"/>
     </w:p>
     <w:p>
       <w:pPr>
@@ -9807,6 +9893,9 @@
     <w:qFormat/>
     <w:uiPriority w:val="99"/>
     <w:pPr>
+      <w:tabs>
+        <w:tab w:val="left" w:pos="227"/>
+      </w:tabs>
       <w:outlineLvl w:val="0"/>
     </w:pPr>
   </w:style>
@@ -10674,6 +10763,7 @@
     <w:name w:val="Heading 4 Char1"/>
     <w:link w:val="7"/>
     <w:semiHidden/>
+    <w:qFormat/>
     <w:uiPriority w:val="99"/>
     <w:rPr>
       <w:rFonts w:ascii="Arial" w:hAnsi="Arial" w:eastAsia="Times New Roman" w:cs="Times New Roman"/>
@@ -10762,6 +10852,7 @@
   <w:style w:type="character" w:customStyle="1" w:styleId="52">
     <w:name w:val="Body Text Char"/>
     <w:link w:val="22"/>
+    <w:qFormat/>
     <w:uiPriority w:val="99"/>
     <w:rPr>
       <w:rFonts w:ascii="Times New Roman" w:hAnsi="Times New Roman" w:eastAsia="Times New Roman"/>
@@ -10772,6 +10863,7 @@
     <w:name w:val="Endnote Text Char"/>
     <w:link w:val="26"/>
     <w:semiHidden/>
+    <w:qFormat/>
     <w:uiPriority w:val="99"/>
     <w:rPr>
       <w:rFonts w:ascii="Arial" w:hAnsi="Arial" w:eastAsia="Times New Roman"/>
@@ -10783,6 +10875,7 @@
     <w:name w:val="Header Char"/>
     <w:link w:val="30"/>
     <w:semiHidden/>
+    <w:qFormat/>
     <w:uiPriority w:val="99"/>
     <w:rPr>
       <w:rFonts w:ascii="Arial" w:hAnsi="Arial" w:eastAsia="Times New Roman"/>
@@ -10922,6 +11015,7 @@
     <w:name w:val="Dedicatória/Epígrafe"/>
     <w:basedOn w:val="1"/>
     <w:next w:val="1"/>
+    <w:qFormat/>
     <w:uiPriority w:val="99"/>
     <w:pPr>
       <w:ind w:left="4536"/>
@@ -11010,6 +11104,7 @@
   <w:style w:type="paragraph" w:customStyle="1" w:styleId="72">
     <w:name w:val="Texto tabela - Corpo da Tabela"/>
     <w:basedOn w:val="71"/>
+    <w:qFormat/>
     <w:uiPriority w:val="99"/>
     <w:pPr>
       <w:spacing w:before="60" w:after="60"/>
@@ -11023,6 +11118,7 @@
     <w:name w:val="Legenda Tabela"/>
     <w:basedOn w:val="32"/>
     <w:next w:val="1"/>
+    <w:qFormat/>
     <w:uiPriority w:val="99"/>
     <w:rPr>
       <w:color w:val="auto"/>
@@ -11034,6 +11130,7 @@
     <w:name w:val="Fonte das Tabelas"/>
     <w:basedOn w:val="1"/>
     <w:next w:val="4"/>
+    <w:qFormat/>
     <w:uiPriority w:val="99"/>
     <w:pPr>
       <w:keepNext/>
@@ -11051,6 +11148,7 @@
     <w:name w:val="Parágrafo para Ilustrações"/>
     <w:basedOn w:val="1"/>
     <w:next w:val="32"/>
+    <w:qFormat/>
     <w:uiPriority w:val="99"/>
     <w:pPr>
       <w:keepNext/>
@@ -11067,6 +11165,7 @@
     <w:name w:val="Conteúdo dos Quadros"/>
     <w:basedOn w:val="1"/>
     <w:next w:val="4"/>
+    <w:qFormat/>
     <w:uiPriority w:val="99"/>
     <w:pPr>
       <w:spacing w:before="60" w:after="60"/>
@@ -11082,6 +11181,7 @@
     <w:name w:val="Citação longa"/>
     <w:basedOn w:val="1"/>
     <w:next w:val="4"/>
+    <w:qFormat/>
     <w:uiPriority w:val="99"/>
     <w:pPr>
       <w:keepLines/>
@@ -11098,6 +11198,7 @@
     <w:name w:val="Citação Extra Longa Início"/>
     <w:basedOn w:val="1"/>
     <w:next w:val="1"/>
+    <w:qFormat/>
     <w:uiPriority w:val="99"/>
     <w:pPr>
       <w:spacing w:before="600"/>
@@ -11111,6 +11212,7 @@
   <w:style w:type="paragraph" w:customStyle="1" w:styleId="79">
     <w:name w:val="Citação Extra Longa Meio"/>
     <w:basedOn w:val="78"/>
+    <w:qFormat/>
     <w:uiPriority w:val="99"/>
     <w:pPr>
       <w:spacing w:before="0"/>
@@ -11123,6 +11225,7 @@
     <w:name w:val="Citação Extra Longa Fim"/>
     <w:basedOn w:val="79"/>
     <w:next w:val="1"/>
+    <w:qFormat/>
     <w:uiPriority w:val="99"/>
     <w:pPr>
       <w:spacing w:after="600"/>
@@ -11131,6 +11234,7 @@
   <w:style w:type="character" w:customStyle="1" w:styleId="81">
     <w:name w:val="Date Char"/>
     <w:semiHidden/>
+    <w:qFormat/>
     <w:uiPriority w:val="99"/>
     <w:rPr>
       <w:rFonts w:ascii="Arial" w:hAnsi="Arial" w:eastAsia="Times New Roman"/>
@@ -11144,6 +11248,8 @@
     <w:name w:val="Título REFERÊNCIAS"/>
     <w:basedOn w:val="1"/>
     <w:next w:val="70"/>
+    <w:link w:val="85"/>
+    <w:qFormat/>
     <w:uiPriority w:val="99"/>
     <w:pPr>
       <w:spacing w:after="600"/>
@@ -11160,6 +11266,7 @@
     <w:name w:val="Pós-Textuais - APÊNDICES"/>
     <w:basedOn w:val="1"/>
     <w:next w:val="4"/>
+    <w:qFormat/>
     <w:uiPriority w:val="99"/>
     <w:pPr>
       <w:numPr>
@@ -11181,6 +11288,7 @@
     <w:name w:val="Pós-Textuais - ANEXOS"/>
     <w:basedOn w:val="1"/>
     <w:next w:val="4"/>
+    <w:qFormat/>
     <w:uiPriority w:val="99"/>
     <w:pPr>
       <w:numPr>
@@ -11196,6 +11304,18 @@
       <w:rFonts w:cs="Arial"/>
       <w:color w:val="auto"/>
       <w:lang w:val="pt-BR" w:eastAsia="pt-BR"/>
+    </w:rPr>
+  </w:style>
+  <w:style w:type="character" w:customStyle="1" w:styleId="85">
+    <w:name w:val="Título REFERÊNCIAS Char"/>
+    <w:link w:val="82"/>
+    <w:qFormat/>
+    <w:uiPriority w:val="99"/>
+    <w:rPr>
+      <w:b/>
+      <w:caps/>
+      <w:color w:val="auto"/>
+      <w:lang w:eastAsia="pt-BR"/>
     </w:rPr>
   </w:style>
 </w:styles>

</xml_diff>

<commit_message>
Texto de motivação mudado para o capítulo 2
</commit_message>
<xml_diff>
--- a/work 2024/Formatado review 2.docx
+++ b/work 2024/Formatado review 2.docx
@@ -1601,7 +1601,7 @@
         <w:rPr>
           <w:lang w:val="pt-BR"/>
         </w:rPr>
-        <w:instrText xml:space="preserve"> HYPERLINK \l _Toc8551 </w:instrText>
+        <w:instrText xml:space="preserve"> HYPERLINK \l _Toc30935 </w:instrText>
       </w:r>
       <w:r>
         <w:rPr>
@@ -1632,13 +1632,13 @@
         <w:fldChar w:fldCharType="begin"/>
       </w:r>
       <w:r>
-        <w:instrText xml:space="preserve"> PAGEREF _Toc8551 \h </w:instrText>
+        <w:instrText xml:space="preserve"> PAGEREF _Toc30935 \h </w:instrText>
       </w:r>
       <w:r>
         <w:fldChar w:fldCharType="separate"/>
       </w:r>
       <w:r>
-        <w:t>14</w:t>
+        <w:t>17</w:t>
       </w:r>
       <w:r>
         <w:fldChar w:fldCharType="end"/>
@@ -1667,7 +1667,7 @@
         <w:rPr>
           <w:lang w:val="pt-BR"/>
         </w:rPr>
-        <w:instrText xml:space="preserve"> HYPERLINK \l _Toc11525 </w:instrText>
+        <w:instrText xml:space="preserve"> HYPERLINK \l _Toc15258 </w:instrText>
       </w:r>
       <w:r>
         <w:rPr>
@@ -1682,14 +1682,53 @@
         <w:rPr>
           <w:lang w:val="pt-BR"/>
         </w:rPr>
-        <w:t xml:space="preserve"> - Anticorrelação entre a contagem do número de manchas solares e o número de raios cósmicos detectados na superfície</w:t>
-      </w:r>
-      <w:r>
-        <w:rPr>
-          <w:rFonts w:hint="default"/>
-          <w:lang w:val="pt-BR"/>
-        </w:rPr>
-        <w:t xml:space="preserve"> [5]</w:t>
+        <w:t xml:space="preserve"> - </w:t>
+      </w:r>
+      <w:r>
+        <w:rPr>
+          <w:rFonts w:hint="default"/>
+          <w:lang w:val="pt-BR"/>
+        </w:rPr>
+        <w:t>Variação n</w:t>
+      </w:r>
+      <w:r>
+        <w:rPr>
+          <w:lang w:val="pt-BR"/>
+        </w:rPr>
+        <w:t>a contagem do número de manchas solares</w:t>
+      </w:r>
+      <w:r>
+        <w:rPr>
+          <w:rFonts w:hint="default"/>
+          <w:lang w:val="pt-BR"/>
+        </w:rPr>
+        <w:t xml:space="preserve"> (vermelho)</w:t>
+      </w:r>
+      <w:r>
+        <w:rPr>
+          <w:lang w:val="pt-BR"/>
+        </w:rPr>
+        <w:t xml:space="preserve"> e</w:t>
+      </w:r>
+      <w:r>
+        <w:rPr>
+          <w:rFonts w:hint="default"/>
+          <w:lang w:val="pt-BR"/>
+        </w:rPr>
+        <w:t xml:space="preserve"> na intensidade relativa de</w:t>
+      </w:r>
+      <w:r>
+        <w:rPr>
+          <w:lang w:val="pt-BR"/>
+        </w:rPr>
+        <w:t xml:space="preserve"> raios cósmicos</w:t>
+      </w:r>
+      <w:r>
+        <w:rPr>
+          <w:rFonts w:hint="default"/>
+          <w:lang w:val="pt-BR"/>
+        </w:rPr>
+        <w:t xml:space="preserve"> na estação Oulu (azul), ambos com uma média de 27 dias [5]</w:t>
       </w:r>
       <w:r>
         <w:tab/>
@@ -1698,13 +1737,13 @@
         <w:fldChar w:fldCharType="begin"/>
       </w:r>
       <w:r>
-        <w:instrText xml:space="preserve"> PAGEREF _Toc11525 \h </w:instrText>
+        <w:instrText xml:space="preserve"> PAGEREF _Toc15258 \h </w:instrText>
       </w:r>
       <w:r>
         <w:fldChar w:fldCharType="separate"/>
       </w:r>
       <w:r>
-        <w:t>15</w:t>
+        <w:t>18</w:t>
       </w:r>
       <w:r>
         <w:fldChar w:fldCharType="end"/>
@@ -1733,7 +1772,7 @@
         <w:rPr>
           <w:lang w:val="pt-BR"/>
         </w:rPr>
-        <w:instrText xml:space="preserve"> HYPERLINK \l _Toc20721 </w:instrText>
+        <w:instrText xml:space="preserve"> HYPERLINK \l _Toc23373 </w:instrText>
       </w:r>
       <w:r>
         <w:rPr>
@@ -1764,13 +1803,13 @@
         <w:fldChar w:fldCharType="begin"/>
       </w:r>
       <w:r>
-        <w:instrText xml:space="preserve"> PAGEREF _Toc20721 \h </w:instrText>
+        <w:instrText xml:space="preserve"> PAGEREF _Toc23373 \h </w:instrText>
       </w:r>
       <w:r>
         <w:fldChar w:fldCharType="separate"/>
       </w:r>
       <w:r>
-        <w:t>16</w:t>
+        <w:t>19</w:t>
       </w:r>
       <w:r>
         <w:fldChar w:fldCharType="end"/>
@@ -1799,7 +1838,7 @@
         <w:rPr>
           <w:lang w:val="pt-BR"/>
         </w:rPr>
-        <w:instrText xml:space="preserve"> HYPERLINK \l _Toc14594 </w:instrText>
+        <w:instrText xml:space="preserve"> HYPERLINK \l _Toc30355 </w:instrText>
       </w:r>
       <w:r>
         <w:rPr>
@@ -1843,13 +1882,13 @@
         <w:fldChar w:fldCharType="begin"/>
       </w:r>
       <w:r>
-        <w:instrText xml:space="preserve"> PAGEREF _Toc14594 \h </w:instrText>
+        <w:instrText xml:space="preserve"> PAGEREF _Toc30355 \h </w:instrText>
       </w:r>
       <w:r>
         <w:fldChar w:fldCharType="separate"/>
       </w:r>
       <w:r>
-        <w:t>18</w:t>
+        <w:t>21</w:t>
       </w:r>
       <w:r>
         <w:fldChar w:fldCharType="end"/>
@@ -1878,7 +1917,7 @@
         <w:rPr>
           <w:lang w:val="pt-BR"/>
         </w:rPr>
-        <w:instrText xml:space="preserve"> HYPERLINK \l _Toc12044 </w:instrText>
+        <w:instrText xml:space="preserve"> HYPERLINK \l _Toc24116 </w:instrText>
       </w:r>
       <w:r>
         <w:rPr>
@@ -1902,13 +1941,13 @@
         <w:fldChar w:fldCharType="begin"/>
       </w:r>
       <w:r>
-        <w:instrText xml:space="preserve"> PAGEREF _Toc12044 \h </w:instrText>
+        <w:instrText xml:space="preserve"> PAGEREF _Toc24116 \h </w:instrText>
       </w:r>
       <w:r>
         <w:fldChar w:fldCharType="separate"/>
       </w:r>
       <w:r>
-        <w:t>21</w:t>
+        <w:t>22</w:t>
       </w:r>
       <w:r>
         <w:fldChar w:fldCharType="end"/>
@@ -1937,7 +1976,7 @@
         <w:rPr>
           <w:lang w:val="pt-BR"/>
         </w:rPr>
-        <w:instrText xml:space="preserve"> HYPERLINK \l _Toc9453 </w:instrText>
+        <w:instrText xml:space="preserve"> HYPERLINK \l _Toc12018 </w:instrText>
       </w:r>
       <w:r>
         <w:rPr>
@@ -1968,13 +2007,13 @@
         <w:fldChar w:fldCharType="begin"/>
       </w:r>
       <w:r>
-        <w:instrText xml:space="preserve"> PAGEREF _Toc9453 \h </w:instrText>
+        <w:instrText xml:space="preserve"> PAGEREF _Toc12018 \h </w:instrText>
       </w:r>
       <w:r>
         <w:fldChar w:fldCharType="separate"/>
       </w:r>
       <w:r>
-        <w:t>23</w:t>
+        <w:t>24</w:t>
       </w:r>
       <w:r>
         <w:fldChar w:fldCharType="end"/>
@@ -2003,7 +2042,7 @@
         <w:rPr>
           <w:lang w:val="pt-BR"/>
         </w:rPr>
-        <w:instrText xml:space="preserve"> HYPERLINK \l _Toc24551 </w:instrText>
+        <w:instrText xml:space="preserve"> HYPERLINK \l _Toc32501 </w:instrText>
       </w:r>
       <w:r>
         <w:rPr>
@@ -2034,13 +2073,13 @@
         <w:fldChar w:fldCharType="begin"/>
       </w:r>
       <w:r>
-        <w:instrText xml:space="preserve"> PAGEREF _Toc24551 \h </w:instrText>
+        <w:instrText xml:space="preserve"> PAGEREF _Toc32501 \h </w:instrText>
       </w:r>
       <w:r>
         <w:fldChar w:fldCharType="separate"/>
       </w:r>
       <w:r>
-        <w:t>24</w:t>
+        <w:t>25</w:t>
       </w:r>
       <w:r>
         <w:fldChar w:fldCharType="end"/>
@@ -2069,7 +2108,7 @@
         <w:rPr>
           <w:lang w:val="pt-BR"/>
         </w:rPr>
-        <w:instrText xml:space="preserve"> HYPERLINK \l _Toc22531 </w:instrText>
+        <w:instrText xml:space="preserve"> HYPERLINK \l _Toc25495 </w:instrText>
       </w:r>
       <w:r>
         <w:rPr>
@@ -2087,19 +2126,26 @@
         <w:t xml:space="preserve"> - Fotomultiplicadora SiPM da série S13360</w:t>
       </w:r>
       <w:r>
+        <w:rPr>
+          <w:rFonts w:hint="default"/>
+          <w:lang w:val="pt-BR"/>
+        </w:rPr>
+        <w:t xml:space="preserve"> [15]</w:t>
+      </w:r>
+      <w:r>
         <w:tab/>
       </w:r>
       <w:r>
         <w:fldChar w:fldCharType="begin"/>
       </w:r>
       <w:r>
-        <w:instrText xml:space="preserve"> PAGEREF _Toc22531 \h </w:instrText>
+        <w:instrText xml:space="preserve"> PAGEREF _Toc25495 \h </w:instrText>
       </w:r>
       <w:r>
         <w:fldChar w:fldCharType="separate"/>
       </w:r>
       <w:r>
-        <w:t>25</w:t>
+        <w:t>26</w:t>
       </w:r>
       <w:r>
         <w:fldChar w:fldCharType="end"/>
@@ -2128,7 +2174,7 @@
         <w:rPr>
           <w:lang w:val="pt-BR"/>
         </w:rPr>
-        <w:instrText xml:space="preserve"> HYPERLINK \l _Toc13136 </w:instrText>
+        <w:instrText xml:space="preserve"> HYPERLINK \l _Toc31389 </w:instrText>
       </w:r>
       <w:r>
         <w:rPr>
@@ -2146,19 +2192,26 @@
         <w:t xml:space="preserve"> - Forma de onda do pulso de saída da S13360</w:t>
       </w:r>
       <w:r>
+        <w:rPr>
+          <w:rFonts w:hint="default"/>
+          <w:lang w:val="pt-BR"/>
+        </w:rPr>
+        <w:t xml:space="preserve"> [16]</w:t>
+      </w:r>
+      <w:r>
         <w:tab/>
       </w:r>
       <w:r>
         <w:fldChar w:fldCharType="begin"/>
       </w:r>
       <w:r>
-        <w:instrText xml:space="preserve"> PAGEREF _Toc13136 \h </w:instrText>
+        <w:instrText xml:space="preserve"> PAGEREF _Toc31389 \h </w:instrText>
       </w:r>
       <w:r>
         <w:fldChar w:fldCharType="separate"/>
       </w:r>
       <w:r>
-        <w:t>26</w:t>
+        <w:t>27</w:t>
       </w:r>
       <w:r>
         <w:fldChar w:fldCharType="end"/>
@@ -2187,7 +2240,7 @@
         <w:rPr>
           <w:lang w:val="pt-BR"/>
         </w:rPr>
-        <w:instrText xml:space="preserve"> HYPERLINK \l _Toc17456 </w:instrText>
+        <w:instrText xml:space="preserve"> HYPERLINK \l _Toc14873 </w:instrText>
       </w:r>
       <w:r>
         <w:rPr>
@@ -2211,13 +2264,13 @@
         <w:fldChar w:fldCharType="begin"/>
       </w:r>
       <w:r>
-        <w:instrText xml:space="preserve"> PAGEREF _Toc17456 \h </w:instrText>
+        <w:instrText xml:space="preserve"> PAGEREF _Toc14873 \h </w:instrText>
       </w:r>
       <w:r>
         <w:fldChar w:fldCharType="separate"/>
       </w:r>
       <w:r>
-        <w:t>27</w:t>
+        <w:t>28</w:t>
       </w:r>
       <w:r>
         <w:fldChar w:fldCharType="end"/>
@@ -2246,7 +2299,7 @@
         <w:rPr>
           <w:lang w:val="pt-BR"/>
         </w:rPr>
-        <w:instrText xml:space="preserve"> HYPERLINK \l _Toc27421 </w:instrText>
+        <w:instrText xml:space="preserve"> HYPERLINK \l _Toc9359 </w:instrText>
       </w:r>
       <w:r>
         <w:rPr>
@@ -2270,13 +2323,13 @@
         <w:fldChar w:fldCharType="begin"/>
       </w:r>
       <w:r>
-        <w:instrText xml:space="preserve"> PAGEREF _Toc27421 \h </w:instrText>
+        <w:instrText xml:space="preserve"> PAGEREF _Toc9359 \h </w:instrText>
       </w:r>
       <w:r>
         <w:fldChar w:fldCharType="separate"/>
       </w:r>
       <w:r>
-        <w:t>28</w:t>
+        <w:t>29</w:t>
       </w:r>
       <w:r>
         <w:fldChar w:fldCharType="end"/>
@@ -2305,7 +2358,7 @@
         <w:rPr>
           <w:lang w:val="pt-BR"/>
         </w:rPr>
-        <w:instrText xml:space="preserve"> HYPERLINK \l _Toc32650 </w:instrText>
+        <w:instrText xml:space="preserve"> HYPERLINK \l _Toc11029 </w:instrText>
       </w:r>
       <w:r>
         <w:rPr>
@@ -2329,13 +2382,13 @@
         <w:fldChar w:fldCharType="begin"/>
       </w:r>
       <w:r>
-        <w:instrText xml:space="preserve"> PAGEREF _Toc32650 \h </w:instrText>
+        <w:instrText xml:space="preserve"> PAGEREF _Toc11029 \h </w:instrText>
       </w:r>
       <w:r>
         <w:fldChar w:fldCharType="separate"/>
       </w:r>
       <w:r>
-        <w:t>30</w:t>
+        <w:t>31</w:t>
       </w:r>
       <w:r>
         <w:fldChar w:fldCharType="end"/>
@@ -2364,7 +2417,7 @@
         <w:rPr>
           <w:lang w:val="pt-BR"/>
         </w:rPr>
-        <w:instrText xml:space="preserve"> HYPERLINK \l _Toc16586 </w:instrText>
+        <w:instrText xml:space="preserve"> HYPERLINK \l _Toc5499 </w:instrText>
       </w:r>
       <w:r>
         <w:rPr>
@@ -2388,13 +2441,13 @@
         <w:fldChar w:fldCharType="begin"/>
       </w:r>
       <w:r>
-        <w:instrText xml:space="preserve"> PAGEREF _Toc16586 \h </w:instrText>
+        <w:instrText xml:space="preserve"> PAGEREF _Toc5499 \h </w:instrText>
       </w:r>
       <w:r>
         <w:fldChar w:fldCharType="separate"/>
       </w:r>
       <w:r>
-        <w:t>36</w:t>
+        <w:t>37</w:t>
       </w:r>
       <w:r>
         <w:fldChar w:fldCharType="end"/>
@@ -2475,7 +2528,7 @@
           <w:rFonts w:hint="default"/>
           <w:lang w:val="pt-BR"/>
         </w:rPr>
-        <w:instrText xml:space="preserve">,5</w:instrText>
+        <w:instrText xml:space="preserve">,1</w:instrText>
       </w:r>
       <w:r>
         <w:instrText xml:space="preserve">" </w:instrText>
@@ -2487,7 +2540,7 @@
         <w:fldChar w:fldCharType="begin"/>
       </w:r>
       <w:r>
-        <w:instrText xml:space="preserve"> HYPERLINK \l _Toc26984 </w:instrText>
+        <w:instrText xml:space="preserve"> HYPERLINK \l _Toc2890 </w:instrText>
       </w:r>
       <w:r>
         <w:fldChar w:fldCharType="separate"/>
@@ -2508,7 +2561,7 @@
         <w:fldChar w:fldCharType="begin"/>
       </w:r>
       <w:r>
-        <w:instrText xml:space="preserve"> PAGEREF _Toc26984 \h </w:instrText>
+        <w:instrText xml:space="preserve"> PAGEREF _Toc2890 \h </w:instrText>
       </w:r>
       <w:r>
         <w:fldChar w:fldCharType="separate"/>
@@ -2543,7 +2596,7 @@
         <w:rPr>
           <w:lang w:val="en-US"/>
         </w:rPr>
-        <w:instrText xml:space="preserve"> HYPERLINK \l _Toc16205 </w:instrText>
+        <w:instrText xml:space="preserve"> HYPERLINK \l _Toc21025 </w:instrText>
       </w:r>
       <w:r>
         <w:rPr>
@@ -2574,13 +2627,361 @@
         <w:fldChar w:fldCharType="begin"/>
       </w:r>
       <w:r>
-        <w:instrText xml:space="preserve"> PAGEREF _Toc16205 \h </w:instrText>
+        <w:instrText xml:space="preserve"> PAGEREF _Toc21025 \h </w:instrText>
       </w:r>
       <w:r>
         <w:fldChar w:fldCharType="separate"/>
       </w:r>
       <w:r>
         <w:t>13</w:t>
+      </w:r>
+      <w:r>
+        <w:fldChar w:fldCharType="end"/>
+      </w:r>
+      <w:r>
+        <w:rPr>
+          <w:color w:val="auto"/>
+          <w:lang w:val="en-US"/>
+        </w:rPr>
+        <w:fldChar w:fldCharType="end"/>
+      </w:r>
+    </w:p>
+    <w:p>
+      <w:pPr>
+        <w:pStyle w:val="21"/>
+        <w:tabs>
+          <w:tab w:val="right" w:leader="dot" w:pos="9071"/>
+          <w:tab w:val="clear" w:pos="425"/>
+          <w:tab w:val="clear" w:pos="8647"/>
+        </w:tabs>
+      </w:pPr>
+      <w:r>
+        <w:rPr>
+          <w:color w:val="auto"/>
+          <w:lang w:val="en-US"/>
+        </w:rPr>
+        <w:fldChar w:fldCharType="begin"/>
+      </w:r>
+      <w:r>
+        <w:rPr>
+          <w:lang w:val="en-US"/>
+        </w:rPr>
+        <w:instrText xml:space="preserve"> HYPERLINK \l _Toc25527 </w:instrText>
+      </w:r>
+      <w:r>
+        <w:rPr>
+          <w:lang w:val="en-US"/>
+        </w:rPr>
+        <w:fldChar w:fldCharType="separate"/>
+      </w:r>
+      <w:r>
+        <w:rPr>
+          <w:rFonts w:hint="default" w:ascii="Arial" w:hAnsi="Arial" w:cs="Times New Roman"/>
+          <w:i w:val="0"/>
+          <w:caps/>
+          <w:lang w:val="pt-BR" w:eastAsia="pt-BR"/>
+        </w:rPr>
+        <w:t xml:space="preserve">1.2 </w:t>
+      </w:r>
+      <w:r>
+        <w:rPr>
+          <w:rFonts w:hint="default"/>
+          <w:lang w:val="pt-BR"/>
+        </w:rPr>
+        <w:t>Objetivos</w:t>
+      </w:r>
+      <w:r>
+        <w:tab/>
+      </w:r>
+      <w:r>
+        <w:fldChar w:fldCharType="begin"/>
+      </w:r>
+      <w:r>
+        <w:instrText xml:space="preserve"> PAGEREF _Toc25527 \h </w:instrText>
+      </w:r>
+      <w:r>
+        <w:fldChar w:fldCharType="separate"/>
+      </w:r>
+      <w:r>
+        <w:t>14</w:t>
+      </w:r>
+      <w:r>
+        <w:fldChar w:fldCharType="end"/>
+      </w:r>
+      <w:r>
+        <w:rPr>
+          <w:color w:val="auto"/>
+          <w:lang w:val="en-US"/>
+        </w:rPr>
+        <w:fldChar w:fldCharType="end"/>
+      </w:r>
+    </w:p>
+    <w:p>
+      <w:pPr>
+        <w:pStyle w:val="21"/>
+        <w:tabs>
+          <w:tab w:val="right" w:leader="dot" w:pos="9071"/>
+          <w:tab w:val="clear" w:pos="425"/>
+          <w:tab w:val="clear" w:pos="8647"/>
+        </w:tabs>
+      </w:pPr>
+      <w:r>
+        <w:rPr>
+          <w:color w:val="auto"/>
+          <w:lang w:val="en-US"/>
+        </w:rPr>
+        <w:fldChar w:fldCharType="begin"/>
+      </w:r>
+      <w:r>
+        <w:rPr>
+          <w:lang w:val="en-US"/>
+        </w:rPr>
+        <w:instrText xml:space="preserve"> HYPERLINK \l _Toc19093 </w:instrText>
+      </w:r>
+      <w:r>
+        <w:rPr>
+          <w:lang w:val="en-US"/>
+        </w:rPr>
+        <w:fldChar w:fldCharType="separate"/>
+      </w:r>
+      <w:r>
+        <w:rPr>
+          <w:rFonts w:hint="default" w:ascii="Arial" w:hAnsi="Arial" w:cs="Times New Roman"/>
+          <w:i w:val="0"/>
+          <w:caps/>
+          <w:lang w:val="en-US" w:eastAsia="pt-BR"/>
+        </w:rPr>
+        <w:t xml:space="preserve">1.3 </w:t>
+      </w:r>
+      <w:r>
+        <w:rPr>
+          <w:rFonts w:hint="default"/>
+          <w:lang w:val="en-US" w:eastAsia="pt-BR"/>
+        </w:rPr>
+        <w:t>Justificativa</w:t>
+      </w:r>
+      <w:r>
+        <w:tab/>
+      </w:r>
+      <w:r>
+        <w:fldChar w:fldCharType="begin"/>
+      </w:r>
+      <w:r>
+        <w:instrText xml:space="preserve"> PAGEREF _Toc19093 \h </w:instrText>
+      </w:r>
+      <w:r>
+        <w:fldChar w:fldCharType="separate"/>
+      </w:r>
+      <w:r>
+        <w:t>14</w:t>
+      </w:r>
+      <w:r>
+        <w:fldChar w:fldCharType="end"/>
+      </w:r>
+      <w:r>
+        <w:rPr>
+          <w:color w:val="auto"/>
+          <w:lang w:val="en-US"/>
+        </w:rPr>
+        <w:fldChar w:fldCharType="end"/>
+      </w:r>
+    </w:p>
+    <w:p>
+      <w:pPr>
+        <w:pStyle w:val="21"/>
+        <w:tabs>
+          <w:tab w:val="right" w:leader="dot" w:pos="9071"/>
+          <w:tab w:val="clear" w:pos="425"/>
+          <w:tab w:val="clear" w:pos="8647"/>
+        </w:tabs>
+      </w:pPr>
+      <w:r>
+        <w:rPr>
+          <w:color w:val="auto"/>
+          <w:lang w:val="en-US"/>
+        </w:rPr>
+        <w:fldChar w:fldCharType="begin"/>
+      </w:r>
+      <w:r>
+        <w:rPr>
+          <w:lang w:val="en-US"/>
+        </w:rPr>
+        <w:instrText xml:space="preserve"> HYPERLINK \l _Toc6475 </w:instrText>
+      </w:r>
+      <w:r>
+        <w:rPr>
+          <w:lang w:val="en-US"/>
+        </w:rPr>
+        <w:fldChar w:fldCharType="separate"/>
+      </w:r>
+      <w:r>
+        <w:rPr>
+          <w:rFonts w:hint="default" w:ascii="Arial" w:hAnsi="Arial" w:cs="Times New Roman"/>
+          <w:i w:val="0"/>
+          <w:caps/>
+          <w:lang w:val="pt-BR" w:eastAsia="pt-BR"/>
+        </w:rPr>
+        <w:t xml:space="preserve">1.4 </w:t>
+      </w:r>
+      <w:r>
+        <w:rPr>
+          <w:rFonts w:hint="default"/>
+          <w:lang w:val="en-US" w:eastAsia="pt-BR"/>
+        </w:rPr>
+        <w:t>Materiais e Métodos</w:t>
+      </w:r>
+      <w:r>
+        <w:tab/>
+      </w:r>
+      <w:r>
+        <w:fldChar w:fldCharType="begin"/>
+      </w:r>
+      <w:r>
+        <w:instrText xml:space="preserve"> PAGEREF _Toc6475 \h </w:instrText>
+      </w:r>
+      <w:r>
+        <w:fldChar w:fldCharType="separate"/>
+      </w:r>
+      <w:r>
+        <w:t>14</w:t>
+      </w:r>
+      <w:r>
+        <w:fldChar w:fldCharType="end"/>
+      </w:r>
+      <w:r>
+        <w:rPr>
+          <w:color w:val="auto"/>
+          <w:lang w:val="en-US"/>
+        </w:rPr>
+        <w:fldChar w:fldCharType="end"/>
+      </w:r>
+    </w:p>
+    <w:p>
+      <w:pPr>
+        <w:pStyle w:val="21"/>
+        <w:tabs>
+          <w:tab w:val="right" w:leader="dot" w:pos="9071"/>
+          <w:tab w:val="clear" w:pos="425"/>
+          <w:tab w:val="clear" w:pos="8647"/>
+        </w:tabs>
+      </w:pPr>
+      <w:r>
+        <w:rPr>
+          <w:color w:val="auto"/>
+          <w:lang w:val="en-US"/>
+        </w:rPr>
+        <w:fldChar w:fldCharType="begin"/>
+      </w:r>
+      <w:r>
+        <w:rPr>
+          <w:lang w:val="en-US"/>
+        </w:rPr>
+        <w:instrText xml:space="preserve"> HYPERLINK \l _Toc24742 </w:instrText>
+      </w:r>
+      <w:r>
+        <w:rPr>
+          <w:lang w:val="en-US"/>
+        </w:rPr>
+        <w:fldChar w:fldCharType="separate"/>
+      </w:r>
+      <w:r>
+        <w:rPr>
+          <w:rFonts w:hint="default" w:ascii="Arial" w:hAnsi="Arial" w:cs="Times New Roman"/>
+          <w:i w:val="0"/>
+          <w:caps/>
+          <w:lang w:val="en-US" w:eastAsia="pt-BR"/>
+        </w:rPr>
+        <w:t xml:space="preserve">1.5 </w:t>
+      </w:r>
+      <w:r>
+        <w:rPr>
+          <w:rFonts w:hint="default"/>
+          <w:lang w:val="en-US" w:eastAsia="pt-BR"/>
+        </w:rPr>
+        <w:t>Organização do Trabalho</w:t>
+      </w:r>
+      <w:r>
+        <w:tab/>
+      </w:r>
+      <w:r>
+        <w:fldChar w:fldCharType="begin"/>
+      </w:r>
+      <w:r>
+        <w:instrText xml:space="preserve"> PAGEREF _Toc24742 \h </w:instrText>
+      </w:r>
+      <w:r>
+        <w:fldChar w:fldCharType="separate"/>
+      </w:r>
+      <w:r>
+        <w:t>16</w:t>
+      </w:r>
+      <w:r>
+        <w:fldChar w:fldCharType="end"/>
+      </w:r>
+      <w:r>
+        <w:rPr>
+          <w:color w:val="auto"/>
+          <w:lang w:val="en-US"/>
+        </w:rPr>
+        <w:fldChar w:fldCharType="end"/>
+      </w:r>
+    </w:p>
+    <w:p>
+      <w:pPr>
+        <w:pStyle w:val="38"/>
+        <w:tabs>
+          <w:tab w:val="right" w:leader="dot" w:pos="9071"/>
+          <w:tab w:val="clear" w:pos="170"/>
+          <w:tab w:val="clear" w:pos="8647"/>
+        </w:tabs>
+      </w:pPr>
+      <w:r>
+        <w:rPr>
+          <w:color w:val="auto"/>
+          <w:lang w:val="en-US"/>
+        </w:rPr>
+        <w:fldChar w:fldCharType="begin"/>
+      </w:r>
+      <w:r>
+        <w:rPr>
+          <w:lang w:val="en-US"/>
+        </w:rPr>
+        <w:instrText xml:space="preserve"> HYPERLINK \l _Toc30668 </w:instrText>
+      </w:r>
+      <w:r>
+        <w:rPr>
+          <w:lang w:val="en-US"/>
+        </w:rPr>
+        <w:fldChar w:fldCharType="separate"/>
+      </w:r>
+      <w:r>
+        <w:rPr>
+          <w:rFonts w:hint="default" w:ascii="Arial" w:hAnsi="Arial" w:cs="Times New Roman"/>
+          <w:lang w:val="pt-BR" w:eastAsia="pt-BR"/>
+        </w:rPr>
+        <w:t xml:space="preserve">2 </w:t>
+      </w:r>
+      <w:r>
+        <w:rPr>
+          <w:rFonts w:hint="default"/>
+          <w:lang w:val="en-US" w:eastAsia="pt-BR"/>
+        </w:rPr>
+        <w:t>Contexto do trabalho</w:t>
+      </w:r>
+      <w:r>
+        <w:tab/>
+      </w:r>
+      <w:r>
+        <w:fldChar w:fldCharType="begin"/>
+      </w:r>
+      <w:r>
+        <w:instrText xml:space="preserve"> PAGEREF _Toc30668 \h </w:instrText>
+      </w:r>
+      <w:r>
+        <w:fldChar w:fldCharType="separate"/>
+      </w:r>
+      <w:r>
+        <w:t>16</w:t>
       </w:r>
       <w:r>
         <w:fldChar w:fldCharType="end"/>
@@ -2613,7 +3014,7 @@
         <w:rPr>
           <w:lang w:val="en-US"/>
         </w:rPr>
-        <w:instrText xml:space="preserve"> HYPERLINK \l _Toc23618 </w:instrText>
+        <w:instrText xml:space="preserve"> HYPERLINK \l _Toc5033 </w:instrText>
       </w:r>
       <w:r>
         <w:rPr>
@@ -2627,7 +3028,7 @@
           <w:i w:val="0"/>
           <w:lang w:val="pt-BR"/>
         </w:rPr>
-        <w:t xml:space="preserve">1.1.1 </w:t>
+        <w:t xml:space="preserve">2.1.1 </w:t>
       </w:r>
       <w:r>
         <w:rPr>
@@ -2643,13 +3044,81 @@
         <w:fldChar w:fldCharType="begin"/>
       </w:r>
       <w:r>
-        <w:instrText xml:space="preserve"> PAGEREF _Toc23618 \h </w:instrText>
+        <w:instrText xml:space="preserve"> PAGEREF _Toc5033 \h </w:instrText>
       </w:r>
       <w:r>
         <w:fldChar w:fldCharType="separate"/>
       </w:r>
       <w:r>
-        <w:t>17</w:t>
+        <w:t>20</w:t>
+      </w:r>
+      <w:r>
+        <w:fldChar w:fldCharType="end"/>
+      </w:r>
+      <w:r>
+        <w:rPr>
+          <w:color w:val="auto"/>
+          <w:lang w:val="en-US"/>
+        </w:rPr>
+        <w:fldChar w:fldCharType="end"/>
+      </w:r>
+    </w:p>
+    <w:p>
+      <w:pPr>
+        <w:pStyle w:val="38"/>
+        <w:tabs>
+          <w:tab w:val="right" w:leader="dot" w:pos="9071"/>
+          <w:tab w:val="clear" w:pos="170"/>
+          <w:tab w:val="clear" w:pos="8647"/>
+        </w:tabs>
+      </w:pPr>
+      <w:r>
+        <w:rPr>
+          <w:color w:val="auto"/>
+          <w:lang w:val="en-US"/>
+        </w:rPr>
+        <w:fldChar w:fldCharType="begin"/>
+      </w:r>
+      <w:r>
+        <w:rPr>
+          <w:lang w:val="en-US"/>
+        </w:rPr>
+        <w:instrText xml:space="preserve"> HYPERLINK \l _Toc24915 </w:instrText>
+      </w:r>
+      <w:r>
+        <w:rPr>
+          <w:lang w:val="en-US"/>
+        </w:rPr>
+        <w:fldChar w:fldCharType="separate"/>
+      </w:r>
+      <w:r>
+        <w:rPr>
+          <w:rFonts w:hint="default" w:ascii="Arial" w:hAnsi="Arial" w:cs="Times New Roman"/>
+          <w:lang w:val="pt-BR" w:eastAsia="pt-BR"/>
+        </w:rPr>
+        <w:t xml:space="preserve">3 </w:t>
+      </w:r>
+      <w:r>
+        <w:rPr>
+          <w:rFonts w:hint="default"/>
+          <w:lang w:val="en-US" w:eastAsia="pt-BR"/>
+        </w:rPr>
+        <w:t>Desenvolvimento do Projeto</w:t>
+      </w:r>
+      <w:r>
+        <w:tab/>
+      </w:r>
+      <w:r>
+        <w:fldChar w:fldCharType="begin"/>
+      </w:r>
+      <w:r>
+        <w:instrText xml:space="preserve"> PAGEREF _Toc24915 \h </w:instrText>
+      </w:r>
+      <w:r>
+        <w:fldChar w:fldCharType="separate"/>
+      </w:r>
+      <w:r>
+        <w:t>22</w:t>
       </w:r>
       <w:r>
         <w:fldChar w:fldCharType="end"/>
@@ -2682,7 +3151,7 @@
         <w:rPr>
           <w:lang w:val="en-US"/>
         </w:rPr>
-        <w:instrText xml:space="preserve"> HYPERLINK \l _Toc7394 </w:instrText>
+        <w:instrText xml:space="preserve"> HYPERLINK \l _Toc1282 </w:instrText>
       </w:r>
       <w:r>
         <w:rPr>
@@ -2695,16 +3164,16 @@
           <w:rFonts w:hint="default" w:ascii="Arial" w:hAnsi="Arial" w:cs="Times New Roman"/>
           <w:i w:val="0"/>
           <w:caps/>
-          <w:lang w:val="pt-BR" w:eastAsia="pt-BR"/>
-        </w:rPr>
-        <w:t xml:space="preserve">1.2 </w:t>
-      </w:r>
-      <w:r>
-        <w:rPr>
-          <w:rFonts w:hint="default"/>
-          <w:lang w:val="pt-BR"/>
-        </w:rPr>
-        <w:t>Objetivos</w:t>
+          <w:lang w:val="en-US" w:eastAsia="pt-BR"/>
+        </w:rPr>
+        <w:t xml:space="preserve">3.1 </w:t>
+      </w:r>
+      <w:r>
+        <w:rPr>
+          <w:rFonts w:hint="default"/>
+          <w:lang w:val="en-US" w:eastAsia="pt-BR"/>
+        </w:rPr>
+        <w:t>Módulo Detector</w:t>
       </w:r>
       <w:r>
         <w:tab/>
@@ -2713,13 +3182,220 @@
         <w:fldChar w:fldCharType="begin"/>
       </w:r>
       <w:r>
-        <w:instrText xml:space="preserve"> PAGEREF _Toc7394 \h </w:instrText>
+        <w:instrText xml:space="preserve"> PAGEREF _Toc1282 \h </w:instrText>
       </w:r>
       <w:r>
         <w:fldChar w:fldCharType="separate"/>
       </w:r>
       <w:r>
-        <w:t>18</w:t>
+        <w:t>24</w:t>
+      </w:r>
+      <w:r>
+        <w:fldChar w:fldCharType="end"/>
+      </w:r>
+      <w:r>
+        <w:rPr>
+          <w:color w:val="auto"/>
+          <w:lang w:val="en-US"/>
+        </w:rPr>
+        <w:fldChar w:fldCharType="end"/>
+      </w:r>
+    </w:p>
+    <w:p>
+      <w:pPr>
+        <w:pStyle w:val="35"/>
+        <w:tabs>
+          <w:tab w:val="right" w:leader="dot" w:pos="9071"/>
+          <w:tab w:val="clear" w:pos="567"/>
+          <w:tab w:val="clear" w:pos="8647"/>
+        </w:tabs>
+      </w:pPr>
+      <w:r>
+        <w:rPr>
+          <w:color w:val="auto"/>
+          <w:lang w:val="en-US"/>
+        </w:rPr>
+        <w:fldChar w:fldCharType="begin"/>
+      </w:r>
+      <w:r>
+        <w:rPr>
+          <w:lang w:val="en-US"/>
+        </w:rPr>
+        <w:instrText xml:space="preserve"> HYPERLINK \l _Toc25248 </w:instrText>
+      </w:r>
+      <w:r>
+        <w:rPr>
+          <w:lang w:val="en-US"/>
+        </w:rPr>
+        <w:fldChar w:fldCharType="separate"/>
+      </w:r>
+      <w:r>
+        <w:rPr>
+          <w:rFonts w:hint="default" w:ascii="Arial" w:hAnsi="Arial" w:cs="Times New Roman"/>
+          <w:i w:val="0"/>
+          <w:lang w:val="en-US" w:eastAsia="pt-BR"/>
+        </w:rPr>
+        <w:t xml:space="preserve">3.1.1 </w:t>
+      </w:r>
+      <w:r>
+        <w:rPr>
+          <w:rFonts w:hint="default"/>
+          <w:lang w:val="en-US" w:eastAsia="pt-BR"/>
+        </w:rPr>
+        <w:t>Tiras Cintilantes SciTile</w:t>
+      </w:r>
+      <w:r>
+        <w:tab/>
+      </w:r>
+      <w:r>
+        <w:fldChar w:fldCharType="begin"/>
+      </w:r>
+      <w:r>
+        <w:instrText xml:space="preserve"> PAGEREF _Toc25248 \h </w:instrText>
+      </w:r>
+      <w:r>
+        <w:fldChar w:fldCharType="separate"/>
+      </w:r>
+      <w:r>
+        <w:t>24</w:t>
+      </w:r>
+      <w:r>
+        <w:fldChar w:fldCharType="end"/>
+      </w:r>
+      <w:r>
+        <w:rPr>
+          <w:color w:val="auto"/>
+          <w:lang w:val="en-US"/>
+        </w:rPr>
+        <w:fldChar w:fldCharType="end"/>
+      </w:r>
+    </w:p>
+    <w:p>
+      <w:pPr>
+        <w:pStyle w:val="35"/>
+        <w:tabs>
+          <w:tab w:val="right" w:leader="dot" w:pos="9071"/>
+          <w:tab w:val="clear" w:pos="567"/>
+          <w:tab w:val="clear" w:pos="8647"/>
+        </w:tabs>
+      </w:pPr>
+      <w:r>
+        <w:rPr>
+          <w:color w:val="auto"/>
+          <w:lang w:val="en-US"/>
+        </w:rPr>
+        <w:fldChar w:fldCharType="begin"/>
+      </w:r>
+      <w:r>
+        <w:rPr>
+          <w:lang w:val="en-US"/>
+        </w:rPr>
+        <w:instrText xml:space="preserve"> HYPERLINK \l _Toc25521 </w:instrText>
+      </w:r>
+      <w:r>
+        <w:rPr>
+          <w:lang w:val="en-US"/>
+        </w:rPr>
+        <w:fldChar w:fldCharType="separate"/>
+      </w:r>
+      <w:r>
+        <w:rPr>
+          <w:rFonts w:hint="default" w:ascii="Arial" w:hAnsi="Arial" w:cs="Times New Roman"/>
+          <w:i w:val="0"/>
+          <w:lang w:val="pt-BR"/>
+        </w:rPr>
+        <w:t xml:space="preserve">3.1.2 </w:t>
+      </w:r>
+      <w:r>
+        <w:rPr>
+          <w:rFonts w:hint="default"/>
+          <w:lang w:val="pt-BR"/>
+        </w:rPr>
+        <w:t>Fibra Óptica Wavelength Shifter</w:t>
+      </w:r>
+      <w:r>
+        <w:tab/>
+      </w:r>
+      <w:r>
+        <w:fldChar w:fldCharType="begin"/>
+      </w:r>
+      <w:r>
+        <w:instrText xml:space="preserve"> PAGEREF _Toc25521 \h </w:instrText>
+      </w:r>
+      <w:r>
+        <w:fldChar w:fldCharType="separate"/>
+      </w:r>
+      <w:r>
+        <w:t>25</w:t>
+      </w:r>
+      <w:r>
+        <w:fldChar w:fldCharType="end"/>
+      </w:r>
+      <w:r>
+        <w:rPr>
+          <w:color w:val="auto"/>
+          <w:lang w:val="en-US"/>
+        </w:rPr>
+        <w:fldChar w:fldCharType="end"/>
+      </w:r>
+    </w:p>
+    <w:p>
+      <w:pPr>
+        <w:pStyle w:val="35"/>
+        <w:tabs>
+          <w:tab w:val="right" w:leader="dot" w:pos="9071"/>
+          <w:tab w:val="clear" w:pos="567"/>
+          <w:tab w:val="clear" w:pos="8647"/>
+        </w:tabs>
+      </w:pPr>
+      <w:r>
+        <w:rPr>
+          <w:color w:val="auto"/>
+          <w:lang w:val="en-US"/>
+        </w:rPr>
+        <w:fldChar w:fldCharType="begin"/>
+      </w:r>
+      <w:r>
+        <w:rPr>
+          <w:lang w:val="en-US"/>
+        </w:rPr>
+        <w:instrText xml:space="preserve"> HYPERLINK \l _Toc30444 </w:instrText>
+      </w:r>
+      <w:r>
+        <w:rPr>
+          <w:lang w:val="en-US"/>
+        </w:rPr>
+        <w:fldChar w:fldCharType="separate"/>
+      </w:r>
+      <w:r>
+        <w:rPr>
+          <w:rFonts w:hint="default" w:ascii="Arial" w:hAnsi="Arial" w:cs="Times New Roman"/>
+          <w:i w:val="0"/>
+          <w:lang w:val="pt-BR"/>
+        </w:rPr>
+        <w:t xml:space="preserve">3.1.3 </w:t>
+      </w:r>
+      <w:r>
+        <w:rPr>
+          <w:rFonts w:hint="default"/>
+          <w:lang w:val="pt-BR"/>
+        </w:rPr>
+        <w:t>Fotomultiplicadora SiPM</w:t>
+      </w:r>
+      <w:r>
+        <w:tab/>
+      </w:r>
+      <w:r>
+        <w:fldChar w:fldCharType="begin"/>
+      </w:r>
+      <w:r>
+        <w:instrText xml:space="preserve"> PAGEREF _Toc30444 \h </w:instrText>
+      </w:r>
+      <w:r>
+        <w:fldChar w:fldCharType="separate"/>
+      </w:r>
+      <w:r>
+        <w:t>25</w:t>
       </w:r>
       <w:r>
         <w:fldChar w:fldCharType="end"/>
@@ -2752,7 +3428,7 @@
         <w:rPr>
           <w:lang w:val="en-US"/>
         </w:rPr>
-        <w:instrText xml:space="preserve"> HYPERLINK \l _Toc31289 </w:instrText>
+        <w:instrText xml:space="preserve"> HYPERLINK \l _Toc3426 </w:instrText>
       </w:r>
       <w:r>
         <w:rPr>
@@ -2765,16 +3441,16 @@
           <w:rFonts w:hint="default" w:ascii="Arial" w:hAnsi="Arial" w:cs="Times New Roman"/>
           <w:i w:val="0"/>
           <w:caps/>
-          <w:lang w:val="en-US" w:eastAsia="pt-BR"/>
-        </w:rPr>
-        <w:t xml:space="preserve">1.3 </w:t>
-      </w:r>
-      <w:r>
-        <w:rPr>
-          <w:rFonts w:hint="default"/>
-          <w:lang w:val="en-US" w:eastAsia="pt-BR"/>
-        </w:rPr>
-        <w:t>Justificativa</w:t>
+          <w:lang w:val="pt-BR"/>
+        </w:rPr>
+        <w:t xml:space="preserve">3.2 </w:t>
+      </w:r>
+      <w:r>
+        <w:rPr>
+          <w:rFonts w:hint="default"/>
+          <w:lang w:val="pt-BR"/>
+        </w:rPr>
+        <w:t>Eletrônica de Front-End</w:t>
       </w:r>
       <w:r>
         <w:tab/>
@@ -2783,13 +3459,13 @@
         <w:fldChar w:fldCharType="begin"/>
       </w:r>
       <w:r>
-        <w:instrText xml:space="preserve"> PAGEREF _Toc31289 \h </w:instrText>
+        <w:instrText xml:space="preserve"> PAGEREF _Toc3426 \h </w:instrText>
       </w:r>
       <w:r>
         <w:fldChar w:fldCharType="separate"/>
       </w:r>
       <w:r>
-        <w:t>19</w:t>
+        <w:t>28</w:t>
       </w:r>
       <w:r>
         <w:fldChar w:fldCharType="end"/>
@@ -2822,7 +3498,7 @@
         <w:rPr>
           <w:lang w:val="en-US"/>
         </w:rPr>
-        <w:instrText xml:space="preserve"> HYPERLINK \l _Toc4991 </w:instrText>
+        <w:instrText xml:space="preserve"> HYPERLINK \l _Toc24383 </w:instrText>
       </w:r>
       <w:r>
         <w:rPr>
@@ -2835,16 +3511,16 @@
           <w:rFonts w:hint="default" w:ascii="Arial" w:hAnsi="Arial" w:cs="Times New Roman"/>
           <w:i w:val="0"/>
           <w:caps/>
-          <w:lang w:val="pt-BR" w:eastAsia="pt-BR"/>
-        </w:rPr>
-        <w:t xml:space="preserve">1.4 </w:t>
-      </w:r>
-      <w:r>
-        <w:rPr>
-          <w:rFonts w:hint="default"/>
-          <w:lang w:val="en-US" w:eastAsia="pt-BR"/>
-        </w:rPr>
-        <w:t>Materiais e Métodos</w:t>
+          <w:lang w:val="pt-BR"/>
+        </w:rPr>
+        <w:t xml:space="preserve">3.3 </w:t>
+      </w:r>
+      <w:r>
+        <w:rPr>
+          <w:rFonts w:hint="default"/>
+          <w:lang w:val="pt-BR"/>
+        </w:rPr>
+        <w:t>Módulo DAQ</w:t>
       </w:r>
       <w:r>
         <w:tab/>
@@ -2853,13 +3529,13 @@
         <w:fldChar w:fldCharType="begin"/>
       </w:r>
       <w:r>
-        <w:instrText xml:space="preserve"> PAGEREF _Toc4991 \h </w:instrText>
+        <w:instrText xml:space="preserve"> PAGEREF _Toc24383 \h </w:instrText>
       </w:r>
       <w:r>
         <w:fldChar w:fldCharType="separate"/>
       </w:r>
       <w:r>
-        <w:t>19</w:t>
+        <w:t>29</w:t>
       </w:r>
       <w:r>
         <w:fldChar w:fldCharType="end"/>
@@ -2874,10 +3550,10 @@
     </w:p>
     <w:p>
       <w:pPr>
-        <w:pStyle w:val="21"/>
+        <w:pStyle w:val="35"/>
         <w:tabs>
           <w:tab w:val="right" w:leader="dot" w:pos="9071"/>
-          <w:tab w:val="clear" w:pos="425"/>
+          <w:tab w:val="clear" w:pos="567"/>
           <w:tab w:val="clear" w:pos="8647"/>
         </w:tabs>
       </w:pPr>
@@ -2892,7 +3568,7 @@
         <w:rPr>
           <w:lang w:val="en-US"/>
         </w:rPr>
-        <w:instrText xml:space="preserve"> HYPERLINK \l _Toc18171 </w:instrText>
+        <w:instrText xml:space="preserve"> HYPERLINK \l _Toc22747 </w:instrText>
       </w:r>
       <w:r>
         <w:rPr>
@@ -2904,17 +3580,16 @@
         <w:rPr>
           <w:rFonts w:hint="default" w:ascii="Arial" w:hAnsi="Arial" w:cs="Times New Roman"/>
           <w:i w:val="0"/>
-          <w:caps/>
-          <w:lang w:val="en-US" w:eastAsia="pt-BR"/>
-        </w:rPr>
-        <w:t xml:space="preserve">1.5 </w:t>
-      </w:r>
-      <w:r>
-        <w:rPr>
-          <w:rFonts w:hint="default"/>
-          <w:lang w:val="en-US" w:eastAsia="pt-BR"/>
-        </w:rPr>
-        <w:t>Organização do Trabalho</w:t>
+          <w:lang w:val="pt-BR"/>
+        </w:rPr>
+        <w:t xml:space="preserve">3.3.1 </w:t>
+      </w:r>
+      <w:r>
+        <w:rPr>
+          <w:rFonts w:hint="default"/>
+          <w:lang w:val="pt-BR"/>
+        </w:rPr>
+        <w:t>Módulo FPGA</w:t>
       </w:r>
       <w:r>
         <w:tab/>
@@ -2923,13 +3598,151 @@
         <w:fldChar w:fldCharType="begin"/>
       </w:r>
       <w:r>
-        <w:instrText xml:space="preserve"> PAGEREF _Toc18171 \h </w:instrText>
+        <w:instrText xml:space="preserve"> PAGEREF _Toc22747 \h </w:instrText>
       </w:r>
       <w:r>
         <w:fldChar w:fldCharType="separate"/>
       </w:r>
       <w:r>
-        <w:t>20</w:t>
+        <w:t>31</w:t>
+      </w:r>
+      <w:r>
+        <w:fldChar w:fldCharType="end"/>
+      </w:r>
+      <w:r>
+        <w:rPr>
+          <w:color w:val="auto"/>
+          <w:lang w:val="en-US"/>
+        </w:rPr>
+        <w:fldChar w:fldCharType="end"/>
+      </w:r>
+    </w:p>
+    <w:p>
+      <w:pPr>
+        <w:pStyle w:val="35"/>
+        <w:tabs>
+          <w:tab w:val="right" w:leader="dot" w:pos="9071"/>
+          <w:tab w:val="clear" w:pos="567"/>
+          <w:tab w:val="clear" w:pos="8647"/>
+        </w:tabs>
+      </w:pPr>
+      <w:r>
+        <w:rPr>
+          <w:color w:val="auto"/>
+          <w:lang w:val="en-US"/>
+        </w:rPr>
+        <w:fldChar w:fldCharType="begin"/>
+      </w:r>
+      <w:r>
+        <w:rPr>
+          <w:lang w:val="en-US"/>
+        </w:rPr>
+        <w:instrText xml:space="preserve"> HYPERLINK \l _Toc20895 </w:instrText>
+      </w:r>
+      <w:r>
+        <w:rPr>
+          <w:lang w:val="en-US"/>
+        </w:rPr>
+        <w:fldChar w:fldCharType="separate"/>
+      </w:r>
+      <w:r>
+        <w:rPr>
+          <w:rFonts w:hint="default" w:ascii="Arial" w:hAnsi="Arial" w:cs="Times New Roman"/>
+          <w:i w:val="0"/>
+          <w:lang w:val="pt-BR"/>
+        </w:rPr>
+        <w:t xml:space="preserve">3.3.2 </w:t>
+      </w:r>
+      <w:r>
+        <w:rPr>
+          <w:rFonts w:hint="default"/>
+          <w:lang w:val="pt-BR"/>
+        </w:rPr>
+        <w:t>Firmware do ESP32</w:t>
+      </w:r>
+      <w:r>
+        <w:tab/>
+      </w:r>
+      <w:r>
+        <w:fldChar w:fldCharType="begin"/>
+      </w:r>
+      <w:r>
+        <w:instrText xml:space="preserve"> PAGEREF _Toc20895 \h </w:instrText>
+      </w:r>
+      <w:r>
+        <w:fldChar w:fldCharType="separate"/>
+      </w:r>
+      <w:r>
+        <w:t>34</w:t>
+      </w:r>
+      <w:r>
+        <w:fldChar w:fldCharType="end"/>
+      </w:r>
+      <w:r>
+        <w:rPr>
+          <w:color w:val="auto"/>
+          <w:lang w:val="en-US"/>
+        </w:rPr>
+        <w:fldChar w:fldCharType="end"/>
+      </w:r>
+    </w:p>
+    <w:p>
+      <w:pPr>
+        <w:pStyle w:val="35"/>
+        <w:tabs>
+          <w:tab w:val="right" w:leader="dot" w:pos="9071"/>
+          <w:tab w:val="clear" w:pos="567"/>
+          <w:tab w:val="clear" w:pos="8647"/>
+        </w:tabs>
+      </w:pPr>
+      <w:r>
+        <w:rPr>
+          <w:color w:val="auto"/>
+          <w:lang w:val="en-US"/>
+        </w:rPr>
+        <w:fldChar w:fldCharType="begin"/>
+      </w:r>
+      <w:r>
+        <w:rPr>
+          <w:lang w:val="en-US"/>
+        </w:rPr>
+        <w:instrText xml:space="preserve"> HYPERLINK \l _Toc23805 </w:instrText>
+      </w:r>
+      <w:r>
+        <w:rPr>
+          <w:lang w:val="en-US"/>
+        </w:rPr>
+        <w:fldChar w:fldCharType="separate"/>
+      </w:r>
+      <w:r>
+        <w:rPr>
+          <w:rFonts w:hint="default" w:ascii="Arial" w:hAnsi="Arial" w:cs="Times New Roman"/>
+          <w:i w:val="0"/>
+          <w:lang w:val="pt-BR"/>
+        </w:rPr>
+        <w:t xml:space="preserve">3.3.3 </w:t>
+      </w:r>
+      <w:r>
+        <w:rPr>
+          <w:rFonts w:hint="default"/>
+          <w:lang w:val="pt-BR"/>
+        </w:rPr>
+        <w:t>Software de configuração PyControl</w:t>
+      </w:r>
+      <w:r>
+        <w:tab/>
+      </w:r>
+      <w:r>
+        <w:fldChar w:fldCharType="begin"/>
+      </w:r>
+      <w:r>
+        <w:instrText xml:space="preserve"> PAGEREF _Toc23805 \h </w:instrText>
+      </w:r>
+      <w:r>
+        <w:fldChar w:fldCharType="separate"/>
+      </w:r>
+      <w:r>
+        <w:t>36</w:t>
       </w:r>
       <w:r>
         <w:fldChar w:fldCharType="end"/>
@@ -2962,7 +3775,7 @@
         <w:rPr>
           <w:lang w:val="en-US"/>
         </w:rPr>
-        <w:instrText xml:space="preserve"> HYPERLINK \l _Toc13580 </w:instrText>
+        <w:instrText xml:space="preserve"> HYPERLINK \l _Toc9875 </w:instrText>
       </w:r>
       <w:r>
         <w:rPr>
@@ -2973,16 +3786,16 @@
       <w:r>
         <w:rPr>
           <w:rFonts w:hint="default" w:ascii="Arial" w:hAnsi="Arial" w:cs="Times New Roman"/>
-          <w:lang w:val="pt-BR" w:eastAsia="pt-BR"/>
-        </w:rPr>
-        <w:t xml:space="preserve">2 </w:t>
-      </w:r>
-      <w:r>
-        <w:rPr>
-          <w:rFonts w:hint="default"/>
-          <w:lang w:val="en-US" w:eastAsia="pt-BR"/>
-        </w:rPr>
-        <w:t>Desenvolvimento do Projeto</w:t>
+          <w:lang w:val="pt-BR"/>
+        </w:rPr>
+        <w:t xml:space="preserve">4 </w:t>
+      </w:r>
+      <w:r>
+        <w:rPr>
+          <w:rFonts w:hint="default"/>
+          <w:lang w:val="pt-BR"/>
+        </w:rPr>
+        <w:t>Resultados</w:t>
       </w:r>
       <w:r>
         <w:tab/>
@@ -2991,637 +3804,13 @@
         <w:fldChar w:fldCharType="begin"/>
       </w:r>
       <w:r>
-        <w:instrText xml:space="preserve"> PAGEREF _Toc13580 \h </w:instrText>
+        <w:instrText xml:space="preserve"> PAGEREF _Toc9875 \h </w:instrText>
       </w:r>
       <w:r>
         <w:fldChar w:fldCharType="separate"/>
       </w:r>
       <w:r>
-        <w:t>21</w:t>
-      </w:r>
-      <w:r>
-        <w:fldChar w:fldCharType="end"/>
-      </w:r>
-      <w:r>
-        <w:rPr>
-          <w:color w:val="auto"/>
-          <w:lang w:val="en-US"/>
-        </w:rPr>
-        <w:fldChar w:fldCharType="end"/>
-      </w:r>
-    </w:p>
-    <w:p>
-      <w:pPr>
-        <w:pStyle w:val="21"/>
-        <w:tabs>
-          <w:tab w:val="right" w:leader="dot" w:pos="9071"/>
-          <w:tab w:val="clear" w:pos="425"/>
-          <w:tab w:val="clear" w:pos="8647"/>
-        </w:tabs>
-      </w:pPr>
-      <w:r>
-        <w:rPr>
-          <w:color w:val="auto"/>
-          <w:lang w:val="en-US"/>
-        </w:rPr>
-        <w:fldChar w:fldCharType="begin"/>
-      </w:r>
-      <w:r>
-        <w:rPr>
-          <w:lang w:val="en-US"/>
-        </w:rPr>
-        <w:instrText xml:space="preserve"> HYPERLINK \l _Toc32255 </w:instrText>
-      </w:r>
-      <w:r>
-        <w:rPr>
-          <w:lang w:val="en-US"/>
-        </w:rPr>
-        <w:fldChar w:fldCharType="separate"/>
-      </w:r>
-      <w:r>
-        <w:rPr>
-          <w:rFonts w:hint="default" w:ascii="Arial" w:hAnsi="Arial" w:cs="Times New Roman"/>
-          <w:i w:val="0"/>
-          <w:caps/>
-          <w:lang w:val="en-US" w:eastAsia="pt-BR"/>
-        </w:rPr>
-        <w:t xml:space="preserve">2.1 </w:t>
-      </w:r>
-      <w:r>
-        <w:rPr>
-          <w:rFonts w:hint="default"/>
-          <w:lang w:val="en-US" w:eastAsia="pt-BR"/>
-        </w:rPr>
-        <w:t>Módulo Detector</w:t>
-      </w:r>
-      <w:r>
-        <w:tab/>
-      </w:r>
-      <w:r>
-        <w:fldChar w:fldCharType="begin"/>
-      </w:r>
-      <w:r>
-        <w:instrText xml:space="preserve"> PAGEREF _Toc32255 \h </w:instrText>
-      </w:r>
-      <w:r>
-        <w:fldChar w:fldCharType="separate"/>
-      </w:r>
-      <w:r>
-        <w:t>23</w:t>
-      </w:r>
-      <w:r>
-        <w:fldChar w:fldCharType="end"/>
-      </w:r>
-      <w:r>
-        <w:rPr>
-          <w:color w:val="auto"/>
-          <w:lang w:val="en-US"/>
-        </w:rPr>
-        <w:fldChar w:fldCharType="end"/>
-      </w:r>
-    </w:p>
-    <w:p>
-      <w:pPr>
-        <w:pStyle w:val="35"/>
-        <w:tabs>
-          <w:tab w:val="right" w:leader="dot" w:pos="9071"/>
-          <w:tab w:val="clear" w:pos="567"/>
-          <w:tab w:val="clear" w:pos="8647"/>
-        </w:tabs>
-      </w:pPr>
-      <w:r>
-        <w:rPr>
-          <w:color w:val="auto"/>
-          <w:lang w:val="en-US"/>
-        </w:rPr>
-        <w:fldChar w:fldCharType="begin"/>
-      </w:r>
-      <w:r>
-        <w:rPr>
-          <w:lang w:val="en-US"/>
-        </w:rPr>
-        <w:instrText xml:space="preserve"> HYPERLINK \l _Toc9123 </w:instrText>
-      </w:r>
-      <w:r>
-        <w:rPr>
-          <w:lang w:val="en-US"/>
-        </w:rPr>
-        <w:fldChar w:fldCharType="separate"/>
-      </w:r>
-      <w:r>
-        <w:rPr>
-          <w:rFonts w:hint="default" w:ascii="Arial" w:hAnsi="Arial" w:cs="Times New Roman"/>
-          <w:i w:val="0"/>
-          <w:lang w:val="en-US" w:eastAsia="pt-BR"/>
-        </w:rPr>
-        <w:t xml:space="preserve">2.1.1 </w:t>
-      </w:r>
-      <w:r>
-        <w:rPr>
-          <w:rFonts w:hint="default"/>
-          <w:lang w:val="en-US" w:eastAsia="pt-BR"/>
-        </w:rPr>
-        <w:t>Tiras Cintilantes SciTile</w:t>
-      </w:r>
-      <w:r>
-        <w:tab/>
-      </w:r>
-      <w:r>
-        <w:fldChar w:fldCharType="begin"/>
-      </w:r>
-      <w:r>
-        <w:instrText xml:space="preserve"> PAGEREF _Toc9123 \h </w:instrText>
-      </w:r>
-      <w:r>
-        <w:fldChar w:fldCharType="separate"/>
-      </w:r>
-      <w:r>
-        <w:t>23</w:t>
-      </w:r>
-      <w:r>
-        <w:fldChar w:fldCharType="end"/>
-      </w:r>
-      <w:r>
-        <w:rPr>
-          <w:color w:val="auto"/>
-          <w:lang w:val="en-US"/>
-        </w:rPr>
-        <w:fldChar w:fldCharType="end"/>
-      </w:r>
-    </w:p>
-    <w:p>
-      <w:pPr>
-        <w:pStyle w:val="35"/>
-        <w:tabs>
-          <w:tab w:val="right" w:leader="dot" w:pos="9071"/>
-          <w:tab w:val="clear" w:pos="567"/>
-          <w:tab w:val="clear" w:pos="8647"/>
-        </w:tabs>
-      </w:pPr>
-      <w:r>
-        <w:rPr>
-          <w:color w:val="auto"/>
-          <w:lang w:val="en-US"/>
-        </w:rPr>
-        <w:fldChar w:fldCharType="begin"/>
-      </w:r>
-      <w:r>
-        <w:rPr>
-          <w:lang w:val="en-US"/>
-        </w:rPr>
-        <w:instrText xml:space="preserve"> HYPERLINK \l _Toc17259 </w:instrText>
-      </w:r>
-      <w:r>
-        <w:rPr>
-          <w:lang w:val="en-US"/>
-        </w:rPr>
-        <w:fldChar w:fldCharType="separate"/>
-      </w:r>
-      <w:r>
-        <w:rPr>
-          <w:rFonts w:hint="default" w:ascii="Arial" w:hAnsi="Arial" w:cs="Times New Roman"/>
-          <w:i w:val="0"/>
-          <w:lang w:val="pt-BR"/>
-        </w:rPr>
-        <w:t xml:space="preserve">2.1.2 </w:t>
-      </w:r>
-      <w:r>
-        <w:rPr>
-          <w:rFonts w:hint="default"/>
-          <w:lang w:val="pt-BR"/>
-        </w:rPr>
-        <w:t>Fibra Óptica Wavelength Shifter</w:t>
-      </w:r>
-      <w:r>
-        <w:tab/>
-      </w:r>
-      <w:r>
-        <w:fldChar w:fldCharType="begin"/>
-      </w:r>
-      <w:r>
-        <w:instrText xml:space="preserve"> PAGEREF _Toc17259 \h </w:instrText>
-      </w:r>
-      <w:r>
-        <w:fldChar w:fldCharType="separate"/>
-      </w:r>
-      <w:r>
-        <w:t>24</w:t>
-      </w:r>
-      <w:r>
-        <w:fldChar w:fldCharType="end"/>
-      </w:r>
-      <w:r>
-        <w:rPr>
-          <w:color w:val="auto"/>
-          <w:lang w:val="en-US"/>
-        </w:rPr>
-        <w:fldChar w:fldCharType="end"/>
-      </w:r>
-    </w:p>
-    <w:p>
-      <w:pPr>
-        <w:pStyle w:val="35"/>
-        <w:tabs>
-          <w:tab w:val="right" w:leader="dot" w:pos="9071"/>
-          <w:tab w:val="clear" w:pos="567"/>
-          <w:tab w:val="clear" w:pos="8647"/>
-        </w:tabs>
-      </w:pPr>
-      <w:r>
-        <w:rPr>
-          <w:color w:val="auto"/>
-          <w:lang w:val="en-US"/>
-        </w:rPr>
-        <w:fldChar w:fldCharType="begin"/>
-      </w:r>
-      <w:r>
-        <w:rPr>
-          <w:lang w:val="en-US"/>
-        </w:rPr>
-        <w:instrText xml:space="preserve"> HYPERLINK \l _Toc15209 </w:instrText>
-      </w:r>
-      <w:r>
-        <w:rPr>
-          <w:lang w:val="en-US"/>
-        </w:rPr>
-        <w:fldChar w:fldCharType="separate"/>
-      </w:r>
-      <w:r>
-        <w:rPr>
-          <w:rFonts w:hint="default" w:ascii="Arial" w:hAnsi="Arial" w:cs="Times New Roman"/>
-          <w:i w:val="0"/>
-          <w:lang w:val="pt-BR"/>
-        </w:rPr>
-        <w:t xml:space="preserve">2.1.3 </w:t>
-      </w:r>
-      <w:r>
-        <w:rPr>
-          <w:rFonts w:hint="default"/>
-          <w:lang w:val="pt-BR"/>
-        </w:rPr>
-        <w:t>Fotomultiplicadora SiPM</w:t>
-      </w:r>
-      <w:r>
-        <w:tab/>
-      </w:r>
-      <w:r>
-        <w:fldChar w:fldCharType="begin"/>
-      </w:r>
-      <w:r>
-        <w:instrText xml:space="preserve"> PAGEREF _Toc15209 \h </w:instrText>
-      </w:r>
-      <w:r>
-        <w:fldChar w:fldCharType="separate"/>
-      </w:r>
-      <w:r>
-        <w:t>24</w:t>
-      </w:r>
-      <w:r>
-        <w:fldChar w:fldCharType="end"/>
-      </w:r>
-      <w:r>
-        <w:rPr>
-          <w:color w:val="auto"/>
-          <w:lang w:val="en-US"/>
-        </w:rPr>
-        <w:fldChar w:fldCharType="end"/>
-      </w:r>
-    </w:p>
-    <w:p>
-      <w:pPr>
-        <w:pStyle w:val="21"/>
-        <w:tabs>
-          <w:tab w:val="right" w:leader="dot" w:pos="9071"/>
-          <w:tab w:val="clear" w:pos="425"/>
-          <w:tab w:val="clear" w:pos="8647"/>
-        </w:tabs>
-      </w:pPr>
-      <w:r>
-        <w:rPr>
-          <w:color w:val="auto"/>
-          <w:lang w:val="en-US"/>
-        </w:rPr>
-        <w:fldChar w:fldCharType="begin"/>
-      </w:r>
-      <w:r>
-        <w:rPr>
-          <w:lang w:val="en-US"/>
-        </w:rPr>
-        <w:instrText xml:space="preserve"> HYPERLINK \l _Toc28959 </w:instrText>
-      </w:r>
-      <w:r>
-        <w:rPr>
-          <w:lang w:val="en-US"/>
-        </w:rPr>
-        <w:fldChar w:fldCharType="separate"/>
-      </w:r>
-      <w:r>
-        <w:rPr>
-          <w:rFonts w:hint="default" w:ascii="Arial" w:hAnsi="Arial" w:cs="Times New Roman"/>
-          <w:i w:val="0"/>
-          <w:caps/>
-          <w:lang w:val="pt-BR"/>
-        </w:rPr>
-        <w:t xml:space="preserve">2.2 </w:t>
-      </w:r>
-      <w:r>
-        <w:rPr>
-          <w:rFonts w:hint="default"/>
-          <w:lang w:val="pt-BR"/>
-        </w:rPr>
-        <w:t>Eletrônica de Front-End</w:t>
-      </w:r>
-      <w:r>
-        <w:tab/>
-      </w:r>
-      <w:r>
-        <w:fldChar w:fldCharType="begin"/>
-      </w:r>
-      <w:r>
-        <w:instrText xml:space="preserve"> PAGEREF _Toc28959 \h </w:instrText>
-      </w:r>
-      <w:r>
-        <w:fldChar w:fldCharType="separate"/>
-      </w:r>
-      <w:r>
-        <w:t>27</w:t>
-      </w:r>
-      <w:r>
-        <w:fldChar w:fldCharType="end"/>
-      </w:r>
-      <w:r>
-        <w:rPr>
-          <w:color w:val="auto"/>
-          <w:lang w:val="en-US"/>
-        </w:rPr>
-        <w:fldChar w:fldCharType="end"/>
-      </w:r>
-    </w:p>
-    <w:p>
-      <w:pPr>
-        <w:pStyle w:val="21"/>
-        <w:tabs>
-          <w:tab w:val="right" w:leader="dot" w:pos="9071"/>
-          <w:tab w:val="clear" w:pos="425"/>
-          <w:tab w:val="clear" w:pos="8647"/>
-        </w:tabs>
-      </w:pPr>
-      <w:r>
-        <w:rPr>
-          <w:color w:val="auto"/>
-          <w:lang w:val="en-US"/>
-        </w:rPr>
-        <w:fldChar w:fldCharType="begin"/>
-      </w:r>
-      <w:r>
-        <w:rPr>
-          <w:lang w:val="en-US"/>
-        </w:rPr>
-        <w:instrText xml:space="preserve"> HYPERLINK \l _Toc19421 </w:instrText>
-      </w:r>
-      <w:r>
-        <w:rPr>
-          <w:lang w:val="en-US"/>
-        </w:rPr>
-        <w:fldChar w:fldCharType="separate"/>
-      </w:r>
-      <w:r>
-        <w:rPr>
-          <w:rFonts w:hint="default" w:ascii="Arial" w:hAnsi="Arial" w:cs="Times New Roman"/>
-          <w:i w:val="0"/>
-          <w:caps/>
-          <w:lang w:val="pt-BR"/>
-        </w:rPr>
-        <w:t xml:space="preserve">2.3 </w:t>
-      </w:r>
-      <w:r>
-        <w:rPr>
-          <w:rFonts w:hint="default"/>
-          <w:lang w:val="pt-BR"/>
-        </w:rPr>
-        <w:t>Módulo DAQ</w:t>
-      </w:r>
-      <w:r>
-        <w:tab/>
-      </w:r>
-      <w:r>
-        <w:fldChar w:fldCharType="begin"/>
-      </w:r>
-      <w:r>
-        <w:instrText xml:space="preserve"> PAGEREF _Toc19421 \h </w:instrText>
-      </w:r>
-      <w:r>
-        <w:fldChar w:fldCharType="separate"/>
-      </w:r>
-      <w:r>
-        <w:t>28</w:t>
-      </w:r>
-      <w:r>
-        <w:fldChar w:fldCharType="end"/>
-      </w:r>
-      <w:r>
-        <w:rPr>
-          <w:color w:val="auto"/>
-          <w:lang w:val="en-US"/>
-        </w:rPr>
-        <w:fldChar w:fldCharType="end"/>
-      </w:r>
-    </w:p>
-    <w:p>
-      <w:pPr>
-        <w:pStyle w:val="35"/>
-        <w:tabs>
-          <w:tab w:val="right" w:leader="dot" w:pos="9071"/>
-          <w:tab w:val="clear" w:pos="567"/>
-          <w:tab w:val="clear" w:pos="8647"/>
-        </w:tabs>
-      </w:pPr>
-      <w:r>
-        <w:rPr>
-          <w:color w:val="auto"/>
-          <w:lang w:val="en-US"/>
-        </w:rPr>
-        <w:fldChar w:fldCharType="begin"/>
-      </w:r>
-      <w:r>
-        <w:rPr>
-          <w:lang w:val="en-US"/>
-        </w:rPr>
-        <w:instrText xml:space="preserve"> HYPERLINK \l _Toc2358 </w:instrText>
-      </w:r>
-      <w:r>
-        <w:rPr>
-          <w:lang w:val="en-US"/>
-        </w:rPr>
-        <w:fldChar w:fldCharType="separate"/>
-      </w:r>
-      <w:r>
-        <w:rPr>
-          <w:rFonts w:hint="default" w:ascii="Arial" w:hAnsi="Arial" w:cs="Times New Roman"/>
-          <w:i w:val="0"/>
-          <w:lang w:val="pt-BR"/>
-        </w:rPr>
-        <w:t xml:space="preserve">2.3.1 </w:t>
-      </w:r>
-      <w:r>
-        <w:rPr>
-          <w:rFonts w:hint="default"/>
-          <w:lang w:val="pt-BR"/>
-        </w:rPr>
-        <w:t>Módulo FPGA</w:t>
-      </w:r>
-      <w:r>
-        <w:tab/>
-      </w:r>
-      <w:r>
-        <w:fldChar w:fldCharType="begin"/>
-      </w:r>
-      <w:r>
-        <w:instrText xml:space="preserve"> PAGEREF _Toc2358 \h </w:instrText>
-      </w:r>
-      <w:r>
-        <w:fldChar w:fldCharType="separate"/>
-      </w:r>
-      <w:r>
-        <w:t>30</w:t>
-      </w:r>
-      <w:r>
-        <w:fldChar w:fldCharType="end"/>
-      </w:r>
-      <w:r>
-        <w:rPr>
-          <w:color w:val="auto"/>
-          <w:lang w:val="en-US"/>
-        </w:rPr>
-        <w:fldChar w:fldCharType="end"/>
-      </w:r>
-    </w:p>
-    <w:p>
-      <w:pPr>
-        <w:pStyle w:val="35"/>
-        <w:tabs>
-          <w:tab w:val="right" w:leader="dot" w:pos="9071"/>
-          <w:tab w:val="clear" w:pos="567"/>
-          <w:tab w:val="clear" w:pos="8647"/>
-        </w:tabs>
-      </w:pPr>
-      <w:r>
-        <w:rPr>
-          <w:color w:val="auto"/>
-          <w:lang w:val="en-US"/>
-        </w:rPr>
-        <w:fldChar w:fldCharType="begin"/>
-      </w:r>
-      <w:r>
-        <w:rPr>
-          <w:lang w:val="en-US"/>
-        </w:rPr>
-        <w:instrText xml:space="preserve"> HYPERLINK \l _Toc25821 </w:instrText>
-      </w:r>
-      <w:r>
-        <w:rPr>
-          <w:lang w:val="en-US"/>
-        </w:rPr>
-        <w:fldChar w:fldCharType="separate"/>
-      </w:r>
-      <w:r>
-        <w:rPr>
-          <w:rFonts w:hint="default" w:ascii="Arial" w:hAnsi="Arial" w:cs="Times New Roman"/>
-          <w:i w:val="0"/>
-          <w:lang w:val="pt-BR"/>
-        </w:rPr>
-        <w:t xml:space="preserve">2.3.2 </w:t>
-      </w:r>
-      <w:r>
-        <w:rPr>
-          <w:rFonts w:hint="default"/>
-          <w:lang w:val="pt-BR"/>
-        </w:rPr>
-        <w:t>Firmware do ESP32</w:t>
-      </w:r>
-      <w:r>
-        <w:tab/>
-      </w:r>
-      <w:r>
-        <w:fldChar w:fldCharType="begin"/>
-      </w:r>
-      <w:r>
-        <w:instrText xml:space="preserve"> PAGEREF _Toc25821 \h </w:instrText>
-      </w:r>
-      <w:r>
-        <w:fldChar w:fldCharType="separate"/>
-      </w:r>
-      <w:r>
-        <w:t>33</w:t>
-      </w:r>
-      <w:r>
-        <w:fldChar w:fldCharType="end"/>
-      </w:r>
-      <w:r>
-        <w:rPr>
-          <w:color w:val="auto"/>
-          <w:lang w:val="en-US"/>
-        </w:rPr>
-        <w:fldChar w:fldCharType="end"/>
-      </w:r>
-    </w:p>
-    <w:p>
-      <w:pPr>
-        <w:pStyle w:val="35"/>
-        <w:tabs>
-          <w:tab w:val="right" w:leader="dot" w:pos="9071"/>
-          <w:tab w:val="clear" w:pos="567"/>
-          <w:tab w:val="clear" w:pos="8647"/>
-        </w:tabs>
-      </w:pPr>
-      <w:r>
-        <w:rPr>
-          <w:color w:val="auto"/>
-          <w:lang w:val="en-US"/>
-        </w:rPr>
-        <w:fldChar w:fldCharType="begin"/>
-      </w:r>
-      <w:r>
-        <w:rPr>
-          <w:lang w:val="en-US"/>
-        </w:rPr>
-        <w:instrText xml:space="preserve"> HYPERLINK \l _Toc24961 </w:instrText>
-      </w:r>
-      <w:r>
-        <w:rPr>
-          <w:lang w:val="en-US"/>
-        </w:rPr>
-        <w:fldChar w:fldCharType="separate"/>
-      </w:r>
-      <w:r>
-        <w:rPr>
-          <w:rFonts w:hint="default" w:ascii="Arial" w:hAnsi="Arial" w:cs="Times New Roman"/>
-          <w:i w:val="0"/>
-          <w:lang w:val="pt-BR"/>
-        </w:rPr>
-        <w:t xml:space="preserve">2.3.3 </w:t>
-      </w:r>
-      <w:r>
-        <w:rPr>
-          <w:rFonts w:hint="default"/>
-          <w:lang w:val="pt-BR"/>
-        </w:rPr>
-        <w:t>Software de configuração PyControl</w:t>
-      </w:r>
-      <w:r>
-        <w:tab/>
-      </w:r>
-      <w:r>
-        <w:fldChar w:fldCharType="begin"/>
-      </w:r>
-      <w:r>
-        <w:instrText xml:space="preserve"> PAGEREF _Toc24961 \h </w:instrText>
-      </w:r>
-      <w:r>
-        <w:fldChar w:fldCharType="separate"/>
-      </w:r>
-      <w:r>
-        <w:t>35</w:t>
+        <w:t>38</w:t>
       </w:r>
       <w:r>
         <w:fldChar w:fldCharType="end"/>
@@ -3654,7 +3843,7 @@
         <w:rPr>
           <w:lang w:val="en-US"/>
         </w:rPr>
-        <w:instrText xml:space="preserve"> HYPERLINK \l _Toc7357 </w:instrText>
+        <w:instrText xml:space="preserve"> HYPERLINK \l _Toc24759 </w:instrText>
       </w:r>
       <w:r>
         <w:rPr>
@@ -3667,14 +3856,14 @@
           <w:rFonts w:hint="default" w:ascii="Arial" w:hAnsi="Arial" w:cs="Times New Roman"/>
           <w:lang w:val="pt-BR"/>
         </w:rPr>
-        <w:t xml:space="preserve">3 </w:t>
-      </w:r>
-      <w:r>
-        <w:rPr>
-          <w:rFonts w:hint="default"/>
-          <w:lang w:val="pt-BR"/>
-        </w:rPr>
-        <w:t>Resultados</w:t>
+        <w:t xml:space="preserve">5 </w:t>
+      </w:r>
+      <w:r>
+        <w:rPr>
+          <w:rFonts w:hint="default"/>
+          <w:lang w:val="pt-BR"/>
+        </w:rPr>
+        <w:t>Conclusão</w:t>
       </w:r>
       <w:r>
         <w:tab/>
@@ -3683,13 +3872,13 @@
         <w:fldChar w:fldCharType="begin"/>
       </w:r>
       <w:r>
-        <w:instrText xml:space="preserve"> PAGEREF _Toc7357 \h </w:instrText>
+        <w:instrText xml:space="preserve"> PAGEREF _Toc24759 \h </w:instrText>
       </w:r>
       <w:r>
         <w:fldChar w:fldCharType="separate"/>
       </w:r>
       <w:r>
-        <w:t>37</w:t>
+        <w:t>39</w:t>
       </w:r>
       <w:r>
         <w:fldChar w:fldCharType="end"/>
@@ -3722,7 +3911,7 @@
         <w:rPr>
           <w:lang w:val="en-US"/>
         </w:rPr>
-        <w:instrText xml:space="preserve"> HYPERLINK \l _Toc30651 </w:instrText>
+        <w:instrText xml:space="preserve"> HYPERLINK \l _Toc8133 </w:instrText>
       </w:r>
       <w:r>
         <w:rPr>
@@ -3732,17 +3921,10 @@
       </w:r>
       <w:r>
         <w:rPr>
-          <w:rFonts w:hint="default" w:ascii="Arial" w:hAnsi="Arial" w:cs="Times New Roman"/>
-          <w:lang w:val="pt-BR"/>
-        </w:rPr>
-        <w:t xml:space="preserve">4 </w:t>
-      </w:r>
-      <w:r>
-        <w:rPr>
-          <w:rFonts w:hint="default"/>
-          <w:lang w:val="pt-BR"/>
-        </w:rPr>
-        <w:t>Conclusão</w:t>
+          <w:caps/>
+          <w:lang w:val="pt-BR"/>
+        </w:rPr>
+        <w:t>REFERÊNCIAS</w:t>
       </w:r>
       <w:r>
         <w:tab/>
@@ -3751,74 +3933,13 @@
         <w:fldChar w:fldCharType="begin"/>
       </w:r>
       <w:r>
-        <w:instrText xml:space="preserve"> PAGEREF _Toc30651 \h </w:instrText>
+        <w:instrText xml:space="preserve"> PAGEREF _Toc8133 \h </w:instrText>
       </w:r>
       <w:r>
         <w:fldChar w:fldCharType="separate"/>
       </w:r>
       <w:r>
-        <w:t>38</w:t>
-      </w:r>
-      <w:r>
-        <w:fldChar w:fldCharType="end"/>
-      </w:r>
-      <w:r>
-        <w:rPr>
-          <w:color w:val="auto"/>
-          <w:lang w:val="en-US"/>
-        </w:rPr>
-        <w:fldChar w:fldCharType="end"/>
-      </w:r>
-    </w:p>
-    <w:p>
-      <w:pPr>
-        <w:pStyle w:val="23"/>
-        <w:tabs>
-          <w:tab w:val="right" w:leader="dot" w:pos="9071"/>
-          <w:tab w:val="clear" w:pos="1701"/>
-          <w:tab w:val="clear" w:pos="8647"/>
-        </w:tabs>
-      </w:pPr>
-      <w:r>
-        <w:rPr>
-          <w:color w:val="auto"/>
-          <w:lang w:val="en-US"/>
-        </w:rPr>
-        <w:fldChar w:fldCharType="begin"/>
-      </w:r>
-      <w:r>
-        <w:rPr>
-          <w:lang w:val="en-US"/>
-        </w:rPr>
-        <w:instrText xml:space="preserve"> HYPERLINK \l _Toc8223 </w:instrText>
-      </w:r>
-      <w:r>
-        <w:rPr>
-          <w:lang w:val="en-US"/>
-        </w:rPr>
-        <w:fldChar w:fldCharType="separate"/>
-      </w:r>
-      <w:r>
-        <w:rPr>
-          <w:caps/>
-          <w:lang w:val="pt-BR"/>
-        </w:rPr>
-        <w:t>REFERÊNCIAS</w:t>
-      </w:r>
-      <w:r>
-        <w:tab/>
-      </w:r>
-      <w:r>
-        <w:fldChar w:fldCharType="begin"/>
-      </w:r>
-      <w:r>
-        <w:instrText xml:space="preserve"> PAGEREF _Toc8223 \h </w:instrText>
-      </w:r>
-      <w:r>
-        <w:fldChar w:fldCharType="separate"/>
-      </w:r>
-      <w:r>
-        <w:t>39</w:t>
+        <w:t>40</w:t>
       </w:r>
       <w:r>
         <w:fldChar w:fldCharType="end"/>
@@ -3950,7 +4071,7 @@
         <w:pStyle w:val="2"/>
         <w:bidi w:val="0"/>
       </w:pPr>
-      <w:bookmarkStart w:id="12" w:name="_Toc26984"/>
+      <w:bookmarkStart w:id="12" w:name="_Toc2890"/>
       <w:r>
         <w:t>INTRODUÇÃO</w:t>
       </w:r>
@@ -4197,7 +4318,7 @@
         </w:rPr>
         <w:t xml:space="preserve"> </w:t>
       </w:r>
-      <w:bookmarkStart w:id="13" w:name="_Toc16205"/>
+      <w:bookmarkStart w:id="13" w:name="_Toc21025"/>
       <w:r>
         <w:rPr>
           <w:rFonts w:hint="default"/>
@@ -4206,6 +4327,626 @@
         <w:t>MOTIVAÇÃO</w:t>
       </w:r>
       <w:bookmarkEnd w:id="13"/>
+    </w:p>
+    <w:p>
+      <w:pPr>
+        <w:pStyle w:val="4"/>
+        <w:bidi w:val="0"/>
+        <w:rPr>
+          <w:rFonts w:hint="default"/>
+          <w:lang w:val="pt-BR"/>
+        </w:rPr>
+      </w:pPr>
+      <w:r>
+        <w:rPr>
+          <w:rFonts w:hint="default"/>
+          <w:lang w:val="pt-BR"/>
+        </w:rPr>
+        <w:t>Este projeto é motivado pelo estudo da relação entre o fluxo de raios cósmicos na atmosfera terrestre e a formação de nuvens, através da contribução com o experimento CRE@AT. O experimento visa o desenvolvimento de uma plataforma de medida de fluxo de raios cósmicos no continente Antártico, que funciona de maneira inassistida e contínua, permitindo o estudo desse fenômeno em escala macroscópica na atmosfera real.</w:t>
+      </w:r>
+      <w:bookmarkStart w:id="14" w:name="_Toc487377995"/>
+      <w:bookmarkStart w:id="15" w:name="_Toc302641990"/>
+    </w:p>
+    <w:p>
+      <w:pPr>
+        <w:pStyle w:val="4"/>
+        <w:bidi w:val="0"/>
+        <w:rPr>
+          <w:rFonts w:hint="default"/>
+          <w:lang w:val="pt-BR"/>
+        </w:rPr>
+      </w:pPr>
+    </w:p>
+    <w:p>
+      <w:pPr>
+        <w:pStyle w:val="4"/>
+        <w:bidi w:val="0"/>
+        <w:rPr>
+          <w:rFonts w:hint="default"/>
+          <w:lang w:val="pt-BR"/>
+        </w:rPr>
+      </w:pPr>
+    </w:p>
+    <w:p>
+      <w:pPr>
+        <w:pStyle w:val="5"/>
+        <w:bidi w:val="0"/>
+        <w:rPr>
+          <w:rFonts w:hint="default"/>
+          <w:lang w:val="pt-BR" w:eastAsia="pt-BR"/>
+        </w:rPr>
+      </w:pPr>
+      <w:r>
+        <w:rPr>
+          <w:rFonts w:hint="default"/>
+          <w:lang w:val="pt-BR"/>
+        </w:rPr>
+        <w:tab/>
+      </w:r>
+      <w:bookmarkStart w:id="16" w:name="_Toc25527"/>
+      <w:r>
+        <w:rPr>
+          <w:rFonts w:hint="default"/>
+          <w:lang w:val="pt-BR"/>
+        </w:rPr>
+        <w:t>Objetivos</w:t>
+      </w:r>
+      <w:bookmarkEnd w:id="16"/>
+    </w:p>
+    <w:p>
+      <w:pPr>
+        <w:pStyle w:val="4"/>
+        <w:bidi w:val="0"/>
+        <w:rPr>
+          <w:rFonts w:hint="default"/>
+          <w:lang w:val="pt-BR" w:eastAsia="pt-BR"/>
+        </w:rPr>
+      </w:pPr>
+      <w:r>
+        <w:rPr>
+          <w:rFonts w:hint="default"/>
+          <w:lang w:val="pt-BR" w:eastAsia="pt-BR"/>
+        </w:rPr>
+        <w:t>O objetivo deste projeto é desenvolver um protótipo da PCB que será usada nas próximas fases do projeto CRE@AT, realizando melhoramentos considerados necessários após as fases anteriores. Anteriormente, o microcontrolador, sensores, e diversos outros módulos eram interligados através de jumpers e fios entre si e à PCB da eletrônica de Front-End. A nova placa integrará todos esses módulos em uma PCB unificada de controle, aquisição e envio de dados (DAQ), com o circuito Front-End e outros módulos também anexados à placa. Também será desenvolvida a parte de software do experimento, incluindo as novas firmwares do microcontrolador e da FPGA, adaptando-as às novas características do experimento, e um software de configuração do experimento através de um computador.</w:t>
+      </w:r>
+    </w:p>
+    <w:p>
+      <w:pPr>
+        <w:pStyle w:val="4"/>
+        <w:bidi w:val="0"/>
+        <w:rPr>
+          <w:rFonts w:hint="default"/>
+          <w:lang w:val="pt-BR" w:eastAsia="pt-BR"/>
+        </w:rPr>
+      </w:pPr>
+    </w:p>
+    <w:p>
+      <w:pPr>
+        <w:pStyle w:val="4"/>
+        <w:bidi w:val="0"/>
+        <w:rPr>
+          <w:rFonts w:hint="default"/>
+          <w:lang w:val="pt-BR" w:eastAsia="pt-BR"/>
+        </w:rPr>
+      </w:pPr>
+    </w:p>
+    <w:p>
+      <w:pPr>
+        <w:pStyle w:val="5"/>
+        <w:bidi w:val="0"/>
+        <w:rPr>
+          <w:rFonts w:hint="default"/>
+          <w:lang w:val="en-US" w:eastAsia="pt-BR"/>
+        </w:rPr>
+      </w:pPr>
+      <w:bookmarkStart w:id="17" w:name="_Toc19093"/>
+      <w:r>
+        <w:rPr>
+          <w:rFonts w:hint="default"/>
+          <w:lang w:val="en-US" w:eastAsia="pt-BR"/>
+        </w:rPr>
+        <w:t>Justificativa</w:t>
+      </w:r>
+      <w:bookmarkEnd w:id="17"/>
+    </w:p>
+    <w:p>
+      <w:pPr>
+        <w:pStyle w:val="4"/>
+        <w:bidi w:val="0"/>
+        <w:rPr>
+          <w:rFonts w:hint="default"/>
+          <w:lang w:val="pt-BR" w:eastAsia="pt-BR"/>
+        </w:rPr>
+      </w:pPr>
+      <w:r>
+        <w:rPr>
+          <w:rFonts w:hint="default"/>
+          <w:lang w:val="pt-BR" w:eastAsia="pt-BR"/>
+        </w:rPr>
+        <w:t>O desenvolvimento de uma PCB unificada para os módulos de DAQ foi considerado necessário para dar maior robustez a eletrônica do experimento, que, em sua configuração anterior, corria o risco de desconexão ou mal contato dos fios conectando os diversos módulos. A substituição das fotomultiplicadoras usadas nos detectores de M</w:t>
+      </w:r>
+      <w:r>
+        <w:rPr>
+          <w:rFonts w:hint="default"/>
+          <w:lang w:val="en-US" w:eastAsia="pt-BR"/>
+        </w:rPr>
+        <w:t>a</w:t>
+      </w:r>
+      <w:r>
+        <w:rPr>
+          <w:rFonts w:hint="default"/>
+          <w:lang w:val="pt-BR" w:eastAsia="pt-BR"/>
+        </w:rPr>
+        <w:t>PMTs para SiPMs também demanda uma série de adaptações na Front-End, que devem ser refletidas no circuito DAQ e em todo o software associado ao experimento.</w:t>
+      </w:r>
+    </w:p>
+    <w:p>
+      <w:pPr>
+        <w:pStyle w:val="4"/>
+        <w:bidi w:val="0"/>
+        <w:rPr>
+          <w:rFonts w:hint="default"/>
+          <w:lang w:val="pt-BR" w:eastAsia="pt-BR"/>
+        </w:rPr>
+      </w:pPr>
+    </w:p>
+    <w:p>
+      <w:pPr>
+        <w:pStyle w:val="4"/>
+        <w:bidi w:val="0"/>
+        <w:rPr>
+          <w:rFonts w:hint="default"/>
+          <w:lang w:val="pt-BR" w:eastAsia="pt-BR"/>
+        </w:rPr>
+      </w:pPr>
+    </w:p>
+    <w:p>
+      <w:pPr>
+        <w:pStyle w:val="5"/>
+        <w:bidi w:val="0"/>
+        <w:rPr>
+          <w:rFonts w:hint="default"/>
+          <w:lang w:val="pt-BR" w:eastAsia="pt-BR"/>
+        </w:rPr>
+      </w:pPr>
+      <w:bookmarkStart w:id="18" w:name="_Toc6475"/>
+      <w:r>
+        <w:rPr>
+          <w:rFonts w:hint="default"/>
+          <w:lang w:val="en-US" w:eastAsia="pt-BR"/>
+        </w:rPr>
+        <w:t>Materiais e Métodos</w:t>
+      </w:r>
+      <w:bookmarkEnd w:id="18"/>
+    </w:p>
+    <w:p>
+      <w:pPr>
+        <w:pStyle w:val="4"/>
+        <w:bidi w:val="0"/>
+        <w:rPr>
+          <w:rFonts w:hint="default"/>
+          <w:lang w:val="pt-BR" w:eastAsia="pt-BR"/>
+        </w:rPr>
+      </w:pPr>
+      <w:r>
+        <w:rPr>
+          <w:rFonts w:hint="default"/>
+          <w:lang w:val="pt-BR" w:eastAsia="pt-BR"/>
+        </w:rPr>
+        <w:t>O projeto foi desenvolvido com a colaboração de diversas pessoas no Laboratório Multiusuário de Física Experimental de Altas Energias (LAFEX). Ele começou com a discussão das especificações e necessidades do experimento e da PCB entre o autor do presente trabalho e o  pesquisador do CBPF, o físico André Massafferri Rodrigues. Definido o escopo das atividades que seriam desenvolvidas para o projeto, foi elaborada uma lista de componentes que seriam usados, os quais seriam importados pelo CBPF.</w:t>
+      </w:r>
+    </w:p>
+    <w:p>
+      <w:pPr>
+        <w:pStyle w:val="4"/>
+        <w:bidi w:val="0"/>
+        <w:rPr>
+          <w:rFonts w:hint="default"/>
+          <w:lang w:val="pt-BR" w:eastAsia="pt-BR"/>
+        </w:rPr>
+      </w:pPr>
+      <w:r>
+        <w:rPr>
+          <w:rFonts w:hint="default"/>
+          <w:lang w:val="pt-BR" w:eastAsia="pt-BR"/>
+        </w:rPr>
+        <w:t>Então, começou-se o desenvolvimento do diagrama esquemático e do layout do circuito da PCB, utilizando o software Altium Designer. Uma primeira versão do DAQ foi desenvolvida pelo aluno, porém, no meio do projeto, foi decidido integrar o circuito de Front-End na mesma PCB. Com isso, uma versão atualizada foi desenvolvida pelo aluno do CBPF, Diogo Ayres, integrando o circuito que havia sido desenvolvido para a primeira versão apenas com o DAQ. O layout foi enviado para uma empresa de impressão de PCBs, e a placa foi então impressa. Com a chegada dos componentes comprados, esses foram soldados na placa pelo técnico do laboratório, Fernando Souza.</w:t>
+      </w:r>
+    </w:p>
+    <w:p>
+      <w:pPr>
+        <w:pStyle w:val="4"/>
+        <w:bidi w:val="0"/>
+        <w:rPr>
+          <w:rFonts w:hint="default"/>
+          <w:lang w:val="pt-BR" w:eastAsia="pt-BR"/>
+        </w:rPr>
+      </w:pPr>
+      <w:r>
+        <w:rPr>
+          <w:rFonts w:hint="default"/>
+          <w:lang w:val="pt-BR" w:eastAsia="pt-BR"/>
+        </w:rPr>
+        <w:t>A firmware da FPGA foi desenvolvida usando o software Quartus II, combinando o design em diagrama de blocos e a elaboração de código em VHDL. Alguns blocos lógicos já desenvolvidos pelo professor do CEFET e orientador nesse projeto, Ulisses de Freitas Carneiro, puderam ser reutilizados ou adaptados para a nova firmware. A lógica de contagem de pulsos passou por uma primeira fase de validação através de simulações realizadas através da integração do Quartus com o ModelSim.</w:t>
+      </w:r>
+    </w:p>
+    <w:p>
+      <w:pPr>
+        <w:pStyle w:val="4"/>
+        <w:bidi w:val="0"/>
+        <w:rPr>
+          <w:rFonts w:hint="default"/>
+          <w:lang w:val="pt-BR" w:eastAsia="pt-BR"/>
+        </w:rPr>
+      </w:pPr>
+      <w:r>
+        <w:rPr>
+          <w:rFonts w:hint="default"/>
+          <w:lang w:val="pt-BR" w:eastAsia="pt-BR"/>
+        </w:rPr>
+        <w:t>A firmware do microcontrolador ESP32 de controle do DAQ foi desenvolvida em C++ utilizando o software Arduino IDE. Foram usadas bibliotecas de leitura e escrita dos sensores utilizados na placa, disponíveis para importação através do mesmo software. Também foi desenvolvido, para funcionamento em conjunto com o microcontrolador, um software de configuração da placa pelo PC. Esse software, denominado PyControl, foi escrito em linguagem Python por meio do programa PyCharm Community e do framework PyQt5.</w:t>
+      </w:r>
+    </w:p>
+    <w:p>
+      <w:pPr>
+        <w:pStyle w:val="4"/>
+        <w:bidi w:val="0"/>
+        <w:rPr>
+          <w:rFonts w:hint="default"/>
+          <w:lang w:val="pt-BR" w:eastAsia="pt-BR"/>
+        </w:rPr>
+      </w:pPr>
+      <w:r>
+        <w:rPr>
+          <w:rFonts w:hint="default"/>
+          <w:lang w:val="pt-BR" w:eastAsia="pt-BR"/>
+        </w:rPr>
+        <w:t>Com a placa montada e as firmwares desenvolvidas foram realizados diversos testes como de testes de continuidade, teste de alimentação, teste de amplificação de sinal, teste de discriminação de sinal, teste de leitura sensores, teste de contagem de pulsos, e teste do funcionamento da PCB como um todo. Esses testes foram realizados com recursos disponíveis no LAFEX, como bancadas, computadores, fontes de tensão, geradores de sinal, multímetro e osciloscópio, avaliando assim o funcionamento de cada módulo integrado na PCB.</w:t>
+      </w:r>
+    </w:p>
+    <w:p>
+      <w:pPr>
+        <w:pStyle w:val="4"/>
+        <w:bidi w:val="0"/>
+        <w:rPr>
+          <w:rFonts w:hint="default"/>
+          <w:lang w:val="pt-BR" w:eastAsia="pt-BR"/>
+        </w:rPr>
+      </w:pPr>
+    </w:p>
+    <w:p>
+      <w:pPr>
+        <w:pStyle w:val="4"/>
+        <w:bidi w:val="0"/>
+        <w:rPr>
+          <w:rFonts w:hint="default"/>
+          <w:lang w:val="pt-BR" w:eastAsia="pt-BR"/>
+        </w:rPr>
+      </w:pPr>
+    </w:p>
+    <w:p>
+      <w:pPr>
+        <w:pStyle w:val="5"/>
+        <w:bidi w:val="0"/>
+        <w:rPr>
+          <w:rFonts w:hint="default"/>
+          <w:lang w:val="en-US" w:eastAsia="pt-BR"/>
+        </w:rPr>
+      </w:pPr>
+      <w:bookmarkStart w:id="19" w:name="_Toc1429"/>
+      <w:bookmarkStart w:id="20" w:name="_Toc24742"/>
+      <w:r>
+        <w:rPr>
+          <w:rFonts w:hint="default"/>
+          <w:lang w:val="en-US" w:eastAsia="pt-BR"/>
+        </w:rPr>
+        <w:t>Organização do Trabalho</w:t>
+      </w:r>
+      <w:bookmarkEnd w:id="19"/>
+      <w:bookmarkEnd w:id="20"/>
+    </w:p>
+    <w:p>
+      <w:pPr>
+        <w:pStyle w:val="4"/>
+        <w:ind w:left="0" w:leftChars="0" w:firstLine="0" w:firstLineChars="0"/>
+        <w:rPr>
+          <w:rFonts w:hint="default"/>
+          <w:lang w:val="en-US" w:eastAsia="pt-BR"/>
+        </w:rPr>
+      </w:pPr>
+      <w:r>
+        <w:rPr>
+          <w:rFonts w:hint="default"/>
+          <w:lang w:val="en-US" w:eastAsia="pt-BR"/>
+        </w:rPr>
+        <w:tab/>
+      </w:r>
+      <w:r>
+        <w:rPr>
+          <w:rFonts w:hint="default"/>
+          <w:lang w:val="en-US" w:eastAsia="pt-BR"/>
+        </w:rPr>
+        <w:t>Dfdfdfdf</w:t>
+      </w:r>
+    </w:p>
+    <w:p>
+      <w:pPr>
+        <w:pStyle w:val="4"/>
+        <w:ind w:left="0" w:leftChars="0" w:firstLine="0" w:firstLineChars="0"/>
+        <w:rPr>
+          <w:rFonts w:hint="default"/>
+          <w:lang w:val="en-US" w:eastAsia="pt-BR"/>
+        </w:rPr>
+      </w:pPr>
+    </w:p>
+    <w:p>
+      <w:pPr>
+        <w:pStyle w:val="4"/>
+        <w:ind w:left="0" w:leftChars="0" w:firstLine="0" w:firstLineChars="0"/>
+        <w:rPr>
+          <w:rFonts w:hint="default"/>
+          <w:lang w:val="en-US" w:eastAsia="pt-BR"/>
+        </w:rPr>
+      </w:pPr>
+    </w:p>
+    <w:p>
+      <w:pPr>
+        <w:pStyle w:val="4"/>
+        <w:ind w:left="0" w:leftChars="0" w:firstLine="0" w:firstLineChars="0"/>
+        <w:rPr>
+          <w:rFonts w:hint="default"/>
+          <w:lang w:val="en-US" w:eastAsia="pt-BR"/>
+        </w:rPr>
+      </w:pPr>
+    </w:p>
+    <w:p>
+      <w:pPr>
+        <w:pStyle w:val="4"/>
+        <w:ind w:left="0" w:leftChars="0" w:firstLine="0" w:firstLineChars="0"/>
+        <w:rPr>
+          <w:rFonts w:hint="default"/>
+          <w:lang w:val="en-US" w:eastAsia="pt-BR"/>
+        </w:rPr>
+      </w:pPr>
+    </w:p>
+    <w:p>
+      <w:pPr>
+        <w:pStyle w:val="4"/>
+        <w:ind w:left="0" w:leftChars="0" w:firstLine="0" w:firstLineChars="0"/>
+        <w:rPr>
+          <w:rFonts w:hint="default"/>
+          <w:lang w:val="en-US" w:eastAsia="pt-BR"/>
+        </w:rPr>
+      </w:pPr>
+    </w:p>
+    <w:p>
+      <w:pPr>
+        <w:pStyle w:val="4"/>
+        <w:ind w:left="0" w:leftChars="0" w:firstLine="0" w:firstLineChars="0"/>
+        <w:rPr>
+          <w:rFonts w:hint="default"/>
+          <w:lang w:val="en-US" w:eastAsia="pt-BR"/>
+        </w:rPr>
+      </w:pPr>
+    </w:p>
+    <w:p>
+      <w:pPr>
+        <w:pStyle w:val="4"/>
+        <w:ind w:left="0" w:leftChars="0" w:firstLine="0" w:firstLineChars="0"/>
+        <w:rPr>
+          <w:rFonts w:hint="default"/>
+          <w:lang w:val="en-US" w:eastAsia="pt-BR"/>
+        </w:rPr>
+      </w:pPr>
+    </w:p>
+    <w:p>
+      <w:pPr>
+        <w:pStyle w:val="4"/>
+        <w:ind w:left="0" w:leftChars="0" w:firstLine="0" w:firstLineChars="0"/>
+        <w:rPr>
+          <w:rFonts w:hint="default"/>
+          <w:lang w:val="en-US" w:eastAsia="pt-BR"/>
+        </w:rPr>
+      </w:pPr>
+    </w:p>
+    <w:p>
+      <w:pPr>
+        <w:pStyle w:val="4"/>
+        <w:ind w:left="0" w:leftChars="0" w:firstLine="0" w:firstLineChars="0"/>
+        <w:rPr>
+          <w:rFonts w:hint="default"/>
+          <w:lang w:val="en-US" w:eastAsia="pt-BR"/>
+        </w:rPr>
+      </w:pPr>
+    </w:p>
+    <w:p>
+      <w:pPr>
+        <w:pStyle w:val="4"/>
+        <w:ind w:left="0" w:leftChars="0" w:firstLine="0" w:firstLineChars="0"/>
+        <w:rPr>
+          <w:rFonts w:hint="default"/>
+          <w:lang w:val="en-US" w:eastAsia="pt-BR"/>
+        </w:rPr>
+      </w:pPr>
+    </w:p>
+    <w:p>
+      <w:pPr>
+        <w:pStyle w:val="4"/>
+        <w:ind w:left="0" w:leftChars="0" w:firstLine="0" w:firstLineChars="0"/>
+        <w:rPr>
+          <w:rFonts w:hint="default"/>
+          <w:lang w:val="en-US" w:eastAsia="pt-BR"/>
+        </w:rPr>
+      </w:pPr>
+    </w:p>
+    <w:p>
+      <w:pPr>
+        <w:pStyle w:val="4"/>
+        <w:ind w:left="0" w:leftChars="0" w:firstLine="0" w:firstLineChars="0"/>
+        <w:rPr>
+          <w:rFonts w:hint="default"/>
+          <w:lang w:val="en-US" w:eastAsia="pt-BR"/>
+        </w:rPr>
+      </w:pPr>
+    </w:p>
+    <w:p>
+      <w:pPr>
+        <w:pStyle w:val="4"/>
+        <w:ind w:left="0" w:leftChars="0" w:firstLine="0" w:firstLineChars="0"/>
+        <w:rPr>
+          <w:rFonts w:hint="default"/>
+          <w:lang w:val="en-US" w:eastAsia="pt-BR"/>
+        </w:rPr>
+      </w:pPr>
+    </w:p>
+    <w:p>
+      <w:pPr>
+        <w:pStyle w:val="4"/>
+        <w:ind w:left="0" w:leftChars="0" w:firstLine="0" w:firstLineChars="0"/>
+        <w:rPr>
+          <w:rFonts w:hint="default"/>
+          <w:lang w:val="en-US" w:eastAsia="pt-BR"/>
+        </w:rPr>
+      </w:pPr>
+    </w:p>
+    <w:p>
+      <w:pPr>
+        <w:pStyle w:val="4"/>
+        <w:ind w:left="0" w:leftChars="0" w:firstLine="0" w:firstLineChars="0"/>
+        <w:rPr>
+          <w:rFonts w:hint="default"/>
+          <w:lang w:val="en-US" w:eastAsia="pt-BR"/>
+        </w:rPr>
+      </w:pPr>
+    </w:p>
+    <w:p>
+      <w:pPr>
+        <w:pStyle w:val="4"/>
+        <w:ind w:left="0" w:leftChars="0" w:firstLine="0" w:firstLineChars="0"/>
+        <w:rPr>
+          <w:rFonts w:hint="default"/>
+          <w:lang w:val="en-US" w:eastAsia="pt-BR"/>
+        </w:rPr>
+      </w:pPr>
+    </w:p>
+    <w:p>
+      <w:pPr>
+        <w:pStyle w:val="4"/>
+        <w:ind w:left="0" w:leftChars="0" w:firstLine="0" w:firstLineChars="0"/>
+        <w:rPr>
+          <w:rFonts w:hint="default"/>
+          <w:lang w:val="en-US" w:eastAsia="pt-BR"/>
+        </w:rPr>
+      </w:pPr>
+    </w:p>
+    <w:p>
+      <w:pPr>
+        <w:pStyle w:val="4"/>
+        <w:ind w:left="0" w:leftChars="0" w:firstLine="0" w:firstLineChars="0"/>
+        <w:rPr>
+          <w:rFonts w:hint="default"/>
+          <w:lang w:val="en-US" w:eastAsia="pt-BR"/>
+        </w:rPr>
+      </w:pPr>
+    </w:p>
+    <w:p>
+      <w:pPr>
+        <w:pStyle w:val="4"/>
+        <w:ind w:left="0" w:leftChars="0" w:firstLine="0" w:firstLineChars="0"/>
+        <w:rPr>
+          <w:rFonts w:hint="default"/>
+          <w:lang w:val="en-US" w:eastAsia="pt-BR"/>
+        </w:rPr>
+      </w:pPr>
+    </w:p>
+    <w:p>
+      <w:pPr>
+        <w:pStyle w:val="4"/>
+        <w:ind w:left="0" w:leftChars="0" w:firstLine="0" w:firstLineChars="0"/>
+        <w:rPr>
+          <w:rFonts w:hint="default"/>
+          <w:lang w:val="en-US" w:eastAsia="pt-BR"/>
+        </w:rPr>
+      </w:pPr>
+    </w:p>
+    <w:p>
+      <w:pPr>
+        <w:pStyle w:val="4"/>
+        <w:ind w:left="0" w:leftChars="0" w:firstLine="0" w:firstLineChars="0"/>
+        <w:rPr>
+          <w:rFonts w:hint="default"/>
+          <w:lang w:val="en-US" w:eastAsia="pt-BR"/>
+        </w:rPr>
+      </w:pPr>
+    </w:p>
+    <w:p>
+      <w:pPr>
+        <w:pStyle w:val="4"/>
+        <w:ind w:left="0" w:leftChars="0" w:firstLine="0" w:firstLineChars="0"/>
+        <w:rPr>
+          <w:rFonts w:hint="default"/>
+          <w:lang w:val="en-US" w:eastAsia="pt-BR"/>
+        </w:rPr>
+      </w:pPr>
+    </w:p>
+    <w:p>
+      <w:pPr>
+        <w:pStyle w:val="4"/>
+        <w:ind w:left="0" w:leftChars="0" w:firstLine="0" w:firstLineChars="0"/>
+        <w:rPr>
+          <w:rFonts w:hint="default"/>
+          <w:lang w:val="en-US" w:eastAsia="pt-BR"/>
+        </w:rPr>
+      </w:pPr>
+    </w:p>
+    <w:p>
+      <w:pPr>
+        <w:pStyle w:val="4"/>
+        <w:ind w:left="0" w:leftChars="0" w:firstLine="0" w:firstLineChars="0"/>
+        <w:rPr>
+          <w:rFonts w:hint="default"/>
+          <w:lang w:val="en-US" w:eastAsia="pt-BR"/>
+        </w:rPr>
+      </w:pPr>
+    </w:p>
+    <w:p>
+      <w:pPr>
+        <w:pStyle w:val="4"/>
+        <w:ind w:left="0" w:leftChars="0" w:firstLine="0" w:firstLineChars="0"/>
+        <w:rPr>
+          <w:rFonts w:hint="default"/>
+          <w:lang w:val="en-US" w:eastAsia="pt-BR"/>
+        </w:rPr>
+      </w:pPr>
+    </w:p>
+    <w:p>
+      <w:pPr>
+        <w:pStyle w:val="4"/>
+        <w:ind w:left="0" w:leftChars="0" w:firstLine="0" w:firstLineChars="0"/>
+        <w:rPr>
+          <w:rFonts w:hint="default"/>
+          <w:lang w:val="en-US" w:eastAsia="pt-BR"/>
+        </w:rPr>
+      </w:pPr>
+    </w:p>
+    <w:p>
+      <w:pPr>
+        <w:pStyle w:val="2"/>
+        <w:bidi w:val="0"/>
+        <w:rPr>
+          <w:rFonts w:hint="default"/>
+          <w:lang w:val="pt-BR" w:eastAsia="pt-BR"/>
+        </w:rPr>
+      </w:pPr>
+      <w:bookmarkStart w:id="21" w:name="_Toc30668"/>
+      <w:r>
+        <w:rPr>
+          <w:rFonts w:hint="default"/>
+          <w:lang w:val="en-US" w:eastAsia="pt-BR"/>
+        </w:rPr>
+        <w:t>Contexto do trabalho</w:t>
+      </w:r>
+      <w:bookmarkEnd w:id="21"/>
     </w:p>
     <w:p>
       <w:pPr>
@@ -4257,7 +4998,7 @@
           <wp:inline distT="0" distB="0" distL="114300" distR="114300">
             <wp:extent cx="4916805" cy="2698115"/>
             <wp:effectExtent l="0" t="0" r="17145" b="6985"/>
-            <wp:docPr id="2" name="Imagem 29" descr="C:\Users\Lucas\Documents\GitHub\projeto-final-v0\work 2024\images\CAE.pngCAE"/>
+            <wp:docPr id="3" name="Imagem 29" descr="C:\Users\Lucas\Documents\GitHub\projeto-final-v0\work 2024\images\CAE.pngCAE"/>
             <wp:cNvGraphicFramePr>
               <a:graphicFrameLocks xmlns:a="http://schemas.openxmlformats.org/drawingml/2006/main" noChangeAspect="1"/>
             </wp:cNvGraphicFramePr>
@@ -4265,7 +5006,7 @@
               <a:graphicData uri="http://schemas.openxmlformats.org/drawingml/2006/picture">
                 <pic:pic xmlns:pic="http://schemas.openxmlformats.org/drawingml/2006/picture">
                   <pic:nvPicPr>
-                    <pic:cNvPr id="2" name="Imagem 29" descr="C:\Users\Lucas\Documents\GitHub\projeto-final-v0\work 2024\images\CAE.pngCAE"/>
+                    <pic:cNvPr id="3" name="Imagem 29" descr="C:\Users\Lucas\Documents\GitHub\projeto-final-v0\work 2024\images\CAE.pngCAE"/>
                     <pic:cNvPicPr>
                       <a:picLocks noChangeAspect="1"/>
                     </pic:cNvPicPr>
@@ -4324,7 +5065,7 @@
       <w:r>
         <w:fldChar w:fldCharType="end"/>
       </w:r>
-      <w:bookmarkStart w:id="14" w:name="_Toc8551"/>
+      <w:bookmarkStart w:id="22" w:name="_Toc30935"/>
       <w:r>
         <w:rPr>
           <w:lang w:val="pt-BR"/>
@@ -4338,19 +5079,17 @@
         </w:rPr>
         <w:t xml:space="preserve"> [2]</w:t>
       </w:r>
-      <w:bookmarkEnd w:id="14"/>
-    </w:p>
-    <w:p>
-      <w:pPr>
-        <w:pStyle w:val="4"/>
-        <w:bidi w:val="0"/>
-        <w:rPr>
-          <w:rFonts w:hint="default"/>
-          <w:lang w:val="pt-BR"/>
-        </w:rPr>
-      </w:pPr>
-      <w:bookmarkStart w:id="15" w:name="_Toc487377995"/>
-      <w:bookmarkStart w:id="16" w:name="_Toc302641990"/>
+      <w:bookmarkEnd w:id="22"/>
+    </w:p>
+    <w:p>
+      <w:pPr>
+        <w:pStyle w:val="4"/>
+        <w:bidi w:val="0"/>
+        <w:rPr>
+          <w:rFonts w:hint="default"/>
+          <w:lang w:val="pt-BR"/>
+        </w:rPr>
+      </w:pPr>
       <w:r>
         <w:rPr>
           <w:rFonts w:hint="default"/>
@@ -4432,7 +5171,7 @@
           <wp:inline distT="0" distB="0" distL="114300" distR="114300">
             <wp:extent cx="5534025" cy="2876550"/>
             <wp:effectExtent l="0" t="0" r="9525" b="0"/>
-            <wp:docPr id="15" name="Imagem 15" descr="Anticorrelação Manchas Solares x RCGs aslam"/>
+            <wp:docPr id="16" name="Imagem 16" descr="Anticorrelação Manchas Solares x RCGs aslam"/>
             <wp:cNvGraphicFramePr>
               <a:graphicFrameLocks xmlns:a="http://schemas.openxmlformats.org/drawingml/2006/main" noChangeAspect="1"/>
             </wp:cNvGraphicFramePr>
@@ -4440,7 +5179,7 @@
               <a:graphicData uri="http://schemas.openxmlformats.org/drawingml/2006/picture">
                 <pic:pic xmlns:pic="http://schemas.openxmlformats.org/drawingml/2006/picture">
                   <pic:nvPicPr>
-                    <pic:cNvPr id="15" name="Imagem 15" descr="Anticorrelação Manchas Solares x RCGs aslam"/>
+                    <pic:cNvPr id="16" name="Imagem 16" descr="Anticorrelação Manchas Solares x RCGs aslam"/>
                     <pic:cNvPicPr>
                       <a:picLocks noChangeAspect="1"/>
                     </pic:cNvPicPr>
@@ -4494,7 +5233,7 @@
       <w:r>
         <w:fldChar w:fldCharType="end"/>
       </w:r>
-      <w:bookmarkStart w:id="17" w:name="_Toc11525"/>
+      <w:bookmarkStart w:id="23" w:name="_Toc15258"/>
       <w:r>
         <w:rPr>
           <w:lang w:val="pt-BR"/>
@@ -4547,7 +5286,7 @@
         </w:rPr>
         <w:t xml:space="preserve"> na estação Oulu (azul), ambos com uma média de 27 dias [5]</w:t>
       </w:r>
-      <w:bookmarkEnd w:id="17"/>
+      <w:bookmarkEnd w:id="23"/>
     </w:p>
     <w:p>
       <w:pPr>
@@ -4599,7 +5338,7 @@
           <wp:inline distT="0" distB="0" distL="114300" distR="114300">
             <wp:extent cx="2583180" cy="4953000"/>
             <wp:effectExtent l="0" t="0" r="7620" b="0"/>
-            <wp:docPr id="4" name="Imagem 24" descr="C:\Users\Lucas\Documents\GitHub\projeto-final-v0\work 2024\images\Correlação nuvens x RCGs.pngCorrelação nuvens x RCGs"/>
+            <wp:docPr id="17" name="Imagem 24" descr="C:\Users\Lucas\Documents\GitHub\projeto-final-v0\work 2024\images\Correlação nuvens x RCGs.pngCorrelação nuvens x RCGs"/>
             <wp:cNvGraphicFramePr>
               <a:graphicFrameLocks xmlns:a="http://schemas.openxmlformats.org/drawingml/2006/main" noChangeAspect="1"/>
             </wp:cNvGraphicFramePr>
@@ -4607,7 +5346,7 @@
               <a:graphicData uri="http://schemas.openxmlformats.org/drawingml/2006/picture">
                 <pic:pic xmlns:pic="http://schemas.openxmlformats.org/drawingml/2006/picture">
                   <pic:nvPicPr>
-                    <pic:cNvPr id="4" name="Imagem 24" descr="C:\Users\Lucas\Documents\GitHub\projeto-final-v0\work 2024\images\Correlação nuvens x RCGs.pngCorrelação nuvens x RCGs"/>
+                    <pic:cNvPr id="17" name="Imagem 24" descr="C:\Users\Lucas\Documents\GitHub\projeto-final-v0\work 2024\images\Correlação nuvens x RCGs.pngCorrelação nuvens x RCGs"/>
                     <pic:cNvPicPr>
                       <a:picLocks noChangeAspect="1"/>
                     </pic:cNvPicPr>
@@ -4666,7 +5405,7 @@
       <w:r>
         <w:fldChar w:fldCharType="end"/>
       </w:r>
-      <w:bookmarkStart w:id="18" w:name="_Toc20721"/>
+      <w:bookmarkStart w:id="24" w:name="_Toc23373"/>
       <w:r>
         <w:rPr>
           <w:lang w:val="pt-BR"/>
@@ -4680,7 +5419,7 @@
         </w:rPr>
         <w:t xml:space="preserve"> [8]</w:t>
       </w:r>
-      <w:bookmarkEnd w:id="18"/>
+      <w:bookmarkEnd w:id="24"/>
     </w:p>
     <w:p>
       <w:pPr>
@@ -4732,6 +5471,7 @@
         </w:rPr>
         <w:t>O mecanismo físico que explica a ligação entre maior ionização do ar e a formação de núcleos de condensação é tema de debates ainda hoje. Um processo proposto seria que íons atmosféricos podem acumular ligantes orgânicos, formando agrupamentos moleculares carregados, que possuem estabilidade e taxa de crescimento maiores que suas contrapartes neutras, assim gerando aerossóis com maiores chances de crescer até um tamanho crítico para constituir núcleos de condensação [11][12][13].</w:t>
       </w:r>
+      <w:bookmarkStart w:id="52" w:name="_GoBack"/>
     </w:p>
     <w:p>
       <w:pPr>
@@ -4749,6 +5489,7 @@
         </w:rPr>
         <w:t>EXPERIMENTO CLOUD</w:t>
       </w:r>
+      <w:bookmarkEnd w:id="52"/>
     </w:p>
     <w:p>
       <w:pPr>
@@ -4786,7 +5527,7 @@
           <w:lang w:val="pt-BR"/>
         </w:rPr>
       </w:pPr>
-      <w:bookmarkStart w:id="19" w:name="_Toc23618"/>
+      <w:bookmarkStart w:id="25" w:name="_Toc5033"/>
       <w:r>
         <w:rPr>
           <w:rFonts w:hint="default"/>
@@ -4794,7 +5535,7 @@
         </w:rPr>
         <w:t>O Projeto CRE@AT</w:t>
       </w:r>
-      <w:bookmarkEnd w:id="19"/>
+      <w:bookmarkEnd w:id="25"/>
     </w:p>
     <w:p>
       <w:pPr>
@@ -4863,7 +5604,7 @@
           <wp:inline distT="0" distB="0" distL="114300" distR="114300">
             <wp:extent cx="4704715" cy="2582545"/>
             <wp:effectExtent l="0" t="0" r="635" b="8255"/>
-            <wp:docPr id="5" name="Imagem 25" descr="C:\Users\Lucas\Documents\GitHub\projeto-final-v0\work 2024\images\Criosfera I.pngCriosfera I"/>
+            <wp:docPr id="18" name="Imagem 25" descr="C:\Users\Lucas\Documents\GitHub\projeto-final-v0\work 2024\images\Criosfera I.pngCriosfera I"/>
             <wp:cNvGraphicFramePr>
               <a:graphicFrameLocks xmlns:a="http://schemas.openxmlformats.org/drawingml/2006/main" noChangeAspect="1"/>
             </wp:cNvGraphicFramePr>
@@ -4871,7 +5612,7 @@
               <a:graphicData uri="http://schemas.openxmlformats.org/drawingml/2006/picture">
                 <pic:pic xmlns:pic="http://schemas.openxmlformats.org/drawingml/2006/picture">
                   <pic:nvPicPr>
-                    <pic:cNvPr id="5" name="Imagem 25" descr="C:\Users\Lucas\Documents\GitHub\projeto-final-v0\work 2024\images\Criosfera I.pngCriosfera I"/>
+                    <pic:cNvPr id="18" name="Imagem 25" descr="C:\Users\Lucas\Documents\GitHub\projeto-final-v0\work 2024\images\Criosfera I.pngCriosfera I"/>
                     <pic:cNvPicPr>
                       <a:picLocks noChangeAspect="1"/>
                     </pic:cNvPicPr>
@@ -4930,7 +5671,7 @@
       <w:r>
         <w:fldChar w:fldCharType="end"/>
       </w:r>
-      <w:bookmarkStart w:id="20" w:name="_Toc14594"/>
+      <w:bookmarkStart w:id="26" w:name="_Toc30355"/>
       <w:r>
         <w:rPr>
           <w:lang w:val="pt-BR"/>
@@ -4957,364 +5698,171 @@
         </w:rPr>
         <w:t xml:space="preserve"> [14]</w:t>
       </w:r>
-      <w:bookmarkEnd w:id="20"/>
-    </w:p>
-    <w:p>
-      <w:pPr>
-        <w:pStyle w:val="4"/>
-        <w:rPr>
-          <w:lang w:val="pt-BR"/>
-        </w:rPr>
-      </w:pPr>
-    </w:p>
-    <w:p>
-      <w:pPr>
-        <w:pStyle w:val="4"/>
-        <w:rPr>
-          <w:lang w:val="pt-BR"/>
-        </w:rPr>
-      </w:pPr>
-    </w:p>
-    <w:p>
-      <w:pPr>
-        <w:pStyle w:val="5"/>
+      <w:bookmarkEnd w:id="26"/>
+    </w:p>
+    <w:p>
+      <w:pPr>
+        <w:ind w:firstLine="709" w:firstLineChars="0"/>
+        <w:rPr>
+          <w:rFonts w:hint="default"/>
+          <w:lang w:val="en-US" w:eastAsia="pt-BR"/>
+        </w:rPr>
+      </w:pPr>
+    </w:p>
+    <w:p>
+      <w:pPr>
+        <w:rPr>
+          <w:rFonts w:hint="default"/>
+          <w:lang w:val="en-US" w:eastAsia="pt-BR"/>
+        </w:rPr>
+      </w:pPr>
+    </w:p>
+    <w:p>
+      <w:pPr>
+        <w:rPr>
+          <w:rFonts w:hint="default"/>
+          <w:lang w:val="en-US" w:eastAsia="pt-BR"/>
+        </w:rPr>
+      </w:pPr>
+    </w:p>
+    <w:p>
+      <w:pPr>
+        <w:rPr>
+          <w:rFonts w:hint="default"/>
+          <w:lang w:val="en-US" w:eastAsia="pt-BR"/>
+        </w:rPr>
+      </w:pPr>
+    </w:p>
+    <w:p>
+      <w:pPr>
+        <w:rPr>
+          <w:rFonts w:hint="default"/>
+          <w:lang w:val="en-US" w:eastAsia="pt-BR"/>
+        </w:rPr>
+      </w:pPr>
+    </w:p>
+    <w:p>
+      <w:pPr>
+        <w:rPr>
+          <w:rFonts w:hint="default"/>
+          <w:lang w:val="en-US" w:eastAsia="pt-BR"/>
+        </w:rPr>
+      </w:pPr>
+    </w:p>
+    <w:p>
+      <w:pPr>
+        <w:rPr>
+          <w:rFonts w:hint="default"/>
+          <w:lang w:val="en-US" w:eastAsia="pt-BR"/>
+        </w:rPr>
+      </w:pPr>
+    </w:p>
+    <w:p>
+      <w:pPr>
+        <w:rPr>
+          <w:rFonts w:hint="default"/>
+          <w:lang w:val="en-US" w:eastAsia="pt-BR"/>
+        </w:rPr>
+      </w:pPr>
+    </w:p>
+    <w:p>
+      <w:pPr>
+        <w:rPr>
+          <w:rFonts w:hint="default"/>
+          <w:lang w:val="en-US" w:eastAsia="pt-BR"/>
+        </w:rPr>
+      </w:pPr>
+    </w:p>
+    <w:p>
+      <w:pPr>
+        <w:rPr>
+          <w:rFonts w:hint="default"/>
+          <w:lang w:val="en-US" w:eastAsia="pt-BR"/>
+        </w:rPr>
+      </w:pPr>
+    </w:p>
+    <w:p>
+      <w:pPr>
+        <w:rPr>
+          <w:rFonts w:hint="default"/>
+          <w:lang w:val="en-US" w:eastAsia="pt-BR"/>
+        </w:rPr>
+      </w:pPr>
+    </w:p>
+    <w:p>
+      <w:pPr>
+        <w:rPr>
+          <w:rFonts w:hint="default"/>
+          <w:lang w:val="en-US" w:eastAsia="pt-BR"/>
+        </w:rPr>
+      </w:pPr>
+    </w:p>
+    <w:p>
+      <w:pPr>
+        <w:rPr>
+          <w:rFonts w:hint="default"/>
+          <w:lang w:val="en-US" w:eastAsia="pt-BR"/>
+        </w:rPr>
+      </w:pPr>
+    </w:p>
+    <w:p>
+      <w:pPr>
+        <w:rPr>
+          <w:rFonts w:hint="default"/>
+          <w:lang w:val="en-US" w:eastAsia="pt-BR"/>
+        </w:rPr>
+      </w:pPr>
+    </w:p>
+    <w:p>
+      <w:pPr>
+        <w:rPr>
+          <w:rFonts w:hint="default"/>
+          <w:lang w:val="en-US" w:eastAsia="pt-BR"/>
+        </w:rPr>
+      </w:pPr>
+    </w:p>
+    <w:p>
+      <w:pPr>
+        <w:rPr>
+          <w:rFonts w:hint="default"/>
+          <w:lang w:val="en-US" w:eastAsia="pt-BR"/>
+        </w:rPr>
+      </w:pPr>
+    </w:p>
+    <w:p>
+      <w:pPr>
+        <w:rPr>
+          <w:rFonts w:hint="default"/>
+          <w:lang w:val="en-US" w:eastAsia="pt-BR"/>
+        </w:rPr>
+      </w:pPr>
+    </w:p>
+    <w:p>
+      <w:pPr>
+        <w:rPr>
+          <w:rFonts w:hint="default"/>
+          <w:lang w:val="en-US" w:eastAsia="pt-BR"/>
+        </w:rPr>
+      </w:pPr>
+    </w:p>
+    <w:p>
+      <w:pPr>
+        <w:rPr>
+          <w:rFonts w:hint="default"/>
+          <w:lang w:val="en-US" w:eastAsia="pt-BR"/>
+        </w:rPr>
+      </w:pPr>
+    </w:p>
+    <w:p>
+      <w:pPr>
+        <w:pStyle w:val="2"/>
         <w:bidi w:val="0"/>
         <w:rPr>
           <w:rFonts w:hint="default"/>
           <w:lang w:val="pt-BR" w:eastAsia="pt-BR"/>
         </w:rPr>
       </w:pPr>
-      <w:r>
-        <w:rPr>
-          <w:rFonts w:hint="default"/>
-          <w:lang w:val="pt-BR"/>
-        </w:rPr>
-        <w:tab/>
-      </w:r>
-      <w:bookmarkStart w:id="21" w:name="_Toc7394"/>
-      <w:r>
-        <w:rPr>
-          <w:rFonts w:hint="default"/>
-          <w:lang w:val="pt-BR"/>
-        </w:rPr>
-        <w:t>Objetivos</w:t>
-      </w:r>
-      <w:bookmarkEnd w:id="21"/>
-    </w:p>
-    <w:p>
-      <w:pPr>
-        <w:pStyle w:val="4"/>
-        <w:bidi w:val="0"/>
-        <w:rPr>
-          <w:rFonts w:hint="default"/>
-          <w:lang w:val="pt-BR" w:eastAsia="pt-BR"/>
-        </w:rPr>
-      </w:pPr>
-      <w:r>
-        <w:rPr>
-          <w:rFonts w:hint="default"/>
-          <w:lang w:val="pt-BR" w:eastAsia="pt-BR"/>
-        </w:rPr>
-        <w:t>O objetivo deste projeto é desenvolver um protótipo da PCB que será usada nas próximas fases do projeto CRE@AT, realizando melhoramentos considerados necessários após as fases anteriores. Anteriormente, o microcontrolador, sensores, e diversos outros módulos eram interligados através de jumpers e fios entre si e à PCB da eletrônica de Front-End. A nova placa integrará todos esses módulos em uma PCB unificada de controle, aquisição e envio de dados (DAQ), com o circuito Front-End e outros módulos também anexados à placa. Também será desenvolvida a parte de software do experimento, incluindo as novas firmwares do microcontrolador e da FPGA, adaptando-as às novas características do experimento, e um software de configuração do experimento através de um computador.</w:t>
-      </w:r>
-    </w:p>
-    <w:p>
-      <w:pPr>
-        <w:pStyle w:val="4"/>
-        <w:bidi w:val="0"/>
-        <w:rPr>
-          <w:rFonts w:hint="default"/>
-          <w:lang w:val="pt-BR" w:eastAsia="pt-BR"/>
-        </w:rPr>
-      </w:pPr>
-    </w:p>
-    <w:p>
-      <w:pPr>
-        <w:pStyle w:val="4"/>
-        <w:bidi w:val="0"/>
-        <w:rPr>
-          <w:rFonts w:hint="default"/>
-          <w:lang w:val="pt-BR" w:eastAsia="pt-BR"/>
-        </w:rPr>
-      </w:pPr>
-    </w:p>
-    <w:p>
-      <w:pPr>
-        <w:pStyle w:val="5"/>
-        <w:bidi w:val="0"/>
-        <w:rPr>
-          <w:rFonts w:hint="default"/>
-          <w:lang w:val="en-US" w:eastAsia="pt-BR"/>
-        </w:rPr>
-      </w:pPr>
-      <w:bookmarkStart w:id="22" w:name="_Toc31289"/>
-      <w:r>
-        <w:rPr>
-          <w:rFonts w:hint="default"/>
-          <w:lang w:val="en-US" w:eastAsia="pt-BR"/>
-        </w:rPr>
-        <w:t>Justificativa</w:t>
-      </w:r>
-      <w:bookmarkEnd w:id="22"/>
-    </w:p>
-    <w:p>
-      <w:pPr>
-        <w:pStyle w:val="4"/>
-        <w:bidi w:val="0"/>
-        <w:rPr>
-          <w:rFonts w:hint="default"/>
-          <w:lang w:val="pt-BR" w:eastAsia="pt-BR"/>
-        </w:rPr>
-      </w:pPr>
-      <w:r>
-        <w:rPr>
-          <w:rFonts w:hint="default"/>
-          <w:lang w:val="pt-BR" w:eastAsia="pt-BR"/>
-        </w:rPr>
-        <w:t>O desenvolvimento de uma PCB unificada para os módulos de DAQ foi considerado necessário para dar maior robustez a eletrônica do experimento, que, em sua configuração anterior, corria o risco de desconexão ou mal contato dos fios conectando os diversos módulos. A substituição das fotomultiplicadoras usadas nos detectores de M</w:t>
-      </w:r>
-      <w:r>
-        <w:rPr>
-          <w:rFonts w:hint="default"/>
-          <w:lang w:val="en-US" w:eastAsia="pt-BR"/>
-        </w:rPr>
-        <w:t>a</w:t>
-      </w:r>
-      <w:r>
-        <w:rPr>
-          <w:rFonts w:hint="default"/>
-          <w:lang w:val="pt-BR" w:eastAsia="pt-BR"/>
-        </w:rPr>
-        <w:t>PMTs para SiPMs também demanda uma série de adaptações na Front-End, que devem ser refletidas no circuito DAQ e em todo o software associado ao experimento.</w:t>
-      </w:r>
-    </w:p>
-    <w:p>
-      <w:pPr>
-        <w:pStyle w:val="4"/>
-        <w:bidi w:val="0"/>
-        <w:rPr>
-          <w:rFonts w:hint="default"/>
-          <w:lang w:val="pt-BR" w:eastAsia="pt-BR"/>
-        </w:rPr>
-      </w:pPr>
-    </w:p>
-    <w:p>
-      <w:pPr>
-        <w:pStyle w:val="4"/>
-        <w:bidi w:val="0"/>
-        <w:rPr>
-          <w:rFonts w:hint="default"/>
-          <w:lang w:val="pt-BR" w:eastAsia="pt-BR"/>
-        </w:rPr>
-      </w:pPr>
-    </w:p>
-    <w:p>
-      <w:pPr>
-        <w:pStyle w:val="5"/>
-        <w:bidi w:val="0"/>
-        <w:rPr>
-          <w:rFonts w:hint="default"/>
-          <w:lang w:val="pt-BR" w:eastAsia="pt-BR"/>
-        </w:rPr>
-      </w:pPr>
-      <w:bookmarkStart w:id="23" w:name="_Toc4991"/>
-      <w:r>
-        <w:rPr>
-          <w:rFonts w:hint="default"/>
-          <w:lang w:val="en-US" w:eastAsia="pt-BR"/>
-        </w:rPr>
-        <w:t>Materiais e Métodos</w:t>
-      </w:r>
-      <w:bookmarkEnd w:id="23"/>
-    </w:p>
-    <w:p>
-      <w:pPr>
-        <w:pStyle w:val="4"/>
-        <w:bidi w:val="0"/>
-        <w:rPr>
-          <w:rFonts w:hint="default"/>
-          <w:lang w:val="pt-BR" w:eastAsia="pt-BR"/>
-        </w:rPr>
-      </w:pPr>
-      <w:r>
-        <w:rPr>
-          <w:rFonts w:hint="default"/>
-          <w:lang w:val="pt-BR" w:eastAsia="pt-BR"/>
-        </w:rPr>
-        <w:t>O projeto foi desenvolvido com a colaboração de diversas pessoas no Laboratório Multiusuário de Física Experimental de Altas Energias (LAFEX). Ele começou com a discussão das especificações e necessidades do experimento e da PCB entre o autor do presente trabalho e o  pesquisador do CBPF, o físico André Massafferri Rodrigues. Definido o escopo das atividades que seriam desenvolvidas para o projeto, foi elaborada uma lista de componentes que seriam usados, os quais seriam importados pelo CBPF.</w:t>
-      </w:r>
-    </w:p>
-    <w:p>
-      <w:pPr>
-        <w:pStyle w:val="4"/>
-        <w:bidi w:val="0"/>
-        <w:rPr>
-          <w:rFonts w:hint="default"/>
-          <w:lang w:val="pt-BR" w:eastAsia="pt-BR"/>
-        </w:rPr>
-      </w:pPr>
-      <w:r>
-        <w:rPr>
-          <w:rFonts w:hint="default"/>
-          <w:lang w:val="pt-BR" w:eastAsia="pt-BR"/>
-        </w:rPr>
-        <w:t>Então, começou-se o desenvolvimento do diagrama esquemático e do layout do circuito da PCB, utilizando o software Altium Designer. Uma primeira versão do DAQ foi desenvolvida pelo aluno, porém, no meio do projeto, foi decidido integrar o circuito de Front-End na mesma PCB. Com isso, uma versão atualizada foi desenvolvida pelo aluno do CBPF, Diogo Ayres, integrando o circuito que havia sido desenvolvido para a primeira versão apenas com o DAQ. O layout foi enviado para uma empresa de impressão de PCBs, e a placa foi então impressa. Com a chegada dos componentes comprados, esses foram soldados na placa pelo técnico do laboratório, Fernando Souza.</w:t>
-      </w:r>
-    </w:p>
-    <w:p>
-      <w:pPr>
-        <w:pStyle w:val="4"/>
-        <w:bidi w:val="0"/>
-        <w:rPr>
-          <w:rFonts w:hint="default"/>
-          <w:lang w:val="pt-BR" w:eastAsia="pt-BR"/>
-        </w:rPr>
-      </w:pPr>
-      <w:r>
-        <w:rPr>
-          <w:rFonts w:hint="default"/>
-          <w:lang w:val="pt-BR" w:eastAsia="pt-BR"/>
-        </w:rPr>
-        <w:t>A firmware da FPGA foi desenvolvida usando o software Quartus II, combinando o design em diagrama de blocos e a elaboração de código em VHDL. Alguns blocos lógicos já desenvolvidos pelo professor do CEFET e orientador nesse projeto, Ulisses de Freitas Carneiro, puderam ser reutilizados ou adaptados para a nova firmware. A lógica de contagem de pulsos passou por uma primeira fase de validação através de simulações realizadas através da integração do Quartus com o ModelSim.</w:t>
-      </w:r>
-    </w:p>
-    <w:p>
-      <w:pPr>
-        <w:pStyle w:val="4"/>
-        <w:bidi w:val="0"/>
-        <w:rPr>
-          <w:rFonts w:hint="default"/>
-          <w:lang w:val="pt-BR" w:eastAsia="pt-BR"/>
-        </w:rPr>
-      </w:pPr>
-      <w:r>
-        <w:rPr>
-          <w:rFonts w:hint="default"/>
-          <w:lang w:val="pt-BR" w:eastAsia="pt-BR"/>
-        </w:rPr>
-        <w:t>A firmware do microcontrolador ESP32 de controle do DAQ foi desenvolvida em C++ utilizando o software Arduino IDE. Foram usadas bibliotecas de leitura e escrita dos sensores utilizados na placa, disponíveis para importação através do mesmo software. Também foi desenvolvido, para funcionamento em conjunto com o microcontrolador, um software de configuração da placa pelo PC. Esse software, denominado PyControl, foi escrito em linguagem Python por meio do programa PyCharm Community e do framework PyQt5.</w:t>
-      </w:r>
-    </w:p>
-    <w:p>
-      <w:pPr>
-        <w:pStyle w:val="4"/>
-        <w:bidi w:val="0"/>
-        <w:rPr>
-          <w:rFonts w:hint="default"/>
-          <w:lang w:val="pt-BR" w:eastAsia="pt-BR"/>
-        </w:rPr>
-      </w:pPr>
-      <w:r>
-        <w:rPr>
-          <w:rFonts w:hint="default"/>
-          <w:lang w:val="pt-BR" w:eastAsia="pt-BR"/>
-        </w:rPr>
-        <w:t>Com a placa montada e as firmwares desenvolvidas foram realizados diversos testes como de testes de continuidade, teste de alimentação, teste de amplificação de sinal, teste de discriminação de sinal, teste de leitura sensores, teste de contagem de pulsos, e teste do funcionamento da PCB como um todo. Esses testes foram realizados com recursos disponíveis no LAFEX, como bancadas, computadores, fontes de tensão, geradores de sinal, multímetro e osciloscópio, avaliando assim o funcionamento de cada módulo integrado na PCB.</w:t>
-      </w:r>
-    </w:p>
-    <w:p>
-      <w:pPr>
-        <w:pStyle w:val="4"/>
-        <w:bidi w:val="0"/>
-        <w:rPr>
-          <w:rFonts w:hint="default"/>
-          <w:lang w:val="pt-BR" w:eastAsia="pt-BR"/>
-        </w:rPr>
-      </w:pPr>
-    </w:p>
-    <w:p>
-      <w:pPr>
-        <w:pStyle w:val="4"/>
-        <w:bidi w:val="0"/>
-        <w:rPr>
-          <w:rFonts w:hint="default"/>
-          <w:lang w:val="pt-BR" w:eastAsia="pt-BR"/>
-        </w:rPr>
-      </w:pPr>
-    </w:p>
-    <w:p>
-      <w:pPr>
-        <w:pStyle w:val="5"/>
-        <w:bidi w:val="0"/>
-        <w:rPr>
-          <w:rFonts w:hint="default"/>
-          <w:lang w:val="en-US" w:eastAsia="pt-BR"/>
-        </w:rPr>
-      </w:pPr>
-      <w:bookmarkStart w:id="24" w:name="_Toc18171"/>
-      <w:r>
-        <w:rPr>
-          <w:rFonts w:hint="default"/>
-          <w:lang w:val="en-US" w:eastAsia="pt-BR"/>
-        </w:rPr>
-        <w:t>Organização do Trabalho</w:t>
-      </w:r>
-      <w:bookmarkEnd w:id="24"/>
-    </w:p>
-    <w:p>
-      <w:pPr>
-        <w:pStyle w:val="4"/>
-        <w:ind w:left="0" w:leftChars="0" w:firstLine="0" w:firstLineChars="0"/>
-        <w:rPr>
-          <w:rFonts w:hint="default"/>
-          <w:lang w:val="en-US" w:eastAsia="pt-BR"/>
-        </w:rPr>
-      </w:pPr>
-      <w:r>
-        <w:rPr>
-          <w:rFonts w:hint="default"/>
-          <w:lang w:val="en-US" w:eastAsia="pt-BR"/>
-        </w:rPr>
-        <w:tab/>
-      </w:r>
-      <w:r>
-        <w:rPr>
-          <w:rFonts w:hint="default"/>
-          <w:lang w:val="en-US" w:eastAsia="pt-BR"/>
-        </w:rPr>
-        <w:t>Dfdfdfdf</w:t>
-      </w:r>
-    </w:p>
-    <w:p>
-      <w:pPr>
-        <w:pStyle w:val="4"/>
-        <w:ind w:left="0" w:leftChars="0" w:firstLine="0" w:firstLineChars="0"/>
-        <w:rPr>
-          <w:rFonts w:hint="default"/>
-          <w:lang w:val="en-US" w:eastAsia="pt-BR"/>
-        </w:rPr>
-      </w:pPr>
-    </w:p>
-    <w:p>
-      <w:pPr>
-        <w:pStyle w:val="4"/>
-        <w:ind w:left="0" w:leftChars="0" w:firstLine="0" w:firstLineChars="0"/>
-        <w:rPr>
-          <w:rFonts w:hint="default"/>
-          <w:lang w:val="en-US" w:eastAsia="pt-BR"/>
-        </w:rPr>
-      </w:pPr>
-    </w:p>
-    <w:p>
-      <w:pPr>
-        <w:pStyle w:val="4"/>
-        <w:ind w:left="0" w:leftChars="0" w:firstLine="0" w:firstLineChars="0"/>
-        <w:rPr>
-          <w:rFonts w:hint="default"/>
-          <w:lang w:val="en-US" w:eastAsia="pt-BR"/>
-        </w:rPr>
-      </w:pPr>
-    </w:p>
-    <w:p>
-      <w:pPr>
-        <w:pStyle w:val="2"/>
-        <w:bidi w:val="0"/>
-        <w:rPr>
-          <w:rFonts w:hint="default"/>
-          <w:lang w:val="pt-BR" w:eastAsia="pt-BR"/>
-        </w:rPr>
-      </w:pPr>
-      <w:bookmarkStart w:id="25" w:name="_Toc13580"/>
+      <w:bookmarkStart w:id="27" w:name="_Toc24915"/>
       <w:r>
         <w:rPr>
           <w:rFonts w:hint="default"/>
@@ -5322,7 +5870,7 @@
         </w:rPr>
         <w:t>Desenvolvimento do Projeto</w:t>
       </w:r>
-      <w:bookmarkEnd w:id="25"/>
+      <w:bookmarkEnd w:id="27"/>
     </w:p>
     <w:p>
       <w:pPr>
@@ -5406,14 +5954,14 @@
       <w:r>
         <w:fldChar w:fldCharType="end"/>
       </w:r>
-      <w:bookmarkStart w:id="26" w:name="_Toc12044"/>
+      <w:bookmarkStart w:id="28" w:name="_Toc24116"/>
       <w:r>
         <w:rPr>
           <w:lang w:val="pt-BR"/>
         </w:rPr>
         <w:t xml:space="preserve"> - Diagrama de blocos da PCB</w:t>
       </w:r>
-      <w:bookmarkEnd w:id="26"/>
+      <w:bookmarkEnd w:id="28"/>
     </w:p>
     <w:p>
       <w:pPr>
@@ -5580,7 +6128,7 @@
           <w:lang w:val="en-US" w:eastAsia="pt-BR"/>
         </w:rPr>
       </w:pPr>
-      <w:bookmarkStart w:id="27" w:name="_Toc32255"/>
+      <w:bookmarkStart w:id="29" w:name="_Toc1282"/>
       <w:r>
         <w:rPr>
           <w:rFonts w:hint="default"/>
@@ -5588,7 +6136,7 @@
         </w:rPr>
         <w:t>Módulo Detector</w:t>
       </w:r>
-      <w:bookmarkEnd w:id="27"/>
+      <w:bookmarkEnd w:id="29"/>
     </w:p>
     <w:p>
       <w:pPr>
@@ -5599,7 +6147,7 @@
           <w:lang w:val="en-US" w:eastAsia="pt-BR"/>
         </w:rPr>
       </w:pPr>
-      <w:bookmarkStart w:id="28" w:name="_Toc9123"/>
+      <w:bookmarkStart w:id="30" w:name="_Toc25248"/>
       <w:r>
         <w:rPr>
           <w:rFonts w:hint="default"/>
@@ -5607,7 +6155,7 @@
         </w:rPr>
         <w:t>Tiras Cintilantes SciTile</w:t>
       </w:r>
-      <w:bookmarkEnd w:id="28"/>
+      <w:bookmarkEnd w:id="30"/>
     </w:p>
     <w:p>
       <w:pPr>
@@ -5693,7 +6241,7 @@
       <w:r>
         <w:fldChar w:fldCharType="end"/>
       </w:r>
-      <w:bookmarkStart w:id="29" w:name="_Toc9453"/>
+      <w:bookmarkStart w:id="31" w:name="_Toc12018"/>
       <w:r>
         <w:rPr>
           <w:lang w:val="pt-BR"/>
@@ -5707,7 +6255,7 @@
         </w:rPr>
         <w:t xml:space="preserve"> [14]</w:t>
       </w:r>
-      <w:bookmarkEnd w:id="29"/>
+      <w:bookmarkEnd w:id="31"/>
     </w:p>
     <w:p>
       <w:pPr>
@@ -5779,7 +6327,7 @@
           <w:lang w:val="pt-BR"/>
         </w:rPr>
       </w:pPr>
-      <w:bookmarkStart w:id="30" w:name="_Toc17259"/>
+      <w:bookmarkStart w:id="32" w:name="_Toc25521"/>
       <w:r>
         <w:rPr>
           <w:rFonts w:hint="default"/>
@@ -5787,7 +6335,7 @@
         </w:rPr>
         <w:t>Fibra Óptica Wavelength Shifter</w:t>
       </w:r>
-      <w:bookmarkEnd w:id="30"/>
+      <w:bookmarkEnd w:id="32"/>
     </w:p>
     <w:p>
       <w:pPr>
@@ -5874,7 +6422,7 @@
       <w:r>
         <w:fldChar w:fldCharType="end"/>
       </w:r>
-      <w:bookmarkStart w:id="31" w:name="_Toc24551"/>
+      <w:bookmarkStart w:id="33" w:name="_Toc32501"/>
       <w:r>
         <w:rPr>
           <w:lang w:val="pt-BR"/>
@@ -5888,7 +6436,7 @@
         </w:rPr>
         <w:t xml:space="preserve"> [14]</w:t>
       </w:r>
-      <w:bookmarkEnd w:id="31"/>
+      <w:bookmarkEnd w:id="33"/>
     </w:p>
     <w:p>
       <w:pPr>
@@ -5926,8 +6474,8 @@
           <w:lang w:val="pt-BR"/>
         </w:rPr>
       </w:pPr>
-      <w:bookmarkStart w:id="32" w:name="_Toc15209"/>
-      <w:bookmarkStart w:id="33" w:name="_Toc19885"/>
+      <w:bookmarkStart w:id="34" w:name="_Toc19885"/>
+      <w:bookmarkStart w:id="35" w:name="_Toc30444"/>
       <w:r>
         <w:rPr>
           <w:rFonts w:hint="default"/>
@@ -5935,8 +6483,8 @@
         </w:rPr>
         <w:t>Fotomultiplicadora SiPM</w:t>
       </w:r>
-      <w:bookmarkEnd w:id="32"/>
-      <w:bookmarkEnd w:id="33"/>
+      <w:bookmarkEnd w:id="34"/>
+      <w:bookmarkEnd w:id="35"/>
     </w:p>
     <w:p>
       <w:pPr>
@@ -6040,14 +6588,13 @@
       <w:r>
         <w:fldChar w:fldCharType="end"/>
       </w:r>
-      <w:bookmarkStart w:id="34" w:name="_Toc22531"/>
+      <w:bookmarkStart w:id="36" w:name="_Toc25495"/>
       <w:r>
         <w:rPr>
           <w:lang w:val="pt-BR"/>
         </w:rPr>
         <w:t xml:space="preserve"> - Fotomultiplicadora SiPM da série S13360</w:t>
       </w:r>
-      <w:bookmarkEnd w:id="34"/>
       <w:r>
         <w:rPr>
           <w:rFonts w:hint="default"/>
@@ -6055,6 +6602,7 @@
         </w:rPr>
         <w:t xml:space="preserve"> [15]</w:t>
       </w:r>
+      <w:bookmarkEnd w:id="36"/>
     </w:p>
     <w:p>
       <w:pPr>
@@ -6188,14 +6736,13 @@
       <w:r>
         <w:fldChar w:fldCharType="end"/>
       </w:r>
-      <w:bookmarkStart w:id="35" w:name="_Toc13136"/>
+      <w:bookmarkStart w:id="37" w:name="_Toc31389"/>
       <w:r>
         <w:rPr>
           <w:lang w:val="pt-BR"/>
         </w:rPr>
         <w:t xml:space="preserve"> - Forma de onda do pulso de saída da S13360</w:t>
       </w:r>
-      <w:bookmarkEnd w:id="35"/>
       <w:r>
         <w:rPr>
           <w:rFonts w:hint="default"/>
@@ -6203,6 +6750,7 @@
         </w:rPr>
         <w:t xml:space="preserve"> [16]</w:t>
       </w:r>
+      <w:bookmarkEnd w:id="37"/>
     </w:p>
     <w:p>
       <w:pPr>
@@ -6555,14 +7103,14 @@
       <w:r>
         <w:fldChar w:fldCharType="end"/>
       </w:r>
-      <w:bookmarkStart w:id="36" w:name="_Toc17456"/>
+      <w:bookmarkStart w:id="38" w:name="_Toc14873"/>
       <w:r>
         <w:rPr>
           <w:lang w:val="pt-BR"/>
         </w:rPr>
         <w:t xml:space="preserve"> - Circuito da fonte de tensão de polarização da SiPM</w:t>
       </w:r>
-      <w:bookmarkEnd w:id="36"/>
+      <w:bookmarkEnd w:id="38"/>
     </w:p>
     <w:p>
       <w:pPr>
@@ -6589,7 +7137,7 @@
           <w:lang w:val="pt-BR"/>
         </w:rPr>
       </w:pPr>
-      <w:bookmarkStart w:id="37" w:name="_Toc28959"/>
+      <w:bookmarkStart w:id="39" w:name="_Toc3426"/>
       <w:r>
         <w:rPr>
           <w:rFonts w:hint="default"/>
@@ -6597,7 +7145,7 @@
         </w:rPr>
         <w:t>Eletrônica de Front-End</w:t>
       </w:r>
-      <w:bookmarkEnd w:id="37"/>
+      <w:bookmarkEnd w:id="39"/>
     </w:p>
     <w:p>
       <w:pPr>
@@ -6700,14 +7248,14 @@
       <w:r>
         <w:fldChar w:fldCharType="end"/>
       </w:r>
-      <w:bookmarkStart w:id="38" w:name="_Toc27421"/>
+      <w:bookmarkStart w:id="40" w:name="_Toc9359"/>
       <w:r>
         <w:rPr>
           <w:lang w:val="pt-BR"/>
         </w:rPr>
         <w:t xml:space="preserve"> - Circuito de amplificação e discriminação de um canal da FEE</w:t>
       </w:r>
-      <w:bookmarkEnd w:id="38"/>
+      <w:bookmarkEnd w:id="40"/>
     </w:p>
     <w:p>
       <w:pPr>
@@ -6772,7 +7320,7 @@
           <w:lang w:val="pt-BR"/>
         </w:rPr>
       </w:pPr>
-      <w:bookmarkStart w:id="39" w:name="_Toc19421"/>
+      <w:bookmarkStart w:id="41" w:name="_Toc24383"/>
       <w:r>
         <w:rPr>
           <w:rFonts w:hint="default"/>
@@ -6780,7 +7328,7 @@
         </w:rPr>
         <w:t>Módulo DAQ</w:t>
       </w:r>
-      <w:bookmarkEnd w:id="39"/>
+      <w:bookmarkEnd w:id="41"/>
     </w:p>
     <w:p>
       <w:pPr>
@@ -6852,7 +7400,7 @@
           <w:lang w:val="pt-BR"/>
         </w:rPr>
       </w:pPr>
-      <w:bookmarkStart w:id="40" w:name="_Toc2358"/>
+      <w:bookmarkStart w:id="42" w:name="_Toc22747"/>
       <w:r>
         <w:rPr>
           <w:rFonts w:hint="default"/>
@@ -6860,7 +7408,7 @@
         </w:rPr>
         <w:t>Módulo FPGA</w:t>
       </w:r>
-      <w:bookmarkEnd w:id="40"/>
+      <w:bookmarkEnd w:id="42"/>
     </w:p>
     <w:p>
       <w:pPr>
@@ -6946,14 +7494,14 @@
       <w:r>
         <w:fldChar w:fldCharType="end"/>
       </w:r>
-      <w:bookmarkStart w:id="41" w:name="_Toc32650"/>
+      <w:bookmarkStart w:id="43" w:name="_Toc11029"/>
       <w:r>
         <w:rPr>
           <w:lang w:val="pt-BR"/>
         </w:rPr>
         <w:t xml:space="preserve"> - Diagrama de blocos da firmware da FPGA</w:t>
       </w:r>
-      <w:bookmarkEnd w:id="41"/>
+      <w:bookmarkEnd w:id="43"/>
     </w:p>
     <w:p>
       <w:pPr>
@@ -6986,7 +7534,7 @@
           <w:rFonts w:hint="default"/>
           <w:lang w:val="pt-BR"/>
         </w:rPr>
-        <w:t>Os cintiladores são organizados em três grupos de quatro tiras cintilantes. Os canais de 1 a 4 formam o grupo A, os canais de 5 a 8 formam o grupo B, e os canais de 9 a 12 formam o grupo C. A firmware realiza a contagem de pulsos individuais em cada um dos canais e também realiza contagens de todas as possíveis coincidências duplas, triplas e quádrupla entre os canais de um mesmos grupo.</w:t>
+        <w:t>Os cintiladores são organizados em três grupos de quatro tiras cintilantes. Os canais de 1 a 4 formam o grupo A, os canais de 5 a 8 formam o grupo B, e os canais de 9 a 12 formam o grupo C. A firmware realiza a contagem de pulsos individuais em cada um dos canais e também realiza contagens de todas as possíveis coincidências duplas, triplas e quádrupla entre os canais de um mesmo grupo.</w:t>
       </w:r>
     </w:p>
     <w:p>
@@ -7573,7 +8121,7 @@
           <w:lang w:val="pt-BR"/>
         </w:rPr>
       </w:pPr>
-      <w:bookmarkStart w:id="42" w:name="_Toc25821"/>
+      <w:bookmarkStart w:id="44" w:name="_Toc20895"/>
       <w:r>
         <w:rPr>
           <w:rFonts w:hint="default"/>
@@ -7581,7 +8129,7 @@
         </w:rPr>
         <w:t>Firmware do ESP32</w:t>
       </w:r>
-      <w:bookmarkEnd w:id="42"/>
+      <w:bookmarkEnd w:id="44"/>
     </w:p>
     <w:p>
       <w:pPr>
@@ -7738,7 +8286,7 @@
           <w:lang w:val="pt-BR"/>
         </w:rPr>
       </w:pPr>
-      <w:bookmarkStart w:id="43" w:name="_Toc24961"/>
+      <w:bookmarkStart w:id="45" w:name="_Toc23805"/>
       <w:r>
         <w:rPr>
           <w:rFonts w:hint="default"/>
@@ -7746,7 +8294,7 @@
         </w:rPr>
         <w:t>Software de configuração PyControl</w:t>
       </w:r>
-      <w:bookmarkEnd w:id="43"/>
+      <w:bookmarkEnd w:id="45"/>
     </w:p>
     <w:p>
       <w:pPr>
@@ -7883,14 +8431,14 @@
       <w:r>
         <w:fldChar w:fldCharType="end"/>
       </w:r>
-      <w:bookmarkStart w:id="44" w:name="_Toc16586"/>
+      <w:bookmarkStart w:id="46" w:name="_Toc5499"/>
       <w:r>
         <w:rPr>
           <w:lang w:val="pt-BR"/>
         </w:rPr>
         <w:t xml:space="preserve"> - Janela da interface de configuração PyControl</w:t>
       </w:r>
-      <w:bookmarkEnd w:id="44"/>
+      <w:bookmarkEnd w:id="46"/>
     </w:p>
     <w:p>
       <w:pPr>
@@ -7981,7 +8529,7 @@
           <w:lang w:val="pt-BR"/>
         </w:rPr>
       </w:pPr>
-      <w:bookmarkStart w:id="45" w:name="_Toc7357"/>
+      <w:bookmarkStart w:id="47" w:name="_Toc9875"/>
       <w:r>
         <w:rPr>
           <w:rFonts w:hint="default"/>
@@ -7989,7 +8537,7 @@
         </w:rPr>
         <w:t>Resultados</w:t>
       </w:r>
-      <w:bookmarkEnd w:id="45"/>
+      <w:bookmarkEnd w:id="47"/>
     </w:p>
     <w:p>
       <w:pPr>
@@ -8287,7 +8835,7 @@
           <w:lang w:val="pt-BR"/>
         </w:rPr>
       </w:pPr>
-      <w:bookmarkStart w:id="46" w:name="_Toc30651"/>
+      <w:bookmarkStart w:id="48" w:name="_Toc24759"/>
       <w:r>
         <w:rPr>
           <w:rFonts w:hint="default"/>
@@ -8295,7 +8843,7 @@
         </w:rPr>
         <w:t>Conclusão</w:t>
       </w:r>
-      <w:bookmarkEnd w:id="46"/>
+      <w:bookmarkEnd w:id="48"/>
     </w:p>
     <w:p>
       <w:pPr>
@@ -8313,8 +8861,8 @@
         <w:t>Fgfgfgfggfg</w:t>
       </w:r>
     </w:p>
+    <w:bookmarkEnd w:id="14"/>
     <w:bookmarkEnd w:id="15"/>
-    <w:bookmarkEnd w:id="16"/>
     <w:p>
       <w:pPr>
         <w:pStyle w:val="4"/>
@@ -8336,14 +8884,14 @@
           <w:lang w:eastAsia="pt-BR"/>
         </w:rPr>
       </w:pPr>
-      <w:bookmarkStart w:id="47" w:name="_Toc297219008"/>
+      <w:bookmarkStart w:id="49" w:name="_Toc297219008"/>
       <w:r>
         <w:rPr>
           <w:lang w:val="pt-BR"/>
         </w:rPr>
         <w:br w:type="page"/>
       </w:r>
-      <w:bookmarkStart w:id="48" w:name="_Toc8223"/>
+      <w:bookmarkStart w:id="50" w:name="_Toc8133"/>
       <w:r>
         <w:rPr>
           <w:rStyle w:val="85"/>
@@ -8353,8 +8901,8 @@
         </w:rPr>
         <w:t>REFERÊNCIAS</w:t>
       </w:r>
-      <w:bookmarkEnd w:id="47"/>
-      <w:bookmarkEnd w:id="48"/>
+      <w:bookmarkEnd w:id="49"/>
+      <w:bookmarkEnd w:id="50"/>
     </w:p>
     <w:p>
       <w:pPr>
@@ -9131,8 +9679,6 @@
         </w:rPr>
         <w:fldChar w:fldCharType="end"/>
       </w:r>
-      <w:bookmarkStart w:id="50" w:name="_GoBack"/>
-      <w:bookmarkEnd w:id="50"/>
     </w:p>
     <w:p>
       <w:pPr>
@@ -9367,11 +9913,11 @@
       <w:pPr>
         <w:pStyle w:val="83"/>
       </w:pPr>
-      <w:bookmarkStart w:id="49" w:name="_Toc297219009"/>
+      <w:bookmarkStart w:id="51" w:name="_Toc297219009"/>
       <w:r>
         <w:t>Questionário de Pesquisa</w:t>
       </w:r>
-      <w:bookmarkEnd w:id="49"/>
+      <w:bookmarkEnd w:id="51"/>
     </w:p>
     <w:p>
       <w:pPr>

</xml_diff>

<commit_message>
Completar histórico do CRE@AT em Contexto do trabalho
</commit_message>
<xml_diff>
--- a/work 2024/Formatado review 2.docx
+++ b/work 2024/Formatado review 2.docx
@@ -1020,8 +1020,8 @@
       <w:r>
         <w:br w:type="page"/>
       </w:r>
-      <w:bookmarkStart w:id="3" w:name="_Toc302641980"/>
-      <w:bookmarkStart w:id="4" w:name="_Toc487377987"/>
+      <w:bookmarkStart w:id="3" w:name="_Toc487377987"/>
+      <w:bookmarkStart w:id="4" w:name="_Toc302641980"/>
       <w:r>
         <w:t>agradecimentos</w:t>
       </w:r>
@@ -1310,8 +1310,8 @@
       <w:r>
         <w:br w:type="page"/>
       </w:r>
-      <w:bookmarkStart w:id="5" w:name="_Toc302641982"/>
-      <w:bookmarkStart w:id="6" w:name="_Toc487377989"/>
+      <w:bookmarkStart w:id="5" w:name="_Toc487377989"/>
+      <w:bookmarkStart w:id="6" w:name="_Toc302641982"/>
       <w:r>
         <w:t>Resumo</w:t>
       </w:r>
@@ -1428,8 +1428,8 @@
         </w:rPr>
         <w:br w:type="page"/>
       </w:r>
-      <w:bookmarkStart w:id="7" w:name="_Toc302641983"/>
-      <w:bookmarkStart w:id="8" w:name="_Toc487377990"/>
+      <w:bookmarkStart w:id="7" w:name="_Toc487377990"/>
+      <w:bookmarkStart w:id="8" w:name="_Toc302641983"/>
       <w:r>
         <w:rPr>
           <w:lang w:eastAsia="pt-BR"/>
@@ -4231,10 +4231,20 @@
           <w:rFonts w:hint="default"/>
           <w:lang w:val="pt-BR"/>
         </w:rPr>
-        <w:t>efeitos favoráveis como o</w:t>
-      </w:r>
-      <w:r>
-        <w:t xml:space="preserve"> aumento no fluxo de radiação cósmica. Nesse contexto, o projeto CRE</w:t>
+        <w:t>efeitos favoráveis ao</w:t>
+      </w:r>
+      <w:r>
+        <w:t xml:space="preserve"> aumento no fluxo de radiação cósmica</w:t>
+      </w:r>
+      <w:r>
+        <w:rPr>
+          <w:rFonts w:hint="default"/>
+          <w:lang w:val="pt-BR"/>
+        </w:rPr>
+        <w:t xml:space="preserve"> na superfície</w:t>
+      </w:r>
+      <w:r>
+        <w:t>. Nesse contexto, o projeto CRE</w:t>
       </w:r>
       <w:r>
         <w:rPr>
@@ -4244,7 +4254,17 @@
         <w:t>@</w:t>
       </w:r>
       <w:r>
-        <w:t>AT (Cosmic Ray Experiment at Antarctica)</w:t>
+        <w:t>AT (</w:t>
+      </w:r>
+      <w:r>
+        <w:rPr>
+          <w:i/>
+          <w:iCs/>
+        </w:rPr>
+        <w:t>Cosmic Ray Experiment at Antarctica</w:t>
+      </w:r>
+      <w:r>
+        <w:t>)</w:t>
       </w:r>
       <w:r>
         <w:rPr>
@@ -5471,25 +5491,6 @@
         </w:rPr>
         <w:t>O mecanismo físico que explica a ligação entre maior ionização do ar e a formação de núcleos de condensação é tema de debates ainda hoje. Um processo proposto seria que íons atmosféricos podem acumular ligantes orgânicos, formando agrupamentos moleculares carregados, que possuem estabilidade e taxa de crescimento maiores que suas contrapartes neutras, assim gerando aerossóis com maiores chances de crescer até um tamanho crítico para constituir núcleos de condensação [11][12][13].</w:t>
       </w:r>
-      <w:bookmarkStart w:id="52" w:name="_GoBack"/>
-    </w:p>
-    <w:p>
-      <w:pPr>
-        <w:pStyle w:val="4"/>
-        <w:bidi w:val="0"/>
-        <w:rPr>
-          <w:rFonts w:hint="default"/>
-          <w:lang w:val="pt-BR"/>
-        </w:rPr>
-      </w:pPr>
-      <w:r>
-        <w:rPr>
-          <w:rFonts w:hint="default"/>
-          <w:lang w:val="pt-BR"/>
-        </w:rPr>
-        <w:t>EXPERIMENTO CLOUD</w:t>
-      </w:r>
-      <w:bookmarkEnd w:id="52"/>
     </w:p>
     <w:p>
       <w:pPr>
@@ -5541,52 +5542,75 @@
       <w:pPr>
         <w:pStyle w:val="4"/>
         <w:bidi w:val="0"/>
-        <w:rPr>
-          <w:rFonts w:hint="default"/>
-          <w:lang w:val="pt-BR"/>
-        </w:rPr>
-      </w:pPr>
-      <w:r>
-        <w:rPr>
-          <w:rFonts w:hint="default"/>
-          <w:lang w:val="pt-BR"/>
-        </w:rPr>
-        <w:t>O projeto CRE@AT (Cosmic Ray Experiment at Antarctica) têm como objetivo o estudo da radiação cósmica no continente antártico e sua influência no clima, em especial, através de sua possível influência sobre a formação de nuvens. Com esse fim, o experimento visa obter medidas de fluxo, distribuição angular e energia de raios cósmicos secundários, principalmente os múons.</w:t>
-      </w:r>
-    </w:p>
-    <w:p>
-      <w:pPr>
-        <w:pStyle w:val="4"/>
-        <w:bidi w:val="0"/>
-        <w:rPr>
-          <w:rFonts w:hint="default"/>
-          <w:lang w:val="pt-BR"/>
-        </w:rPr>
-      </w:pPr>
-      <w:r>
-        <w:rPr>
-          <w:rFonts w:hint="default"/>
-          <w:lang w:val="pt-BR"/>
-        </w:rPr>
-        <w:t>O continente antártico possui diversas características que favorecem o estudo da radiação cósmica. Sua atmosfera reduzida e o campo magnético ortogonal à superfície aumentam significativamente o fluxo de RCGs em comparação às demais regiões do globo. A espessa camada de gelo diminui expressivamente a incidência de radiação proveniente de elementos pesados no solo. Além disso, é uma região remota, apresentando um nível mínima de interferência da atividade humana.</w:t>
-      </w:r>
-    </w:p>
-    <w:p>
-      <w:pPr>
-        <w:pStyle w:val="4"/>
-        <w:bidi w:val="0"/>
-        <w:rPr>
-          <w:rFonts w:hint="default"/>
-          <w:lang w:val="pt-BR"/>
-        </w:rPr>
-      </w:pPr>
-      <w:r>
-        <w:rPr>
-          <w:rFonts w:hint="default"/>
-          <w:lang w:val="pt-BR"/>
-        </w:rPr>
-        <w:t>O CREAT1, a versão piloto do projeto, foi enviada à Antártida em outubro de 2014, tendo em vista verificar a viabilidade contínua e autônoma do experimento em um ambiente hostil. Essa versão do experimento coletava dados por apenas 30 minutos por dia, em intervalos consecutivos de 10 minutos, devido a dificuldades energéticas do local. [MAIS INFO SOBRE O CREAT1] [14]</w:t>
-      </w:r>
+        <w:ind w:left="0" w:leftChars="0" w:firstLine="708" w:firstLineChars="0"/>
+        <w:rPr>
+          <w:rFonts w:hint="default"/>
+          <w:lang w:val="pt-BR"/>
+        </w:rPr>
+      </w:pPr>
+      <w:r>
+        <w:rPr>
+          <w:rFonts w:hint="default"/>
+          <w:lang w:val="pt-BR"/>
+        </w:rPr>
+        <w:t xml:space="preserve"> O projeto CRE@AT (Cosmic Ray Experiment at Antarctica) têm como objetivo a criação de um experimento de monitoração da radiação cósmica no continente antártico, visando estudar a influência dos RCGs no clima, em especial, através de sua possível ação sobre a formação de nuvens. Com esse fim, o experimento visa obter medidas de fluxo de raios cósmicos secundários, principalmente os múons.</w:t>
+      </w:r>
+    </w:p>
+    <w:p>
+      <w:pPr>
+        <w:pStyle w:val="4"/>
+        <w:bidi w:val="0"/>
+        <w:ind w:left="0" w:leftChars="0" w:firstLine="708" w:firstLineChars="0"/>
+        <w:rPr>
+          <w:rFonts w:hint="default"/>
+          <w:lang w:val="pt-BR"/>
+        </w:rPr>
+      </w:pPr>
+      <w:r>
+        <w:rPr>
+          <w:rFonts w:hint="default"/>
+          <w:lang w:val="pt-BR"/>
+        </w:rPr>
+        <w:t>O continente antártico possui diversas características que favorecem o estudo da radiação cósmica. Sua atmosfera reduzida e o campo magnético ortogonal à superfície aumentam significativamente o fluxo de RCGs em comparação às demais regiões do globo. A espessa camada de gelo diminui expressivamente a incidência de radiação proveniente de elementos pesados no solo. Além disso, é uma região remota, apresentando um nível mínimo de interferência da atividade humana.</w:t>
+      </w:r>
+    </w:p>
+    <w:p>
+      <w:pPr>
+        <w:pStyle w:val="4"/>
+        <w:bidi w:val="0"/>
+        <w:ind w:left="0" w:leftChars="0" w:firstLine="708" w:firstLineChars="0"/>
+        <w:rPr>
+          <w:rFonts w:hint="default"/>
+          <w:lang w:val="pt-BR"/>
+        </w:rPr>
+      </w:pPr>
+    </w:p>
+    <w:p>
+      <w:pPr>
+        <w:pStyle w:val="4"/>
+        <w:bidi w:val="0"/>
+        <w:rPr>
+          <w:rFonts w:hint="default"/>
+          <w:lang w:val="pt-BR"/>
+        </w:rPr>
+      </w:pPr>
+      <w:r>
+        <w:rPr>
+          <w:rFonts w:hint="default"/>
+          <w:lang w:val="pt-BR"/>
+        </w:rPr>
+        <w:t>O CREAT1, a versão piloto do projeto, que foi tema de projeto final do professor Ulisses Carneiro, então aluno de graduação do CEFET, foi enviado à Antártida em outubro de 2014, tendo em vista verificar a viabilidade contínua e autônoma do experimento em um ambiente hostil. As medidas de fluxo obtidas no módulo Criosfera foram comparadas com medidas realizadas no CBPF, o que mostrou, como esperado, um fluxo maior na Antártida em comparação ao Brasil.</w:t>
+      </w:r>
+    </w:p>
+    <w:p>
+      <w:pPr>
+        <w:pStyle w:val="4"/>
+        <w:bidi w:val="0"/>
+        <w:rPr>
+          <w:rFonts w:hint="default"/>
+          <w:lang w:val="pt-BR"/>
+        </w:rPr>
+      </w:pPr>
     </w:p>
     <w:p>
       <w:pPr>
@@ -5702,7 +5726,172 @@
     </w:p>
     <w:p>
       <w:pPr>
-        <w:ind w:firstLine="709" w:firstLineChars="0"/>
+        <w:pStyle w:val="4"/>
+        <w:bidi w:val="0"/>
+        <w:ind w:left="0" w:leftChars="0" w:firstLine="709" w:firstLineChars="0"/>
+        <w:rPr>
+          <w:rFonts w:hint="default"/>
+          <w:lang w:val="pt-BR"/>
+        </w:rPr>
+      </w:pPr>
+      <w:bookmarkStart w:id="52" w:name="_GoBack"/>
+      <w:bookmarkEnd w:id="52"/>
+      <w:r>
+        <w:rPr>
+          <w:rFonts w:hint="default"/>
+          <w:lang w:val="pt-BR"/>
+        </w:rPr>
+        <w:t>Essa versão do experimento coletou dados ao longo de alguns anos, permitindo identificar diversos pontos fracos a serem corrigidos em versões futuras. Em especial, foi considerado necessário um upgrade do detector. Foi iniciada a construção do detector do CREAT2, contando com o dobro da área de incidência de partículas do seu antecessor e uma organização que permite um melhor cálculo de eﬁciência de seus planos de detecção. O firmware do detector foi reformulado, e foi desenvolvido um novo hardware de armazenamento de dados, contendo sensores de temperatura, pressão e campo magnético.</w:t>
+      </w:r>
+    </w:p>
+    <w:p>
+      <w:pPr>
+        <w:pStyle w:val="4"/>
+        <w:bidi w:val="0"/>
+        <w:rPr>
+          <w:rFonts w:hint="default"/>
+          <w:lang w:val="pt-BR"/>
+        </w:rPr>
+      </w:pPr>
+      <w:r>
+        <w:rPr>
+          <w:rFonts w:hint="default"/>
+          <w:lang w:val="pt-BR"/>
+        </w:rPr>
+        <w:t>Um dos problemas encontrados no decorrer dos anos foi uma variação na eﬁciência dos conjuntos de detecção no decorrer dos anos, principalmente nas missões que ocorreram em 2016 e 2017. Descobriu-se que isso se devia à dilatação térmica do material, desalinhando sua óptica e comprometendo sua eﬁciência. Para corrigir esse problema, decidiu-se trocar a fotomultiplicadora MaPMT (Multianode Photomultiplier Tube) por uma SiPM (Silicon Photomultiplier), que possui dimensões muito menores, e permite um melhor encaixe com os cintiladares, garantindo o alinhamento óptico insensível a mudanças de temperatura.</w:t>
+      </w:r>
+    </w:p>
+    <w:p>
+      <w:pPr>
+        <w:pStyle w:val="4"/>
+        <w:bidi w:val="0"/>
+        <w:rPr>
+          <w:rFonts w:hint="default"/>
+          <w:lang w:val="en-US" w:eastAsia="pt-BR"/>
+        </w:rPr>
+      </w:pPr>
+      <w:r>
+        <w:rPr>
+          <w:rFonts w:hint="default"/>
+          <w:lang w:val="pt-BR"/>
+        </w:rPr>
+        <w:t xml:space="preserve">A mudança de fotomultiplicadora demanda a reformulação da eletrônica de Front-End (FEE) e também da firmware associada. O presente trabalho visa implementar essas mudanças numa PCB unificada de FEE e DAQ (Data Acquisition), produzindo um protótipo da placa que permitirá o avanço das fases seguintes do experimento. </w:t>
+      </w:r>
+    </w:p>
+    <w:p>
+      <w:pPr>
+        <w:rPr>
+          <w:rFonts w:hint="default"/>
+          <w:lang w:val="en-US" w:eastAsia="pt-BR"/>
+        </w:rPr>
+      </w:pPr>
+    </w:p>
+    <w:p>
+      <w:pPr>
+        <w:rPr>
+          <w:rFonts w:hint="default"/>
+          <w:lang w:val="en-US" w:eastAsia="pt-BR"/>
+        </w:rPr>
+      </w:pPr>
+    </w:p>
+    <w:p>
+      <w:pPr>
+        <w:rPr>
+          <w:rFonts w:hint="default"/>
+          <w:lang w:val="en-US" w:eastAsia="pt-BR"/>
+        </w:rPr>
+      </w:pPr>
+    </w:p>
+    <w:p>
+      <w:pPr>
+        <w:rPr>
+          <w:rFonts w:hint="default"/>
+          <w:lang w:val="en-US" w:eastAsia="pt-BR"/>
+        </w:rPr>
+      </w:pPr>
+    </w:p>
+    <w:p>
+      <w:pPr>
+        <w:rPr>
+          <w:rFonts w:hint="default"/>
+          <w:lang w:val="en-US" w:eastAsia="pt-BR"/>
+        </w:rPr>
+      </w:pPr>
+    </w:p>
+    <w:p>
+      <w:pPr>
+        <w:rPr>
+          <w:rFonts w:hint="default"/>
+          <w:lang w:val="en-US" w:eastAsia="pt-BR"/>
+        </w:rPr>
+      </w:pPr>
+    </w:p>
+    <w:p>
+      <w:pPr>
+        <w:rPr>
+          <w:rFonts w:hint="default"/>
+          <w:lang w:val="en-US" w:eastAsia="pt-BR"/>
+        </w:rPr>
+      </w:pPr>
+    </w:p>
+    <w:p>
+      <w:pPr>
+        <w:rPr>
+          <w:rFonts w:hint="default"/>
+          <w:lang w:val="en-US" w:eastAsia="pt-BR"/>
+        </w:rPr>
+      </w:pPr>
+    </w:p>
+    <w:p>
+      <w:pPr>
+        <w:rPr>
+          <w:rFonts w:hint="default"/>
+          <w:lang w:val="en-US" w:eastAsia="pt-BR"/>
+        </w:rPr>
+      </w:pPr>
+    </w:p>
+    <w:p>
+      <w:pPr>
+        <w:rPr>
+          <w:rFonts w:hint="default"/>
+          <w:lang w:val="en-US" w:eastAsia="pt-BR"/>
+        </w:rPr>
+      </w:pPr>
+    </w:p>
+    <w:p>
+      <w:pPr>
+        <w:rPr>
+          <w:rFonts w:hint="default"/>
+          <w:lang w:val="en-US" w:eastAsia="pt-BR"/>
+        </w:rPr>
+      </w:pPr>
+    </w:p>
+    <w:p>
+      <w:pPr>
+        <w:rPr>
+          <w:rFonts w:hint="default"/>
+          <w:lang w:val="en-US" w:eastAsia="pt-BR"/>
+        </w:rPr>
+      </w:pPr>
+    </w:p>
+    <w:p>
+      <w:pPr>
+        <w:rPr>
+          <w:rFonts w:hint="default"/>
+          <w:lang w:val="en-US" w:eastAsia="pt-BR"/>
+        </w:rPr>
+      </w:pPr>
+    </w:p>
+    <w:p>
+      <w:pPr>
+        <w:rPr>
+          <w:rFonts w:hint="default"/>
+          <w:lang w:val="en-US" w:eastAsia="pt-BR"/>
+        </w:rPr>
+      </w:pPr>
+    </w:p>
+    <w:p>
+      <w:pPr>
         <w:rPr>
           <w:rFonts w:hint="default"/>
           <w:lang w:val="en-US" w:eastAsia="pt-BR"/>
@@ -6474,8 +6663,8 @@
           <w:lang w:val="pt-BR"/>
         </w:rPr>
       </w:pPr>
-      <w:bookmarkStart w:id="34" w:name="_Toc19885"/>
-      <w:bookmarkStart w:id="35" w:name="_Toc30444"/>
+      <w:bookmarkStart w:id="34" w:name="_Toc30444"/>
+      <w:bookmarkStart w:id="35" w:name="_Toc19885"/>
       <w:r>
         <w:rPr>
           <w:rFonts w:hint="default"/>
@@ -6519,8 +6708,8 @@
         </w:rPr>
         <w:drawing>
           <wp:inline distT="0" distB="0" distL="114300" distR="114300">
-            <wp:extent cx="2599055" cy="2580640"/>
-            <wp:effectExtent l="0" t="0" r="10795" b="10160"/>
+            <wp:extent cx="2028190" cy="2013585"/>
+            <wp:effectExtent l="0" t="0" r="10160" b="5715"/>
             <wp:docPr id="9" name="Imagem 43" descr="C:\Users\Lucas\Documents\GitHub\projeto-final-v0\work 2024\images\S13360-1325CS-1.jpgS13360-1325CS-1"/>
             <wp:cNvGraphicFramePr>
               <a:graphicFrameLocks xmlns:a="http://schemas.openxmlformats.org/drawingml/2006/main" noChangeAspect="1"/>
@@ -6544,7 +6733,7 @@
                   <pic:spPr>
                     <a:xfrm>
                       <a:off x="0" y="0"/>
-                      <a:ext cx="2599055" cy="2580640"/>
+                      <a:ext cx="2028190" cy="2013585"/>
                     </a:xfrm>
                     <a:prstGeom prst="rect">
                       <a:avLst/>
@@ -6667,8 +6856,8 @@
         </w:rPr>
         <w:drawing>
           <wp:inline distT="0" distB="0" distL="114300" distR="114300">
-            <wp:extent cx="5003800" cy="3176905"/>
-            <wp:effectExtent l="0" t="0" r="6350" b="4445"/>
+            <wp:extent cx="4097020" cy="2600960"/>
+            <wp:effectExtent l="0" t="0" r="17780" b="8890"/>
             <wp:docPr id="10" name="Imagem 44" descr="C:\Users\Lucas\Documents\GitHub\projeto-final-v0\work 2024\images\Formato do pulso da SiPM.pngFormato do pulso da SiPM"/>
             <wp:cNvGraphicFramePr>
               <a:graphicFrameLocks xmlns:a="http://schemas.openxmlformats.org/drawingml/2006/main" noChangeAspect="1"/>
@@ -6692,7 +6881,7 @@
                   <pic:spPr>
                     <a:xfrm>
                       <a:off x="0" y="0"/>
-                      <a:ext cx="5003800" cy="3176905"/>
+                      <a:ext cx="4097020" cy="2600960"/>
                     </a:xfrm>
                     <a:prstGeom prst="rect">
                       <a:avLst/>
@@ -7035,8 +7224,8 @@
         </w:rPr>
         <w:drawing>
           <wp:inline distT="0" distB="0" distL="114300" distR="114300">
-            <wp:extent cx="5004435" cy="3294380"/>
-            <wp:effectExtent l="0" t="0" r="5715" b="1270"/>
+            <wp:extent cx="4343400" cy="2859405"/>
+            <wp:effectExtent l="0" t="0" r="0" b="17145"/>
             <wp:docPr id="11" name="Imagem 56" descr="C:\Users\Lucas\Documents\GitHub\projeto-final-v0\work 2024\images\Circuito HV Bias.pngCircuito HV Bias"/>
             <wp:cNvGraphicFramePr>
               <a:graphicFrameLocks xmlns:a="http://schemas.openxmlformats.org/drawingml/2006/main" noChangeAspect="1"/>
@@ -7060,7 +7249,7 @@
                   <pic:spPr>
                     <a:xfrm>
                       <a:off x="0" y="0"/>
-                      <a:ext cx="5004435" cy="3294380"/>
+                      <a:ext cx="4343400" cy="2859405"/>
                     </a:xfrm>
                     <a:prstGeom prst="rect">
                       <a:avLst/>
@@ -7180,8 +7369,8 @@
         </w:rPr>
         <w:drawing>
           <wp:inline distT="0" distB="0" distL="114300" distR="114300">
-            <wp:extent cx="5600700" cy="3395345"/>
-            <wp:effectExtent l="0" t="0" r="0" b="14605"/>
+            <wp:extent cx="5062855" cy="3069590"/>
+            <wp:effectExtent l="0" t="0" r="4445" b="16510"/>
             <wp:docPr id="12" name="Imagem 62" descr="C:\Users\Lucas\Documents\GitHub\projeto-final-v0\work 2024\images\Circuito de FEE.pngCircuito de FEE"/>
             <wp:cNvGraphicFramePr>
               <a:graphicFrameLocks xmlns:a="http://schemas.openxmlformats.org/drawingml/2006/main" noChangeAspect="1"/>
@@ -7205,7 +7394,7 @@
                   <pic:spPr>
                     <a:xfrm>
                       <a:off x="0" y="0"/>
-                      <a:ext cx="5600700" cy="3395345"/>
+                      <a:ext cx="5062855" cy="3069590"/>
                     </a:xfrm>
                     <a:prstGeom prst="rect">
                       <a:avLst/>
@@ -7671,24 +7860,7 @@
           <w:rFonts w:hint="default"/>
           <w:lang w:val="pt-BR"/>
         </w:rPr>
-        <w:t>Os grupos B e C apresentam combinações análogas entre seus canais. Assim temos 6 combinações duplas, 4 combinações triplas e uma quádrupla por grupo. A imagem abaixa detalha o esquema de lógica combinacional:</w:t>
-      </w:r>
-    </w:p>
-    <w:p>
-      <w:pPr>
-        <w:pStyle w:val="4"/>
-        <w:bidi w:val="0"/>
-        <w:rPr>
-          <w:rFonts w:hint="default"/>
-          <w:lang w:val="pt-BR"/>
-        </w:rPr>
-      </w:pPr>
-      <w:r>
-        <w:rPr>
-          <w:rFonts w:hint="default"/>
-          <w:lang w:val="pt-BR"/>
-        </w:rPr>
-        <w:t>IMAGEM DO COINCIDENCE BLOCK</w:t>
+        <w:t>Os grupos B e C apresentam combinações análogas entre seus canais. Assim temos 6 combinações duplas, 4 combinações triplas e uma quádrupla para cada grupo de detectores.</w:t>
       </w:r>
     </w:p>
     <w:p>
@@ -8098,7 +8270,7 @@
           <w:rFonts w:hint="default"/>
           <w:lang w:val="pt-BR"/>
         </w:rPr>
-        <w:t>No circuito, a tensão de referência para todos os DACs é de 5 V, portanto, eles provêm saídas de tensão de 0 a 5 V.</w:t>
+        <w:t>No circuito, a tensão de referência para todos os DACs é de 5 V, portanto, eles proveem saídas de tensão de 0 a 5 V.</w:t>
       </w:r>
     </w:p>
     <w:p>
@@ -8346,6 +8518,16 @@
         </w:rPr>
         <w:t>Para modificar o valor Last Configured de uma variável, basta escrevê-lo na caixa de diálogo na mesma linha, e então pressionar Enter. O novo valor será mostrado na coluna, e também será enviado individualmente para o microcontrolador. Há ainda uma caixa de diálogo abaixo da tabela de variáveis, servindo para enviar strings de comando personalizadas, seja para testes, ou para a implementação de novas features. Na figura abaixo é mostrada a interface do PyControl configurada para mostrar algumas variáveis descritas no texto.</w:t>
       </w:r>
+    </w:p>
+    <w:p>
+      <w:pPr>
+        <w:pStyle w:val="4"/>
+        <w:bidi w:val="0"/>
+        <w:rPr>
+          <w:rFonts w:hint="default"/>
+          <w:lang w:val="pt-BR"/>
+        </w:rPr>
+      </w:pPr>
     </w:p>
     <w:p>
       <w:pPr>
@@ -8363,8 +8545,8 @@
         </w:rPr>
         <w:drawing>
           <wp:inline distT="0" distB="0" distL="114300" distR="114300">
-            <wp:extent cx="5551805" cy="5808345"/>
-            <wp:effectExtent l="0" t="0" r="10795" b="1905"/>
+            <wp:extent cx="4876800" cy="5102225"/>
+            <wp:effectExtent l="0" t="0" r="0" b="3175"/>
             <wp:docPr id="14" name="Imagem 63" descr="C:\Users\Lucas\Documents\GitHub\projeto-final-v0\work 2024\images\Janela PyControl.pngJanela PyControl"/>
             <wp:cNvGraphicFramePr>
               <a:graphicFrameLocks xmlns:a="http://schemas.openxmlformats.org/drawingml/2006/main" noChangeAspect="1"/>
@@ -8388,7 +8570,7 @@
                   <pic:spPr>
                     <a:xfrm>
                       <a:off x="0" y="0"/>
-                      <a:ext cx="5551805" cy="5808345"/>
+                      <a:ext cx="4876800" cy="5102225"/>
                     </a:xfrm>
                     <a:prstGeom prst="rect">
                       <a:avLst/>
@@ -8459,62 +8641,7 @@
     <w:p>
       <w:pPr>
         <w:pStyle w:val="4"/>
-        <w:rPr>
-          <w:lang w:val="pt-BR"/>
-        </w:rPr>
-      </w:pPr>
-    </w:p>
-    <w:p>
-      <w:pPr>
-        <w:pStyle w:val="4"/>
-        <w:rPr>
-          <w:lang w:val="pt-BR"/>
-        </w:rPr>
-      </w:pPr>
-    </w:p>
-    <w:p>
-      <w:pPr>
-        <w:pStyle w:val="4"/>
-        <w:rPr>
-          <w:lang w:val="pt-BR"/>
-        </w:rPr>
-      </w:pPr>
-    </w:p>
-    <w:p>
-      <w:pPr>
-        <w:pStyle w:val="4"/>
-        <w:rPr>
-          <w:lang w:val="pt-BR"/>
-        </w:rPr>
-      </w:pPr>
-    </w:p>
-    <w:p>
-      <w:pPr>
-        <w:pStyle w:val="4"/>
-        <w:rPr>
-          <w:lang w:val="pt-BR"/>
-        </w:rPr>
-      </w:pPr>
-    </w:p>
-    <w:p>
-      <w:pPr>
-        <w:pStyle w:val="4"/>
-        <w:rPr>
-          <w:lang w:val="pt-BR"/>
-        </w:rPr>
-      </w:pPr>
-    </w:p>
-    <w:p>
-      <w:pPr>
-        <w:pStyle w:val="4"/>
-        <w:rPr>
-          <w:lang w:val="pt-BR"/>
-        </w:rPr>
-      </w:pPr>
-    </w:p>
-    <w:p>
-      <w:pPr>
-        <w:pStyle w:val="4"/>
+        <w:ind w:left="0" w:leftChars="0" w:firstLine="0" w:firstLineChars="0"/>
         <w:rPr>
           <w:lang w:val="pt-BR"/>
         </w:rPr>

</xml_diff>

<commit_message>
Atualizar sumário e outras mudanças
</commit_message>
<xml_diff>
--- a/work 2024/Formatado review 2.docx
+++ b/work 2024/Formatado review 2.docx
@@ -302,7 +302,7 @@
           <w:b/>
           <w:lang w:val="pt-BR"/>
         </w:rPr>
-        <w:t>2024</w:t>
+        <w:t>JANEIRO DE 2025</w:t>
       </w:r>
       <w:r>
         <w:rPr>
@@ -559,32 +559,14 @@
           <w:lang w:val="pt-BR"/>
         </w:rPr>
       </w:pPr>
-      <w:r>
-        <w:rPr>
-          <w:lang w:val="pt-BR"/>
-        </w:rPr>
-        <w:t>Co-orientador:</w:t>
-      </w:r>
-      <w:r>
-        <w:rPr>
-          <w:rFonts w:hint="default"/>
-          <w:lang w:val="pt-BR"/>
-        </w:rPr>
-        <w:t xml:space="preserve"> </w:t>
-      </w:r>
-      <w:r>
-        <w:rPr>
-          <w:lang w:val="pt-BR"/>
-        </w:rPr>
-        <w:t>Dr.</w:t>
-      </w:r>
-      <w:r>
-        <w:rPr>
-          <w:rFonts w:hint="default"/>
-          <w:lang w:val="pt-BR"/>
-        </w:rPr>
-        <w:t xml:space="preserve"> André Massafferri Rodrigues</w:t>
-      </w:r>
+    </w:p>
+    <w:p>
+      <w:pPr>
+        <w:pStyle w:val="66"/>
+        <w:rPr>
+          <w:lang w:val="pt-BR"/>
+        </w:rPr>
+      </w:pPr>
     </w:p>
     <w:p>
       <w:pPr>
@@ -646,6 +628,7 @@
       <w:pPr>
         <w:jc w:val="center"/>
         <w:rPr>
+          <w:rFonts w:hint="default"/>
           <w:b/>
           <w:lang w:val="pt-BR"/>
         </w:rPr>
@@ -656,7 +639,7 @@
           <w:b/>
           <w:lang w:val="pt-BR"/>
         </w:rPr>
-        <w:t>2024</w:t>
+        <w:t>JANEIRO DE 2025</w:t>
       </w:r>
     </w:p>
     <w:p>
@@ -1310,8 +1293,8 @@
       <w:r>
         <w:br w:type="page"/>
       </w:r>
-      <w:bookmarkStart w:id="5" w:name="_Toc487377989"/>
-      <w:bookmarkStart w:id="6" w:name="_Toc302641982"/>
+      <w:bookmarkStart w:id="5" w:name="_Toc302641982"/>
+      <w:bookmarkStart w:id="6" w:name="_Toc487377989"/>
       <w:r>
         <w:t>Resumo</w:t>
       </w:r>
@@ -1321,18 +1304,18 @@
     <w:p>
       <w:pPr>
         <w:pStyle w:val="61"/>
-        <w:spacing w:line="240" w:lineRule="auto"/>
-        <w:rPr>
-          <w:rFonts w:hint="default"/>
-          <w:lang w:val="pt-BR"/>
-        </w:rPr>
-      </w:pPr>
-      <w:r>
-        <w:rPr>
-          <w:rFonts w:hint="default"/>
-          <w:lang w:val="pt-BR"/>
-        </w:rPr>
-        <w:t>No cenário atual de mudanças climáticas e impactos da ação industrial, é de grande importância estabelecer com maior precisão os mecanismos que regem a variabilidade natural do clima. Assim é possível mensurar de forma mais fina e confiável a extensão do impacto da ação antropogênica, e avaliar as melhores maneiras de mitigar, impedir ou mesmo reverter esses danos. A passagem de raios cósmicos pela atmosfera tem sido proposta como mecanismo de influência na formação de nuvens. Para investigar essa relação com escrutínio científico, é importante coletar dados confiáveis acerca do fluxo de radiação cósmica através de longos períodos. O continente antártico se mostra favorável a esse tipo de experimento devido a suas características físicas e grande isolamento da ação humana. O projeto CRE@AT teve sua primeira fase implementada em 2014, medindo o fluxo de RCGs no módulo Criosfera. Este trabalho tem o objetivo de dar continuidade ao projeto, com a confecção de uma nova eletrônica de controle, aquisição e envio de dados, corrigindo problemas encontrados em fases anteriores do projeto. O projeto também abarca o desenvolvimento de novas unidades de software adaptadas às novas condições e a integração com os demais módulos do experimento, sejam eles antigos ou novos, assim como o teste do protótipo com respeito às funcionalidades desenvolvidas ou existentes.</w:t>
+        <w:bidi w:val="0"/>
+        <w:rPr>
+          <w:rFonts w:hint="default"/>
+          <w:lang w:val="pt-BR"/>
+        </w:rPr>
+      </w:pPr>
+      <w:r>
+        <w:rPr>
+          <w:rFonts w:hint="default"/>
+          <w:lang w:val="pt-BR"/>
+        </w:rPr>
+        <w:t>A passagem de raios cósmicos pela atmosfera tem sido proposta como mecanismo de influência na formação de nuvens. Para investigar essa relação com escrutínio científico, é importante coletar dados confiáveis acerca do fluxo de radiação cósmica através de longos períodos. O continente antártico se mostra favorável a esse tipo de experimento devido a suas características físicas e grande isolamento da ação humana. O projeto CRE@AT teve sua primeira fase implementada em 2014, medindo o fluxo de RCGs no módulo Criosfera. Este trabalho tem o objetivo de dar continuidade ao projeto, com a confecção de uma nova eletrônica de controle, aquisição e envio de dados, corrigindo problemas encontrados em fases anteriores do projeto. O projeto também abarca o desenvolvimento de novas unidades de software adaptadas às novas condições e a integração com os demais módulos do experimento, sejam eles antigos ou novos, assim como o teste do protótipo com respeito às funcionalidades desenvolvidas ou existentes.</w:t>
       </w:r>
     </w:p>
     <w:p>
@@ -1452,7 +1435,7 @@
           <w:rFonts w:hint="default"/>
           <w:lang w:val="pt-BR"/>
         </w:rPr>
-        <w:t>In the current context of climate change and impacts caused by industrial activity, it is of great importance to establish with greater precision the mechanisms that govern the climate’s natural variability. That way, it is possible to perform a more accurate and reliable measurement of the extent of anthropogenic impact, and thus evaluate the best ways to mitigate, stop or even revert the damages caused to the environment. The passage of cosmic rays through the atmosphere has been proposed to be a mechanism of influence over cloud formation. In order to investigate this connection with scientific scrutiny, it is important to collect reliable data on cosmic ray flux over long periods of time. The Antarctic continent is favorable to this type of experiment due to its physical characteristics and isolation of human activity. The CRE@AT project had its first phase implemented in 2014, measuring the flux of GCR at the Criosfera I module. The present work seeks to give continuity to the project, by manufacturing a prototype of an updated control, acquisition and transmission electronic circuit board addressing issues encountered in previous phases of the project. The project also includes the development of new software units adapted to the updated conditions and the integration with other modules of the experiment, both old and new, as well as testing the prototype in terms of developed or existing functionalities.</w:t>
+        <w:t>The passage of cosmic rays through the atmosphere has been proposed to be a mechanism of influence over cloud formation. In order to investigate this connection with scientific scrutiny, it is important to collect reliable data on cosmic ray flux over long periods of time. The Antarctic continent is favorable to this type of experiment due to its physical characteristics and isolation of human activity. The CRE@AT project had its first phase implemented in 2014, measuring the flux of GCR at the Criosfera I module. The present work seeks to give continuity to the project, by manufacturing a prototype of an updated control, acquisition and transmission electronic circuit board addressing issues encountered in previous phases of the project. The project also includes the development of new software units adapted to the updated conditions and the integration with other modules of the experiment, both old and new, as well as testing the prototype in terms of developed or existing functionalities.</w:t>
       </w:r>
     </w:p>
     <w:p>
@@ -1601,7 +1584,7 @@
         <w:rPr>
           <w:lang w:val="pt-BR"/>
         </w:rPr>
-        <w:instrText xml:space="preserve"> HYPERLINK \l _Toc30935 </w:instrText>
+        <w:instrText xml:space="preserve"> HYPERLINK \l _Toc28654 </w:instrText>
       </w:r>
       <w:r>
         <w:rPr>
@@ -1632,7 +1615,7 @@
         <w:fldChar w:fldCharType="begin"/>
       </w:r>
       <w:r>
-        <w:instrText xml:space="preserve"> PAGEREF _Toc30935 \h </w:instrText>
+        <w:instrText xml:space="preserve"> PAGEREF _Toc28654 \h </w:instrText>
       </w:r>
       <w:r>
         <w:fldChar w:fldCharType="separate"/>
@@ -1667,7 +1650,7 @@
         <w:rPr>
           <w:lang w:val="pt-BR"/>
         </w:rPr>
-        <w:instrText xml:space="preserve"> HYPERLINK \l _Toc15258 </w:instrText>
+        <w:instrText xml:space="preserve"> HYPERLINK \l _Toc12411 </w:instrText>
       </w:r>
       <w:r>
         <w:rPr>
@@ -1737,13 +1720,13 @@
         <w:fldChar w:fldCharType="begin"/>
       </w:r>
       <w:r>
-        <w:instrText xml:space="preserve"> PAGEREF _Toc15258 \h </w:instrText>
+        <w:instrText xml:space="preserve"> PAGEREF _Toc12411 \h </w:instrText>
       </w:r>
       <w:r>
         <w:fldChar w:fldCharType="separate"/>
       </w:r>
       <w:r>
-        <w:t>18</w:t>
+        <w:t>19</w:t>
       </w:r>
       <w:r>
         <w:fldChar w:fldCharType="end"/>
@@ -1772,7 +1755,7 @@
         <w:rPr>
           <w:lang w:val="pt-BR"/>
         </w:rPr>
-        <w:instrText xml:space="preserve"> HYPERLINK \l _Toc23373 </w:instrText>
+        <w:instrText xml:space="preserve"> HYPERLINK \l _Toc21065 </w:instrText>
       </w:r>
       <w:r>
         <w:rPr>
@@ -1803,13 +1786,13 @@
         <w:fldChar w:fldCharType="begin"/>
       </w:r>
       <w:r>
-        <w:instrText xml:space="preserve"> PAGEREF _Toc23373 \h </w:instrText>
+        <w:instrText xml:space="preserve"> PAGEREF _Toc21065 \h </w:instrText>
       </w:r>
       <w:r>
         <w:fldChar w:fldCharType="separate"/>
       </w:r>
       <w:r>
-        <w:t>19</w:t>
+        <w:t>20</w:t>
       </w:r>
       <w:r>
         <w:fldChar w:fldCharType="end"/>
@@ -1838,7 +1821,7 @@
         <w:rPr>
           <w:lang w:val="pt-BR"/>
         </w:rPr>
-        <w:instrText xml:space="preserve"> HYPERLINK \l _Toc30355 </w:instrText>
+        <w:instrText xml:space="preserve"> HYPERLINK \l _Toc12958 </w:instrText>
       </w:r>
       <w:r>
         <w:rPr>
@@ -1882,13 +1865,13 @@
         <w:fldChar w:fldCharType="begin"/>
       </w:r>
       <w:r>
-        <w:instrText xml:space="preserve"> PAGEREF _Toc30355 \h </w:instrText>
+        <w:instrText xml:space="preserve"> PAGEREF _Toc12958 \h </w:instrText>
       </w:r>
       <w:r>
         <w:fldChar w:fldCharType="separate"/>
       </w:r>
       <w:r>
-        <w:t>21</w:t>
+        <w:t>22</w:t>
       </w:r>
       <w:r>
         <w:fldChar w:fldCharType="end"/>
@@ -1917,7 +1900,7 @@
         <w:rPr>
           <w:lang w:val="pt-BR"/>
         </w:rPr>
-        <w:instrText xml:space="preserve"> HYPERLINK \l _Toc24116 </w:instrText>
+        <w:instrText xml:space="preserve"> HYPERLINK \l _Toc5858 </w:instrText>
       </w:r>
       <w:r>
         <w:rPr>
@@ -1941,13 +1924,13 @@
         <w:fldChar w:fldCharType="begin"/>
       </w:r>
       <w:r>
-        <w:instrText xml:space="preserve"> PAGEREF _Toc24116 \h </w:instrText>
+        <w:instrText xml:space="preserve"> PAGEREF _Toc5858 \h </w:instrText>
       </w:r>
       <w:r>
         <w:fldChar w:fldCharType="separate"/>
       </w:r>
       <w:r>
-        <w:t>22</w:t>
+        <w:t>24</w:t>
       </w:r>
       <w:r>
         <w:fldChar w:fldCharType="end"/>
@@ -1976,7 +1959,7 @@
         <w:rPr>
           <w:lang w:val="pt-BR"/>
         </w:rPr>
-        <w:instrText xml:space="preserve"> HYPERLINK \l _Toc12018 </w:instrText>
+        <w:instrText xml:space="preserve"> HYPERLINK \l _Toc32087 </w:instrText>
       </w:r>
       <w:r>
         <w:rPr>
@@ -2007,13 +1990,13 @@
         <w:fldChar w:fldCharType="begin"/>
       </w:r>
       <w:r>
-        <w:instrText xml:space="preserve"> PAGEREF _Toc12018 \h </w:instrText>
+        <w:instrText xml:space="preserve"> PAGEREF _Toc32087 \h </w:instrText>
       </w:r>
       <w:r>
         <w:fldChar w:fldCharType="separate"/>
       </w:r>
       <w:r>
-        <w:t>24</w:t>
+        <w:t>26</w:t>
       </w:r>
       <w:r>
         <w:fldChar w:fldCharType="end"/>
@@ -2042,7 +2025,7 @@
         <w:rPr>
           <w:lang w:val="pt-BR"/>
         </w:rPr>
-        <w:instrText xml:space="preserve"> HYPERLINK \l _Toc32501 </w:instrText>
+        <w:instrText xml:space="preserve"> HYPERLINK \l _Toc28798 </w:instrText>
       </w:r>
       <w:r>
         <w:rPr>
@@ -2073,13 +2056,13 @@
         <w:fldChar w:fldCharType="begin"/>
       </w:r>
       <w:r>
-        <w:instrText xml:space="preserve"> PAGEREF _Toc32501 \h </w:instrText>
+        <w:instrText xml:space="preserve"> PAGEREF _Toc28798 \h </w:instrText>
       </w:r>
       <w:r>
         <w:fldChar w:fldCharType="separate"/>
       </w:r>
       <w:r>
-        <w:t>25</w:t>
+        <w:t>27</w:t>
       </w:r>
       <w:r>
         <w:fldChar w:fldCharType="end"/>
@@ -2108,7 +2091,7 @@
         <w:rPr>
           <w:lang w:val="pt-BR"/>
         </w:rPr>
-        <w:instrText xml:space="preserve"> HYPERLINK \l _Toc25495 </w:instrText>
+        <w:instrText xml:space="preserve"> HYPERLINK \l _Toc23226 </w:instrText>
       </w:r>
       <w:r>
         <w:rPr>
@@ -2139,13 +2122,13 @@
         <w:fldChar w:fldCharType="begin"/>
       </w:r>
       <w:r>
-        <w:instrText xml:space="preserve"> PAGEREF _Toc25495 \h </w:instrText>
+        <w:instrText xml:space="preserve"> PAGEREF _Toc23226 \h </w:instrText>
       </w:r>
       <w:r>
         <w:fldChar w:fldCharType="separate"/>
       </w:r>
       <w:r>
-        <w:t>26</w:t>
+        <w:t>28</w:t>
       </w:r>
       <w:r>
         <w:fldChar w:fldCharType="end"/>
@@ -2174,7 +2157,7 @@
         <w:rPr>
           <w:lang w:val="pt-BR"/>
         </w:rPr>
-        <w:instrText xml:space="preserve"> HYPERLINK \l _Toc31389 </w:instrText>
+        <w:instrText xml:space="preserve"> HYPERLINK \l _Toc1004 </w:instrText>
       </w:r>
       <w:r>
         <w:rPr>
@@ -2205,13 +2188,13 @@
         <w:fldChar w:fldCharType="begin"/>
       </w:r>
       <w:r>
-        <w:instrText xml:space="preserve"> PAGEREF _Toc31389 \h </w:instrText>
+        <w:instrText xml:space="preserve"> PAGEREF _Toc1004 \h </w:instrText>
       </w:r>
       <w:r>
         <w:fldChar w:fldCharType="separate"/>
       </w:r>
       <w:r>
-        <w:t>27</w:t>
+        <w:t>28</w:t>
       </w:r>
       <w:r>
         <w:fldChar w:fldCharType="end"/>
@@ -2240,7 +2223,7 @@
         <w:rPr>
           <w:lang w:val="pt-BR"/>
         </w:rPr>
-        <w:instrText xml:space="preserve"> HYPERLINK \l _Toc14873 </w:instrText>
+        <w:instrText xml:space="preserve"> HYPERLINK \l _Toc28964 </w:instrText>
       </w:r>
       <w:r>
         <w:rPr>
@@ -2264,13 +2247,13 @@
         <w:fldChar w:fldCharType="begin"/>
       </w:r>
       <w:r>
-        <w:instrText xml:space="preserve"> PAGEREF _Toc14873 \h </w:instrText>
+        <w:instrText xml:space="preserve"> PAGEREF _Toc28964 \h </w:instrText>
       </w:r>
       <w:r>
         <w:fldChar w:fldCharType="separate"/>
       </w:r>
       <w:r>
-        <w:t>28</w:t>
+        <w:t>29</w:t>
       </w:r>
       <w:r>
         <w:fldChar w:fldCharType="end"/>
@@ -2299,7 +2282,7 @@
         <w:rPr>
           <w:lang w:val="pt-BR"/>
         </w:rPr>
-        <w:instrText xml:space="preserve"> HYPERLINK \l _Toc9359 </w:instrText>
+        <w:instrText xml:space="preserve"> HYPERLINK \l _Toc24214 </w:instrText>
       </w:r>
       <w:r>
         <w:rPr>
@@ -2323,13 +2306,13 @@
         <w:fldChar w:fldCharType="begin"/>
       </w:r>
       <w:r>
-        <w:instrText xml:space="preserve"> PAGEREF _Toc9359 \h </w:instrText>
+        <w:instrText xml:space="preserve"> PAGEREF _Toc24214 \h </w:instrText>
       </w:r>
       <w:r>
         <w:fldChar w:fldCharType="separate"/>
       </w:r>
       <w:r>
-        <w:t>29</w:t>
+        <w:t>30</w:t>
       </w:r>
       <w:r>
         <w:fldChar w:fldCharType="end"/>
@@ -2358,7 +2341,7 @@
         <w:rPr>
           <w:lang w:val="pt-BR"/>
         </w:rPr>
-        <w:instrText xml:space="preserve"> HYPERLINK \l _Toc11029 </w:instrText>
+        <w:instrText xml:space="preserve"> HYPERLINK \l _Toc3698 </w:instrText>
       </w:r>
       <w:r>
         <w:rPr>
@@ -2382,7 +2365,7 @@
         <w:fldChar w:fldCharType="begin"/>
       </w:r>
       <w:r>
-        <w:instrText xml:space="preserve"> PAGEREF _Toc11029 \h </w:instrText>
+        <w:instrText xml:space="preserve"> PAGEREF _Toc3698 \h </w:instrText>
       </w:r>
       <w:r>
         <w:fldChar w:fldCharType="separate"/>
@@ -2417,7 +2400,7 @@
         <w:rPr>
           <w:lang w:val="pt-BR"/>
         </w:rPr>
-        <w:instrText xml:space="preserve"> HYPERLINK \l _Toc5499 </w:instrText>
+        <w:instrText xml:space="preserve"> HYPERLINK \l _Toc15190 </w:instrText>
       </w:r>
       <w:r>
         <w:rPr>
@@ -2441,7 +2424,7 @@
         <w:fldChar w:fldCharType="begin"/>
       </w:r>
       <w:r>
-        <w:instrText xml:space="preserve"> PAGEREF _Toc5499 \h </w:instrText>
+        <w:instrText xml:space="preserve"> PAGEREF _Toc15190 \h </w:instrText>
       </w:r>
       <w:r>
         <w:fldChar w:fldCharType="separate"/>
@@ -2528,7 +2511,7 @@
           <w:rFonts w:hint="default"/>
           <w:lang w:val="pt-BR"/>
         </w:rPr>
-        <w:instrText xml:space="preserve">,1</w:instrText>
+        <w:instrText xml:space="preserve">,1,APÊNDICES,1,ANEXOS,1</w:instrText>
       </w:r>
       <w:r>
         <w:instrText xml:space="preserve">" </w:instrText>
@@ -2540,7 +2523,7 @@
         <w:fldChar w:fldCharType="begin"/>
       </w:r>
       <w:r>
-        <w:instrText xml:space="preserve"> HYPERLINK \l _Toc2890 </w:instrText>
+        <w:instrText xml:space="preserve"> HYPERLINK \l _Toc22451 </w:instrText>
       </w:r>
       <w:r>
         <w:fldChar w:fldCharType="separate"/>
@@ -2561,7 +2544,7 @@
         <w:fldChar w:fldCharType="begin"/>
       </w:r>
       <w:r>
-        <w:instrText xml:space="preserve"> PAGEREF _Toc2890 \h </w:instrText>
+        <w:instrText xml:space="preserve"> PAGEREF _Toc22451 \h </w:instrText>
       </w:r>
       <w:r>
         <w:fldChar w:fldCharType="separate"/>
@@ -2596,7 +2579,7 @@
         <w:rPr>
           <w:lang w:val="en-US"/>
         </w:rPr>
-        <w:instrText xml:space="preserve"> HYPERLINK \l _Toc21025 </w:instrText>
+        <w:instrText xml:space="preserve"> HYPERLINK \l _Toc28734 </w:instrText>
       </w:r>
       <w:r>
         <w:rPr>
@@ -2627,7 +2610,7 @@
         <w:fldChar w:fldCharType="begin"/>
       </w:r>
       <w:r>
-        <w:instrText xml:space="preserve"> PAGEREF _Toc21025 \h </w:instrText>
+        <w:instrText xml:space="preserve"> PAGEREF _Toc28734 \h </w:instrText>
       </w:r>
       <w:r>
         <w:fldChar w:fldCharType="separate"/>
@@ -2666,7 +2649,7 @@
         <w:rPr>
           <w:lang w:val="en-US"/>
         </w:rPr>
-        <w:instrText xml:space="preserve"> HYPERLINK \l _Toc25527 </w:instrText>
+        <w:instrText xml:space="preserve"> HYPERLINK \l _Toc4989 </w:instrText>
       </w:r>
       <w:r>
         <w:rPr>
@@ -2697,7 +2680,7 @@
         <w:fldChar w:fldCharType="begin"/>
       </w:r>
       <w:r>
-        <w:instrText xml:space="preserve"> PAGEREF _Toc25527 \h </w:instrText>
+        <w:instrText xml:space="preserve"> PAGEREF _Toc4989 \h </w:instrText>
       </w:r>
       <w:r>
         <w:fldChar w:fldCharType="separate"/>
@@ -2736,7 +2719,7 @@
         <w:rPr>
           <w:lang w:val="en-US"/>
         </w:rPr>
-        <w:instrText xml:space="preserve"> HYPERLINK \l _Toc19093 </w:instrText>
+        <w:instrText xml:space="preserve"> HYPERLINK \l _Toc24718 </w:instrText>
       </w:r>
       <w:r>
         <w:rPr>
@@ -2767,7 +2750,7 @@
         <w:fldChar w:fldCharType="begin"/>
       </w:r>
       <w:r>
-        <w:instrText xml:space="preserve"> PAGEREF _Toc19093 \h </w:instrText>
+        <w:instrText xml:space="preserve"> PAGEREF _Toc24718 \h </w:instrText>
       </w:r>
       <w:r>
         <w:fldChar w:fldCharType="separate"/>
@@ -2806,7 +2789,7 @@
         <w:rPr>
           <w:lang w:val="en-US"/>
         </w:rPr>
-        <w:instrText xml:space="preserve"> HYPERLINK \l _Toc6475 </w:instrText>
+        <w:instrText xml:space="preserve"> HYPERLINK \l _Toc7329 </w:instrText>
       </w:r>
       <w:r>
         <w:rPr>
@@ -2837,7 +2820,7 @@
         <w:fldChar w:fldCharType="begin"/>
       </w:r>
       <w:r>
-        <w:instrText xml:space="preserve"> PAGEREF _Toc6475 \h </w:instrText>
+        <w:instrText xml:space="preserve"> PAGEREF _Toc7329 \h </w:instrText>
       </w:r>
       <w:r>
         <w:fldChar w:fldCharType="separate"/>
@@ -2876,7 +2859,7 @@
         <w:rPr>
           <w:lang w:val="en-US"/>
         </w:rPr>
-        <w:instrText xml:space="preserve"> HYPERLINK \l _Toc24742 </w:instrText>
+        <w:instrText xml:space="preserve"> HYPERLINK \l _Toc26503 </w:instrText>
       </w:r>
       <w:r>
         <w:rPr>
@@ -2907,7 +2890,7 @@
         <w:fldChar w:fldCharType="begin"/>
       </w:r>
       <w:r>
-        <w:instrText xml:space="preserve"> PAGEREF _Toc24742 \h </w:instrText>
+        <w:instrText xml:space="preserve"> PAGEREF _Toc26503 \h </w:instrText>
       </w:r>
       <w:r>
         <w:fldChar w:fldCharType="separate"/>
@@ -2946,7 +2929,7 @@
         <w:rPr>
           <w:lang w:val="en-US"/>
         </w:rPr>
-        <w:instrText xml:space="preserve"> HYPERLINK \l _Toc30668 </w:instrText>
+        <w:instrText xml:space="preserve"> HYPERLINK \l _Toc3751 </w:instrText>
       </w:r>
       <w:r>
         <w:rPr>
@@ -2975,13 +2958,221 @@
         <w:fldChar w:fldCharType="begin"/>
       </w:r>
       <w:r>
-        <w:instrText xml:space="preserve"> PAGEREF _Toc30668 \h </w:instrText>
+        <w:instrText xml:space="preserve"> PAGEREF _Toc3751 \h </w:instrText>
       </w:r>
       <w:r>
         <w:fldChar w:fldCharType="separate"/>
       </w:r>
       <w:r>
-        <w:t>16</w:t>
+        <w:t>17</w:t>
+      </w:r>
+      <w:r>
+        <w:fldChar w:fldCharType="end"/>
+      </w:r>
+      <w:r>
+        <w:rPr>
+          <w:color w:val="auto"/>
+          <w:lang w:val="en-US"/>
+        </w:rPr>
+        <w:fldChar w:fldCharType="end"/>
+      </w:r>
+    </w:p>
+    <w:p>
+      <w:pPr>
+        <w:pStyle w:val="21"/>
+        <w:tabs>
+          <w:tab w:val="right" w:leader="dot" w:pos="9071"/>
+          <w:tab w:val="clear" w:pos="425"/>
+          <w:tab w:val="clear" w:pos="8647"/>
+        </w:tabs>
+      </w:pPr>
+      <w:r>
+        <w:rPr>
+          <w:color w:val="auto"/>
+          <w:lang w:val="en-US"/>
+        </w:rPr>
+        <w:fldChar w:fldCharType="begin"/>
+      </w:r>
+      <w:r>
+        <w:rPr>
+          <w:lang w:val="en-US"/>
+        </w:rPr>
+        <w:instrText xml:space="preserve"> HYPERLINK \l _Toc12866 </w:instrText>
+      </w:r>
+      <w:r>
+        <w:rPr>
+          <w:lang w:val="en-US"/>
+        </w:rPr>
+        <w:fldChar w:fldCharType="separate"/>
+      </w:r>
+      <w:r>
+        <w:rPr>
+          <w:rFonts w:hint="default" w:ascii="Arial" w:hAnsi="Arial" w:cs="Times New Roman"/>
+          <w:i w:val="0"/>
+          <w:caps/>
+          <w:lang w:val="pt-BR"/>
+        </w:rPr>
+        <w:t xml:space="preserve">2.1 </w:t>
+      </w:r>
+      <w:r>
+        <w:rPr>
+          <w:rFonts w:hint="default"/>
+          <w:lang w:val="pt-BR"/>
+        </w:rPr>
+        <w:t>O Projeto CRE@AT</w:t>
+      </w:r>
+      <w:r>
+        <w:tab/>
+      </w:r>
+      <w:r>
+        <w:fldChar w:fldCharType="begin"/>
+      </w:r>
+      <w:r>
+        <w:instrText xml:space="preserve"> PAGEREF _Toc12866 \h </w:instrText>
+      </w:r>
+      <w:r>
+        <w:fldChar w:fldCharType="separate"/>
+      </w:r>
+      <w:r>
+        <w:t>21</w:t>
+      </w:r>
+      <w:r>
+        <w:fldChar w:fldCharType="end"/>
+      </w:r>
+      <w:r>
+        <w:rPr>
+          <w:color w:val="auto"/>
+          <w:lang w:val="en-US"/>
+        </w:rPr>
+        <w:fldChar w:fldCharType="end"/>
+      </w:r>
+    </w:p>
+    <w:p>
+      <w:pPr>
+        <w:pStyle w:val="38"/>
+        <w:tabs>
+          <w:tab w:val="right" w:leader="dot" w:pos="9071"/>
+          <w:tab w:val="clear" w:pos="170"/>
+          <w:tab w:val="clear" w:pos="8647"/>
+        </w:tabs>
+      </w:pPr>
+      <w:r>
+        <w:rPr>
+          <w:color w:val="auto"/>
+          <w:lang w:val="en-US"/>
+        </w:rPr>
+        <w:fldChar w:fldCharType="begin"/>
+      </w:r>
+      <w:r>
+        <w:rPr>
+          <w:lang w:val="en-US"/>
+        </w:rPr>
+        <w:instrText xml:space="preserve"> HYPERLINK \l _Toc11053 </w:instrText>
+      </w:r>
+      <w:r>
+        <w:rPr>
+          <w:lang w:val="en-US"/>
+        </w:rPr>
+        <w:fldChar w:fldCharType="separate"/>
+      </w:r>
+      <w:r>
+        <w:rPr>
+          <w:rFonts w:hint="default" w:ascii="Arial" w:hAnsi="Arial" w:cs="Times New Roman"/>
+          <w:lang w:val="pt-BR" w:eastAsia="pt-BR"/>
+        </w:rPr>
+        <w:t xml:space="preserve">3 </w:t>
+      </w:r>
+      <w:r>
+        <w:rPr>
+          <w:rFonts w:hint="default"/>
+          <w:lang w:val="en-US" w:eastAsia="pt-BR"/>
+        </w:rPr>
+        <w:t>Desenvolvimento do Projeto</w:t>
+      </w:r>
+      <w:r>
+        <w:tab/>
+      </w:r>
+      <w:r>
+        <w:fldChar w:fldCharType="begin"/>
+      </w:r>
+      <w:r>
+        <w:instrText xml:space="preserve"> PAGEREF _Toc11053 \h </w:instrText>
+      </w:r>
+      <w:r>
+        <w:fldChar w:fldCharType="separate"/>
+      </w:r>
+      <w:r>
+        <w:t>24</w:t>
+      </w:r>
+      <w:r>
+        <w:fldChar w:fldCharType="end"/>
+      </w:r>
+      <w:r>
+        <w:rPr>
+          <w:color w:val="auto"/>
+          <w:lang w:val="en-US"/>
+        </w:rPr>
+        <w:fldChar w:fldCharType="end"/>
+      </w:r>
+    </w:p>
+    <w:p>
+      <w:pPr>
+        <w:pStyle w:val="21"/>
+        <w:tabs>
+          <w:tab w:val="right" w:leader="dot" w:pos="9071"/>
+          <w:tab w:val="clear" w:pos="425"/>
+          <w:tab w:val="clear" w:pos="8647"/>
+        </w:tabs>
+      </w:pPr>
+      <w:r>
+        <w:rPr>
+          <w:color w:val="auto"/>
+          <w:lang w:val="en-US"/>
+        </w:rPr>
+        <w:fldChar w:fldCharType="begin"/>
+      </w:r>
+      <w:r>
+        <w:rPr>
+          <w:lang w:val="en-US"/>
+        </w:rPr>
+        <w:instrText xml:space="preserve"> HYPERLINK \l _Toc18726 </w:instrText>
+      </w:r>
+      <w:r>
+        <w:rPr>
+          <w:lang w:val="en-US"/>
+        </w:rPr>
+        <w:fldChar w:fldCharType="separate"/>
+      </w:r>
+      <w:r>
+        <w:rPr>
+          <w:rFonts w:hint="default" w:ascii="Arial" w:hAnsi="Arial" w:cs="Times New Roman"/>
+          <w:i w:val="0"/>
+          <w:caps/>
+          <w:lang w:val="en-US" w:eastAsia="pt-BR"/>
+        </w:rPr>
+        <w:t xml:space="preserve">3.1 </w:t>
+      </w:r>
+      <w:r>
+        <w:rPr>
+          <w:rFonts w:hint="default"/>
+          <w:lang w:val="en-US" w:eastAsia="pt-BR"/>
+        </w:rPr>
+        <w:t>Módulo Detector</w:t>
+      </w:r>
+      <w:r>
+        <w:tab/>
+      </w:r>
+      <w:r>
+        <w:fldChar w:fldCharType="begin"/>
+      </w:r>
+      <w:r>
+        <w:instrText xml:space="preserve"> PAGEREF _Toc18726 \h </w:instrText>
+      </w:r>
+      <w:r>
+        <w:fldChar w:fldCharType="separate"/>
+      </w:r>
+      <w:r>
+        <w:t>26</w:t>
       </w:r>
       <w:r>
         <w:fldChar w:fldCharType="end"/>
@@ -3014,7 +3205,7 @@
         <w:rPr>
           <w:lang w:val="en-US"/>
         </w:rPr>
-        <w:instrText xml:space="preserve"> HYPERLINK \l _Toc5033 </w:instrText>
+        <w:instrText xml:space="preserve"> HYPERLINK \l _Toc31034 </w:instrText>
       </w:r>
       <w:r>
         <w:rPr>
@@ -3026,16 +3217,16 @@
         <w:rPr>
           <w:rFonts w:hint="default" w:ascii="Arial" w:hAnsi="Arial" w:cs="Times New Roman"/>
           <w:i w:val="0"/>
-          <w:lang w:val="pt-BR"/>
-        </w:rPr>
-        <w:t xml:space="preserve">2.1.1 </w:t>
-      </w:r>
-      <w:r>
-        <w:rPr>
-          <w:rFonts w:hint="default"/>
-          <w:lang w:val="pt-BR"/>
-        </w:rPr>
-        <w:t>O Projeto CRE@AT</w:t>
+          <w:lang w:val="en-US" w:eastAsia="pt-BR"/>
+        </w:rPr>
+        <w:t xml:space="preserve">3.1.1 </w:t>
+      </w:r>
+      <w:r>
+        <w:rPr>
+          <w:rFonts w:hint="default"/>
+          <w:lang w:val="en-US" w:eastAsia="pt-BR"/>
+        </w:rPr>
+        <w:t>Tiras Cintilantes SciTile</w:t>
       </w:r>
       <w:r>
         <w:tab/>
@@ -3044,13 +3235,498 @@
         <w:fldChar w:fldCharType="begin"/>
       </w:r>
       <w:r>
-        <w:instrText xml:space="preserve"> PAGEREF _Toc5033 \h </w:instrText>
+        <w:instrText xml:space="preserve"> PAGEREF _Toc31034 \h </w:instrText>
       </w:r>
       <w:r>
         <w:fldChar w:fldCharType="separate"/>
       </w:r>
       <w:r>
-        <w:t>20</w:t>
+        <w:t>26</w:t>
+      </w:r>
+      <w:r>
+        <w:fldChar w:fldCharType="end"/>
+      </w:r>
+      <w:r>
+        <w:rPr>
+          <w:color w:val="auto"/>
+          <w:lang w:val="en-US"/>
+        </w:rPr>
+        <w:fldChar w:fldCharType="end"/>
+      </w:r>
+    </w:p>
+    <w:p>
+      <w:pPr>
+        <w:pStyle w:val="35"/>
+        <w:tabs>
+          <w:tab w:val="right" w:leader="dot" w:pos="9071"/>
+          <w:tab w:val="clear" w:pos="567"/>
+          <w:tab w:val="clear" w:pos="8647"/>
+        </w:tabs>
+      </w:pPr>
+      <w:r>
+        <w:rPr>
+          <w:color w:val="auto"/>
+          <w:lang w:val="en-US"/>
+        </w:rPr>
+        <w:fldChar w:fldCharType="begin"/>
+      </w:r>
+      <w:r>
+        <w:rPr>
+          <w:lang w:val="en-US"/>
+        </w:rPr>
+        <w:instrText xml:space="preserve"> HYPERLINK \l _Toc7797 </w:instrText>
+      </w:r>
+      <w:r>
+        <w:rPr>
+          <w:lang w:val="en-US"/>
+        </w:rPr>
+        <w:fldChar w:fldCharType="separate"/>
+      </w:r>
+      <w:r>
+        <w:rPr>
+          <w:rFonts w:hint="default" w:ascii="Arial" w:hAnsi="Arial" w:cs="Times New Roman"/>
+          <w:i w:val="0"/>
+          <w:lang w:val="pt-BR"/>
+        </w:rPr>
+        <w:t xml:space="preserve">3.1.2 </w:t>
+      </w:r>
+      <w:r>
+        <w:rPr>
+          <w:rFonts w:hint="default"/>
+          <w:lang w:val="pt-BR"/>
+        </w:rPr>
+        <w:t>Fibra Óptica Wavelength Shifter</w:t>
+      </w:r>
+      <w:r>
+        <w:tab/>
+      </w:r>
+      <w:r>
+        <w:fldChar w:fldCharType="begin"/>
+      </w:r>
+      <w:r>
+        <w:instrText xml:space="preserve"> PAGEREF _Toc7797 \h </w:instrText>
+      </w:r>
+      <w:r>
+        <w:fldChar w:fldCharType="separate"/>
+      </w:r>
+      <w:r>
+        <w:t>27</w:t>
+      </w:r>
+      <w:r>
+        <w:fldChar w:fldCharType="end"/>
+      </w:r>
+      <w:r>
+        <w:rPr>
+          <w:color w:val="auto"/>
+          <w:lang w:val="en-US"/>
+        </w:rPr>
+        <w:fldChar w:fldCharType="end"/>
+      </w:r>
+    </w:p>
+    <w:p>
+      <w:pPr>
+        <w:pStyle w:val="35"/>
+        <w:tabs>
+          <w:tab w:val="right" w:leader="dot" w:pos="9071"/>
+          <w:tab w:val="clear" w:pos="567"/>
+          <w:tab w:val="clear" w:pos="8647"/>
+        </w:tabs>
+      </w:pPr>
+      <w:r>
+        <w:rPr>
+          <w:color w:val="auto"/>
+          <w:lang w:val="en-US"/>
+        </w:rPr>
+        <w:fldChar w:fldCharType="begin"/>
+      </w:r>
+      <w:r>
+        <w:rPr>
+          <w:lang w:val="en-US"/>
+        </w:rPr>
+        <w:instrText xml:space="preserve"> HYPERLINK \l _Toc21523 </w:instrText>
+      </w:r>
+      <w:r>
+        <w:rPr>
+          <w:lang w:val="en-US"/>
+        </w:rPr>
+        <w:fldChar w:fldCharType="separate"/>
+      </w:r>
+      <w:r>
+        <w:rPr>
+          <w:rFonts w:hint="default" w:ascii="Arial" w:hAnsi="Arial" w:cs="Times New Roman"/>
+          <w:i w:val="0"/>
+          <w:lang w:val="pt-BR"/>
+        </w:rPr>
+        <w:t xml:space="preserve">3.1.3 </w:t>
+      </w:r>
+      <w:r>
+        <w:rPr>
+          <w:rFonts w:hint="default"/>
+          <w:lang w:val="pt-BR"/>
+        </w:rPr>
+        <w:t>Fotomultiplicadora SiPM</w:t>
+      </w:r>
+      <w:r>
+        <w:tab/>
+      </w:r>
+      <w:r>
+        <w:fldChar w:fldCharType="begin"/>
+      </w:r>
+      <w:r>
+        <w:instrText xml:space="preserve"> PAGEREF _Toc21523 \h </w:instrText>
+      </w:r>
+      <w:r>
+        <w:fldChar w:fldCharType="separate"/>
+      </w:r>
+      <w:r>
+        <w:t>27</w:t>
+      </w:r>
+      <w:r>
+        <w:fldChar w:fldCharType="end"/>
+      </w:r>
+      <w:r>
+        <w:rPr>
+          <w:color w:val="auto"/>
+          <w:lang w:val="en-US"/>
+        </w:rPr>
+        <w:fldChar w:fldCharType="end"/>
+      </w:r>
+    </w:p>
+    <w:p>
+      <w:pPr>
+        <w:pStyle w:val="21"/>
+        <w:tabs>
+          <w:tab w:val="right" w:leader="dot" w:pos="9071"/>
+          <w:tab w:val="clear" w:pos="425"/>
+          <w:tab w:val="clear" w:pos="8647"/>
+        </w:tabs>
+      </w:pPr>
+      <w:r>
+        <w:rPr>
+          <w:color w:val="auto"/>
+          <w:lang w:val="en-US"/>
+        </w:rPr>
+        <w:fldChar w:fldCharType="begin"/>
+      </w:r>
+      <w:r>
+        <w:rPr>
+          <w:lang w:val="en-US"/>
+        </w:rPr>
+        <w:instrText xml:space="preserve"> HYPERLINK \l _Toc12858 </w:instrText>
+      </w:r>
+      <w:r>
+        <w:rPr>
+          <w:lang w:val="en-US"/>
+        </w:rPr>
+        <w:fldChar w:fldCharType="separate"/>
+      </w:r>
+      <w:r>
+        <w:rPr>
+          <w:rFonts w:hint="default" w:ascii="Arial" w:hAnsi="Arial" w:cs="Times New Roman"/>
+          <w:i w:val="0"/>
+          <w:caps/>
+          <w:lang w:val="pt-BR"/>
+        </w:rPr>
+        <w:t xml:space="preserve">3.2 </w:t>
+      </w:r>
+      <w:r>
+        <w:rPr>
+          <w:rFonts w:hint="default"/>
+          <w:lang w:val="pt-BR"/>
+        </w:rPr>
+        <w:t>Eletrônica de Front-End</w:t>
+      </w:r>
+      <w:r>
+        <w:tab/>
+      </w:r>
+      <w:r>
+        <w:fldChar w:fldCharType="begin"/>
+      </w:r>
+      <w:r>
+        <w:instrText xml:space="preserve"> PAGEREF _Toc12858 \h </w:instrText>
+      </w:r>
+      <w:r>
+        <w:fldChar w:fldCharType="separate"/>
+      </w:r>
+      <w:r>
+        <w:t>29</w:t>
+      </w:r>
+      <w:r>
+        <w:fldChar w:fldCharType="end"/>
+      </w:r>
+      <w:r>
+        <w:rPr>
+          <w:color w:val="auto"/>
+          <w:lang w:val="en-US"/>
+        </w:rPr>
+        <w:fldChar w:fldCharType="end"/>
+      </w:r>
+    </w:p>
+    <w:p>
+      <w:pPr>
+        <w:pStyle w:val="21"/>
+        <w:tabs>
+          <w:tab w:val="right" w:leader="dot" w:pos="9071"/>
+          <w:tab w:val="clear" w:pos="425"/>
+          <w:tab w:val="clear" w:pos="8647"/>
+        </w:tabs>
+      </w:pPr>
+      <w:r>
+        <w:rPr>
+          <w:color w:val="auto"/>
+          <w:lang w:val="en-US"/>
+        </w:rPr>
+        <w:fldChar w:fldCharType="begin"/>
+      </w:r>
+      <w:r>
+        <w:rPr>
+          <w:lang w:val="en-US"/>
+        </w:rPr>
+        <w:instrText xml:space="preserve"> HYPERLINK \l _Toc3566 </w:instrText>
+      </w:r>
+      <w:r>
+        <w:rPr>
+          <w:lang w:val="en-US"/>
+        </w:rPr>
+        <w:fldChar w:fldCharType="separate"/>
+      </w:r>
+      <w:r>
+        <w:rPr>
+          <w:rFonts w:hint="default" w:ascii="Arial" w:hAnsi="Arial" w:cs="Times New Roman"/>
+          <w:i w:val="0"/>
+          <w:caps/>
+          <w:lang w:val="pt-BR"/>
+        </w:rPr>
+        <w:t xml:space="preserve">3.3 </w:t>
+      </w:r>
+      <w:r>
+        <w:rPr>
+          <w:rFonts w:hint="default"/>
+          <w:lang w:val="pt-BR"/>
+        </w:rPr>
+        <w:t>Módulo DAQ</w:t>
+      </w:r>
+      <w:r>
+        <w:tab/>
+      </w:r>
+      <w:r>
+        <w:fldChar w:fldCharType="begin"/>
+      </w:r>
+      <w:r>
+        <w:instrText xml:space="preserve"> PAGEREF _Toc3566 \h </w:instrText>
+      </w:r>
+      <w:r>
+        <w:fldChar w:fldCharType="separate"/>
+      </w:r>
+      <w:r>
+        <w:t>30</w:t>
+      </w:r>
+      <w:r>
+        <w:fldChar w:fldCharType="end"/>
+      </w:r>
+      <w:r>
+        <w:rPr>
+          <w:color w:val="auto"/>
+          <w:lang w:val="en-US"/>
+        </w:rPr>
+        <w:fldChar w:fldCharType="end"/>
+      </w:r>
+    </w:p>
+    <w:p>
+      <w:pPr>
+        <w:pStyle w:val="35"/>
+        <w:tabs>
+          <w:tab w:val="right" w:leader="dot" w:pos="9071"/>
+          <w:tab w:val="clear" w:pos="567"/>
+          <w:tab w:val="clear" w:pos="8647"/>
+        </w:tabs>
+      </w:pPr>
+      <w:r>
+        <w:rPr>
+          <w:color w:val="auto"/>
+          <w:lang w:val="en-US"/>
+        </w:rPr>
+        <w:fldChar w:fldCharType="begin"/>
+      </w:r>
+      <w:r>
+        <w:rPr>
+          <w:lang w:val="en-US"/>
+        </w:rPr>
+        <w:instrText xml:space="preserve"> HYPERLINK \l _Toc32461 </w:instrText>
+      </w:r>
+      <w:r>
+        <w:rPr>
+          <w:lang w:val="en-US"/>
+        </w:rPr>
+        <w:fldChar w:fldCharType="separate"/>
+      </w:r>
+      <w:r>
+        <w:rPr>
+          <w:rFonts w:hint="default" w:ascii="Arial" w:hAnsi="Arial" w:cs="Times New Roman"/>
+          <w:i w:val="0"/>
+          <w:lang w:val="pt-BR"/>
+        </w:rPr>
+        <w:t xml:space="preserve">3.3.1 </w:t>
+      </w:r>
+      <w:r>
+        <w:rPr>
+          <w:rFonts w:hint="default"/>
+          <w:lang w:val="pt-BR"/>
+        </w:rPr>
+        <w:t>Módulo FPGA</w:t>
+      </w:r>
+      <w:r>
+        <w:tab/>
+      </w:r>
+      <w:r>
+        <w:fldChar w:fldCharType="begin"/>
+      </w:r>
+      <w:r>
+        <w:instrText xml:space="preserve"> PAGEREF _Toc32461 \h </w:instrText>
+      </w:r>
+      <w:r>
+        <w:fldChar w:fldCharType="separate"/>
+      </w:r>
+      <w:r>
+        <w:t>31</w:t>
+      </w:r>
+      <w:r>
+        <w:fldChar w:fldCharType="end"/>
+      </w:r>
+      <w:r>
+        <w:rPr>
+          <w:color w:val="auto"/>
+          <w:lang w:val="en-US"/>
+        </w:rPr>
+        <w:fldChar w:fldCharType="end"/>
+      </w:r>
+    </w:p>
+    <w:p>
+      <w:pPr>
+        <w:pStyle w:val="35"/>
+        <w:tabs>
+          <w:tab w:val="right" w:leader="dot" w:pos="9071"/>
+          <w:tab w:val="clear" w:pos="567"/>
+          <w:tab w:val="clear" w:pos="8647"/>
+        </w:tabs>
+      </w:pPr>
+      <w:r>
+        <w:rPr>
+          <w:color w:val="auto"/>
+          <w:lang w:val="en-US"/>
+        </w:rPr>
+        <w:fldChar w:fldCharType="begin"/>
+      </w:r>
+      <w:r>
+        <w:rPr>
+          <w:lang w:val="en-US"/>
+        </w:rPr>
+        <w:instrText xml:space="preserve"> HYPERLINK \l _Toc11501 </w:instrText>
+      </w:r>
+      <w:r>
+        <w:rPr>
+          <w:lang w:val="en-US"/>
+        </w:rPr>
+        <w:fldChar w:fldCharType="separate"/>
+      </w:r>
+      <w:r>
+        <w:rPr>
+          <w:rFonts w:hint="default" w:ascii="Arial" w:hAnsi="Arial" w:cs="Times New Roman"/>
+          <w:i w:val="0"/>
+          <w:lang w:val="pt-BR"/>
+        </w:rPr>
+        <w:t xml:space="preserve">3.3.2 </w:t>
+      </w:r>
+      <w:r>
+        <w:rPr>
+          <w:rFonts w:hint="default"/>
+          <w:lang w:val="pt-BR"/>
+        </w:rPr>
+        <w:t>Firmware do ESP32</w:t>
+      </w:r>
+      <w:r>
+        <w:tab/>
+      </w:r>
+      <w:r>
+        <w:fldChar w:fldCharType="begin"/>
+      </w:r>
+      <w:r>
+        <w:instrText xml:space="preserve"> PAGEREF _Toc11501 \h </w:instrText>
+      </w:r>
+      <w:r>
+        <w:fldChar w:fldCharType="separate"/>
+      </w:r>
+      <w:r>
+        <w:t>34</w:t>
+      </w:r>
+      <w:r>
+        <w:fldChar w:fldCharType="end"/>
+      </w:r>
+      <w:r>
+        <w:rPr>
+          <w:color w:val="auto"/>
+          <w:lang w:val="en-US"/>
+        </w:rPr>
+        <w:fldChar w:fldCharType="end"/>
+      </w:r>
+    </w:p>
+    <w:p>
+      <w:pPr>
+        <w:pStyle w:val="35"/>
+        <w:tabs>
+          <w:tab w:val="right" w:leader="dot" w:pos="9071"/>
+          <w:tab w:val="clear" w:pos="567"/>
+          <w:tab w:val="clear" w:pos="8647"/>
+        </w:tabs>
+      </w:pPr>
+      <w:r>
+        <w:rPr>
+          <w:color w:val="auto"/>
+          <w:lang w:val="en-US"/>
+        </w:rPr>
+        <w:fldChar w:fldCharType="begin"/>
+      </w:r>
+      <w:r>
+        <w:rPr>
+          <w:lang w:val="en-US"/>
+        </w:rPr>
+        <w:instrText xml:space="preserve"> HYPERLINK \l _Toc14916 </w:instrText>
+      </w:r>
+      <w:r>
+        <w:rPr>
+          <w:lang w:val="en-US"/>
+        </w:rPr>
+        <w:fldChar w:fldCharType="separate"/>
+      </w:r>
+      <w:r>
+        <w:rPr>
+          <w:rFonts w:hint="default" w:ascii="Arial" w:hAnsi="Arial" w:cs="Times New Roman"/>
+          <w:i w:val="0"/>
+          <w:lang w:val="pt-BR"/>
+        </w:rPr>
+        <w:t xml:space="preserve">3.3.3 </w:t>
+      </w:r>
+      <w:r>
+        <w:rPr>
+          <w:rFonts w:hint="default"/>
+          <w:lang w:val="pt-BR"/>
+        </w:rPr>
+        <w:t>Software de configuração PyControl</w:t>
+      </w:r>
+      <w:r>
+        <w:tab/>
+      </w:r>
+      <w:r>
+        <w:fldChar w:fldCharType="begin"/>
+      </w:r>
+      <w:r>
+        <w:instrText xml:space="preserve"> PAGEREF _Toc14916 \h </w:instrText>
+      </w:r>
+      <w:r>
+        <w:fldChar w:fldCharType="separate"/>
+      </w:r>
+      <w:r>
+        <w:t>36</w:t>
       </w:r>
       <w:r>
         <w:fldChar w:fldCharType="end"/>
@@ -3083,7 +3759,7 @@
         <w:rPr>
           <w:lang w:val="en-US"/>
         </w:rPr>
-        <w:instrText xml:space="preserve"> HYPERLINK \l _Toc24915 </w:instrText>
+        <w:instrText xml:space="preserve"> HYPERLINK \l _Toc15691 </w:instrText>
       </w:r>
       <w:r>
         <w:rPr>
@@ -3094,16 +3770,16 @@
       <w:r>
         <w:rPr>
           <w:rFonts w:hint="default" w:ascii="Arial" w:hAnsi="Arial" w:cs="Times New Roman"/>
-          <w:lang w:val="pt-BR" w:eastAsia="pt-BR"/>
-        </w:rPr>
-        <w:t xml:space="preserve">3 </w:t>
-      </w:r>
-      <w:r>
-        <w:rPr>
-          <w:rFonts w:hint="default"/>
-          <w:lang w:val="en-US" w:eastAsia="pt-BR"/>
-        </w:rPr>
-        <w:t>Desenvolvimento do Projeto</w:t>
+          <w:lang w:val="pt-BR"/>
+        </w:rPr>
+        <w:t xml:space="preserve">4 </w:t>
+      </w:r>
+      <w:r>
+        <w:rPr>
+          <w:rFonts w:hint="default"/>
+          <w:lang w:val="pt-BR"/>
+        </w:rPr>
+        <w:t>Resultados</w:t>
       </w:r>
       <w:r>
         <w:tab/>
@@ -3112,637 +3788,13 @@
         <w:fldChar w:fldCharType="begin"/>
       </w:r>
       <w:r>
-        <w:instrText xml:space="preserve"> PAGEREF _Toc24915 \h </w:instrText>
+        <w:instrText xml:space="preserve"> PAGEREF _Toc15691 \h </w:instrText>
       </w:r>
       <w:r>
         <w:fldChar w:fldCharType="separate"/>
       </w:r>
       <w:r>
-        <w:t>22</w:t>
-      </w:r>
-      <w:r>
-        <w:fldChar w:fldCharType="end"/>
-      </w:r>
-      <w:r>
-        <w:rPr>
-          <w:color w:val="auto"/>
-          <w:lang w:val="en-US"/>
-        </w:rPr>
-        <w:fldChar w:fldCharType="end"/>
-      </w:r>
-    </w:p>
-    <w:p>
-      <w:pPr>
-        <w:pStyle w:val="21"/>
-        <w:tabs>
-          <w:tab w:val="right" w:leader="dot" w:pos="9071"/>
-          <w:tab w:val="clear" w:pos="425"/>
-          <w:tab w:val="clear" w:pos="8647"/>
-        </w:tabs>
-      </w:pPr>
-      <w:r>
-        <w:rPr>
-          <w:color w:val="auto"/>
-          <w:lang w:val="en-US"/>
-        </w:rPr>
-        <w:fldChar w:fldCharType="begin"/>
-      </w:r>
-      <w:r>
-        <w:rPr>
-          <w:lang w:val="en-US"/>
-        </w:rPr>
-        <w:instrText xml:space="preserve"> HYPERLINK \l _Toc1282 </w:instrText>
-      </w:r>
-      <w:r>
-        <w:rPr>
-          <w:lang w:val="en-US"/>
-        </w:rPr>
-        <w:fldChar w:fldCharType="separate"/>
-      </w:r>
-      <w:r>
-        <w:rPr>
-          <w:rFonts w:hint="default" w:ascii="Arial" w:hAnsi="Arial" w:cs="Times New Roman"/>
-          <w:i w:val="0"/>
-          <w:caps/>
-          <w:lang w:val="en-US" w:eastAsia="pt-BR"/>
-        </w:rPr>
-        <w:t xml:space="preserve">3.1 </w:t>
-      </w:r>
-      <w:r>
-        <w:rPr>
-          <w:rFonts w:hint="default"/>
-          <w:lang w:val="en-US" w:eastAsia="pt-BR"/>
-        </w:rPr>
-        <w:t>Módulo Detector</w:t>
-      </w:r>
-      <w:r>
-        <w:tab/>
-      </w:r>
-      <w:r>
-        <w:fldChar w:fldCharType="begin"/>
-      </w:r>
-      <w:r>
-        <w:instrText xml:space="preserve"> PAGEREF _Toc1282 \h </w:instrText>
-      </w:r>
-      <w:r>
-        <w:fldChar w:fldCharType="separate"/>
-      </w:r>
-      <w:r>
-        <w:t>24</w:t>
-      </w:r>
-      <w:r>
-        <w:fldChar w:fldCharType="end"/>
-      </w:r>
-      <w:r>
-        <w:rPr>
-          <w:color w:val="auto"/>
-          <w:lang w:val="en-US"/>
-        </w:rPr>
-        <w:fldChar w:fldCharType="end"/>
-      </w:r>
-    </w:p>
-    <w:p>
-      <w:pPr>
-        <w:pStyle w:val="35"/>
-        <w:tabs>
-          <w:tab w:val="right" w:leader="dot" w:pos="9071"/>
-          <w:tab w:val="clear" w:pos="567"/>
-          <w:tab w:val="clear" w:pos="8647"/>
-        </w:tabs>
-      </w:pPr>
-      <w:r>
-        <w:rPr>
-          <w:color w:val="auto"/>
-          <w:lang w:val="en-US"/>
-        </w:rPr>
-        <w:fldChar w:fldCharType="begin"/>
-      </w:r>
-      <w:r>
-        <w:rPr>
-          <w:lang w:val="en-US"/>
-        </w:rPr>
-        <w:instrText xml:space="preserve"> HYPERLINK \l _Toc25248 </w:instrText>
-      </w:r>
-      <w:r>
-        <w:rPr>
-          <w:lang w:val="en-US"/>
-        </w:rPr>
-        <w:fldChar w:fldCharType="separate"/>
-      </w:r>
-      <w:r>
-        <w:rPr>
-          <w:rFonts w:hint="default" w:ascii="Arial" w:hAnsi="Arial" w:cs="Times New Roman"/>
-          <w:i w:val="0"/>
-          <w:lang w:val="en-US" w:eastAsia="pt-BR"/>
-        </w:rPr>
-        <w:t xml:space="preserve">3.1.1 </w:t>
-      </w:r>
-      <w:r>
-        <w:rPr>
-          <w:rFonts w:hint="default"/>
-          <w:lang w:val="en-US" w:eastAsia="pt-BR"/>
-        </w:rPr>
-        <w:t>Tiras Cintilantes SciTile</w:t>
-      </w:r>
-      <w:r>
-        <w:tab/>
-      </w:r>
-      <w:r>
-        <w:fldChar w:fldCharType="begin"/>
-      </w:r>
-      <w:r>
-        <w:instrText xml:space="preserve"> PAGEREF _Toc25248 \h </w:instrText>
-      </w:r>
-      <w:r>
-        <w:fldChar w:fldCharType="separate"/>
-      </w:r>
-      <w:r>
-        <w:t>24</w:t>
-      </w:r>
-      <w:r>
-        <w:fldChar w:fldCharType="end"/>
-      </w:r>
-      <w:r>
-        <w:rPr>
-          <w:color w:val="auto"/>
-          <w:lang w:val="en-US"/>
-        </w:rPr>
-        <w:fldChar w:fldCharType="end"/>
-      </w:r>
-    </w:p>
-    <w:p>
-      <w:pPr>
-        <w:pStyle w:val="35"/>
-        <w:tabs>
-          <w:tab w:val="right" w:leader="dot" w:pos="9071"/>
-          <w:tab w:val="clear" w:pos="567"/>
-          <w:tab w:val="clear" w:pos="8647"/>
-        </w:tabs>
-      </w:pPr>
-      <w:r>
-        <w:rPr>
-          <w:color w:val="auto"/>
-          <w:lang w:val="en-US"/>
-        </w:rPr>
-        <w:fldChar w:fldCharType="begin"/>
-      </w:r>
-      <w:r>
-        <w:rPr>
-          <w:lang w:val="en-US"/>
-        </w:rPr>
-        <w:instrText xml:space="preserve"> HYPERLINK \l _Toc25521 </w:instrText>
-      </w:r>
-      <w:r>
-        <w:rPr>
-          <w:lang w:val="en-US"/>
-        </w:rPr>
-        <w:fldChar w:fldCharType="separate"/>
-      </w:r>
-      <w:r>
-        <w:rPr>
-          <w:rFonts w:hint="default" w:ascii="Arial" w:hAnsi="Arial" w:cs="Times New Roman"/>
-          <w:i w:val="0"/>
-          <w:lang w:val="pt-BR"/>
-        </w:rPr>
-        <w:t xml:space="preserve">3.1.2 </w:t>
-      </w:r>
-      <w:r>
-        <w:rPr>
-          <w:rFonts w:hint="default"/>
-          <w:lang w:val="pt-BR"/>
-        </w:rPr>
-        <w:t>Fibra Óptica Wavelength Shifter</w:t>
-      </w:r>
-      <w:r>
-        <w:tab/>
-      </w:r>
-      <w:r>
-        <w:fldChar w:fldCharType="begin"/>
-      </w:r>
-      <w:r>
-        <w:instrText xml:space="preserve"> PAGEREF _Toc25521 \h </w:instrText>
-      </w:r>
-      <w:r>
-        <w:fldChar w:fldCharType="separate"/>
-      </w:r>
-      <w:r>
-        <w:t>25</w:t>
-      </w:r>
-      <w:r>
-        <w:fldChar w:fldCharType="end"/>
-      </w:r>
-      <w:r>
-        <w:rPr>
-          <w:color w:val="auto"/>
-          <w:lang w:val="en-US"/>
-        </w:rPr>
-        <w:fldChar w:fldCharType="end"/>
-      </w:r>
-    </w:p>
-    <w:p>
-      <w:pPr>
-        <w:pStyle w:val="35"/>
-        <w:tabs>
-          <w:tab w:val="right" w:leader="dot" w:pos="9071"/>
-          <w:tab w:val="clear" w:pos="567"/>
-          <w:tab w:val="clear" w:pos="8647"/>
-        </w:tabs>
-      </w:pPr>
-      <w:r>
-        <w:rPr>
-          <w:color w:val="auto"/>
-          <w:lang w:val="en-US"/>
-        </w:rPr>
-        <w:fldChar w:fldCharType="begin"/>
-      </w:r>
-      <w:r>
-        <w:rPr>
-          <w:lang w:val="en-US"/>
-        </w:rPr>
-        <w:instrText xml:space="preserve"> HYPERLINK \l _Toc30444 </w:instrText>
-      </w:r>
-      <w:r>
-        <w:rPr>
-          <w:lang w:val="en-US"/>
-        </w:rPr>
-        <w:fldChar w:fldCharType="separate"/>
-      </w:r>
-      <w:r>
-        <w:rPr>
-          <w:rFonts w:hint="default" w:ascii="Arial" w:hAnsi="Arial" w:cs="Times New Roman"/>
-          <w:i w:val="0"/>
-          <w:lang w:val="pt-BR"/>
-        </w:rPr>
-        <w:t xml:space="preserve">3.1.3 </w:t>
-      </w:r>
-      <w:r>
-        <w:rPr>
-          <w:rFonts w:hint="default"/>
-          <w:lang w:val="pt-BR"/>
-        </w:rPr>
-        <w:t>Fotomultiplicadora SiPM</w:t>
-      </w:r>
-      <w:r>
-        <w:tab/>
-      </w:r>
-      <w:r>
-        <w:fldChar w:fldCharType="begin"/>
-      </w:r>
-      <w:r>
-        <w:instrText xml:space="preserve"> PAGEREF _Toc30444 \h </w:instrText>
-      </w:r>
-      <w:r>
-        <w:fldChar w:fldCharType="separate"/>
-      </w:r>
-      <w:r>
-        <w:t>25</w:t>
-      </w:r>
-      <w:r>
-        <w:fldChar w:fldCharType="end"/>
-      </w:r>
-      <w:r>
-        <w:rPr>
-          <w:color w:val="auto"/>
-          <w:lang w:val="en-US"/>
-        </w:rPr>
-        <w:fldChar w:fldCharType="end"/>
-      </w:r>
-    </w:p>
-    <w:p>
-      <w:pPr>
-        <w:pStyle w:val="21"/>
-        <w:tabs>
-          <w:tab w:val="right" w:leader="dot" w:pos="9071"/>
-          <w:tab w:val="clear" w:pos="425"/>
-          <w:tab w:val="clear" w:pos="8647"/>
-        </w:tabs>
-      </w:pPr>
-      <w:r>
-        <w:rPr>
-          <w:color w:val="auto"/>
-          <w:lang w:val="en-US"/>
-        </w:rPr>
-        <w:fldChar w:fldCharType="begin"/>
-      </w:r>
-      <w:r>
-        <w:rPr>
-          <w:lang w:val="en-US"/>
-        </w:rPr>
-        <w:instrText xml:space="preserve"> HYPERLINK \l _Toc3426 </w:instrText>
-      </w:r>
-      <w:r>
-        <w:rPr>
-          <w:lang w:val="en-US"/>
-        </w:rPr>
-        <w:fldChar w:fldCharType="separate"/>
-      </w:r>
-      <w:r>
-        <w:rPr>
-          <w:rFonts w:hint="default" w:ascii="Arial" w:hAnsi="Arial" w:cs="Times New Roman"/>
-          <w:i w:val="0"/>
-          <w:caps/>
-          <w:lang w:val="pt-BR"/>
-        </w:rPr>
-        <w:t xml:space="preserve">3.2 </w:t>
-      </w:r>
-      <w:r>
-        <w:rPr>
-          <w:rFonts w:hint="default"/>
-          <w:lang w:val="pt-BR"/>
-        </w:rPr>
-        <w:t>Eletrônica de Front-End</w:t>
-      </w:r>
-      <w:r>
-        <w:tab/>
-      </w:r>
-      <w:r>
-        <w:fldChar w:fldCharType="begin"/>
-      </w:r>
-      <w:r>
-        <w:instrText xml:space="preserve"> PAGEREF _Toc3426 \h </w:instrText>
-      </w:r>
-      <w:r>
-        <w:fldChar w:fldCharType="separate"/>
-      </w:r>
-      <w:r>
-        <w:t>28</w:t>
-      </w:r>
-      <w:r>
-        <w:fldChar w:fldCharType="end"/>
-      </w:r>
-      <w:r>
-        <w:rPr>
-          <w:color w:val="auto"/>
-          <w:lang w:val="en-US"/>
-        </w:rPr>
-        <w:fldChar w:fldCharType="end"/>
-      </w:r>
-    </w:p>
-    <w:p>
-      <w:pPr>
-        <w:pStyle w:val="21"/>
-        <w:tabs>
-          <w:tab w:val="right" w:leader="dot" w:pos="9071"/>
-          <w:tab w:val="clear" w:pos="425"/>
-          <w:tab w:val="clear" w:pos="8647"/>
-        </w:tabs>
-      </w:pPr>
-      <w:r>
-        <w:rPr>
-          <w:color w:val="auto"/>
-          <w:lang w:val="en-US"/>
-        </w:rPr>
-        <w:fldChar w:fldCharType="begin"/>
-      </w:r>
-      <w:r>
-        <w:rPr>
-          <w:lang w:val="en-US"/>
-        </w:rPr>
-        <w:instrText xml:space="preserve"> HYPERLINK \l _Toc24383 </w:instrText>
-      </w:r>
-      <w:r>
-        <w:rPr>
-          <w:lang w:val="en-US"/>
-        </w:rPr>
-        <w:fldChar w:fldCharType="separate"/>
-      </w:r>
-      <w:r>
-        <w:rPr>
-          <w:rFonts w:hint="default" w:ascii="Arial" w:hAnsi="Arial" w:cs="Times New Roman"/>
-          <w:i w:val="0"/>
-          <w:caps/>
-          <w:lang w:val="pt-BR"/>
-        </w:rPr>
-        <w:t xml:space="preserve">3.3 </w:t>
-      </w:r>
-      <w:r>
-        <w:rPr>
-          <w:rFonts w:hint="default"/>
-          <w:lang w:val="pt-BR"/>
-        </w:rPr>
-        <w:t>Módulo DAQ</w:t>
-      </w:r>
-      <w:r>
-        <w:tab/>
-      </w:r>
-      <w:r>
-        <w:fldChar w:fldCharType="begin"/>
-      </w:r>
-      <w:r>
-        <w:instrText xml:space="preserve"> PAGEREF _Toc24383 \h </w:instrText>
-      </w:r>
-      <w:r>
-        <w:fldChar w:fldCharType="separate"/>
-      </w:r>
-      <w:r>
-        <w:t>29</w:t>
-      </w:r>
-      <w:r>
-        <w:fldChar w:fldCharType="end"/>
-      </w:r>
-      <w:r>
-        <w:rPr>
-          <w:color w:val="auto"/>
-          <w:lang w:val="en-US"/>
-        </w:rPr>
-        <w:fldChar w:fldCharType="end"/>
-      </w:r>
-    </w:p>
-    <w:p>
-      <w:pPr>
-        <w:pStyle w:val="35"/>
-        <w:tabs>
-          <w:tab w:val="right" w:leader="dot" w:pos="9071"/>
-          <w:tab w:val="clear" w:pos="567"/>
-          <w:tab w:val="clear" w:pos="8647"/>
-        </w:tabs>
-      </w:pPr>
-      <w:r>
-        <w:rPr>
-          <w:color w:val="auto"/>
-          <w:lang w:val="en-US"/>
-        </w:rPr>
-        <w:fldChar w:fldCharType="begin"/>
-      </w:r>
-      <w:r>
-        <w:rPr>
-          <w:lang w:val="en-US"/>
-        </w:rPr>
-        <w:instrText xml:space="preserve"> HYPERLINK \l _Toc22747 </w:instrText>
-      </w:r>
-      <w:r>
-        <w:rPr>
-          <w:lang w:val="en-US"/>
-        </w:rPr>
-        <w:fldChar w:fldCharType="separate"/>
-      </w:r>
-      <w:r>
-        <w:rPr>
-          <w:rFonts w:hint="default" w:ascii="Arial" w:hAnsi="Arial" w:cs="Times New Roman"/>
-          <w:i w:val="0"/>
-          <w:lang w:val="pt-BR"/>
-        </w:rPr>
-        <w:t xml:space="preserve">3.3.1 </w:t>
-      </w:r>
-      <w:r>
-        <w:rPr>
-          <w:rFonts w:hint="default"/>
-          <w:lang w:val="pt-BR"/>
-        </w:rPr>
-        <w:t>Módulo FPGA</w:t>
-      </w:r>
-      <w:r>
-        <w:tab/>
-      </w:r>
-      <w:r>
-        <w:fldChar w:fldCharType="begin"/>
-      </w:r>
-      <w:r>
-        <w:instrText xml:space="preserve"> PAGEREF _Toc22747 \h </w:instrText>
-      </w:r>
-      <w:r>
-        <w:fldChar w:fldCharType="separate"/>
-      </w:r>
-      <w:r>
-        <w:t>31</w:t>
-      </w:r>
-      <w:r>
-        <w:fldChar w:fldCharType="end"/>
-      </w:r>
-      <w:r>
-        <w:rPr>
-          <w:color w:val="auto"/>
-          <w:lang w:val="en-US"/>
-        </w:rPr>
-        <w:fldChar w:fldCharType="end"/>
-      </w:r>
-    </w:p>
-    <w:p>
-      <w:pPr>
-        <w:pStyle w:val="35"/>
-        <w:tabs>
-          <w:tab w:val="right" w:leader="dot" w:pos="9071"/>
-          <w:tab w:val="clear" w:pos="567"/>
-          <w:tab w:val="clear" w:pos="8647"/>
-        </w:tabs>
-      </w:pPr>
-      <w:r>
-        <w:rPr>
-          <w:color w:val="auto"/>
-          <w:lang w:val="en-US"/>
-        </w:rPr>
-        <w:fldChar w:fldCharType="begin"/>
-      </w:r>
-      <w:r>
-        <w:rPr>
-          <w:lang w:val="en-US"/>
-        </w:rPr>
-        <w:instrText xml:space="preserve"> HYPERLINK \l _Toc20895 </w:instrText>
-      </w:r>
-      <w:r>
-        <w:rPr>
-          <w:lang w:val="en-US"/>
-        </w:rPr>
-        <w:fldChar w:fldCharType="separate"/>
-      </w:r>
-      <w:r>
-        <w:rPr>
-          <w:rFonts w:hint="default" w:ascii="Arial" w:hAnsi="Arial" w:cs="Times New Roman"/>
-          <w:i w:val="0"/>
-          <w:lang w:val="pt-BR"/>
-        </w:rPr>
-        <w:t xml:space="preserve">3.3.2 </w:t>
-      </w:r>
-      <w:r>
-        <w:rPr>
-          <w:rFonts w:hint="default"/>
-          <w:lang w:val="pt-BR"/>
-        </w:rPr>
-        <w:t>Firmware do ESP32</w:t>
-      </w:r>
-      <w:r>
-        <w:tab/>
-      </w:r>
-      <w:r>
-        <w:fldChar w:fldCharType="begin"/>
-      </w:r>
-      <w:r>
-        <w:instrText xml:space="preserve"> PAGEREF _Toc20895 \h </w:instrText>
-      </w:r>
-      <w:r>
-        <w:fldChar w:fldCharType="separate"/>
-      </w:r>
-      <w:r>
-        <w:t>34</w:t>
-      </w:r>
-      <w:r>
-        <w:fldChar w:fldCharType="end"/>
-      </w:r>
-      <w:r>
-        <w:rPr>
-          <w:color w:val="auto"/>
-          <w:lang w:val="en-US"/>
-        </w:rPr>
-        <w:fldChar w:fldCharType="end"/>
-      </w:r>
-    </w:p>
-    <w:p>
-      <w:pPr>
-        <w:pStyle w:val="35"/>
-        <w:tabs>
-          <w:tab w:val="right" w:leader="dot" w:pos="9071"/>
-          <w:tab w:val="clear" w:pos="567"/>
-          <w:tab w:val="clear" w:pos="8647"/>
-        </w:tabs>
-      </w:pPr>
-      <w:r>
-        <w:rPr>
-          <w:color w:val="auto"/>
-          <w:lang w:val="en-US"/>
-        </w:rPr>
-        <w:fldChar w:fldCharType="begin"/>
-      </w:r>
-      <w:r>
-        <w:rPr>
-          <w:lang w:val="en-US"/>
-        </w:rPr>
-        <w:instrText xml:space="preserve"> HYPERLINK \l _Toc23805 </w:instrText>
-      </w:r>
-      <w:r>
-        <w:rPr>
-          <w:lang w:val="en-US"/>
-        </w:rPr>
-        <w:fldChar w:fldCharType="separate"/>
-      </w:r>
-      <w:r>
-        <w:rPr>
-          <w:rFonts w:hint="default" w:ascii="Arial" w:hAnsi="Arial" w:cs="Times New Roman"/>
-          <w:i w:val="0"/>
-          <w:lang w:val="pt-BR"/>
-        </w:rPr>
-        <w:t xml:space="preserve">3.3.3 </w:t>
-      </w:r>
-      <w:r>
-        <w:rPr>
-          <w:rFonts w:hint="default"/>
-          <w:lang w:val="pt-BR"/>
-        </w:rPr>
-        <w:t>Software de configuração PyControl</w:t>
-      </w:r>
-      <w:r>
-        <w:tab/>
-      </w:r>
-      <w:r>
-        <w:fldChar w:fldCharType="begin"/>
-      </w:r>
-      <w:r>
-        <w:instrText xml:space="preserve"> PAGEREF _Toc23805 \h </w:instrText>
-      </w:r>
-      <w:r>
-        <w:fldChar w:fldCharType="separate"/>
-      </w:r>
-      <w:r>
-        <w:t>36</w:t>
+        <w:t>38</w:t>
       </w:r>
       <w:r>
         <w:fldChar w:fldCharType="end"/>
@@ -3775,7 +3827,7 @@
         <w:rPr>
           <w:lang w:val="en-US"/>
         </w:rPr>
-        <w:instrText xml:space="preserve"> HYPERLINK \l _Toc9875 </w:instrText>
+        <w:instrText xml:space="preserve"> HYPERLINK \l _Toc7298 </w:instrText>
       </w:r>
       <w:r>
         <w:rPr>
@@ -3788,14 +3840,14 @@
           <w:rFonts w:hint="default" w:ascii="Arial" w:hAnsi="Arial" w:cs="Times New Roman"/>
           <w:lang w:val="pt-BR"/>
         </w:rPr>
-        <w:t xml:space="preserve">4 </w:t>
-      </w:r>
-      <w:r>
-        <w:rPr>
-          <w:rFonts w:hint="default"/>
-          <w:lang w:val="pt-BR"/>
-        </w:rPr>
-        <w:t>Resultados</w:t>
+        <w:t xml:space="preserve">5 </w:t>
+      </w:r>
+      <w:r>
+        <w:rPr>
+          <w:rFonts w:hint="default"/>
+          <w:lang w:val="pt-BR"/>
+        </w:rPr>
+        <w:t>Conclusão</w:t>
       </w:r>
       <w:r>
         <w:tab/>
@@ -3804,13 +3856,13 @@
         <w:fldChar w:fldCharType="begin"/>
       </w:r>
       <w:r>
-        <w:instrText xml:space="preserve"> PAGEREF _Toc9875 \h </w:instrText>
+        <w:instrText xml:space="preserve"> PAGEREF _Toc7298 \h </w:instrText>
       </w:r>
       <w:r>
         <w:fldChar w:fldCharType="separate"/>
       </w:r>
       <w:r>
-        <w:t>38</w:t>
+        <w:t>39</w:t>
       </w:r>
       <w:r>
         <w:fldChar w:fldCharType="end"/>
@@ -3843,7 +3895,7 @@
         <w:rPr>
           <w:lang w:val="en-US"/>
         </w:rPr>
-        <w:instrText xml:space="preserve"> HYPERLINK \l _Toc24759 </w:instrText>
+        <w:instrText xml:space="preserve"> HYPERLINK \l _Toc18854 </w:instrText>
       </w:r>
       <w:r>
         <w:rPr>
@@ -3853,17 +3905,10 @@
       </w:r>
       <w:r>
         <w:rPr>
-          <w:rFonts w:hint="default" w:ascii="Arial" w:hAnsi="Arial" w:cs="Times New Roman"/>
-          <w:lang w:val="pt-BR"/>
-        </w:rPr>
-        <w:t xml:space="preserve">5 </w:t>
-      </w:r>
-      <w:r>
-        <w:rPr>
-          <w:rFonts w:hint="default"/>
-          <w:lang w:val="pt-BR"/>
-        </w:rPr>
-        <w:t>Conclusão</w:t>
+          <w:caps/>
+          <w:lang w:val="pt-BR"/>
+        </w:rPr>
+        <w:t>REFERÊNCIAS</w:t>
       </w:r>
       <w:r>
         <w:tab/>
@@ -3872,13 +3917,13 @@
         <w:fldChar w:fldCharType="begin"/>
       </w:r>
       <w:r>
-        <w:instrText xml:space="preserve"> PAGEREF _Toc24759 \h </w:instrText>
+        <w:instrText xml:space="preserve"> PAGEREF _Toc18854 \h </w:instrText>
       </w:r>
       <w:r>
         <w:fldChar w:fldCharType="separate"/>
       </w:r>
       <w:r>
-        <w:t>39</w:t>
+        <w:t>40</w:t>
       </w:r>
       <w:r>
         <w:fldChar w:fldCharType="end"/>
@@ -3911,7 +3956,7 @@
         <w:rPr>
           <w:lang w:val="en-US"/>
         </w:rPr>
-        <w:instrText xml:space="preserve"> HYPERLINK \l _Toc8133 </w:instrText>
+        <w:instrText xml:space="preserve"> HYPERLINK \l _Toc5840 </w:instrText>
       </w:r>
       <w:r>
         <w:rPr>
@@ -3921,10 +3966,18 @@
       </w:r>
       <w:r>
         <w:rPr>
+          <w:rFonts w:hint="default" w:ascii="Arial" w:hAnsi="Arial" w:cs="Times New Roman"/>
+          <w:i w:val="0"/>
           <w:caps/>
-          <w:lang w:val="pt-BR"/>
-        </w:rPr>
-        <w:t>REFERÊNCIAS</w:t>
+        </w:rPr>
+        <w:t xml:space="preserve">APÊNDICE A - </w:t>
+      </w:r>
+      <w:r>
+        <w:rPr>
+          <w:rFonts w:hint="default"/>
+          <w:lang w:val="pt-BR"/>
+        </w:rPr>
+        <w:t>Firmware da FPGA</w:t>
       </w:r>
       <w:r>
         <w:tab/>
@@ -3933,13 +3986,13 @@
         <w:fldChar w:fldCharType="begin"/>
       </w:r>
       <w:r>
-        <w:instrText xml:space="preserve"> PAGEREF _Toc8133 \h </w:instrText>
+        <w:instrText xml:space="preserve"> PAGEREF _Toc5840 \h </w:instrText>
       </w:r>
       <w:r>
         <w:fldChar w:fldCharType="separate"/>
       </w:r>
       <w:r>
-        <w:t>40</w:t>
+        <w:t>42</w:t>
       </w:r>
       <w:r>
         <w:fldChar w:fldCharType="end"/>
@@ -3954,12 +4007,65 @@
     </w:p>
     <w:p>
       <w:pPr>
-        <w:pStyle w:val="61"/>
+        <w:pStyle w:val="38"/>
+        <w:tabs>
+          <w:tab w:val="right" w:leader="dot" w:pos="9071"/>
+          <w:tab w:val="clear" w:pos="170"/>
+          <w:tab w:val="clear" w:pos="8647"/>
+        </w:tabs>
+      </w:pPr>
+      <w:r>
         <w:rPr>
           <w:color w:val="auto"/>
           <w:lang w:val="en-US"/>
         </w:rPr>
-      </w:pPr>
+        <w:fldChar w:fldCharType="begin"/>
+      </w:r>
+      <w:r>
+        <w:rPr>
+          <w:lang w:val="en-US"/>
+        </w:rPr>
+        <w:instrText xml:space="preserve"> HYPERLINK \l _Toc21183 </w:instrText>
+      </w:r>
+      <w:r>
+        <w:rPr>
+          <w:lang w:val="en-US"/>
+        </w:rPr>
+        <w:fldChar w:fldCharType="separate"/>
+      </w:r>
+      <w:r>
+        <w:rPr>
+          <w:rFonts w:hint="default" w:ascii="Arial" w:hAnsi="Arial" w:cs="Times New Roman"/>
+          <w:i w:val="0"/>
+          <w:caps/>
+        </w:rPr>
+        <w:t xml:space="preserve">APÊNDICE B - </w:t>
+      </w:r>
+      <w:r>
+        <w:rPr>
+          <w:rFonts w:hint="default"/>
+          <w:lang w:val="pt-BR"/>
+        </w:rPr>
+        <w:t>Firmware do ESP32</w:t>
+      </w:r>
+      <w:r>
+        <w:tab/>
+      </w:r>
+      <w:r>
+        <w:fldChar w:fldCharType="begin"/>
+      </w:r>
+      <w:r>
+        <w:instrText xml:space="preserve"> PAGEREF _Toc21183 \h </w:instrText>
+      </w:r>
+      <w:r>
+        <w:fldChar w:fldCharType="separate"/>
+      </w:r>
+      <w:r>
+        <w:t>43</w:t>
+      </w:r>
+      <w:r>
+        <w:fldChar w:fldCharType="end"/>
+      </w:r>
       <w:r>
         <w:rPr>
           <w:color w:val="auto"/>
@@ -3970,30 +4076,157 @@
     </w:p>
     <w:p>
       <w:pPr>
-        <w:pStyle w:val="61"/>
+        <w:pStyle w:val="38"/>
+        <w:tabs>
+          <w:tab w:val="right" w:leader="dot" w:pos="9071"/>
+          <w:tab w:val="clear" w:pos="170"/>
+          <w:tab w:val="clear" w:pos="8647"/>
+        </w:tabs>
+      </w:pPr>
+      <w:r>
         <w:rPr>
           <w:color w:val="auto"/>
           <w:lang w:val="en-US"/>
         </w:rPr>
-      </w:pPr>
-    </w:p>
-    <w:p>
-      <w:pPr>
-        <w:pStyle w:val="61"/>
+        <w:fldChar w:fldCharType="begin"/>
+      </w:r>
+      <w:r>
+        <w:rPr>
+          <w:lang w:val="en-US"/>
+        </w:rPr>
+        <w:instrText xml:space="preserve"> HYPERLINK \l _Toc4381 </w:instrText>
+      </w:r>
+      <w:r>
+        <w:rPr>
+          <w:lang w:val="en-US"/>
+        </w:rPr>
+        <w:fldChar w:fldCharType="separate"/>
+      </w:r>
+      <w:r>
+        <w:rPr>
+          <w:rFonts w:hint="default" w:ascii="Arial" w:hAnsi="Arial" w:cs="Times New Roman"/>
+          <w:i w:val="0"/>
+          <w:caps/>
+        </w:rPr>
+        <w:t xml:space="preserve">APÊNDICE C - </w:t>
+      </w:r>
+      <w:r>
+        <w:rPr>
+          <w:rFonts w:hint="default"/>
+          <w:lang w:val="pt-BR"/>
+        </w:rPr>
+        <w:t>Código da interface PyControl</w:t>
+      </w:r>
+      <w:r>
+        <w:tab/>
+      </w:r>
+      <w:r>
+        <w:fldChar w:fldCharType="begin"/>
+      </w:r>
+      <w:r>
+        <w:instrText xml:space="preserve"> PAGEREF _Toc4381 \h </w:instrText>
+      </w:r>
+      <w:r>
+        <w:fldChar w:fldCharType="separate"/>
+      </w:r>
+      <w:r>
+        <w:t>44</w:t>
+      </w:r>
+      <w:r>
+        <w:fldChar w:fldCharType="end"/>
+      </w:r>
+      <w:r>
         <w:rPr>
           <w:color w:val="auto"/>
           <w:lang w:val="en-US"/>
         </w:rPr>
-      </w:pPr>
-    </w:p>
-    <w:p>
-      <w:pPr>
-        <w:pStyle w:val="61"/>
+        <w:fldChar w:fldCharType="end"/>
+      </w:r>
+    </w:p>
+    <w:p>
+      <w:pPr>
+        <w:pStyle w:val="38"/>
+        <w:tabs>
+          <w:tab w:val="right" w:leader="dot" w:pos="9071"/>
+          <w:tab w:val="clear" w:pos="170"/>
+          <w:tab w:val="clear" w:pos="8647"/>
+        </w:tabs>
+      </w:pPr>
+      <w:r>
         <w:rPr>
           <w:color w:val="auto"/>
           <w:lang w:val="en-US"/>
         </w:rPr>
-      </w:pPr>
+        <w:fldChar w:fldCharType="begin"/>
+      </w:r>
+      <w:r>
+        <w:rPr>
+          <w:lang w:val="en-US"/>
+        </w:rPr>
+        <w:instrText xml:space="preserve"> HYPERLINK \l _Toc10801 </w:instrText>
+      </w:r>
+      <w:r>
+        <w:rPr>
+          <w:lang w:val="en-US"/>
+        </w:rPr>
+        <w:fldChar w:fldCharType="separate"/>
+      </w:r>
+      <w:r>
+        <w:rPr>
+          <w:rFonts w:hint="default" w:ascii="Arial" w:hAnsi="Arial" w:cs="Times New Roman"/>
+          <w:i w:val="0"/>
+          <w:caps/>
+        </w:rPr>
+        <w:t xml:space="preserve">anexo A - </w:t>
+      </w:r>
+      <w:r>
+        <w:rPr>
+          <w:rFonts w:hint="default"/>
+          <w:lang w:val="pt-BR"/>
+        </w:rPr>
+        <w:t>Alguma coisa</w:t>
+      </w:r>
+      <w:r>
+        <w:tab/>
+      </w:r>
+      <w:r>
+        <w:fldChar w:fldCharType="begin"/>
+      </w:r>
+      <w:r>
+        <w:instrText xml:space="preserve"> PAGEREF _Toc10801 \h </w:instrText>
+      </w:r>
+      <w:r>
+        <w:fldChar w:fldCharType="separate"/>
+      </w:r>
+      <w:r>
+        <w:t>45</w:t>
+      </w:r>
+      <w:r>
+        <w:fldChar w:fldCharType="end"/>
+      </w:r>
+      <w:r>
+        <w:rPr>
+          <w:color w:val="auto"/>
+          <w:lang w:val="en-US"/>
+        </w:rPr>
+        <w:fldChar w:fldCharType="end"/>
+      </w:r>
+    </w:p>
+    <w:p>
+      <w:pPr>
+        <w:pStyle w:val="61"/>
+        <w:rPr>
+          <w:color w:val="auto"/>
+          <w:lang w:val="en-US"/>
+        </w:rPr>
+      </w:pPr>
+      <w:r>
+        <w:rPr>
+          <w:color w:val="auto"/>
+          <w:lang w:val="en-US"/>
+        </w:rPr>
+        <w:fldChar w:fldCharType="end"/>
+      </w:r>
     </w:p>
     <w:p>
       <w:pPr>
@@ -4071,7 +4304,7 @@
         <w:pStyle w:val="2"/>
         <w:bidi w:val="0"/>
       </w:pPr>
-      <w:bookmarkStart w:id="12" w:name="_Toc2890"/>
+      <w:bookmarkStart w:id="12" w:name="_Toc22451"/>
       <w:r>
         <w:t>INTRODUÇÃO</w:t>
       </w:r>
@@ -4338,7 +4571,7 @@
         </w:rPr>
         <w:t xml:space="preserve"> </w:t>
       </w:r>
-      <w:bookmarkStart w:id="13" w:name="_Toc21025"/>
+      <w:bookmarkStart w:id="13" w:name="_Toc28734"/>
       <w:r>
         <w:rPr>
           <w:rFonts w:hint="default"/>
@@ -4403,7 +4636,7 @@
         </w:rPr>
         <w:tab/>
       </w:r>
-      <w:bookmarkStart w:id="16" w:name="_Toc25527"/>
+      <w:bookmarkStart w:id="16" w:name="_Toc4989"/>
       <w:r>
         <w:rPr>
           <w:rFonts w:hint="default"/>
@@ -4459,7 +4692,7 @@
           <w:lang w:val="en-US" w:eastAsia="pt-BR"/>
         </w:rPr>
       </w:pPr>
-      <w:bookmarkStart w:id="17" w:name="_Toc19093"/>
+      <w:bookmarkStart w:id="17" w:name="_Toc24718"/>
       <w:r>
         <w:rPr>
           <w:rFonts w:hint="default"/>
@@ -4529,7 +4762,7 @@
           <w:lang w:val="pt-BR" w:eastAsia="pt-BR"/>
         </w:rPr>
       </w:pPr>
-      <w:bookmarkStart w:id="18" w:name="_Toc6475"/>
+      <w:bookmarkStart w:id="18" w:name="_Toc7329"/>
       <w:r>
         <w:rPr>
           <w:rFonts w:hint="default"/>
@@ -4653,8 +4886,8 @@
           <w:lang w:val="en-US" w:eastAsia="pt-BR"/>
         </w:rPr>
       </w:pPr>
-      <w:bookmarkStart w:id="19" w:name="_Toc1429"/>
-      <w:bookmarkStart w:id="20" w:name="_Toc24742"/>
+      <w:bookmarkStart w:id="19" w:name="_Toc26503"/>
+      <w:bookmarkStart w:id="20" w:name="_Toc1429"/>
       <w:r>
         <w:rPr>
           <w:rFonts w:hint="default"/>
@@ -4668,26 +4901,29 @@
     <w:p>
       <w:pPr>
         <w:pStyle w:val="4"/>
+        <w:ind w:left="0" w:leftChars="0" w:firstLine="709" w:firstLineChars="0"/>
+        <w:rPr>
+          <w:rFonts w:hint="default"/>
+          <w:lang w:val="en-US" w:eastAsia="pt-BR"/>
+        </w:rPr>
+      </w:pPr>
+      <w:r>
+        <w:rPr>
+          <w:rFonts w:hint="default"/>
+          <w:lang w:val="en-US" w:eastAsia="pt-BR"/>
+        </w:rPr>
+        <w:t>Este trabalho é organizado em quatro capítulos seguindo o capítulo de introdução. O Capítulo 2 (Contexto do Projeto) trata em maior detalhe do fenômeno físico que motiva o experimento que é tema deste projeto, os raios cósmicos e sua influência no clima. Também é dado um breve histórico do projeto CRE@AT. O Capítulo 3 (Desenvolvimento do Projeto) descreve os módulos que compõe o projeto como o detector, a eletrônica, e todo o software associado, explicando o design e funcionamento de cada um. O Capítulo 4 (Resultados) discute testes de eficiência realizados nos canais de detecção da PCB para validar seu funcionamento. O Capítulo 5 (Conclusão) faz uma síntese do projeto e dos resultados alcançados. Por último, seguem-se três apêndices contendo todo o código desenvolvido.</w:t>
+      </w:r>
+    </w:p>
+    <w:p>
+      <w:pPr>
+        <w:pStyle w:val="4"/>
         <w:ind w:left="0" w:leftChars="0" w:firstLine="0" w:firstLineChars="0"/>
         <w:rPr>
           <w:rFonts w:hint="default"/>
           <w:lang w:val="en-US" w:eastAsia="pt-BR"/>
         </w:rPr>
       </w:pPr>
-      <w:r>
-        <w:rPr>
-          <w:rFonts w:hint="default"/>
-          <w:lang w:val="en-US" w:eastAsia="pt-BR"/>
-        </w:rPr>
-        <w:tab/>
-      </w:r>
-      <w:r>
-        <w:rPr>
-          <w:rFonts w:hint="default"/>
-          <w:lang w:val="en-US" w:eastAsia="pt-BR"/>
-        </w:rPr>
-        <w:t>Dfdfdfdf</w:t>
-      </w:r>
     </w:p>
     <w:p>
       <w:pPr>
@@ -4851,106 +5087,6 @@
     </w:p>
     <w:p>
       <w:pPr>
-        <w:pStyle w:val="4"/>
-        <w:ind w:left="0" w:leftChars="0" w:firstLine="0" w:firstLineChars="0"/>
-        <w:rPr>
-          <w:rFonts w:hint="default"/>
-          <w:lang w:val="en-US" w:eastAsia="pt-BR"/>
-        </w:rPr>
-      </w:pPr>
-    </w:p>
-    <w:p>
-      <w:pPr>
-        <w:pStyle w:val="4"/>
-        <w:ind w:left="0" w:leftChars="0" w:firstLine="0" w:firstLineChars="0"/>
-        <w:rPr>
-          <w:rFonts w:hint="default"/>
-          <w:lang w:val="en-US" w:eastAsia="pt-BR"/>
-        </w:rPr>
-      </w:pPr>
-    </w:p>
-    <w:p>
-      <w:pPr>
-        <w:pStyle w:val="4"/>
-        <w:ind w:left="0" w:leftChars="0" w:firstLine="0" w:firstLineChars="0"/>
-        <w:rPr>
-          <w:rFonts w:hint="default"/>
-          <w:lang w:val="en-US" w:eastAsia="pt-BR"/>
-        </w:rPr>
-      </w:pPr>
-    </w:p>
-    <w:p>
-      <w:pPr>
-        <w:pStyle w:val="4"/>
-        <w:ind w:left="0" w:leftChars="0" w:firstLine="0" w:firstLineChars="0"/>
-        <w:rPr>
-          <w:rFonts w:hint="default"/>
-          <w:lang w:val="en-US" w:eastAsia="pt-BR"/>
-        </w:rPr>
-      </w:pPr>
-    </w:p>
-    <w:p>
-      <w:pPr>
-        <w:pStyle w:val="4"/>
-        <w:ind w:left="0" w:leftChars="0" w:firstLine="0" w:firstLineChars="0"/>
-        <w:rPr>
-          <w:rFonts w:hint="default"/>
-          <w:lang w:val="en-US" w:eastAsia="pt-BR"/>
-        </w:rPr>
-      </w:pPr>
-    </w:p>
-    <w:p>
-      <w:pPr>
-        <w:pStyle w:val="4"/>
-        <w:ind w:left="0" w:leftChars="0" w:firstLine="0" w:firstLineChars="0"/>
-        <w:rPr>
-          <w:rFonts w:hint="default"/>
-          <w:lang w:val="en-US" w:eastAsia="pt-BR"/>
-        </w:rPr>
-      </w:pPr>
-    </w:p>
-    <w:p>
-      <w:pPr>
-        <w:pStyle w:val="4"/>
-        <w:ind w:left="0" w:leftChars="0" w:firstLine="0" w:firstLineChars="0"/>
-        <w:rPr>
-          <w:rFonts w:hint="default"/>
-          <w:lang w:val="en-US" w:eastAsia="pt-BR"/>
-        </w:rPr>
-      </w:pPr>
-    </w:p>
-    <w:p>
-      <w:pPr>
-        <w:pStyle w:val="4"/>
-        <w:ind w:left="0" w:leftChars="0" w:firstLine="0" w:firstLineChars="0"/>
-        <w:rPr>
-          <w:rFonts w:hint="default"/>
-          <w:lang w:val="en-US" w:eastAsia="pt-BR"/>
-        </w:rPr>
-      </w:pPr>
-    </w:p>
-    <w:p>
-      <w:pPr>
-        <w:pStyle w:val="4"/>
-        <w:ind w:left="0" w:leftChars="0" w:firstLine="0" w:firstLineChars="0"/>
-        <w:rPr>
-          <w:rFonts w:hint="default"/>
-          <w:lang w:val="en-US" w:eastAsia="pt-BR"/>
-        </w:rPr>
-      </w:pPr>
-    </w:p>
-    <w:p>
-      <w:pPr>
-        <w:pStyle w:val="4"/>
-        <w:ind w:left="0" w:leftChars="0" w:firstLine="0" w:firstLineChars="0"/>
-        <w:rPr>
-          <w:rFonts w:hint="default"/>
-          <w:lang w:val="en-US" w:eastAsia="pt-BR"/>
-        </w:rPr>
-      </w:pPr>
-    </w:p>
-    <w:p>
-      <w:pPr>
         <w:pStyle w:val="2"/>
         <w:bidi w:val="0"/>
         <w:rPr>
@@ -4958,7 +5094,7 @@
           <w:lang w:val="pt-BR" w:eastAsia="pt-BR"/>
         </w:rPr>
       </w:pPr>
-      <w:bookmarkStart w:id="21" w:name="_Toc30668"/>
+      <w:bookmarkStart w:id="21" w:name="_Toc3751"/>
       <w:r>
         <w:rPr>
           <w:rFonts w:hint="default"/>
@@ -5016,8 +5152,8 @@
         </w:rPr>
         <w:drawing>
           <wp:inline distT="0" distB="0" distL="114300" distR="114300">
-            <wp:extent cx="4916805" cy="2698115"/>
-            <wp:effectExtent l="0" t="0" r="17145" b="6985"/>
+            <wp:extent cx="4354830" cy="3075940"/>
+            <wp:effectExtent l="0" t="0" r="7620" b="10160"/>
             <wp:docPr id="3" name="Imagem 29" descr="C:\Users\Lucas\Documents\GitHub\projeto-final-v0\work 2024\images\CAE.pngCAE"/>
             <wp:cNvGraphicFramePr>
               <a:graphicFrameLocks xmlns:a="http://schemas.openxmlformats.org/drawingml/2006/main" noChangeAspect="1"/>
@@ -5033,7 +5169,7 @@
                   </pic:nvPicPr>
                   <pic:blipFill>
                     <a:blip r:embed="rId7"/>
-                    <a:srcRect t="10991" b="10991"/>
+                    <a:srcRect t="-254" b="-157"/>
                     <a:stretch>
                       <a:fillRect/>
                     </a:stretch>
@@ -5041,7 +5177,7 @@
                   <pic:spPr>
                     <a:xfrm>
                       <a:off x="0" y="0"/>
-                      <a:ext cx="4916805" cy="2698115"/>
+                      <a:ext cx="4354830" cy="3075940"/>
                     </a:xfrm>
                     <a:prstGeom prst="rect">
                       <a:avLst/>
@@ -5085,7 +5221,7 @@
       <w:r>
         <w:fldChar w:fldCharType="end"/>
       </w:r>
-      <w:bookmarkStart w:id="22" w:name="_Toc30935"/>
+      <w:bookmarkStart w:id="22" w:name="_Toc28654"/>
       <w:r>
         <w:rPr>
           <w:lang w:val="pt-BR"/>
@@ -5176,7 +5312,7 @@
       <w:pPr>
         <w:pStyle w:val="75"/>
         <w:bidi w:val="0"/>
-        <w:jc w:val="both"/>
+        <w:jc w:val="center"/>
         <w:rPr>
           <w:rFonts w:hint="default"/>
           <w:lang w:val="en-US" w:eastAsia="pt-BR"/>
@@ -5189,8 +5325,8 @@
         </w:rPr>
         <w:drawing>
           <wp:inline distT="0" distB="0" distL="114300" distR="114300">
-            <wp:extent cx="5534025" cy="2876550"/>
-            <wp:effectExtent l="0" t="0" r="9525" b="0"/>
+            <wp:extent cx="5210175" cy="2707640"/>
+            <wp:effectExtent l="0" t="0" r="9525" b="16510"/>
             <wp:docPr id="16" name="Imagem 16" descr="Anticorrelação Manchas Solares x RCGs aslam"/>
             <wp:cNvGraphicFramePr>
               <a:graphicFrameLocks xmlns:a="http://schemas.openxmlformats.org/drawingml/2006/main" noChangeAspect="1"/>
@@ -5213,7 +5349,7 @@
                   <pic:spPr>
                     <a:xfrm>
                       <a:off x="0" y="0"/>
-                      <a:ext cx="5534025" cy="2876550"/>
+                      <a:ext cx="5210175" cy="2707640"/>
                     </a:xfrm>
                     <a:prstGeom prst="rect">
                       <a:avLst/>
@@ -5253,7 +5389,7 @@
       <w:r>
         <w:fldChar w:fldCharType="end"/>
       </w:r>
-      <w:bookmarkStart w:id="23" w:name="_Toc15258"/>
+      <w:bookmarkStart w:id="23" w:name="_Toc12411"/>
       <w:r>
         <w:rPr>
           <w:lang w:val="pt-BR"/>
@@ -5356,8 +5492,8 @@
         </w:rPr>
         <w:drawing>
           <wp:inline distT="0" distB="0" distL="114300" distR="114300">
-            <wp:extent cx="2583180" cy="4953000"/>
-            <wp:effectExtent l="0" t="0" r="7620" b="0"/>
+            <wp:extent cx="3242310" cy="6217285"/>
+            <wp:effectExtent l="0" t="0" r="15240" b="0"/>
             <wp:docPr id="17" name="Imagem 24" descr="C:\Users\Lucas\Documents\GitHub\projeto-final-v0\work 2024\images\Correlação nuvens x RCGs.pngCorrelação nuvens x RCGs"/>
             <wp:cNvGraphicFramePr>
               <a:graphicFrameLocks xmlns:a="http://schemas.openxmlformats.org/drawingml/2006/main" noChangeAspect="1"/>
@@ -5381,7 +5517,7 @@
                   <pic:spPr>
                     <a:xfrm>
                       <a:off x="0" y="0"/>
-                      <a:ext cx="2583180" cy="4953000"/>
+                      <a:ext cx="3242310" cy="6217285"/>
                     </a:xfrm>
                     <a:prstGeom prst="rect">
                       <a:avLst/>
@@ -5425,7 +5561,7 @@
       <w:r>
         <w:fldChar w:fldCharType="end"/>
       </w:r>
-      <w:bookmarkStart w:id="24" w:name="_Toc23373"/>
+      <w:bookmarkStart w:id="24" w:name="_Toc21065"/>
       <w:r>
         <w:rPr>
           <w:lang w:val="pt-BR"/>
@@ -5521,14 +5657,24 @@
     </w:p>
     <w:p>
       <w:pPr>
-        <w:pStyle w:val="6"/>
-        <w:bidi w:val="0"/>
-        <w:rPr>
-          <w:rFonts w:hint="default"/>
-          <w:lang w:val="pt-BR"/>
-        </w:rPr>
-      </w:pPr>
-      <w:bookmarkStart w:id="25" w:name="_Toc5033"/>
+        <w:pStyle w:val="4"/>
+        <w:bidi w:val="0"/>
+        <w:rPr>
+          <w:rFonts w:hint="default"/>
+          <w:lang w:val="pt-BR"/>
+        </w:rPr>
+      </w:pPr>
+    </w:p>
+    <w:p>
+      <w:pPr>
+        <w:pStyle w:val="5"/>
+        <w:bidi w:val="0"/>
+        <w:rPr>
+          <w:rFonts w:hint="default"/>
+          <w:lang w:val="pt-BR"/>
+        </w:rPr>
+      </w:pPr>
+      <w:bookmarkStart w:id="25" w:name="_Toc12866"/>
       <w:r>
         <w:rPr>
           <w:rFonts w:hint="default"/>
@@ -5542,6 +5688,24 @@
       <w:pPr>
         <w:pStyle w:val="4"/>
         <w:bidi w:val="0"/>
+        <w:ind w:left="0" w:leftChars="0" w:firstLine="709" w:firstLineChars="0"/>
+        <w:rPr>
+          <w:rFonts w:hint="default"/>
+          <w:lang w:val="pt-BR"/>
+        </w:rPr>
+      </w:pPr>
+      <w:r>
+        <w:rPr>
+          <w:rFonts w:hint="default"/>
+          <w:lang w:val="pt-BR"/>
+        </w:rPr>
+        <w:t xml:space="preserve"> O projeto CRE@AT (Cosmic Ray Experiment at Antarctica) têm como objetivo a criação de um experimento de monitoração da radiação cósmica no continente antártico, visando estudar a influência dos RCGs no clima, em especial, através de sua possível ação sobre a formação de nuvens. Com esse fim, o experimento visa obter medidas de fluxo de raios cósmicos secundários, principalmente os múons.</w:t>
+      </w:r>
+    </w:p>
+    <w:p>
+      <w:pPr>
+        <w:pStyle w:val="4"/>
+        <w:bidi w:val="0"/>
         <w:ind w:left="0" w:leftChars="0" w:firstLine="708" w:firstLineChars="0"/>
         <w:rPr>
           <w:rFonts w:hint="default"/>
@@ -5553,37 +5717,8 @@
           <w:rFonts w:hint="default"/>
           <w:lang w:val="pt-BR"/>
         </w:rPr>
-        <w:t xml:space="preserve"> O projeto CRE@AT (Cosmic Ray Experiment at Antarctica) têm como objetivo a criação de um experimento de monitoração da radiação cósmica no continente antártico, visando estudar a influência dos RCGs no clima, em especial, através de sua possível ação sobre a formação de nuvens. Com esse fim, o experimento visa obter medidas de fluxo de raios cósmicos secundários, principalmente os múons.</w:t>
-      </w:r>
-    </w:p>
-    <w:p>
-      <w:pPr>
-        <w:pStyle w:val="4"/>
-        <w:bidi w:val="0"/>
-        <w:ind w:left="0" w:leftChars="0" w:firstLine="708" w:firstLineChars="0"/>
-        <w:rPr>
-          <w:rFonts w:hint="default"/>
-          <w:lang w:val="pt-BR"/>
-        </w:rPr>
-      </w:pPr>
-      <w:r>
-        <w:rPr>
-          <w:rFonts w:hint="default"/>
-          <w:lang w:val="pt-BR"/>
-        </w:rPr>
         <w:t>O continente antártico possui diversas características que favorecem o estudo da radiação cósmica. Sua atmosfera reduzida e o campo magnético ortogonal à superfície aumentam significativamente o fluxo de RCGs em comparação às demais regiões do globo. A espessa camada de gelo diminui expressivamente a incidência de radiação proveniente de elementos pesados no solo. Além disso, é uma região remota, apresentando um nível mínimo de interferência da atividade humana.</w:t>
       </w:r>
-    </w:p>
-    <w:p>
-      <w:pPr>
-        <w:pStyle w:val="4"/>
-        <w:bidi w:val="0"/>
-        <w:ind w:left="0" w:leftChars="0" w:firstLine="708" w:firstLineChars="0"/>
-        <w:rPr>
-          <w:rFonts w:hint="default"/>
-          <w:lang w:val="pt-BR"/>
-        </w:rPr>
-      </w:pPr>
     </w:p>
     <w:p>
       <w:pPr>
@@ -5626,8 +5761,8 @@
         </w:rPr>
         <w:drawing>
           <wp:inline distT="0" distB="0" distL="114300" distR="114300">
-            <wp:extent cx="4704715" cy="2582545"/>
-            <wp:effectExtent l="0" t="0" r="635" b="8255"/>
+            <wp:extent cx="5297170" cy="2908300"/>
+            <wp:effectExtent l="0" t="0" r="17780" b="6350"/>
             <wp:docPr id="18" name="Imagem 25" descr="C:\Users\Lucas\Documents\GitHub\projeto-final-v0\work 2024\images\Criosfera I.pngCriosfera I"/>
             <wp:cNvGraphicFramePr>
               <a:graphicFrameLocks xmlns:a="http://schemas.openxmlformats.org/drawingml/2006/main" noChangeAspect="1"/>
@@ -5651,7 +5786,7 @@
                   <pic:spPr>
                     <a:xfrm>
                       <a:off x="0" y="0"/>
-                      <a:ext cx="4704715" cy="2582545"/>
+                      <a:ext cx="5297170" cy="2908300"/>
                     </a:xfrm>
                     <a:prstGeom prst="rect">
                       <a:avLst/>
@@ -5695,7 +5830,7 @@
       <w:r>
         <w:fldChar w:fldCharType="end"/>
       </w:r>
-      <w:bookmarkStart w:id="26" w:name="_Toc30355"/>
+      <w:bookmarkStart w:id="26" w:name="_Toc12958"/>
       <w:r>
         <w:rPr>
           <w:lang w:val="pt-BR"/>
@@ -5734,8 +5869,6 @@
           <w:lang w:val="pt-BR"/>
         </w:rPr>
       </w:pPr>
-      <w:bookmarkStart w:id="52" w:name="_GoBack"/>
-      <w:bookmarkEnd w:id="52"/>
       <w:r>
         <w:rPr>
           <w:rFonts w:hint="default"/>
@@ -5969,70 +6102,8 @@
           <w:lang w:val="en-US" w:eastAsia="pt-BR"/>
         </w:rPr>
       </w:pPr>
-    </w:p>
-    <w:p>
-      <w:pPr>
-        <w:rPr>
-          <w:rFonts w:hint="default"/>
-          <w:lang w:val="en-US" w:eastAsia="pt-BR"/>
-        </w:rPr>
-      </w:pPr>
-    </w:p>
-    <w:p>
-      <w:pPr>
-        <w:rPr>
-          <w:rFonts w:hint="default"/>
-          <w:lang w:val="en-US" w:eastAsia="pt-BR"/>
-        </w:rPr>
-      </w:pPr>
-    </w:p>
-    <w:p>
-      <w:pPr>
-        <w:rPr>
-          <w:rFonts w:hint="default"/>
-          <w:lang w:val="en-US" w:eastAsia="pt-BR"/>
-        </w:rPr>
-      </w:pPr>
-    </w:p>
-    <w:p>
-      <w:pPr>
-        <w:rPr>
-          <w:rFonts w:hint="default"/>
-          <w:lang w:val="en-US" w:eastAsia="pt-BR"/>
-        </w:rPr>
-      </w:pPr>
-    </w:p>
-    <w:p>
-      <w:pPr>
-        <w:rPr>
-          <w:rFonts w:hint="default"/>
-          <w:lang w:val="en-US" w:eastAsia="pt-BR"/>
-        </w:rPr>
-      </w:pPr>
-    </w:p>
-    <w:p>
-      <w:pPr>
-        <w:rPr>
-          <w:rFonts w:hint="default"/>
-          <w:lang w:val="en-US" w:eastAsia="pt-BR"/>
-        </w:rPr>
-      </w:pPr>
-    </w:p>
-    <w:p>
-      <w:pPr>
-        <w:rPr>
-          <w:rFonts w:hint="default"/>
-          <w:lang w:val="en-US" w:eastAsia="pt-BR"/>
-        </w:rPr>
-      </w:pPr>
-    </w:p>
-    <w:p>
-      <w:pPr>
-        <w:rPr>
-          <w:rFonts w:hint="default"/>
-          <w:lang w:val="en-US" w:eastAsia="pt-BR"/>
-        </w:rPr>
-      </w:pPr>
+      <w:bookmarkStart w:id="55" w:name="_GoBack"/>
+      <w:bookmarkEnd w:id="55"/>
     </w:p>
     <w:p>
       <w:pPr>
@@ -6051,7 +6122,7 @@
           <w:lang w:val="pt-BR" w:eastAsia="pt-BR"/>
         </w:rPr>
       </w:pPr>
-      <w:bookmarkStart w:id="27" w:name="_Toc24915"/>
+      <w:bookmarkStart w:id="27" w:name="_Toc11053"/>
       <w:r>
         <w:rPr>
           <w:rFonts w:hint="default"/>
@@ -6075,8 +6146,8 @@
         </w:rPr>
         <w:drawing>
           <wp:inline distT="0" distB="0" distL="114300" distR="114300">
-            <wp:extent cx="5880100" cy="2905125"/>
-            <wp:effectExtent l="0" t="0" r="6350" b="9525"/>
+            <wp:extent cx="5600700" cy="2767330"/>
+            <wp:effectExtent l="0" t="0" r="0" b="13970"/>
             <wp:docPr id="6" name="Imagem 57" descr="C:\Users\Lucas\Documents\GitHub\projeto-final-v0\work 2024\images\CREAT Diagram 09-09-24.jpgCREAT Diagram 09-09-24"/>
             <wp:cNvGraphicFramePr>
               <a:graphicFrameLocks xmlns:a="http://schemas.openxmlformats.org/drawingml/2006/main" noChangeAspect="1"/>
@@ -6100,7 +6171,7 @@
                   <pic:spPr>
                     <a:xfrm>
                       <a:off x="0" y="0"/>
-                      <a:ext cx="5880100" cy="2905125"/>
+                      <a:ext cx="5600700" cy="2767330"/>
                     </a:xfrm>
                     <a:prstGeom prst="rect">
                       <a:avLst/>
@@ -6143,7 +6214,7 @@
       <w:r>
         <w:fldChar w:fldCharType="end"/>
       </w:r>
-      <w:bookmarkStart w:id="28" w:name="_Toc24116"/>
+      <w:bookmarkStart w:id="28" w:name="_Toc5858"/>
       <w:r>
         <w:rPr>
           <w:lang w:val="pt-BR"/>
@@ -6317,7 +6388,7 @@
           <w:lang w:val="en-US" w:eastAsia="pt-BR"/>
         </w:rPr>
       </w:pPr>
-      <w:bookmarkStart w:id="29" w:name="_Toc1282"/>
+      <w:bookmarkStart w:id="29" w:name="_Toc18726"/>
       <w:r>
         <w:rPr>
           <w:rFonts w:hint="default"/>
@@ -6336,7 +6407,7 @@
           <w:lang w:val="en-US" w:eastAsia="pt-BR"/>
         </w:rPr>
       </w:pPr>
-      <w:bookmarkStart w:id="30" w:name="_Toc25248"/>
+      <w:bookmarkStart w:id="30" w:name="_Toc31034"/>
       <w:r>
         <w:rPr>
           <w:rFonts w:hint="default"/>
@@ -6430,7 +6501,7 @@
       <w:r>
         <w:fldChar w:fldCharType="end"/>
       </w:r>
-      <w:bookmarkStart w:id="31" w:name="_Toc12018"/>
+      <w:bookmarkStart w:id="31" w:name="_Toc32087"/>
       <w:r>
         <w:rPr>
           <w:lang w:val="pt-BR"/>
@@ -6516,7 +6587,7 @@
           <w:lang w:val="pt-BR"/>
         </w:rPr>
       </w:pPr>
-      <w:bookmarkStart w:id="32" w:name="_Toc25521"/>
+      <w:bookmarkStart w:id="32" w:name="_Toc7797"/>
       <w:r>
         <w:rPr>
           <w:rFonts w:hint="default"/>
@@ -6611,7 +6682,7 @@
       <w:r>
         <w:fldChar w:fldCharType="end"/>
       </w:r>
-      <w:bookmarkStart w:id="33" w:name="_Toc32501"/>
+      <w:bookmarkStart w:id="33" w:name="_Toc28798"/>
       <w:r>
         <w:rPr>
           <w:lang w:val="pt-BR"/>
@@ -6663,8 +6734,8 @@
           <w:lang w:val="pt-BR"/>
         </w:rPr>
       </w:pPr>
-      <w:bookmarkStart w:id="34" w:name="_Toc30444"/>
-      <w:bookmarkStart w:id="35" w:name="_Toc19885"/>
+      <w:bookmarkStart w:id="34" w:name="_Toc19885"/>
+      <w:bookmarkStart w:id="35" w:name="_Toc21523"/>
       <w:r>
         <w:rPr>
           <w:rFonts w:hint="default"/>
@@ -6777,7 +6848,7 @@
       <w:r>
         <w:fldChar w:fldCharType="end"/>
       </w:r>
-      <w:bookmarkStart w:id="36" w:name="_Toc25495"/>
+      <w:bookmarkStart w:id="36" w:name="_Toc23226"/>
       <w:r>
         <w:rPr>
           <w:lang w:val="pt-BR"/>
@@ -6925,7 +6996,7 @@
       <w:r>
         <w:fldChar w:fldCharType="end"/>
       </w:r>
-      <w:bookmarkStart w:id="37" w:name="_Toc31389"/>
+      <w:bookmarkStart w:id="37" w:name="_Toc1004"/>
       <w:r>
         <w:rPr>
           <w:lang w:val="pt-BR"/>
@@ -7292,7 +7363,7 @@
       <w:r>
         <w:fldChar w:fldCharType="end"/>
       </w:r>
-      <w:bookmarkStart w:id="38" w:name="_Toc14873"/>
+      <w:bookmarkStart w:id="38" w:name="_Toc28964"/>
       <w:r>
         <w:rPr>
           <w:lang w:val="pt-BR"/>
@@ -7326,7 +7397,7 @@
           <w:lang w:val="pt-BR"/>
         </w:rPr>
       </w:pPr>
-      <w:bookmarkStart w:id="39" w:name="_Toc3426"/>
+      <w:bookmarkStart w:id="39" w:name="_Toc12858"/>
       <w:r>
         <w:rPr>
           <w:rFonts w:hint="default"/>
@@ -7437,7 +7508,7 @@
       <w:r>
         <w:fldChar w:fldCharType="end"/>
       </w:r>
-      <w:bookmarkStart w:id="40" w:name="_Toc9359"/>
+      <w:bookmarkStart w:id="40" w:name="_Toc24214"/>
       <w:r>
         <w:rPr>
           <w:lang w:val="pt-BR"/>
@@ -7509,7 +7580,7 @@
           <w:lang w:val="pt-BR"/>
         </w:rPr>
       </w:pPr>
-      <w:bookmarkStart w:id="41" w:name="_Toc24383"/>
+      <w:bookmarkStart w:id="41" w:name="_Toc3566"/>
       <w:r>
         <w:rPr>
           <w:rFonts w:hint="default"/>
@@ -7589,7 +7660,7 @@
           <w:lang w:val="pt-BR"/>
         </w:rPr>
       </w:pPr>
-      <w:bookmarkStart w:id="42" w:name="_Toc22747"/>
+      <w:bookmarkStart w:id="42" w:name="_Toc32461"/>
       <w:r>
         <w:rPr>
           <w:rFonts w:hint="default"/>
@@ -7683,7 +7754,7 @@
       <w:r>
         <w:fldChar w:fldCharType="end"/>
       </w:r>
-      <w:bookmarkStart w:id="43" w:name="_Toc11029"/>
+      <w:bookmarkStart w:id="43" w:name="_Toc3698"/>
       <w:r>
         <w:rPr>
           <w:lang w:val="pt-BR"/>
@@ -8293,7 +8364,7 @@
           <w:lang w:val="pt-BR"/>
         </w:rPr>
       </w:pPr>
-      <w:bookmarkStart w:id="44" w:name="_Toc20895"/>
+      <w:bookmarkStart w:id="44" w:name="_Toc11501"/>
       <w:r>
         <w:rPr>
           <w:rFonts w:hint="default"/>
@@ -8458,7 +8529,7 @@
           <w:lang w:val="pt-BR"/>
         </w:rPr>
       </w:pPr>
-      <w:bookmarkStart w:id="45" w:name="_Toc23805"/>
+      <w:bookmarkStart w:id="45" w:name="_Toc14916"/>
       <w:r>
         <w:rPr>
           <w:rFonts w:hint="default"/>
@@ -8613,7 +8684,7 @@
       <w:r>
         <w:fldChar w:fldCharType="end"/>
       </w:r>
-      <w:bookmarkStart w:id="46" w:name="_Toc5499"/>
+      <w:bookmarkStart w:id="46" w:name="_Toc15190"/>
       <w:r>
         <w:rPr>
           <w:lang w:val="pt-BR"/>
@@ -8656,7 +8727,7 @@
           <w:lang w:val="pt-BR"/>
         </w:rPr>
       </w:pPr>
-      <w:bookmarkStart w:id="47" w:name="_Toc9875"/>
+      <w:bookmarkStart w:id="47" w:name="_Toc15691"/>
       <w:r>
         <w:rPr>
           <w:rFonts w:hint="default"/>
@@ -8962,7 +9033,7 @@
           <w:lang w:val="pt-BR"/>
         </w:rPr>
       </w:pPr>
-      <w:bookmarkStart w:id="48" w:name="_Toc24759"/>
+      <w:bookmarkStart w:id="48" w:name="_Toc7298"/>
       <w:r>
         <w:rPr>
           <w:rFonts w:hint="default"/>
@@ -9018,7 +9089,7 @@
         </w:rPr>
         <w:br w:type="page"/>
       </w:r>
-      <w:bookmarkStart w:id="50" w:name="_Toc8133"/>
+      <w:bookmarkStart w:id="50" w:name="_Toc18854"/>
       <w:r>
         <w:rPr>
           <w:rStyle w:val="85"/>
@@ -10040,9 +10111,13 @@
       <w:pPr>
         <w:pStyle w:val="83"/>
       </w:pPr>
-      <w:bookmarkStart w:id="51" w:name="_Toc297219009"/>
-      <w:r>
-        <w:t>Questionário de Pesquisa</w:t>
+      <w:bookmarkStart w:id="51" w:name="_Toc5840"/>
+      <w:r>
+        <w:rPr>
+          <w:rFonts w:hint="default"/>
+          <w:lang w:val="pt-BR"/>
+        </w:rPr>
+        <w:t>Firmware da FPGA</w:t>
       </w:r>
       <w:bookmarkEnd w:id="51"/>
     </w:p>
@@ -10061,38 +10136,6 @@
     </w:p>
     <w:p>
       <w:pPr>
-        <w:jc w:val="center"/>
-        <w:rPr>
-          <w:lang w:val="pt-BR"/>
-        </w:rPr>
-      </w:pPr>
-      <w:r>
-        <w:rPr>
-          <w:lang w:val="pt-BR"/>
-        </w:rPr>
-        <w:t>(esta é a página de apresentação - em seguida, incluir o apêndice)</w:t>
-      </w:r>
-    </w:p>
-    <w:p>
-      <w:pPr>
-        <w:jc w:val="center"/>
-        <w:rPr>
-          <w:lang w:val="pt-BR"/>
-        </w:rPr>
-      </w:pPr>
-      <w:r>
-        <w:rPr>
-          <w:b/>
-          <w:color w:val="FF0000"/>
-          <w:sz w:val="16"/>
-          <w:szCs w:val="16"/>
-          <w:lang w:val="pt-BR"/>
-        </w:rPr>
-        <w:t>CENTRALIZAR O TÍTULO VERTICALMENTE E ALINHAR COM OS DEMAIS ELEMENTOS</w:t>
-      </w:r>
-    </w:p>
-    <w:p>
-      <w:pPr>
         <w:pStyle w:val="83"/>
         <w:numPr>
           <w:ilvl w:val="0"/>
@@ -10117,8 +10160,58 @@
         <w:br w:type="page"/>
       </w:r>
     </w:p>
-    <w:p/>
-    <w:p/>
+    <w:p>
+      <w:pPr>
+        <w:pStyle w:val="83"/>
+        <w:numPr>
+          <w:ilvl w:val="0"/>
+          <w:numId w:val="0"/>
+        </w:numPr>
+        <w:tabs>
+          <w:tab w:val="clear" w:pos="0"/>
+        </w:tabs>
+        <w:rPr>
+          <w:rFonts w:cs="Times New Roman"/>
+          <w:b/>
+          <w:caps/>
+        </w:rPr>
+      </w:pPr>
+    </w:p>
+    <w:p>
+      <w:pPr>
+        <w:pStyle w:val="4"/>
+        <w:rPr>
+          <w:lang w:eastAsia="pt-BR"/>
+        </w:rPr>
+      </w:pPr>
+    </w:p>
+    <w:p>
+      <w:pPr>
+        <w:pStyle w:val="83"/>
+      </w:pPr>
+      <w:bookmarkStart w:id="52" w:name="_Toc21183"/>
+      <w:r>
+        <w:rPr>
+          <w:rFonts w:hint="default"/>
+          <w:lang w:val="pt-BR"/>
+        </w:rPr>
+        <w:t>Firmware do ESP32</w:t>
+      </w:r>
+      <w:bookmarkEnd w:id="52"/>
+    </w:p>
+    <w:p>
+      <w:pPr>
+        <w:pStyle w:val="83"/>
+        <w:numPr>
+          <w:ilvl w:val="0"/>
+          <w:numId w:val="0"/>
+        </w:numPr>
+        <w:tabs>
+          <w:tab w:val="clear" w:pos="0"/>
+        </w:tabs>
+        <w:jc w:val="left"/>
+      </w:pPr>
+    </w:p>
     <w:p>
       <w:pPr>
         <w:pStyle w:val="83"/>
@@ -10134,6 +10227,72 @@
     </w:p>
     <w:p>
       <w:pPr>
+        <w:tabs>
+          <w:tab w:val="left" w:leader="underscore" w:pos="8789"/>
+        </w:tabs>
+      </w:pPr>
+      <w:r>
+        <w:t xml:space="preserve"> </w:t>
+      </w:r>
+      <w:r>
+        <w:br w:type="page"/>
+      </w:r>
+    </w:p>
+    <w:p/>
+    <w:p>
+      <w:pPr>
+        <w:pStyle w:val="83"/>
+        <w:numPr>
+          <w:ilvl w:val="0"/>
+          <w:numId w:val="0"/>
+        </w:numPr>
+        <w:tabs>
+          <w:tab w:val="clear" w:pos="0"/>
+        </w:tabs>
+        <w:rPr>
+          <w:rFonts w:cs="Times New Roman"/>
+          <w:b/>
+          <w:caps/>
+        </w:rPr>
+      </w:pPr>
+    </w:p>
+    <w:p>
+      <w:pPr>
+        <w:pStyle w:val="4"/>
+        <w:rPr>
+          <w:lang w:eastAsia="pt-BR"/>
+        </w:rPr>
+      </w:pPr>
+    </w:p>
+    <w:p>
+      <w:pPr>
+        <w:pStyle w:val="83"/>
+      </w:pPr>
+      <w:bookmarkStart w:id="53" w:name="_Toc4381"/>
+      <w:r>
+        <w:rPr>
+          <w:rFonts w:hint="default"/>
+          <w:lang w:val="pt-BR"/>
+        </w:rPr>
+        <w:t>Código da interface PyControl</w:t>
+      </w:r>
+      <w:bookmarkEnd w:id="53"/>
+    </w:p>
+    <w:p>
+      <w:pPr>
+        <w:pStyle w:val="83"/>
+        <w:numPr>
+          <w:ilvl w:val="0"/>
+          <w:numId w:val="0"/>
+        </w:numPr>
+        <w:tabs>
+          <w:tab w:val="clear" w:pos="0"/>
+        </w:tabs>
+        <w:jc w:val="left"/>
+      </w:pPr>
+    </w:p>
+    <w:p>
+      <w:pPr>
         <w:pStyle w:val="83"/>
         <w:numPr>
           <w:ilvl w:val="0"/>
@@ -10147,6 +10306,22 @@
     </w:p>
     <w:p>
       <w:pPr>
+        <w:tabs>
+          <w:tab w:val="left" w:leader="underscore" w:pos="8789"/>
+        </w:tabs>
+      </w:pPr>
+      <w:r>
+        <w:t xml:space="preserve"> </w:t>
+      </w:r>
+      <w:r>
+        <w:br w:type="page"/>
+      </w:r>
+    </w:p>
+    <w:p/>
+    <w:p/>
+    <w:p/>
+    <w:p>
+      <w:pPr>
         <w:pStyle w:val="83"/>
         <w:numPr>
           <w:ilvl w:val="0"/>
@@ -10303,14 +10478,44 @@
     </w:p>
     <w:p>
       <w:pPr>
+        <w:pStyle w:val="83"/>
+        <w:numPr>
+          <w:ilvl w:val="0"/>
+          <w:numId w:val="0"/>
+        </w:numPr>
+        <w:tabs>
+          <w:tab w:val="clear" w:pos="0"/>
+        </w:tabs>
+        <w:ind w:firstLine="567"/>
+      </w:pPr>
+    </w:p>
+    <w:p>
+      <w:pPr>
+        <w:pStyle w:val="83"/>
+        <w:numPr>
+          <w:ilvl w:val="0"/>
+          <w:numId w:val="0"/>
+        </w:numPr>
+        <w:tabs>
+          <w:tab w:val="clear" w:pos="0"/>
+        </w:tabs>
+        <w:ind w:firstLine="567"/>
+      </w:pPr>
+    </w:p>
+    <w:p>
+      <w:pPr>
         <w:pStyle w:val="84"/>
-      </w:pPr>
-      <w:r>
-        <w:rPr>
-          <w:rStyle w:val="62"/>
-        </w:rPr>
-        <w:t>Direitos autorais - Lei nº 9.610, de 19 de fevereiro de 1998. Disposições preliminares</w:t>
-      </w:r>
+        <w:bidi w:val="0"/>
+      </w:pPr>
+      <w:bookmarkStart w:id="54" w:name="_Toc10801"/>
+      <w:r>
+        <w:rPr>
+          <w:rFonts w:hint="default"/>
+          <w:lang w:val="pt-BR"/>
+        </w:rPr>
+        <w:t>Alguma coisa</w:t>
+      </w:r>
+      <w:bookmarkEnd w:id="54"/>
     </w:p>
     <w:p>
       <w:pPr>
@@ -12329,7 +12534,7 @@
     <w:qFormat/>
     <w:uiPriority w:val="99"/>
     <w:pPr>
-      <w:spacing w:before="0" w:after="300"/>
+      <w:spacing w:before="0" w:after="300" w:line="360" w:lineRule="auto"/>
     </w:pPr>
     <w:rPr>
       <w:lang w:val="pt-BR"/>
@@ -12618,7 +12823,7 @@
     </w:rPr>
   </w:style>
   <w:style w:type="paragraph" w:customStyle="1" w:styleId="83">
-    <w:name w:val="Pós-Textuais - APÊNDICES"/>
+    <w:name w:val="APÊNDICES"/>
     <w:basedOn w:val="1"/>
     <w:next w:val="4"/>
     <w:qFormat/>
@@ -12640,7 +12845,7 @@
     </w:rPr>
   </w:style>
   <w:style w:type="paragraph" w:customStyle="1" w:styleId="84">
-    <w:name w:val="Pós-Textuais - ANEXOS"/>
+    <w:name w:val="ANEXOS"/>
     <w:basedOn w:val="1"/>
     <w:next w:val="4"/>
     <w:qFormat/>

</xml_diff>

<commit_message>
Resultados para o canal 7
</commit_message>
<xml_diff>
--- a/work 2024/Formatado review 2.docx
+++ b/work 2024/Formatado review 2.docx
@@ -1411,8 +1411,8 @@
         </w:rPr>
         <w:br w:type="page"/>
       </w:r>
-      <w:bookmarkStart w:id="7" w:name="_Toc487377990"/>
-      <w:bookmarkStart w:id="8" w:name="_Toc302641983"/>
+      <w:bookmarkStart w:id="7" w:name="_Toc302641983"/>
+      <w:bookmarkStart w:id="8" w:name="_Toc487377990"/>
       <w:r>
         <w:rPr>
           <w:lang w:eastAsia="pt-BR"/>
@@ -1552,9 +1552,6 @@
     <w:p>
       <w:pPr>
         <w:pStyle w:val="25"/>
-        <w:tabs>
-          <w:tab w:val="right" w:leader="dot" w:pos="9071"/>
-        </w:tabs>
       </w:pPr>
       <w:r>
         <w:rPr>
@@ -1584,7 +1581,7 @@
         <w:rPr>
           <w:lang w:val="pt-BR"/>
         </w:rPr>
-        <w:instrText xml:space="preserve"> HYPERLINK \l _Toc28654 </w:instrText>
+        <w:instrText xml:space="preserve"> HYPERLINK \l _Toc32675 </w:instrText>
       </w:r>
       <w:r>
         <w:rPr>
@@ -1615,7 +1612,7 @@
         <w:fldChar w:fldCharType="begin"/>
       </w:r>
       <w:r>
-        <w:instrText xml:space="preserve"> PAGEREF _Toc28654 \h </w:instrText>
+        <w:instrText xml:space="preserve"> PAGEREF _Toc32675 \h </w:instrText>
       </w:r>
       <w:r>
         <w:fldChar w:fldCharType="separate"/>
@@ -1636,9 +1633,6 @@
     <w:p>
       <w:pPr>
         <w:pStyle w:val="25"/>
-        <w:tabs>
-          <w:tab w:val="right" w:leader="dot" w:pos="9071"/>
-        </w:tabs>
       </w:pPr>
       <w:r>
         <w:rPr>
@@ -1650,7 +1644,7 @@
         <w:rPr>
           <w:lang w:val="pt-BR"/>
         </w:rPr>
-        <w:instrText xml:space="preserve"> HYPERLINK \l _Toc12411 </w:instrText>
+        <w:instrText xml:space="preserve"> HYPERLINK \l _Toc18556 </w:instrText>
       </w:r>
       <w:r>
         <w:rPr>
@@ -1720,7 +1714,7 @@
         <w:fldChar w:fldCharType="begin"/>
       </w:r>
       <w:r>
-        <w:instrText xml:space="preserve"> PAGEREF _Toc12411 \h </w:instrText>
+        <w:instrText xml:space="preserve"> PAGEREF _Toc18556 \h </w:instrText>
       </w:r>
       <w:r>
         <w:fldChar w:fldCharType="separate"/>
@@ -1741,9 +1735,6 @@
     <w:p>
       <w:pPr>
         <w:pStyle w:val="25"/>
-        <w:tabs>
-          <w:tab w:val="right" w:leader="dot" w:pos="9071"/>
-        </w:tabs>
       </w:pPr>
       <w:r>
         <w:rPr>
@@ -1755,7 +1746,7 @@
         <w:rPr>
           <w:lang w:val="pt-BR"/>
         </w:rPr>
-        <w:instrText xml:space="preserve"> HYPERLINK \l _Toc21065 </w:instrText>
+        <w:instrText xml:space="preserve"> HYPERLINK \l _Toc4294 </w:instrText>
       </w:r>
       <w:r>
         <w:rPr>
@@ -1786,7 +1777,7 @@
         <w:fldChar w:fldCharType="begin"/>
       </w:r>
       <w:r>
-        <w:instrText xml:space="preserve"> PAGEREF _Toc21065 \h </w:instrText>
+        <w:instrText xml:space="preserve"> PAGEREF _Toc4294 \h </w:instrText>
       </w:r>
       <w:r>
         <w:fldChar w:fldCharType="separate"/>
@@ -1807,9 +1798,6 @@
     <w:p>
       <w:pPr>
         <w:pStyle w:val="25"/>
-        <w:tabs>
-          <w:tab w:val="right" w:leader="dot" w:pos="9071"/>
-        </w:tabs>
       </w:pPr>
       <w:r>
         <w:rPr>
@@ -1821,7 +1809,7 @@
         <w:rPr>
           <w:lang w:val="pt-BR"/>
         </w:rPr>
-        <w:instrText xml:space="preserve"> HYPERLINK \l _Toc12958 </w:instrText>
+        <w:instrText xml:space="preserve"> HYPERLINK \l _Toc15322 </w:instrText>
       </w:r>
       <w:r>
         <w:rPr>
@@ -1865,7 +1853,7 @@
         <w:fldChar w:fldCharType="begin"/>
       </w:r>
       <w:r>
-        <w:instrText xml:space="preserve"> PAGEREF _Toc12958 \h </w:instrText>
+        <w:instrText xml:space="preserve"> PAGEREF _Toc15322 \h </w:instrText>
       </w:r>
       <w:r>
         <w:fldChar w:fldCharType="separate"/>
@@ -1886,9 +1874,6 @@
     <w:p>
       <w:pPr>
         <w:pStyle w:val="25"/>
-        <w:tabs>
-          <w:tab w:val="right" w:leader="dot" w:pos="9071"/>
-        </w:tabs>
       </w:pPr>
       <w:r>
         <w:rPr>
@@ -1900,7 +1885,7 @@
         <w:rPr>
           <w:lang w:val="pt-BR"/>
         </w:rPr>
-        <w:instrText xml:space="preserve"> HYPERLINK \l _Toc5858 </w:instrText>
+        <w:instrText xml:space="preserve"> HYPERLINK \l _Toc6709 </w:instrText>
       </w:r>
       <w:r>
         <w:rPr>
@@ -1924,7 +1909,7 @@
         <w:fldChar w:fldCharType="begin"/>
       </w:r>
       <w:r>
-        <w:instrText xml:space="preserve"> PAGEREF _Toc5858 \h </w:instrText>
+        <w:instrText xml:space="preserve"> PAGEREF _Toc6709 \h </w:instrText>
       </w:r>
       <w:r>
         <w:fldChar w:fldCharType="separate"/>
@@ -1945,9 +1930,6 @@
     <w:p>
       <w:pPr>
         <w:pStyle w:val="25"/>
-        <w:tabs>
-          <w:tab w:val="right" w:leader="dot" w:pos="9071"/>
-        </w:tabs>
       </w:pPr>
       <w:r>
         <w:rPr>
@@ -1959,7 +1941,7 @@
         <w:rPr>
           <w:lang w:val="pt-BR"/>
         </w:rPr>
-        <w:instrText xml:space="preserve"> HYPERLINK \l _Toc32087 </w:instrText>
+        <w:instrText xml:space="preserve"> HYPERLINK \l _Toc1472 </w:instrText>
       </w:r>
       <w:r>
         <w:rPr>
@@ -1990,7 +1972,7 @@
         <w:fldChar w:fldCharType="begin"/>
       </w:r>
       <w:r>
-        <w:instrText xml:space="preserve"> PAGEREF _Toc32087 \h </w:instrText>
+        <w:instrText xml:space="preserve"> PAGEREF _Toc1472 \h </w:instrText>
       </w:r>
       <w:r>
         <w:fldChar w:fldCharType="separate"/>
@@ -2011,9 +1993,6 @@
     <w:p>
       <w:pPr>
         <w:pStyle w:val="25"/>
-        <w:tabs>
-          <w:tab w:val="right" w:leader="dot" w:pos="9071"/>
-        </w:tabs>
       </w:pPr>
       <w:r>
         <w:rPr>
@@ -2025,7 +2004,7 @@
         <w:rPr>
           <w:lang w:val="pt-BR"/>
         </w:rPr>
-        <w:instrText xml:space="preserve"> HYPERLINK \l _Toc28798 </w:instrText>
+        <w:instrText xml:space="preserve"> HYPERLINK \l _Toc31062 </w:instrText>
       </w:r>
       <w:r>
         <w:rPr>
@@ -2056,7 +2035,7 @@
         <w:fldChar w:fldCharType="begin"/>
       </w:r>
       <w:r>
-        <w:instrText xml:space="preserve"> PAGEREF _Toc28798 \h </w:instrText>
+        <w:instrText xml:space="preserve"> PAGEREF _Toc31062 \h </w:instrText>
       </w:r>
       <w:r>
         <w:fldChar w:fldCharType="separate"/>
@@ -2077,9 +2056,6 @@
     <w:p>
       <w:pPr>
         <w:pStyle w:val="25"/>
-        <w:tabs>
-          <w:tab w:val="right" w:leader="dot" w:pos="9071"/>
-        </w:tabs>
       </w:pPr>
       <w:r>
         <w:rPr>
@@ -2091,7 +2067,7 @@
         <w:rPr>
           <w:lang w:val="pt-BR"/>
         </w:rPr>
-        <w:instrText xml:space="preserve"> HYPERLINK \l _Toc23226 </w:instrText>
+        <w:instrText xml:space="preserve"> HYPERLINK \l _Toc17773 </w:instrText>
       </w:r>
       <w:r>
         <w:rPr>
@@ -2122,7 +2098,7 @@
         <w:fldChar w:fldCharType="begin"/>
       </w:r>
       <w:r>
-        <w:instrText xml:space="preserve"> PAGEREF _Toc23226 \h </w:instrText>
+        <w:instrText xml:space="preserve"> PAGEREF _Toc17773 \h </w:instrText>
       </w:r>
       <w:r>
         <w:fldChar w:fldCharType="separate"/>
@@ -2143,9 +2119,6 @@
     <w:p>
       <w:pPr>
         <w:pStyle w:val="25"/>
-        <w:tabs>
-          <w:tab w:val="right" w:leader="dot" w:pos="9071"/>
-        </w:tabs>
       </w:pPr>
       <w:r>
         <w:rPr>
@@ -2157,7 +2130,7 @@
         <w:rPr>
           <w:lang w:val="pt-BR"/>
         </w:rPr>
-        <w:instrText xml:space="preserve"> HYPERLINK \l _Toc1004 </w:instrText>
+        <w:instrText xml:space="preserve"> HYPERLINK \l _Toc21260 </w:instrText>
       </w:r>
       <w:r>
         <w:rPr>
@@ -2188,7 +2161,7 @@
         <w:fldChar w:fldCharType="begin"/>
       </w:r>
       <w:r>
-        <w:instrText xml:space="preserve"> PAGEREF _Toc1004 \h </w:instrText>
+        <w:instrText xml:space="preserve"> PAGEREF _Toc21260 \h </w:instrText>
       </w:r>
       <w:r>
         <w:fldChar w:fldCharType="separate"/>
@@ -2209,9 +2182,6 @@
     <w:p>
       <w:pPr>
         <w:pStyle w:val="25"/>
-        <w:tabs>
-          <w:tab w:val="right" w:leader="dot" w:pos="9071"/>
-        </w:tabs>
       </w:pPr>
       <w:r>
         <w:rPr>
@@ -2223,7 +2193,7 @@
         <w:rPr>
           <w:lang w:val="pt-BR"/>
         </w:rPr>
-        <w:instrText xml:space="preserve"> HYPERLINK \l _Toc28964 </w:instrText>
+        <w:instrText xml:space="preserve"> HYPERLINK \l _Toc12151 </w:instrText>
       </w:r>
       <w:r>
         <w:rPr>
@@ -2247,7 +2217,7 @@
         <w:fldChar w:fldCharType="begin"/>
       </w:r>
       <w:r>
-        <w:instrText xml:space="preserve"> PAGEREF _Toc28964 \h </w:instrText>
+        <w:instrText xml:space="preserve"> PAGEREF _Toc12151 \h </w:instrText>
       </w:r>
       <w:r>
         <w:fldChar w:fldCharType="separate"/>
@@ -2268,9 +2238,6 @@
     <w:p>
       <w:pPr>
         <w:pStyle w:val="25"/>
-        <w:tabs>
-          <w:tab w:val="right" w:leader="dot" w:pos="9071"/>
-        </w:tabs>
       </w:pPr>
       <w:r>
         <w:rPr>
@@ -2282,7 +2249,7 @@
         <w:rPr>
           <w:lang w:val="pt-BR"/>
         </w:rPr>
-        <w:instrText xml:space="preserve"> HYPERLINK \l _Toc24214 </w:instrText>
+        <w:instrText xml:space="preserve"> HYPERLINK \l _Toc11832 </w:instrText>
       </w:r>
       <w:r>
         <w:rPr>
@@ -2306,7 +2273,7 @@
         <w:fldChar w:fldCharType="begin"/>
       </w:r>
       <w:r>
-        <w:instrText xml:space="preserve"> PAGEREF _Toc24214 \h </w:instrText>
+        <w:instrText xml:space="preserve"> PAGEREF _Toc11832 \h </w:instrText>
       </w:r>
       <w:r>
         <w:fldChar w:fldCharType="separate"/>
@@ -2327,9 +2294,6 @@
     <w:p>
       <w:pPr>
         <w:pStyle w:val="25"/>
-        <w:tabs>
-          <w:tab w:val="right" w:leader="dot" w:pos="9071"/>
-        </w:tabs>
       </w:pPr>
       <w:r>
         <w:rPr>
@@ -2341,7 +2305,7 @@
         <w:rPr>
           <w:lang w:val="pt-BR"/>
         </w:rPr>
-        <w:instrText xml:space="preserve"> HYPERLINK \l _Toc3698 </w:instrText>
+        <w:instrText xml:space="preserve"> HYPERLINK \l _Toc7277 </w:instrText>
       </w:r>
       <w:r>
         <w:rPr>
@@ -2365,7 +2329,7 @@
         <w:fldChar w:fldCharType="begin"/>
       </w:r>
       <w:r>
-        <w:instrText xml:space="preserve"> PAGEREF _Toc3698 \h </w:instrText>
+        <w:instrText xml:space="preserve"> PAGEREF _Toc7277 \h </w:instrText>
       </w:r>
       <w:r>
         <w:fldChar w:fldCharType="separate"/>
@@ -2386,9 +2350,6 @@
     <w:p>
       <w:pPr>
         <w:pStyle w:val="25"/>
-        <w:tabs>
-          <w:tab w:val="right" w:leader="dot" w:pos="9071"/>
-        </w:tabs>
       </w:pPr>
       <w:r>
         <w:rPr>
@@ -2400,7 +2361,7 @@
         <w:rPr>
           <w:lang w:val="pt-BR"/>
         </w:rPr>
-        <w:instrText xml:space="preserve"> HYPERLINK \l _Toc15190 </w:instrText>
+        <w:instrText xml:space="preserve"> HYPERLINK \l _Toc6016 </w:instrText>
       </w:r>
       <w:r>
         <w:rPr>
@@ -2424,13 +2385,139 @@
         <w:fldChar w:fldCharType="begin"/>
       </w:r>
       <w:r>
-        <w:instrText xml:space="preserve"> PAGEREF _Toc15190 \h </w:instrText>
+        <w:instrText xml:space="preserve"> PAGEREF _Toc6016 \h </w:instrText>
       </w:r>
       <w:r>
         <w:fldChar w:fldCharType="separate"/>
       </w:r>
       <w:r>
         <w:t>37</w:t>
+      </w:r>
+      <w:r>
+        <w:fldChar w:fldCharType="end"/>
+      </w:r>
+      <w:r>
+        <w:rPr>
+          <w:lang w:val="pt-BR"/>
+        </w:rPr>
+        <w:fldChar w:fldCharType="end"/>
+      </w:r>
+    </w:p>
+    <w:p>
+      <w:pPr>
+        <w:pStyle w:val="25"/>
+      </w:pPr>
+      <w:r>
+        <w:rPr>
+          <w:lang w:val="pt-BR"/>
+        </w:rPr>
+        <w:fldChar w:fldCharType="begin"/>
+      </w:r>
+      <w:r>
+        <w:rPr>
+          <w:lang w:val="pt-BR"/>
+        </w:rPr>
+        <w:instrText xml:space="preserve"> HYPERLINK \l _Toc27322 </w:instrText>
+      </w:r>
+      <w:r>
+        <w:rPr>
+          <w:lang w:val="pt-BR"/>
+        </w:rPr>
+        <w:fldChar w:fldCharType="separate"/>
+      </w:r>
+      <w:r>
+        <w:t xml:space="preserve">Figura 14 </w:t>
+      </w:r>
+      <w:r>
+        <w:rPr>
+          <w:lang w:val="pt-BR"/>
+        </w:rPr>
+        <w:t xml:space="preserve"> - </w:t>
+      </w:r>
+      <w:r>
+        <w:rPr>
+          <w:rFonts w:hint="default"/>
+          <w:lang w:val="pt-BR"/>
+        </w:rPr>
+        <w:t>Eficiência x threshold do canal 7</w:t>
+      </w:r>
+      <w:r>
+        <w:tab/>
+      </w:r>
+      <w:r>
+        <w:fldChar w:fldCharType="begin"/>
+      </w:r>
+      <w:r>
+        <w:instrText xml:space="preserve"> PAGEREF _Toc27322 \h </w:instrText>
+      </w:r>
+      <w:r>
+        <w:fldChar w:fldCharType="separate"/>
+      </w:r>
+      <w:r>
+        <w:t>38</w:t>
+      </w:r>
+      <w:r>
+        <w:fldChar w:fldCharType="end"/>
+      </w:r>
+      <w:r>
+        <w:rPr>
+          <w:lang w:val="pt-BR"/>
+        </w:rPr>
+        <w:fldChar w:fldCharType="end"/>
+      </w:r>
+    </w:p>
+    <w:p>
+      <w:pPr>
+        <w:pStyle w:val="25"/>
+      </w:pPr>
+      <w:r>
+        <w:rPr>
+          <w:lang w:val="pt-BR"/>
+        </w:rPr>
+        <w:fldChar w:fldCharType="begin"/>
+      </w:r>
+      <w:r>
+        <w:rPr>
+          <w:lang w:val="pt-BR"/>
+        </w:rPr>
+        <w:instrText xml:space="preserve"> HYPERLINK \l _Toc12879 </w:instrText>
+      </w:r>
+      <w:r>
+        <w:rPr>
+          <w:lang w:val="pt-BR"/>
+        </w:rPr>
+        <w:fldChar w:fldCharType="separate"/>
+      </w:r>
+      <w:r>
+        <w:t xml:space="preserve">Figura 15 </w:t>
+      </w:r>
+      <w:r>
+        <w:rPr>
+          <w:lang w:val="pt-BR"/>
+        </w:rPr>
+        <w:t xml:space="preserve"> - </w:t>
+      </w:r>
+      <w:r>
+        <w:rPr>
+          <w:rFonts w:hint="default"/>
+          <w:lang w:val="pt-BR"/>
+        </w:rPr>
+        <w:t>Eficiência x width do canal 7</w:t>
+      </w:r>
+      <w:r>
+        <w:tab/>
+      </w:r>
+      <w:r>
+        <w:fldChar w:fldCharType="begin"/>
+      </w:r>
+      <w:r>
+        <w:instrText xml:space="preserve"> PAGEREF _Toc12879 \h </w:instrText>
+      </w:r>
+      <w:r>
+        <w:fldChar w:fldCharType="separate"/>
+      </w:r>
+      <w:r>
+        <w:t>40</w:t>
       </w:r>
       <w:r>
         <w:fldChar w:fldCharType="end"/>
@@ -2447,6 +2534,7 @@
         <w:pStyle w:val="25"/>
         <w:tabs>
           <w:tab w:val="right" w:leader="dot" w:pos="9061"/>
+          <w:tab w:val="clear" w:pos="9071"/>
         </w:tabs>
         <w:rPr>
           <w:lang w:val="pt-BR"/>
@@ -2464,6 +2552,8 @@
         <w:pStyle w:val="10"/>
         <w:jc w:val="both"/>
       </w:pPr>
+      <w:bookmarkStart w:id="57" w:name="_GoBack"/>
+      <w:bookmarkEnd w:id="57"/>
     </w:p>
     <w:p>
       <w:pPr>
@@ -2523,7 +2613,7 @@
         <w:fldChar w:fldCharType="begin"/>
       </w:r>
       <w:r>
-        <w:instrText xml:space="preserve"> HYPERLINK \l _Toc22451 </w:instrText>
+        <w:instrText xml:space="preserve"> HYPERLINK \l _Toc10364 </w:instrText>
       </w:r>
       <w:r>
         <w:fldChar w:fldCharType="separate"/>
@@ -2544,7 +2634,7 @@
         <w:fldChar w:fldCharType="begin"/>
       </w:r>
       <w:r>
-        <w:instrText xml:space="preserve"> PAGEREF _Toc22451 \h </w:instrText>
+        <w:instrText xml:space="preserve"> PAGEREF _Toc10364 \h </w:instrText>
       </w:r>
       <w:r>
         <w:fldChar w:fldCharType="separate"/>
@@ -2579,7 +2669,7 @@
         <w:rPr>
           <w:lang w:val="en-US"/>
         </w:rPr>
-        <w:instrText xml:space="preserve"> HYPERLINK \l _Toc28734 </w:instrText>
+        <w:instrText xml:space="preserve"> HYPERLINK \l _Toc7789 </w:instrText>
       </w:r>
       <w:r>
         <w:rPr>
@@ -2610,7 +2700,7 @@
         <w:fldChar w:fldCharType="begin"/>
       </w:r>
       <w:r>
-        <w:instrText xml:space="preserve"> PAGEREF _Toc28734 \h </w:instrText>
+        <w:instrText xml:space="preserve"> PAGEREF _Toc7789 \h </w:instrText>
       </w:r>
       <w:r>
         <w:fldChar w:fldCharType="separate"/>
@@ -2649,7 +2739,7 @@
         <w:rPr>
           <w:lang w:val="en-US"/>
         </w:rPr>
-        <w:instrText xml:space="preserve"> HYPERLINK \l _Toc4989 </w:instrText>
+        <w:instrText xml:space="preserve"> HYPERLINK \l _Toc29679 </w:instrText>
       </w:r>
       <w:r>
         <w:rPr>
@@ -2680,7 +2770,7 @@
         <w:fldChar w:fldCharType="begin"/>
       </w:r>
       <w:r>
-        <w:instrText xml:space="preserve"> PAGEREF _Toc4989 \h </w:instrText>
+        <w:instrText xml:space="preserve"> PAGEREF _Toc29679 \h </w:instrText>
       </w:r>
       <w:r>
         <w:fldChar w:fldCharType="separate"/>
@@ -2719,7 +2809,7 @@
         <w:rPr>
           <w:lang w:val="en-US"/>
         </w:rPr>
-        <w:instrText xml:space="preserve"> HYPERLINK \l _Toc24718 </w:instrText>
+        <w:instrText xml:space="preserve"> HYPERLINK \l _Toc6232 </w:instrText>
       </w:r>
       <w:r>
         <w:rPr>
@@ -2750,7 +2840,7 @@
         <w:fldChar w:fldCharType="begin"/>
       </w:r>
       <w:r>
-        <w:instrText xml:space="preserve"> PAGEREF _Toc24718 \h </w:instrText>
+        <w:instrText xml:space="preserve"> PAGEREF _Toc6232 \h </w:instrText>
       </w:r>
       <w:r>
         <w:fldChar w:fldCharType="separate"/>
@@ -2789,7 +2879,7 @@
         <w:rPr>
           <w:lang w:val="en-US"/>
         </w:rPr>
-        <w:instrText xml:space="preserve"> HYPERLINK \l _Toc7329 </w:instrText>
+        <w:instrText xml:space="preserve"> HYPERLINK \l _Toc7041 </w:instrText>
       </w:r>
       <w:r>
         <w:rPr>
@@ -2820,7 +2910,7 @@
         <w:fldChar w:fldCharType="begin"/>
       </w:r>
       <w:r>
-        <w:instrText xml:space="preserve"> PAGEREF _Toc7329 \h </w:instrText>
+        <w:instrText xml:space="preserve"> PAGEREF _Toc7041 \h </w:instrText>
       </w:r>
       <w:r>
         <w:fldChar w:fldCharType="separate"/>
@@ -2859,7 +2949,7 @@
         <w:rPr>
           <w:lang w:val="en-US"/>
         </w:rPr>
-        <w:instrText xml:space="preserve"> HYPERLINK \l _Toc26503 </w:instrText>
+        <w:instrText xml:space="preserve"> HYPERLINK \l _Toc25414 </w:instrText>
       </w:r>
       <w:r>
         <w:rPr>
@@ -2890,7 +2980,7 @@
         <w:fldChar w:fldCharType="begin"/>
       </w:r>
       <w:r>
-        <w:instrText xml:space="preserve"> PAGEREF _Toc26503 \h </w:instrText>
+        <w:instrText xml:space="preserve"> PAGEREF _Toc25414 \h </w:instrText>
       </w:r>
       <w:r>
         <w:fldChar w:fldCharType="separate"/>
@@ -2929,7 +3019,7 @@
         <w:rPr>
           <w:lang w:val="en-US"/>
         </w:rPr>
-        <w:instrText xml:space="preserve"> HYPERLINK \l _Toc3751 </w:instrText>
+        <w:instrText xml:space="preserve"> HYPERLINK \l _Toc28908 </w:instrText>
       </w:r>
       <w:r>
         <w:rPr>
@@ -2958,7 +3048,7 @@
         <w:fldChar w:fldCharType="begin"/>
       </w:r>
       <w:r>
-        <w:instrText xml:space="preserve"> PAGEREF _Toc3751 \h </w:instrText>
+        <w:instrText xml:space="preserve"> PAGEREF _Toc28908 \h </w:instrText>
       </w:r>
       <w:r>
         <w:fldChar w:fldCharType="separate"/>
@@ -2997,7 +3087,7 @@
         <w:rPr>
           <w:lang w:val="en-US"/>
         </w:rPr>
-        <w:instrText xml:space="preserve"> HYPERLINK \l _Toc12866 </w:instrText>
+        <w:instrText xml:space="preserve"> HYPERLINK \l _Toc20235 </w:instrText>
       </w:r>
       <w:r>
         <w:rPr>
@@ -3028,7 +3118,7 @@
         <w:fldChar w:fldCharType="begin"/>
       </w:r>
       <w:r>
-        <w:instrText xml:space="preserve"> PAGEREF _Toc12866 \h </w:instrText>
+        <w:instrText xml:space="preserve"> PAGEREF _Toc20235 \h </w:instrText>
       </w:r>
       <w:r>
         <w:fldChar w:fldCharType="separate"/>
@@ -3067,7 +3157,7 @@
         <w:rPr>
           <w:lang w:val="en-US"/>
         </w:rPr>
-        <w:instrText xml:space="preserve"> HYPERLINK \l _Toc11053 </w:instrText>
+        <w:instrText xml:space="preserve"> HYPERLINK \l _Toc15784 </w:instrText>
       </w:r>
       <w:r>
         <w:rPr>
@@ -3096,7 +3186,7 @@
         <w:fldChar w:fldCharType="begin"/>
       </w:r>
       <w:r>
-        <w:instrText xml:space="preserve"> PAGEREF _Toc11053 \h </w:instrText>
+        <w:instrText xml:space="preserve"> PAGEREF _Toc15784 \h </w:instrText>
       </w:r>
       <w:r>
         <w:fldChar w:fldCharType="separate"/>
@@ -3135,7 +3225,7 @@
         <w:rPr>
           <w:lang w:val="en-US"/>
         </w:rPr>
-        <w:instrText xml:space="preserve"> HYPERLINK \l _Toc18726 </w:instrText>
+        <w:instrText xml:space="preserve"> HYPERLINK \l _Toc15443 </w:instrText>
       </w:r>
       <w:r>
         <w:rPr>
@@ -3166,7 +3256,7 @@
         <w:fldChar w:fldCharType="begin"/>
       </w:r>
       <w:r>
-        <w:instrText xml:space="preserve"> PAGEREF _Toc18726 \h </w:instrText>
+        <w:instrText xml:space="preserve"> PAGEREF _Toc15443 \h </w:instrText>
       </w:r>
       <w:r>
         <w:fldChar w:fldCharType="separate"/>
@@ -3205,7 +3295,7 @@
         <w:rPr>
           <w:lang w:val="en-US"/>
         </w:rPr>
-        <w:instrText xml:space="preserve"> HYPERLINK \l _Toc31034 </w:instrText>
+        <w:instrText xml:space="preserve"> HYPERLINK \l _Toc28801 </w:instrText>
       </w:r>
       <w:r>
         <w:rPr>
@@ -3235,7 +3325,7 @@
         <w:fldChar w:fldCharType="begin"/>
       </w:r>
       <w:r>
-        <w:instrText xml:space="preserve"> PAGEREF _Toc31034 \h </w:instrText>
+        <w:instrText xml:space="preserve"> PAGEREF _Toc28801 \h </w:instrText>
       </w:r>
       <w:r>
         <w:fldChar w:fldCharType="separate"/>
@@ -3274,7 +3364,7 @@
         <w:rPr>
           <w:lang w:val="en-US"/>
         </w:rPr>
-        <w:instrText xml:space="preserve"> HYPERLINK \l _Toc7797 </w:instrText>
+        <w:instrText xml:space="preserve"> HYPERLINK \l _Toc21591 </w:instrText>
       </w:r>
       <w:r>
         <w:rPr>
@@ -3304,7 +3394,7 @@
         <w:fldChar w:fldCharType="begin"/>
       </w:r>
       <w:r>
-        <w:instrText xml:space="preserve"> PAGEREF _Toc7797 \h </w:instrText>
+        <w:instrText xml:space="preserve"> PAGEREF _Toc21591 \h </w:instrText>
       </w:r>
       <w:r>
         <w:fldChar w:fldCharType="separate"/>
@@ -3343,7 +3433,7 @@
         <w:rPr>
           <w:lang w:val="en-US"/>
         </w:rPr>
-        <w:instrText xml:space="preserve"> HYPERLINK \l _Toc21523 </w:instrText>
+        <w:instrText xml:space="preserve"> HYPERLINK \l _Toc13538 </w:instrText>
       </w:r>
       <w:r>
         <w:rPr>
@@ -3373,7 +3463,7 @@
         <w:fldChar w:fldCharType="begin"/>
       </w:r>
       <w:r>
-        <w:instrText xml:space="preserve"> PAGEREF _Toc21523 \h </w:instrText>
+        <w:instrText xml:space="preserve"> PAGEREF _Toc13538 \h </w:instrText>
       </w:r>
       <w:r>
         <w:fldChar w:fldCharType="separate"/>
@@ -3412,7 +3502,7 @@
         <w:rPr>
           <w:lang w:val="en-US"/>
         </w:rPr>
-        <w:instrText xml:space="preserve"> HYPERLINK \l _Toc12858 </w:instrText>
+        <w:instrText xml:space="preserve"> HYPERLINK \l _Toc1935 </w:instrText>
       </w:r>
       <w:r>
         <w:rPr>
@@ -3443,7 +3533,7 @@
         <w:fldChar w:fldCharType="begin"/>
       </w:r>
       <w:r>
-        <w:instrText xml:space="preserve"> PAGEREF _Toc12858 \h </w:instrText>
+        <w:instrText xml:space="preserve"> PAGEREF _Toc1935 \h </w:instrText>
       </w:r>
       <w:r>
         <w:fldChar w:fldCharType="separate"/>
@@ -3482,7 +3572,7 @@
         <w:rPr>
           <w:lang w:val="en-US"/>
         </w:rPr>
-        <w:instrText xml:space="preserve"> HYPERLINK \l _Toc3566 </w:instrText>
+        <w:instrText xml:space="preserve"> HYPERLINK \l _Toc10574 </w:instrText>
       </w:r>
       <w:r>
         <w:rPr>
@@ -3513,7 +3603,7 @@
         <w:fldChar w:fldCharType="begin"/>
       </w:r>
       <w:r>
-        <w:instrText xml:space="preserve"> PAGEREF _Toc3566 \h </w:instrText>
+        <w:instrText xml:space="preserve"> PAGEREF _Toc10574 \h </w:instrText>
       </w:r>
       <w:r>
         <w:fldChar w:fldCharType="separate"/>
@@ -3552,7 +3642,7 @@
         <w:rPr>
           <w:lang w:val="en-US"/>
         </w:rPr>
-        <w:instrText xml:space="preserve"> HYPERLINK \l _Toc32461 </w:instrText>
+        <w:instrText xml:space="preserve"> HYPERLINK \l _Toc21165 </w:instrText>
       </w:r>
       <w:r>
         <w:rPr>
@@ -3582,7 +3672,7 @@
         <w:fldChar w:fldCharType="begin"/>
       </w:r>
       <w:r>
-        <w:instrText xml:space="preserve"> PAGEREF _Toc32461 \h </w:instrText>
+        <w:instrText xml:space="preserve"> PAGEREF _Toc21165 \h </w:instrText>
       </w:r>
       <w:r>
         <w:fldChar w:fldCharType="separate"/>
@@ -3621,7 +3711,7 @@
         <w:rPr>
           <w:lang w:val="en-US"/>
         </w:rPr>
-        <w:instrText xml:space="preserve"> HYPERLINK \l _Toc11501 </w:instrText>
+        <w:instrText xml:space="preserve"> HYPERLINK \l _Toc22249 </w:instrText>
       </w:r>
       <w:r>
         <w:rPr>
@@ -3651,7 +3741,7 @@
         <w:fldChar w:fldCharType="begin"/>
       </w:r>
       <w:r>
-        <w:instrText xml:space="preserve"> PAGEREF _Toc11501 \h </w:instrText>
+        <w:instrText xml:space="preserve"> PAGEREF _Toc22249 \h </w:instrText>
       </w:r>
       <w:r>
         <w:fldChar w:fldCharType="separate"/>
@@ -3690,7 +3780,7 @@
         <w:rPr>
           <w:lang w:val="en-US"/>
         </w:rPr>
-        <w:instrText xml:space="preserve"> HYPERLINK \l _Toc14916 </w:instrText>
+        <w:instrText xml:space="preserve"> HYPERLINK \l _Toc1180 </w:instrText>
       </w:r>
       <w:r>
         <w:rPr>
@@ -3720,7 +3810,7 @@
         <w:fldChar w:fldCharType="begin"/>
       </w:r>
       <w:r>
-        <w:instrText xml:space="preserve"> PAGEREF _Toc14916 \h </w:instrText>
+        <w:instrText xml:space="preserve"> PAGEREF _Toc1180 \h </w:instrText>
       </w:r>
       <w:r>
         <w:fldChar w:fldCharType="separate"/>
@@ -3759,7 +3849,7 @@
         <w:rPr>
           <w:lang w:val="en-US"/>
         </w:rPr>
-        <w:instrText xml:space="preserve"> HYPERLINK \l _Toc15691 </w:instrText>
+        <w:instrText xml:space="preserve"> HYPERLINK \l _Toc23036 </w:instrText>
       </w:r>
       <w:r>
         <w:rPr>
@@ -3788,7 +3878,7 @@
         <w:fldChar w:fldCharType="begin"/>
       </w:r>
       <w:r>
-        <w:instrText xml:space="preserve"> PAGEREF _Toc15691 \h </w:instrText>
+        <w:instrText xml:space="preserve"> PAGEREF _Toc23036 \h </w:instrText>
       </w:r>
       <w:r>
         <w:fldChar w:fldCharType="separate"/>
@@ -3827,7 +3917,7 @@
         <w:rPr>
           <w:lang w:val="en-US"/>
         </w:rPr>
-        <w:instrText xml:space="preserve"> HYPERLINK \l _Toc7298 </w:instrText>
+        <w:instrText xml:space="preserve"> HYPERLINK \l _Toc21857 </w:instrText>
       </w:r>
       <w:r>
         <w:rPr>
@@ -3856,13 +3946,13 @@
         <w:fldChar w:fldCharType="begin"/>
       </w:r>
       <w:r>
-        <w:instrText xml:space="preserve"> PAGEREF _Toc7298 \h </w:instrText>
+        <w:instrText xml:space="preserve"> PAGEREF _Toc21857 \h </w:instrText>
       </w:r>
       <w:r>
         <w:fldChar w:fldCharType="separate"/>
       </w:r>
       <w:r>
-        <w:t>39</w:t>
+        <w:t>41</w:t>
       </w:r>
       <w:r>
         <w:fldChar w:fldCharType="end"/>
@@ -3895,7 +3985,7 @@
         <w:rPr>
           <w:lang w:val="en-US"/>
         </w:rPr>
-        <w:instrText xml:space="preserve"> HYPERLINK \l _Toc18854 </w:instrText>
+        <w:instrText xml:space="preserve"> HYPERLINK \l _Toc27604 </w:instrText>
       </w:r>
       <w:r>
         <w:rPr>
@@ -3917,13 +4007,13 @@
         <w:fldChar w:fldCharType="begin"/>
       </w:r>
       <w:r>
-        <w:instrText xml:space="preserve"> PAGEREF _Toc18854 \h </w:instrText>
+        <w:instrText xml:space="preserve"> PAGEREF _Toc27604 \h </w:instrText>
       </w:r>
       <w:r>
         <w:fldChar w:fldCharType="separate"/>
       </w:r>
       <w:r>
-        <w:t>40</w:t>
+        <w:t>42</w:t>
       </w:r>
       <w:r>
         <w:fldChar w:fldCharType="end"/>
@@ -3956,7 +4046,7 @@
         <w:rPr>
           <w:lang w:val="en-US"/>
         </w:rPr>
-        <w:instrText xml:space="preserve"> HYPERLINK \l _Toc5840 </w:instrText>
+        <w:instrText xml:space="preserve"> HYPERLINK \l _Toc23816 </w:instrText>
       </w:r>
       <w:r>
         <w:rPr>
@@ -3986,13 +4076,13 @@
         <w:fldChar w:fldCharType="begin"/>
       </w:r>
       <w:r>
-        <w:instrText xml:space="preserve"> PAGEREF _Toc5840 \h </w:instrText>
+        <w:instrText xml:space="preserve"> PAGEREF _Toc23816 \h </w:instrText>
       </w:r>
       <w:r>
         <w:fldChar w:fldCharType="separate"/>
       </w:r>
       <w:r>
-        <w:t>42</w:t>
+        <w:t>44</w:t>
       </w:r>
       <w:r>
         <w:fldChar w:fldCharType="end"/>
@@ -4025,7 +4115,7 @@
         <w:rPr>
           <w:lang w:val="en-US"/>
         </w:rPr>
-        <w:instrText xml:space="preserve"> HYPERLINK \l _Toc21183 </w:instrText>
+        <w:instrText xml:space="preserve"> HYPERLINK \l _Toc16499 </w:instrText>
       </w:r>
       <w:r>
         <w:rPr>
@@ -4055,13 +4145,13 @@
         <w:fldChar w:fldCharType="begin"/>
       </w:r>
       <w:r>
-        <w:instrText xml:space="preserve"> PAGEREF _Toc21183 \h </w:instrText>
+        <w:instrText xml:space="preserve"> PAGEREF _Toc16499 \h </w:instrText>
       </w:r>
       <w:r>
         <w:fldChar w:fldCharType="separate"/>
       </w:r>
       <w:r>
-        <w:t>43</w:t>
+        <w:t>45</w:t>
       </w:r>
       <w:r>
         <w:fldChar w:fldCharType="end"/>
@@ -4094,7 +4184,7 @@
         <w:rPr>
           <w:lang w:val="en-US"/>
         </w:rPr>
-        <w:instrText xml:space="preserve"> HYPERLINK \l _Toc4381 </w:instrText>
+        <w:instrText xml:space="preserve"> HYPERLINK \l _Toc13067 </w:instrText>
       </w:r>
       <w:r>
         <w:rPr>
@@ -4124,13 +4214,13 @@
         <w:fldChar w:fldCharType="begin"/>
       </w:r>
       <w:r>
-        <w:instrText xml:space="preserve"> PAGEREF _Toc4381 \h </w:instrText>
+        <w:instrText xml:space="preserve"> PAGEREF _Toc13067 \h </w:instrText>
       </w:r>
       <w:r>
         <w:fldChar w:fldCharType="separate"/>
       </w:r>
       <w:r>
-        <w:t>44</w:t>
+        <w:t>46</w:t>
       </w:r>
       <w:r>
         <w:fldChar w:fldCharType="end"/>
@@ -4163,7 +4253,7 @@
         <w:rPr>
           <w:lang w:val="en-US"/>
         </w:rPr>
-        <w:instrText xml:space="preserve"> HYPERLINK \l _Toc10801 </w:instrText>
+        <w:instrText xml:space="preserve"> HYPERLINK \l _Toc32489 </w:instrText>
       </w:r>
       <w:r>
         <w:rPr>
@@ -4193,13 +4283,13 @@
         <w:fldChar w:fldCharType="begin"/>
       </w:r>
       <w:r>
-        <w:instrText xml:space="preserve"> PAGEREF _Toc10801 \h </w:instrText>
+        <w:instrText xml:space="preserve"> PAGEREF _Toc32489 \h </w:instrText>
       </w:r>
       <w:r>
         <w:fldChar w:fldCharType="separate"/>
       </w:r>
       <w:r>
-        <w:t>45</w:t>
+        <w:t>47</w:t>
       </w:r>
       <w:r>
         <w:fldChar w:fldCharType="end"/>
@@ -4304,7 +4394,7 @@
         <w:pStyle w:val="2"/>
         <w:bidi w:val="0"/>
       </w:pPr>
-      <w:bookmarkStart w:id="12" w:name="_Toc22451"/>
+      <w:bookmarkStart w:id="12" w:name="_Toc10364"/>
       <w:r>
         <w:t>INTRODUÇÃO</w:t>
       </w:r>
@@ -4571,7 +4661,7 @@
         </w:rPr>
         <w:t xml:space="preserve"> </w:t>
       </w:r>
-      <w:bookmarkStart w:id="13" w:name="_Toc28734"/>
+      <w:bookmarkStart w:id="13" w:name="_Toc7789"/>
       <w:r>
         <w:rPr>
           <w:rFonts w:hint="default"/>
@@ -4636,7 +4726,7 @@
         </w:rPr>
         <w:tab/>
       </w:r>
-      <w:bookmarkStart w:id="16" w:name="_Toc4989"/>
+      <w:bookmarkStart w:id="16" w:name="_Toc29679"/>
       <w:r>
         <w:rPr>
           <w:rFonts w:hint="default"/>
@@ -4692,7 +4782,7 @@
           <w:lang w:val="en-US" w:eastAsia="pt-BR"/>
         </w:rPr>
       </w:pPr>
-      <w:bookmarkStart w:id="17" w:name="_Toc24718"/>
+      <w:bookmarkStart w:id="17" w:name="_Toc6232"/>
       <w:r>
         <w:rPr>
           <w:rFonts w:hint="default"/>
@@ -4762,7 +4852,7 @@
           <w:lang w:val="pt-BR" w:eastAsia="pt-BR"/>
         </w:rPr>
       </w:pPr>
-      <w:bookmarkStart w:id="18" w:name="_Toc7329"/>
+      <w:bookmarkStart w:id="18" w:name="_Toc7041"/>
       <w:r>
         <w:rPr>
           <w:rFonts w:hint="default"/>
@@ -4886,8 +4976,8 @@
           <w:lang w:val="en-US" w:eastAsia="pt-BR"/>
         </w:rPr>
       </w:pPr>
-      <w:bookmarkStart w:id="19" w:name="_Toc26503"/>
-      <w:bookmarkStart w:id="20" w:name="_Toc1429"/>
+      <w:bookmarkStart w:id="19" w:name="_Toc1429"/>
+      <w:bookmarkStart w:id="20" w:name="_Toc25414"/>
       <w:r>
         <w:rPr>
           <w:rFonts w:hint="default"/>
@@ -5094,7 +5184,7 @@
           <w:lang w:val="pt-BR" w:eastAsia="pt-BR"/>
         </w:rPr>
       </w:pPr>
-      <w:bookmarkStart w:id="21" w:name="_Toc3751"/>
+      <w:bookmarkStart w:id="21" w:name="_Toc28908"/>
       <w:r>
         <w:rPr>
           <w:rFonts w:hint="default"/>
@@ -5221,7 +5311,7 @@
       <w:r>
         <w:fldChar w:fldCharType="end"/>
       </w:r>
-      <w:bookmarkStart w:id="22" w:name="_Toc28654"/>
+      <w:bookmarkStart w:id="22" w:name="_Toc32675"/>
       <w:r>
         <w:rPr>
           <w:lang w:val="pt-BR"/>
@@ -5389,7 +5479,7 @@
       <w:r>
         <w:fldChar w:fldCharType="end"/>
       </w:r>
-      <w:bookmarkStart w:id="23" w:name="_Toc12411"/>
+      <w:bookmarkStart w:id="23" w:name="_Toc18556"/>
       <w:r>
         <w:rPr>
           <w:lang w:val="pt-BR"/>
@@ -5561,7 +5651,7 @@
       <w:r>
         <w:fldChar w:fldCharType="end"/>
       </w:r>
-      <w:bookmarkStart w:id="24" w:name="_Toc21065"/>
+      <w:bookmarkStart w:id="24" w:name="_Toc4294"/>
       <w:r>
         <w:rPr>
           <w:lang w:val="pt-BR"/>
@@ -5674,7 +5764,7 @@
           <w:lang w:val="pt-BR"/>
         </w:rPr>
       </w:pPr>
-      <w:bookmarkStart w:id="25" w:name="_Toc12866"/>
+      <w:bookmarkStart w:id="25" w:name="_Toc20235"/>
       <w:r>
         <w:rPr>
           <w:rFonts w:hint="default"/>
@@ -5830,7 +5920,7 @@
       <w:r>
         <w:fldChar w:fldCharType="end"/>
       </w:r>
-      <w:bookmarkStart w:id="26" w:name="_Toc12958"/>
+      <w:bookmarkStart w:id="26" w:name="_Toc15322"/>
       <w:r>
         <w:rPr>
           <w:lang w:val="pt-BR"/>
@@ -6102,8 +6192,6 @@
           <w:lang w:val="en-US" w:eastAsia="pt-BR"/>
         </w:rPr>
       </w:pPr>
-      <w:bookmarkStart w:id="55" w:name="_GoBack"/>
-      <w:bookmarkEnd w:id="55"/>
     </w:p>
     <w:p>
       <w:pPr>
@@ -6122,7 +6210,7 @@
           <w:lang w:val="pt-BR" w:eastAsia="pt-BR"/>
         </w:rPr>
       </w:pPr>
-      <w:bookmarkStart w:id="27" w:name="_Toc11053"/>
+      <w:bookmarkStart w:id="27" w:name="_Toc15784"/>
       <w:r>
         <w:rPr>
           <w:rFonts w:hint="default"/>
@@ -6214,7 +6302,7 @@
       <w:r>
         <w:fldChar w:fldCharType="end"/>
       </w:r>
-      <w:bookmarkStart w:id="28" w:name="_Toc5858"/>
+      <w:bookmarkStart w:id="28" w:name="_Toc6709"/>
       <w:r>
         <w:rPr>
           <w:lang w:val="pt-BR"/>
@@ -6388,7 +6476,7 @@
           <w:lang w:val="en-US" w:eastAsia="pt-BR"/>
         </w:rPr>
       </w:pPr>
-      <w:bookmarkStart w:id="29" w:name="_Toc18726"/>
+      <w:bookmarkStart w:id="29" w:name="_Toc15443"/>
       <w:r>
         <w:rPr>
           <w:rFonts w:hint="default"/>
@@ -6407,7 +6495,7 @@
           <w:lang w:val="en-US" w:eastAsia="pt-BR"/>
         </w:rPr>
       </w:pPr>
-      <w:bookmarkStart w:id="30" w:name="_Toc31034"/>
+      <w:bookmarkStart w:id="30" w:name="_Toc28801"/>
       <w:r>
         <w:rPr>
           <w:rFonts w:hint="default"/>
@@ -6501,7 +6589,7 @@
       <w:r>
         <w:fldChar w:fldCharType="end"/>
       </w:r>
-      <w:bookmarkStart w:id="31" w:name="_Toc32087"/>
+      <w:bookmarkStart w:id="31" w:name="_Toc1472"/>
       <w:r>
         <w:rPr>
           <w:lang w:val="pt-BR"/>
@@ -6587,7 +6675,7 @@
           <w:lang w:val="pt-BR"/>
         </w:rPr>
       </w:pPr>
-      <w:bookmarkStart w:id="32" w:name="_Toc7797"/>
+      <w:bookmarkStart w:id="32" w:name="_Toc21591"/>
       <w:r>
         <w:rPr>
           <w:rFonts w:hint="default"/>
@@ -6682,7 +6770,7 @@
       <w:r>
         <w:fldChar w:fldCharType="end"/>
       </w:r>
-      <w:bookmarkStart w:id="33" w:name="_Toc28798"/>
+      <w:bookmarkStart w:id="33" w:name="_Toc31062"/>
       <w:r>
         <w:rPr>
           <w:lang w:val="pt-BR"/>
@@ -6734,8 +6822,8 @@
           <w:lang w:val="pt-BR"/>
         </w:rPr>
       </w:pPr>
-      <w:bookmarkStart w:id="34" w:name="_Toc19885"/>
-      <w:bookmarkStart w:id="35" w:name="_Toc21523"/>
+      <w:bookmarkStart w:id="34" w:name="_Toc13538"/>
+      <w:bookmarkStart w:id="35" w:name="_Toc19885"/>
       <w:r>
         <w:rPr>
           <w:rFonts w:hint="default"/>
@@ -6848,7 +6936,7 @@
       <w:r>
         <w:fldChar w:fldCharType="end"/>
       </w:r>
-      <w:bookmarkStart w:id="36" w:name="_Toc23226"/>
+      <w:bookmarkStart w:id="36" w:name="_Toc17773"/>
       <w:r>
         <w:rPr>
           <w:lang w:val="pt-BR"/>
@@ -6996,7 +7084,7 @@
       <w:r>
         <w:fldChar w:fldCharType="end"/>
       </w:r>
-      <w:bookmarkStart w:id="37" w:name="_Toc1004"/>
+      <w:bookmarkStart w:id="37" w:name="_Toc21260"/>
       <w:r>
         <w:rPr>
           <w:lang w:val="pt-BR"/>
@@ -7363,7 +7451,7 @@
       <w:r>
         <w:fldChar w:fldCharType="end"/>
       </w:r>
-      <w:bookmarkStart w:id="38" w:name="_Toc28964"/>
+      <w:bookmarkStart w:id="38" w:name="_Toc12151"/>
       <w:r>
         <w:rPr>
           <w:lang w:val="pt-BR"/>
@@ -7397,7 +7485,7 @@
           <w:lang w:val="pt-BR"/>
         </w:rPr>
       </w:pPr>
-      <w:bookmarkStart w:id="39" w:name="_Toc12858"/>
+      <w:bookmarkStart w:id="39" w:name="_Toc1935"/>
       <w:r>
         <w:rPr>
           <w:rFonts w:hint="default"/>
@@ -7508,7 +7596,7 @@
       <w:r>
         <w:fldChar w:fldCharType="end"/>
       </w:r>
-      <w:bookmarkStart w:id="40" w:name="_Toc24214"/>
+      <w:bookmarkStart w:id="40" w:name="_Toc11832"/>
       <w:r>
         <w:rPr>
           <w:lang w:val="pt-BR"/>
@@ -7580,7 +7668,7 @@
           <w:lang w:val="pt-BR"/>
         </w:rPr>
       </w:pPr>
-      <w:bookmarkStart w:id="41" w:name="_Toc3566"/>
+      <w:bookmarkStart w:id="41" w:name="_Toc10574"/>
       <w:r>
         <w:rPr>
           <w:rFonts w:hint="default"/>
@@ -7660,7 +7748,7 @@
           <w:lang w:val="pt-BR"/>
         </w:rPr>
       </w:pPr>
-      <w:bookmarkStart w:id="42" w:name="_Toc32461"/>
+      <w:bookmarkStart w:id="42" w:name="_Toc21165"/>
       <w:r>
         <w:rPr>
           <w:rFonts w:hint="default"/>
@@ -7754,7 +7842,7 @@
       <w:r>
         <w:fldChar w:fldCharType="end"/>
       </w:r>
-      <w:bookmarkStart w:id="43" w:name="_Toc3698"/>
+      <w:bookmarkStart w:id="43" w:name="_Toc7277"/>
       <w:r>
         <w:rPr>
           <w:lang w:val="pt-BR"/>
@@ -8364,7 +8452,7 @@
           <w:lang w:val="pt-BR"/>
         </w:rPr>
       </w:pPr>
-      <w:bookmarkStart w:id="44" w:name="_Toc11501"/>
+      <w:bookmarkStart w:id="44" w:name="_Toc22249"/>
       <w:r>
         <w:rPr>
           <w:rFonts w:hint="default"/>
@@ -8529,7 +8617,7 @@
           <w:lang w:val="pt-BR"/>
         </w:rPr>
       </w:pPr>
-      <w:bookmarkStart w:id="45" w:name="_Toc14916"/>
+      <w:bookmarkStart w:id="45" w:name="_Toc1180"/>
       <w:r>
         <w:rPr>
           <w:rFonts w:hint="default"/>
@@ -8663,6 +8751,7 @@
         <w:pStyle w:val="33"/>
         <w:bidi w:val="0"/>
         <w:rPr>
+          <w:rFonts w:hint="default"/>
           <w:lang w:val="pt-BR"/>
         </w:rPr>
       </w:pPr>
@@ -8684,7 +8773,7 @@
       <w:r>
         <w:fldChar w:fldCharType="end"/>
       </w:r>
-      <w:bookmarkStart w:id="46" w:name="_Toc15190"/>
+      <w:bookmarkStart w:id="46" w:name="_Toc6016"/>
       <w:r>
         <w:rPr>
           <w:lang w:val="pt-BR"/>
@@ -8727,7 +8816,7 @@
           <w:lang w:val="pt-BR"/>
         </w:rPr>
       </w:pPr>
-      <w:bookmarkStart w:id="47" w:name="_Toc15691"/>
+      <w:bookmarkStart w:id="47" w:name="_Toc23036"/>
       <w:r>
         <w:rPr>
           <w:rFonts w:hint="default"/>
@@ -8740,284 +8829,453 @@
     <w:p>
       <w:pPr>
         <w:pStyle w:val="4"/>
-        <w:bidi w:val="0"/>
-        <w:rPr>
-          <w:rFonts w:hint="default"/>
-          <w:lang w:val="pt-BR"/>
-        </w:rPr>
-      </w:pPr>
-      <w:r>
-        <w:rPr>
-          <w:rFonts w:hint="default"/>
-          <w:lang w:val="pt-BR"/>
-        </w:rPr>
-        <w:t>Sdsdsd</w:t>
-      </w:r>
-    </w:p>
-    <w:p>
-      <w:pPr>
-        <w:pStyle w:val="4"/>
-        <w:rPr>
-          <w:rFonts w:hint="default"/>
-          <w:lang w:val="pt-BR"/>
-        </w:rPr>
-      </w:pPr>
-    </w:p>
-    <w:p>
-      <w:pPr>
-        <w:pStyle w:val="4"/>
-        <w:rPr>
-          <w:rFonts w:hint="default"/>
-          <w:lang w:val="pt-BR"/>
-        </w:rPr>
-      </w:pPr>
-    </w:p>
-    <w:p>
-      <w:pPr>
-        <w:pStyle w:val="4"/>
-        <w:rPr>
-          <w:rFonts w:hint="default"/>
-          <w:lang w:val="pt-BR"/>
-        </w:rPr>
-      </w:pPr>
-    </w:p>
-    <w:p>
-      <w:pPr>
-        <w:pStyle w:val="4"/>
-        <w:rPr>
-          <w:rFonts w:hint="default"/>
-          <w:lang w:val="pt-BR"/>
-        </w:rPr>
-      </w:pPr>
-    </w:p>
-    <w:p>
-      <w:pPr>
-        <w:pStyle w:val="4"/>
-        <w:rPr>
-          <w:rFonts w:hint="default"/>
-          <w:lang w:val="pt-BR"/>
-        </w:rPr>
-      </w:pPr>
-    </w:p>
-    <w:p>
-      <w:pPr>
-        <w:pStyle w:val="4"/>
-        <w:rPr>
-          <w:rFonts w:hint="default"/>
-          <w:lang w:val="pt-BR"/>
-        </w:rPr>
-      </w:pPr>
-    </w:p>
-    <w:p>
-      <w:pPr>
-        <w:pStyle w:val="4"/>
-        <w:rPr>
-          <w:rFonts w:hint="default"/>
-          <w:lang w:val="pt-BR"/>
-        </w:rPr>
-      </w:pPr>
-    </w:p>
-    <w:p>
-      <w:pPr>
-        <w:pStyle w:val="4"/>
-        <w:rPr>
-          <w:rFonts w:hint="default"/>
-          <w:lang w:val="pt-BR"/>
-        </w:rPr>
-      </w:pPr>
-    </w:p>
-    <w:p>
-      <w:pPr>
-        <w:pStyle w:val="4"/>
-        <w:rPr>
-          <w:rFonts w:hint="default"/>
-          <w:lang w:val="pt-BR"/>
-        </w:rPr>
-      </w:pPr>
-    </w:p>
-    <w:p>
-      <w:pPr>
-        <w:pStyle w:val="4"/>
-        <w:rPr>
-          <w:rFonts w:hint="default"/>
-          <w:lang w:val="pt-BR"/>
-        </w:rPr>
-      </w:pPr>
-    </w:p>
-    <w:p>
-      <w:pPr>
-        <w:pStyle w:val="4"/>
-        <w:rPr>
-          <w:rFonts w:hint="default"/>
-          <w:lang w:val="pt-BR"/>
-        </w:rPr>
-      </w:pPr>
-    </w:p>
-    <w:p>
-      <w:pPr>
-        <w:pStyle w:val="4"/>
-        <w:rPr>
-          <w:rFonts w:hint="default"/>
-          <w:lang w:val="pt-BR"/>
-        </w:rPr>
-      </w:pPr>
-    </w:p>
-    <w:p>
-      <w:pPr>
-        <w:pStyle w:val="4"/>
-        <w:rPr>
-          <w:rFonts w:hint="default"/>
-          <w:lang w:val="pt-BR"/>
-        </w:rPr>
-      </w:pPr>
-    </w:p>
-    <w:p>
-      <w:pPr>
-        <w:pStyle w:val="4"/>
-        <w:rPr>
-          <w:rFonts w:hint="default"/>
-          <w:lang w:val="pt-BR"/>
-        </w:rPr>
-      </w:pPr>
-    </w:p>
-    <w:p>
-      <w:pPr>
-        <w:pStyle w:val="4"/>
-        <w:rPr>
-          <w:rFonts w:hint="default"/>
-          <w:lang w:val="pt-BR"/>
-        </w:rPr>
-      </w:pPr>
-    </w:p>
-    <w:p>
-      <w:pPr>
-        <w:pStyle w:val="4"/>
-        <w:rPr>
-          <w:rFonts w:hint="default"/>
-          <w:lang w:val="pt-BR"/>
-        </w:rPr>
-      </w:pPr>
-    </w:p>
-    <w:p>
-      <w:pPr>
-        <w:pStyle w:val="4"/>
-        <w:rPr>
-          <w:rFonts w:hint="default"/>
-          <w:lang w:val="pt-BR"/>
-        </w:rPr>
-      </w:pPr>
-    </w:p>
-    <w:p>
-      <w:pPr>
-        <w:pStyle w:val="4"/>
-        <w:rPr>
-          <w:rFonts w:hint="default"/>
-          <w:lang w:val="pt-BR"/>
-        </w:rPr>
-      </w:pPr>
-    </w:p>
-    <w:p>
-      <w:pPr>
-        <w:pStyle w:val="4"/>
-        <w:rPr>
-          <w:rFonts w:hint="default"/>
-          <w:lang w:val="pt-BR"/>
-        </w:rPr>
-      </w:pPr>
-    </w:p>
-    <w:p>
-      <w:pPr>
-        <w:pStyle w:val="4"/>
-        <w:rPr>
-          <w:rFonts w:hint="default"/>
-          <w:lang w:val="pt-BR"/>
-        </w:rPr>
-      </w:pPr>
-    </w:p>
-    <w:p>
-      <w:pPr>
-        <w:pStyle w:val="4"/>
-        <w:rPr>
-          <w:rFonts w:hint="default"/>
-          <w:lang w:val="pt-BR"/>
-        </w:rPr>
-      </w:pPr>
-    </w:p>
-    <w:p>
-      <w:pPr>
-        <w:pStyle w:val="4"/>
-        <w:rPr>
-          <w:rFonts w:hint="default"/>
-          <w:lang w:val="pt-BR"/>
-        </w:rPr>
-      </w:pPr>
-    </w:p>
-    <w:p>
-      <w:pPr>
-        <w:pStyle w:val="4"/>
-        <w:rPr>
-          <w:rFonts w:hint="default"/>
-          <w:lang w:val="pt-BR"/>
-        </w:rPr>
-      </w:pPr>
-    </w:p>
-    <w:p>
-      <w:pPr>
-        <w:pStyle w:val="4"/>
-        <w:rPr>
-          <w:rFonts w:hint="default"/>
-          <w:lang w:val="pt-BR"/>
-        </w:rPr>
-      </w:pPr>
-    </w:p>
-    <w:p>
-      <w:pPr>
-        <w:pStyle w:val="4"/>
-        <w:rPr>
-          <w:rFonts w:hint="default"/>
-          <w:lang w:val="pt-BR"/>
-        </w:rPr>
-      </w:pPr>
-    </w:p>
-    <w:p>
-      <w:pPr>
-        <w:pStyle w:val="4"/>
-        <w:rPr>
-          <w:rFonts w:hint="default"/>
-          <w:lang w:val="pt-BR"/>
-        </w:rPr>
-      </w:pPr>
-    </w:p>
-    <w:p>
-      <w:pPr>
-        <w:pStyle w:val="4"/>
-        <w:rPr>
-          <w:rFonts w:hint="default"/>
-          <w:lang w:val="pt-BR"/>
-        </w:rPr>
-      </w:pPr>
-    </w:p>
-    <w:p>
-      <w:pPr>
-        <w:pStyle w:val="4"/>
-        <w:rPr>
-          <w:rFonts w:hint="default"/>
-          <w:lang w:val="pt-BR"/>
-        </w:rPr>
-      </w:pPr>
-    </w:p>
-    <w:p>
-      <w:pPr>
-        <w:pStyle w:val="4"/>
-        <w:rPr>
-          <w:rFonts w:hint="default"/>
-          <w:lang w:val="pt-BR"/>
-        </w:rPr>
-      </w:pPr>
-    </w:p>
-    <w:p>
-      <w:pPr>
-        <w:pStyle w:val="4"/>
+        <w:rPr>
+          <w:rFonts w:hint="default"/>
+          <w:lang w:val="pt-BR"/>
+        </w:rPr>
+      </w:pPr>
+      <w:r>
+        <w:rPr>
+          <w:rFonts w:hint="default"/>
+          <w:lang w:val="pt-BR"/>
+        </w:rPr>
+        <w:t>A caracterização dos canais da Front-End e do algoritmo de contagem de pulsos foi feita através da injeção de pulsos nos canais por um gerador de função, e a medição da razão entre o número de contagens e o número de pulsos injetados por ciclo de aquisição, caracterizando a eficiência do canal. A eficiência média foi medida para diversos valores de tensão de threshold do discriminador, e também para diversos valores de largura de pulso, gerando assim um gráfico de eficiência x threshold e um gráfico de eficiência x largura para cada canal.</w:t>
+      </w:r>
+    </w:p>
+    <w:p>
+      <w:pPr>
+        <w:pStyle w:val="4"/>
+        <w:ind w:left="0" w:leftChars="0" w:firstLine="0" w:firstLineChars="0"/>
+        <w:rPr>
+          <w:rFonts w:hint="default"/>
+          <w:lang w:val="pt-BR"/>
+        </w:rPr>
+      </w:pPr>
+      <w:r>
+        <w:rPr>
+          <w:rFonts w:hint="default"/>
+          <w:lang w:val="pt-BR"/>
+        </w:rPr>
+        <w:tab/>
+      </w:r>
+      <w:r>
+        <w:rPr>
+          <w:rFonts w:hint="default"/>
+          <w:lang w:val="pt-BR"/>
+        </w:rPr>
+        <w:t>A eficiência por threshold foi medida para um período de aquisição (TAQ) de um segundo, injetando pulsos numa frequência de 1 MHz, resultando num total de um milhão de pulsos injetados por período. Foram escolhidos pulsos com amplitude de 100 mV e largura de 10 ns, valores próximos dos típicos para os pulsos gerados pelas SiPM usadas nos detectores, como visto na Figura 9. Foram feitas medidas para valores de threshold de 0 a 2,5 V, com um passo de 0,1 V. A eficiência para cada valor de threshold foi medida para 10 períodos de aquisição, sendo então calculada a média. Seguem os gráficos resultantes para cada canal:</w:t>
+      </w:r>
+    </w:p>
+    <w:p>
+      <w:pPr>
+        <w:pStyle w:val="4"/>
+        <w:bidi w:val="0"/>
+        <w:rPr>
+          <w:rFonts w:hint="default"/>
+          <w:lang w:val="pt-BR" w:eastAsia="en-US"/>
+        </w:rPr>
+      </w:pPr>
+    </w:p>
+    <w:p>
+      <w:pPr>
+        <w:pStyle w:val="75"/>
+        <w:bidi w:val="0"/>
+        <w:rPr>
+          <w:rFonts w:hint="default"/>
+          <w:lang w:val="en-US" w:eastAsia="pt-BR"/>
+        </w:rPr>
+      </w:pPr>
+      <w:r>
+        <w:rPr>
+          <w:rFonts w:hint="default"/>
+          <w:lang w:val="en-US" w:eastAsia="pt-BR"/>
+        </w:rPr>
+        <w:drawing>
+          <wp:inline distT="0" distB="0" distL="114300" distR="114300">
+            <wp:extent cx="4343400" cy="2859405"/>
+            <wp:effectExtent l="0" t="0" r="0" b="17145"/>
+            <wp:docPr id="2" name="Imagem 56" descr="C:\Users\Lucas\Documents\GitHub\projeto-final-v0\work 2024\images\efficiency x threshold\Efficiency x threshold channel 7.pngEfficiency x threshold channel 7"/>
+            <wp:cNvGraphicFramePr>
+              <a:graphicFrameLocks xmlns:a="http://schemas.openxmlformats.org/drawingml/2006/main" noChangeAspect="1"/>
+            </wp:cNvGraphicFramePr>
+            <a:graphic xmlns:a="http://schemas.openxmlformats.org/drawingml/2006/main">
+              <a:graphicData uri="http://schemas.openxmlformats.org/drawingml/2006/picture">
+                <pic:pic xmlns:pic="http://schemas.openxmlformats.org/drawingml/2006/picture">
+                  <pic:nvPicPr>
+                    <pic:cNvPr id="2" name="Imagem 56" descr="C:\Users\Lucas\Documents\GitHub\projeto-final-v0\work 2024\images\efficiency x threshold\Efficiency x threshold channel 7.pngEfficiency x threshold channel 7"/>
+                    <pic:cNvPicPr>
+                      <a:picLocks noChangeAspect="1"/>
+                    </pic:cNvPicPr>
+                  </pic:nvPicPr>
+                  <pic:blipFill>
+                    <a:blip r:embed="rId20"/>
+                    <a:srcRect t="6118" b="6118"/>
+                    <a:stretch>
+                      <a:fillRect/>
+                    </a:stretch>
+                  </pic:blipFill>
+                  <pic:spPr>
+                    <a:xfrm>
+                      <a:off x="0" y="0"/>
+                      <a:ext cx="4343400" cy="2859405"/>
+                    </a:xfrm>
+                    <a:prstGeom prst="rect">
+                      <a:avLst/>
+                    </a:prstGeom>
+                    <a:noFill/>
+                    <a:ln>
+                      <a:noFill/>
+                    </a:ln>
+                  </pic:spPr>
+                </pic:pic>
+              </a:graphicData>
+            </a:graphic>
+          </wp:inline>
+        </w:drawing>
+      </w:r>
+    </w:p>
+    <w:p>
+      <w:pPr>
+        <w:pStyle w:val="33"/>
+        <w:bidi w:val="0"/>
+        <w:rPr>
+          <w:rFonts w:hint="default"/>
+          <w:lang w:val="pt-BR"/>
+        </w:rPr>
+      </w:pPr>
+      <w:r>
+        <w:t xml:space="preserve">Figura </w:t>
+      </w:r>
+      <w:r>
+        <w:fldChar w:fldCharType="begin"/>
+      </w:r>
+      <w:r>
+        <w:instrText xml:space="preserve"> SEQ Figura \* ARABIC </w:instrText>
+      </w:r>
+      <w:r>
+        <w:fldChar w:fldCharType="separate"/>
+      </w:r>
+      <w:r>
+        <w:t>14</w:t>
+      </w:r>
+      <w:r>
+        <w:fldChar w:fldCharType="end"/>
+      </w:r>
+      <w:bookmarkStart w:id="48" w:name="_Toc27322"/>
+      <w:r>
+        <w:rPr>
+          <w:lang w:val="pt-BR"/>
+        </w:rPr>
+        <w:t xml:space="preserve"> - </w:t>
+      </w:r>
+      <w:r>
+        <w:rPr>
+          <w:rFonts w:hint="default"/>
+          <w:lang w:val="pt-BR"/>
+        </w:rPr>
+        <w:t>Eficiência x threshold do canal 7</w:t>
+      </w:r>
+      <w:bookmarkEnd w:id="48"/>
+    </w:p>
+    <w:p>
+      <w:pPr>
+        <w:pStyle w:val="4"/>
+        <w:ind w:left="0" w:leftChars="0" w:firstLine="709" w:firstLineChars="0"/>
+        <w:rPr>
+          <w:rFonts w:hint="default"/>
+          <w:lang w:val="pt-BR"/>
+        </w:rPr>
+      </w:pPr>
+      <w:r>
+        <w:rPr>
+          <w:rFonts w:hint="default"/>
+          <w:lang w:val="pt-BR"/>
+        </w:rPr>
+        <w:t>Pode-se notar que a eficiência começa com valor zero, e, a partir de certo valor de threshold, começa a crescer rapidamente até atingir um pico. Então ela decai novamente até estabilizar com valores próximos de 1. O formato do gráfico tem a seguinte explicação: quando o threshold está próximo de zero, a saída do segundo estágio de amplificação tem um valor DC que é sempre maior que o threshold, deixando a saída do discriminador sempre em alto, e nenhuma contagem é feita (a contagem é feita mediante uma borda de subida). Quando o threshold se aproxima desse nível DC, o número de contagens sobe rapidamente, devido ao ruído do circuito gerar um número muito alto de bordas de subida, resultando em falsas contagens (por isso a eficiência se torna bem maior do que 1 próximo do pico). Conforme o threshold continua crescendo, as bordas de subida do ruído vão sendo eliminadas, resultando num número de contagens cada vez mais próximo do número de pulsos reais injetados. Foi adicionada uma linha horizontal vermelha aos gráficos acima, correspondendo ao valor de eficiência 1. O ponto de interseção dessa linha com a linha azul, a curva de eficiência, corresponde ao valor de threshold para o qual o número de contagens mais se aproxima no número real.</w:t>
+      </w:r>
+    </w:p>
+    <w:p>
+      <w:pPr>
+        <w:pStyle w:val="4"/>
+        <w:ind w:left="0" w:leftChars="0" w:firstLine="0" w:firstLineChars="0"/>
+        <w:rPr>
+          <w:rFonts w:hint="default"/>
+          <w:lang w:val="pt-BR"/>
+        </w:rPr>
+      </w:pPr>
+      <w:r>
+        <w:rPr>
+          <w:rFonts w:hint="default"/>
+          <w:lang w:val="pt-BR"/>
+        </w:rPr>
+        <w:tab/>
+      </w:r>
+      <w:r>
+        <w:rPr>
+          <w:rFonts w:hint="default"/>
+          <w:lang w:val="pt-BR"/>
+        </w:rPr>
+        <w:t>A eficiência por largura de pulso foi medida para os mesmos valores de tempo de aquisição, frequência de pulsos e amplitude de pulso, de 1 segundo, 1 MHz e 100mV, respectivamente. O threshold foi fixado no valor ótimo para cada canal, onde a eficiência é próxima de 1, como visto nos gráficos acima. Então a eficiência foi medida para valores de largura de 0 a 100 ns, sendo calculada a eficiência média para 10 ciclos de aquisição. Abaixo se encontram os gráficos resultantes:</w:t>
+      </w:r>
+    </w:p>
+    <w:p>
+      <w:pPr>
+        <w:pStyle w:val="4"/>
+        <w:bidi w:val="0"/>
+        <w:rPr>
+          <w:rFonts w:hint="default"/>
+          <w:lang w:val="pt-BR" w:eastAsia="en-US"/>
+        </w:rPr>
+      </w:pPr>
+    </w:p>
+    <w:p>
+      <w:pPr>
+        <w:pStyle w:val="75"/>
+        <w:bidi w:val="0"/>
+        <w:rPr>
+          <w:rFonts w:hint="default"/>
+          <w:lang w:val="en-US" w:eastAsia="pt-BR"/>
+        </w:rPr>
+      </w:pPr>
+      <w:r>
+        <w:rPr>
+          <w:rFonts w:hint="default"/>
+          <w:lang w:val="en-US" w:eastAsia="pt-BR"/>
+        </w:rPr>
+        <w:drawing>
+          <wp:inline distT="0" distB="0" distL="114300" distR="114300">
+            <wp:extent cx="4343400" cy="2859405"/>
+            <wp:effectExtent l="0" t="0" r="0" b="17145"/>
+            <wp:docPr id="5" name="Imagem 56" descr="C:\Users\Lucas\Documents\GitHub\projeto-final-v0\work 2024\images\efficiency x width\Efficiency x width channel 7.pngEfficiency x width channel 7"/>
+            <wp:cNvGraphicFramePr>
+              <a:graphicFrameLocks xmlns:a="http://schemas.openxmlformats.org/drawingml/2006/main" noChangeAspect="1"/>
+            </wp:cNvGraphicFramePr>
+            <a:graphic xmlns:a="http://schemas.openxmlformats.org/drawingml/2006/main">
+              <a:graphicData uri="http://schemas.openxmlformats.org/drawingml/2006/picture">
+                <pic:pic xmlns:pic="http://schemas.openxmlformats.org/drawingml/2006/picture">
+                  <pic:nvPicPr>
+                    <pic:cNvPr id="5" name="Imagem 56" descr="C:\Users\Lucas\Documents\GitHub\projeto-final-v0\work 2024\images\efficiency x width\Efficiency x width channel 7.pngEfficiency x width channel 7"/>
+                    <pic:cNvPicPr>
+                      <a:picLocks noChangeAspect="1"/>
+                    </pic:cNvPicPr>
+                  </pic:nvPicPr>
+                  <pic:blipFill>
+                    <a:blip r:embed="rId21"/>
+                    <a:srcRect t="6118" b="6118"/>
+                    <a:stretch>
+                      <a:fillRect/>
+                    </a:stretch>
+                  </pic:blipFill>
+                  <pic:spPr>
+                    <a:xfrm>
+                      <a:off x="0" y="0"/>
+                      <a:ext cx="4343400" cy="2859405"/>
+                    </a:xfrm>
+                    <a:prstGeom prst="rect">
+                      <a:avLst/>
+                    </a:prstGeom>
+                    <a:noFill/>
+                    <a:ln>
+                      <a:noFill/>
+                    </a:ln>
+                  </pic:spPr>
+                </pic:pic>
+              </a:graphicData>
+            </a:graphic>
+          </wp:inline>
+        </w:drawing>
+      </w:r>
+    </w:p>
+    <w:p>
+      <w:pPr>
+        <w:pStyle w:val="33"/>
+        <w:bidi w:val="0"/>
+        <w:rPr>
+          <w:rFonts w:hint="default"/>
+          <w:lang w:val="pt-BR"/>
+        </w:rPr>
+      </w:pPr>
+      <w:r>
+        <w:t xml:space="preserve">Figura </w:t>
+      </w:r>
+      <w:r>
+        <w:fldChar w:fldCharType="begin"/>
+      </w:r>
+      <w:r>
+        <w:instrText xml:space="preserve"> SEQ Figura \* ARABIC </w:instrText>
+      </w:r>
+      <w:r>
+        <w:fldChar w:fldCharType="separate"/>
+      </w:r>
+      <w:r>
+        <w:t>15</w:t>
+      </w:r>
+      <w:r>
+        <w:fldChar w:fldCharType="end"/>
+      </w:r>
+      <w:bookmarkStart w:id="49" w:name="_Toc12879"/>
+      <w:r>
+        <w:rPr>
+          <w:lang w:val="pt-BR"/>
+        </w:rPr>
+        <w:t xml:space="preserve"> - </w:t>
+      </w:r>
+      <w:r>
+        <w:rPr>
+          <w:rFonts w:hint="default"/>
+          <w:lang w:val="pt-BR"/>
+        </w:rPr>
+        <w:t>Eficiência x width do canal 7</w:t>
+      </w:r>
+      <w:bookmarkEnd w:id="49"/>
+    </w:p>
+    <w:p>
+      <w:pPr>
+        <w:pStyle w:val="4"/>
+        <w:ind w:left="0" w:leftChars="0" w:firstLine="709" w:firstLineChars="0"/>
+        <w:rPr>
+          <w:rFonts w:hint="default"/>
+          <w:lang w:val="pt-BR"/>
+        </w:rPr>
+      </w:pPr>
+      <w:r>
+        <w:rPr>
+          <w:rFonts w:hint="default"/>
+          <w:lang w:val="pt-BR"/>
+        </w:rPr>
+        <w:t>A eficiência começa em zero para um pulso de largura nula, como é de se esperar, e então cresce rapidamente até atingir a unidade numa largura próxima de 10 ns, já que o threshold foi calibrado para esse valor. Há então um overshoot da eficiência acima de um para valores maiores que 10 ns, e o valor então se estabiliza próximo de um novamente, quando a largura vai passando de 50 ns. Isso indica que o contador tem sua melhor performance em pulsos um pouco mais largos do que os da SiPM.</w:t>
+      </w:r>
+    </w:p>
+    <w:p>
+      <w:pPr>
+        <w:pStyle w:val="4"/>
+        <w:ind w:left="0" w:leftChars="0" w:firstLine="0" w:firstLineChars="0"/>
+        <w:rPr>
+          <w:rFonts w:hint="default"/>
+          <w:lang w:val="pt-BR"/>
+        </w:rPr>
+      </w:pPr>
+    </w:p>
+    <w:p>
+      <w:pPr>
+        <w:pStyle w:val="4"/>
+        <w:ind w:left="0" w:leftChars="0" w:firstLine="0" w:firstLineChars="0"/>
+        <w:rPr>
+          <w:rFonts w:hint="default"/>
+          <w:lang w:val="pt-BR"/>
+        </w:rPr>
+      </w:pPr>
+      <w:r>
+        <w:rPr>
+          <w:rFonts w:hint="default"/>
+          <w:lang w:val="pt-BR"/>
+        </w:rPr>
+        <w:tab/>
+      </w:r>
+    </w:p>
+    <w:p>
+      <w:pPr>
+        <w:pStyle w:val="4"/>
+        <w:rPr>
+          <w:rFonts w:hint="default"/>
+          <w:lang w:val="pt-BR"/>
+        </w:rPr>
+      </w:pPr>
+    </w:p>
+    <w:p>
+      <w:pPr>
+        <w:pStyle w:val="4"/>
+        <w:rPr>
+          <w:rFonts w:hint="default"/>
+          <w:lang w:val="pt-BR"/>
+        </w:rPr>
+      </w:pPr>
+    </w:p>
+    <w:p>
+      <w:pPr>
+        <w:pStyle w:val="4"/>
+        <w:rPr>
+          <w:rFonts w:hint="default"/>
+          <w:lang w:val="pt-BR"/>
+        </w:rPr>
+      </w:pPr>
+    </w:p>
+    <w:p>
+      <w:pPr>
+        <w:pStyle w:val="4"/>
+        <w:rPr>
+          <w:rFonts w:hint="default"/>
+          <w:lang w:val="pt-BR"/>
+        </w:rPr>
+      </w:pPr>
+    </w:p>
+    <w:p>
+      <w:pPr>
+        <w:pStyle w:val="4"/>
+        <w:rPr>
+          <w:rFonts w:hint="default"/>
+          <w:lang w:val="pt-BR"/>
+        </w:rPr>
+      </w:pPr>
+    </w:p>
+    <w:p>
+      <w:pPr>
+        <w:pStyle w:val="4"/>
+        <w:rPr>
+          <w:rFonts w:hint="default"/>
+          <w:lang w:val="pt-BR"/>
+        </w:rPr>
+      </w:pPr>
+    </w:p>
+    <w:p>
+      <w:pPr>
+        <w:pStyle w:val="4"/>
+        <w:rPr>
+          <w:rFonts w:hint="default"/>
+          <w:lang w:val="pt-BR"/>
+        </w:rPr>
+      </w:pPr>
+    </w:p>
+    <w:p>
+      <w:pPr>
+        <w:pStyle w:val="4"/>
+        <w:rPr>
+          <w:rFonts w:hint="default"/>
+          <w:lang w:val="pt-BR"/>
+        </w:rPr>
+      </w:pPr>
+    </w:p>
+    <w:p>
+      <w:pPr>
+        <w:pStyle w:val="4"/>
+        <w:rPr>
+          <w:rFonts w:hint="default"/>
+          <w:lang w:val="pt-BR"/>
+        </w:rPr>
+      </w:pPr>
+    </w:p>
+    <w:p>
+      <w:pPr>
+        <w:pStyle w:val="4"/>
+        <w:rPr>
+          <w:rFonts w:hint="default"/>
+          <w:lang w:val="pt-BR"/>
+        </w:rPr>
+      </w:pPr>
+    </w:p>
+    <w:p>
+      <w:pPr>
+        <w:pStyle w:val="4"/>
+        <w:rPr>
+          <w:rFonts w:hint="default"/>
+          <w:lang w:val="pt-BR"/>
+        </w:rPr>
+      </w:pPr>
+    </w:p>
+    <w:p>
+      <w:pPr>
+        <w:pStyle w:val="4"/>
+        <w:ind w:left="0" w:leftChars="0" w:firstLine="0" w:firstLineChars="0"/>
         <w:rPr>
           <w:rFonts w:hint="default"/>
           <w:lang w:val="pt-BR"/>
@@ -9033,7 +9291,7 @@
           <w:lang w:val="pt-BR"/>
         </w:rPr>
       </w:pPr>
-      <w:bookmarkStart w:id="48" w:name="_Toc7298"/>
+      <w:bookmarkStart w:id="50" w:name="_Toc21857"/>
       <w:r>
         <w:rPr>
           <w:rFonts w:hint="default"/>
@@ -9041,7 +9299,7 @@
         </w:rPr>
         <w:t>Conclusão</w:t>
       </w:r>
-      <w:bookmarkEnd w:id="48"/>
+      <w:bookmarkEnd w:id="50"/>
     </w:p>
     <w:p>
       <w:pPr>
@@ -9082,14 +9340,14 @@
           <w:lang w:eastAsia="pt-BR"/>
         </w:rPr>
       </w:pPr>
-      <w:bookmarkStart w:id="49" w:name="_Toc297219008"/>
+      <w:bookmarkStart w:id="51" w:name="_Toc297219008"/>
       <w:r>
         <w:rPr>
           <w:lang w:val="pt-BR"/>
         </w:rPr>
         <w:br w:type="page"/>
       </w:r>
-      <w:bookmarkStart w:id="50" w:name="_Toc18854"/>
+      <w:bookmarkStart w:id="52" w:name="_Toc27604"/>
       <w:r>
         <w:rPr>
           <w:rStyle w:val="85"/>
@@ -9099,8 +9357,8 @@
         </w:rPr>
         <w:t>REFERÊNCIAS</w:t>
       </w:r>
-      <w:bookmarkEnd w:id="49"/>
-      <w:bookmarkEnd w:id="50"/>
+      <w:bookmarkEnd w:id="51"/>
+      <w:bookmarkEnd w:id="52"/>
     </w:p>
     <w:p>
       <w:pPr>
@@ -10111,7 +10369,7 @@
       <w:pPr>
         <w:pStyle w:val="83"/>
       </w:pPr>
-      <w:bookmarkStart w:id="51" w:name="_Toc5840"/>
+      <w:bookmarkStart w:id="53" w:name="_Toc23816"/>
       <w:r>
         <w:rPr>
           <w:rFonts w:hint="default"/>
@@ -10119,7 +10377,7 @@
         </w:rPr>
         <w:t>Firmware da FPGA</w:t>
       </w:r>
-      <w:bookmarkEnd w:id="51"/>
+      <w:bookmarkEnd w:id="53"/>
     </w:p>
     <w:p>
       <w:pPr>
@@ -10189,7 +10447,7 @@
       <w:pPr>
         <w:pStyle w:val="83"/>
       </w:pPr>
-      <w:bookmarkStart w:id="52" w:name="_Toc21183"/>
+      <w:bookmarkStart w:id="54" w:name="_Toc16499"/>
       <w:r>
         <w:rPr>
           <w:rFonts w:hint="default"/>
@@ -10197,7 +10455,7 @@
         </w:rPr>
         <w:t>Firmware do ESP32</w:t>
       </w:r>
-      <w:bookmarkEnd w:id="52"/>
+      <w:bookmarkEnd w:id="54"/>
     </w:p>
     <w:p>
       <w:pPr>
@@ -10268,7 +10526,7 @@
       <w:pPr>
         <w:pStyle w:val="83"/>
       </w:pPr>
-      <w:bookmarkStart w:id="53" w:name="_Toc4381"/>
+      <w:bookmarkStart w:id="55" w:name="_Toc13067"/>
       <w:r>
         <w:rPr>
           <w:rFonts w:hint="default"/>
@@ -10276,7 +10534,7 @@
         </w:rPr>
         <w:t>Código da interface PyControl</w:t>
       </w:r>
-      <w:bookmarkEnd w:id="53"/>
+      <w:bookmarkEnd w:id="55"/>
     </w:p>
     <w:p>
       <w:pPr>
@@ -10507,7 +10765,7 @@
         <w:pStyle w:val="84"/>
         <w:bidi w:val="0"/>
       </w:pPr>
-      <w:bookmarkStart w:id="54" w:name="_Toc10801"/>
+      <w:bookmarkStart w:id="56" w:name="_Toc32489"/>
       <w:r>
         <w:rPr>
           <w:rFonts w:hint="default"/>
@@ -10515,7 +10773,7 @@
         </w:rPr>
         <w:t>Alguma coisa</w:t>
       </w:r>
-      <w:bookmarkEnd w:id="54"/>
+      <w:bookmarkEnd w:id="56"/>
     </w:p>
     <w:p>
       <w:pPr>
@@ -11805,8 +12063,14 @@
     <w:qFormat/>
     <w:uiPriority w:val="99"/>
     <w:pPr>
+      <w:tabs>
+        <w:tab w:val="right" w:leader="dot" w:pos="9071"/>
+      </w:tabs>
       <w:jc w:val="left"/>
     </w:pPr>
+    <w:rPr>
+      <w:lang w:val="pt-BR"/>
+    </w:rPr>
   </w:style>
   <w:style w:type="paragraph" w:styleId="26">
     <w:name w:val="endnote text"/>

</xml_diff>

<commit_message>
Consertar espaço depois de número de seção
</commit_message>
<xml_diff>
--- a/work 2024/Formatado review 2.docx
+++ b/work 2024/Formatado review 2.docx
@@ -1581,7 +1581,7 @@
         <w:rPr>
           <w:lang w:val="pt-BR"/>
         </w:rPr>
-        <w:instrText xml:space="preserve"> HYPERLINK \l _Toc32675 </w:instrText>
+        <w:instrText xml:space="preserve"> HYPERLINK \l _Toc27947 </w:instrText>
       </w:r>
       <w:r>
         <w:rPr>
@@ -1612,7 +1612,7 @@
         <w:fldChar w:fldCharType="begin"/>
       </w:r>
       <w:r>
-        <w:instrText xml:space="preserve"> PAGEREF _Toc32675 \h </w:instrText>
+        <w:instrText xml:space="preserve"> PAGEREF _Toc27947 \h </w:instrText>
       </w:r>
       <w:r>
         <w:fldChar w:fldCharType="separate"/>
@@ -1644,7 +1644,7 @@
         <w:rPr>
           <w:lang w:val="pt-BR"/>
         </w:rPr>
-        <w:instrText xml:space="preserve"> HYPERLINK \l _Toc18556 </w:instrText>
+        <w:instrText xml:space="preserve"> HYPERLINK \l _Toc18000 </w:instrText>
       </w:r>
       <w:r>
         <w:rPr>
@@ -1714,7 +1714,7 @@
         <w:fldChar w:fldCharType="begin"/>
       </w:r>
       <w:r>
-        <w:instrText xml:space="preserve"> PAGEREF _Toc18556 \h </w:instrText>
+        <w:instrText xml:space="preserve"> PAGEREF _Toc18000 \h </w:instrText>
       </w:r>
       <w:r>
         <w:fldChar w:fldCharType="separate"/>
@@ -1746,7 +1746,7 @@
         <w:rPr>
           <w:lang w:val="pt-BR"/>
         </w:rPr>
-        <w:instrText xml:space="preserve"> HYPERLINK \l _Toc4294 </w:instrText>
+        <w:instrText xml:space="preserve"> HYPERLINK \l _Toc23167 </w:instrText>
       </w:r>
       <w:r>
         <w:rPr>
@@ -1777,7 +1777,7 @@
         <w:fldChar w:fldCharType="begin"/>
       </w:r>
       <w:r>
-        <w:instrText xml:space="preserve"> PAGEREF _Toc4294 \h </w:instrText>
+        <w:instrText xml:space="preserve"> PAGEREF _Toc23167 \h </w:instrText>
       </w:r>
       <w:r>
         <w:fldChar w:fldCharType="separate"/>
@@ -1809,7 +1809,7 @@
         <w:rPr>
           <w:lang w:val="pt-BR"/>
         </w:rPr>
-        <w:instrText xml:space="preserve"> HYPERLINK \l _Toc15322 </w:instrText>
+        <w:instrText xml:space="preserve"> HYPERLINK \l _Toc31685 </w:instrText>
       </w:r>
       <w:r>
         <w:rPr>
@@ -1853,7 +1853,7 @@
         <w:fldChar w:fldCharType="begin"/>
       </w:r>
       <w:r>
-        <w:instrText xml:space="preserve"> PAGEREF _Toc15322 \h </w:instrText>
+        <w:instrText xml:space="preserve"> PAGEREF _Toc31685 \h </w:instrText>
       </w:r>
       <w:r>
         <w:fldChar w:fldCharType="separate"/>
@@ -1885,7 +1885,7 @@
         <w:rPr>
           <w:lang w:val="pt-BR"/>
         </w:rPr>
-        <w:instrText xml:space="preserve"> HYPERLINK \l _Toc6709 </w:instrText>
+        <w:instrText xml:space="preserve"> HYPERLINK \l _Toc11823 </w:instrText>
       </w:r>
       <w:r>
         <w:rPr>
@@ -1909,7 +1909,7 @@
         <w:fldChar w:fldCharType="begin"/>
       </w:r>
       <w:r>
-        <w:instrText xml:space="preserve"> PAGEREF _Toc6709 \h </w:instrText>
+        <w:instrText xml:space="preserve"> PAGEREF _Toc11823 \h </w:instrText>
       </w:r>
       <w:r>
         <w:fldChar w:fldCharType="separate"/>
@@ -1941,7 +1941,7 @@
         <w:rPr>
           <w:lang w:val="pt-BR"/>
         </w:rPr>
-        <w:instrText xml:space="preserve"> HYPERLINK \l _Toc1472 </w:instrText>
+        <w:instrText xml:space="preserve"> HYPERLINK \l _Toc25843 </w:instrText>
       </w:r>
       <w:r>
         <w:rPr>
@@ -1972,7 +1972,7 @@
         <w:fldChar w:fldCharType="begin"/>
       </w:r>
       <w:r>
-        <w:instrText xml:space="preserve"> PAGEREF _Toc1472 \h </w:instrText>
+        <w:instrText xml:space="preserve"> PAGEREF _Toc25843 \h </w:instrText>
       </w:r>
       <w:r>
         <w:fldChar w:fldCharType="separate"/>
@@ -2004,7 +2004,7 @@
         <w:rPr>
           <w:lang w:val="pt-BR"/>
         </w:rPr>
-        <w:instrText xml:space="preserve"> HYPERLINK \l _Toc31062 </w:instrText>
+        <w:instrText xml:space="preserve"> HYPERLINK \l _Toc4588 </w:instrText>
       </w:r>
       <w:r>
         <w:rPr>
@@ -2035,7 +2035,7 @@
         <w:fldChar w:fldCharType="begin"/>
       </w:r>
       <w:r>
-        <w:instrText xml:space="preserve"> PAGEREF _Toc31062 \h </w:instrText>
+        <w:instrText xml:space="preserve"> PAGEREF _Toc4588 \h </w:instrText>
       </w:r>
       <w:r>
         <w:fldChar w:fldCharType="separate"/>
@@ -2067,7 +2067,7 @@
         <w:rPr>
           <w:lang w:val="pt-BR"/>
         </w:rPr>
-        <w:instrText xml:space="preserve"> HYPERLINK \l _Toc17773 </w:instrText>
+        <w:instrText xml:space="preserve"> HYPERLINK \l _Toc25023 </w:instrText>
       </w:r>
       <w:r>
         <w:rPr>
@@ -2098,7 +2098,7 @@
         <w:fldChar w:fldCharType="begin"/>
       </w:r>
       <w:r>
-        <w:instrText xml:space="preserve"> PAGEREF _Toc17773 \h </w:instrText>
+        <w:instrText xml:space="preserve"> PAGEREF _Toc25023 \h </w:instrText>
       </w:r>
       <w:r>
         <w:fldChar w:fldCharType="separate"/>
@@ -2130,7 +2130,7 @@
         <w:rPr>
           <w:lang w:val="pt-BR"/>
         </w:rPr>
-        <w:instrText xml:space="preserve"> HYPERLINK \l _Toc21260 </w:instrText>
+        <w:instrText xml:space="preserve"> HYPERLINK \l _Toc4712 </w:instrText>
       </w:r>
       <w:r>
         <w:rPr>
@@ -2161,7 +2161,7 @@
         <w:fldChar w:fldCharType="begin"/>
       </w:r>
       <w:r>
-        <w:instrText xml:space="preserve"> PAGEREF _Toc21260 \h </w:instrText>
+        <w:instrText xml:space="preserve"> PAGEREF _Toc4712 \h </w:instrText>
       </w:r>
       <w:r>
         <w:fldChar w:fldCharType="separate"/>
@@ -2193,7 +2193,7 @@
         <w:rPr>
           <w:lang w:val="pt-BR"/>
         </w:rPr>
-        <w:instrText xml:space="preserve"> HYPERLINK \l _Toc12151 </w:instrText>
+        <w:instrText xml:space="preserve"> HYPERLINK \l _Toc32519 </w:instrText>
       </w:r>
       <w:r>
         <w:rPr>
@@ -2217,7 +2217,7 @@
         <w:fldChar w:fldCharType="begin"/>
       </w:r>
       <w:r>
-        <w:instrText xml:space="preserve"> PAGEREF _Toc12151 \h </w:instrText>
+        <w:instrText xml:space="preserve"> PAGEREF _Toc32519 \h </w:instrText>
       </w:r>
       <w:r>
         <w:fldChar w:fldCharType="separate"/>
@@ -2249,7 +2249,7 @@
         <w:rPr>
           <w:lang w:val="pt-BR"/>
         </w:rPr>
-        <w:instrText xml:space="preserve"> HYPERLINK \l _Toc11832 </w:instrText>
+        <w:instrText xml:space="preserve"> HYPERLINK \l _Toc4889 </w:instrText>
       </w:r>
       <w:r>
         <w:rPr>
@@ -2273,7 +2273,7 @@
         <w:fldChar w:fldCharType="begin"/>
       </w:r>
       <w:r>
-        <w:instrText xml:space="preserve"> PAGEREF _Toc11832 \h </w:instrText>
+        <w:instrText xml:space="preserve"> PAGEREF _Toc4889 \h </w:instrText>
       </w:r>
       <w:r>
         <w:fldChar w:fldCharType="separate"/>
@@ -2305,7 +2305,7 @@
         <w:rPr>
           <w:lang w:val="pt-BR"/>
         </w:rPr>
-        <w:instrText xml:space="preserve"> HYPERLINK \l _Toc7277 </w:instrText>
+        <w:instrText xml:space="preserve"> HYPERLINK \l _Toc10377 </w:instrText>
       </w:r>
       <w:r>
         <w:rPr>
@@ -2329,7 +2329,7 @@
         <w:fldChar w:fldCharType="begin"/>
       </w:r>
       <w:r>
-        <w:instrText xml:space="preserve"> PAGEREF _Toc7277 \h </w:instrText>
+        <w:instrText xml:space="preserve"> PAGEREF _Toc10377 \h </w:instrText>
       </w:r>
       <w:r>
         <w:fldChar w:fldCharType="separate"/>
@@ -2361,7 +2361,7 @@
         <w:rPr>
           <w:lang w:val="pt-BR"/>
         </w:rPr>
-        <w:instrText xml:space="preserve"> HYPERLINK \l _Toc6016 </w:instrText>
+        <w:instrText xml:space="preserve"> HYPERLINK \l _Toc12091 </w:instrText>
       </w:r>
       <w:r>
         <w:rPr>
@@ -2385,7 +2385,7 @@
         <w:fldChar w:fldCharType="begin"/>
       </w:r>
       <w:r>
-        <w:instrText xml:space="preserve"> PAGEREF _Toc6016 \h </w:instrText>
+        <w:instrText xml:space="preserve"> PAGEREF _Toc12091 \h </w:instrText>
       </w:r>
       <w:r>
         <w:fldChar w:fldCharType="separate"/>
@@ -2417,7 +2417,7 @@
         <w:rPr>
           <w:lang w:val="pt-BR"/>
         </w:rPr>
-        <w:instrText xml:space="preserve"> HYPERLINK \l _Toc27322 </w:instrText>
+        <w:instrText xml:space="preserve"> HYPERLINK \l _Toc12800 </w:instrText>
       </w:r>
       <w:r>
         <w:rPr>
@@ -2448,7 +2448,7 @@
         <w:fldChar w:fldCharType="begin"/>
       </w:r>
       <w:r>
-        <w:instrText xml:space="preserve"> PAGEREF _Toc27322 \h </w:instrText>
+        <w:instrText xml:space="preserve"> PAGEREF _Toc12800 \h </w:instrText>
       </w:r>
       <w:r>
         <w:fldChar w:fldCharType="separate"/>
@@ -2480,7 +2480,7 @@
         <w:rPr>
           <w:lang w:val="pt-BR"/>
         </w:rPr>
-        <w:instrText xml:space="preserve"> HYPERLINK \l _Toc12879 </w:instrText>
+        <w:instrText xml:space="preserve"> HYPERLINK \l _Toc11284 </w:instrText>
       </w:r>
       <w:r>
         <w:rPr>
@@ -2511,7 +2511,7 @@
         <w:fldChar w:fldCharType="begin"/>
       </w:r>
       <w:r>
-        <w:instrText xml:space="preserve"> PAGEREF _Toc12879 \h </w:instrText>
+        <w:instrText xml:space="preserve"> PAGEREF _Toc11284 \h </w:instrText>
       </w:r>
       <w:r>
         <w:fldChar w:fldCharType="separate"/>
@@ -2552,8 +2552,6 @@
         <w:pStyle w:val="10"/>
         <w:jc w:val="both"/>
       </w:pPr>
-      <w:bookmarkStart w:id="57" w:name="_GoBack"/>
-      <w:bookmarkEnd w:id="57"/>
     </w:p>
     <w:p>
       <w:pPr>
@@ -2613,7 +2611,7 @@
         <w:fldChar w:fldCharType="begin"/>
       </w:r>
       <w:r>
-        <w:instrText xml:space="preserve"> HYPERLINK \l _Toc10364 </w:instrText>
+        <w:instrText xml:space="preserve"> HYPERLINK \l _Toc14069 </w:instrText>
       </w:r>
       <w:r>
         <w:fldChar w:fldCharType="separate"/>
@@ -2634,7 +2632,7 @@
         <w:fldChar w:fldCharType="begin"/>
       </w:r>
       <w:r>
-        <w:instrText xml:space="preserve"> PAGEREF _Toc10364 \h </w:instrText>
+        <w:instrText xml:space="preserve"> PAGEREF _Toc14069 \h </w:instrText>
       </w:r>
       <w:r>
         <w:fldChar w:fldCharType="separate"/>
@@ -2669,7 +2667,7 @@
         <w:rPr>
           <w:lang w:val="en-US"/>
         </w:rPr>
-        <w:instrText xml:space="preserve"> HYPERLINK \l _Toc7789 </w:instrText>
+        <w:instrText xml:space="preserve"> HYPERLINK \l _Toc32285 </w:instrText>
       </w:r>
       <w:r>
         <w:rPr>
@@ -2700,7 +2698,7 @@
         <w:fldChar w:fldCharType="begin"/>
       </w:r>
       <w:r>
-        <w:instrText xml:space="preserve"> PAGEREF _Toc7789 \h </w:instrText>
+        <w:instrText xml:space="preserve"> PAGEREF _Toc32285 \h </w:instrText>
       </w:r>
       <w:r>
         <w:fldChar w:fldCharType="separate"/>
@@ -2739,7 +2737,7 @@
         <w:rPr>
           <w:lang w:val="en-US"/>
         </w:rPr>
-        <w:instrText xml:space="preserve"> HYPERLINK \l _Toc29679 </w:instrText>
+        <w:instrText xml:space="preserve"> HYPERLINK \l _Toc29150 </w:instrText>
       </w:r>
       <w:r>
         <w:rPr>
@@ -2770,7 +2768,7 @@
         <w:fldChar w:fldCharType="begin"/>
       </w:r>
       <w:r>
-        <w:instrText xml:space="preserve"> PAGEREF _Toc29679 \h </w:instrText>
+        <w:instrText xml:space="preserve"> PAGEREF _Toc29150 \h </w:instrText>
       </w:r>
       <w:r>
         <w:fldChar w:fldCharType="separate"/>
@@ -2809,7 +2807,7 @@
         <w:rPr>
           <w:lang w:val="en-US"/>
         </w:rPr>
-        <w:instrText xml:space="preserve"> HYPERLINK \l _Toc6232 </w:instrText>
+        <w:instrText xml:space="preserve"> HYPERLINK \l _Toc19616 </w:instrText>
       </w:r>
       <w:r>
         <w:rPr>
@@ -2840,7 +2838,7 @@
         <w:fldChar w:fldCharType="begin"/>
       </w:r>
       <w:r>
-        <w:instrText xml:space="preserve"> PAGEREF _Toc6232 \h </w:instrText>
+        <w:instrText xml:space="preserve"> PAGEREF _Toc19616 \h </w:instrText>
       </w:r>
       <w:r>
         <w:fldChar w:fldCharType="separate"/>
@@ -2879,7 +2877,7 @@
         <w:rPr>
           <w:lang w:val="en-US"/>
         </w:rPr>
-        <w:instrText xml:space="preserve"> HYPERLINK \l _Toc7041 </w:instrText>
+        <w:instrText xml:space="preserve"> HYPERLINK \l _Toc9529 </w:instrText>
       </w:r>
       <w:r>
         <w:rPr>
@@ -2910,7 +2908,7 @@
         <w:fldChar w:fldCharType="begin"/>
       </w:r>
       <w:r>
-        <w:instrText xml:space="preserve"> PAGEREF _Toc7041 \h </w:instrText>
+        <w:instrText xml:space="preserve"> PAGEREF _Toc9529 \h </w:instrText>
       </w:r>
       <w:r>
         <w:fldChar w:fldCharType="separate"/>
@@ -2949,7 +2947,7 @@
         <w:rPr>
           <w:lang w:val="en-US"/>
         </w:rPr>
-        <w:instrText xml:space="preserve"> HYPERLINK \l _Toc25414 </w:instrText>
+        <w:instrText xml:space="preserve"> HYPERLINK \l _Toc4 </w:instrText>
       </w:r>
       <w:r>
         <w:rPr>
@@ -2980,7 +2978,7 @@
         <w:fldChar w:fldCharType="begin"/>
       </w:r>
       <w:r>
-        <w:instrText xml:space="preserve"> PAGEREF _Toc25414 \h </w:instrText>
+        <w:instrText xml:space="preserve"> PAGEREF _Toc4 \h </w:instrText>
       </w:r>
       <w:r>
         <w:fldChar w:fldCharType="separate"/>
@@ -3019,7 +3017,7 @@
         <w:rPr>
           <w:lang w:val="en-US"/>
         </w:rPr>
-        <w:instrText xml:space="preserve"> HYPERLINK \l _Toc28908 </w:instrText>
+        <w:instrText xml:space="preserve"> HYPERLINK \l _Toc9298 </w:instrText>
       </w:r>
       <w:r>
         <w:rPr>
@@ -3048,7 +3046,7 @@
         <w:fldChar w:fldCharType="begin"/>
       </w:r>
       <w:r>
-        <w:instrText xml:space="preserve"> PAGEREF _Toc28908 \h </w:instrText>
+        <w:instrText xml:space="preserve"> PAGEREF _Toc9298 \h </w:instrText>
       </w:r>
       <w:r>
         <w:fldChar w:fldCharType="separate"/>
@@ -3087,7 +3085,7 @@
         <w:rPr>
           <w:lang w:val="en-US"/>
         </w:rPr>
-        <w:instrText xml:space="preserve"> HYPERLINK \l _Toc20235 </w:instrText>
+        <w:instrText xml:space="preserve"> HYPERLINK \l _Toc12811 </w:instrText>
       </w:r>
       <w:r>
         <w:rPr>
@@ -3118,7 +3116,7 @@
         <w:fldChar w:fldCharType="begin"/>
       </w:r>
       <w:r>
-        <w:instrText xml:space="preserve"> PAGEREF _Toc20235 \h </w:instrText>
+        <w:instrText xml:space="preserve"> PAGEREF _Toc12811 \h </w:instrText>
       </w:r>
       <w:r>
         <w:fldChar w:fldCharType="separate"/>
@@ -3157,7 +3155,7 @@
         <w:rPr>
           <w:lang w:val="en-US"/>
         </w:rPr>
-        <w:instrText xml:space="preserve"> HYPERLINK \l _Toc15784 </w:instrText>
+        <w:instrText xml:space="preserve"> HYPERLINK \l _Toc3810 </w:instrText>
       </w:r>
       <w:r>
         <w:rPr>
@@ -3186,7 +3184,7 @@
         <w:fldChar w:fldCharType="begin"/>
       </w:r>
       <w:r>
-        <w:instrText xml:space="preserve"> PAGEREF _Toc15784 \h </w:instrText>
+        <w:instrText xml:space="preserve"> PAGEREF _Toc3810 \h </w:instrText>
       </w:r>
       <w:r>
         <w:fldChar w:fldCharType="separate"/>
@@ -3225,7 +3223,7 @@
         <w:rPr>
           <w:lang w:val="en-US"/>
         </w:rPr>
-        <w:instrText xml:space="preserve"> HYPERLINK \l _Toc15443 </w:instrText>
+        <w:instrText xml:space="preserve"> HYPERLINK \l _Toc17545 </w:instrText>
       </w:r>
       <w:r>
         <w:rPr>
@@ -3256,7 +3254,7 @@
         <w:fldChar w:fldCharType="begin"/>
       </w:r>
       <w:r>
-        <w:instrText xml:space="preserve"> PAGEREF _Toc15443 \h </w:instrText>
+        <w:instrText xml:space="preserve"> PAGEREF _Toc17545 \h </w:instrText>
       </w:r>
       <w:r>
         <w:fldChar w:fldCharType="separate"/>
@@ -3295,7 +3293,7 @@
         <w:rPr>
           <w:lang w:val="en-US"/>
         </w:rPr>
-        <w:instrText xml:space="preserve"> HYPERLINK \l _Toc28801 </w:instrText>
+        <w:instrText xml:space="preserve"> HYPERLINK \l _Toc25731 </w:instrText>
       </w:r>
       <w:r>
         <w:rPr>
@@ -3325,7 +3323,7 @@
         <w:fldChar w:fldCharType="begin"/>
       </w:r>
       <w:r>
-        <w:instrText xml:space="preserve"> PAGEREF _Toc28801 \h </w:instrText>
+        <w:instrText xml:space="preserve"> PAGEREF _Toc25731 \h </w:instrText>
       </w:r>
       <w:r>
         <w:fldChar w:fldCharType="separate"/>
@@ -3364,7 +3362,7 @@
         <w:rPr>
           <w:lang w:val="en-US"/>
         </w:rPr>
-        <w:instrText xml:space="preserve"> HYPERLINK \l _Toc21591 </w:instrText>
+        <w:instrText xml:space="preserve"> HYPERLINK \l _Toc4468 </w:instrText>
       </w:r>
       <w:r>
         <w:rPr>
@@ -3394,7 +3392,7 @@
         <w:fldChar w:fldCharType="begin"/>
       </w:r>
       <w:r>
-        <w:instrText xml:space="preserve"> PAGEREF _Toc21591 \h </w:instrText>
+        <w:instrText xml:space="preserve"> PAGEREF _Toc4468 \h </w:instrText>
       </w:r>
       <w:r>
         <w:fldChar w:fldCharType="separate"/>
@@ -3433,7 +3431,7 @@
         <w:rPr>
           <w:lang w:val="en-US"/>
         </w:rPr>
-        <w:instrText xml:space="preserve"> HYPERLINK \l _Toc13538 </w:instrText>
+        <w:instrText xml:space="preserve"> HYPERLINK \l _Toc13556 </w:instrText>
       </w:r>
       <w:r>
         <w:rPr>
@@ -3463,7 +3461,7 @@
         <w:fldChar w:fldCharType="begin"/>
       </w:r>
       <w:r>
-        <w:instrText xml:space="preserve"> PAGEREF _Toc13538 \h </w:instrText>
+        <w:instrText xml:space="preserve"> PAGEREF _Toc13556 \h </w:instrText>
       </w:r>
       <w:r>
         <w:fldChar w:fldCharType="separate"/>
@@ -3502,7 +3500,7 @@
         <w:rPr>
           <w:lang w:val="en-US"/>
         </w:rPr>
-        <w:instrText xml:space="preserve"> HYPERLINK \l _Toc1935 </w:instrText>
+        <w:instrText xml:space="preserve"> HYPERLINK \l _Toc6319 </w:instrText>
       </w:r>
       <w:r>
         <w:rPr>
@@ -3533,7 +3531,7 @@
         <w:fldChar w:fldCharType="begin"/>
       </w:r>
       <w:r>
-        <w:instrText xml:space="preserve"> PAGEREF _Toc1935 \h </w:instrText>
+        <w:instrText xml:space="preserve"> PAGEREF _Toc6319 \h </w:instrText>
       </w:r>
       <w:r>
         <w:fldChar w:fldCharType="separate"/>
@@ -3572,7 +3570,7 @@
         <w:rPr>
           <w:lang w:val="en-US"/>
         </w:rPr>
-        <w:instrText xml:space="preserve"> HYPERLINK \l _Toc10574 </w:instrText>
+        <w:instrText xml:space="preserve"> HYPERLINK \l _Toc23357 </w:instrText>
       </w:r>
       <w:r>
         <w:rPr>
@@ -3603,7 +3601,7 @@
         <w:fldChar w:fldCharType="begin"/>
       </w:r>
       <w:r>
-        <w:instrText xml:space="preserve"> PAGEREF _Toc10574 \h </w:instrText>
+        <w:instrText xml:space="preserve"> PAGEREF _Toc23357 \h </w:instrText>
       </w:r>
       <w:r>
         <w:fldChar w:fldCharType="separate"/>
@@ -3642,7 +3640,7 @@
         <w:rPr>
           <w:lang w:val="en-US"/>
         </w:rPr>
-        <w:instrText xml:space="preserve"> HYPERLINK \l _Toc21165 </w:instrText>
+        <w:instrText xml:space="preserve"> HYPERLINK \l _Toc265 </w:instrText>
       </w:r>
       <w:r>
         <w:rPr>
@@ -3672,7 +3670,7 @@
         <w:fldChar w:fldCharType="begin"/>
       </w:r>
       <w:r>
-        <w:instrText xml:space="preserve"> PAGEREF _Toc21165 \h </w:instrText>
+        <w:instrText xml:space="preserve"> PAGEREF _Toc265 \h </w:instrText>
       </w:r>
       <w:r>
         <w:fldChar w:fldCharType="separate"/>
@@ -3711,7 +3709,7 @@
         <w:rPr>
           <w:lang w:val="en-US"/>
         </w:rPr>
-        <w:instrText xml:space="preserve"> HYPERLINK \l _Toc22249 </w:instrText>
+        <w:instrText xml:space="preserve"> HYPERLINK \l _Toc25394 </w:instrText>
       </w:r>
       <w:r>
         <w:rPr>
@@ -3741,7 +3739,7 @@
         <w:fldChar w:fldCharType="begin"/>
       </w:r>
       <w:r>
-        <w:instrText xml:space="preserve"> PAGEREF _Toc22249 \h </w:instrText>
+        <w:instrText xml:space="preserve"> PAGEREF _Toc25394 \h </w:instrText>
       </w:r>
       <w:r>
         <w:fldChar w:fldCharType="separate"/>
@@ -3780,7 +3778,7 @@
         <w:rPr>
           <w:lang w:val="en-US"/>
         </w:rPr>
-        <w:instrText xml:space="preserve"> HYPERLINK \l _Toc1180 </w:instrText>
+        <w:instrText xml:space="preserve"> HYPERLINK \l _Toc11838 </w:instrText>
       </w:r>
       <w:r>
         <w:rPr>
@@ -3810,7 +3808,7 @@
         <w:fldChar w:fldCharType="begin"/>
       </w:r>
       <w:r>
-        <w:instrText xml:space="preserve"> PAGEREF _Toc1180 \h </w:instrText>
+        <w:instrText xml:space="preserve"> PAGEREF _Toc11838 \h </w:instrText>
       </w:r>
       <w:r>
         <w:fldChar w:fldCharType="separate"/>
@@ -3849,7 +3847,7 @@
         <w:rPr>
           <w:lang w:val="en-US"/>
         </w:rPr>
-        <w:instrText xml:space="preserve"> HYPERLINK \l _Toc23036 </w:instrText>
+        <w:instrText xml:space="preserve"> HYPERLINK \l _Toc29680 </w:instrText>
       </w:r>
       <w:r>
         <w:rPr>
@@ -3878,7 +3876,7 @@
         <w:fldChar w:fldCharType="begin"/>
       </w:r>
       <w:r>
-        <w:instrText xml:space="preserve"> PAGEREF _Toc23036 \h </w:instrText>
+        <w:instrText xml:space="preserve"> PAGEREF _Toc29680 \h </w:instrText>
       </w:r>
       <w:r>
         <w:fldChar w:fldCharType="separate"/>
@@ -3917,7 +3915,7 @@
         <w:rPr>
           <w:lang w:val="en-US"/>
         </w:rPr>
-        <w:instrText xml:space="preserve"> HYPERLINK \l _Toc21857 </w:instrText>
+        <w:instrText xml:space="preserve"> HYPERLINK \l _Toc31748 </w:instrText>
       </w:r>
       <w:r>
         <w:rPr>
@@ -3946,7 +3944,7 @@
         <w:fldChar w:fldCharType="begin"/>
       </w:r>
       <w:r>
-        <w:instrText xml:space="preserve"> PAGEREF _Toc21857 \h </w:instrText>
+        <w:instrText xml:space="preserve"> PAGEREF _Toc31748 \h </w:instrText>
       </w:r>
       <w:r>
         <w:fldChar w:fldCharType="separate"/>
@@ -3985,7 +3983,7 @@
         <w:rPr>
           <w:lang w:val="en-US"/>
         </w:rPr>
-        <w:instrText xml:space="preserve"> HYPERLINK \l _Toc27604 </w:instrText>
+        <w:instrText xml:space="preserve"> HYPERLINK \l _Toc12095 </w:instrText>
       </w:r>
       <w:r>
         <w:rPr>
@@ -4007,7 +4005,7 @@
         <w:fldChar w:fldCharType="begin"/>
       </w:r>
       <w:r>
-        <w:instrText xml:space="preserve"> PAGEREF _Toc27604 \h </w:instrText>
+        <w:instrText xml:space="preserve"> PAGEREF _Toc12095 \h </w:instrText>
       </w:r>
       <w:r>
         <w:fldChar w:fldCharType="separate"/>
@@ -4046,7 +4044,7 @@
         <w:rPr>
           <w:lang w:val="en-US"/>
         </w:rPr>
-        <w:instrText xml:space="preserve"> HYPERLINK \l _Toc23816 </w:instrText>
+        <w:instrText xml:space="preserve"> HYPERLINK \l _Toc28255 </w:instrText>
       </w:r>
       <w:r>
         <w:rPr>
@@ -4076,7 +4074,7 @@
         <w:fldChar w:fldCharType="begin"/>
       </w:r>
       <w:r>
-        <w:instrText xml:space="preserve"> PAGEREF _Toc23816 \h </w:instrText>
+        <w:instrText xml:space="preserve"> PAGEREF _Toc28255 \h </w:instrText>
       </w:r>
       <w:r>
         <w:fldChar w:fldCharType="separate"/>
@@ -4115,7 +4113,7 @@
         <w:rPr>
           <w:lang w:val="en-US"/>
         </w:rPr>
-        <w:instrText xml:space="preserve"> HYPERLINK \l _Toc16499 </w:instrText>
+        <w:instrText xml:space="preserve"> HYPERLINK \l _Toc13564 </w:instrText>
       </w:r>
       <w:r>
         <w:rPr>
@@ -4145,7 +4143,7 @@
         <w:fldChar w:fldCharType="begin"/>
       </w:r>
       <w:r>
-        <w:instrText xml:space="preserve"> PAGEREF _Toc16499 \h </w:instrText>
+        <w:instrText xml:space="preserve"> PAGEREF _Toc13564 \h </w:instrText>
       </w:r>
       <w:r>
         <w:fldChar w:fldCharType="separate"/>
@@ -4184,7 +4182,7 @@
         <w:rPr>
           <w:lang w:val="en-US"/>
         </w:rPr>
-        <w:instrText xml:space="preserve"> HYPERLINK \l _Toc13067 </w:instrText>
+        <w:instrText xml:space="preserve"> HYPERLINK \l _Toc27101 </w:instrText>
       </w:r>
       <w:r>
         <w:rPr>
@@ -4214,7 +4212,7 @@
         <w:fldChar w:fldCharType="begin"/>
       </w:r>
       <w:r>
-        <w:instrText xml:space="preserve"> PAGEREF _Toc13067 \h </w:instrText>
+        <w:instrText xml:space="preserve"> PAGEREF _Toc27101 \h </w:instrText>
       </w:r>
       <w:r>
         <w:fldChar w:fldCharType="separate"/>
@@ -4253,7 +4251,7 @@
         <w:rPr>
           <w:lang w:val="en-US"/>
         </w:rPr>
-        <w:instrText xml:space="preserve"> HYPERLINK \l _Toc32489 </w:instrText>
+        <w:instrText xml:space="preserve"> HYPERLINK \l _Toc13059 </w:instrText>
       </w:r>
       <w:r>
         <w:rPr>
@@ -4283,7 +4281,7 @@
         <w:fldChar w:fldCharType="begin"/>
       </w:r>
       <w:r>
-        <w:instrText xml:space="preserve"> PAGEREF _Toc32489 \h </w:instrText>
+        <w:instrText xml:space="preserve"> PAGEREF _Toc13059 \h </w:instrText>
       </w:r>
       <w:r>
         <w:fldChar w:fldCharType="separate"/>
@@ -4326,6 +4324,8 @@
           <w:lang w:val="en-US"/>
         </w:rPr>
       </w:pPr>
+      <w:bookmarkStart w:id="57" w:name="_GoBack"/>
+      <w:bookmarkEnd w:id="57"/>
     </w:p>
     <w:p>
       <w:pPr>
@@ -4394,7 +4394,7 @@
         <w:pStyle w:val="2"/>
         <w:bidi w:val="0"/>
       </w:pPr>
-      <w:bookmarkStart w:id="12" w:name="_Toc10364"/>
+      <w:bookmarkStart w:id="12" w:name="_Toc14069"/>
       <w:r>
         <w:t>INTRODUÇÃO</w:t>
       </w:r>
@@ -4654,14 +4654,7 @@
           <w:lang w:val="pt-BR"/>
         </w:rPr>
       </w:pPr>
-      <w:r>
-        <w:rPr>
-          <w:rFonts w:hint="default"/>
-          <w:lang w:val="pt-BR"/>
-        </w:rPr>
-        <w:t xml:space="preserve"> </w:t>
-      </w:r>
-      <w:bookmarkStart w:id="13" w:name="_Toc7789"/>
+      <w:bookmarkStart w:id="13" w:name="_Toc32285"/>
       <w:r>
         <w:rPr>
           <w:rFonts w:hint="default"/>
@@ -4687,8 +4680,8 @@
         </w:rPr>
         <w:t>Este projeto é motivado pelo estudo da relação entre o fluxo de raios cósmicos na atmosfera terrestre e a formação de nuvens, através da contribução com o experimento CRE@AT. O experimento visa o desenvolvimento de uma plataforma de medida de fluxo de raios cósmicos no continente Antártico, que funciona de maneira inassistida e contínua, permitindo o estudo desse fenômeno em escala macroscópica na atmosfera real.</w:t>
       </w:r>
-      <w:bookmarkStart w:id="14" w:name="_Toc487377995"/>
-      <w:bookmarkStart w:id="15" w:name="_Toc302641990"/>
+      <w:bookmarkStart w:id="14" w:name="_Toc302641990"/>
+      <w:bookmarkStart w:id="15" w:name="_Toc487377995"/>
     </w:p>
     <w:p>
       <w:pPr>
@@ -4719,14 +4712,7 @@
           <w:lang w:val="pt-BR" w:eastAsia="pt-BR"/>
         </w:rPr>
       </w:pPr>
-      <w:r>
-        <w:rPr>
-          <w:rFonts w:hint="default"/>
-          <w:lang w:val="pt-BR"/>
-        </w:rPr>
-        <w:tab/>
-      </w:r>
-      <w:bookmarkStart w:id="16" w:name="_Toc29679"/>
+      <w:bookmarkStart w:id="16" w:name="_Toc29150"/>
       <w:r>
         <w:rPr>
           <w:rFonts w:hint="default"/>
@@ -4782,7 +4768,7 @@
           <w:lang w:val="en-US" w:eastAsia="pt-BR"/>
         </w:rPr>
       </w:pPr>
-      <w:bookmarkStart w:id="17" w:name="_Toc6232"/>
+      <w:bookmarkStart w:id="17" w:name="_Toc19616"/>
       <w:r>
         <w:rPr>
           <w:rFonts w:hint="default"/>
@@ -4852,7 +4838,7 @@
           <w:lang w:val="pt-BR" w:eastAsia="pt-BR"/>
         </w:rPr>
       </w:pPr>
-      <w:bookmarkStart w:id="18" w:name="_Toc7041"/>
+      <w:bookmarkStart w:id="18" w:name="_Toc9529"/>
       <w:r>
         <w:rPr>
           <w:rFonts w:hint="default"/>
@@ -4977,7 +4963,7 @@
         </w:rPr>
       </w:pPr>
       <w:bookmarkStart w:id="19" w:name="_Toc1429"/>
-      <w:bookmarkStart w:id="20" w:name="_Toc25414"/>
+      <w:bookmarkStart w:id="20" w:name="_Toc4"/>
       <w:r>
         <w:rPr>
           <w:rFonts w:hint="default"/>
@@ -5184,7 +5170,7 @@
           <w:lang w:val="pt-BR" w:eastAsia="pt-BR"/>
         </w:rPr>
       </w:pPr>
-      <w:bookmarkStart w:id="21" w:name="_Toc28908"/>
+      <w:bookmarkStart w:id="21" w:name="_Toc9298"/>
       <w:r>
         <w:rPr>
           <w:rFonts w:hint="default"/>
@@ -5311,7 +5297,7 @@
       <w:r>
         <w:fldChar w:fldCharType="end"/>
       </w:r>
-      <w:bookmarkStart w:id="22" w:name="_Toc32675"/>
+      <w:bookmarkStart w:id="22" w:name="_Toc27947"/>
       <w:r>
         <w:rPr>
           <w:lang w:val="pt-BR"/>
@@ -5479,7 +5465,7 @@
       <w:r>
         <w:fldChar w:fldCharType="end"/>
       </w:r>
-      <w:bookmarkStart w:id="23" w:name="_Toc18556"/>
+      <w:bookmarkStart w:id="23" w:name="_Toc18000"/>
       <w:r>
         <w:rPr>
           <w:lang w:val="pt-BR"/>
@@ -5651,7 +5637,7 @@
       <w:r>
         <w:fldChar w:fldCharType="end"/>
       </w:r>
-      <w:bookmarkStart w:id="24" w:name="_Toc4294"/>
+      <w:bookmarkStart w:id="24" w:name="_Toc23167"/>
       <w:r>
         <w:rPr>
           <w:lang w:val="pt-BR"/>
@@ -5764,7 +5750,7 @@
           <w:lang w:val="pt-BR"/>
         </w:rPr>
       </w:pPr>
-      <w:bookmarkStart w:id="25" w:name="_Toc20235"/>
+      <w:bookmarkStart w:id="25" w:name="_Toc12811"/>
       <w:r>
         <w:rPr>
           <w:rFonts w:hint="default"/>
@@ -5920,7 +5906,7 @@
       <w:r>
         <w:fldChar w:fldCharType="end"/>
       </w:r>
-      <w:bookmarkStart w:id="26" w:name="_Toc15322"/>
+      <w:bookmarkStart w:id="26" w:name="_Toc31685"/>
       <w:r>
         <w:rPr>
           <w:lang w:val="pt-BR"/>
@@ -6210,7 +6196,7 @@
           <w:lang w:val="pt-BR" w:eastAsia="pt-BR"/>
         </w:rPr>
       </w:pPr>
-      <w:bookmarkStart w:id="27" w:name="_Toc15784"/>
+      <w:bookmarkStart w:id="27" w:name="_Toc3810"/>
       <w:r>
         <w:rPr>
           <w:rFonts w:hint="default"/>
@@ -6302,7 +6288,7 @@
       <w:r>
         <w:fldChar w:fldCharType="end"/>
       </w:r>
-      <w:bookmarkStart w:id="28" w:name="_Toc6709"/>
+      <w:bookmarkStart w:id="28" w:name="_Toc11823"/>
       <w:r>
         <w:rPr>
           <w:lang w:val="pt-BR"/>
@@ -6476,7 +6462,7 @@
           <w:lang w:val="en-US" w:eastAsia="pt-BR"/>
         </w:rPr>
       </w:pPr>
-      <w:bookmarkStart w:id="29" w:name="_Toc15443"/>
+      <w:bookmarkStart w:id="29" w:name="_Toc17545"/>
       <w:r>
         <w:rPr>
           <w:rFonts w:hint="default"/>
@@ -6495,7 +6481,7 @@
           <w:lang w:val="en-US" w:eastAsia="pt-BR"/>
         </w:rPr>
       </w:pPr>
-      <w:bookmarkStart w:id="30" w:name="_Toc28801"/>
+      <w:bookmarkStart w:id="30" w:name="_Toc25731"/>
       <w:r>
         <w:rPr>
           <w:rFonts w:hint="default"/>
@@ -6589,7 +6575,7 @@
       <w:r>
         <w:fldChar w:fldCharType="end"/>
       </w:r>
-      <w:bookmarkStart w:id="31" w:name="_Toc1472"/>
+      <w:bookmarkStart w:id="31" w:name="_Toc25843"/>
       <w:r>
         <w:rPr>
           <w:lang w:val="pt-BR"/>
@@ -6675,7 +6661,7 @@
           <w:lang w:val="pt-BR"/>
         </w:rPr>
       </w:pPr>
-      <w:bookmarkStart w:id="32" w:name="_Toc21591"/>
+      <w:bookmarkStart w:id="32" w:name="_Toc4468"/>
       <w:r>
         <w:rPr>
           <w:rFonts w:hint="default"/>
@@ -6770,7 +6756,7 @@
       <w:r>
         <w:fldChar w:fldCharType="end"/>
       </w:r>
-      <w:bookmarkStart w:id="33" w:name="_Toc31062"/>
+      <w:bookmarkStart w:id="33" w:name="_Toc4588"/>
       <w:r>
         <w:rPr>
           <w:lang w:val="pt-BR"/>
@@ -6822,8 +6808,8 @@
           <w:lang w:val="pt-BR"/>
         </w:rPr>
       </w:pPr>
-      <w:bookmarkStart w:id="34" w:name="_Toc13538"/>
-      <w:bookmarkStart w:id="35" w:name="_Toc19885"/>
+      <w:bookmarkStart w:id="34" w:name="_Toc19885"/>
+      <w:bookmarkStart w:id="35" w:name="_Toc13556"/>
       <w:r>
         <w:rPr>
           <w:rFonts w:hint="default"/>
@@ -6936,7 +6922,7 @@
       <w:r>
         <w:fldChar w:fldCharType="end"/>
       </w:r>
-      <w:bookmarkStart w:id="36" w:name="_Toc17773"/>
+      <w:bookmarkStart w:id="36" w:name="_Toc25023"/>
       <w:r>
         <w:rPr>
           <w:lang w:val="pt-BR"/>
@@ -7084,7 +7070,7 @@
       <w:r>
         <w:fldChar w:fldCharType="end"/>
       </w:r>
-      <w:bookmarkStart w:id="37" w:name="_Toc21260"/>
+      <w:bookmarkStart w:id="37" w:name="_Toc4712"/>
       <w:r>
         <w:rPr>
           <w:lang w:val="pt-BR"/>
@@ -7451,7 +7437,7 @@
       <w:r>
         <w:fldChar w:fldCharType="end"/>
       </w:r>
-      <w:bookmarkStart w:id="38" w:name="_Toc12151"/>
+      <w:bookmarkStart w:id="38" w:name="_Toc32519"/>
       <w:r>
         <w:rPr>
           <w:lang w:val="pt-BR"/>
@@ -7485,7 +7471,7 @@
           <w:lang w:val="pt-BR"/>
         </w:rPr>
       </w:pPr>
-      <w:bookmarkStart w:id="39" w:name="_Toc1935"/>
+      <w:bookmarkStart w:id="39" w:name="_Toc6319"/>
       <w:r>
         <w:rPr>
           <w:rFonts w:hint="default"/>
@@ -7596,7 +7582,7 @@
       <w:r>
         <w:fldChar w:fldCharType="end"/>
       </w:r>
-      <w:bookmarkStart w:id="40" w:name="_Toc11832"/>
+      <w:bookmarkStart w:id="40" w:name="_Toc4889"/>
       <w:r>
         <w:rPr>
           <w:lang w:val="pt-BR"/>
@@ -7668,7 +7654,7 @@
           <w:lang w:val="pt-BR"/>
         </w:rPr>
       </w:pPr>
-      <w:bookmarkStart w:id="41" w:name="_Toc10574"/>
+      <w:bookmarkStart w:id="41" w:name="_Toc23357"/>
       <w:r>
         <w:rPr>
           <w:rFonts w:hint="default"/>
@@ -7748,7 +7734,7 @@
           <w:lang w:val="pt-BR"/>
         </w:rPr>
       </w:pPr>
-      <w:bookmarkStart w:id="42" w:name="_Toc21165"/>
+      <w:bookmarkStart w:id="42" w:name="_Toc265"/>
       <w:r>
         <w:rPr>
           <w:rFonts w:hint="default"/>
@@ -7842,7 +7828,7 @@
       <w:r>
         <w:fldChar w:fldCharType="end"/>
       </w:r>
-      <w:bookmarkStart w:id="43" w:name="_Toc7277"/>
+      <w:bookmarkStart w:id="43" w:name="_Toc10377"/>
       <w:r>
         <w:rPr>
           <w:lang w:val="pt-BR"/>
@@ -8452,7 +8438,7 @@
           <w:lang w:val="pt-BR"/>
         </w:rPr>
       </w:pPr>
-      <w:bookmarkStart w:id="44" w:name="_Toc22249"/>
+      <w:bookmarkStart w:id="44" w:name="_Toc25394"/>
       <w:r>
         <w:rPr>
           <w:rFonts w:hint="default"/>
@@ -8617,7 +8603,7 @@
           <w:lang w:val="pt-BR"/>
         </w:rPr>
       </w:pPr>
-      <w:bookmarkStart w:id="45" w:name="_Toc1180"/>
+      <w:bookmarkStart w:id="45" w:name="_Toc11838"/>
       <w:r>
         <w:rPr>
           <w:rFonts w:hint="default"/>
@@ -8773,7 +8759,7 @@
       <w:r>
         <w:fldChar w:fldCharType="end"/>
       </w:r>
-      <w:bookmarkStart w:id="46" w:name="_Toc6016"/>
+      <w:bookmarkStart w:id="46" w:name="_Toc12091"/>
       <w:r>
         <w:rPr>
           <w:lang w:val="pt-BR"/>
@@ -8816,7 +8802,7 @@
           <w:lang w:val="pt-BR"/>
         </w:rPr>
       </w:pPr>
-      <w:bookmarkStart w:id="47" w:name="_Toc23036"/>
+      <w:bookmarkStart w:id="47" w:name="_Toc29680"/>
       <w:r>
         <w:rPr>
           <w:rFonts w:hint="default"/>
@@ -8961,7 +8947,7 @@
       <w:r>
         <w:fldChar w:fldCharType="end"/>
       </w:r>
-      <w:bookmarkStart w:id="48" w:name="_Toc27322"/>
+      <w:bookmarkStart w:id="48" w:name="_Toc12800"/>
       <w:r>
         <w:rPr>
           <w:lang w:val="pt-BR"/>
@@ -9113,7 +9099,7 @@
       <w:r>
         <w:fldChar w:fldCharType="end"/>
       </w:r>
-      <w:bookmarkStart w:id="49" w:name="_Toc12879"/>
+      <w:bookmarkStart w:id="49" w:name="_Toc11284"/>
       <w:r>
         <w:rPr>
           <w:lang w:val="pt-BR"/>
@@ -9291,7 +9277,7 @@
           <w:lang w:val="pt-BR"/>
         </w:rPr>
       </w:pPr>
-      <w:bookmarkStart w:id="50" w:name="_Toc21857"/>
+      <w:bookmarkStart w:id="50" w:name="_Toc31748"/>
       <w:r>
         <w:rPr>
           <w:rFonts w:hint="default"/>
@@ -9347,7 +9333,7 @@
         </w:rPr>
         <w:br w:type="page"/>
       </w:r>
-      <w:bookmarkStart w:id="52" w:name="_Toc27604"/>
+      <w:bookmarkStart w:id="52" w:name="_Toc12095"/>
       <w:r>
         <w:rPr>
           <w:rStyle w:val="85"/>
@@ -10369,7 +10355,7 @@
       <w:pPr>
         <w:pStyle w:val="83"/>
       </w:pPr>
-      <w:bookmarkStart w:id="53" w:name="_Toc23816"/>
+      <w:bookmarkStart w:id="53" w:name="_Toc28255"/>
       <w:r>
         <w:rPr>
           <w:rFonts w:hint="default"/>
@@ -10447,7 +10433,7 @@
       <w:pPr>
         <w:pStyle w:val="83"/>
       </w:pPr>
-      <w:bookmarkStart w:id="54" w:name="_Toc16499"/>
+      <w:bookmarkStart w:id="54" w:name="_Toc13564"/>
       <w:r>
         <w:rPr>
           <w:rFonts w:hint="default"/>
@@ -10526,7 +10512,7 @@
       <w:pPr>
         <w:pStyle w:val="83"/>
       </w:pPr>
-      <w:bookmarkStart w:id="55" w:name="_Toc13067"/>
+      <w:bookmarkStart w:id="55" w:name="_Toc27101"/>
       <w:r>
         <w:rPr>
           <w:rFonts w:hint="default"/>
@@ -10765,7 +10751,7 @@
         <w:pStyle w:val="84"/>
         <w:bidi w:val="0"/>
       </w:pPr>
-      <w:bookmarkStart w:id="56" w:name="_Toc32489"/>
+      <w:bookmarkStart w:id="56" w:name="_Toc13059"/>
       <w:r>
         <w:rPr>
           <w:rFonts w:hint="default"/>

</xml_diff>

<commit_message>
Mudar para itálico s de estrangeirismos no plural
</commit_message>
<xml_diff>
--- a/work 2024/Formatado review 2.docx
+++ b/work 2024/Formatado review 2.docx
@@ -1749,7 +1749,7 @@
         <w:rPr>
           <w:lang w:val="pt-BR"/>
         </w:rPr>
-        <w:instrText xml:space="preserve"> HYPERLINK \l _Toc22666 </w:instrText>
+        <w:instrText xml:space="preserve"> HYPERLINK \l _Toc15597 </w:instrText>
       </w:r>
       <w:r>
         <w:rPr>
@@ -1780,7 +1780,7 @@
         <w:fldChar w:fldCharType="begin"/>
       </w:r>
       <w:r>
-        <w:instrText xml:space="preserve"> PAGEREF _Toc22666 \h </w:instrText>
+        <w:instrText xml:space="preserve"> PAGEREF _Toc15597 \h </w:instrText>
       </w:r>
       <w:r>
         <w:fldChar w:fldCharType="separate"/>
@@ -1812,7 +1812,7 @@
         <w:rPr>
           <w:lang w:val="pt-BR"/>
         </w:rPr>
-        <w:instrText xml:space="preserve"> HYPERLINK \l _Toc18263 </w:instrText>
+        <w:instrText xml:space="preserve"> HYPERLINK \l _Toc6669 </w:instrText>
       </w:r>
       <w:r>
         <w:rPr>
@@ -1882,7 +1882,7 @@
         <w:fldChar w:fldCharType="begin"/>
       </w:r>
       <w:r>
-        <w:instrText xml:space="preserve"> PAGEREF _Toc18263 \h </w:instrText>
+        <w:instrText xml:space="preserve"> PAGEREF _Toc6669 \h </w:instrText>
       </w:r>
       <w:r>
         <w:fldChar w:fldCharType="separate"/>
@@ -1914,7 +1914,7 @@
         <w:rPr>
           <w:lang w:val="pt-BR"/>
         </w:rPr>
-        <w:instrText xml:space="preserve"> HYPERLINK \l _Toc3380 </w:instrText>
+        <w:instrText xml:space="preserve"> HYPERLINK \l _Toc5676 </w:instrText>
       </w:r>
       <w:r>
         <w:rPr>
@@ -1959,7 +1959,7 @@
         <w:fldChar w:fldCharType="begin"/>
       </w:r>
       <w:r>
-        <w:instrText xml:space="preserve"> PAGEREF _Toc3380 \h </w:instrText>
+        <w:instrText xml:space="preserve"> PAGEREF _Toc5676 \h </w:instrText>
       </w:r>
       <w:r>
         <w:fldChar w:fldCharType="separate"/>
@@ -1991,7 +1991,7 @@
         <w:rPr>
           <w:lang w:val="pt-BR"/>
         </w:rPr>
-        <w:instrText xml:space="preserve"> HYPERLINK \l _Toc6717 </w:instrText>
+        <w:instrText xml:space="preserve"> HYPERLINK \l _Toc27053 </w:instrText>
       </w:r>
       <w:r>
         <w:rPr>
@@ -2035,7 +2035,7 @@
         <w:fldChar w:fldCharType="begin"/>
       </w:r>
       <w:r>
-        <w:instrText xml:space="preserve"> PAGEREF _Toc6717 \h </w:instrText>
+        <w:instrText xml:space="preserve"> PAGEREF _Toc27053 \h </w:instrText>
       </w:r>
       <w:r>
         <w:fldChar w:fldCharType="separate"/>
@@ -2067,7 +2067,7 @@
         <w:rPr>
           <w:lang w:val="pt-BR"/>
         </w:rPr>
-        <w:instrText xml:space="preserve"> HYPERLINK \l _Toc12361 </w:instrText>
+        <w:instrText xml:space="preserve"> HYPERLINK \l _Toc6066 </w:instrText>
       </w:r>
       <w:r>
         <w:rPr>
@@ -2098,7 +2098,7 @@
         <w:fldChar w:fldCharType="begin"/>
       </w:r>
       <w:r>
-        <w:instrText xml:space="preserve"> PAGEREF _Toc12361 \h </w:instrText>
+        <w:instrText xml:space="preserve"> PAGEREF _Toc6066 \h </w:instrText>
       </w:r>
       <w:r>
         <w:fldChar w:fldCharType="separate"/>
@@ -2130,7 +2130,7 @@
         <w:rPr>
           <w:lang w:val="pt-BR"/>
         </w:rPr>
-        <w:instrText xml:space="preserve"> HYPERLINK \l _Toc6138 </w:instrText>
+        <w:instrText xml:space="preserve"> HYPERLINK \l _Toc8331 </w:instrText>
       </w:r>
       <w:r>
         <w:rPr>
@@ -2168,7 +2168,7 @@
         <w:fldChar w:fldCharType="begin"/>
       </w:r>
       <w:r>
-        <w:instrText xml:space="preserve"> PAGEREF _Toc6138 \h </w:instrText>
+        <w:instrText xml:space="preserve"> PAGEREF _Toc8331 \h </w:instrText>
       </w:r>
       <w:r>
         <w:fldChar w:fldCharType="separate"/>
@@ -2200,7 +2200,7 @@
         <w:rPr>
           <w:lang w:val="pt-BR"/>
         </w:rPr>
-        <w:instrText xml:space="preserve"> HYPERLINK \l _Toc14117 </w:instrText>
+        <w:instrText xml:space="preserve"> HYPERLINK \l _Toc11500 </w:instrText>
       </w:r>
       <w:r>
         <w:rPr>
@@ -2238,7 +2238,7 @@
         <w:fldChar w:fldCharType="begin"/>
       </w:r>
       <w:r>
-        <w:instrText xml:space="preserve"> PAGEREF _Toc14117 \h </w:instrText>
+        <w:instrText xml:space="preserve"> PAGEREF _Toc11500 \h </w:instrText>
       </w:r>
       <w:r>
         <w:fldChar w:fldCharType="separate"/>
@@ -2270,7 +2270,7 @@
         <w:rPr>
           <w:lang w:val="pt-BR"/>
         </w:rPr>
-        <w:instrText xml:space="preserve"> HYPERLINK \l _Toc23418 </w:instrText>
+        <w:instrText xml:space="preserve"> HYPERLINK \l _Toc8094 </w:instrText>
       </w:r>
       <w:r>
         <w:rPr>
@@ -2314,7 +2314,7 @@
         <w:fldChar w:fldCharType="begin"/>
       </w:r>
       <w:r>
-        <w:instrText xml:space="preserve"> PAGEREF _Toc23418 \h </w:instrText>
+        <w:instrText xml:space="preserve"> PAGEREF _Toc8094 \h </w:instrText>
       </w:r>
       <w:r>
         <w:fldChar w:fldCharType="separate"/>
@@ -2346,7 +2346,7 @@
         <w:rPr>
           <w:lang w:val="pt-BR"/>
         </w:rPr>
-        <w:instrText xml:space="preserve"> HYPERLINK \l _Toc25512 </w:instrText>
+        <w:instrText xml:space="preserve"> HYPERLINK \l _Toc10675 </w:instrText>
       </w:r>
       <w:r>
         <w:rPr>
@@ -2377,7 +2377,7 @@
         <w:fldChar w:fldCharType="begin"/>
       </w:r>
       <w:r>
-        <w:instrText xml:space="preserve"> PAGEREF _Toc25512 \h </w:instrText>
+        <w:instrText xml:space="preserve"> PAGEREF _Toc10675 \h </w:instrText>
       </w:r>
       <w:r>
         <w:fldChar w:fldCharType="separate"/>
@@ -2409,7 +2409,7 @@
         <w:rPr>
           <w:lang w:val="pt-BR"/>
         </w:rPr>
-        <w:instrText xml:space="preserve"> HYPERLINK \l _Toc581 </w:instrText>
+        <w:instrText xml:space="preserve"> HYPERLINK \l _Toc7578 </w:instrText>
       </w:r>
       <w:r>
         <w:rPr>
@@ -2440,7 +2440,7 @@
         <w:fldChar w:fldCharType="begin"/>
       </w:r>
       <w:r>
-        <w:instrText xml:space="preserve"> PAGEREF _Toc581 \h </w:instrText>
+        <w:instrText xml:space="preserve"> PAGEREF _Toc7578 \h </w:instrText>
       </w:r>
       <w:r>
         <w:fldChar w:fldCharType="separate"/>
@@ -2472,7 +2472,7 @@
         <w:rPr>
           <w:lang w:val="pt-BR"/>
         </w:rPr>
-        <w:instrText xml:space="preserve"> HYPERLINK \l _Toc28988 </w:instrText>
+        <w:instrText xml:space="preserve"> HYPERLINK \l _Toc24445 </w:instrText>
       </w:r>
       <w:r>
         <w:rPr>
@@ -2503,7 +2503,7 @@
         <w:fldChar w:fldCharType="begin"/>
       </w:r>
       <w:r>
-        <w:instrText xml:space="preserve"> PAGEREF _Toc28988 \h </w:instrText>
+        <w:instrText xml:space="preserve"> PAGEREF _Toc24445 \h </w:instrText>
       </w:r>
       <w:r>
         <w:fldChar w:fldCharType="separate"/>
@@ -2535,7 +2535,7 @@
         <w:rPr>
           <w:lang w:val="pt-BR"/>
         </w:rPr>
-        <w:instrText xml:space="preserve"> HYPERLINK \l _Toc24995 </w:instrText>
+        <w:instrText xml:space="preserve"> HYPERLINK \l _Toc1477 </w:instrText>
       </w:r>
       <w:r>
         <w:rPr>
@@ -2606,7 +2606,7 @@
         <w:fldChar w:fldCharType="begin"/>
       </w:r>
       <w:r>
-        <w:instrText xml:space="preserve"> PAGEREF _Toc24995 \h </w:instrText>
+        <w:instrText xml:space="preserve"> PAGEREF _Toc1477 \h </w:instrText>
       </w:r>
       <w:r>
         <w:fldChar w:fldCharType="separate"/>
@@ -2638,7 +2638,7 @@
         <w:rPr>
           <w:lang w:val="pt-BR"/>
         </w:rPr>
-        <w:instrText xml:space="preserve"> HYPERLINK \l _Toc4883 </w:instrText>
+        <w:instrText xml:space="preserve"> HYPERLINK \l _Toc4816 </w:instrText>
       </w:r>
       <w:r>
         <w:rPr>
@@ -2669,7 +2669,7 @@
         <w:fldChar w:fldCharType="begin"/>
       </w:r>
       <w:r>
-        <w:instrText xml:space="preserve"> PAGEREF _Toc4883 \h </w:instrText>
+        <w:instrText xml:space="preserve"> PAGEREF _Toc4816 \h </w:instrText>
       </w:r>
       <w:r>
         <w:fldChar w:fldCharType="separate"/>
@@ -2701,7 +2701,7 @@
         <w:rPr>
           <w:lang w:val="pt-BR"/>
         </w:rPr>
-        <w:instrText xml:space="preserve"> HYPERLINK \l _Toc5891 </w:instrText>
+        <w:instrText xml:space="preserve"> HYPERLINK \l _Toc14599 </w:instrText>
       </w:r>
       <w:r>
         <w:rPr>
@@ -2747,7 +2747,7 @@
         <w:fldChar w:fldCharType="begin"/>
       </w:r>
       <w:r>
-        <w:instrText xml:space="preserve"> PAGEREF _Toc5891 \h </w:instrText>
+        <w:instrText xml:space="preserve"> PAGEREF _Toc14599 \h </w:instrText>
       </w:r>
       <w:r>
         <w:fldChar w:fldCharType="separate"/>
@@ -2779,7 +2779,7 @@
         <w:rPr>
           <w:lang w:val="pt-BR"/>
         </w:rPr>
-        <w:instrText xml:space="preserve"> HYPERLINK \l _Toc10161 </w:instrText>
+        <w:instrText xml:space="preserve"> HYPERLINK \l _Toc25853 </w:instrText>
       </w:r>
       <w:r>
         <w:rPr>
@@ -2801,7 +2801,23 @@
           <w:rFonts w:hint="default"/>
           <w:lang w:val="pt-BR"/>
         </w:rPr>
-        <w:t>Eficiência x width do canal 7</w:t>
+        <w:t xml:space="preserve">Eficiência x </w:t>
+      </w:r>
+      <w:r>
+        <w:rPr>
+          <w:rFonts w:hint="default"/>
+          <w:i/>
+          <w:iCs/>
+          <w:lang w:val="pt-BR"/>
+        </w:rPr>
+        <w:t>width</w:t>
+      </w:r>
+      <w:r>
+        <w:rPr>
+          <w:rFonts w:hint="default"/>
+          <w:lang w:val="pt-BR"/>
+        </w:rPr>
+        <w:t xml:space="preserve"> do canal 7</w:t>
       </w:r>
       <w:r>
         <w:tab/>
@@ -2810,7 +2826,7 @@
         <w:fldChar w:fldCharType="begin"/>
       </w:r>
       <w:r>
-        <w:instrText xml:space="preserve"> PAGEREF _Toc10161 \h </w:instrText>
+        <w:instrText xml:space="preserve"> PAGEREF _Toc25853 \h </w:instrText>
       </w:r>
       <w:r>
         <w:fldChar w:fldCharType="separate"/>
@@ -2910,7 +2926,7 @@
         <w:fldChar w:fldCharType="begin"/>
       </w:r>
       <w:r>
-        <w:instrText xml:space="preserve"> HYPERLINK \l _Toc19780 </w:instrText>
+        <w:instrText xml:space="preserve"> HYPERLINK \l _Toc30008 </w:instrText>
       </w:r>
       <w:r>
         <w:fldChar w:fldCharType="separate"/>
@@ -2931,7 +2947,7 @@
         <w:fldChar w:fldCharType="begin"/>
       </w:r>
       <w:r>
-        <w:instrText xml:space="preserve"> PAGEREF _Toc19780 \h </w:instrText>
+        <w:instrText xml:space="preserve"> PAGEREF _Toc30008 \h </w:instrText>
       </w:r>
       <w:r>
         <w:fldChar w:fldCharType="separate"/>
@@ -2966,7 +2982,7 @@
         <w:rPr>
           <w:lang w:val="en-US"/>
         </w:rPr>
-        <w:instrText xml:space="preserve"> HYPERLINK \l _Toc19246 </w:instrText>
+        <w:instrText xml:space="preserve"> HYPERLINK \l _Toc1438 </w:instrText>
       </w:r>
       <w:r>
         <w:rPr>
@@ -2997,7 +3013,7 @@
         <w:fldChar w:fldCharType="begin"/>
       </w:r>
       <w:r>
-        <w:instrText xml:space="preserve"> PAGEREF _Toc19246 \h </w:instrText>
+        <w:instrText xml:space="preserve"> PAGEREF _Toc1438 \h </w:instrText>
       </w:r>
       <w:r>
         <w:fldChar w:fldCharType="separate"/>
@@ -3036,7 +3052,7 @@
         <w:rPr>
           <w:lang w:val="en-US"/>
         </w:rPr>
-        <w:instrText xml:space="preserve"> HYPERLINK \l _Toc11136 </w:instrText>
+        <w:instrText xml:space="preserve"> HYPERLINK \l _Toc10837 </w:instrText>
       </w:r>
       <w:r>
         <w:rPr>
@@ -3067,7 +3083,7 @@
         <w:fldChar w:fldCharType="begin"/>
       </w:r>
       <w:r>
-        <w:instrText xml:space="preserve"> PAGEREF _Toc11136 \h </w:instrText>
+        <w:instrText xml:space="preserve"> PAGEREF _Toc10837 \h </w:instrText>
       </w:r>
       <w:r>
         <w:fldChar w:fldCharType="separate"/>
@@ -3106,7 +3122,7 @@
         <w:rPr>
           <w:lang w:val="en-US"/>
         </w:rPr>
-        <w:instrText xml:space="preserve"> HYPERLINK \l _Toc2759 </w:instrText>
+        <w:instrText xml:space="preserve"> HYPERLINK \l _Toc29862 </w:instrText>
       </w:r>
       <w:r>
         <w:rPr>
@@ -3137,7 +3153,7 @@
         <w:fldChar w:fldCharType="begin"/>
       </w:r>
       <w:r>
-        <w:instrText xml:space="preserve"> PAGEREF _Toc2759 \h </w:instrText>
+        <w:instrText xml:space="preserve"> PAGEREF _Toc29862 \h </w:instrText>
       </w:r>
       <w:r>
         <w:fldChar w:fldCharType="separate"/>
@@ -3176,7 +3192,7 @@
         <w:rPr>
           <w:lang w:val="en-US"/>
         </w:rPr>
-        <w:instrText xml:space="preserve"> HYPERLINK \l _Toc234 </w:instrText>
+        <w:instrText xml:space="preserve"> HYPERLINK \l _Toc32196 </w:instrText>
       </w:r>
       <w:r>
         <w:rPr>
@@ -3207,7 +3223,7 @@
         <w:fldChar w:fldCharType="begin"/>
       </w:r>
       <w:r>
-        <w:instrText xml:space="preserve"> PAGEREF _Toc234 \h </w:instrText>
+        <w:instrText xml:space="preserve"> PAGEREF _Toc32196 \h </w:instrText>
       </w:r>
       <w:r>
         <w:fldChar w:fldCharType="separate"/>
@@ -3246,7 +3262,7 @@
         <w:rPr>
           <w:lang w:val="en-US"/>
         </w:rPr>
-        <w:instrText xml:space="preserve"> HYPERLINK \l _Toc25737 </w:instrText>
+        <w:instrText xml:space="preserve"> HYPERLINK \l _Toc13805 </w:instrText>
       </w:r>
       <w:r>
         <w:rPr>
@@ -3277,7 +3293,7 @@
         <w:fldChar w:fldCharType="begin"/>
       </w:r>
       <w:r>
-        <w:instrText xml:space="preserve"> PAGEREF _Toc25737 \h </w:instrText>
+        <w:instrText xml:space="preserve"> PAGEREF _Toc13805 \h </w:instrText>
       </w:r>
       <w:r>
         <w:fldChar w:fldCharType="separate"/>
@@ -3316,7 +3332,7 @@
         <w:rPr>
           <w:lang w:val="en-US"/>
         </w:rPr>
-        <w:instrText xml:space="preserve"> HYPERLINK \l _Toc8643 </w:instrText>
+        <w:instrText xml:space="preserve"> HYPERLINK \l _Toc12249 </w:instrText>
       </w:r>
       <w:r>
         <w:rPr>
@@ -3345,7 +3361,7 @@
         <w:fldChar w:fldCharType="begin"/>
       </w:r>
       <w:r>
-        <w:instrText xml:space="preserve"> PAGEREF _Toc8643 \h </w:instrText>
+        <w:instrText xml:space="preserve"> PAGEREF _Toc12249 \h </w:instrText>
       </w:r>
       <w:r>
         <w:fldChar w:fldCharType="separate"/>
@@ -3384,7 +3400,7 @@
         <w:rPr>
           <w:lang w:val="en-US"/>
         </w:rPr>
-        <w:instrText xml:space="preserve"> HYPERLINK \l _Toc17220 </w:instrText>
+        <w:instrText xml:space="preserve"> HYPERLINK \l _Toc17420 </w:instrText>
       </w:r>
       <w:r>
         <w:rPr>
@@ -3423,7 +3439,7 @@
         <w:fldChar w:fldCharType="begin"/>
       </w:r>
       <w:r>
-        <w:instrText xml:space="preserve"> PAGEREF _Toc17220 \h </w:instrText>
+        <w:instrText xml:space="preserve"> PAGEREF _Toc17420 \h </w:instrText>
       </w:r>
       <w:r>
         <w:fldChar w:fldCharType="separate"/>
@@ -3462,7 +3478,7 @@
         <w:rPr>
           <w:lang w:val="en-US"/>
         </w:rPr>
-        <w:instrText xml:space="preserve"> HYPERLINK \l _Toc24293 </w:instrText>
+        <w:instrText xml:space="preserve"> HYPERLINK \l _Toc1537 </w:instrText>
       </w:r>
       <w:r>
         <w:rPr>
@@ -3491,7 +3507,7 @@
         <w:fldChar w:fldCharType="begin"/>
       </w:r>
       <w:r>
-        <w:instrText xml:space="preserve"> PAGEREF _Toc24293 \h </w:instrText>
+        <w:instrText xml:space="preserve"> PAGEREF _Toc1537 \h </w:instrText>
       </w:r>
       <w:r>
         <w:fldChar w:fldCharType="separate"/>
@@ -3530,7 +3546,7 @@
         <w:rPr>
           <w:lang w:val="en-US"/>
         </w:rPr>
-        <w:instrText xml:space="preserve"> HYPERLINK \l _Toc10377 </w:instrText>
+        <w:instrText xml:space="preserve"> HYPERLINK \l _Toc30506 </w:instrText>
       </w:r>
       <w:r>
         <w:rPr>
@@ -3561,7 +3577,7 @@
         <w:fldChar w:fldCharType="begin"/>
       </w:r>
       <w:r>
-        <w:instrText xml:space="preserve"> PAGEREF _Toc10377 \h </w:instrText>
+        <w:instrText xml:space="preserve"> PAGEREF _Toc30506 \h </w:instrText>
       </w:r>
       <w:r>
         <w:fldChar w:fldCharType="separate"/>
@@ -3600,7 +3616,7 @@
         <w:rPr>
           <w:lang w:val="en-US"/>
         </w:rPr>
-        <w:instrText xml:space="preserve"> HYPERLINK \l _Toc24372 </w:instrText>
+        <w:instrText xml:space="preserve"> HYPERLINK \l _Toc9859 </w:instrText>
       </w:r>
       <w:r>
         <w:rPr>
@@ -3639,7 +3655,7 @@
         <w:fldChar w:fldCharType="begin"/>
       </w:r>
       <w:r>
-        <w:instrText xml:space="preserve"> PAGEREF _Toc24372 \h </w:instrText>
+        <w:instrText xml:space="preserve"> PAGEREF _Toc9859 \h </w:instrText>
       </w:r>
       <w:r>
         <w:fldChar w:fldCharType="separate"/>
@@ -3678,7 +3694,7 @@
         <w:rPr>
           <w:lang w:val="en-US"/>
         </w:rPr>
-        <w:instrText xml:space="preserve"> HYPERLINK \l _Toc1248 </w:instrText>
+        <w:instrText xml:space="preserve"> HYPERLINK \l _Toc22572 </w:instrText>
       </w:r>
       <w:r>
         <w:rPr>
@@ -3716,7 +3732,7 @@
         <w:fldChar w:fldCharType="begin"/>
       </w:r>
       <w:r>
-        <w:instrText xml:space="preserve"> PAGEREF _Toc1248 \h </w:instrText>
+        <w:instrText xml:space="preserve"> PAGEREF _Toc22572 \h </w:instrText>
       </w:r>
       <w:r>
         <w:fldChar w:fldCharType="separate"/>
@@ -3755,7 +3771,7 @@
         <w:rPr>
           <w:lang w:val="en-US"/>
         </w:rPr>
-        <w:instrText xml:space="preserve"> HYPERLINK \l _Toc27012 </w:instrText>
+        <w:instrText xml:space="preserve"> HYPERLINK \l _Toc27528 </w:instrText>
       </w:r>
       <w:r>
         <w:rPr>
@@ -3793,7 +3809,7 @@
         <w:fldChar w:fldCharType="begin"/>
       </w:r>
       <w:r>
-        <w:instrText xml:space="preserve"> PAGEREF _Toc27012 \h </w:instrText>
+        <w:instrText xml:space="preserve"> PAGEREF _Toc27528 \h </w:instrText>
       </w:r>
       <w:r>
         <w:fldChar w:fldCharType="separate"/>
@@ -3832,7 +3848,7 @@
         <w:rPr>
           <w:lang w:val="en-US"/>
         </w:rPr>
-        <w:instrText xml:space="preserve"> HYPERLINK \l _Toc25229 </w:instrText>
+        <w:instrText xml:space="preserve"> HYPERLINK \l _Toc16928 </w:instrText>
       </w:r>
       <w:r>
         <w:rPr>
@@ -3871,7 +3887,7 @@
         <w:fldChar w:fldCharType="begin"/>
       </w:r>
       <w:r>
-        <w:instrText xml:space="preserve"> PAGEREF _Toc25229 \h </w:instrText>
+        <w:instrText xml:space="preserve"> PAGEREF _Toc16928 \h </w:instrText>
       </w:r>
       <w:r>
         <w:fldChar w:fldCharType="separate"/>
@@ -3910,7 +3926,7 @@
         <w:rPr>
           <w:lang w:val="en-US"/>
         </w:rPr>
-        <w:instrText xml:space="preserve"> HYPERLINK \l _Toc19141 </w:instrText>
+        <w:instrText xml:space="preserve"> HYPERLINK \l _Toc12099 </w:instrText>
       </w:r>
       <w:r>
         <w:rPr>
@@ -3949,7 +3965,7 @@
         <w:fldChar w:fldCharType="begin"/>
       </w:r>
       <w:r>
-        <w:instrText xml:space="preserve"> PAGEREF _Toc19141 \h </w:instrText>
+        <w:instrText xml:space="preserve"> PAGEREF _Toc12099 \h </w:instrText>
       </w:r>
       <w:r>
         <w:fldChar w:fldCharType="separate"/>
@@ -3988,7 +4004,7 @@
         <w:rPr>
           <w:lang w:val="en-US"/>
         </w:rPr>
-        <w:instrText xml:space="preserve"> HYPERLINK \l _Toc32660 </w:instrText>
+        <w:instrText xml:space="preserve"> HYPERLINK \l _Toc27718 </w:instrText>
       </w:r>
       <w:r>
         <w:rPr>
@@ -4026,7 +4042,7 @@
         <w:fldChar w:fldCharType="begin"/>
       </w:r>
       <w:r>
-        <w:instrText xml:space="preserve"> PAGEREF _Toc32660 \h </w:instrText>
+        <w:instrText xml:space="preserve"> PAGEREF _Toc27718 \h </w:instrText>
       </w:r>
       <w:r>
         <w:fldChar w:fldCharType="separate"/>
@@ -4065,7 +4081,7 @@
         <w:rPr>
           <w:lang w:val="en-US"/>
         </w:rPr>
-        <w:instrText xml:space="preserve"> HYPERLINK \l _Toc8818 </w:instrText>
+        <w:instrText xml:space="preserve"> HYPERLINK \l _Toc25194 </w:instrText>
       </w:r>
       <w:r>
         <w:rPr>
@@ -4104,7 +4120,7 @@
         <w:fldChar w:fldCharType="begin"/>
       </w:r>
       <w:r>
-        <w:instrText xml:space="preserve"> PAGEREF _Toc8818 \h </w:instrText>
+        <w:instrText xml:space="preserve"> PAGEREF _Toc25194 \h </w:instrText>
       </w:r>
       <w:r>
         <w:fldChar w:fldCharType="separate"/>
@@ -4143,7 +4159,7 @@
         <w:rPr>
           <w:lang w:val="en-US"/>
         </w:rPr>
-        <w:instrText xml:space="preserve"> HYPERLINK \l _Toc6374 </w:instrText>
+        <w:instrText xml:space="preserve"> HYPERLINK \l _Toc2344 </w:instrText>
       </w:r>
       <w:r>
         <w:rPr>
@@ -4189,7 +4205,7 @@
         <w:fldChar w:fldCharType="begin"/>
       </w:r>
       <w:r>
-        <w:instrText xml:space="preserve"> PAGEREF _Toc6374 \h </w:instrText>
+        <w:instrText xml:space="preserve"> PAGEREF _Toc2344 \h </w:instrText>
       </w:r>
       <w:r>
         <w:fldChar w:fldCharType="separate"/>
@@ -4228,7 +4244,7 @@
         <w:rPr>
           <w:lang w:val="en-US"/>
         </w:rPr>
-        <w:instrText xml:space="preserve"> HYPERLINK \l _Toc28566 </w:instrText>
+        <w:instrText xml:space="preserve"> HYPERLINK \l _Toc1887 </w:instrText>
       </w:r>
       <w:r>
         <w:rPr>
@@ -4257,7 +4273,7 @@
         <w:fldChar w:fldCharType="begin"/>
       </w:r>
       <w:r>
-        <w:instrText xml:space="preserve"> PAGEREF _Toc28566 \h </w:instrText>
+        <w:instrText xml:space="preserve"> PAGEREF _Toc1887 \h </w:instrText>
       </w:r>
       <w:r>
         <w:fldChar w:fldCharType="separate"/>
@@ -4296,7 +4312,7 @@
         <w:rPr>
           <w:lang w:val="en-US"/>
         </w:rPr>
-        <w:instrText xml:space="preserve"> HYPERLINK \l _Toc30674 </w:instrText>
+        <w:instrText xml:space="preserve"> HYPERLINK \l _Toc19353 </w:instrText>
       </w:r>
       <w:r>
         <w:rPr>
@@ -4325,7 +4341,7 @@
         <w:fldChar w:fldCharType="begin"/>
       </w:r>
       <w:r>
-        <w:instrText xml:space="preserve"> PAGEREF _Toc30674 \h </w:instrText>
+        <w:instrText xml:space="preserve"> PAGEREF _Toc19353 \h </w:instrText>
       </w:r>
       <w:r>
         <w:fldChar w:fldCharType="separate"/>
@@ -4364,7 +4380,7 @@
         <w:rPr>
           <w:lang w:val="en-US"/>
         </w:rPr>
-        <w:instrText xml:space="preserve"> HYPERLINK \l _Toc19175 </w:instrText>
+        <w:instrText xml:space="preserve"> HYPERLINK \l _Toc16314 </w:instrText>
       </w:r>
       <w:r>
         <w:rPr>
@@ -4386,7 +4402,7 @@
         <w:fldChar w:fldCharType="begin"/>
       </w:r>
       <w:r>
-        <w:instrText xml:space="preserve"> PAGEREF _Toc19175 \h </w:instrText>
+        <w:instrText xml:space="preserve"> PAGEREF _Toc16314 \h </w:instrText>
       </w:r>
       <w:r>
         <w:fldChar w:fldCharType="separate"/>
@@ -4425,7 +4441,7 @@
         <w:rPr>
           <w:lang w:val="en-US"/>
         </w:rPr>
-        <w:instrText xml:space="preserve"> HYPERLINK \l _Toc7224 </w:instrText>
+        <w:instrText xml:space="preserve"> HYPERLINK \l _Toc26780 </w:instrText>
       </w:r>
       <w:r>
         <w:rPr>
@@ -4472,7 +4488,7 @@
         <w:fldChar w:fldCharType="begin"/>
       </w:r>
       <w:r>
-        <w:instrText xml:space="preserve"> PAGEREF _Toc7224 \h </w:instrText>
+        <w:instrText xml:space="preserve"> PAGEREF _Toc26780 \h </w:instrText>
       </w:r>
       <w:r>
         <w:fldChar w:fldCharType="separate"/>
@@ -4511,7 +4527,7 @@
         <w:rPr>
           <w:lang w:val="en-US"/>
         </w:rPr>
-        <w:instrText xml:space="preserve"> HYPERLINK \l _Toc24262 </w:instrText>
+        <w:instrText xml:space="preserve"> HYPERLINK \l _Toc18198 </w:instrText>
       </w:r>
       <w:r>
         <w:rPr>
@@ -4550,7 +4566,7 @@
         <w:fldChar w:fldCharType="begin"/>
       </w:r>
       <w:r>
-        <w:instrText xml:space="preserve"> PAGEREF _Toc24262 \h </w:instrText>
+        <w:instrText xml:space="preserve"> PAGEREF _Toc18198 \h </w:instrText>
       </w:r>
       <w:r>
         <w:fldChar w:fldCharType="separate"/>
@@ -4589,7 +4605,7 @@
         <w:rPr>
           <w:lang w:val="en-US"/>
         </w:rPr>
-        <w:instrText xml:space="preserve"> HYPERLINK \l _Toc28940 </w:instrText>
+        <w:instrText xml:space="preserve"> HYPERLINK \l _Toc9593 </w:instrText>
       </w:r>
       <w:r>
         <w:rPr>
@@ -4627,7 +4643,7 @@
         <w:fldChar w:fldCharType="begin"/>
       </w:r>
       <w:r>
-        <w:instrText xml:space="preserve"> PAGEREF _Toc28940 \h </w:instrText>
+        <w:instrText xml:space="preserve"> PAGEREF _Toc9593 \h </w:instrText>
       </w:r>
       <w:r>
         <w:fldChar w:fldCharType="separate"/>
@@ -4666,7 +4682,7 @@
         <w:rPr>
           <w:lang w:val="en-US"/>
         </w:rPr>
-        <w:instrText xml:space="preserve"> HYPERLINK \l _Toc29727 </w:instrText>
+        <w:instrText xml:space="preserve"> HYPERLINK \l _Toc19788 </w:instrText>
       </w:r>
       <w:r>
         <w:rPr>
@@ -4696,7 +4712,7 @@
         <w:fldChar w:fldCharType="begin"/>
       </w:r>
       <w:r>
-        <w:instrText xml:space="preserve"> PAGEREF _Toc29727 \h </w:instrText>
+        <w:instrText xml:space="preserve"> PAGEREF _Toc19788 \h </w:instrText>
       </w:r>
       <w:r>
         <w:fldChar w:fldCharType="separate"/>
@@ -4807,7 +4823,7 @@
         <w:pStyle w:val="2"/>
         <w:bidi w:val="0"/>
       </w:pPr>
-      <w:bookmarkStart w:id="12" w:name="_Toc19780"/>
+      <w:bookmarkStart w:id="12" w:name="_Toc30008"/>
       <w:r>
         <w:t>INTRODUÇÃO</w:t>
       </w:r>
@@ -5125,7 +5141,7 @@
           <w:lang w:val="pt-BR"/>
         </w:rPr>
       </w:pPr>
-      <w:bookmarkStart w:id="13" w:name="_Toc19246"/>
+      <w:bookmarkStart w:id="13" w:name="_Toc1438"/>
       <w:r>
         <w:rPr>
           <w:rFonts w:hint="default"/>
@@ -5198,7 +5214,7 @@
           <w:lang w:val="pt-BR" w:eastAsia="pt-BR"/>
         </w:rPr>
       </w:pPr>
-      <w:bookmarkStart w:id="16" w:name="_Toc11136"/>
+      <w:bookmarkStart w:id="16" w:name="_Toc10837"/>
       <w:r>
         <w:rPr>
           <w:rFonts w:hint="default"/>
@@ -5264,7 +5280,23 @@
           <w:rFonts w:hint="default"/>
           <w:lang w:val="pt-BR" w:eastAsia="pt-BR"/>
         </w:rPr>
-        <w:t xml:space="preserve">, realizando melhoramentos considerados necessários após as fases anteriores. Anteriormente, o microcontrolador, sensores, e diversos outros módulos eram interligados através de jumpers e fios entre si e à </w:t>
+        <w:t xml:space="preserve">, realizando melhoramentos considerados necessários após as fases anteriores. Anteriormente, o microcontrolador, sensores, e diversos outros módulos eram interligados através de </w:t>
+      </w:r>
+      <w:r>
+        <w:rPr>
+          <w:rFonts w:hint="default"/>
+          <w:i/>
+          <w:iCs/>
+          <w:lang w:val="pt-BR" w:eastAsia="pt-BR"/>
+        </w:rPr>
+        <w:t>jumpers</w:t>
+      </w:r>
+      <w:r>
+        <w:rPr>
+          <w:rFonts w:hint="default"/>
+          <w:lang w:val="pt-BR" w:eastAsia="pt-BR"/>
+        </w:rPr>
+        <w:t xml:space="preserve"> e fios entre si e à </w:t>
       </w:r>
       <w:r>
         <w:rPr>
@@ -5388,16 +5420,17 @@
         <w:rPr>
           <w:rFonts w:hint="default"/>
           <w:i/>
-          <w:lang w:val="pt-BR" w:eastAsia="pt-BR"/>
-        </w:rPr>
-        <w:t>firmware</w:t>
-      </w:r>
-      <w:r>
-        <w:rPr>
-          <w:rFonts w:hint="default"/>
-          <w:lang w:val="pt-BR" w:eastAsia="pt-BR"/>
-        </w:rPr>
-        <w:t>s do microcontrolador e d</w:t>
+          <w:iCs w:val="0"/>
+          <w:lang w:val="pt-BR" w:eastAsia="pt-BR"/>
+        </w:rPr>
+        <w:t>firmwares</w:t>
+      </w:r>
+      <w:r>
+        <w:rPr>
+          <w:rFonts w:hint="default"/>
+          <w:lang w:val="pt-BR" w:eastAsia="pt-BR"/>
+        </w:rPr>
+        <w:t xml:space="preserve"> do microcontrolador e d</w:t>
       </w:r>
       <w:r>
         <w:rPr>
@@ -5473,7 +5506,7 @@
           <w:lang w:val="en-US" w:eastAsia="pt-BR"/>
         </w:rPr>
       </w:pPr>
-      <w:bookmarkStart w:id="17" w:name="_Toc2759"/>
+      <w:bookmarkStart w:id="17" w:name="_Toc29862"/>
       <w:r>
         <w:rPr>
           <w:rFonts w:hint="default"/>
@@ -5554,9 +5587,18 @@
       <w:r>
         <w:rPr>
           <w:rFonts w:hint="default"/>
-          <w:lang w:val="pt-BR" w:eastAsia="pt-BR"/>
-        </w:rPr>
-        <w:t xml:space="preserve">s para </w:t>
+          <w:i/>
+          <w:iCs/>
+          <w:lang w:val="pt-BR" w:eastAsia="pt-BR"/>
+        </w:rPr>
+        <w:t>s</w:t>
+      </w:r>
+      <w:r>
+        <w:rPr>
+          <w:rFonts w:hint="default"/>
+          <w:lang w:val="pt-BR" w:eastAsia="pt-BR"/>
+        </w:rPr>
+        <w:t xml:space="preserve"> para </w:t>
       </w:r>
       <w:r>
         <w:rPr>
@@ -5569,9 +5611,18 @@
       <w:r>
         <w:rPr>
           <w:rFonts w:hint="default"/>
-          <w:lang w:val="pt-BR" w:eastAsia="pt-BR"/>
-        </w:rPr>
-        <w:t xml:space="preserve">s também demanda uma série de adaptações na </w:t>
+          <w:i/>
+          <w:iCs/>
+          <w:lang w:val="pt-BR" w:eastAsia="pt-BR"/>
+        </w:rPr>
+        <w:t>s</w:t>
+      </w:r>
+      <w:r>
+        <w:rPr>
+          <w:rFonts w:hint="default"/>
+          <w:lang w:val="pt-BR" w:eastAsia="pt-BR"/>
+        </w:rPr>
+        <w:t xml:space="preserve"> também demanda uma série de adaptações na </w:t>
       </w:r>
       <w:r>
         <w:rPr>
@@ -5655,7 +5706,7 @@
           <w:lang w:val="pt-BR" w:eastAsia="pt-BR"/>
         </w:rPr>
       </w:pPr>
-      <w:bookmarkStart w:id="18" w:name="_Toc234"/>
+      <w:bookmarkStart w:id="18" w:name="_Toc32196"/>
       <w:r>
         <w:rPr>
           <w:rFonts w:hint="default"/>
@@ -5888,9 +5939,18 @@
       <w:r>
         <w:rPr>
           <w:rFonts w:hint="default"/>
-          <w:lang w:val="pt-BR" w:eastAsia="pt-BR"/>
-        </w:rPr>
-        <w:t>s, e a placa foi então impressa. Com a chegada dos componentes comprados, esses foram soldados na placa pelo técnico do laboratório, Fernando Souza.</w:t>
+          <w:i/>
+          <w:iCs/>
+          <w:lang w:val="pt-BR" w:eastAsia="pt-BR"/>
+        </w:rPr>
+        <w:t>s</w:t>
+      </w:r>
+      <w:r>
+        <w:rPr>
+          <w:rFonts w:hint="default"/>
+          <w:lang w:val="pt-BR" w:eastAsia="pt-BR"/>
+        </w:rPr>
+        <w:t>, e a placa foi então impressa. Com a chegada dos componentes comprados, esses foram soldados na placa pelo técnico do laboratório, Fernando Souza.</w:t>
       </w:r>
     </w:p>
     <w:p>
@@ -6353,9 +6413,18 @@
       <w:r>
         <w:rPr>
           <w:rFonts w:hint="default"/>
-          <w:lang w:val="pt-BR" w:eastAsia="pt-BR"/>
-        </w:rPr>
-        <w:t xml:space="preserve">s desenvolvidas foram realizados diversos testes como de testes de continuidade, teste de alimentação, teste de amplificação de sinal, teste de discriminação de sinal, teste de leitura sensores, teste de contagem de pulsos, e teste do funcionamento da </w:t>
+          <w:i/>
+          <w:iCs/>
+          <w:lang w:val="pt-BR" w:eastAsia="pt-BR"/>
+        </w:rPr>
+        <w:t>s</w:t>
+      </w:r>
+      <w:r>
+        <w:rPr>
+          <w:rFonts w:hint="default"/>
+          <w:lang w:val="pt-BR" w:eastAsia="pt-BR"/>
+        </w:rPr>
+        <w:t xml:space="preserve"> desenvolvidas foram realizados diversos testes como de testes de continuidade, teste de alimentação, teste de amplificação de sinal, teste de discriminação de sinal, teste de leitura sensores, teste de contagem de pulsos, e teste do funcionamento da </w:t>
       </w:r>
       <w:r>
         <w:rPr>
@@ -6434,7 +6503,7 @@
         </w:rPr>
       </w:pPr>
       <w:bookmarkStart w:id="19" w:name="_Toc1429"/>
-      <w:bookmarkStart w:id="20" w:name="_Toc25737"/>
+      <w:bookmarkStart w:id="20" w:name="_Toc13805"/>
       <w:r>
         <w:rPr>
           <w:rFonts w:hint="default"/>
@@ -6686,7 +6755,7 @@
           <w:lang w:val="pt-BR" w:eastAsia="pt-BR"/>
         </w:rPr>
       </w:pPr>
-      <w:bookmarkStart w:id="21" w:name="_Toc8643"/>
+      <w:bookmarkStart w:id="21" w:name="_Toc12249"/>
       <w:r>
         <w:rPr>
           <w:rFonts w:hint="default"/>
@@ -6813,7 +6882,7 @@
       <w:r>
         <w:fldChar w:fldCharType="end"/>
       </w:r>
-      <w:bookmarkStart w:id="22" w:name="_Toc22666"/>
+      <w:bookmarkStart w:id="22" w:name="_Toc15597"/>
       <w:r>
         <w:rPr>
           <w:lang w:val="pt-BR"/>
@@ -6981,7 +7050,7 @@
       <w:r>
         <w:fldChar w:fldCharType="end"/>
       </w:r>
-      <w:bookmarkStart w:id="23" w:name="_Toc18263"/>
+      <w:bookmarkStart w:id="23" w:name="_Toc6669"/>
       <w:r>
         <w:rPr>
           <w:lang w:val="pt-BR"/>
@@ -7169,7 +7238,7 @@
       <w:r>
         <w:fldChar w:fldCharType="end"/>
       </w:r>
-      <w:bookmarkStart w:id="24" w:name="_Toc3380"/>
+      <w:bookmarkStart w:id="24" w:name="_Toc5676"/>
       <w:r>
         <w:rPr>
           <w:lang w:val="pt-BR"/>
@@ -7311,7 +7380,7 @@
           <w:lang w:val="pt-BR"/>
         </w:rPr>
       </w:pPr>
-      <w:bookmarkStart w:id="25" w:name="_Toc17220"/>
+      <w:bookmarkStart w:id="25" w:name="_Toc17420"/>
       <w:r>
         <w:rPr>
           <w:rFonts w:hint="default"/>
@@ -7506,7 +7575,7 @@
       <w:r>
         <w:fldChar w:fldCharType="end"/>
       </w:r>
-      <w:bookmarkStart w:id="26" w:name="_Toc6717"/>
+      <w:bookmarkStart w:id="26" w:name="_Toc27053"/>
       <w:r>
         <w:rPr>
           <w:lang w:val="pt-BR"/>
@@ -7582,7 +7651,23 @@
           <w:rFonts w:hint="default"/>
           <w:lang w:val="pt-BR"/>
         </w:rPr>
-        <w:t xml:space="preserve"> do detector foi reformulado, e foi desenvolvido um novo hardware de armazenamento de dados, contendo sensores de temperatura, pressão e campo magnético.</w:t>
+        <w:t xml:space="preserve"> do detector foi reformulado, e foi desenvolvido um novo </w:t>
+      </w:r>
+      <w:r>
+        <w:rPr>
+          <w:rFonts w:hint="default"/>
+          <w:i/>
+          <w:iCs/>
+          <w:lang w:val="pt-BR"/>
+        </w:rPr>
+        <w:t>hardware</w:t>
+      </w:r>
+      <w:r>
+        <w:rPr>
+          <w:rFonts w:hint="default"/>
+          <w:lang w:val="pt-BR"/>
+        </w:rPr>
+        <w:t xml:space="preserve"> de armazenamento de dados, contendo sensores de temperatura, pressão e campo magnético.</w:t>
       </w:r>
     </w:p>
     <w:p>
@@ -8021,7 +8106,7 @@
           <w:lang w:val="pt-BR" w:eastAsia="pt-BR"/>
         </w:rPr>
       </w:pPr>
-      <w:bookmarkStart w:id="27" w:name="_Toc24293"/>
+      <w:bookmarkStart w:id="27" w:name="_Toc1537"/>
       <w:r>
         <w:rPr>
           <w:rFonts w:hint="default"/>
@@ -8113,7 +8198,7 @@
       <w:r>
         <w:fldChar w:fldCharType="end"/>
       </w:r>
-      <w:bookmarkStart w:id="28" w:name="_Toc12361"/>
+      <w:bookmarkStart w:id="28" w:name="_Toc6066"/>
       <w:r>
         <w:rPr>
           <w:lang w:val="pt-BR"/>
@@ -8386,9 +8471,18 @@
       <w:r>
         <w:rPr>
           <w:rFonts w:hint="default"/>
-          <w:lang w:val="pt-BR" w:eastAsia="pt-BR"/>
-        </w:rPr>
-        <w:t>s é realizado pel</w:t>
+          <w:i/>
+          <w:iCs/>
+          <w:lang w:val="pt-BR" w:eastAsia="pt-BR"/>
+        </w:rPr>
+        <w:t>s</w:t>
+      </w:r>
+      <w:r>
+        <w:rPr>
+          <w:rFonts w:hint="default"/>
+          <w:lang w:val="pt-BR" w:eastAsia="pt-BR"/>
+        </w:rPr>
+        <w:t xml:space="preserve"> é realizado pel</w:t>
       </w:r>
       <w:r>
         <w:rPr>
@@ -9050,7 +9144,7 @@
           <w:lang w:val="en-US" w:eastAsia="pt-BR"/>
         </w:rPr>
       </w:pPr>
-      <w:bookmarkStart w:id="29" w:name="_Toc10377"/>
+      <w:bookmarkStart w:id="29" w:name="_Toc30506"/>
       <w:r>
         <w:rPr>
           <w:rFonts w:hint="default"/>
@@ -9069,7 +9163,7 @@
           <w:lang w:val="en-US" w:eastAsia="pt-BR"/>
         </w:rPr>
       </w:pPr>
-      <w:bookmarkStart w:id="30" w:name="_Toc24372"/>
+      <w:bookmarkStart w:id="30" w:name="_Toc9859"/>
       <w:r>
         <w:rPr>
           <w:rFonts w:hint="default"/>
@@ -9172,7 +9266,7 @@
       <w:r>
         <w:fldChar w:fldCharType="end"/>
       </w:r>
-      <w:bookmarkStart w:id="31" w:name="_Toc6138"/>
+      <w:bookmarkStart w:id="31" w:name="_Toc8331"/>
       <w:r>
         <w:rPr>
           <w:lang w:val="pt-BR"/>
@@ -9327,7 +9421,7 @@
           <w:lang w:val="pt-BR"/>
         </w:rPr>
       </w:pPr>
-      <w:bookmarkStart w:id="32" w:name="_Toc1248"/>
+      <w:bookmarkStart w:id="32" w:name="_Toc22572"/>
       <w:r>
         <w:rPr>
           <w:rFonts w:hint="default"/>
@@ -9430,7 +9524,7 @@
       <w:r>
         <w:fldChar w:fldCharType="end"/>
       </w:r>
-      <w:bookmarkStart w:id="33" w:name="_Toc14117"/>
+      <w:bookmarkStart w:id="33" w:name="_Toc11500"/>
       <w:r>
         <w:rPr>
           <w:lang w:val="pt-BR"/>
@@ -9550,7 +9644,7 @@
         </w:rPr>
       </w:pPr>
       <w:bookmarkStart w:id="34" w:name="_Toc19885"/>
-      <w:bookmarkStart w:id="35" w:name="_Toc27012"/>
+      <w:bookmarkStart w:id="35" w:name="_Toc27528"/>
       <w:r>
         <w:rPr>
           <w:rFonts w:hint="default"/>
@@ -9622,16 +9716,7 @@
           <w:iCs/>
           <w:lang w:val="pt-BR"/>
         </w:rPr>
-        <w:t>pixel</w:t>
-      </w:r>
-      <w:r>
-        <w:rPr>
-          <w:rFonts w:hint="default"/>
-          <w:i w:val="0"/>
-          <w:iCs w:val="0"/>
-          <w:lang w:val="pt-BR"/>
-        </w:rPr>
-        <w:t>s</w:t>
+        <w:t>pixels</w:t>
       </w:r>
       <w:r>
         <w:rPr>
@@ -9757,7 +9842,7 @@
       <w:r>
         <w:fldChar w:fldCharType="end"/>
       </w:r>
-      <w:bookmarkStart w:id="36" w:name="_Toc23418"/>
+      <w:bookmarkStart w:id="36" w:name="_Toc8094"/>
       <w:r>
         <w:rPr>
           <w:lang w:val="pt-BR"/>
@@ -9855,6 +9940,22 @@
           <w:iCs/>
           <w:lang w:val="pt-BR"/>
         </w:rPr>
+        <w:t>pixels</w:t>
+      </w:r>
+      <w:r>
+        <w:rPr>
+          <w:rFonts w:hint="default"/>
+          <w:lang w:val="pt-BR"/>
+        </w:rPr>
+        <w:t xml:space="preserve"> são arranjados num circuito em paralelo uns com os outros. Com isso o sinal na saída da fotomultiplicadora é a soma dos sinais em cada </w:t>
+      </w:r>
+      <w:r>
+        <w:rPr>
+          <w:rFonts w:hint="default"/>
+          <w:i/>
+          <w:iCs/>
+          <w:lang w:val="pt-BR"/>
+        </w:rPr>
         <w:t>pixel</w:t>
       </w:r>
       <w:r>
@@ -9862,26 +9963,8 @@
           <w:rFonts w:hint="default"/>
           <w:lang w:val="pt-BR"/>
         </w:rPr>
-        <w:t xml:space="preserve">s são arranjados num circuito em paralelo uns com os outros. Com isso o sinal na saída da fotomultiplicadora é a soma dos sinais em cada </w:t>
-      </w:r>
-      <w:r>
-        <w:rPr>
-          <w:rFonts w:hint="default"/>
-          <w:i/>
-          <w:iCs/>
-          <w:lang w:val="pt-BR"/>
-        </w:rPr>
-        <w:t>pixel</w:t>
-      </w:r>
-      <w:r>
-        <w:rPr>
-          <w:rFonts w:hint="default"/>
-          <w:lang w:val="pt-BR"/>
-        </w:rPr>
         <w:t xml:space="preserve"> e é proporcional ao número de fótons detectados, permitindo uma leitura de alta precisão.</w:t>
       </w:r>
-      <w:bookmarkStart w:id="57" w:name="_GoBack"/>
-      <w:bookmarkEnd w:id="57"/>
     </w:p>
     <w:p>
       <w:pPr>
@@ -9968,7 +10051,7 @@
       <w:r>
         <w:fldChar w:fldCharType="end"/>
       </w:r>
-      <w:bookmarkStart w:id="37" w:name="_Toc25512"/>
+      <w:bookmarkStart w:id="37" w:name="_Toc10675"/>
       <w:r>
         <w:rPr>
           <w:lang w:val="pt-BR"/>
@@ -10292,9 +10375,18 @@
       <w:r>
         <w:rPr>
           <w:rFonts w:hint="default"/>
+          <w:i/>
+          <w:iCs/>
           <w:lang w:val="pt-BR" w:eastAsia="en-US"/>
         </w:rPr>
-        <w:t xml:space="preserve">s da série S13360 em conjunto com uma fonte de tensão C11204-02, ambos da Hamamatsu. A fonte fornece a tensão de polarização da fotomultiplicadora, na faixa de 40 V a 90 V, e é programável via protocolo serial </w:t>
+        <w:t>s</w:t>
+      </w:r>
+      <w:r>
+        <w:rPr>
+          <w:rFonts w:hint="default"/>
+          <w:lang w:val="pt-BR" w:eastAsia="en-US"/>
+        </w:rPr>
+        <w:t xml:space="preserve"> da série S13360 em conjunto com uma fonte de tensão C11204-02, ambos da Hamamatsu. A fonte fornece a tensão de polarização da fotomultiplicadora, na faixa de 40 V a 90 V, e é programável via protocolo serial </w:t>
       </w:r>
       <w:r>
         <w:rPr>
@@ -10411,7 +10503,7 @@
       <w:r>
         <w:fldChar w:fldCharType="end"/>
       </w:r>
-      <w:bookmarkStart w:id="38" w:name="_Toc581"/>
+      <w:bookmarkStart w:id="38" w:name="_Toc7578"/>
       <w:r>
         <w:rPr>
           <w:lang w:val="pt-BR"/>
@@ -10452,7 +10544,7 @@
           <w:lang w:val="pt-BR"/>
         </w:rPr>
       </w:pPr>
-      <w:bookmarkStart w:id="39" w:name="_Toc25229"/>
+      <w:bookmarkStart w:id="39" w:name="_Toc16928"/>
       <w:r>
         <w:rPr>
           <w:rFonts w:hint="default"/>
@@ -10646,7 +10738,7 @@
       <w:r>
         <w:fldChar w:fldCharType="end"/>
       </w:r>
-      <w:bookmarkStart w:id="40" w:name="_Toc28988"/>
+      <w:bookmarkStart w:id="40" w:name="_Toc24445"/>
       <w:r>
         <w:rPr>
           <w:lang w:val="pt-BR"/>
@@ -10770,7 +10862,7 @@
           <w:lang w:val="pt-BR"/>
         </w:rPr>
       </w:pPr>
-      <w:bookmarkStart w:id="41" w:name="_Toc19141"/>
+      <w:bookmarkStart w:id="41" w:name="_Toc12099"/>
       <w:r>
         <w:rPr>
           <w:rFonts w:hint="default"/>
@@ -11054,7 +11146,7 @@
           <w:lang w:val="pt-BR"/>
         </w:rPr>
       </w:pPr>
-      <w:bookmarkStart w:id="42" w:name="_Toc32660"/>
+      <w:bookmarkStart w:id="42" w:name="_Toc27718"/>
       <w:r>
         <w:rPr>
           <w:rFonts w:hint="default"/>
@@ -11156,7 +11248,7 @@
       <w:r>
         <w:fldChar w:fldCharType="end"/>
       </w:r>
-      <w:bookmarkStart w:id="43" w:name="_Toc24995"/>
+      <w:bookmarkStart w:id="43" w:name="_Toc1477"/>
       <w:r>
         <w:rPr>
           <w:lang w:val="pt-BR"/>
@@ -11984,7 +12076,23 @@
           <w:rFonts w:hint="default"/>
           <w:lang w:val="pt-BR"/>
         </w:rPr>
-        <w:t xml:space="preserve"> através do envio de mensagens seriais via protocolo SPI. Cada uma das tensões é gravada na ordem que se encontram na memória, e são representadas cada uma por um byte, tendo um valor inteiro v</w:t>
+        <w:t xml:space="preserve"> através do envio de mensagens seriais via protocolo </w:t>
+      </w:r>
+      <w:r>
+        <w:rPr>
+          <w:rFonts w:hint="default"/>
+          <w:i/>
+          <w:iCs/>
+          <w:lang w:val="pt-BR"/>
+        </w:rPr>
+        <w:t>SPI</w:t>
+      </w:r>
+      <w:r>
+        <w:rPr>
+          <w:rFonts w:hint="default"/>
+          <w:lang w:val="pt-BR"/>
+        </w:rPr>
+        <w:t>. Cada uma das tensões é gravada na ordem que se encontram na memória, e são representadas cada uma por um byte, tendo um valor inteiro v</w:t>
       </w:r>
       <w:r>
         <w:rPr>
@@ -12328,7 +12436,7 @@
           <w:lang w:val="pt-BR"/>
         </w:rPr>
       </w:pPr>
-      <w:bookmarkStart w:id="44" w:name="_Toc8818"/>
+      <w:bookmarkStart w:id="44" w:name="_Toc25194"/>
       <w:r>
         <w:rPr>
           <w:rFonts w:hint="default"/>
@@ -12760,9 +12868,50 @@
       <w:r>
         <w:rPr>
           <w:rFonts w:hint="default"/>
-          <w:lang w:val="pt-BR"/>
-        </w:rPr>
-        <w:t>s e blocks. Cada block consiste na coleção de todas as contagens de pulsos feitas dentro da duração de um período de aquisição (</w:t>
+          <w:i/>
+          <w:iCs/>
+          <w:lang w:val="pt-BR"/>
+        </w:rPr>
+        <w:t>s</w:t>
+      </w:r>
+      <w:r>
+        <w:rPr>
+          <w:rFonts w:hint="default"/>
+          <w:lang w:val="pt-BR"/>
+        </w:rPr>
+        <w:t xml:space="preserve"> e </w:t>
+      </w:r>
+      <w:r>
+        <w:rPr>
+          <w:rFonts w:hint="default"/>
+          <w:i/>
+          <w:iCs/>
+          <w:lang w:val="pt-BR"/>
+        </w:rPr>
+        <w:t>blocks</w:t>
+      </w:r>
+      <w:r>
+        <w:rPr>
+          <w:rFonts w:hint="default"/>
+          <w:lang w:val="pt-BR"/>
+        </w:rPr>
+        <w:t xml:space="preserve">. Cada </w:t>
+      </w:r>
+      <w:r>
+        <w:rPr>
+          <w:rFonts w:hint="default"/>
+          <w:i/>
+          <w:iCs/>
+          <w:lang w:val="pt-BR"/>
+        </w:rPr>
+        <w:t>block</w:t>
+      </w:r>
+      <w:r>
+        <w:rPr>
+          <w:rFonts w:hint="default"/>
+          <w:lang w:val="pt-BR"/>
+        </w:rPr>
+        <w:t xml:space="preserve"> consiste na coleção de todas as contagens de pulsos feitas dentro da duração de um período de aquisição (</w:t>
       </w:r>
       <w:r>
         <w:rPr>
@@ -12792,7 +12941,23 @@
           <w:rFonts w:hint="default"/>
           <w:lang w:val="pt-BR"/>
         </w:rPr>
-        <w:t xml:space="preserve"> é composto por um conjunto de blocks, tendo a duração de um </w:t>
+        <w:t xml:space="preserve"> é composto por um conjunto de </w:t>
+      </w:r>
+      <w:r>
+        <w:rPr>
+          <w:rFonts w:hint="default"/>
+          <w:i/>
+          <w:iCs/>
+          <w:lang w:val="pt-BR"/>
+        </w:rPr>
+        <w:t>blocks</w:t>
+      </w:r>
+      <w:r>
+        <w:rPr>
+          <w:rFonts w:hint="default"/>
+          <w:lang w:val="pt-BR"/>
+        </w:rPr>
+        <w:t xml:space="preserve">, tendo a duração de um </w:t>
       </w:r>
       <w:r>
         <w:rPr>
@@ -12822,7 +12987,16 @@
           <w:rFonts w:hint="default"/>
           <w:lang w:val="pt-BR"/>
         </w:rPr>
-        <w:t xml:space="preserve"> feitas ao longo de sua duração. Cada medida, por exemplo, de temperatura, é feita uma vez no início de cada bloco, e ao final é armazenada a média dessas medidas. Isso é feito devido às medidas de </w:t>
+        <w:t xml:space="preserve"> feitas ao longo de sua duração. Cada medida, por exemplo, de temperatura, é feita uma ve</w:t>
+      </w:r>
+      <w:bookmarkStart w:id="57" w:name="_GoBack"/>
+      <w:bookmarkEnd w:id="57"/>
+      <w:r>
+        <w:rPr>
+          <w:rFonts w:hint="default"/>
+          <w:lang w:val="pt-BR"/>
+        </w:rPr>
+        <w:t xml:space="preserve">z no início de cada bloco, e ao final é armazenada a média dessas medidas. Isso é feito devido às medidas de </w:t>
       </w:r>
       <w:r>
         <w:rPr>
@@ -13241,7 +13415,7 @@
           <w:lang w:val="pt-BR"/>
         </w:rPr>
       </w:pPr>
-      <w:bookmarkStart w:id="45" w:name="_Toc6374"/>
+      <w:bookmarkStart w:id="45" w:name="_Toc2344"/>
       <w:r>
         <w:rPr>
           <w:rFonts w:hint="default"/>
@@ -13712,7 +13886,7 @@
       <w:r>
         <w:fldChar w:fldCharType="end"/>
       </w:r>
-      <w:bookmarkStart w:id="46" w:name="_Toc4883"/>
+      <w:bookmarkStart w:id="46" w:name="_Toc4816"/>
       <w:r>
         <w:rPr>
           <w:lang w:val="pt-BR"/>
@@ -13762,7 +13936,7 @@
           <w:lang w:val="pt-BR"/>
         </w:rPr>
       </w:pPr>
-      <w:bookmarkStart w:id="47" w:name="_Toc28566"/>
+      <w:bookmarkStart w:id="47" w:name="_Toc1887"/>
       <w:r>
         <w:rPr>
           <w:rFonts w:hint="default"/>
@@ -14027,7 +14201,7 @@
       <w:r>
         <w:fldChar w:fldCharType="end"/>
       </w:r>
-      <w:bookmarkStart w:id="48" w:name="_Toc5891"/>
+      <w:bookmarkStart w:id="48" w:name="_Toc14599"/>
       <w:r>
         <w:rPr>
           <w:lang w:val="pt-BR"/>
@@ -14331,7 +14505,7 @@
       <w:r>
         <w:fldChar w:fldCharType="end"/>
       </w:r>
-      <w:bookmarkStart w:id="49" w:name="_Toc10161"/>
+      <w:bookmarkStart w:id="49" w:name="_Toc25853"/>
       <w:r>
         <w:rPr>
           <w:lang w:val="pt-BR"/>
@@ -14571,7 +14745,7 @@
           <w:lang w:val="pt-BR"/>
         </w:rPr>
       </w:pPr>
-      <w:bookmarkStart w:id="50" w:name="_Toc30674"/>
+      <w:bookmarkStart w:id="50" w:name="_Toc19353"/>
       <w:r>
         <w:rPr>
           <w:rFonts w:hint="default"/>
@@ -14627,7 +14801,7 @@
         </w:rPr>
         <w:br w:type="page"/>
       </w:r>
-      <w:bookmarkStart w:id="52" w:name="_Toc19175"/>
+      <w:bookmarkStart w:id="52" w:name="_Toc16314"/>
       <w:r>
         <w:rPr>
           <w:rStyle w:val="85"/>
@@ -15649,7 +15823,7 @@
       <w:pPr>
         <w:pStyle w:val="83"/>
       </w:pPr>
-      <w:bookmarkStart w:id="53" w:name="_Toc7224"/>
+      <w:bookmarkStart w:id="53" w:name="_Toc26780"/>
       <w:r>
         <w:rPr>
           <w:rFonts w:hint="default"/>
@@ -15744,7 +15918,7 @@
       <w:pPr>
         <w:pStyle w:val="83"/>
       </w:pPr>
-      <w:bookmarkStart w:id="54" w:name="_Toc24262"/>
+      <w:bookmarkStart w:id="54" w:name="_Toc18198"/>
       <w:r>
         <w:rPr>
           <w:rFonts w:hint="default"/>
@@ -15832,7 +16006,7 @@
       <w:pPr>
         <w:pStyle w:val="83"/>
       </w:pPr>
-      <w:bookmarkStart w:id="55" w:name="_Toc28940"/>
+      <w:bookmarkStart w:id="55" w:name="_Toc9593"/>
       <w:r>
         <w:rPr>
           <w:rFonts w:hint="default"/>
@@ -16079,7 +16253,7 @@
         <w:pStyle w:val="84"/>
         <w:bidi w:val="0"/>
       </w:pPr>
-      <w:bookmarkStart w:id="56" w:name="_Toc29727"/>
+      <w:bookmarkStart w:id="56" w:name="_Toc19788"/>
       <w:r>
         <w:rPr>
           <w:rFonts w:hint="default"/>

</xml_diff>

<commit_message>
Adicionar imagens ratio x threshold de todos os canais
Formatação de imagens e legendas
Update de introdução dos Resultados
</commit_message>
<xml_diff>
--- a/work 2024/Formatado review 2.docx
+++ b/work 2024/Formatado review 2.docx
@@ -1579,8 +1579,8 @@
         </w:rPr>
         <w:br w:type="page"/>
       </w:r>
-      <w:bookmarkStart w:id="7" w:name="_Toc302641983"/>
-      <w:bookmarkStart w:id="8" w:name="_Toc487377990"/>
+      <w:bookmarkStart w:id="7" w:name="_Toc487377990"/>
+      <w:bookmarkStart w:id="8" w:name="_Toc302641983"/>
       <w:r>
         <w:rPr>
           <w:lang w:eastAsia="pt-BR"/>
@@ -5182,8 +5182,8 @@
         </w:rPr>
         <w:t>. O experimento visa o desenvolvimento de uma plataforma de medida de fluxo de raios cósmicos no continente Antártico, que funciona de maneira inassistida e contínua, permitindo o estudo desse fenômeno em escala macroscópica na atmosfera real.</w:t>
       </w:r>
-      <w:bookmarkStart w:id="14" w:name="_Toc302641990"/>
-      <w:bookmarkStart w:id="15" w:name="_Toc487377995"/>
+      <w:bookmarkStart w:id="14" w:name="_Toc487377995"/>
+      <w:bookmarkStart w:id="15" w:name="_Toc302641990"/>
     </w:p>
     <w:p>
       <w:pPr>
@@ -6502,8 +6502,8 @@
           <w:lang w:val="en-US" w:eastAsia="pt-BR"/>
         </w:rPr>
       </w:pPr>
-      <w:bookmarkStart w:id="19" w:name="_Toc1429"/>
-      <w:bookmarkStart w:id="20" w:name="_Toc13805"/>
+      <w:bookmarkStart w:id="19" w:name="_Toc13805"/>
+      <w:bookmarkStart w:id="20" w:name="_Toc1429"/>
       <w:r>
         <w:rPr>
           <w:rFonts w:hint="default"/>
@@ -12987,16 +12987,7 @@
           <w:rFonts w:hint="default"/>
           <w:lang w:val="pt-BR"/>
         </w:rPr>
-        <w:t xml:space="preserve"> feitas ao longo de sua duração. Cada medida, por exemplo, de temperatura, é feita uma ve</w:t>
-      </w:r>
-      <w:bookmarkStart w:id="57" w:name="_GoBack"/>
-      <w:bookmarkEnd w:id="57"/>
-      <w:r>
-        <w:rPr>
-          <w:rFonts w:hint="default"/>
-          <w:lang w:val="pt-BR"/>
-        </w:rPr>
-        <w:t xml:space="preserve">z no início de cada bloco, e ao final é armazenada a média dessas medidas. Isso é feito devido às medidas de </w:t>
+        <w:t xml:space="preserve"> feitas ao longo de sua duração. Cada medida, por exemplo, de temperatura, é feita uma vez no início de cada bloco, e ao final é armazenada a média dessas medidas. Isso é feito devido às medidas de </w:t>
       </w:r>
       <w:r>
         <w:rPr>
@@ -13974,7 +13965,59 @@
           <w:rFonts w:hint="default"/>
           <w:lang w:val="pt-BR"/>
         </w:rPr>
-        <w:t xml:space="preserve"> e do algoritmo de contagem de pulsos foi feita através da injeção de pulsos nos canais por um gerador de função, e a medição da razão entre o número de contagens e o número de pulsos injetados por ciclo de aquisição, caracterizando a eficiência do canal. A eficiência média foi medida para diversos valores de tensão de </w:t>
+        <w:t xml:space="preserve"> e do algoritmo de contagem de pulsos foi feita através da injeção de pulsos nos canais por um gerador de função, e a medição da razão entre o número de contagens e o número de pulsos injetados por ciclo de aquisição, caracterizando uma figura de mérito do funcionamento do canal. A razão definida acima, nomeada apenas por </w:t>
+      </w:r>
+      <w:r>
+        <w:rPr>
+          <w:rFonts w:hint="default"/>
+          <w:i/>
+          <w:iCs/>
+          <w:lang w:val="pt-BR"/>
+        </w:rPr>
+        <w:t xml:space="preserve">ratio </w:t>
+      </w:r>
+      <w:r>
+        <w:rPr>
+          <w:rFonts w:hint="default"/>
+          <w:i w:val="0"/>
+          <w:iCs w:val="0"/>
+          <w:lang w:val="pt-BR"/>
+        </w:rPr>
+        <w:t>daqui em</w:t>
+      </w:r>
+      <w:r>
+        <w:rPr>
+          <w:rFonts w:hint="default"/>
+          <w:i/>
+          <w:iCs/>
+          <w:lang w:val="pt-BR"/>
+        </w:rPr>
+        <w:t xml:space="preserve"> </w:t>
+      </w:r>
+      <w:r>
+        <w:rPr>
+          <w:rFonts w:hint="default"/>
+          <w:i w:val="0"/>
+          <w:iCs w:val="0"/>
+          <w:lang w:val="pt-BR"/>
+        </w:rPr>
+        <w:t>diante</w:t>
+      </w:r>
+      <w:r>
+        <w:rPr>
+          <w:rFonts w:hint="default"/>
+          <w:i/>
+          <w:iCs/>
+          <w:lang w:val="pt-BR"/>
+        </w:rPr>
+        <w:t xml:space="preserve">, </w:t>
+      </w:r>
+      <w:r>
+        <w:rPr>
+          <w:rFonts w:hint="default"/>
+          <w:lang w:val="pt-BR"/>
+        </w:rPr>
+        <w:t xml:space="preserve">foi mensurada para diversos valores configurados de tensão de </w:t>
       </w:r>
       <w:r>
         <w:rPr>
@@ -13989,22 +14032,38 @@
           <w:rFonts w:hint="default"/>
           <w:lang w:val="pt-BR"/>
         </w:rPr>
-        <w:t xml:space="preserve"> do discriminador, e também para diversos valores de largura de pulso, gerando assim um gráfico de eficiência x </w:t>
-      </w:r>
-      <w:r>
-        <w:rPr>
-          <w:rFonts w:hint="default"/>
-          <w:i/>
-          <w:lang w:val="pt-BR"/>
-        </w:rPr>
-        <w:t>threshold</w:t>
-      </w:r>
-      <w:r>
-        <w:rPr>
-          <w:rFonts w:hint="default"/>
-          <w:lang w:val="pt-BR"/>
-        </w:rPr>
-        <w:t xml:space="preserve"> e um gráfico de eficiência x largura para cada canal.</w:t>
+        <w:t xml:space="preserve"> do discriminador,  gerando assim um gráfico de “</w:t>
+      </w:r>
+      <w:r>
+        <w:rPr>
+          <w:rFonts w:hint="default"/>
+          <w:i/>
+          <w:iCs/>
+          <w:lang w:val="pt-BR"/>
+        </w:rPr>
+        <w:t xml:space="preserve">ratio </w:t>
+      </w:r>
+      <w:r>
+        <w:rPr>
+          <w:rFonts w:hint="default"/>
+          <w:lang w:val="pt-BR"/>
+        </w:rPr>
+        <w:t xml:space="preserve">x </w:t>
+      </w:r>
+      <w:r>
+        <w:rPr>
+          <w:rFonts w:hint="default"/>
+          <w:i/>
+          <w:lang w:val="pt-BR"/>
+        </w:rPr>
+        <w:t>threshold”</w:t>
+      </w:r>
+      <w:r>
+        <w:rPr>
+          <w:rFonts w:hint="default"/>
+          <w:lang w:val="pt-BR"/>
+        </w:rPr>
+        <w:t xml:space="preserve"> para cada canal.</w:t>
       </w:r>
     </w:p>
     <w:p>
@@ -14028,7 +14087,23 @@
           <w:rFonts w:hint="default"/>
           <w:lang w:val="pt-BR"/>
         </w:rPr>
-        <w:t xml:space="preserve">A eficiência por </w:t>
+        <w:t xml:space="preserve">A </w:t>
+      </w:r>
+      <w:r>
+        <w:rPr>
+          <w:rFonts w:hint="default"/>
+          <w:i/>
+          <w:iCs/>
+          <w:lang w:val="pt-BR"/>
+        </w:rPr>
+        <w:t>ratio</w:t>
+      </w:r>
+      <w:r>
+        <w:rPr>
+          <w:rFonts w:hint="default"/>
+          <w:lang w:val="pt-BR"/>
+        </w:rPr>
+        <w:t xml:space="preserve"> por </w:t>
       </w:r>
       <w:r>
         <w:rPr>
@@ -14088,7 +14163,23 @@
           <w:rFonts w:hint="default"/>
           <w:lang w:val="pt-BR"/>
         </w:rPr>
-        <w:t xml:space="preserve"> de 0 a 2,5 V, com um passo de 0,1 V. A eficiência para cada valor de </w:t>
+        <w:t xml:space="preserve"> de 0 a 2,5 V, com um passo de 0,1 V. A </w:t>
+      </w:r>
+      <w:r>
+        <w:rPr>
+          <w:rFonts w:hint="default"/>
+          <w:i/>
+          <w:iCs/>
+          <w:lang w:val="pt-BR"/>
+        </w:rPr>
+        <w:t>ratio</w:t>
+      </w:r>
+      <w:r>
+        <w:rPr>
+          <w:rFonts w:hint="default"/>
+          <w:lang w:val="pt-BR"/>
+        </w:rPr>
+        <w:t xml:space="preserve"> para cada valor de </w:t>
       </w:r>
       <w:r>
         <w:rPr>
@@ -14103,7 +14194,66 @@
           <w:rFonts w:hint="default"/>
           <w:lang w:val="pt-BR"/>
         </w:rPr>
-        <w:t xml:space="preserve"> foi medida para 10 períodos de aquisição, sendo então calculada a média. Seguem os gráficos resultantes para cada canal:</w:t>
+        <w:t xml:space="preserve"> foi medida para 10 períodos de aquisição, sendo então calculada a média e o desvio padrão. Com isso, foram elaborados gráficos onde cada ponto representa a </w:t>
+      </w:r>
+      <w:r>
+        <w:rPr>
+          <w:rFonts w:hint="default"/>
+          <w:i/>
+          <w:iCs/>
+          <w:lang w:val="pt-BR"/>
+        </w:rPr>
+        <w:t xml:space="preserve">ratio </w:t>
+      </w:r>
+      <w:r>
+        <w:rPr>
+          <w:rFonts w:hint="default"/>
+          <w:i w:val="0"/>
+          <w:iCs w:val="0"/>
+          <w:lang w:val="pt-BR"/>
+        </w:rPr>
+        <w:t xml:space="preserve">para dada tensão de </w:t>
+      </w:r>
+      <w:r>
+        <w:rPr>
+          <w:rFonts w:hint="default"/>
+          <w:i/>
+          <w:iCs/>
+          <w:lang w:val="pt-BR"/>
+        </w:rPr>
+        <w:t>threshold</w:t>
+      </w:r>
+      <w:r>
+        <w:rPr>
+          <w:rFonts w:hint="default"/>
+          <w:i w:val="0"/>
+          <w:iCs w:val="0"/>
+          <w:lang w:val="pt-BR"/>
+        </w:rPr>
+        <w:t>, com uma barra de erro de 3 sigma para cada ponto</w:t>
+      </w:r>
+      <w:r>
+        <w:rPr>
+          <w:rFonts w:hint="default"/>
+          <w:lang w:val="pt-BR"/>
+        </w:rPr>
+        <w:t>.</w:t>
+      </w:r>
+      <w:r>
+        <w:rPr>
+          <w:rFonts w:hint="default"/>
+          <w:i w:val="0"/>
+          <w:iCs w:val="0"/>
+          <w:lang w:val="pt-BR"/>
+        </w:rPr>
+        <w:t xml:space="preserve"> </w:t>
+      </w:r>
+      <w:r>
+        <w:rPr>
+          <w:rFonts w:hint="default"/>
+          <w:lang w:val="pt-BR"/>
+        </w:rPr>
+        <w:t xml:space="preserve"> Seguem os gráficos resultantes para cada canal:</w:t>
       </w:r>
     </w:p>
     <w:p>
@@ -14132,9 +14282,9 @@
         </w:rPr>
         <w:drawing>
           <wp:inline distT="0" distB="0" distL="114300" distR="114300">
-            <wp:extent cx="4343400" cy="2859405"/>
-            <wp:effectExtent l="0" t="0" r="0" b="17145"/>
-            <wp:docPr id="2" name="Imagem 56" descr="C:\Users\Lucas\Documents\GitHub\projeto-final-v0\work 2024\images\efficiency x threshold\Efficiency x threshold channel 7.pngEfficiency x threshold channel 7"/>
+            <wp:extent cx="4343400" cy="3053715"/>
+            <wp:effectExtent l="0" t="0" r="0" b="0"/>
+            <wp:docPr id="2" name="Imagem 56" descr="C:\Users\Lucas\Documents\GitHub\projeto-final-v0\work 2024\images\ratio x threshold - mod\channel 1.pngchannel 1"/>
             <wp:cNvGraphicFramePr>
               <a:graphicFrameLocks xmlns:a="http://schemas.openxmlformats.org/drawingml/2006/main" noChangeAspect="1"/>
             </wp:cNvGraphicFramePr>
@@ -14142,14 +14292,14 @@
               <a:graphicData uri="http://schemas.openxmlformats.org/drawingml/2006/picture">
                 <pic:pic xmlns:pic="http://schemas.openxmlformats.org/drawingml/2006/picture">
                   <pic:nvPicPr>
-                    <pic:cNvPr id="2" name="Imagem 56" descr="C:\Users\Lucas\Documents\GitHub\projeto-final-v0\work 2024\images\efficiency x threshold\Efficiency x threshold channel 7.pngEfficiency x threshold channel 7"/>
+                    <pic:cNvPr id="2" name="Imagem 56" descr="C:\Users\Lucas\Documents\GitHub\projeto-final-v0\work 2024\images\ratio x threshold - mod\channel 1.pngchannel 1"/>
                     <pic:cNvPicPr>
                       <a:picLocks noChangeAspect="1"/>
                     </pic:cNvPicPr>
                   </pic:nvPicPr>
                   <pic:blipFill>
                     <a:blip r:embed="rId20"/>
-                    <a:srcRect t="6118" b="6118"/>
+                    <a:srcRect t="6118" b="154"/>
                     <a:stretch>
                       <a:fillRect/>
                     </a:stretch>
@@ -14157,7 +14307,7 @@
                   <pic:spPr>
                     <a:xfrm>
                       <a:off x="0" y="0"/>
-                      <a:ext cx="4343400" cy="2859405"/>
+                      <a:ext cx="4343400" cy="3053715"/>
                     </a:xfrm>
                     <a:prstGeom prst="rect">
                       <a:avLst/>
@@ -14196,7 +14346,7 @@
         <w:fldChar w:fldCharType="separate"/>
       </w:r>
       <w:r>
-        <w:t>14</w:t>
+        <w:t>1</w:t>
       </w:r>
       <w:r>
         <w:fldChar w:fldCharType="end"/>
@@ -14211,9 +14361,18 @@
       <w:r>
         <w:rPr>
           <w:rFonts w:hint="default"/>
-          <w:lang w:val="pt-BR"/>
-        </w:rPr>
-        <w:t xml:space="preserve">Eficiência x </w:t>
+          <w:i/>
+          <w:iCs/>
+          <w:lang w:val="pt-BR"/>
+        </w:rPr>
+        <w:t>Ratio</w:t>
+      </w:r>
+      <w:r>
+        <w:rPr>
+          <w:rFonts w:hint="default"/>
+          <w:lang w:val="pt-BR"/>
+        </w:rPr>
+        <w:t xml:space="preserve"> x </w:t>
       </w:r>
       <w:r>
         <w:rPr>
@@ -14228,9 +14387,1418 @@
           <w:rFonts w:hint="default"/>
           <w:lang w:val="pt-BR"/>
         </w:rPr>
+        <w:t xml:space="preserve"> do canal </w:t>
+      </w:r>
+      <w:bookmarkEnd w:id="48"/>
+      <w:r>
+        <w:rPr>
+          <w:rFonts w:hint="default"/>
+          <w:lang w:val="pt-BR"/>
+        </w:rPr>
+        <w:t>1</w:t>
+      </w:r>
+    </w:p>
+    <w:p>
+      <w:pPr>
+        <w:pStyle w:val="75"/>
+        <w:bidi w:val="0"/>
+        <w:rPr>
+          <w:rFonts w:hint="default"/>
+          <w:lang w:val="en-US" w:eastAsia="pt-BR"/>
+        </w:rPr>
+      </w:pPr>
+      <w:r>
+        <w:rPr>
+          <w:rFonts w:hint="default"/>
+          <w:lang w:val="en-US" w:eastAsia="pt-BR"/>
+        </w:rPr>
+        <w:drawing>
+          <wp:inline distT="0" distB="0" distL="114300" distR="114300">
+            <wp:extent cx="4343400" cy="3023235"/>
+            <wp:effectExtent l="0" t="0" r="0" b="0"/>
+            <wp:docPr id="4" name="Imagem 56" descr="C:\Users\Lucas\Documents\GitHub\projeto-final-v0\work 2024\images\ratio x threshold - mod\channel 2.pngchannel 2"/>
+            <wp:cNvGraphicFramePr>
+              <a:graphicFrameLocks xmlns:a="http://schemas.openxmlformats.org/drawingml/2006/main" noChangeAspect="1"/>
+            </wp:cNvGraphicFramePr>
+            <a:graphic xmlns:a="http://schemas.openxmlformats.org/drawingml/2006/main">
+              <a:graphicData uri="http://schemas.openxmlformats.org/drawingml/2006/picture">
+                <pic:pic xmlns:pic="http://schemas.openxmlformats.org/drawingml/2006/picture">
+                  <pic:nvPicPr>
+                    <pic:cNvPr id="4" name="Imagem 56" descr="C:\Users\Lucas\Documents\GitHub\projeto-final-v0\work 2024\images\ratio x threshold - mod\channel 2.pngchannel 2"/>
+                    <pic:cNvPicPr>
+                      <a:picLocks noChangeAspect="1"/>
+                    </pic:cNvPicPr>
+                  </pic:nvPicPr>
+                  <pic:blipFill>
+                    <a:blip r:embed="rId21"/>
+                    <a:srcRect t="6118" b="1090"/>
+                    <a:stretch>
+                      <a:fillRect/>
+                    </a:stretch>
+                  </pic:blipFill>
+                  <pic:spPr>
+                    <a:xfrm>
+                      <a:off x="0" y="0"/>
+                      <a:ext cx="4343400" cy="3023235"/>
+                    </a:xfrm>
+                    <a:prstGeom prst="rect">
+                      <a:avLst/>
+                    </a:prstGeom>
+                    <a:noFill/>
+                    <a:ln>
+                      <a:noFill/>
+                    </a:ln>
+                  </pic:spPr>
+                </pic:pic>
+              </a:graphicData>
+            </a:graphic>
+          </wp:inline>
+        </w:drawing>
+      </w:r>
+    </w:p>
+    <w:p>
+      <w:pPr>
+        <w:pStyle w:val="33"/>
+        <w:bidi w:val="0"/>
+        <w:rPr>
+          <w:rFonts w:hint="default"/>
+          <w:lang w:val="pt-BR"/>
+        </w:rPr>
+      </w:pPr>
+      <w:r>
+        <w:t xml:space="preserve">Figura </w:t>
+      </w:r>
+      <w:r>
+        <w:fldChar w:fldCharType="begin"/>
+      </w:r>
+      <w:r>
+        <w:instrText xml:space="preserve"> SEQ Figura \* ARABIC </w:instrText>
+      </w:r>
+      <w:r>
+        <w:fldChar w:fldCharType="separate"/>
+      </w:r>
+      <w:r>
+        <w:rPr>
+          <w:rFonts w:hint="default"/>
+          <w:lang w:val="pt-BR"/>
+        </w:rPr>
+        <w:t>2</w:t>
+      </w:r>
+      <w:r>
+        <w:fldChar w:fldCharType="end"/>
+      </w:r>
+      <w:r>
+        <w:rPr>
+          <w:lang w:val="pt-BR"/>
+        </w:rPr>
+        <w:t xml:space="preserve"> - </w:t>
+      </w:r>
+      <w:r>
+        <w:rPr>
+          <w:rFonts w:hint="default"/>
+          <w:i/>
+          <w:iCs/>
+          <w:lang w:val="pt-BR"/>
+        </w:rPr>
+        <w:t>Ratio</w:t>
+      </w:r>
+      <w:r>
+        <w:rPr>
+          <w:rFonts w:hint="default"/>
+          <w:lang w:val="pt-BR"/>
+        </w:rPr>
+        <w:t xml:space="preserve"> x </w:t>
+      </w:r>
+      <w:r>
+        <w:rPr>
+          <w:rFonts w:hint="default"/>
+          <w:i/>
+          <w:lang w:val="pt-BR"/>
+        </w:rPr>
+        <w:t>threshold</w:t>
+      </w:r>
+      <w:r>
+        <w:rPr>
+          <w:rFonts w:hint="default"/>
+          <w:lang w:val="pt-BR"/>
+        </w:rPr>
+        <w:t xml:space="preserve"> do canal 2</w:t>
+      </w:r>
+    </w:p>
+    <w:p>
+      <w:pPr>
+        <w:pStyle w:val="75"/>
+        <w:bidi w:val="0"/>
+        <w:rPr>
+          <w:rFonts w:hint="default"/>
+          <w:lang w:val="en-US" w:eastAsia="pt-BR"/>
+        </w:rPr>
+      </w:pPr>
+      <w:r>
+        <w:rPr>
+          <w:rFonts w:hint="default"/>
+          <w:lang w:val="en-US" w:eastAsia="pt-BR"/>
+        </w:rPr>
+        <w:drawing>
+          <wp:inline distT="0" distB="0" distL="114300" distR="114300">
+            <wp:extent cx="4343400" cy="3048000"/>
+            <wp:effectExtent l="0" t="0" r="0" b="0"/>
+            <wp:docPr id="15" name="Imagem 56" descr="C:\Users\Lucas\Documents\GitHub\projeto-final-v0\work 2024\images\ratio x threshold - mod\channel 3.pngchannel 3"/>
+            <wp:cNvGraphicFramePr>
+              <a:graphicFrameLocks xmlns:a="http://schemas.openxmlformats.org/drawingml/2006/main" noChangeAspect="1"/>
+            </wp:cNvGraphicFramePr>
+            <a:graphic xmlns:a="http://schemas.openxmlformats.org/drawingml/2006/main">
+              <a:graphicData uri="http://schemas.openxmlformats.org/drawingml/2006/picture">
+                <pic:pic xmlns:pic="http://schemas.openxmlformats.org/drawingml/2006/picture">
+                  <pic:nvPicPr>
+                    <pic:cNvPr id="15" name="Imagem 56" descr="C:\Users\Lucas\Documents\GitHub\projeto-final-v0\work 2024\images\ratio x threshold - mod\channel 3.pngchannel 3"/>
+                    <pic:cNvPicPr>
+                      <a:picLocks noChangeAspect="1"/>
+                    </pic:cNvPicPr>
+                  </pic:nvPicPr>
+                  <pic:blipFill>
+                    <a:blip r:embed="rId22"/>
+                    <a:srcRect t="6118" b="330"/>
+                    <a:stretch>
+                      <a:fillRect/>
+                    </a:stretch>
+                  </pic:blipFill>
+                  <pic:spPr>
+                    <a:xfrm>
+                      <a:off x="0" y="0"/>
+                      <a:ext cx="4343400" cy="3048000"/>
+                    </a:xfrm>
+                    <a:prstGeom prst="rect">
+                      <a:avLst/>
+                    </a:prstGeom>
+                    <a:noFill/>
+                    <a:ln>
+                      <a:noFill/>
+                    </a:ln>
+                  </pic:spPr>
+                </pic:pic>
+              </a:graphicData>
+            </a:graphic>
+          </wp:inline>
+        </w:drawing>
+      </w:r>
+    </w:p>
+    <w:p>
+      <w:pPr>
+        <w:pStyle w:val="33"/>
+        <w:bidi w:val="0"/>
+        <w:rPr>
+          <w:rFonts w:hint="default"/>
+          <w:lang w:val="pt-BR"/>
+        </w:rPr>
+      </w:pPr>
+      <w:r>
+        <w:t xml:space="preserve">Figura </w:t>
+      </w:r>
+      <w:r>
+        <w:fldChar w:fldCharType="begin"/>
+      </w:r>
+      <w:r>
+        <w:instrText xml:space="preserve"> SEQ Figura \* ARABIC </w:instrText>
+      </w:r>
+      <w:r>
+        <w:fldChar w:fldCharType="separate"/>
+      </w:r>
+      <w:r>
+        <w:rPr>
+          <w:rFonts w:hint="default"/>
+          <w:lang w:val="pt-BR"/>
+        </w:rPr>
+        <w:t>3</w:t>
+      </w:r>
+      <w:r>
+        <w:fldChar w:fldCharType="end"/>
+      </w:r>
+      <w:r>
+        <w:rPr>
+          <w:lang w:val="pt-BR"/>
+        </w:rPr>
+        <w:t xml:space="preserve"> - </w:t>
+      </w:r>
+      <w:r>
+        <w:rPr>
+          <w:rFonts w:hint="default"/>
+          <w:i/>
+          <w:iCs/>
+          <w:lang w:val="pt-BR"/>
+        </w:rPr>
+        <w:t>Ratio</w:t>
+      </w:r>
+      <w:r>
+        <w:rPr>
+          <w:rFonts w:hint="default"/>
+          <w:lang w:val="pt-BR"/>
+        </w:rPr>
+        <w:t xml:space="preserve"> x </w:t>
+      </w:r>
+      <w:r>
+        <w:rPr>
+          <w:rFonts w:hint="default"/>
+          <w:i/>
+          <w:lang w:val="pt-BR"/>
+        </w:rPr>
+        <w:t>threshold</w:t>
+      </w:r>
+      <w:r>
+        <w:rPr>
+          <w:rFonts w:hint="default"/>
+          <w:lang w:val="pt-BR"/>
+        </w:rPr>
+        <w:t xml:space="preserve"> do canal 3</w:t>
+      </w:r>
+    </w:p>
+    <w:p>
+      <w:pPr>
+        <w:pStyle w:val="75"/>
+        <w:bidi w:val="0"/>
+        <w:rPr>
+          <w:rFonts w:hint="default"/>
+          <w:lang w:val="en-US" w:eastAsia="pt-BR"/>
+        </w:rPr>
+      </w:pPr>
+      <w:r>
+        <w:rPr>
+          <w:rFonts w:hint="default"/>
+          <w:lang w:val="en-US" w:eastAsia="pt-BR"/>
+        </w:rPr>
+        <w:drawing>
+          <wp:inline distT="0" distB="0" distL="114300" distR="114300">
+            <wp:extent cx="4343400" cy="3035935"/>
+            <wp:effectExtent l="0" t="0" r="0" b="0"/>
+            <wp:docPr id="19" name="Imagem 56" descr="C:\Users\Lucas\Documents\GitHub\projeto-final-v0\work 2024\images\ratio x threshold - mod\channel 4.pngchannel 4"/>
+            <wp:cNvGraphicFramePr>
+              <a:graphicFrameLocks xmlns:a="http://schemas.openxmlformats.org/drawingml/2006/main" noChangeAspect="1"/>
+            </wp:cNvGraphicFramePr>
+            <a:graphic xmlns:a="http://schemas.openxmlformats.org/drawingml/2006/main">
+              <a:graphicData uri="http://schemas.openxmlformats.org/drawingml/2006/picture">
+                <pic:pic xmlns:pic="http://schemas.openxmlformats.org/drawingml/2006/picture">
+                  <pic:nvPicPr>
+                    <pic:cNvPr id="19" name="Imagem 56" descr="C:\Users\Lucas\Documents\GitHub\projeto-final-v0\work 2024\images\ratio x threshold - mod\channel 4.pngchannel 4"/>
+                    <pic:cNvPicPr>
+                      <a:picLocks noChangeAspect="1"/>
+                    </pic:cNvPicPr>
+                  </pic:nvPicPr>
+                  <pic:blipFill>
+                    <a:blip r:embed="rId23"/>
+                    <a:srcRect t="6118" b="700"/>
+                    <a:stretch>
+                      <a:fillRect/>
+                    </a:stretch>
+                  </pic:blipFill>
+                  <pic:spPr>
+                    <a:xfrm>
+                      <a:off x="0" y="0"/>
+                      <a:ext cx="4343400" cy="3035935"/>
+                    </a:xfrm>
+                    <a:prstGeom prst="rect">
+                      <a:avLst/>
+                    </a:prstGeom>
+                    <a:noFill/>
+                    <a:ln>
+                      <a:noFill/>
+                    </a:ln>
+                  </pic:spPr>
+                </pic:pic>
+              </a:graphicData>
+            </a:graphic>
+          </wp:inline>
+        </w:drawing>
+      </w:r>
+    </w:p>
+    <w:p>
+      <w:pPr>
+        <w:pStyle w:val="33"/>
+        <w:bidi w:val="0"/>
+        <w:rPr>
+          <w:rFonts w:hint="default"/>
+          <w:lang w:val="pt-BR"/>
+        </w:rPr>
+      </w:pPr>
+      <w:r>
+        <w:t xml:space="preserve">Figura </w:t>
+      </w:r>
+      <w:r>
+        <w:fldChar w:fldCharType="begin"/>
+      </w:r>
+      <w:r>
+        <w:instrText xml:space="preserve"> SEQ Figura \* ARABIC </w:instrText>
+      </w:r>
+      <w:r>
+        <w:fldChar w:fldCharType="separate"/>
+      </w:r>
+      <w:r>
+        <w:t>4</w:t>
+      </w:r>
+      <w:r>
+        <w:fldChar w:fldCharType="end"/>
+      </w:r>
+      <w:r>
+        <w:rPr>
+          <w:lang w:val="pt-BR"/>
+        </w:rPr>
+        <w:t xml:space="preserve"> - </w:t>
+      </w:r>
+      <w:r>
+        <w:rPr>
+          <w:rFonts w:hint="default"/>
+          <w:i/>
+          <w:iCs/>
+          <w:lang w:val="pt-BR"/>
+        </w:rPr>
+        <w:t>Ratio</w:t>
+      </w:r>
+      <w:r>
+        <w:rPr>
+          <w:rFonts w:hint="default"/>
+          <w:lang w:val="pt-BR"/>
+        </w:rPr>
+        <w:t xml:space="preserve"> x </w:t>
+      </w:r>
+      <w:r>
+        <w:rPr>
+          <w:rFonts w:hint="default"/>
+          <w:i/>
+          <w:lang w:val="pt-BR"/>
+        </w:rPr>
+        <w:t>threshold</w:t>
+      </w:r>
+      <w:r>
+        <w:rPr>
+          <w:rFonts w:hint="default"/>
+          <w:lang w:val="pt-BR"/>
+        </w:rPr>
+        <w:t xml:space="preserve"> do canal 4</w:t>
+      </w:r>
+    </w:p>
+    <w:p>
+      <w:pPr>
+        <w:pStyle w:val="75"/>
+        <w:bidi w:val="0"/>
+        <w:rPr>
+          <w:rFonts w:hint="default"/>
+          <w:lang w:val="en-US" w:eastAsia="pt-BR"/>
+        </w:rPr>
+      </w:pPr>
+      <w:r>
+        <w:rPr>
+          <w:rFonts w:hint="default"/>
+          <w:lang w:val="en-US" w:eastAsia="pt-BR"/>
+        </w:rPr>
+        <w:drawing>
+          <wp:inline distT="0" distB="0" distL="114300" distR="114300">
+            <wp:extent cx="4343400" cy="3016250"/>
+            <wp:effectExtent l="0" t="0" r="0" b="0"/>
+            <wp:docPr id="20" name="Imagem 56" descr="C:\Users\Lucas\Documents\GitHub\projeto-final-v0\work 2024\images\ratio x threshold - mod\channel 5.pngchannel 5"/>
+            <wp:cNvGraphicFramePr>
+              <a:graphicFrameLocks xmlns:a="http://schemas.openxmlformats.org/drawingml/2006/main" noChangeAspect="1"/>
+            </wp:cNvGraphicFramePr>
+            <a:graphic xmlns:a="http://schemas.openxmlformats.org/drawingml/2006/main">
+              <a:graphicData uri="http://schemas.openxmlformats.org/drawingml/2006/picture">
+                <pic:pic xmlns:pic="http://schemas.openxmlformats.org/drawingml/2006/picture">
+                  <pic:nvPicPr>
+                    <pic:cNvPr id="20" name="Imagem 56" descr="C:\Users\Lucas\Documents\GitHub\projeto-final-v0\work 2024\images\ratio x threshold - mod\channel 5.pngchannel 5"/>
+                    <pic:cNvPicPr>
+                      <a:picLocks noChangeAspect="1"/>
+                    </pic:cNvPicPr>
+                  </pic:nvPicPr>
+                  <pic:blipFill>
+                    <a:blip r:embed="rId24"/>
+                    <a:srcRect t="6118" b="1304"/>
+                    <a:stretch>
+                      <a:fillRect/>
+                    </a:stretch>
+                  </pic:blipFill>
+                  <pic:spPr>
+                    <a:xfrm>
+                      <a:off x="0" y="0"/>
+                      <a:ext cx="4343400" cy="3016250"/>
+                    </a:xfrm>
+                    <a:prstGeom prst="rect">
+                      <a:avLst/>
+                    </a:prstGeom>
+                    <a:noFill/>
+                    <a:ln>
+                      <a:noFill/>
+                    </a:ln>
+                  </pic:spPr>
+                </pic:pic>
+              </a:graphicData>
+            </a:graphic>
+          </wp:inline>
+        </w:drawing>
+      </w:r>
+    </w:p>
+    <w:p>
+      <w:pPr>
+        <w:pStyle w:val="33"/>
+        <w:bidi w:val="0"/>
+        <w:rPr>
+          <w:rFonts w:hint="default"/>
+          <w:lang w:val="pt-BR"/>
+        </w:rPr>
+      </w:pPr>
+      <w:r>
+        <w:t xml:space="preserve">Figura </w:t>
+      </w:r>
+      <w:r>
+        <w:fldChar w:fldCharType="begin"/>
+      </w:r>
+      <w:r>
+        <w:instrText xml:space="preserve"> SEQ Figura \* ARABIC </w:instrText>
+      </w:r>
+      <w:r>
+        <w:fldChar w:fldCharType="separate"/>
+      </w:r>
+      <w:r>
+        <w:rPr>
+          <w:rFonts w:hint="default"/>
+          <w:lang w:val="pt-BR"/>
+        </w:rPr>
+        <w:t>5</w:t>
+      </w:r>
+      <w:r>
+        <w:fldChar w:fldCharType="end"/>
+      </w:r>
+      <w:r>
+        <w:rPr>
+          <w:lang w:val="pt-BR"/>
+        </w:rPr>
+        <w:t xml:space="preserve"> - </w:t>
+      </w:r>
+      <w:r>
+        <w:rPr>
+          <w:rFonts w:hint="default"/>
+          <w:i/>
+          <w:iCs/>
+          <w:lang w:val="pt-BR"/>
+        </w:rPr>
+        <w:t>Ratio</w:t>
+      </w:r>
+      <w:r>
+        <w:rPr>
+          <w:rFonts w:hint="default"/>
+          <w:lang w:val="pt-BR"/>
+        </w:rPr>
+        <w:t xml:space="preserve"> x </w:t>
+      </w:r>
+      <w:r>
+        <w:rPr>
+          <w:rFonts w:hint="default"/>
+          <w:i/>
+          <w:lang w:val="pt-BR"/>
+        </w:rPr>
+        <w:t>threshold</w:t>
+      </w:r>
+      <w:r>
+        <w:rPr>
+          <w:rFonts w:hint="default"/>
+          <w:lang w:val="pt-BR"/>
+        </w:rPr>
+        <w:t xml:space="preserve"> do canal 5</w:t>
+      </w:r>
+    </w:p>
+    <w:p>
+      <w:pPr>
+        <w:pStyle w:val="75"/>
+        <w:bidi w:val="0"/>
+        <w:rPr>
+          <w:rFonts w:hint="default"/>
+          <w:lang w:val="en-US" w:eastAsia="pt-BR"/>
+        </w:rPr>
+      </w:pPr>
+      <w:r>
+        <w:rPr>
+          <w:rFonts w:hint="default"/>
+          <w:lang w:val="en-US" w:eastAsia="pt-BR"/>
+        </w:rPr>
+        <w:drawing>
+          <wp:inline distT="0" distB="0" distL="114300" distR="114300">
+            <wp:extent cx="4343400" cy="3048635"/>
+            <wp:effectExtent l="0" t="0" r="0" b="0"/>
+            <wp:docPr id="21" name="Imagem 56" descr="C:\Users\Lucas\Documents\GitHub\projeto-final-v0\work 2024\images\ratio x threshold - mod\channel 6.pngchannel 6"/>
+            <wp:cNvGraphicFramePr>
+              <a:graphicFrameLocks xmlns:a="http://schemas.openxmlformats.org/drawingml/2006/main" noChangeAspect="1"/>
+            </wp:cNvGraphicFramePr>
+            <a:graphic xmlns:a="http://schemas.openxmlformats.org/drawingml/2006/main">
+              <a:graphicData uri="http://schemas.openxmlformats.org/drawingml/2006/picture">
+                <pic:pic xmlns:pic="http://schemas.openxmlformats.org/drawingml/2006/picture">
+                  <pic:nvPicPr>
+                    <pic:cNvPr id="21" name="Imagem 56" descr="C:\Users\Lucas\Documents\GitHub\projeto-final-v0\work 2024\images\ratio x threshold - mod\channel 6.pngchannel 6"/>
+                    <pic:cNvPicPr>
+                      <a:picLocks noChangeAspect="1"/>
+                    </pic:cNvPicPr>
+                  </pic:nvPicPr>
+                  <pic:blipFill>
+                    <a:blip r:embed="rId25"/>
+                    <a:srcRect t="6118" b="310"/>
+                    <a:stretch>
+                      <a:fillRect/>
+                    </a:stretch>
+                  </pic:blipFill>
+                  <pic:spPr>
+                    <a:xfrm>
+                      <a:off x="0" y="0"/>
+                      <a:ext cx="4343400" cy="3048635"/>
+                    </a:xfrm>
+                    <a:prstGeom prst="rect">
+                      <a:avLst/>
+                    </a:prstGeom>
+                    <a:noFill/>
+                    <a:ln>
+                      <a:noFill/>
+                    </a:ln>
+                  </pic:spPr>
+                </pic:pic>
+              </a:graphicData>
+            </a:graphic>
+          </wp:inline>
+        </w:drawing>
+      </w:r>
+    </w:p>
+    <w:p>
+      <w:pPr>
+        <w:pStyle w:val="33"/>
+        <w:bidi w:val="0"/>
+        <w:rPr>
+          <w:rFonts w:hint="default"/>
+          <w:lang w:val="pt-BR"/>
+        </w:rPr>
+      </w:pPr>
+      <w:r>
+        <w:t xml:space="preserve">Figura </w:t>
+      </w:r>
+      <w:r>
+        <w:fldChar w:fldCharType="begin"/>
+      </w:r>
+      <w:r>
+        <w:instrText xml:space="preserve"> SEQ Figura \* ARABIC </w:instrText>
+      </w:r>
+      <w:r>
+        <w:fldChar w:fldCharType="separate"/>
+      </w:r>
+      <w:r>
+        <w:rPr>
+          <w:rFonts w:hint="default"/>
+          <w:lang w:val="pt-BR"/>
+        </w:rPr>
+        <w:t>6</w:t>
+      </w:r>
+      <w:r>
+        <w:fldChar w:fldCharType="end"/>
+      </w:r>
+      <w:r>
+        <w:rPr>
+          <w:lang w:val="pt-BR"/>
+        </w:rPr>
+        <w:t xml:space="preserve"> - </w:t>
+      </w:r>
+      <w:r>
+        <w:rPr>
+          <w:rFonts w:hint="default"/>
+          <w:i/>
+          <w:iCs/>
+          <w:lang w:val="pt-BR"/>
+        </w:rPr>
+        <w:t>Ratio</w:t>
+      </w:r>
+      <w:r>
+        <w:rPr>
+          <w:rFonts w:hint="default"/>
+          <w:lang w:val="pt-BR"/>
+        </w:rPr>
+        <w:t xml:space="preserve"> x </w:t>
+      </w:r>
+      <w:r>
+        <w:rPr>
+          <w:rFonts w:hint="default"/>
+          <w:i/>
+          <w:lang w:val="pt-BR"/>
+        </w:rPr>
+        <w:t>threshold</w:t>
+      </w:r>
+      <w:r>
+        <w:rPr>
+          <w:rFonts w:hint="default"/>
+          <w:lang w:val="pt-BR"/>
+        </w:rPr>
+        <w:t xml:space="preserve"> do canal 6</w:t>
+      </w:r>
+    </w:p>
+    <w:p>
+      <w:pPr>
+        <w:pStyle w:val="75"/>
+        <w:bidi w:val="0"/>
+        <w:rPr>
+          <w:rFonts w:hint="default"/>
+          <w:lang w:val="en-US" w:eastAsia="pt-BR"/>
+        </w:rPr>
+      </w:pPr>
+      <w:r>
+        <w:rPr>
+          <w:rFonts w:hint="default"/>
+          <w:lang w:val="en-US" w:eastAsia="pt-BR"/>
+        </w:rPr>
+        <w:drawing>
+          <wp:inline distT="0" distB="0" distL="114300" distR="114300">
+            <wp:extent cx="4343400" cy="3032125"/>
+            <wp:effectExtent l="0" t="0" r="0" b="0"/>
+            <wp:docPr id="22" name="Imagem 56" descr="C:\Users\Lucas\Documents\GitHub\projeto-final-v0\work 2024\images\ratio x threshold - mod\channel 7.pngchannel 7"/>
+            <wp:cNvGraphicFramePr>
+              <a:graphicFrameLocks xmlns:a="http://schemas.openxmlformats.org/drawingml/2006/main" noChangeAspect="1"/>
+            </wp:cNvGraphicFramePr>
+            <a:graphic xmlns:a="http://schemas.openxmlformats.org/drawingml/2006/main">
+              <a:graphicData uri="http://schemas.openxmlformats.org/drawingml/2006/picture">
+                <pic:pic xmlns:pic="http://schemas.openxmlformats.org/drawingml/2006/picture">
+                  <pic:nvPicPr>
+                    <pic:cNvPr id="22" name="Imagem 56" descr="C:\Users\Lucas\Documents\GitHub\projeto-final-v0\work 2024\images\ratio x threshold - mod\channel 7.pngchannel 7"/>
+                    <pic:cNvPicPr>
+                      <a:picLocks noChangeAspect="1"/>
+                    </pic:cNvPicPr>
+                  </pic:nvPicPr>
+                  <pic:blipFill>
+                    <a:blip r:embed="rId26"/>
+                    <a:srcRect t="6118" b="817"/>
+                    <a:stretch>
+                      <a:fillRect/>
+                    </a:stretch>
+                  </pic:blipFill>
+                  <pic:spPr>
+                    <a:xfrm>
+                      <a:off x="0" y="0"/>
+                      <a:ext cx="4343400" cy="3032125"/>
+                    </a:xfrm>
+                    <a:prstGeom prst="rect">
+                      <a:avLst/>
+                    </a:prstGeom>
+                    <a:noFill/>
+                    <a:ln>
+                      <a:noFill/>
+                    </a:ln>
+                  </pic:spPr>
+                </pic:pic>
+              </a:graphicData>
+            </a:graphic>
+          </wp:inline>
+        </w:drawing>
+      </w:r>
+    </w:p>
+    <w:p>
+      <w:pPr>
+        <w:pStyle w:val="33"/>
+        <w:bidi w:val="0"/>
+        <w:rPr>
+          <w:rFonts w:hint="default"/>
+          <w:lang w:val="pt-BR"/>
+        </w:rPr>
+      </w:pPr>
+      <w:r>
+        <w:t xml:space="preserve">Figura </w:t>
+      </w:r>
+      <w:r>
+        <w:fldChar w:fldCharType="begin"/>
+      </w:r>
+      <w:r>
+        <w:instrText xml:space="preserve"> SEQ Figura \* ARABIC </w:instrText>
+      </w:r>
+      <w:r>
+        <w:fldChar w:fldCharType="separate"/>
+      </w:r>
+      <w:r>
+        <w:rPr>
+          <w:rFonts w:hint="default"/>
+          <w:lang w:val="pt-BR"/>
+        </w:rPr>
+        <w:t>7</w:t>
+      </w:r>
+      <w:r>
+        <w:fldChar w:fldCharType="end"/>
+      </w:r>
+      <w:r>
+        <w:rPr>
+          <w:lang w:val="pt-BR"/>
+        </w:rPr>
+        <w:t xml:space="preserve"> - </w:t>
+      </w:r>
+      <w:r>
+        <w:rPr>
+          <w:rFonts w:hint="default"/>
+          <w:i/>
+          <w:iCs/>
+          <w:lang w:val="pt-BR"/>
+        </w:rPr>
+        <w:t>Ratio</w:t>
+      </w:r>
+      <w:r>
+        <w:rPr>
+          <w:rFonts w:hint="default"/>
+          <w:lang w:val="pt-BR"/>
+        </w:rPr>
+        <w:t xml:space="preserve"> x </w:t>
+      </w:r>
+      <w:r>
+        <w:rPr>
+          <w:rFonts w:hint="default"/>
+          <w:i/>
+          <w:lang w:val="pt-BR"/>
+        </w:rPr>
+        <w:t>threshold</w:t>
+      </w:r>
+      <w:r>
+        <w:rPr>
+          <w:rFonts w:hint="default"/>
+          <w:lang w:val="pt-BR"/>
+        </w:rPr>
         <w:t xml:space="preserve"> do canal 7</w:t>
       </w:r>
-      <w:bookmarkEnd w:id="48"/>
+    </w:p>
+    <w:p>
+      <w:pPr>
+        <w:pStyle w:val="75"/>
+        <w:bidi w:val="0"/>
+        <w:rPr>
+          <w:rFonts w:hint="default"/>
+          <w:lang w:val="en-US" w:eastAsia="pt-BR"/>
+        </w:rPr>
+      </w:pPr>
+      <w:r>
+        <w:rPr>
+          <w:rFonts w:hint="default"/>
+          <w:lang w:val="en-US" w:eastAsia="pt-BR"/>
+        </w:rPr>
+        <w:drawing>
+          <wp:inline distT="0" distB="0" distL="114300" distR="114300">
+            <wp:extent cx="4343400" cy="3035935"/>
+            <wp:effectExtent l="0" t="0" r="0" b="0"/>
+            <wp:docPr id="23" name="Imagem 56" descr="C:\Users\Lucas\Documents\GitHub\projeto-final-v0\work 2024\images\ratio x threshold - mod\channel 8.pngchannel 8"/>
+            <wp:cNvGraphicFramePr>
+              <a:graphicFrameLocks xmlns:a="http://schemas.openxmlformats.org/drawingml/2006/main" noChangeAspect="1"/>
+            </wp:cNvGraphicFramePr>
+            <a:graphic xmlns:a="http://schemas.openxmlformats.org/drawingml/2006/main">
+              <a:graphicData uri="http://schemas.openxmlformats.org/drawingml/2006/picture">
+                <pic:pic xmlns:pic="http://schemas.openxmlformats.org/drawingml/2006/picture">
+                  <pic:nvPicPr>
+                    <pic:cNvPr id="23" name="Imagem 56" descr="C:\Users\Lucas\Documents\GitHub\projeto-final-v0\work 2024\images\ratio x threshold - mod\channel 8.pngchannel 8"/>
+                    <pic:cNvPicPr>
+                      <a:picLocks noChangeAspect="1"/>
+                    </pic:cNvPicPr>
+                  </pic:nvPicPr>
+                  <pic:blipFill>
+                    <a:blip r:embed="rId27"/>
+                    <a:srcRect t="6118" b="700"/>
+                    <a:stretch>
+                      <a:fillRect/>
+                    </a:stretch>
+                  </pic:blipFill>
+                  <pic:spPr>
+                    <a:xfrm>
+                      <a:off x="0" y="0"/>
+                      <a:ext cx="4343400" cy="3035935"/>
+                    </a:xfrm>
+                    <a:prstGeom prst="rect">
+                      <a:avLst/>
+                    </a:prstGeom>
+                    <a:noFill/>
+                    <a:ln>
+                      <a:noFill/>
+                    </a:ln>
+                  </pic:spPr>
+                </pic:pic>
+              </a:graphicData>
+            </a:graphic>
+          </wp:inline>
+        </w:drawing>
+      </w:r>
+    </w:p>
+    <w:p>
+      <w:pPr>
+        <w:pStyle w:val="33"/>
+        <w:bidi w:val="0"/>
+        <w:rPr>
+          <w:rFonts w:hint="default"/>
+          <w:lang w:val="pt-BR"/>
+        </w:rPr>
+      </w:pPr>
+      <w:r>
+        <w:t xml:space="preserve">Figura </w:t>
+      </w:r>
+      <w:r>
+        <w:fldChar w:fldCharType="begin"/>
+      </w:r>
+      <w:r>
+        <w:instrText xml:space="preserve"> SEQ Figura \* ARABIC </w:instrText>
+      </w:r>
+      <w:r>
+        <w:fldChar w:fldCharType="separate"/>
+      </w:r>
+      <w:r>
+        <w:rPr>
+          <w:rFonts w:hint="default"/>
+          <w:lang w:val="pt-BR"/>
+        </w:rPr>
+        <w:t>8</w:t>
+      </w:r>
+      <w:r>
+        <w:fldChar w:fldCharType="end"/>
+      </w:r>
+      <w:r>
+        <w:rPr>
+          <w:lang w:val="pt-BR"/>
+        </w:rPr>
+        <w:t xml:space="preserve"> - </w:t>
+      </w:r>
+      <w:r>
+        <w:rPr>
+          <w:rFonts w:hint="default"/>
+          <w:i/>
+          <w:iCs/>
+          <w:lang w:val="pt-BR"/>
+        </w:rPr>
+        <w:t>Ratio</w:t>
+      </w:r>
+      <w:r>
+        <w:rPr>
+          <w:rFonts w:hint="default"/>
+          <w:lang w:val="pt-BR"/>
+        </w:rPr>
+        <w:t xml:space="preserve"> x </w:t>
+      </w:r>
+      <w:r>
+        <w:rPr>
+          <w:rFonts w:hint="default"/>
+          <w:i/>
+          <w:lang w:val="pt-BR"/>
+        </w:rPr>
+        <w:t>threshold</w:t>
+      </w:r>
+      <w:r>
+        <w:rPr>
+          <w:rFonts w:hint="default"/>
+          <w:lang w:val="pt-BR"/>
+        </w:rPr>
+        <w:t xml:space="preserve"> do canal 8</w:t>
+      </w:r>
+    </w:p>
+    <w:p>
+      <w:pPr>
+        <w:pStyle w:val="75"/>
+        <w:bidi w:val="0"/>
+        <w:rPr>
+          <w:rFonts w:hint="default"/>
+          <w:lang w:val="en-US" w:eastAsia="pt-BR"/>
+        </w:rPr>
+      </w:pPr>
+      <w:r>
+        <w:rPr>
+          <w:rFonts w:hint="default"/>
+          <w:lang w:val="en-US" w:eastAsia="pt-BR"/>
+        </w:rPr>
+        <w:drawing>
+          <wp:inline distT="0" distB="0" distL="114300" distR="114300">
+            <wp:extent cx="4343400" cy="3036570"/>
+            <wp:effectExtent l="0" t="0" r="0" b="0"/>
+            <wp:docPr id="24" name="Imagem 56" descr="C:\Users\Lucas\Documents\GitHub\projeto-final-v0\work 2024\images\ratio x threshold - mod\channel 9.pngchannel 9"/>
+            <wp:cNvGraphicFramePr>
+              <a:graphicFrameLocks xmlns:a="http://schemas.openxmlformats.org/drawingml/2006/main" noChangeAspect="1"/>
+            </wp:cNvGraphicFramePr>
+            <a:graphic xmlns:a="http://schemas.openxmlformats.org/drawingml/2006/main">
+              <a:graphicData uri="http://schemas.openxmlformats.org/drawingml/2006/picture">
+                <pic:pic xmlns:pic="http://schemas.openxmlformats.org/drawingml/2006/picture">
+                  <pic:nvPicPr>
+                    <pic:cNvPr id="24" name="Imagem 56" descr="C:\Users\Lucas\Documents\GitHub\projeto-final-v0\work 2024\images\ratio x threshold - mod\channel 9.pngchannel 9"/>
+                    <pic:cNvPicPr>
+                      <a:picLocks noChangeAspect="1"/>
+                    </pic:cNvPicPr>
+                  </pic:nvPicPr>
+                  <pic:blipFill>
+                    <a:blip r:embed="rId28"/>
+                    <a:srcRect t="6118" b="680"/>
+                    <a:stretch>
+                      <a:fillRect/>
+                    </a:stretch>
+                  </pic:blipFill>
+                  <pic:spPr>
+                    <a:xfrm>
+                      <a:off x="0" y="0"/>
+                      <a:ext cx="4343400" cy="3036570"/>
+                    </a:xfrm>
+                    <a:prstGeom prst="rect">
+                      <a:avLst/>
+                    </a:prstGeom>
+                    <a:noFill/>
+                    <a:ln>
+                      <a:noFill/>
+                    </a:ln>
+                  </pic:spPr>
+                </pic:pic>
+              </a:graphicData>
+            </a:graphic>
+          </wp:inline>
+        </w:drawing>
+      </w:r>
+    </w:p>
+    <w:p>
+      <w:pPr>
+        <w:pStyle w:val="33"/>
+        <w:bidi w:val="0"/>
+        <w:rPr>
+          <w:rFonts w:hint="default"/>
+          <w:lang w:val="pt-BR"/>
+        </w:rPr>
+      </w:pPr>
+      <w:r>
+        <w:t xml:space="preserve">Figura </w:t>
+      </w:r>
+      <w:r>
+        <w:fldChar w:fldCharType="begin"/>
+      </w:r>
+      <w:r>
+        <w:instrText xml:space="preserve"> SEQ Figura \* ARABIC </w:instrText>
+      </w:r>
+      <w:r>
+        <w:fldChar w:fldCharType="separate"/>
+      </w:r>
+      <w:r>
+        <w:rPr>
+          <w:rFonts w:hint="default"/>
+          <w:lang w:val="pt-BR"/>
+        </w:rPr>
+        <w:t>9</w:t>
+      </w:r>
+      <w:r>
+        <w:fldChar w:fldCharType="end"/>
+      </w:r>
+      <w:r>
+        <w:rPr>
+          <w:lang w:val="pt-BR"/>
+        </w:rPr>
+        <w:t xml:space="preserve"> - </w:t>
+      </w:r>
+      <w:r>
+        <w:rPr>
+          <w:rFonts w:hint="default"/>
+          <w:i/>
+          <w:iCs/>
+          <w:lang w:val="pt-BR"/>
+        </w:rPr>
+        <w:t>Ratio</w:t>
+      </w:r>
+      <w:r>
+        <w:rPr>
+          <w:rFonts w:hint="default"/>
+          <w:lang w:val="pt-BR"/>
+        </w:rPr>
+        <w:t xml:space="preserve"> x </w:t>
+      </w:r>
+      <w:r>
+        <w:rPr>
+          <w:rFonts w:hint="default"/>
+          <w:i/>
+          <w:lang w:val="pt-BR"/>
+        </w:rPr>
+        <w:t>threshold</w:t>
+      </w:r>
+      <w:r>
+        <w:rPr>
+          <w:rFonts w:hint="default"/>
+          <w:lang w:val="pt-BR"/>
+        </w:rPr>
+        <w:t xml:space="preserve"> do canal 9</w:t>
+      </w:r>
+    </w:p>
+    <w:p>
+      <w:pPr>
+        <w:pStyle w:val="75"/>
+        <w:bidi w:val="0"/>
+        <w:rPr>
+          <w:rFonts w:hint="default"/>
+          <w:lang w:val="en-US" w:eastAsia="pt-BR"/>
+        </w:rPr>
+      </w:pPr>
+      <w:r>
+        <w:rPr>
+          <w:rFonts w:hint="default"/>
+          <w:lang w:val="en-US" w:eastAsia="pt-BR"/>
+        </w:rPr>
+        <w:drawing>
+          <wp:inline distT="0" distB="0" distL="114300" distR="114300">
+            <wp:extent cx="4343400" cy="3035300"/>
+            <wp:effectExtent l="0" t="0" r="0" b="0"/>
+            <wp:docPr id="25" name="Imagem 56" descr="C:\Users\Lucas\Documents\GitHub\projeto-final-v0\work 2024\images\ratio x threshold - mod\channel 10.pngchannel 10"/>
+            <wp:cNvGraphicFramePr>
+              <a:graphicFrameLocks xmlns:a="http://schemas.openxmlformats.org/drawingml/2006/main" noChangeAspect="1"/>
+            </wp:cNvGraphicFramePr>
+            <a:graphic xmlns:a="http://schemas.openxmlformats.org/drawingml/2006/main">
+              <a:graphicData uri="http://schemas.openxmlformats.org/drawingml/2006/picture">
+                <pic:pic xmlns:pic="http://schemas.openxmlformats.org/drawingml/2006/picture">
+                  <pic:nvPicPr>
+                    <pic:cNvPr id="25" name="Imagem 56" descr="C:\Users\Lucas\Documents\GitHub\projeto-final-v0\work 2024\images\ratio x threshold - mod\channel 10.pngchannel 10"/>
+                    <pic:cNvPicPr>
+                      <a:picLocks noChangeAspect="1"/>
+                    </pic:cNvPicPr>
+                  </pic:nvPicPr>
+                  <pic:blipFill>
+                    <a:blip r:embed="rId29"/>
+                    <a:srcRect t="6118" b="720"/>
+                    <a:stretch>
+                      <a:fillRect/>
+                    </a:stretch>
+                  </pic:blipFill>
+                  <pic:spPr>
+                    <a:xfrm>
+                      <a:off x="0" y="0"/>
+                      <a:ext cx="4343400" cy="3035300"/>
+                    </a:xfrm>
+                    <a:prstGeom prst="rect">
+                      <a:avLst/>
+                    </a:prstGeom>
+                    <a:noFill/>
+                    <a:ln>
+                      <a:noFill/>
+                    </a:ln>
+                  </pic:spPr>
+                </pic:pic>
+              </a:graphicData>
+            </a:graphic>
+          </wp:inline>
+        </w:drawing>
+      </w:r>
+    </w:p>
+    <w:p>
+      <w:pPr>
+        <w:pStyle w:val="33"/>
+        <w:bidi w:val="0"/>
+        <w:rPr>
+          <w:rFonts w:hint="default"/>
+          <w:lang w:val="pt-BR"/>
+        </w:rPr>
+      </w:pPr>
+      <w:r>
+        <w:t xml:space="preserve">Figura </w:t>
+      </w:r>
+      <w:r>
+        <w:fldChar w:fldCharType="begin"/>
+      </w:r>
+      <w:r>
+        <w:instrText xml:space="preserve"> SEQ Figura \* ARABIC </w:instrText>
+      </w:r>
+      <w:r>
+        <w:fldChar w:fldCharType="separate"/>
+      </w:r>
+      <w:r>
+        <w:t>1</w:t>
+      </w:r>
+      <w:r>
+        <w:rPr>
+          <w:rFonts w:hint="default"/>
+          <w:lang w:val="pt-BR"/>
+        </w:rPr>
+        <w:t>0</w:t>
+      </w:r>
+      <w:r>
+        <w:fldChar w:fldCharType="end"/>
+      </w:r>
+      <w:r>
+        <w:rPr>
+          <w:lang w:val="pt-BR"/>
+        </w:rPr>
+        <w:t xml:space="preserve"> - </w:t>
+      </w:r>
+      <w:r>
+        <w:rPr>
+          <w:rFonts w:hint="default"/>
+          <w:i/>
+          <w:iCs/>
+          <w:lang w:val="pt-BR"/>
+        </w:rPr>
+        <w:t>Ratio</w:t>
+      </w:r>
+      <w:r>
+        <w:rPr>
+          <w:rFonts w:hint="default"/>
+          <w:lang w:val="pt-BR"/>
+        </w:rPr>
+        <w:t xml:space="preserve"> x </w:t>
+      </w:r>
+      <w:r>
+        <w:rPr>
+          <w:rFonts w:hint="default"/>
+          <w:i/>
+          <w:lang w:val="pt-BR"/>
+        </w:rPr>
+        <w:t>threshold</w:t>
+      </w:r>
+      <w:r>
+        <w:rPr>
+          <w:rFonts w:hint="default"/>
+          <w:lang w:val="pt-BR"/>
+        </w:rPr>
+        <w:t xml:space="preserve"> do canal 10</w:t>
+      </w:r>
+    </w:p>
+    <w:p>
+      <w:pPr>
+        <w:pStyle w:val="75"/>
+        <w:bidi w:val="0"/>
+        <w:rPr>
+          <w:rFonts w:hint="default"/>
+          <w:lang w:val="en-US" w:eastAsia="pt-BR"/>
+        </w:rPr>
+      </w:pPr>
+      <w:r>
+        <w:rPr>
+          <w:rFonts w:hint="default"/>
+          <w:lang w:val="en-US" w:eastAsia="pt-BR"/>
+        </w:rPr>
+        <w:drawing>
+          <wp:inline distT="0" distB="0" distL="114300" distR="114300">
+            <wp:extent cx="4343400" cy="3038475"/>
+            <wp:effectExtent l="0" t="0" r="0" b="0"/>
+            <wp:docPr id="26" name="Imagem 56" descr="C:\Users\Lucas\Documents\GitHub\projeto-final-v0\work 2024\images\ratio x threshold - mod\channel 11.pngchannel 11"/>
+            <wp:cNvGraphicFramePr>
+              <a:graphicFrameLocks xmlns:a="http://schemas.openxmlformats.org/drawingml/2006/main" noChangeAspect="1"/>
+            </wp:cNvGraphicFramePr>
+            <a:graphic xmlns:a="http://schemas.openxmlformats.org/drawingml/2006/main">
+              <a:graphicData uri="http://schemas.openxmlformats.org/drawingml/2006/picture">
+                <pic:pic xmlns:pic="http://schemas.openxmlformats.org/drawingml/2006/picture">
+                  <pic:nvPicPr>
+                    <pic:cNvPr id="26" name="Imagem 56" descr="C:\Users\Lucas\Documents\GitHub\projeto-final-v0\work 2024\images\ratio x threshold - mod\channel 11.pngchannel 11"/>
+                    <pic:cNvPicPr>
+                      <a:picLocks noChangeAspect="1"/>
+                    </pic:cNvPicPr>
+                  </pic:nvPicPr>
+                  <pic:blipFill>
+                    <a:blip r:embed="rId30"/>
+                    <a:srcRect t="6118" b="622"/>
+                    <a:stretch>
+                      <a:fillRect/>
+                    </a:stretch>
+                  </pic:blipFill>
+                  <pic:spPr>
+                    <a:xfrm>
+                      <a:off x="0" y="0"/>
+                      <a:ext cx="4343400" cy="3038475"/>
+                    </a:xfrm>
+                    <a:prstGeom prst="rect">
+                      <a:avLst/>
+                    </a:prstGeom>
+                    <a:noFill/>
+                    <a:ln>
+                      <a:noFill/>
+                    </a:ln>
+                  </pic:spPr>
+                </pic:pic>
+              </a:graphicData>
+            </a:graphic>
+          </wp:inline>
+        </w:drawing>
+      </w:r>
+    </w:p>
+    <w:p>
+      <w:pPr>
+        <w:pStyle w:val="33"/>
+        <w:bidi w:val="0"/>
+        <w:rPr>
+          <w:rFonts w:hint="default"/>
+          <w:lang w:val="pt-BR"/>
+        </w:rPr>
+      </w:pPr>
+      <w:r>
+        <w:t xml:space="preserve">Figura </w:t>
+      </w:r>
+      <w:r>
+        <w:fldChar w:fldCharType="begin"/>
+      </w:r>
+      <w:r>
+        <w:instrText xml:space="preserve"> SEQ Figura \* ARABIC </w:instrText>
+      </w:r>
+      <w:r>
+        <w:fldChar w:fldCharType="separate"/>
+      </w:r>
+      <w:r>
+        <w:t>1</w:t>
+      </w:r>
+      <w:r>
+        <w:rPr>
+          <w:rFonts w:hint="default"/>
+          <w:lang w:val="pt-BR"/>
+        </w:rPr>
+        <w:t>1</w:t>
+      </w:r>
+      <w:r>
+        <w:fldChar w:fldCharType="end"/>
+      </w:r>
+      <w:r>
+        <w:rPr>
+          <w:lang w:val="pt-BR"/>
+        </w:rPr>
+        <w:t xml:space="preserve"> - </w:t>
+      </w:r>
+      <w:r>
+        <w:rPr>
+          <w:rFonts w:hint="default"/>
+          <w:i/>
+          <w:iCs/>
+          <w:lang w:val="pt-BR"/>
+        </w:rPr>
+        <w:t>Ratio</w:t>
+      </w:r>
+      <w:r>
+        <w:rPr>
+          <w:rFonts w:hint="default"/>
+          <w:lang w:val="pt-BR"/>
+        </w:rPr>
+        <w:t xml:space="preserve"> x </w:t>
+      </w:r>
+      <w:r>
+        <w:rPr>
+          <w:rFonts w:hint="default"/>
+          <w:i/>
+          <w:lang w:val="pt-BR"/>
+        </w:rPr>
+        <w:t>threshold</w:t>
+      </w:r>
+      <w:r>
+        <w:rPr>
+          <w:rFonts w:hint="default"/>
+          <w:lang w:val="pt-BR"/>
+        </w:rPr>
+        <w:t xml:space="preserve"> do canal 11</w:t>
+      </w:r>
+    </w:p>
+    <w:p>
+      <w:pPr>
+        <w:pStyle w:val="75"/>
+        <w:bidi w:val="0"/>
+        <w:rPr>
+          <w:rFonts w:hint="default"/>
+          <w:lang w:val="en-US" w:eastAsia="pt-BR"/>
+        </w:rPr>
+      </w:pPr>
+      <w:r>
+        <w:rPr>
+          <w:rFonts w:hint="default"/>
+          <w:lang w:val="en-US" w:eastAsia="pt-BR"/>
+        </w:rPr>
+        <w:drawing>
+          <wp:inline distT="0" distB="0" distL="114300" distR="114300">
+            <wp:extent cx="4343400" cy="3035300"/>
+            <wp:effectExtent l="0" t="0" r="0" b="0"/>
+            <wp:docPr id="27" name="Imagem 56" descr="C:\Users\Lucas\Documents\GitHub\projeto-final-v0\work 2024\images\ratio x threshold - mod\channel 12.pngchannel 12"/>
+            <wp:cNvGraphicFramePr>
+              <a:graphicFrameLocks xmlns:a="http://schemas.openxmlformats.org/drawingml/2006/main" noChangeAspect="1"/>
+            </wp:cNvGraphicFramePr>
+            <a:graphic xmlns:a="http://schemas.openxmlformats.org/drawingml/2006/main">
+              <a:graphicData uri="http://schemas.openxmlformats.org/drawingml/2006/picture">
+                <pic:pic xmlns:pic="http://schemas.openxmlformats.org/drawingml/2006/picture">
+                  <pic:nvPicPr>
+                    <pic:cNvPr id="27" name="Imagem 56" descr="C:\Users\Lucas\Documents\GitHub\projeto-final-v0\work 2024\images\ratio x threshold - mod\channel 12.pngchannel 12"/>
+                    <pic:cNvPicPr>
+                      <a:picLocks noChangeAspect="1"/>
+                    </pic:cNvPicPr>
+                  </pic:nvPicPr>
+                  <pic:blipFill>
+                    <a:blip r:embed="rId31"/>
+                    <a:srcRect t="6118" b="720"/>
+                    <a:stretch>
+                      <a:fillRect/>
+                    </a:stretch>
+                  </pic:blipFill>
+                  <pic:spPr>
+                    <a:xfrm>
+                      <a:off x="0" y="0"/>
+                      <a:ext cx="4343400" cy="3035300"/>
+                    </a:xfrm>
+                    <a:prstGeom prst="rect">
+                      <a:avLst/>
+                    </a:prstGeom>
+                    <a:noFill/>
+                    <a:ln>
+                      <a:noFill/>
+                    </a:ln>
+                  </pic:spPr>
+                </pic:pic>
+              </a:graphicData>
+            </a:graphic>
+          </wp:inline>
+        </w:drawing>
+      </w:r>
+    </w:p>
+    <w:p>
+      <w:pPr>
+        <w:pStyle w:val="33"/>
+        <w:bidi w:val="0"/>
+        <w:rPr>
+          <w:rFonts w:hint="default"/>
+          <w:lang w:val="pt-BR"/>
+        </w:rPr>
+      </w:pPr>
+      <w:r>
+        <w:t xml:space="preserve">Figura </w:t>
+      </w:r>
+      <w:r>
+        <w:fldChar w:fldCharType="begin"/>
+      </w:r>
+      <w:r>
+        <w:instrText xml:space="preserve"> SEQ Figura \* ARABIC </w:instrText>
+      </w:r>
+      <w:r>
+        <w:fldChar w:fldCharType="separate"/>
+      </w:r>
+      <w:r>
+        <w:t>1</w:t>
+      </w:r>
+      <w:r>
+        <w:rPr>
+          <w:rFonts w:hint="default"/>
+          <w:lang w:val="pt-BR"/>
+        </w:rPr>
+        <w:t>2</w:t>
+      </w:r>
+      <w:r>
+        <w:fldChar w:fldCharType="end"/>
+      </w:r>
+      <w:r>
+        <w:rPr>
+          <w:lang w:val="pt-BR"/>
+        </w:rPr>
+        <w:t xml:space="preserve"> - </w:t>
+      </w:r>
+      <w:r>
+        <w:rPr>
+          <w:rFonts w:hint="default"/>
+          <w:i/>
+          <w:iCs/>
+          <w:lang w:val="pt-BR"/>
+        </w:rPr>
+        <w:t>Ratio</w:t>
+      </w:r>
+      <w:r>
+        <w:rPr>
+          <w:rFonts w:hint="default"/>
+          <w:lang w:val="pt-BR"/>
+        </w:rPr>
+        <w:t xml:space="preserve"> x </w:t>
+      </w:r>
+      <w:r>
+        <w:rPr>
+          <w:rFonts w:hint="default"/>
+          <w:i/>
+          <w:lang w:val="pt-BR"/>
+        </w:rPr>
+        <w:t>threshold</w:t>
+      </w:r>
+      <w:r>
+        <w:rPr>
+          <w:rFonts w:hint="default"/>
+          <w:lang w:val="pt-BR"/>
+        </w:rPr>
+        <w:t xml:space="preserve"> do canal 12</w:t>
+      </w:r>
     </w:p>
     <w:p>
       <w:pPr>
@@ -14276,7 +15844,23 @@
           <w:rFonts w:hint="default"/>
           <w:lang w:val="pt-BR"/>
         </w:rPr>
-        <w:t xml:space="preserve"> está próximo de zero, a saída do segundo estágio de amplificação tem um valor </w:t>
+        <w:t xml:space="preserve"> está próximo de zero, a sa</w:t>
+      </w:r>
+      <w:bookmarkStart w:id="57" w:name="_GoBack"/>
+      <w:r>
+        <w:rPr>
+          <w:rFonts w:hint="default"/>
+          <w:lang w:val="pt-BR"/>
+        </w:rPr>
+        <w:t>í</w:t>
+      </w:r>
+      <w:bookmarkEnd w:id="57"/>
+      <w:r>
+        <w:rPr>
+          <w:rFonts w:hint="default"/>
+          <w:lang w:val="pt-BR"/>
+        </w:rPr>
+        <w:t xml:space="preserve">da do segundo estágio de amplificação tem um valor </w:t>
       </w:r>
       <w:r>
         <w:rPr>
@@ -14452,7 +16036,7 @@
                     </pic:cNvPicPr>
                   </pic:nvPicPr>
                   <pic:blipFill>
-                    <a:blip r:embed="rId21"/>
+                    <a:blip r:embed="rId32"/>
                     <a:srcRect t="6118" b="6118"/>
                     <a:stretch>
                       <a:fillRect/>

</xml_diff>

<commit_message>
Descrição dos resultados dos canais em Resultados
</commit_message>
<xml_diff>
--- a/work 2024/Formatado review 2.docx
+++ b/work 2024/Formatado review 2.docx
@@ -15814,12 +15814,13 @@
           <w:rFonts w:hint="default"/>
           <w:lang w:val="pt-BR"/>
         </w:rPr>
-        <w:t xml:space="preserve">Pode-se notar que a eficiência começa com valor zero, e, a partir de certo valor de </w:t>
-      </w:r>
-      <w:r>
-        <w:rPr>
-          <w:rFonts w:hint="default"/>
-          <w:i/>
+        <w:t xml:space="preserve">Os canais 1, 9, 10, 11 e 12 apresentaram contagens nulas para todos os valores de </w:t>
+      </w:r>
+      <w:r>
+        <w:rPr>
+          <w:rFonts w:hint="default"/>
+          <w:i/>
+          <w:iCs/>
           <w:lang w:val="pt-BR"/>
         </w:rPr>
         <w:t>threshold</w:t>
@@ -15829,12 +15830,47 @@
           <w:rFonts w:hint="default"/>
           <w:lang w:val="pt-BR"/>
         </w:rPr>
-        <w:t xml:space="preserve">, começa a crescer rapidamente até atingir um pico. Então ela decai novamente até estabilizar com valores próximos de 1. O formato do gráfico tem a seguinte explicação: quando o </w:t>
-      </w:r>
-      <w:r>
-        <w:rPr>
-          <w:rFonts w:hint="default"/>
-          <w:i/>
+        <w:t xml:space="preserve">. É possível que existam falhas na soldagem de componentes por onde os pulsos se propagam no caminho da entrada dos canais até a entrada correspondente no FPGA, impedindo a chegada do sinal. Também é possível que componentes não estejam funcionando, ocasionando o mesmo problema. O canal 4, apesar de apresentar contagens, manteve sua resposta constante em mais ou menos 1,3 milhão de contagens, com um pico por volta do </w:t>
+      </w:r>
+      <w:r>
+        <w:rPr>
+          <w:rFonts w:hint="default"/>
+          <w:i/>
+          <w:iCs/>
+          <w:lang w:val="pt-BR"/>
+        </w:rPr>
+        <w:t xml:space="preserve">threshold </w:t>
+      </w:r>
+      <w:r>
+        <w:rPr>
+          <w:rFonts w:hint="default"/>
+          <w:lang w:val="pt-BR"/>
+        </w:rPr>
+        <w:t xml:space="preserve">de 1 V. Sua resposta no geral insensível às mudanças de </w:t>
+      </w:r>
+      <w:r>
+        <w:rPr>
+          <w:rFonts w:hint="default"/>
+          <w:i/>
+          <w:iCs/>
+          <w:lang w:val="pt-BR"/>
+        </w:rPr>
+        <w:t xml:space="preserve">threshold </w:t>
+      </w:r>
+      <w:r>
+        <w:rPr>
+          <w:rFonts w:hint="default"/>
+          <w:i w:val="0"/>
+          <w:iCs w:val="0"/>
+          <w:lang w:val="pt-BR"/>
+        </w:rPr>
+        <w:t xml:space="preserve">evidencia um provável sinal de ruído aproximadamente constante na entrada correspondente do FPGA, gerando contagens constantes sem relação com os pulsos injetados, com o pico relacionado a sinais de ruído anteriores ao discriminador sendo propagados para aquela faixa de </w:t>
+      </w:r>
+      <w:r>
+        <w:rPr>
+          <w:rFonts w:hint="default"/>
+          <w:i/>
+          <w:iCs/>
           <w:lang w:val="pt-BR"/>
         </w:rPr>
         <w:t>threshold</w:t>
@@ -15842,25 +15878,37 @@
       <w:r>
         <w:rPr>
           <w:rFonts w:hint="default"/>
-          <w:lang w:val="pt-BR"/>
-        </w:rPr>
-        <w:t xml:space="preserve"> está próximo de zero, a sa</w:t>
-      </w:r>
-      <w:bookmarkStart w:id="57" w:name="_GoBack"/>
-      <w:r>
-        <w:rPr>
-          <w:rFonts w:hint="default"/>
-          <w:lang w:val="pt-BR"/>
-        </w:rPr>
-        <w:t>í</w:t>
-      </w:r>
-      <w:bookmarkEnd w:id="57"/>
-      <w:r>
-        <w:rPr>
-          <w:rFonts w:hint="default"/>
-          <w:lang w:val="pt-BR"/>
-        </w:rPr>
-        <w:t xml:space="preserve">da do segundo estágio de amplificação tem um valor </w:t>
+          <w:i w:val="0"/>
+          <w:iCs w:val="0"/>
+          <w:lang w:val="pt-BR"/>
+        </w:rPr>
+        <w:t xml:space="preserve">. </w:t>
+      </w:r>
+      <w:r>
+        <w:rPr>
+          <w:rFonts w:hint="default"/>
+          <w:lang w:val="pt-BR"/>
+        </w:rPr>
+        <w:t>Assim, esses canais não apresentaram funcionamento e resultados adequados.</w:t>
+      </w:r>
+    </w:p>
+    <w:p>
+      <w:pPr>
+        <w:pStyle w:val="4"/>
+        <w:ind w:left="0" w:leftChars="0" w:firstLine="709" w:firstLineChars="0"/>
+        <w:rPr>
+          <w:rFonts w:hint="default"/>
+          <w:i w:val="0"/>
+          <w:iCs w:val="0"/>
+          <w:lang w:val="pt-BR"/>
+        </w:rPr>
+      </w:pPr>
+      <w:r>
+        <w:rPr>
+          <w:rFonts w:hint="default"/>
+          <w:lang w:val="pt-BR"/>
+        </w:rPr>
+        <w:t xml:space="preserve">Para os demais canais (2, 3, 5, 6, 7 e 8) pode-se notar que a </w:t>
       </w:r>
       <w:r>
         <w:rPr>
@@ -15869,6 +15917,52 @@
           <w:iCs/>
           <w:lang w:val="pt-BR"/>
         </w:rPr>
+        <w:t>ratio</w:t>
+      </w:r>
+      <w:r>
+        <w:rPr>
+          <w:rFonts w:hint="default"/>
+          <w:lang w:val="pt-BR"/>
+        </w:rPr>
+        <w:t xml:space="preserve"> começa com valor zero, e, a partir de certo valor de </w:t>
+      </w:r>
+      <w:r>
+        <w:rPr>
+          <w:rFonts w:hint="default"/>
+          <w:i/>
+          <w:lang w:val="pt-BR"/>
+        </w:rPr>
+        <w:t>threshold</w:t>
+      </w:r>
+      <w:r>
+        <w:rPr>
+          <w:rFonts w:hint="default"/>
+          <w:lang w:val="pt-BR"/>
+        </w:rPr>
+        <w:t xml:space="preserve">, começa a crescer rapidamente até atingir um pico. Então ela decai novamente até estabilizar próximo de um determinado valor. Os canais 5, 6 e 7 apresentam ainda um decaimento de volta para zero após a primeira estabilização. O formato dos gráficos tem a seguinte explicação: quando o </w:t>
+      </w:r>
+      <w:r>
+        <w:rPr>
+          <w:rFonts w:hint="default"/>
+          <w:i/>
+          <w:lang w:val="pt-BR"/>
+        </w:rPr>
+        <w:t>threshold</w:t>
+      </w:r>
+      <w:r>
+        <w:rPr>
+          <w:rFonts w:hint="default"/>
+          <w:lang w:val="pt-BR"/>
+        </w:rPr>
+        <w:t xml:space="preserve"> está próximo de zero, a saída do segundo estágio de amplificação tem um valor </w:t>
+      </w:r>
+      <w:r>
+        <w:rPr>
+          <w:rFonts w:hint="default"/>
+          <w:i/>
+          <w:iCs/>
+          <w:lang w:val="pt-BR"/>
+        </w:rPr>
         <w:t>DC</w:t>
       </w:r>
       <w:r>
@@ -15922,7 +16016,23 @@
           <w:rFonts w:hint="default"/>
           <w:lang w:val="pt-BR"/>
         </w:rPr>
-        <w:t xml:space="preserve">, o número de contagens sobe rapidamente, devido ao ruído do circuito gerar um número muito alto de bordas de subida, resultando em falsas contagens (por isso a eficiência se torna bem maior do que 1 próximo do pico). Conforme o </w:t>
+        <w:t xml:space="preserve">, o número de contagens sobe rapidamente, devido ao ruído do circuito gerando um número muito alto de bordas de subida, resultando em falsas contagens (por isso a </w:t>
+      </w:r>
+      <w:r>
+        <w:rPr>
+          <w:rFonts w:hint="default"/>
+          <w:i/>
+          <w:iCs/>
+          <w:lang w:val="pt-BR"/>
+        </w:rPr>
+        <w:t>ratio</w:t>
+      </w:r>
+      <w:r>
+        <w:rPr>
+          <w:rFonts w:hint="default"/>
+          <w:lang w:val="pt-BR"/>
+        </w:rPr>
+        <w:t xml:space="preserve"> se torna bem maior do que 1 próximo do pico). Conforme o </w:t>
       </w:r>
       <w:r>
         <w:rPr>
@@ -15937,7 +16047,39 @@
           <w:rFonts w:hint="default"/>
           <w:lang w:val="pt-BR"/>
         </w:rPr>
-        <w:t xml:space="preserve"> continua crescendo, as bordas de subida do ruído vão sendo eliminadas, resultando num número de contagens cada vez mais próximo do número de pulsos reais injetados. Foi adicionada uma linha horizontal vermelha aos gráficos acima, correspondendo ao valor de eficiência 1. O ponto de interseção dessa linha com a linha azul, a curva de eficiência, corresponde ao valor de </w:t>
+        <w:t xml:space="preserve"> continua crescendo, as bordas de subida do ruído vão sendo eliminadas, resultando num número de contagens cada vez mais próximo do número de pulsos reais injetados. Foi adicionada uma linha horizontal vermelha aos gráficos acima, correspondendo ao valor de </w:t>
+      </w:r>
+      <w:r>
+        <w:rPr>
+          <w:rFonts w:hint="default"/>
+          <w:i/>
+          <w:iCs/>
+          <w:lang w:val="pt-BR"/>
+        </w:rPr>
+        <w:t>ratio</w:t>
+      </w:r>
+      <w:r>
+        <w:rPr>
+          <w:rFonts w:hint="default"/>
+          <w:lang w:val="pt-BR"/>
+        </w:rPr>
+        <w:t xml:space="preserve"> 1. O ponto de interseção dessa linha com a linha azul, a curva de </w:t>
+      </w:r>
+      <w:r>
+        <w:rPr>
+          <w:rFonts w:hint="default"/>
+          <w:i/>
+          <w:iCs/>
+          <w:lang w:val="pt-BR"/>
+        </w:rPr>
+        <w:t>ratio</w:t>
+      </w:r>
+      <w:r>
+        <w:rPr>
+          <w:rFonts w:hint="default"/>
+          <w:lang w:val="pt-BR"/>
+        </w:rPr>
+        <w:t xml:space="preserve">, corresponde ao valor de </w:t>
       </w:r>
       <w:r>
         <w:rPr>
@@ -15952,7 +16094,62 @@
           <w:rFonts w:hint="default"/>
           <w:lang w:val="pt-BR"/>
         </w:rPr>
-        <w:t xml:space="preserve"> para o qual o número de contagens mais se aproxima no número real.</w:t>
+        <w:t xml:space="preserve"> para o qual o número de contagens mais se aproxima no número real. O decaimento após a estabilização, quando ocorre, é devido ao </w:t>
+      </w:r>
+      <w:r>
+        <w:rPr>
+          <w:rFonts w:hint="default"/>
+          <w:i/>
+          <w:iCs/>
+          <w:lang w:val="pt-BR"/>
+        </w:rPr>
+        <w:t xml:space="preserve">threshold </w:t>
+      </w:r>
+      <w:r>
+        <w:rPr>
+          <w:rFonts w:hint="default"/>
+          <w:i w:val="0"/>
+          <w:iCs w:val="0"/>
+          <w:lang w:val="pt-BR"/>
+        </w:rPr>
+        <w:t>se tornando maior que a amplitude dos pulsos amplificados, eliminando-os da saída do discriminador.</w:t>
+      </w:r>
+    </w:p>
+    <w:p>
+      <w:pPr>
+        <w:pStyle w:val="4"/>
+        <w:ind w:left="0" w:leftChars="0" w:firstLine="709" w:firstLineChars="0"/>
+        <w:rPr>
+          <w:rFonts w:hint="default"/>
+          <w:lang w:val="pt-BR"/>
+        </w:rPr>
+      </w:pPr>
+      <w:r>
+        <w:rPr>
+          <w:rFonts w:hint="default"/>
+          <w:i w:val="0"/>
+          <w:iCs w:val="0"/>
+          <w:lang w:val="pt-BR"/>
+        </w:rPr>
+        <w:t xml:space="preserve">Os canais 2, 3 e 8 apresentaram a melhor resposta dentre todos, com a razão entre pulsos contados e injetados se estabilizando após o pico em valores bem próximos de 1, especialmente o canal 2, que se estabilizou quase exatamente em 1. Isso mostra que, para esses canais, foi possível cortar o sinal de ruído do sinal dos pulsos, a partir de determinados valores de </w:t>
+      </w:r>
+      <w:r>
+        <w:rPr>
+          <w:rFonts w:hint="default"/>
+          <w:i/>
+          <w:iCs/>
+          <w:lang w:val="pt-BR"/>
+        </w:rPr>
+        <w:t>threshold</w:t>
+      </w:r>
+      <w:r>
+        <w:rPr>
+          <w:rFonts w:hint="default"/>
+          <w:i w:val="0"/>
+          <w:iCs w:val="0"/>
+          <w:lang w:val="pt-BR"/>
+        </w:rPr>
+        <w:t>.</w:t>
       </w:r>
     </w:p>
     <w:p>
@@ -15964,225 +16161,6 @@
           <w:lang w:val="pt-BR"/>
         </w:rPr>
       </w:pPr>
-      <w:r>
-        <w:rPr>
-          <w:rFonts w:hint="default"/>
-          <w:lang w:val="pt-BR"/>
-        </w:rPr>
-        <w:tab/>
-      </w:r>
-      <w:r>
-        <w:rPr>
-          <w:rFonts w:hint="default"/>
-          <w:lang w:val="pt-BR"/>
-        </w:rPr>
-        <w:t xml:space="preserve">A eficiência por largura de pulso foi medida para os mesmos valores de tempo de aquisição, frequência de pulsos e amplitude de pulso, de 1 segundo, 1 MHz e 100 mV, respectivamente. O </w:t>
-      </w:r>
-      <w:r>
-        <w:rPr>
-          <w:rFonts w:hint="default"/>
-          <w:i/>
-          <w:lang w:val="pt-BR"/>
-        </w:rPr>
-        <w:t>threshold</w:t>
-      </w:r>
-      <w:r>
-        <w:rPr>
-          <w:rFonts w:hint="default"/>
-          <w:lang w:val="pt-BR"/>
-        </w:rPr>
-        <w:t xml:space="preserve"> foi fixado no valor ótimo para cada canal, onde a eficiência é próxima de 1, como visto nos gráficos acima. Então a eficiência foi medida para valores de largura de 0 a 100 ns, sendo calculada a eficiência média para 10 ciclos de aquisição. Abaixo se encontram os gráficos resultantes:</w:t>
-      </w:r>
-    </w:p>
-    <w:p>
-      <w:pPr>
-        <w:pStyle w:val="4"/>
-        <w:bidi w:val="0"/>
-        <w:rPr>
-          <w:rFonts w:hint="default"/>
-          <w:lang w:val="pt-BR" w:eastAsia="en-US"/>
-        </w:rPr>
-      </w:pPr>
-    </w:p>
-    <w:p>
-      <w:pPr>
-        <w:pStyle w:val="75"/>
-        <w:bidi w:val="0"/>
-        <w:rPr>
-          <w:rFonts w:hint="default"/>
-          <w:lang w:val="en-US" w:eastAsia="pt-BR"/>
-        </w:rPr>
-      </w:pPr>
-      <w:r>
-        <w:rPr>
-          <w:rFonts w:hint="default"/>
-          <w:lang w:val="en-US" w:eastAsia="pt-BR"/>
-        </w:rPr>
-        <w:drawing>
-          <wp:inline distT="0" distB="0" distL="114300" distR="114300">
-            <wp:extent cx="4343400" cy="2859405"/>
-            <wp:effectExtent l="0" t="0" r="0" b="17145"/>
-            <wp:docPr id="5" name="Imagem 56" descr="C:\Users\Lucas\Documents\GitHub\projeto-final-v0\work 2024\images\efficiency x width\Efficiency x width channel 7.pngEfficiency x width channel 7"/>
-            <wp:cNvGraphicFramePr>
-              <a:graphicFrameLocks xmlns:a="http://schemas.openxmlformats.org/drawingml/2006/main" noChangeAspect="1"/>
-            </wp:cNvGraphicFramePr>
-            <a:graphic xmlns:a="http://schemas.openxmlformats.org/drawingml/2006/main">
-              <a:graphicData uri="http://schemas.openxmlformats.org/drawingml/2006/picture">
-                <pic:pic xmlns:pic="http://schemas.openxmlformats.org/drawingml/2006/picture">
-                  <pic:nvPicPr>
-                    <pic:cNvPr id="5" name="Imagem 56" descr="C:\Users\Lucas\Documents\GitHub\projeto-final-v0\work 2024\images\efficiency x width\Efficiency x width channel 7.pngEfficiency x width channel 7"/>
-                    <pic:cNvPicPr>
-                      <a:picLocks noChangeAspect="1"/>
-                    </pic:cNvPicPr>
-                  </pic:nvPicPr>
-                  <pic:blipFill>
-                    <a:blip r:embed="rId32"/>
-                    <a:srcRect t="6118" b="6118"/>
-                    <a:stretch>
-                      <a:fillRect/>
-                    </a:stretch>
-                  </pic:blipFill>
-                  <pic:spPr>
-                    <a:xfrm>
-                      <a:off x="0" y="0"/>
-                      <a:ext cx="4343400" cy="2859405"/>
-                    </a:xfrm>
-                    <a:prstGeom prst="rect">
-                      <a:avLst/>
-                    </a:prstGeom>
-                    <a:noFill/>
-                    <a:ln>
-                      <a:noFill/>
-                    </a:ln>
-                  </pic:spPr>
-                </pic:pic>
-              </a:graphicData>
-            </a:graphic>
-          </wp:inline>
-        </w:drawing>
-      </w:r>
-    </w:p>
-    <w:p>
-      <w:pPr>
-        <w:pStyle w:val="33"/>
-        <w:bidi w:val="0"/>
-        <w:rPr>
-          <w:rFonts w:hint="default"/>
-          <w:lang w:val="pt-BR"/>
-        </w:rPr>
-      </w:pPr>
-      <w:r>
-        <w:t xml:space="preserve">Figura </w:t>
-      </w:r>
-      <w:r>
-        <w:fldChar w:fldCharType="begin"/>
-      </w:r>
-      <w:r>
-        <w:instrText xml:space="preserve"> SEQ Figura \* ARABIC </w:instrText>
-      </w:r>
-      <w:r>
-        <w:fldChar w:fldCharType="separate"/>
-      </w:r>
-      <w:r>
-        <w:t>15</w:t>
-      </w:r>
-      <w:r>
-        <w:fldChar w:fldCharType="end"/>
-      </w:r>
-      <w:bookmarkStart w:id="49" w:name="_Toc25853"/>
-      <w:r>
-        <w:rPr>
-          <w:lang w:val="pt-BR"/>
-        </w:rPr>
-        <w:t xml:space="preserve"> - </w:t>
-      </w:r>
-      <w:r>
-        <w:rPr>
-          <w:rFonts w:hint="default"/>
-          <w:lang w:val="pt-BR"/>
-        </w:rPr>
-        <w:t xml:space="preserve">Eficiência x </w:t>
-      </w:r>
-      <w:r>
-        <w:rPr>
-          <w:rFonts w:hint="default"/>
-          <w:i/>
-          <w:iCs/>
-          <w:lang w:val="pt-BR"/>
-        </w:rPr>
-        <w:t>width</w:t>
-      </w:r>
-      <w:r>
-        <w:rPr>
-          <w:rFonts w:hint="default"/>
-          <w:lang w:val="pt-BR"/>
-        </w:rPr>
-        <w:t xml:space="preserve"> do canal 7</w:t>
-      </w:r>
-      <w:bookmarkEnd w:id="49"/>
-    </w:p>
-    <w:p>
-      <w:pPr>
-        <w:pStyle w:val="4"/>
-        <w:ind w:left="0" w:leftChars="0" w:firstLine="709" w:firstLineChars="0"/>
-        <w:rPr>
-          <w:rFonts w:hint="default"/>
-          <w:lang w:val="pt-BR"/>
-        </w:rPr>
-      </w:pPr>
-      <w:r>
-        <w:rPr>
-          <w:rFonts w:hint="default"/>
-          <w:lang w:val="pt-BR"/>
-        </w:rPr>
-        <w:t xml:space="preserve">A eficiência começa em zero para um pulso de largura nula, como é de se esperar, e então cresce rapidamente até atingir a unidade numa largura próxima de 10 ns, já que o </w:t>
-      </w:r>
-      <w:r>
-        <w:rPr>
-          <w:rFonts w:hint="default"/>
-          <w:i/>
-          <w:lang w:val="pt-BR"/>
-        </w:rPr>
-        <w:t>threshold</w:t>
-      </w:r>
-      <w:r>
-        <w:rPr>
-          <w:rFonts w:hint="default"/>
-          <w:lang w:val="pt-BR"/>
-        </w:rPr>
-        <w:t xml:space="preserve"> foi calibrado para esse valor. Há então um </w:t>
-      </w:r>
-      <w:r>
-        <w:rPr>
-          <w:rFonts w:hint="default"/>
-          <w:i/>
-          <w:iCs/>
-          <w:lang w:val="pt-BR"/>
-        </w:rPr>
-        <w:t>overshoot</w:t>
-      </w:r>
-      <w:r>
-        <w:rPr>
-          <w:rFonts w:hint="default"/>
-          <w:lang w:val="pt-BR"/>
-        </w:rPr>
-        <w:t xml:space="preserve"> da eficiência acima de um para valores maiores que 10 ns, e o valor então se estabiliza próximo de um novamente, quando a largura vai passando de 50 ns. Isso indica que o contador tem sua melhor performance em pulsos um pouco mais largos do que os da </w:t>
-      </w:r>
-      <w:r>
-        <w:rPr>
-          <w:rFonts w:hint="default"/>
-          <w:i/>
-          <w:lang w:val="pt-BR"/>
-        </w:rPr>
-        <w:t>SiPM</w:t>
-      </w:r>
-      <w:r>
-        <w:rPr>
-          <w:rFonts w:hint="default"/>
-          <w:lang w:val="pt-BR"/>
-        </w:rPr>
-        <w:t>.</w:t>
-      </w:r>
     </w:p>
     <w:p>
       <w:pPr>
@@ -16193,6 +16171,13 @@
           <w:lang w:val="pt-BR"/>
         </w:rPr>
       </w:pPr>
+      <w:r>
+        <w:rPr>
+          <w:rFonts w:hint="default"/>
+          <w:lang w:val="pt-BR"/>
+        </w:rPr>
+        <w:tab/>
+      </w:r>
     </w:p>
     <w:p>
       <w:pPr>
@@ -16203,122 +16188,8 @@
           <w:lang w:val="pt-BR"/>
         </w:rPr>
       </w:pPr>
-      <w:r>
-        <w:rPr>
-          <w:rFonts w:hint="default"/>
-          <w:lang w:val="pt-BR"/>
-        </w:rPr>
-        <w:tab/>
-      </w:r>
-    </w:p>
-    <w:p>
-      <w:pPr>
-        <w:pStyle w:val="4"/>
-        <w:rPr>
-          <w:rFonts w:hint="default"/>
-          <w:lang w:val="pt-BR"/>
-        </w:rPr>
-      </w:pPr>
-    </w:p>
-    <w:p>
-      <w:pPr>
-        <w:pStyle w:val="4"/>
-        <w:rPr>
-          <w:rFonts w:hint="default"/>
-          <w:lang w:val="pt-BR"/>
-        </w:rPr>
-      </w:pPr>
-    </w:p>
-    <w:p>
-      <w:pPr>
-        <w:pStyle w:val="4"/>
-        <w:rPr>
-          <w:rFonts w:hint="default"/>
-          <w:lang w:val="pt-BR"/>
-        </w:rPr>
-      </w:pPr>
-    </w:p>
-    <w:p>
-      <w:pPr>
-        <w:pStyle w:val="4"/>
-        <w:rPr>
-          <w:rFonts w:hint="default"/>
-          <w:lang w:val="pt-BR"/>
-        </w:rPr>
-      </w:pPr>
-    </w:p>
-    <w:p>
-      <w:pPr>
-        <w:pStyle w:val="4"/>
-        <w:rPr>
-          <w:rFonts w:hint="default"/>
-          <w:lang w:val="pt-BR"/>
-        </w:rPr>
-      </w:pPr>
-    </w:p>
-    <w:p>
-      <w:pPr>
-        <w:pStyle w:val="4"/>
-        <w:rPr>
-          <w:rFonts w:hint="default"/>
-          <w:lang w:val="pt-BR"/>
-        </w:rPr>
-      </w:pPr>
-    </w:p>
-    <w:p>
-      <w:pPr>
-        <w:pStyle w:val="4"/>
-        <w:rPr>
-          <w:rFonts w:hint="default"/>
-          <w:lang w:val="pt-BR"/>
-        </w:rPr>
-      </w:pPr>
-    </w:p>
-    <w:p>
-      <w:pPr>
-        <w:pStyle w:val="4"/>
-        <w:rPr>
-          <w:rFonts w:hint="default"/>
-          <w:lang w:val="pt-BR"/>
-        </w:rPr>
-      </w:pPr>
-    </w:p>
-    <w:p>
-      <w:pPr>
-        <w:pStyle w:val="4"/>
-        <w:rPr>
-          <w:rFonts w:hint="default"/>
-          <w:lang w:val="pt-BR"/>
-        </w:rPr>
-      </w:pPr>
-    </w:p>
-    <w:p>
-      <w:pPr>
-        <w:pStyle w:val="4"/>
-        <w:rPr>
-          <w:rFonts w:hint="default"/>
-          <w:lang w:val="pt-BR"/>
-        </w:rPr>
-      </w:pPr>
-    </w:p>
-    <w:p>
-      <w:pPr>
-        <w:pStyle w:val="4"/>
-        <w:rPr>
-          <w:rFonts w:hint="default"/>
-          <w:lang w:val="pt-BR"/>
-        </w:rPr>
-      </w:pPr>
-    </w:p>
-    <w:p>
-      <w:pPr>
-        <w:pStyle w:val="4"/>
-        <w:ind w:left="0" w:leftChars="0" w:firstLine="0" w:firstLineChars="0"/>
-        <w:rPr>
-          <w:rFonts w:hint="default"/>
-          <w:lang w:val="pt-BR"/>
-        </w:rPr>
-      </w:pPr>
+      <w:bookmarkStart w:id="56" w:name="_GoBack"/>
+      <w:bookmarkEnd w:id="56"/>
     </w:p>
     <w:p>
       <w:pPr>
@@ -16329,7 +16200,7 @@
           <w:lang w:val="pt-BR"/>
         </w:rPr>
       </w:pPr>
-      <w:bookmarkStart w:id="50" w:name="_Toc19353"/>
+      <w:bookmarkStart w:id="49" w:name="_Toc19353"/>
       <w:r>
         <w:rPr>
           <w:rFonts w:hint="default"/>
@@ -16337,7 +16208,7 @@
         </w:rPr>
         <w:t>Conclusão</w:t>
       </w:r>
-      <w:bookmarkEnd w:id="50"/>
+      <w:bookmarkEnd w:id="49"/>
     </w:p>
     <w:p>
       <w:pPr>
@@ -16378,14 +16249,14 @@
           <w:lang w:eastAsia="pt-BR"/>
         </w:rPr>
       </w:pPr>
-      <w:bookmarkStart w:id="51" w:name="_Toc297219008"/>
+      <w:bookmarkStart w:id="50" w:name="_Toc297219008"/>
       <w:r>
         <w:rPr>
           <w:lang w:val="pt-BR"/>
         </w:rPr>
         <w:br w:type="page"/>
       </w:r>
-      <w:bookmarkStart w:id="52" w:name="_Toc16314"/>
+      <w:bookmarkStart w:id="51" w:name="_Toc16314"/>
       <w:r>
         <w:rPr>
           <w:rStyle w:val="85"/>
@@ -16395,8 +16266,8 @@
         </w:rPr>
         <w:t>REFERÊNCIAS</w:t>
       </w:r>
+      <w:bookmarkEnd w:id="50"/>
       <w:bookmarkEnd w:id="51"/>
-      <w:bookmarkEnd w:id="52"/>
     </w:p>
     <w:p>
       <w:pPr>
@@ -17407,7 +17278,7 @@
       <w:pPr>
         <w:pStyle w:val="83"/>
       </w:pPr>
-      <w:bookmarkStart w:id="53" w:name="_Toc26780"/>
+      <w:bookmarkStart w:id="52" w:name="_Toc26780"/>
       <w:r>
         <w:rPr>
           <w:rFonts w:hint="default"/>
@@ -17432,7 +17303,7 @@
         </w:rPr>
         <w:t>FPGA</w:t>
       </w:r>
-      <w:bookmarkEnd w:id="53"/>
+      <w:bookmarkEnd w:id="52"/>
     </w:p>
     <w:p>
       <w:pPr>
@@ -17502,7 +17373,7 @@
       <w:pPr>
         <w:pStyle w:val="83"/>
       </w:pPr>
-      <w:bookmarkStart w:id="54" w:name="_Toc18198"/>
+      <w:bookmarkStart w:id="53" w:name="_Toc18198"/>
       <w:r>
         <w:rPr>
           <w:rFonts w:hint="default"/>
@@ -17519,7 +17390,7 @@
         </w:rPr>
         <w:t xml:space="preserve"> do ESP32</w:t>
       </w:r>
-      <w:bookmarkEnd w:id="54"/>
+      <w:bookmarkEnd w:id="53"/>
     </w:p>
     <w:p>
       <w:pPr>
@@ -17590,7 +17461,7 @@
       <w:pPr>
         <w:pStyle w:val="83"/>
       </w:pPr>
-      <w:bookmarkStart w:id="55" w:name="_Toc9593"/>
+      <w:bookmarkStart w:id="54" w:name="_Toc9593"/>
       <w:r>
         <w:rPr>
           <w:rFonts w:hint="default"/>
@@ -17606,7 +17477,7 @@
         </w:rPr>
         <w:t>PyControl</w:t>
       </w:r>
-      <w:bookmarkEnd w:id="55"/>
+      <w:bookmarkEnd w:id="54"/>
     </w:p>
     <w:p>
       <w:pPr>
@@ -17837,7 +17708,7 @@
         <w:pStyle w:val="84"/>
         <w:bidi w:val="0"/>
       </w:pPr>
-      <w:bookmarkStart w:id="56" w:name="_Toc19788"/>
+      <w:bookmarkStart w:id="55" w:name="_Toc19788"/>
       <w:r>
         <w:rPr>
           <w:rFonts w:hint="default"/>
@@ -17845,7 +17716,7 @@
         </w:rPr>
         <w:t>Alguma coisa</w:t>
       </w:r>
-      <w:bookmarkEnd w:id="56"/>
+      <w:bookmarkEnd w:id="55"/>
     </w:p>
     <w:p>
       <w:pPr>

</xml_diff>

<commit_message>
Escrever o capítulo de Conclusão
</commit_message>
<xml_diff>
--- a/work 2024/Formatado review 2.docx
+++ b/work 2024/Formatado review 2.docx
@@ -1749,7 +1749,7 @@
         <w:rPr>
           <w:lang w:val="pt-BR"/>
         </w:rPr>
-        <w:instrText xml:space="preserve"> HYPERLINK \l _Toc15597 </w:instrText>
+        <w:instrText xml:space="preserve"> HYPERLINK \l _Toc16736 </w:instrText>
       </w:r>
       <w:r>
         <w:rPr>
@@ -1780,7 +1780,7 @@
         <w:fldChar w:fldCharType="begin"/>
       </w:r>
       <w:r>
-        <w:instrText xml:space="preserve"> PAGEREF _Toc15597 \h </w:instrText>
+        <w:instrText xml:space="preserve"> PAGEREF _Toc16736 \h </w:instrText>
       </w:r>
       <w:r>
         <w:fldChar w:fldCharType="separate"/>
@@ -1812,7 +1812,7 @@
         <w:rPr>
           <w:lang w:val="pt-BR"/>
         </w:rPr>
-        <w:instrText xml:space="preserve"> HYPERLINK \l _Toc6669 </w:instrText>
+        <w:instrText xml:space="preserve"> HYPERLINK \l _Toc298 </w:instrText>
       </w:r>
       <w:r>
         <w:rPr>
@@ -1882,7 +1882,7 @@
         <w:fldChar w:fldCharType="begin"/>
       </w:r>
       <w:r>
-        <w:instrText xml:space="preserve"> PAGEREF _Toc6669 \h </w:instrText>
+        <w:instrText xml:space="preserve"> PAGEREF _Toc298 \h </w:instrText>
       </w:r>
       <w:r>
         <w:fldChar w:fldCharType="separate"/>
@@ -1914,7 +1914,7 @@
         <w:rPr>
           <w:lang w:val="pt-BR"/>
         </w:rPr>
-        <w:instrText xml:space="preserve"> HYPERLINK \l _Toc5676 </w:instrText>
+        <w:instrText xml:space="preserve"> HYPERLINK \l _Toc20902 </w:instrText>
       </w:r>
       <w:r>
         <w:rPr>
@@ -1959,7 +1959,7 @@
         <w:fldChar w:fldCharType="begin"/>
       </w:r>
       <w:r>
-        <w:instrText xml:space="preserve"> PAGEREF _Toc5676 \h </w:instrText>
+        <w:instrText xml:space="preserve"> PAGEREF _Toc20902 \h </w:instrText>
       </w:r>
       <w:r>
         <w:fldChar w:fldCharType="separate"/>
@@ -1991,7 +1991,7 @@
         <w:rPr>
           <w:lang w:val="pt-BR"/>
         </w:rPr>
-        <w:instrText xml:space="preserve"> HYPERLINK \l _Toc27053 </w:instrText>
+        <w:instrText xml:space="preserve"> HYPERLINK \l _Toc31212 </w:instrText>
       </w:r>
       <w:r>
         <w:rPr>
@@ -2035,7 +2035,7 @@
         <w:fldChar w:fldCharType="begin"/>
       </w:r>
       <w:r>
-        <w:instrText xml:space="preserve"> PAGEREF _Toc27053 \h </w:instrText>
+        <w:instrText xml:space="preserve"> PAGEREF _Toc31212 \h </w:instrText>
       </w:r>
       <w:r>
         <w:fldChar w:fldCharType="separate"/>
@@ -2067,7 +2067,7 @@
         <w:rPr>
           <w:lang w:val="pt-BR"/>
         </w:rPr>
-        <w:instrText xml:space="preserve"> HYPERLINK \l _Toc6066 </w:instrText>
+        <w:instrText xml:space="preserve"> HYPERLINK \l _Toc31254 </w:instrText>
       </w:r>
       <w:r>
         <w:rPr>
@@ -2098,7 +2098,7 @@
         <w:fldChar w:fldCharType="begin"/>
       </w:r>
       <w:r>
-        <w:instrText xml:space="preserve"> PAGEREF _Toc6066 \h </w:instrText>
+        <w:instrText xml:space="preserve"> PAGEREF _Toc31254 \h </w:instrText>
       </w:r>
       <w:r>
         <w:fldChar w:fldCharType="separate"/>
@@ -2130,7 +2130,7 @@
         <w:rPr>
           <w:lang w:val="pt-BR"/>
         </w:rPr>
-        <w:instrText xml:space="preserve"> HYPERLINK \l _Toc8331 </w:instrText>
+        <w:instrText xml:space="preserve"> HYPERLINK \l _Toc30066 </w:instrText>
       </w:r>
       <w:r>
         <w:rPr>
@@ -2168,7 +2168,7 @@
         <w:fldChar w:fldCharType="begin"/>
       </w:r>
       <w:r>
-        <w:instrText xml:space="preserve"> PAGEREF _Toc8331 \h </w:instrText>
+        <w:instrText xml:space="preserve"> PAGEREF _Toc30066 \h </w:instrText>
       </w:r>
       <w:r>
         <w:fldChar w:fldCharType="separate"/>
@@ -2200,7 +2200,7 @@
         <w:rPr>
           <w:lang w:val="pt-BR"/>
         </w:rPr>
-        <w:instrText xml:space="preserve"> HYPERLINK \l _Toc11500 </w:instrText>
+        <w:instrText xml:space="preserve"> HYPERLINK \l _Toc32589 </w:instrText>
       </w:r>
       <w:r>
         <w:rPr>
@@ -2238,7 +2238,7 @@
         <w:fldChar w:fldCharType="begin"/>
       </w:r>
       <w:r>
-        <w:instrText xml:space="preserve"> PAGEREF _Toc11500 \h </w:instrText>
+        <w:instrText xml:space="preserve"> PAGEREF _Toc32589 \h </w:instrText>
       </w:r>
       <w:r>
         <w:fldChar w:fldCharType="separate"/>
@@ -2270,7 +2270,7 @@
         <w:rPr>
           <w:lang w:val="pt-BR"/>
         </w:rPr>
-        <w:instrText xml:space="preserve"> HYPERLINK \l _Toc8094 </w:instrText>
+        <w:instrText xml:space="preserve"> HYPERLINK \l _Toc26355 </w:instrText>
       </w:r>
       <w:r>
         <w:rPr>
@@ -2314,7 +2314,7 @@
         <w:fldChar w:fldCharType="begin"/>
       </w:r>
       <w:r>
-        <w:instrText xml:space="preserve"> PAGEREF _Toc8094 \h </w:instrText>
+        <w:instrText xml:space="preserve"> PAGEREF _Toc26355 \h </w:instrText>
       </w:r>
       <w:r>
         <w:fldChar w:fldCharType="separate"/>
@@ -2346,7 +2346,7 @@
         <w:rPr>
           <w:lang w:val="pt-BR"/>
         </w:rPr>
-        <w:instrText xml:space="preserve"> HYPERLINK \l _Toc10675 </w:instrText>
+        <w:instrText xml:space="preserve"> HYPERLINK \l _Toc17629 </w:instrText>
       </w:r>
       <w:r>
         <w:rPr>
@@ -2377,7 +2377,7 @@
         <w:fldChar w:fldCharType="begin"/>
       </w:r>
       <w:r>
-        <w:instrText xml:space="preserve"> PAGEREF _Toc10675 \h </w:instrText>
+        <w:instrText xml:space="preserve"> PAGEREF _Toc17629 \h </w:instrText>
       </w:r>
       <w:r>
         <w:fldChar w:fldCharType="separate"/>
@@ -2409,7 +2409,7 @@
         <w:rPr>
           <w:lang w:val="pt-BR"/>
         </w:rPr>
-        <w:instrText xml:space="preserve"> HYPERLINK \l _Toc7578 </w:instrText>
+        <w:instrText xml:space="preserve"> HYPERLINK \l _Toc23075 </w:instrText>
       </w:r>
       <w:r>
         <w:rPr>
@@ -2440,7 +2440,7 @@
         <w:fldChar w:fldCharType="begin"/>
       </w:r>
       <w:r>
-        <w:instrText xml:space="preserve"> PAGEREF _Toc7578 \h </w:instrText>
+        <w:instrText xml:space="preserve"> PAGEREF _Toc23075 \h </w:instrText>
       </w:r>
       <w:r>
         <w:fldChar w:fldCharType="separate"/>
@@ -2472,7 +2472,7 @@
         <w:rPr>
           <w:lang w:val="pt-BR"/>
         </w:rPr>
-        <w:instrText xml:space="preserve"> HYPERLINK \l _Toc24445 </w:instrText>
+        <w:instrText xml:space="preserve"> HYPERLINK \l _Toc7339 </w:instrText>
       </w:r>
       <w:r>
         <w:rPr>
@@ -2503,7 +2503,7 @@
         <w:fldChar w:fldCharType="begin"/>
       </w:r>
       <w:r>
-        <w:instrText xml:space="preserve"> PAGEREF _Toc24445 \h </w:instrText>
+        <w:instrText xml:space="preserve"> PAGEREF _Toc7339 \h </w:instrText>
       </w:r>
       <w:r>
         <w:fldChar w:fldCharType="separate"/>
@@ -2535,7 +2535,7 @@
         <w:rPr>
           <w:lang w:val="pt-BR"/>
         </w:rPr>
-        <w:instrText xml:space="preserve"> HYPERLINK \l _Toc1477 </w:instrText>
+        <w:instrText xml:space="preserve"> HYPERLINK \l _Toc23985 </w:instrText>
       </w:r>
       <w:r>
         <w:rPr>
@@ -2606,7 +2606,7 @@
         <w:fldChar w:fldCharType="begin"/>
       </w:r>
       <w:r>
-        <w:instrText xml:space="preserve"> PAGEREF _Toc1477 \h </w:instrText>
+        <w:instrText xml:space="preserve"> PAGEREF _Toc23985 \h </w:instrText>
       </w:r>
       <w:r>
         <w:fldChar w:fldCharType="separate"/>
@@ -2638,7 +2638,7 @@
         <w:rPr>
           <w:lang w:val="pt-BR"/>
         </w:rPr>
-        <w:instrText xml:space="preserve"> HYPERLINK \l _Toc4816 </w:instrText>
+        <w:instrText xml:space="preserve"> HYPERLINK \l _Toc9621 </w:instrText>
       </w:r>
       <w:r>
         <w:rPr>
@@ -2669,7 +2669,7 @@
         <w:fldChar w:fldCharType="begin"/>
       </w:r>
       <w:r>
-        <w:instrText xml:space="preserve"> PAGEREF _Toc4816 \h </w:instrText>
+        <w:instrText xml:space="preserve"> PAGEREF _Toc9621 \h </w:instrText>
       </w:r>
       <w:r>
         <w:fldChar w:fldCharType="separate"/>
@@ -2701,7 +2701,7 @@
         <w:rPr>
           <w:lang w:val="pt-BR"/>
         </w:rPr>
-        <w:instrText xml:space="preserve"> HYPERLINK \l _Toc14599 </w:instrText>
+        <w:instrText xml:space="preserve"> HYPERLINK \l _Toc30484 </w:instrText>
       </w:r>
       <w:r>
         <w:rPr>
@@ -2721,9 +2721,18 @@
       <w:r>
         <w:rPr>
           <w:rFonts w:hint="default"/>
-          <w:lang w:val="pt-BR"/>
-        </w:rPr>
-        <w:t xml:space="preserve">Eficiência x </w:t>
+          <w:i/>
+          <w:iCs/>
+          <w:lang w:val="pt-BR"/>
+        </w:rPr>
+        <w:t>Ratio</w:t>
+      </w:r>
+      <w:r>
+        <w:rPr>
+          <w:rFonts w:hint="default"/>
+          <w:lang w:val="pt-BR"/>
+        </w:rPr>
+        <w:t xml:space="preserve"> x </w:t>
       </w:r>
       <w:r>
         <w:rPr>
@@ -2738,6 +2747,528 @@
           <w:rFonts w:hint="default"/>
           <w:lang w:val="pt-BR"/>
         </w:rPr>
+        <w:t xml:space="preserve"> do canal 1</w:t>
+      </w:r>
+      <w:r>
+        <w:tab/>
+      </w:r>
+      <w:r>
+        <w:fldChar w:fldCharType="begin"/>
+      </w:r>
+      <w:r>
+        <w:instrText xml:space="preserve"> PAGEREF _Toc30484 \h </w:instrText>
+      </w:r>
+      <w:r>
+        <w:fldChar w:fldCharType="separate"/>
+      </w:r>
+      <w:r>
+        <w:t>39</w:t>
+      </w:r>
+      <w:r>
+        <w:fldChar w:fldCharType="end"/>
+      </w:r>
+      <w:r>
+        <w:rPr>
+          <w:lang w:val="pt-BR"/>
+        </w:rPr>
+        <w:fldChar w:fldCharType="end"/>
+      </w:r>
+    </w:p>
+    <w:p>
+      <w:pPr>
+        <w:pStyle w:val="25"/>
+      </w:pPr>
+      <w:r>
+        <w:rPr>
+          <w:lang w:val="pt-BR"/>
+        </w:rPr>
+        <w:fldChar w:fldCharType="begin"/>
+      </w:r>
+      <w:r>
+        <w:rPr>
+          <w:lang w:val="pt-BR"/>
+        </w:rPr>
+        <w:instrText xml:space="preserve"> HYPERLINK \l _Toc32088 </w:instrText>
+      </w:r>
+      <w:r>
+        <w:rPr>
+          <w:lang w:val="pt-BR"/>
+        </w:rPr>
+        <w:fldChar w:fldCharType="separate"/>
+      </w:r>
+      <w:r>
+        <w:t xml:space="preserve">Figura 15 </w:t>
+      </w:r>
+      <w:r>
+        <w:rPr>
+          <w:lang w:val="pt-BR"/>
+        </w:rPr>
+        <w:t xml:space="preserve"> - </w:t>
+      </w:r>
+      <w:r>
+        <w:rPr>
+          <w:rFonts w:hint="default"/>
+          <w:i/>
+          <w:iCs/>
+          <w:lang w:val="pt-BR"/>
+        </w:rPr>
+        <w:t>Ratio</w:t>
+      </w:r>
+      <w:r>
+        <w:rPr>
+          <w:rFonts w:hint="default"/>
+          <w:lang w:val="pt-BR"/>
+        </w:rPr>
+        <w:t xml:space="preserve"> x </w:t>
+      </w:r>
+      <w:r>
+        <w:rPr>
+          <w:rFonts w:hint="default"/>
+          <w:i/>
+          <w:lang w:val="pt-BR"/>
+        </w:rPr>
+        <w:t>threshold</w:t>
+      </w:r>
+      <w:r>
+        <w:rPr>
+          <w:rFonts w:hint="default"/>
+          <w:lang w:val="pt-BR"/>
+        </w:rPr>
+        <w:t xml:space="preserve"> do canal 2</w:t>
+      </w:r>
+      <w:r>
+        <w:tab/>
+      </w:r>
+      <w:r>
+        <w:fldChar w:fldCharType="begin"/>
+      </w:r>
+      <w:r>
+        <w:instrText xml:space="preserve"> PAGEREF _Toc32088 \h </w:instrText>
+      </w:r>
+      <w:r>
+        <w:fldChar w:fldCharType="separate"/>
+      </w:r>
+      <w:r>
+        <w:t>39</w:t>
+      </w:r>
+      <w:r>
+        <w:fldChar w:fldCharType="end"/>
+      </w:r>
+      <w:r>
+        <w:rPr>
+          <w:lang w:val="pt-BR"/>
+        </w:rPr>
+        <w:fldChar w:fldCharType="end"/>
+      </w:r>
+    </w:p>
+    <w:p>
+      <w:pPr>
+        <w:pStyle w:val="25"/>
+      </w:pPr>
+      <w:r>
+        <w:rPr>
+          <w:lang w:val="pt-BR"/>
+        </w:rPr>
+        <w:fldChar w:fldCharType="begin"/>
+      </w:r>
+      <w:r>
+        <w:rPr>
+          <w:lang w:val="pt-BR"/>
+        </w:rPr>
+        <w:instrText xml:space="preserve"> HYPERLINK \l _Toc903 </w:instrText>
+      </w:r>
+      <w:r>
+        <w:rPr>
+          <w:lang w:val="pt-BR"/>
+        </w:rPr>
+        <w:fldChar w:fldCharType="separate"/>
+      </w:r>
+      <w:r>
+        <w:t xml:space="preserve">Figura 16 </w:t>
+      </w:r>
+      <w:r>
+        <w:rPr>
+          <w:lang w:val="pt-BR"/>
+        </w:rPr>
+        <w:t xml:space="preserve"> - </w:t>
+      </w:r>
+      <w:r>
+        <w:rPr>
+          <w:rFonts w:hint="default"/>
+          <w:i/>
+          <w:iCs/>
+          <w:lang w:val="pt-BR"/>
+        </w:rPr>
+        <w:t>Ratio</w:t>
+      </w:r>
+      <w:r>
+        <w:rPr>
+          <w:rFonts w:hint="default"/>
+          <w:lang w:val="pt-BR"/>
+        </w:rPr>
+        <w:t xml:space="preserve"> x </w:t>
+      </w:r>
+      <w:r>
+        <w:rPr>
+          <w:rFonts w:hint="default"/>
+          <w:i/>
+          <w:lang w:val="pt-BR"/>
+        </w:rPr>
+        <w:t>threshold</w:t>
+      </w:r>
+      <w:r>
+        <w:rPr>
+          <w:rFonts w:hint="default"/>
+          <w:lang w:val="pt-BR"/>
+        </w:rPr>
+        <w:t xml:space="preserve"> do canal 3</w:t>
+      </w:r>
+      <w:r>
+        <w:tab/>
+      </w:r>
+      <w:r>
+        <w:fldChar w:fldCharType="begin"/>
+      </w:r>
+      <w:r>
+        <w:instrText xml:space="preserve"> PAGEREF _Toc903 \h </w:instrText>
+      </w:r>
+      <w:r>
+        <w:fldChar w:fldCharType="separate"/>
+      </w:r>
+      <w:r>
+        <w:t>40</w:t>
+      </w:r>
+      <w:r>
+        <w:fldChar w:fldCharType="end"/>
+      </w:r>
+      <w:r>
+        <w:rPr>
+          <w:lang w:val="pt-BR"/>
+        </w:rPr>
+        <w:fldChar w:fldCharType="end"/>
+      </w:r>
+    </w:p>
+    <w:p>
+      <w:pPr>
+        <w:pStyle w:val="25"/>
+      </w:pPr>
+      <w:r>
+        <w:rPr>
+          <w:lang w:val="pt-BR"/>
+        </w:rPr>
+        <w:fldChar w:fldCharType="begin"/>
+      </w:r>
+      <w:r>
+        <w:rPr>
+          <w:lang w:val="pt-BR"/>
+        </w:rPr>
+        <w:instrText xml:space="preserve"> HYPERLINK \l _Toc18865 </w:instrText>
+      </w:r>
+      <w:r>
+        <w:rPr>
+          <w:lang w:val="pt-BR"/>
+        </w:rPr>
+        <w:fldChar w:fldCharType="separate"/>
+      </w:r>
+      <w:r>
+        <w:t xml:space="preserve">Figura 17 </w:t>
+      </w:r>
+      <w:r>
+        <w:rPr>
+          <w:lang w:val="pt-BR"/>
+        </w:rPr>
+        <w:t xml:space="preserve"> - </w:t>
+      </w:r>
+      <w:r>
+        <w:rPr>
+          <w:rFonts w:hint="default"/>
+          <w:i/>
+          <w:iCs/>
+          <w:lang w:val="pt-BR"/>
+        </w:rPr>
+        <w:t>Ratio</w:t>
+      </w:r>
+      <w:r>
+        <w:rPr>
+          <w:rFonts w:hint="default"/>
+          <w:lang w:val="pt-BR"/>
+        </w:rPr>
+        <w:t xml:space="preserve"> x </w:t>
+      </w:r>
+      <w:r>
+        <w:rPr>
+          <w:rFonts w:hint="default"/>
+          <w:i/>
+          <w:lang w:val="pt-BR"/>
+        </w:rPr>
+        <w:t>threshold</w:t>
+      </w:r>
+      <w:r>
+        <w:rPr>
+          <w:rFonts w:hint="default"/>
+          <w:lang w:val="pt-BR"/>
+        </w:rPr>
+        <w:t xml:space="preserve"> do canal 4</w:t>
+      </w:r>
+      <w:r>
+        <w:tab/>
+      </w:r>
+      <w:r>
+        <w:fldChar w:fldCharType="begin"/>
+      </w:r>
+      <w:r>
+        <w:instrText xml:space="preserve"> PAGEREF _Toc18865 \h </w:instrText>
+      </w:r>
+      <w:r>
+        <w:fldChar w:fldCharType="separate"/>
+      </w:r>
+      <w:r>
+        <w:t>40</w:t>
+      </w:r>
+      <w:r>
+        <w:fldChar w:fldCharType="end"/>
+      </w:r>
+      <w:r>
+        <w:rPr>
+          <w:lang w:val="pt-BR"/>
+        </w:rPr>
+        <w:fldChar w:fldCharType="end"/>
+      </w:r>
+    </w:p>
+    <w:p>
+      <w:pPr>
+        <w:pStyle w:val="25"/>
+      </w:pPr>
+      <w:r>
+        <w:rPr>
+          <w:lang w:val="pt-BR"/>
+        </w:rPr>
+        <w:fldChar w:fldCharType="begin"/>
+      </w:r>
+      <w:r>
+        <w:rPr>
+          <w:lang w:val="pt-BR"/>
+        </w:rPr>
+        <w:instrText xml:space="preserve"> HYPERLINK \l _Toc10834 </w:instrText>
+      </w:r>
+      <w:r>
+        <w:rPr>
+          <w:lang w:val="pt-BR"/>
+        </w:rPr>
+        <w:fldChar w:fldCharType="separate"/>
+      </w:r>
+      <w:r>
+        <w:t xml:space="preserve">Figura 18 </w:t>
+      </w:r>
+      <w:r>
+        <w:rPr>
+          <w:lang w:val="pt-BR"/>
+        </w:rPr>
+        <w:t xml:space="preserve"> - </w:t>
+      </w:r>
+      <w:r>
+        <w:rPr>
+          <w:rFonts w:hint="default"/>
+          <w:i/>
+          <w:iCs/>
+          <w:lang w:val="pt-BR"/>
+        </w:rPr>
+        <w:t>Ratio</w:t>
+      </w:r>
+      <w:r>
+        <w:rPr>
+          <w:rFonts w:hint="default"/>
+          <w:lang w:val="pt-BR"/>
+        </w:rPr>
+        <w:t xml:space="preserve"> x </w:t>
+      </w:r>
+      <w:r>
+        <w:rPr>
+          <w:rFonts w:hint="default"/>
+          <w:i/>
+          <w:lang w:val="pt-BR"/>
+        </w:rPr>
+        <w:t>threshold</w:t>
+      </w:r>
+      <w:r>
+        <w:rPr>
+          <w:rFonts w:hint="default"/>
+          <w:lang w:val="pt-BR"/>
+        </w:rPr>
+        <w:t xml:space="preserve"> do canal 5</w:t>
+      </w:r>
+      <w:r>
+        <w:tab/>
+      </w:r>
+      <w:r>
+        <w:fldChar w:fldCharType="begin"/>
+      </w:r>
+      <w:r>
+        <w:instrText xml:space="preserve"> PAGEREF _Toc10834 \h </w:instrText>
+      </w:r>
+      <w:r>
+        <w:fldChar w:fldCharType="separate"/>
+      </w:r>
+      <w:r>
+        <w:t>41</w:t>
+      </w:r>
+      <w:r>
+        <w:fldChar w:fldCharType="end"/>
+      </w:r>
+      <w:r>
+        <w:rPr>
+          <w:lang w:val="pt-BR"/>
+        </w:rPr>
+        <w:fldChar w:fldCharType="end"/>
+      </w:r>
+    </w:p>
+    <w:p>
+      <w:pPr>
+        <w:pStyle w:val="25"/>
+      </w:pPr>
+      <w:r>
+        <w:rPr>
+          <w:lang w:val="pt-BR"/>
+        </w:rPr>
+        <w:fldChar w:fldCharType="begin"/>
+      </w:r>
+      <w:r>
+        <w:rPr>
+          <w:lang w:val="pt-BR"/>
+        </w:rPr>
+        <w:instrText xml:space="preserve"> HYPERLINK \l _Toc23747 </w:instrText>
+      </w:r>
+      <w:r>
+        <w:rPr>
+          <w:lang w:val="pt-BR"/>
+        </w:rPr>
+        <w:fldChar w:fldCharType="separate"/>
+      </w:r>
+      <w:r>
+        <w:t xml:space="preserve">Figura 19 </w:t>
+      </w:r>
+      <w:r>
+        <w:rPr>
+          <w:lang w:val="pt-BR"/>
+        </w:rPr>
+        <w:t xml:space="preserve"> - </w:t>
+      </w:r>
+      <w:r>
+        <w:rPr>
+          <w:rFonts w:hint="default"/>
+          <w:i/>
+          <w:iCs/>
+          <w:lang w:val="pt-BR"/>
+        </w:rPr>
+        <w:t>Ratio</w:t>
+      </w:r>
+      <w:r>
+        <w:rPr>
+          <w:rFonts w:hint="default"/>
+          <w:lang w:val="pt-BR"/>
+        </w:rPr>
+        <w:t xml:space="preserve"> x </w:t>
+      </w:r>
+      <w:r>
+        <w:rPr>
+          <w:rFonts w:hint="default"/>
+          <w:i/>
+          <w:lang w:val="pt-BR"/>
+        </w:rPr>
+        <w:t>threshold</w:t>
+      </w:r>
+      <w:r>
+        <w:rPr>
+          <w:rFonts w:hint="default"/>
+          <w:lang w:val="pt-BR"/>
+        </w:rPr>
+        <w:t xml:space="preserve"> do canal 6</w:t>
+      </w:r>
+      <w:r>
+        <w:tab/>
+      </w:r>
+      <w:r>
+        <w:fldChar w:fldCharType="begin"/>
+      </w:r>
+      <w:r>
+        <w:instrText xml:space="preserve"> PAGEREF _Toc23747 \h </w:instrText>
+      </w:r>
+      <w:r>
+        <w:fldChar w:fldCharType="separate"/>
+      </w:r>
+      <w:r>
+        <w:t>41</w:t>
+      </w:r>
+      <w:r>
+        <w:fldChar w:fldCharType="end"/>
+      </w:r>
+      <w:r>
+        <w:rPr>
+          <w:lang w:val="pt-BR"/>
+        </w:rPr>
+        <w:fldChar w:fldCharType="end"/>
+      </w:r>
+    </w:p>
+    <w:p>
+      <w:pPr>
+        <w:pStyle w:val="25"/>
+      </w:pPr>
+      <w:r>
+        <w:rPr>
+          <w:lang w:val="pt-BR"/>
+        </w:rPr>
+        <w:fldChar w:fldCharType="begin"/>
+      </w:r>
+      <w:r>
+        <w:rPr>
+          <w:lang w:val="pt-BR"/>
+        </w:rPr>
+        <w:instrText xml:space="preserve"> HYPERLINK \l _Toc17484 </w:instrText>
+      </w:r>
+      <w:r>
+        <w:rPr>
+          <w:lang w:val="pt-BR"/>
+        </w:rPr>
+        <w:fldChar w:fldCharType="separate"/>
+      </w:r>
+      <w:r>
+        <w:t xml:space="preserve">Figura 20 </w:t>
+      </w:r>
+      <w:r>
+        <w:rPr>
+          <w:lang w:val="pt-BR"/>
+        </w:rPr>
+        <w:t xml:space="preserve"> - </w:t>
+      </w:r>
+      <w:r>
+        <w:rPr>
+          <w:rFonts w:hint="default"/>
+          <w:i/>
+          <w:iCs/>
+          <w:lang w:val="pt-BR"/>
+        </w:rPr>
+        <w:t>Ratio</w:t>
+      </w:r>
+      <w:r>
+        <w:rPr>
+          <w:rFonts w:hint="default"/>
+          <w:lang w:val="pt-BR"/>
+        </w:rPr>
+        <w:t xml:space="preserve"> x </w:t>
+      </w:r>
+      <w:r>
+        <w:rPr>
+          <w:rFonts w:hint="default"/>
+          <w:i/>
+          <w:lang w:val="pt-BR"/>
+        </w:rPr>
+        <w:t>threshold</w:t>
+      </w:r>
+      <w:r>
+        <w:rPr>
+          <w:rFonts w:hint="default"/>
+          <w:lang w:val="pt-BR"/>
+        </w:rPr>
         <w:t xml:space="preserve"> do canal 7</w:t>
       </w:r>
       <w:r>
@@ -2747,13 +3278,13 @@
         <w:fldChar w:fldCharType="begin"/>
       </w:r>
       <w:r>
-        <w:instrText xml:space="preserve"> PAGEREF _Toc14599 \h </w:instrText>
+        <w:instrText xml:space="preserve"> PAGEREF _Toc17484 \h </w:instrText>
       </w:r>
       <w:r>
         <w:fldChar w:fldCharType="separate"/>
       </w:r>
       <w:r>
-        <w:t>38</w:t>
+        <w:t>42</w:t>
       </w:r>
       <w:r>
         <w:fldChar w:fldCharType="end"/>
@@ -2779,7 +3310,7 @@
         <w:rPr>
           <w:lang w:val="pt-BR"/>
         </w:rPr>
-        <w:instrText xml:space="preserve"> HYPERLINK \l _Toc25853 </w:instrText>
+        <w:instrText xml:space="preserve"> HYPERLINK \l _Toc30905 </w:instrText>
       </w:r>
       <w:r>
         <w:rPr>
@@ -2788,7 +3319,7 @@
         <w:fldChar w:fldCharType="separate"/>
       </w:r>
       <w:r>
-        <w:t xml:space="preserve">Figura 15 </w:t>
+        <w:t xml:space="preserve">Figura 21 </w:t>
       </w:r>
       <w:r>
         <w:rPr>
@@ -2799,25 +3330,33 @@
       <w:r>
         <w:rPr>
           <w:rFonts w:hint="default"/>
-          <w:lang w:val="pt-BR"/>
-        </w:rPr>
-        <w:t xml:space="preserve">Eficiência x </w:t>
-      </w:r>
-      <w:r>
-        <w:rPr>
-          <w:rFonts w:hint="default"/>
           <w:i/>
           <w:iCs/>
           <w:lang w:val="pt-BR"/>
         </w:rPr>
-        <w:t>width</w:t>
-      </w:r>
-      <w:r>
-        <w:rPr>
-          <w:rFonts w:hint="default"/>
-          <w:lang w:val="pt-BR"/>
-        </w:rPr>
-        <w:t xml:space="preserve"> do canal 7</w:t>
+        <w:t>Ratio</w:t>
+      </w:r>
+      <w:r>
+        <w:rPr>
+          <w:rFonts w:hint="default"/>
+          <w:lang w:val="pt-BR"/>
+        </w:rPr>
+        <w:t xml:space="preserve"> x </w:t>
+      </w:r>
+      <w:r>
+        <w:rPr>
+          <w:rFonts w:hint="default"/>
+          <w:i/>
+          <w:lang w:val="pt-BR"/>
+        </w:rPr>
+        <w:t>threshold</w:t>
+      </w:r>
+      <w:r>
+        <w:rPr>
+          <w:rFonts w:hint="default"/>
+          <w:lang w:val="pt-BR"/>
+        </w:rPr>
+        <w:t xml:space="preserve"> do canal 8</w:t>
       </w:r>
       <w:r>
         <w:tab/>
@@ -2826,13 +3365,361 @@
         <w:fldChar w:fldCharType="begin"/>
       </w:r>
       <w:r>
-        <w:instrText xml:space="preserve"> PAGEREF _Toc25853 \h </w:instrText>
+        <w:instrText xml:space="preserve"> PAGEREF _Toc30905 \h </w:instrText>
       </w:r>
       <w:r>
         <w:fldChar w:fldCharType="separate"/>
       </w:r>
       <w:r>
-        <w:t>40</w:t>
+        <w:t>42</w:t>
+      </w:r>
+      <w:r>
+        <w:fldChar w:fldCharType="end"/>
+      </w:r>
+      <w:r>
+        <w:rPr>
+          <w:lang w:val="pt-BR"/>
+        </w:rPr>
+        <w:fldChar w:fldCharType="end"/>
+      </w:r>
+    </w:p>
+    <w:p>
+      <w:pPr>
+        <w:pStyle w:val="25"/>
+      </w:pPr>
+      <w:r>
+        <w:rPr>
+          <w:lang w:val="pt-BR"/>
+        </w:rPr>
+        <w:fldChar w:fldCharType="begin"/>
+      </w:r>
+      <w:r>
+        <w:rPr>
+          <w:lang w:val="pt-BR"/>
+        </w:rPr>
+        <w:instrText xml:space="preserve"> HYPERLINK \l _Toc23710 </w:instrText>
+      </w:r>
+      <w:r>
+        <w:rPr>
+          <w:lang w:val="pt-BR"/>
+        </w:rPr>
+        <w:fldChar w:fldCharType="separate"/>
+      </w:r>
+      <w:r>
+        <w:t xml:space="preserve">Figura 22 </w:t>
+      </w:r>
+      <w:r>
+        <w:rPr>
+          <w:lang w:val="pt-BR"/>
+        </w:rPr>
+        <w:t xml:space="preserve"> - </w:t>
+      </w:r>
+      <w:r>
+        <w:rPr>
+          <w:rFonts w:hint="default"/>
+          <w:i/>
+          <w:iCs/>
+          <w:lang w:val="pt-BR"/>
+        </w:rPr>
+        <w:t>Ratio</w:t>
+      </w:r>
+      <w:r>
+        <w:rPr>
+          <w:rFonts w:hint="default"/>
+          <w:lang w:val="pt-BR"/>
+        </w:rPr>
+        <w:t xml:space="preserve"> x </w:t>
+      </w:r>
+      <w:r>
+        <w:rPr>
+          <w:rFonts w:hint="default"/>
+          <w:i/>
+          <w:lang w:val="pt-BR"/>
+        </w:rPr>
+        <w:t>threshold</w:t>
+      </w:r>
+      <w:r>
+        <w:rPr>
+          <w:rFonts w:hint="default"/>
+          <w:lang w:val="pt-BR"/>
+        </w:rPr>
+        <w:t xml:space="preserve"> do canal 9</w:t>
+      </w:r>
+      <w:r>
+        <w:tab/>
+      </w:r>
+      <w:r>
+        <w:fldChar w:fldCharType="begin"/>
+      </w:r>
+      <w:r>
+        <w:instrText xml:space="preserve"> PAGEREF _Toc23710 \h </w:instrText>
+      </w:r>
+      <w:r>
+        <w:fldChar w:fldCharType="separate"/>
+      </w:r>
+      <w:r>
+        <w:t>43</w:t>
+      </w:r>
+      <w:r>
+        <w:fldChar w:fldCharType="end"/>
+      </w:r>
+      <w:r>
+        <w:rPr>
+          <w:lang w:val="pt-BR"/>
+        </w:rPr>
+        <w:fldChar w:fldCharType="end"/>
+      </w:r>
+    </w:p>
+    <w:p>
+      <w:pPr>
+        <w:pStyle w:val="25"/>
+      </w:pPr>
+      <w:r>
+        <w:rPr>
+          <w:lang w:val="pt-BR"/>
+        </w:rPr>
+        <w:fldChar w:fldCharType="begin"/>
+      </w:r>
+      <w:r>
+        <w:rPr>
+          <w:lang w:val="pt-BR"/>
+        </w:rPr>
+        <w:instrText xml:space="preserve"> HYPERLINK \l _Toc30380 </w:instrText>
+      </w:r>
+      <w:r>
+        <w:rPr>
+          <w:lang w:val="pt-BR"/>
+        </w:rPr>
+        <w:fldChar w:fldCharType="separate"/>
+      </w:r>
+      <w:r>
+        <w:t xml:space="preserve">Figura 23 </w:t>
+      </w:r>
+      <w:r>
+        <w:rPr>
+          <w:lang w:val="pt-BR"/>
+        </w:rPr>
+        <w:t xml:space="preserve"> - </w:t>
+      </w:r>
+      <w:r>
+        <w:rPr>
+          <w:rFonts w:hint="default"/>
+          <w:i/>
+          <w:iCs/>
+          <w:lang w:val="pt-BR"/>
+        </w:rPr>
+        <w:t>Ratio</w:t>
+      </w:r>
+      <w:r>
+        <w:rPr>
+          <w:rFonts w:hint="default"/>
+          <w:lang w:val="pt-BR"/>
+        </w:rPr>
+        <w:t xml:space="preserve"> x </w:t>
+      </w:r>
+      <w:r>
+        <w:rPr>
+          <w:rFonts w:hint="default"/>
+          <w:i/>
+          <w:lang w:val="pt-BR"/>
+        </w:rPr>
+        <w:t>threshold</w:t>
+      </w:r>
+      <w:r>
+        <w:rPr>
+          <w:rFonts w:hint="default"/>
+          <w:lang w:val="pt-BR"/>
+        </w:rPr>
+        <w:t xml:space="preserve"> do canal 10</w:t>
+      </w:r>
+      <w:r>
+        <w:tab/>
+      </w:r>
+      <w:r>
+        <w:fldChar w:fldCharType="begin"/>
+      </w:r>
+      <w:r>
+        <w:instrText xml:space="preserve"> PAGEREF _Toc30380 \h </w:instrText>
+      </w:r>
+      <w:r>
+        <w:fldChar w:fldCharType="separate"/>
+      </w:r>
+      <w:r>
+        <w:t>43</w:t>
+      </w:r>
+      <w:r>
+        <w:fldChar w:fldCharType="end"/>
+      </w:r>
+      <w:r>
+        <w:rPr>
+          <w:lang w:val="pt-BR"/>
+        </w:rPr>
+        <w:fldChar w:fldCharType="end"/>
+      </w:r>
+    </w:p>
+    <w:p>
+      <w:pPr>
+        <w:pStyle w:val="25"/>
+      </w:pPr>
+      <w:r>
+        <w:rPr>
+          <w:lang w:val="pt-BR"/>
+        </w:rPr>
+        <w:fldChar w:fldCharType="begin"/>
+      </w:r>
+      <w:r>
+        <w:rPr>
+          <w:lang w:val="pt-BR"/>
+        </w:rPr>
+        <w:instrText xml:space="preserve"> HYPERLINK \l _Toc11977 </w:instrText>
+      </w:r>
+      <w:r>
+        <w:rPr>
+          <w:lang w:val="pt-BR"/>
+        </w:rPr>
+        <w:fldChar w:fldCharType="separate"/>
+      </w:r>
+      <w:r>
+        <w:t xml:space="preserve">Figura 24 </w:t>
+      </w:r>
+      <w:r>
+        <w:rPr>
+          <w:lang w:val="pt-BR"/>
+        </w:rPr>
+        <w:t xml:space="preserve"> - </w:t>
+      </w:r>
+      <w:r>
+        <w:rPr>
+          <w:rFonts w:hint="default"/>
+          <w:i/>
+          <w:iCs/>
+          <w:lang w:val="pt-BR"/>
+        </w:rPr>
+        <w:t>Ratio</w:t>
+      </w:r>
+      <w:r>
+        <w:rPr>
+          <w:rFonts w:hint="default"/>
+          <w:lang w:val="pt-BR"/>
+        </w:rPr>
+        <w:t xml:space="preserve"> x </w:t>
+      </w:r>
+      <w:r>
+        <w:rPr>
+          <w:rFonts w:hint="default"/>
+          <w:i/>
+          <w:lang w:val="pt-BR"/>
+        </w:rPr>
+        <w:t>threshold</w:t>
+      </w:r>
+      <w:r>
+        <w:rPr>
+          <w:rFonts w:hint="default"/>
+          <w:lang w:val="pt-BR"/>
+        </w:rPr>
+        <w:t xml:space="preserve"> do canal 11</w:t>
+      </w:r>
+      <w:r>
+        <w:tab/>
+      </w:r>
+      <w:r>
+        <w:fldChar w:fldCharType="begin"/>
+      </w:r>
+      <w:r>
+        <w:instrText xml:space="preserve"> PAGEREF _Toc11977 \h </w:instrText>
+      </w:r>
+      <w:r>
+        <w:fldChar w:fldCharType="separate"/>
+      </w:r>
+      <w:r>
+        <w:t>44</w:t>
+      </w:r>
+      <w:r>
+        <w:fldChar w:fldCharType="end"/>
+      </w:r>
+      <w:r>
+        <w:rPr>
+          <w:lang w:val="pt-BR"/>
+        </w:rPr>
+        <w:fldChar w:fldCharType="end"/>
+      </w:r>
+    </w:p>
+    <w:p>
+      <w:pPr>
+        <w:pStyle w:val="25"/>
+      </w:pPr>
+      <w:r>
+        <w:rPr>
+          <w:lang w:val="pt-BR"/>
+        </w:rPr>
+        <w:fldChar w:fldCharType="begin"/>
+      </w:r>
+      <w:r>
+        <w:rPr>
+          <w:lang w:val="pt-BR"/>
+        </w:rPr>
+        <w:instrText xml:space="preserve"> HYPERLINK \l _Toc21703 </w:instrText>
+      </w:r>
+      <w:r>
+        <w:rPr>
+          <w:lang w:val="pt-BR"/>
+        </w:rPr>
+        <w:fldChar w:fldCharType="separate"/>
+      </w:r>
+      <w:r>
+        <w:t xml:space="preserve">Figura 25 </w:t>
+      </w:r>
+      <w:r>
+        <w:rPr>
+          <w:lang w:val="pt-BR"/>
+        </w:rPr>
+        <w:t xml:space="preserve"> - </w:t>
+      </w:r>
+      <w:r>
+        <w:rPr>
+          <w:rFonts w:hint="default"/>
+          <w:i/>
+          <w:iCs/>
+          <w:lang w:val="pt-BR"/>
+        </w:rPr>
+        <w:t>Ratio</w:t>
+      </w:r>
+      <w:r>
+        <w:rPr>
+          <w:rFonts w:hint="default"/>
+          <w:lang w:val="pt-BR"/>
+        </w:rPr>
+        <w:t xml:space="preserve"> x </w:t>
+      </w:r>
+      <w:r>
+        <w:rPr>
+          <w:rFonts w:hint="default"/>
+          <w:i/>
+          <w:lang w:val="pt-BR"/>
+        </w:rPr>
+        <w:t>threshold</w:t>
+      </w:r>
+      <w:r>
+        <w:rPr>
+          <w:rFonts w:hint="default"/>
+          <w:lang w:val="pt-BR"/>
+        </w:rPr>
+        <w:t xml:space="preserve"> do canal 12</w:t>
+      </w:r>
+      <w:r>
+        <w:tab/>
+      </w:r>
+      <w:r>
+        <w:fldChar w:fldCharType="begin"/>
+      </w:r>
+      <w:r>
+        <w:instrText xml:space="preserve"> PAGEREF _Toc21703 \h </w:instrText>
+      </w:r>
+      <w:r>
+        <w:fldChar w:fldCharType="separate"/>
+      </w:r>
+      <w:r>
+        <w:t>44</w:t>
       </w:r>
       <w:r>
         <w:fldChar w:fldCharType="end"/>
@@ -2926,7 +3813,7 @@
         <w:fldChar w:fldCharType="begin"/>
       </w:r>
       <w:r>
-        <w:instrText xml:space="preserve"> HYPERLINK \l _Toc30008 </w:instrText>
+        <w:instrText xml:space="preserve"> HYPERLINK \l _Toc863 </w:instrText>
       </w:r>
       <w:r>
         <w:fldChar w:fldCharType="separate"/>
@@ -2947,7 +3834,7 @@
         <w:fldChar w:fldCharType="begin"/>
       </w:r>
       <w:r>
-        <w:instrText xml:space="preserve"> PAGEREF _Toc30008 \h </w:instrText>
+        <w:instrText xml:space="preserve"> PAGEREF _Toc863 \h </w:instrText>
       </w:r>
       <w:r>
         <w:fldChar w:fldCharType="separate"/>
@@ -2982,7 +3869,7 @@
         <w:rPr>
           <w:lang w:val="en-US"/>
         </w:rPr>
-        <w:instrText xml:space="preserve"> HYPERLINK \l _Toc1438 </w:instrText>
+        <w:instrText xml:space="preserve"> HYPERLINK \l _Toc10614 </w:instrText>
       </w:r>
       <w:r>
         <w:rPr>
@@ -3013,7 +3900,7 @@
         <w:fldChar w:fldCharType="begin"/>
       </w:r>
       <w:r>
-        <w:instrText xml:space="preserve"> PAGEREF _Toc1438 \h </w:instrText>
+        <w:instrText xml:space="preserve"> PAGEREF _Toc10614 \h </w:instrText>
       </w:r>
       <w:r>
         <w:fldChar w:fldCharType="separate"/>
@@ -3052,7 +3939,7 @@
         <w:rPr>
           <w:lang w:val="en-US"/>
         </w:rPr>
-        <w:instrText xml:space="preserve"> HYPERLINK \l _Toc10837 </w:instrText>
+        <w:instrText xml:space="preserve"> HYPERLINK \l _Toc23752 </w:instrText>
       </w:r>
       <w:r>
         <w:rPr>
@@ -3083,7 +3970,7 @@
         <w:fldChar w:fldCharType="begin"/>
       </w:r>
       <w:r>
-        <w:instrText xml:space="preserve"> PAGEREF _Toc10837 \h </w:instrText>
+        <w:instrText xml:space="preserve"> PAGEREF _Toc23752 \h </w:instrText>
       </w:r>
       <w:r>
         <w:fldChar w:fldCharType="separate"/>
@@ -3122,7 +4009,7 @@
         <w:rPr>
           <w:lang w:val="en-US"/>
         </w:rPr>
-        <w:instrText xml:space="preserve"> HYPERLINK \l _Toc29862 </w:instrText>
+        <w:instrText xml:space="preserve"> HYPERLINK \l _Toc26817 </w:instrText>
       </w:r>
       <w:r>
         <w:rPr>
@@ -3153,7 +4040,7 @@
         <w:fldChar w:fldCharType="begin"/>
       </w:r>
       <w:r>
-        <w:instrText xml:space="preserve"> PAGEREF _Toc29862 \h </w:instrText>
+        <w:instrText xml:space="preserve"> PAGEREF _Toc26817 \h </w:instrText>
       </w:r>
       <w:r>
         <w:fldChar w:fldCharType="separate"/>
@@ -3192,7 +4079,7 @@
         <w:rPr>
           <w:lang w:val="en-US"/>
         </w:rPr>
-        <w:instrText xml:space="preserve"> HYPERLINK \l _Toc32196 </w:instrText>
+        <w:instrText xml:space="preserve"> HYPERLINK \l _Toc20220 </w:instrText>
       </w:r>
       <w:r>
         <w:rPr>
@@ -3223,7 +4110,7 @@
         <w:fldChar w:fldCharType="begin"/>
       </w:r>
       <w:r>
-        <w:instrText xml:space="preserve"> PAGEREF _Toc32196 \h </w:instrText>
+        <w:instrText xml:space="preserve"> PAGEREF _Toc20220 \h </w:instrText>
       </w:r>
       <w:r>
         <w:fldChar w:fldCharType="separate"/>
@@ -3262,7 +4149,7 @@
         <w:rPr>
           <w:lang w:val="en-US"/>
         </w:rPr>
-        <w:instrText xml:space="preserve"> HYPERLINK \l _Toc13805 </w:instrText>
+        <w:instrText xml:space="preserve"> HYPERLINK \l _Toc18955 </w:instrText>
       </w:r>
       <w:r>
         <w:rPr>
@@ -3293,7 +4180,7 @@
         <w:fldChar w:fldCharType="begin"/>
       </w:r>
       <w:r>
-        <w:instrText xml:space="preserve"> PAGEREF _Toc13805 \h </w:instrText>
+        <w:instrText xml:space="preserve"> PAGEREF _Toc18955 \h </w:instrText>
       </w:r>
       <w:r>
         <w:fldChar w:fldCharType="separate"/>
@@ -3332,7 +4219,7 @@
         <w:rPr>
           <w:lang w:val="en-US"/>
         </w:rPr>
-        <w:instrText xml:space="preserve"> HYPERLINK \l _Toc12249 </w:instrText>
+        <w:instrText xml:space="preserve"> HYPERLINK \l _Toc11020 </w:instrText>
       </w:r>
       <w:r>
         <w:rPr>
@@ -3361,7 +4248,7 @@
         <w:fldChar w:fldCharType="begin"/>
       </w:r>
       <w:r>
-        <w:instrText xml:space="preserve"> PAGEREF _Toc12249 \h </w:instrText>
+        <w:instrText xml:space="preserve"> PAGEREF _Toc11020 \h </w:instrText>
       </w:r>
       <w:r>
         <w:fldChar w:fldCharType="separate"/>
@@ -3400,7 +4287,7 @@
         <w:rPr>
           <w:lang w:val="en-US"/>
         </w:rPr>
-        <w:instrText xml:space="preserve"> HYPERLINK \l _Toc17420 </w:instrText>
+        <w:instrText xml:space="preserve"> HYPERLINK \l _Toc16170 </w:instrText>
       </w:r>
       <w:r>
         <w:rPr>
@@ -3439,7 +4326,7 @@
         <w:fldChar w:fldCharType="begin"/>
       </w:r>
       <w:r>
-        <w:instrText xml:space="preserve"> PAGEREF _Toc17420 \h </w:instrText>
+        <w:instrText xml:space="preserve"> PAGEREF _Toc16170 \h </w:instrText>
       </w:r>
       <w:r>
         <w:fldChar w:fldCharType="separate"/>
@@ -3478,7 +4365,7 @@
         <w:rPr>
           <w:lang w:val="en-US"/>
         </w:rPr>
-        <w:instrText xml:space="preserve"> HYPERLINK \l _Toc1537 </w:instrText>
+        <w:instrText xml:space="preserve"> HYPERLINK \l _Toc5213 </w:instrText>
       </w:r>
       <w:r>
         <w:rPr>
@@ -3507,7 +4394,7 @@
         <w:fldChar w:fldCharType="begin"/>
       </w:r>
       <w:r>
-        <w:instrText xml:space="preserve"> PAGEREF _Toc1537 \h </w:instrText>
+        <w:instrText xml:space="preserve"> PAGEREF _Toc5213 \h </w:instrText>
       </w:r>
       <w:r>
         <w:fldChar w:fldCharType="separate"/>
@@ -3546,7 +4433,7 @@
         <w:rPr>
           <w:lang w:val="en-US"/>
         </w:rPr>
-        <w:instrText xml:space="preserve"> HYPERLINK \l _Toc30506 </w:instrText>
+        <w:instrText xml:space="preserve"> HYPERLINK \l _Toc31565 </w:instrText>
       </w:r>
       <w:r>
         <w:rPr>
@@ -3577,7 +4464,7 @@
         <w:fldChar w:fldCharType="begin"/>
       </w:r>
       <w:r>
-        <w:instrText xml:space="preserve"> PAGEREF _Toc30506 \h </w:instrText>
+        <w:instrText xml:space="preserve"> PAGEREF _Toc31565 \h </w:instrText>
       </w:r>
       <w:r>
         <w:fldChar w:fldCharType="separate"/>
@@ -3616,7 +4503,7 @@
         <w:rPr>
           <w:lang w:val="en-US"/>
         </w:rPr>
-        <w:instrText xml:space="preserve"> HYPERLINK \l _Toc9859 </w:instrText>
+        <w:instrText xml:space="preserve"> HYPERLINK \l _Toc339 </w:instrText>
       </w:r>
       <w:r>
         <w:rPr>
@@ -3655,7 +4542,7 @@
         <w:fldChar w:fldCharType="begin"/>
       </w:r>
       <w:r>
-        <w:instrText xml:space="preserve"> PAGEREF _Toc9859 \h </w:instrText>
+        <w:instrText xml:space="preserve"> PAGEREF _Toc339 \h </w:instrText>
       </w:r>
       <w:r>
         <w:fldChar w:fldCharType="separate"/>
@@ -3694,7 +4581,7 @@
         <w:rPr>
           <w:lang w:val="en-US"/>
         </w:rPr>
-        <w:instrText xml:space="preserve"> HYPERLINK \l _Toc22572 </w:instrText>
+        <w:instrText xml:space="preserve"> HYPERLINK \l _Toc13170 </w:instrText>
       </w:r>
       <w:r>
         <w:rPr>
@@ -3732,7 +4619,7 @@
         <w:fldChar w:fldCharType="begin"/>
       </w:r>
       <w:r>
-        <w:instrText xml:space="preserve"> PAGEREF _Toc22572 \h </w:instrText>
+        <w:instrText xml:space="preserve"> PAGEREF _Toc13170 \h </w:instrText>
       </w:r>
       <w:r>
         <w:fldChar w:fldCharType="separate"/>
@@ -3771,7 +4658,7 @@
         <w:rPr>
           <w:lang w:val="en-US"/>
         </w:rPr>
-        <w:instrText xml:space="preserve"> HYPERLINK \l _Toc27528 </w:instrText>
+        <w:instrText xml:space="preserve"> HYPERLINK \l _Toc12917 </w:instrText>
       </w:r>
       <w:r>
         <w:rPr>
@@ -3809,7 +4696,7 @@
         <w:fldChar w:fldCharType="begin"/>
       </w:r>
       <w:r>
-        <w:instrText xml:space="preserve"> PAGEREF _Toc27528 \h </w:instrText>
+        <w:instrText xml:space="preserve"> PAGEREF _Toc12917 \h </w:instrText>
       </w:r>
       <w:r>
         <w:fldChar w:fldCharType="separate"/>
@@ -3848,7 +4735,7 @@
         <w:rPr>
           <w:lang w:val="en-US"/>
         </w:rPr>
-        <w:instrText xml:space="preserve"> HYPERLINK \l _Toc16928 </w:instrText>
+        <w:instrText xml:space="preserve"> HYPERLINK \l _Toc3962 </w:instrText>
       </w:r>
       <w:r>
         <w:rPr>
@@ -3887,7 +4774,7 @@
         <w:fldChar w:fldCharType="begin"/>
       </w:r>
       <w:r>
-        <w:instrText xml:space="preserve"> PAGEREF _Toc16928 \h </w:instrText>
+        <w:instrText xml:space="preserve"> PAGEREF _Toc3962 \h </w:instrText>
       </w:r>
       <w:r>
         <w:fldChar w:fldCharType="separate"/>
@@ -3926,7 +4813,7 @@
         <w:rPr>
           <w:lang w:val="en-US"/>
         </w:rPr>
-        <w:instrText xml:space="preserve"> HYPERLINK \l _Toc12099 </w:instrText>
+        <w:instrText xml:space="preserve"> HYPERLINK \l _Toc23472 </w:instrText>
       </w:r>
       <w:r>
         <w:rPr>
@@ -3965,7 +4852,7 @@
         <w:fldChar w:fldCharType="begin"/>
       </w:r>
       <w:r>
-        <w:instrText xml:space="preserve"> PAGEREF _Toc12099 \h </w:instrText>
+        <w:instrText xml:space="preserve"> PAGEREF _Toc23472 \h </w:instrText>
       </w:r>
       <w:r>
         <w:fldChar w:fldCharType="separate"/>
@@ -4004,7 +4891,7 @@
         <w:rPr>
           <w:lang w:val="en-US"/>
         </w:rPr>
-        <w:instrText xml:space="preserve"> HYPERLINK \l _Toc27718 </w:instrText>
+        <w:instrText xml:space="preserve"> HYPERLINK \l _Toc14570 </w:instrText>
       </w:r>
       <w:r>
         <w:rPr>
@@ -4042,7 +4929,7 @@
         <w:fldChar w:fldCharType="begin"/>
       </w:r>
       <w:r>
-        <w:instrText xml:space="preserve"> PAGEREF _Toc27718 \h </w:instrText>
+        <w:instrText xml:space="preserve"> PAGEREF _Toc14570 \h </w:instrText>
       </w:r>
       <w:r>
         <w:fldChar w:fldCharType="separate"/>
@@ -4081,7 +4968,7 @@
         <w:rPr>
           <w:lang w:val="en-US"/>
         </w:rPr>
-        <w:instrText xml:space="preserve"> HYPERLINK \l _Toc25194 </w:instrText>
+        <w:instrText xml:space="preserve"> HYPERLINK \l _Toc22684 </w:instrText>
       </w:r>
       <w:r>
         <w:rPr>
@@ -4120,7 +5007,7 @@
         <w:fldChar w:fldCharType="begin"/>
       </w:r>
       <w:r>
-        <w:instrText xml:space="preserve"> PAGEREF _Toc25194 \h </w:instrText>
+        <w:instrText xml:space="preserve"> PAGEREF _Toc22684 \h </w:instrText>
       </w:r>
       <w:r>
         <w:fldChar w:fldCharType="separate"/>
@@ -4159,7 +5046,7 @@
         <w:rPr>
           <w:lang w:val="en-US"/>
         </w:rPr>
-        <w:instrText xml:space="preserve"> HYPERLINK \l _Toc2344 </w:instrText>
+        <w:instrText xml:space="preserve"> HYPERLINK \l _Toc7318 </w:instrText>
       </w:r>
       <w:r>
         <w:rPr>
@@ -4205,7 +5092,7 @@
         <w:fldChar w:fldCharType="begin"/>
       </w:r>
       <w:r>
-        <w:instrText xml:space="preserve"> PAGEREF _Toc2344 \h </w:instrText>
+        <w:instrText xml:space="preserve"> PAGEREF _Toc7318 \h </w:instrText>
       </w:r>
       <w:r>
         <w:fldChar w:fldCharType="separate"/>
@@ -4244,7 +5131,7 @@
         <w:rPr>
           <w:lang w:val="en-US"/>
         </w:rPr>
-        <w:instrText xml:space="preserve"> HYPERLINK \l _Toc1887 </w:instrText>
+        <w:instrText xml:space="preserve"> HYPERLINK \l _Toc19436 </w:instrText>
       </w:r>
       <w:r>
         <w:rPr>
@@ -4273,7 +5160,7 @@
         <w:fldChar w:fldCharType="begin"/>
       </w:r>
       <w:r>
-        <w:instrText xml:space="preserve"> PAGEREF _Toc1887 \h </w:instrText>
+        <w:instrText xml:space="preserve"> PAGEREF _Toc19436 \h </w:instrText>
       </w:r>
       <w:r>
         <w:fldChar w:fldCharType="separate"/>
@@ -4312,7 +5199,7 @@
         <w:rPr>
           <w:lang w:val="en-US"/>
         </w:rPr>
-        <w:instrText xml:space="preserve"> HYPERLINK \l _Toc19353 </w:instrText>
+        <w:instrText xml:space="preserve"> HYPERLINK \l _Toc24267 </w:instrText>
       </w:r>
       <w:r>
         <w:rPr>
@@ -4341,13 +5228,13 @@
         <w:fldChar w:fldCharType="begin"/>
       </w:r>
       <w:r>
-        <w:instrText xml:space="preserve"> PAGEREF _Toc19353 \h </w:instrText>
+        <w:instrText xml:space="preserve"> PAGEREF _Toc24267 \h </w:instrText>
       </w:r>
       <w:r>
         <w:fldChar w:fldCharType="separate"/>
       </w:r>
       <w:r>
-        <w:t>41</w:t>
+        <w:t>46</w:t>
       </w:r>
       <w:r>
         <w:fldChar w:fldCharType="end"/>
@@ -4380,7 +5267,7 @@
         <w:rPr>
           <w:lang w:val="en-US"/>
         </w:rPr>
-        <w:instrText xml:space="preserve"> HYPERLINK \l _Toc16314 </w:instrText>
+        <w:instrText xml:space="preserve"> HYPERLINK \l _Toc19321 </w:instrText>
       </w:r>
       <w:r>
         <w:rPr>
@@ -4402,13 +5289,13 @@
         <w:fldChar w:fldCharType="begin"/>
       </w:r>
       <w:r>
-        <w:instrText xml:space="preserve"> PAGEREF _Toc16314 \h </w:instrText>
+        <w:instrText xml:space="preserve"> PAGEREF _Toc19321 \h </w:instrText>
       </w:r>
       <w:r>
         <w:fldChar w:fldCharType="separate"/>
       </w:r>
       <w:r>
-        <w:t>42</w:t>
+        <w:t>47</w:t>
       </w:r>
       <w:r>
         <w:fldChar w:fldCharType="end"/>
@@ -4441,7 +5328,7 @@
         <w:rPr>
           <w:lang w:val="en-US"/>
         </w:rPr>
-        <w:instrText xml:space="preserve"> HYPERLINK \l _Toc26780 </w:instrText>
+        <w:instrText xml:space="preserve"> HYPERLINK \l _Toc15802 </w:instrText>
       </w:r>
       <w:r>
         <w:rPr>
@@ -4488,13 +5375,13 @@
         <w:fldChar w:fldCharType="begin"/>
       </w:r>
       <w:r>
-        <w:instrText xml:space="preserve"> PAGEREF _Toc26780 \h </w:instrText>
+        <w:instrText xml:space="preserve"> PAGEREF _Toc15802 \h </w:instrText>
       </w:r>
       <w:r>
         <w:fldChar w:fldCharType="separate"/>
       </w:r>
       <w:r>
-        <w:t>44</w:t>
+        <w:t>49</w:t>
       </w:r>
       <w:r>
         <w:fldChar w:fldCharType="end"/>
@@ -4527,7 +5414,7 @@
         <w:rPr>
           <w:lang w:val="en-US"/>
         </w:rPr>
-        <w:instrText xml:space="preserve"> HYPERLINK \l _Toc18198 </w:instrText>
+        <w:instrText xml:space="preserve"> HYPERLINK \l _Toc1414 </w:instrText>
       </w:r>
       <w:r>
         <w:rPr>
@@ -4566,13 +5453,13 @@
         <w:fldChar w:fldCharType="begin"/>
       </w:r>
       <w:r>
-        <w:instrText xml:space="preserve"> PAGEREF _Toc18198 \h </w:instrText>
+        <w:instrText xml:space="preserve"> PAGEREF _Toc1414 \h </w:instrText>
       </w:r>
       <w:r>
         <w:fldChar w:fldCharType="separate"/>
       </w:r>
       <w:r>
-        <w:t>45</w:t>
+        <w:t>50</w:t>
       </w:r>
       <w:r>
         <w:fldChar w:fldCharType="end"/>
@@ -4605,7 +5492,7 @@
         <w:rPr>
           <w:lang w:val="en-US"/>
         </w:rPr>
-        <w:instrText xml:space="preserve"> HYPERLINK \l _Toc9593 </w:instrText>
+        <w:instrText xml:space="preserve"> HYPERLINK \l _Toc15400 </w:instrText>
       </w:r>
       <w:r>
         <w:rPr>
@@ -4643,13 +5530,13 @@
         <w:fldChar w:fldCharType="begin"/>
       </w:r>
       <w:r>
-        <w:instrText xml:space="preserve"> PAGEREF _Toc9593 \h </w:instrText>
+        <w:instrText xml:space="preserve"> PAGEREF _Toc15400 \h </w:instrText>
       </w:r>
       <w:r>
         <w:fldChar w:fldCharType="separate"/>
       </w:r>
       <w:r>
-        <w:t>46</w:t>
+        <w:t>51</w:t>
       </w:r>
       <w:r>
         <w:fldChar w:fldCharType="end"/>
@@ -4682,7 +5569,7 @@
         <w:rPr>
           <w:lang w:val="en-US"/>
         </w:rPr>
-        <w:instrText xml:space="preserve"> HYPERLINK \l _Toc19788 </w:instrText>
+        <w:instrText xml:space="preserve"> HYPERLINK \l _Toc28966 </w:instrText>
       </w:r>
       <w:r>
         <w:rPr>
@@ -4712,13 +5599,13 @@
         <w:fldChar w:fldCharType="begin"/>
       </w:r>
       <w:r>
-        <w:instrText xml:space="preserve"> PAGEREF _Toc19788 \h </w:instrText>
+        <w:instrText xml:space="preserve"> PAGEREF _Toc28966 \h </w:instrText>
       </w:r>
       <w:r>
         <w:fldChar w:fldCharType="separate"/>
       </w:r>
       <w:r>
-        <w:t>47</w:t>
+        <w:t>52</w:t>
       </w:r>
       <w:r>
         <w:fldChar w:fldCharType="end"/>
@@ -4823,7 +5710,7 @@
         <w:pStyle w:val="2"/>
         <w:bidi w:val="0"/>
       </w:pPr>
-      <w:bookmarkStart w:id="12" w:name="_Toc30008"/>
+      <w:bookmarkStart w:id="12" w:name="_Toc863"/>
       <w:r>
         <w:t>INTRODUÇÃO</w:t>
       </w:r>
@@ -5141,7 +6028,7 @@
           <w:lang w:val="pt-BR"/>
         </w:rPr>
       </w:pPr>
-      <w:bookmarkStart w:id="13" w:name="_Toc1438"/>
+      <w:bookmarkStart w:id="13" w:name="_Toc10614"/>
       <w:r>
         <w:rPr>
           <w:rFonts w:hint="default"/>
@@ -5214,7 +6101,7 @@
           <w:lang w:val="pt-BR" w:eastAsia="pt-BR"/>
         </w:rPr>
       </w:pPr>
-      <w:bookmarkStart w:id="16" w:name="_Toc10837"/>
+      <w:bookmarkStart w:id="16" w:name="_Toc23752"/>
       <w:r>
         <w:rPr>
           <w:rFonts w:hint="default"/>
@@ -5236,15 +6123,12 @@
       <w:r>
         <w:rPr>
           <w:rFonts w:hint="default"/>
-          <w:strike w:val="0"/>
-          <w:dstrike w:val="0"/>
-          <w:sz w:val="24"/>
-          <w:szCs w:val="24"/>
-          <w:shd w:val="clear" w:color="auto" w:fill="auto"/>
-          <w:lang w:val="en-US" w:eastAsia="pt-BR"/>
-        </w:rPr>
-        <w:t>A</w:t>
-      </w:r>
+          <w:lang w:val="en-US" w:eastAsia="pt-BR"/>
+        </w:rPr>
+        <w:t>O</w:t>
+      </w:r>
+      <w:bookmarkStart w:id="67" w:name="_GoBack"/>
+      <w:bookmarkEnd w:id="67"/>
       <w:r>
         <w:rPr>
           <w:rFonts w:hint="default"/>
@@ -5506,7 +6390,7 @@
           <w:lang w:val="en-US" w:eastAsia="pt-BR"/>
         </w:rPr>
       </w:pPr>
-      <w:bookmarkStart w:id="17" w:name="_Toc29862"/>
+      <w:bookmarkStart w:id="17" w:name="_Toc26817"/>
       <w:r>
         <w:rPr>
           <w:rFonts w:hint="default"/>
@@ -5706,7 +6590,7 @@
           <w:lang w:val="pt-BR" w:eastAsia="pt-BR"/>
         </w:rPr>
       </w:pPr>
-      <w:bookmarkStart w:id="18" w:name="_Toc32196"/>
+      <w:bookmarkStart w:id="18" w:name="_Toc20220"/>
       <w:r>
         <w:rPr>
           <w:rFonts w:hint="default"/>
@@ -6502,8 +7386,8 @@
           <w:lang w:val="en-US" w:eastAsia="pt-BR"/>
         </w:rPr>
       </w:pPr>
-      <w:bookmarkStart w:id="19" w:name="_Toc13805"/>
-      <w:bookmarkStart w:id="20" w:name="_Toc1429"/>
+      <w:bookmarkStart w:id="19" w:name="_Toc1429"/>
+      <w:bookmarkStart w:id="20" w:name="_Toc18955"/>
       <w:r>
         <w:rPr>
           <w:rFonts w:hint="default"/>
@@ -6755,7 +7639,7 @@
           <w:lang w:val="pt-BR" w:eastAsia="pt-BR"/>
         </w:rPr>
       </w:pPr>
-      <w:bookmarkStart w:id="21" w:name="_Toc12249"/>
+      <w:bookmarkStart w:id="21" w:name="_Toc11020"/>
       <w:r>
         <w:rPr>
           <w:rFonts w:hint="default"/>
@@ -6882,7 +7766,7 @@
       <w:r>
         <w:fldChar w:fldCharType="end"/>
       </w:r>
-      <w:bookmarkStart w:id="22" w:name="_Toc15597"/>
+      <w:bookmarkStart w:id="22" w:name="_Toc16736"/>
       <w:r>
         <w:rPr>
           <w:lang w:val="pt-BR"/>
@@ -7050,7 +7934,7 @@
       <w:r>
         <w:fldChar w:fldCharType="end"/>
       </w:r>
-      <w:bookmarkStart w:id="23" w:name="_Toc6669"/>
+      <w:bookmarkStart w:id="23" w:name="_Toc298"/>
       <w:r>
         <w:rPr>
           <w:lang w:val="pt-BR"/>
@@ -7238,7 +8122,7 @@
       <w:r>
         <w:fldChar w:fldCharType="end"/>
       </w:r>
-      <w:bookmarkStart w:id="24" w:name="_Toc5676"/>
+      <w:bookmarkStart w:id="24" w:name="_Toc20902"/>
       <w:r>
         <w:rPr>
           <w:lang w:val="pt-BR"/>
@@ -7380,7 +8264,7 @@
           <w:lang w:val="pt-BR"/>
         </w:rPr>
       </w:pPr>
-      <w:bookmarkStart w:id="25" w:name="_Toc17420"/>
+      <w:bookmarkStart w:id="25" w:name="_Toc16170"/>
       <w:r>
         <w:rPr>
           <w:rFonts w:hint="default"/>
@@ -7575,7 +8459,7 @@
       <w:r>
         <w:fldChar w:fldCharType="end"/>
       </w:r>
-      <w:bookmarkStart w:id="26" w:name="_Toc27053"/>
+      <w:bookmarkStart w:id="26" w:name="_Toc31212"/>
       <w:r>
         <w:rPr>
           <w:lang w:val="pt-BR"/>
@@ -8106,7 +8990,7 @@
           <w:lang w:val="pt-BR" w:eastAsia="pt-BR"/>
         </w:rPr>
       </w:pPr>
-      <w:bookmarkStart w:id="27" w:name="_Toc1537"/>
+      <w:bookmarkStart w:id="27" w:name="_Toc5213"/>
       <w:r>
         <w:rPr>
           <w:rFonts w:hint="default"/>
@@ -8198,7 +9082,7 @@
       <w:r>
         <w:fldChar w:fldCharType="end"/>
       </w:r>
-      <w:bookmarkStart w:id="28" w:name="_Toc6066"/>
+      <w:bookmarkStart w:id="28" w:name="_Toc31254"/>
       <w:r>
         <w:rPr>
           <w:lang w:val="pt-BR"/>
@@ -8991,7 +9875,21 @@
           <w:rFonts w:hint="default"/>
           <w:lang w:val="pt-BR" w:eastAsia="pt-BR"/>
         </w:rPr>
-        <w:t xml:space="preserve"> executada pelo microcontrolador se comunica continuamente com o </w:t>
+        <w:t xml:space="preserve"> executad</w:t>
+      </w:r>
+      <w:r>
+        <w:rPr>
+          <w:rFonts w:hint="default"/>
+          <w:lang w:val="en-US" w:eastAsia="pt-BR"/>
+        </w:rPr>
+        <w:t>o</w:t>
+      </w:r>
+      <w:r>
+        <w:rPr>
+          <w:rFonts w:hint="default"/>
+          <w:lang w:val="pt-BR" w:eastAsia="pt-BR"/>
+        </w:rPr>
+        <w:t xml:space="preserve"> pelo microcontrolador se comunica continuamente com o </w:t>
       </w:r>
       <w:r>
         <w:rPr>
@@ -9144,7 +10042,7 @@
           <w:lang w:val="en-US" w:eastAsia="pt-BR"/>
         </w:rPr>
       </w:pPr>
-      <w:bookmarkStart w:id="29" w:name="_Toc30506"/>
+      <w:bookmarkStart w:id="29" w:name="_Toc31565"/>
       <w:r>
         <w:rPr>
           <w:rFonts w:hint="default"/>
@@ -9163,7 +10061,7 @@
           <w:lang w:val="en-US" w:eastAsia="pt-BR"/>
         </w:rPr>
       </w:pPr>
-      <w:bookmarkStart w:id="30" w:name="_Toc9859"/>
+      <w:bookmarkStart w:id="30" w:name="_Toc339"/>
       <w:r>
         <w:rPr>
           <w:rFonts w:hint="default"/>
@@ -9266,7 +10164,7 @@
       <w:r>
         <w:fldChar w:fldCharType="end"/>
       </w:r>
-      <w:bookmarkStart w:id="31" w:name="_Toc8331"/>
+      <w:bookmarkStart w:id="31" w:name="_Toc30066"/>
       <w:r>
         <w:rPr>
           <w:lang w:val="pt-BR"/>
@@ -9421,7 +10319,7 @@
           <w:lang w:val="pt-BR"/>
         </w:rPr>
       </w:pPr>
-      <w:bookmarkStart w:id="32" w:name="_Toc22572"/>
+      <w:bookmarkStart w:id="32" w:name="_Toc13170"/>
       <w:r>
         <w:rPr>
           <w:rFonts w:hint="default"/>
@@ -9524,7 +10422,7 @@
       <w:r>
         <w:fldChar w:fldCharType="end"/>
       </w:r>
-      <w:bookmarkStart w:id="33" w:name="_Toc11500"/>
+      <w:bookmarkStart w:id="33" w:name="_Toc32589"/>
       <w:r>
         <w:rPr>
           <w:lang w:val="pt-BR"/>
@@ -9644,7 +10542,7 @@
         </w:rPr>
       </w:pPr>
       <w:bookmarkStart w:id="34" w:name="_Toc19885"/>
-      <w:bookmarkStart w:id="35" w:name="_Toc27528"/>
+      <w:bookmarkStart w:id="35" w:name="_Toc12917"/>
       <w:r>
         <w:rPr>
           <w:rFonts w:hint="default"/>
@@ -9842,7 +10740,7 @@
       <w:r>
         <w:fldChar w:fldCharType="end"/>
       </w:r>
-      <w:bookmarkStart w:id="36" w:name="_Toc8094"/>
+      <w:bookmarkStart w:id="36" w:name="_Toc26355"/>
       <w:r>
         <w:rPr>
           <w:lang w:val="pt-BR"/>
@@ -10051,7 +10949,7 @@
       <w:r>
         <w:fldChar w:fldCharType="end"/>
       </w:r>
-      <w:bookmarkStart w:id="37" w:name="_Toc10675"/>
+      <w:bookmarkStart w:id="37" w:name="_Toc17629"/>
       <w:r>
         <w:rPr>
           <w:lang w:val="pt-BR"/>
@@ -10503,7 +11401,7 @@
       <w:r>
         <w:fldChar w:fldCharType="end"/>
       </w:r>
-      <w:bookmarkStart w:id="38" w:name="_Toc7578"/>
+      <w:bookmarkStart w:id="38" w:name="_Toc23075"/>
       <w:r>
         <w:rPr>
           <w:lang w:val="pt-BR"/>
@@ -10544,7 +11442,7 @@
           <w:lang w:val="pt-BR"/>
         </w:rPr>
       </w:pPr>
-      <w:bookmarkStart w:id="39" w:name="_Toc16928"/>
+      <w:bookmarkStart w:id="39" w:name="_Toc3962"/>
       <w:r>
         <w:rPr>
           <w:rFonts w:hint="default"/>
@@ -10738,7 +11636,7 @@
       <w:r>
         <w:fldChar w:fldCharType="end"/>
       </w:r>
-      <w:bookmarkStart w:id="40" w:name="_Toc24445"/>
+      <w:bookmarkStart w:id="40" w:name="_Toc7339"/>
       <w:r>
         <w:rPr>
           <w:lang w:val="pt-BR"/>
@@ -10862,7 +11760,7 @@
           <w:lang w:val="pt-BR"/>
         </w:rPr>
       </w:pPr>
-      <w:bookmarkStart w:id="41" w:name="_Toc12099"/>
+      <w:bookmarkStart w:id="41" w:name="_Toc23472"/>
       <w:r>
         <w:rPr>
           <w:rFonts w:hint="default"/>
@@ -11146,7 +12044,7 @@
           <w:lang w:val="pt-BR"/>
         </w:rPr>
       </w:pPr>
-      <w:bookmarkStart w:id="42" w:name="_Toc27718"/>
+      <w:bookmarkStart w:id="42" w:name="_Toc14570"/>
       <w:r>
         <w:rPr>
           <w:rFonts w:hint="default"/>
@@ -11248,7 +12146,7 @@
       <w:r>
         <w:fldChar w:fldCharType="end"/>
       </w:r>
-      <w:bookmarkStart w:id="43" w:name="_Toc1477"/>
+      <w:bookmarkStart w:id="43" w:name="_Toc23985"/>
       <w:r>
         <w:rPr>
           <w:lang w:val="pt-BR"/>
@@ -12436,7 +13334,7 @@
           <w:lang w:val="pt-BR"/>
         </w:rPr>
       </w:pPr>
-      <w:bookmarkStart w:id="44" w:name="_Toc25194"/>
+      <w:bookmarkStart w:id="44" w:name="_Toc22684"/>
       <w:r>
         <w:rPr>
           <w:rFonts w:hint="default"/>
@@ -13406,7 +14304,7 @@
           <w:lang w:val="pt-BR"/>
         </w:rPr>
       </w:pPr>
-      <w:bookmarkStart w:id="45" w:name="_Toc2344"/>
+      <w:bookmarkStart w:id="45" w:name="_Toc7318"/>
       <w:r>
         <w:rPr>
           <w:rFonts w:hint="default"/>
@@ -13877,7 +14775,7 @@
       <w:r>
         <w:fldChar w:fldCharType="end"/>
       </w:r>
-      <w:bookmarkStart w:id="46" w:name="_Toc4816"/>
+      <w:bookmarkStart w:id="46" w:name="_Toc9621"/>
       <w:r>
         <w:rPr>
           <w:lang w:val="pt-BR"/>
@@ -13927,7 +14825,7 @@
           <w:lang w:val="pt-BR"/>
         </w:rPr>
       </w:pPr>
-      <w:bookmarkStart w:id="47" w:name="_Toc1887"/>
+      <w:bookmarkStart w:id="47" w:name="_Toc19436"/>
       <w:r>
         <w:rPr>
           <w:rFonts w:hint="default"/>
@@ -14346,12 +15244,12 @@
         <w:fldChar w:fldCharType="separate"/>
       </w:r>
       <w:r>
-        <w:t>1</w:t>
+        <w:t>14</w:t>
       </w:r>
       <w:r>
         <w:fldChar w:fldCharType="end"/>
       </w:r>
-      <w:bookmarkStart w:id="48" w:name="_Toc14599"/>
+      <w:bookmarkStart w:id="48" w:name="_Toc30484"/>
       <w:r>
         <w:rPr>
           <w:lang w:val="pt-BR"/>
@@ -14387,16 +15285,9 @@
           <w:rFonts w:hint="default"/>
           <w:lang w:val="pt-BR"/>
         </w:rPr>
-        <w:t xml:space="preserve"> do canal </w:t>
+        <w:t xml:space="preserve"> do canal 1</w:t>
       </w:r>
       <w:bookmarkEnd w:id="48"/>
-      <w:r>
-        <w:rPr>
-          <w:rFonts w:hint="default"/>
-          <w:lang w:val="pt-BR"/>
-        </w:rPr>
-        <w:t>1</w:t>
-      </w:r>
     </w:p>
     <w:p>
       <w:pPr>
@@ -14478,15 +15369,12 @@
         <w:fldChar w:fldCharType="separate"/>
       </w:r>
       <w:r>
-        <w:rPr>
-          <w:rFonts w:hint="default"/>
-          <w:lang w:val="pt-BR"/>
-        </w:rPr>
-        <w:t>2</w:t>
+        <w:t>15</w:t>
       </w:r>
       <w:r>
         <w:fldChar w:fldCharType="end"/>
       </w:r>
+      <w:bookmarkStart w:id="49" w:name="_Toc32088"/>
       <w:r>
         <w:rPr>
           <w:lang w:val="pt-BR"/>
@@ -14524,6 +15412,7 @@
         </w:rPr>
         <w:t xml:space="preserve"> do canal 2</w:t>
       </w:r>
+      <w:bookmarkEnd w:id="49"/>
     </w:p>
     <w:p>
       <w:pPr>
@@ -14605,15 +15494,12 @@
         <w:fldChar w:fldCharType="separate"/>
       </w:r>
       <w:r>
-        <w:rPr>
-          <w:rFonts w:hint="default"/>
-          <w:lang w:val="pt-BR"/>
-        </w:rPr>
-        <w:t>3</w:t>
+        <w:t>16</w:t>
       </w:r>
       <w:r>
         <w:fldChar w:fldCharType="end"/>
       </w:r>
+      <w:bookmarkStart w:id="50" w:name="_Toc903"/>
       <w:r>
         <w:rPr>
           <w:lang w:val="pt-BR"/>
@@ -14651,6 +15537,7 @@
         </w:rPr>
         <w:t xml:space="preserve"> do canal 3</w:t>
       </w:r>
+      <w:bookmarkEnd w:id="50"/>
     </w:p>
     <w:p>
       <w:pPr>
@@ -14732,11 +15619,12 @@
         <w:fldChar w:fldCharType="separate"/>
       </w:r>
       <w:r>
-        <w:t>4</w:t>
+        <w:t>17</w:t>
       </w:r>
       <w:r>
         <w:fldChar w:fldCharType="end"/>
       </w:r>
+      <w:bookmarkStart w:id="51" w:name="_Toc18865"/>
       <w:r>
         <w:rPr>
           <w:lang w:val="pt-BR"/>
@@ -14774,6 +15662,7 @@
         </w:rPr>
         <w:t xml:space="preserve"> do canal 4</w:t>
       </w:r>
+      <w:bookmarkEnd w:id="51"/>
     </w:p>
     <w:p>
       <w:pPr>
@@ -14855,15 +15744,12 @@
         <w:fldChar w:fldCharType="separate"/>
       </w:r>
       <w:r>
-        <w:rPr>
-          <w:rFonts w:hint="default"/>
-          <w:lang w:val="pt-BR"/>
-        </w:rPr>
-        <w:t>5</w:t>
+        <w:t>18</w:t>
       </w:r>
       <w:r>
         <w:fldChar w:fldCharType="end"/>
       </w:r>
+      <w:bookmarkStart w:id="52" w:name="_Toc10834"/>
       <w:r>
         <w:rPr>
           <w:lang w:val="pt-BR"/>
@@ -14901,6 +15787,7 @@
         </w:rPr>
         <w:t xml:space="preserve"> do canal 5</w:t>
       </w:r>
+      <w:bookmarkEnd w:id="52"/>
     </w:p>
     <w:p>
       <w:pPr>
@@ -14982,15 +15869,12 @@
         <w:fldChar w:fldCharType="separate"/>
       </w:r>
       <w:r>
-        <w:rPr>
-          <w:rFonts w:hint="default"/>
-          <w:lang w:val="pt-BR"/>
-        </w:rPr>
-        <w:t>6</w:t>
+        <w:t>19</w:t>
       </w:r>
       <w:r>
         <w:fldChar w:fldCharType="end"/>
       </w:r>
+      <w:bookmarkStart w:id="53" w:name="_Toc23747"/>
       <w:r>
         <w:rPr>
           <w:lang w:val="pt-BR"/>
@@ -15028,6 +15912,7 @@
         </w:rPr>
         <w:t xml:space="preserve"> do canal 6</w:t>
       </w:r>
+      <w:bookmarkEnd w:id="53"/>
     </w:p>
     <w:p>
       <w:pPr>
@@ -15109,15 +15994,12 @@
         <w:fldChar w:fldCharType="separate"/>
       </w:r>
       <w:r>
-        <w:rPr>
-          <w:rFonts w:hint="default"/>
-          <w:lang w:val="pt-BR"/>
-        </w:rPr>
-        <w:t>7</w:t>
+        <w:t>20</w:t>
       </w:r>
       <w:r>
         <w:fldChar w:fldCharType="end"/>
       </w:r>
+      <w:bookmarkStart w:id="54" w:name="_Toc17484"/>
       <w:r>
         <w:rPr>
           <w:lang w:val="pt-BR"/>
@@ -15155,6 +16037,7 @@
         </w:rPr>
         <w:t xml:space="preserve"> do canal 7</w:t>
       </w:r>
+      <w:bookmarkEnd w:id="54"/>
     </w:p>
     <w:p>
       <w:pPr>
@@ -15236,15 +16119,12 @@
         <w:fldChar w:fldCharType="separate"/>
       </w:r>
       <w:r>
-        <w:rPr>
-          <w:rFonts w:hint="default"/>
-          <w:lang w:val="pt-BR"/>
-        </w:rPr>
-        <w:t>8</w:t>
+        <w:t>21</w:t>
       </w:r>
       <w:r>
         <w:fldChar w:fldCharType="end"/>
       </w:r>
+      <w:bookmarkStart w:id="55" w:name="_Toc30905"/>
       <w:r>
         <w:rPr>
           <w:lang w:val="pt-BR"/>
@@ -15282,6 +16162,7 @@
         </w:rPr>
         <w:t xml:space="preserve"> do canal 8</w:t>
       </w:r>
+      <w:bookmarkEnd w:id="55"/>
     </w:p>
     <w:p>
       <w:pPr>
@@ -15363,15 +16244,12 @@
         <w:fldChar w:fldCharType="separate"/>
       </w:r>
       <w:r>
-        <w:rPr>
-          <w:rFonts w:hint="default"/>
-          <w:lang w:val="pt-BR"/>
-        </w:rPr>
-        <w:t>9</w:t>
+        <w:t>22</w:t>
       </w:r>
       <w:r>
         <w:fldChar w:fldCharType="end"/>
       </w:r>
+      <w:bookmarkStart w:id="56" w:name="_Toc23710"/>
       <w:r>
         <w:rPr>
           <w:lang w:val="pt-BR"/>
@@ -15409,6 +16287,7 @@
         </w:rPr>
         <w:t xml:space="preserve"> do canal 9</w:t>
       </w:r>
+      <w:bookmarkEnd w:id="56"/>
     </w:p>
     <w:p>
       <w:pPr>
@@ -15490,18 +16369,12 @@
         <w:fldChar w:fldCharType="separate"/>
       </w:r>
       <w:r>
-        <w:t>1</w:t>
-      </w:r>
-      <w:r>
-        <w:rPr>
-          <w:rFonts w:hint="default"/>
-          <w:lang w:val="pt-BR"/>
-        </w:rPr>
-        <w:t>0</w:t>
+        <w:t>23</w:t>
       </w:r>
       <w:r>
         <w:fldChar w:fldCharType="end"/>
       </w:r>
+      <w:bookmarkStart w:id="57" w:name="_Toc30380"/>
       <w:r>
         <w:rPr>
           <w:lang w:val="pt-BR"/>
@@ -15539,6 +16412,7 @@
         </w:rPr>
         <w:t xml:space="preserve"> do canal 10</w:t>
       </w:r>
+      <w:bookmarkEnd w:id="57"/>
     </w:p>
     <w:p>
       <w:pPr>
@@ -15620,18 +16494,12 @@
         <w:fldChar w:fldCharType="separate"/>
       </w:r>
       <w:r>
-        <w:t>1</w:t>
-      </w:r>
-      <w:r>
-        <w:rPr>
-          <w:rFonts w:hint="default"/>
-          <w:lang w:val="pt-BR"/>
-        </w:rPr>
-        <w:t>1</w:t>
+        <w:t>24</w:t>
       </w:r>
       <w:r>
         <w:fldChar w:fldCharType="end"/>
       </w:r>
+      <w:bookmarkStart w:id="58" w:name="_Toc11977"/>
       <w:r>
         <w:rPr>
           <w:lang w:val="pt-BR"/>
@@ -15669,6 +16537,7 @@
         </w:rPr>
         <w:t xml:space="preserve"> do canal 11</w:t>
       </w:r>
+      <w:bookmarkEnd w:id="58"/>
     </w:p>
     <w:p>
       <w:pPr>
@@ -15750,18 +16619,12 @@
         <w:fldChar w:fldCharType="separate"/>
       </w:r>
       <w:r>
-        <w:t>1</w:t>
-      </w:r>
-      <w:r>
-        <w:rPr>
-          <w:rFonts w:hint="default"/>
-          <w:lang w:val="pt-BR"/>
-        </w:rPr>
-        <w:t>2</w:t>
+        <w:t>25</w:t>
       </w:r>
       <w:r>
         <w:fldChar w:fldCharType="end"/>
       </w:r>
+      <w:bookmarkStart w:id="59" w:name="_Toc21703"/>
       <w:r>
         <w:rPr>
           <w:lang w:val="pt-BR"/>
@@ -15799,6 +16662,7 @@
         </w:rPr>
         <w:t xml:space="preserve"> do canal 12</w:t>
       </w:r>
+      <w:bookmarkEnd w:id="59"/>
     </w:p>
     <w:p>
       <w:pPr>
@@ -16188,8 +17052,6 @@
           <w:lang w:val="pt-BR"/>
         </w:rPr>
       </w:pPr>
-      <w:bookmarkStart w:id="56" w:name="_GoBack"/>
-      <w:bookmarkEnd w:id="56"/>
     </w:p>
     <w:p>
       <w:pPr>
@@ -16200,7 +17062,7 @@
           <w:lang w:val="pt-BR"/>
         </w:rPr>
       </w:pPr>
-      <w:bookmarkStart w:id="49" w:name="_Toc19353"/>
+      <w:bookmarkStart w:id="60" w:name="_Toc24267"/>
       <w:r>
         <w:rPr>
           <w:rFonts w:hint="default"/>
@@ -16208,7 +17070,7 @@
         </w:rPr>
         <w:t>Conclusão</w:t>
       </w:r>
-      <w:bookmarkEnd w:id="49"/>
+      <w:bookmarkEnd w:id="60"/>
     </w:p>
     <w:p>
       <w:pPr>
@@ -16223,7 +17085,265 @@
           <w:rFonts w:hint="default"/>
           <w:lang w:val="pt-BR"/>
         </w:rPr>
-        <w:t>Fgfgfgfggfg</w:t>
+        <w:t xml:space="preserve">O objetivo inicial desse projeto foi a criação de uma </w:t>
+      </w:r>
+      <w:r>
+        <w:rPr>
+          <w:rFonts w:hint="default"/>
+          <w:i/>
+          <w:iCs/>
+          <w:lang w:val="pt-BR"/>
+        </w:rPr>
+        <w:t xml:space="preserve">PCB </w:t>
+      </w:r>
+      <w:r>
+        <w:rPr>
+          <w:rFonts w:hint="default"/>
+          <w:lang w:val="pt-BR"/>
+        </w:rPr>
+        <w:t>unificada de aquisição de dados (</w:t>
+      </w:r>
+      <w:r>
+        <w:rPr>
+          <w:rFonts w:hint="default"/>
+          <w:i/>
+          <w:iCs/>
+          <w:lang w:val="pt-BR"/>
+        </w:rPr>
+        <w:t>DAQ</w:t>
+      </w:r>
+      <w:r>
+        <w:rPr>
+          <w:rFonts w:hint="default"/>
+          <w:lang w:val="pt-BR"/>
+        </w:rPr>
+        <w:t xml:space="preserve">), interligando sensores, microcontrolador, </w:t>
+      </w:r>
+      <w:r>
+        <w:rPr>
+          <w:rFonts w:hint="default"/>
+          <w:i/>
+          <w:iCs/>
+          <w:lang w:val="pt-BR"/>
+        </w:rPr>
+        <w:t xml:space="preserve">FPGA </w:t>
+      </w:r>
+      <w:r>
+        <w:rPr>
+          <w:rFonts w:hint="default"/>
+          <w:lang w:val="pt-BR"/>
+        </w:rPr>
+        <w:t xml:space="preserve">e demais ICs numa única placa de forma robusta. Esse objetivo, assim como o desenvolvimento dos firmwares do microcontrolador principal e do </w:t>
+      </w:r>
+      <w:r>
+        <w:rPr>
+          <w:rFonts w:hint="default"/>
+          <w:i/>
+          <w:iCs/>
+          <w:lang w:val="pt-BR"/>
+        </w:rPr>
+        <w:t>FPGA</w:t>
+      </w:r>
+      <w:r>
+        <w:rPr>
+          <w:rFonts w:hint="default"/>
+          <w:lang w:val="pt-BR"/>
+        </w:rPr>
+        <w:t>, foram cumpridos satisfatoriamente, com testes mostrando que a aquisição, o armazenamento e o envio  de todos os dados do experimento ininterruptamente foram bem sucedidos.</w:t>
+      </w:r>
+    </w:p>
+    <w:p>
+      <w:pPr>
+        <w:pStyle w:val="4"/>
+        <w:rPr>
+          <w:rFonts w:hint="default"/>
+          <w:lang w:val="pt-BR"/>
+        </w:rPr>
+      </w:pPr>
+      <w:r>
+        <w:rPr>
+          <w:rFonts w:hint="default"/>
+          <w:lang w:val="pt-BR"/>
+        </w:rPr>
+        <w:t xml:space="preserve">Os testes com injeção de pulsos por gerador de função, porém, mostraram que a integração do </w:t>
+      </w:r>
+      <w:r>
+        <w:rPr>
+          <w:rFonts w:hint="default"/>
+          <w:i/>
+          <w:iCs/>
+          <w:lang w:val="pt-BR"/>
+        </w:rPr>
+        <w:t xml:space="preserve">DAQ </w:t>
+      </w:r>
+      <w:r>
+        <w:rPr>
+          <w:rFonts w:hint="default"/>
+          <w:lang w:val="pt-BR"/>
+        </w:rPr>
+        <w:t xml:space="preserve">com a </w:t>
+      </w:r>
+      <w:r>
+        <w:rPr>
+          <w:rFonts w:hint="default"/>
+          <w:i/>
+          <w:iCs/>
+          <w:lang w:val="pt-BR"/>
+        </w:rPr>
+        <w:t xml:space="preserve">FEE </w:t>
+      </w:r>
+      <w:r>
+        <w:rPr>
+          <w:rFonts w:hint="default"/>
+          <w:lang w:val="pt-BR"/>
+        </w:rPr>
+        <w:t>não foi satisfatória. Boa parte dos canais não funcionou, apresentando resposta nula ou constante. Os canais que obtiveram contagens de pulsos apresentaram nível bastante elevado de ruído, e apenas os canais 2, 3 e 8 conseguiram um valor estável e correto de contagens a partir de um determinado valor de threshold.</w:t>
+      </w:r>
+    </w:p>
+    <w:p>
+      <w:pPr>
+        <w:pStyle w:val="4"/>
+        <w:rPr>
+          <w:rFonts w:hint="default"/>
+          <w:i w:val="0"/>
+          <w:iCs w:val="0"/>
+          <w:lang w:val="pt-BR"/>
+        </w:rPr>
+      </w:pPr>
+      <w:r>
+        <w:rPr>
+          <w:rFonts w:hint="default"/>
+          <w:lang w:val="pt-BR"/>
+        </w:rPr>
+        <w:t xml:space="preserve">Os problemas de não funcionamento de canais e de elevado nível de ruído tem sua origem provável na montagem e também no layout da placa. Para as próximas fases do projeto, será necessário realizar mais testes na placa para detectar a origem de fontes de ruído e também de possível ocorrência de </w:t>
+      </w:r>
+      <w:r>
+        <w:rPr>
+          <w:rFonts w:hint="default"/>
+          <w:i/>
+          <w:iCs/>
+          <w:lang w:val="pt-BR"/>
+        </w:rPr>
+        <w:t xml:space="preserve">crosstalk </w:t>
+      </w:r>
+      <w:r>
+        <w:rPr>
+          <w:rFonts w:hint="default"/>
+          <w:i w:val="0"/>
+          <w:iCs w:val="0"/>
+          <w:lang w:val="pt-BR"/>
+        </w:rPr>
+        <w:t xml:space="preserve">entre diferentes linhas de sinal. Também é recomendado a confecção de </w:t>
+      </w:r>
+      <w:r>
+        <w:rPr>
+          <w:rFonts w:hint="default"/>
+          <w:i/>
+          <w:iCs/>
+          <w:lang w:val="pt-BR"/>
+        </w:rPr>
+        <w:t>PCBs</w:t>
+      </w:r>
+      <w:r>
+        <w:rPr>
+          <w:rFonts w:hint="default"/>
+          <w:i w:val="0"/>
+          <w:iCs w:val="0"/>
+          <w:lang w:val="pt-BR"/>
+        </w:rPr>
+        <w:t xml:space="preserve"> de teste para validar o design do circuito de </w:t>
+      </w:r>
+      <w:r>
+        <w:rPr>
+          <w:rFonts w:hint="default"/>
+          <w:i/>
+          <w:iCs/>
+          <w:lang w:val="pt-BR"/>
+        </w:rPr>
+        <w:t xml:space="preserve">Front-End, </w:t>
+      </w:r>
+      <w:r>
+        <w:rPr>
+          <w:rFonts w:hint="default"/>
+          <w:i w:val="0"/>
+          <w:iCs w:val="0"/>
+          <w:lang w:val="pt-BR"/>
+        </w:rPr>
+        <w:t>que foi a parte que apresentou mais problemas no projeto.</w:t>
+      </w:r>
+    </w:p>
+    <w:p>
+      <w:pPr>
+        <w:pStyle w:val="4"/>
+        <w:rPr>
+          <w:rFonts w:hint="default"/>
+          <w:i w:val="0"/>
+          <w:iCs w:val="0"/>
+          <w:lang w:val="pt-BR"/>
+        </w:rPr>
+      </w:pPr>
+      <w:r>
+        <w:rPr>
+          <w:rFonts w:hint="default"/>
+          <w:i w:val="0"/>
+          <w:iCs w:val="0"/>
+          <w:lang w:val="pt-BR"/>
+        </w:rPr>
+        <w:t xml:space="preserve">Apesar dos problemas encontrados, o projeto representou um avanço para o experimento </w:t>
+      </w:r>
+      <w:r>
+        <w:rPr>
+          <w:rFonts w:hint="default"/>
+          <w:i/>
+          <w:iCs/>
+          <w:lang w:val="pt-BR"/>
+        </w:rPr>
+        <w:t>CRE@AT</w:t>
+      </w:r>
+      <w:r>
+        <w:rPr>
+          <w:rFonts w:hint="default"/>
+          <w:i w:val="0"/>
+          <w:iCs w:val="0"/>
+          <w:lang w:val="pt-BR"/>
+        </w:rPr>
+        <w:t xml:space="preserve">, obtendo um design funcional para o circuito de </w:t>
+      </w:r>
+      <w:r>
+        <w:rPr>
+          <w:rFonts w:hint="default"/>
+          <w:i/>
+          <w:iCs/>
+          <w:lang w:val="pt-BR"/>
+        </w:rPr>
+        <w:t>DAQ</w:t>
+      </w:r>
+      <w:r>
+        <w:rPr>
+          <w:rFonts w:hint="default"/>
+          <w:i w:val="0"/>
+          <w:iCs w:val="0"/>
+          <w:lang w:val="pt-BR"/>
+        </w:rPr>
+        <w:t xml:space="preserve">. Os firmwares do ESP32 e do </w:t>
+      </w:r>
+      <w:r>
+        <w:rPr>
+          <w:rFonts w:hint="default"/>
+          <w:i/>
+          <w:iCs/>
+          <w:lang w:val="pt-BR"/>
+        </w:rPr>
+        <w:t xml:space="preserve">FPGA </w:t>
+      </w:r>
+      <w:r>
+        <w:rPr>
+          <w:rFonts w:hint="default"/>
+          <w:i w:val="0"/>
+          <w:iCs w:val="0"/>
+          <w:lang w:val="pt-BR"/>
+        </w:rPr>
+        <w:t>foram validados e estão prontos para serem reutilizados ou adaptados para etapas subsequentes do experimento.</w:t>
       </w:r>
     </w:p>
     <w:bookmarkEnd w:id="14"/>
@@ -16249,14 +17369,14 @@
           <w:lang w:eastAsia="pt-BR"/>
         </w:rPr>
       </w:pPr>
-      <w:bookmarkStart w:id="50" w:name="_Toc297219008"/>
+      <w:bookmarkStart w:id="61" w:name="_Toc297219008"/>
       <w:r>
         <w:rPr>
           <w:lang w:val="pt-BR"/>
         </w:rPr>
         <w:br w:type="page"/>
       </w:r>
-      <w:bookmarkStart w:id="51" w:name="_Toc16314"/>
+      <w:bookmarkStart w:id="62" w:name="_Toc19321"/>
       <w:r>
         <w:rPr>
           <w:rStyle w:val="85"/>
@@ -16266,8 +17386,8 @@
         </w:rPr>
         <w:t>REFERÊNCIAS</w:t>
       </w:r>
-      <w:bookmarkEnd w:id="50"/>
-      <w:bookmarkEnd w:id="51"/>
+      <w:bookmarkEnd w:id="61"/>
+      <w:bookmarkEnd w:id="62"/>
     </w:p>
     <w:p>
       <w:pPr>
@@ -17278,7 +18398,7 @@
       <w:pPr>
         <w:pStyle w:val="83"/>
       </w:pPr>
-      <w:bookmarkStart w:id="52" w:name="_Toc26780"/>
+      <w:bookmarkStart w:id="63" w:name="_Toc15802"/>
       <w:r>
         <w:rPr>
           <w:rFonts w:hint="default"/>
@@ -17303,7 +18423,7 @@
         </w:rPr>
         <w:t>FPGA</w:t>
       </w:r>
-      <w:bookmarkEnd w:id="52"/>
+      <w:bookmarkEnd w:id="63"/>
     </w:p>
     <w:p>
       <w:pPr>
@@ -17373,7 +18493,7 @@
       <w:pPr>
         <w:pStyle w:val="83"/>
       </w:pPr>
-      <w:bookmarkStart w:id="53" w:name="_Toc18198"/>
+      <w:bookmarkStart w:id="64" w:name="_Toc1414"/>
       <w:r>
         <w:rPr>
           <w:rFonts w:hint="default"/>
@@ -17390,7 +18510,7 @@
         </w:rPr>
         <w:t xml:space="preserve"> do ESP32</w:t>
       </w:r>
-      <w:bookmarkEnd w:id="53"/>
+      <w:bookmarkEnd w:id="64"/>
     </w:p>
     <w:p>
       <w:pPr>
@@ -17461,7 +18581,7 @@
       <w:pPr>
         <w:pStyle w:val="83"/>
       </w:pPr>
-      <w:bookmarkStart w:id="54" w:name="_Toc9593"/>
+      <w:bookmarkStart w:id="65" w:name="_Toc15400"/>
       <w:r>
         <w:rPr>
           <w:rFonts w:hint="default"/>
@@ -17477,7 +18597,7 @@
         </w:rPr>
         <w:t>PyControl</w:t>
       </w:r>
-      <w:bookmarkEnd w:id="54"/>
+      <w:bookmarkEnd w:id="65"/>
     </w:p>
     <w:p>
       <w:pPr>
@@ -17708,7 +18828,7 @@
         <w:pStyle w:val="84"/>
         <w:bidi w:val="0"/>
       </w:pPr>
-      <w:bookmarkStart w:id="55" w:name="_Toc19788"/>
+      <w:bookmarkStart w:id="66" w:name="_Toc28966"/>
       <w:r>
         <w:rPr>
           <w:rFonts w:hint="default"/>
@@ -17716,7 +18836,7 @@
         </w:rPr>
         <w:t>Alguma coisa</w:t>
       </w:r>
-      <w:bookmarkEnd w:id="55"/>
+      <w:bookmarkEnd w:id="66"/>
     </w:p>
     <w:p>
       <w:pPr>

</xml_diff>

<commit_message>
Pequenas correções de escrita
</commit_message>
<xml_diff>
--- a/work 2024/Formatado review 2.docx
+++ b/work 2024/Formatado review 2.docx
@@ -6127,8 +6127,6 @@
         </w:rPr>
         <w:t>O</w:t>
       </w:r>
-      <w:bookmarkStart w:id="67" w:name="_GoBack"/>
-      <w:bookmarkEnd w:id="67"/>
       <w:r>
         <w:rPr>
           <w:rFonts w:hint="default"/>
@@ -6458,7 +6456,21 @@
           <w:rFonts w:hint="default"/>
           <w:lang w:val="pt-BR" w:eastAsia="pt-BR"/>
         </w:rPr>
-        <w:t xml:space="preserve"> foi considerado necessário para dar maior robustez a eletrônica do experimento, que, em sua configuração anterior, corria o risco de desconexão ou mal contato dos fios conectando os diversos módulos. A substituição das fotomultiplicadoras usadas nos detectores de </w:t>
+        <w:t xml:space="preserve"> foi considerado necessário para dar maior robustez </w:t>
+      </w:r>
+      <w:r>
+        <w:rPr>
+          <w:rFonts w:hint="default"/>
+          <w:lang w:val="en-US" w:eastAsia="pt-BR"/>
+        </w:rPr>
+        <w:t>à</w:t>
+      </w:r>
+      <w:r>
+        <w:rPr>
+          <w:rFonts w:hint="default"/>
+          <w:lang w:val="pt-BR" w:eastAsia="pt-BR"/>
+        </w:rPr>
+        <w:t xml:space="preserve"> eletrônica do experimento, que, em sua configuração anterior, corria o risco de desconexão ou mal contato dos fios conectando os diversos módulos. A substituição das fotomultiplicadoras usadas nos detectores de </w:t>
       </w:r>
       <w:r>
         <w:rPr>
@@ -6642,7 +6654,21 @@
           <w:rFonts w:hint="default"/>
           <w:lang w:val="pt-BR" w:eastAsia="pt-BR"/>
         </w:rPr>
-        <w:t xml:space="preserve">). Ele começou com a discussão das especificações e necessidades do experimento e da </w:t>
+        <w:t>)</w:t>
+      </w:r>
+      <w:r>
+        <w:rPr>
+          <w:rFonts w:hint="default"/>
+          <w:lang w:val="en-US" w:eastAsia="pt-BR"/>
+        </w:rPr>
+        <w:t xml:space="preserve"> no CBPF (Centro Brasileira de Pesquisas Físicas)</w:t>
+      </w:r>
+      <w:r>
+        <w:rPr>
+          <w:rFonts w:hint="default"/>
+          <w:lang w:val="pt-BR" w:eastAsia="pt-BR"/>
+        </w:rPr>
+        <w:t xml:space="preserve">. Ele começou com a discussão das especificações e necessidades do experimento e da </w:t>
       </w:r>
       <w:r>
         <w:rPr>
@@ -8693,7 +8719,7 @@
           <w:rFonts w:hint="default"/>
           <w:lang w:val="pt-BR"/>
         </w:rPr>
-        <w:t xml:space="preserve"> associada. O presente trabalho visa implementar essas mudanças numa </w:t>
+        <w:t xml:space="preserve"> associado. O presente trabalho visa implementar essas mudanças numa </w:t>
       </w:r>
       <w:r>
         <w:rPr>
@@ -9310,7 +9336,16 @@
           <w:rFonts w:hint="default"/>
           <w:lang w:val="pt-BR" w:eastAsia="pt-BR"/>
         </w:rPr>
-        <w:t xml:space="preserve"> conta ainda com módulos </w:t>
+        <w:t xml:space="preserve"> conta </w:t>
+      </w:r>
+      <w:bookmarkStart w:id="67" w:name="_GoBack"/>
+      <w:bookmarkEnd w:id="67"/>
+      <w:r>
+        <w:rPr>
+          <w:rFonts w:hint="default"/>
+          <w:lang w:val="pt-BR" w:eastAsia="pt-BR"/>
+        </w:rPr>
+        <w:t xml:space="preserve">ainda com módulos </w:t>
       </w:r>
       <w:r>
         <w:rPr>

</xml_diff>

<commit_message>
Contextualização de Injetor em capítulo do DAQ
</commit_message>
<xml_diff>
--- a/work 2024/Formatado review 2.docx
+++ b/work 2024/Formatado review 2.docx
@@ -9042,7 +9042,7 @@
           <wp:inline distT="0" distB="0" distL="114300" distR="114300">
             <wp:extent cx="5600700" cy="2767330"/>
             <wp:effectExtent l="0" t="0" r="0" b="13970"/>
-            <wp:docPr id="6" name="Imagem 57" descr="C:\Users\Lucas\Documents\GitHub\projeto-final-v0\work 2024\images\CREAT Diagram 09-09-24.jpgCREAT Diagram 09-09-24"/>
+            <wp:docPr id="6" name="Imagem 57" descr="C:\Users\Lucas\Documents\GitHub\projeto-final-v0\work 2024\images\CREAT Diagram 26-01-25.jpgCREAT Diagram 26-01-25"/>
             <wp:cNvGraphicFramePr>
               <a:graphicFrameLocks xmlns:a="http://schemas.openxmlformats.org/drawingml/2006/main" noChangeAspect="1"/>
             </wp:cNvGraphicFramePr>
@@ -9050,14 +9050,14 @@
               <a:graphicData uri="http://schemas.openxmlformats.org/drawingml/2006/picture">
                 <pic:pic xmlns:pic="http://schemas.openxmlformats.org/drawingml/2006/picture">
                   <pic:nvPicPr>
-                    <pic:cNvPr id="6" name="Imagem 57" descr="C:\Users\Lucas\Documents\GitHub\projeto-final-v0\work 2024\images\CREAT Diagram 09-09-24.jpgCREAT Diagram 09-09-24"/>
+                    <pic:cNvPr id="6" name="Imagem 57" descr="C:\Users\Lucas\Documents\GitHub\projeto-final-v0\work 2024\images\CREAT Diagram 26-01-25.jpgCREAT Diagram 26-01-25"/>
                     <pic:cNvPicPr>
                       <a:picLocks noChangeAspect="1"/>
                     </pic:cNvPicPr>
                   </pic:nvPicPr>
                   <pic:blipFill>
                     <a:blip r:embed="rId11"/>
-                    <a:srcRect l="-768" r="153"/>
+                    <a:srcRect t="159" b="159"/>
                     <a:stretch>
                       <a:fillRect/>
                     </a:stretch>
@@ -9267,7 +9267,7 @@
         <w:bidi w:val="0"/>
         <w:rPr>
           <w:rFonts w:hint="default"/>
-          <w:lang w:val="pt-BR" w:eastAsia="pt-BR"/>
+          <w:lang w:val="en-US" w:eastAsia="pt-BR"/>
         </w:rPr>
       </w:pPr>
       <w:r>
@@ -9336,131 +9336,147 @@
           <w:rFonts w:hint="default"/>
           <w:lang w:val="pt-BR" w:eastAsia="pt-BR"/>
         </w:rPr>
-        <w:t xml:space="preserve"> conta </w:t>
+        <w:t xml:space="preserve"> conta com módulos </w:t>
+      </w:r>
+      <w:r>
+        <w:rPr>
+          <w:rFonts w:hint="default"/>
+          <w:i/>
+          <w:iCs/>
+          <w:lang w:val="pt-BR" w:eastAsia="pt-BR"/>
+        </w:rPr>
+        <w:t>DAC</w:t>
+      </w:r>
+      <w:r>
+        <w:rPr>
+          <w:rFonts w:hint="default"/>
+          <w:lang w:val="pt-BR" w:eastAsia="pt-BR"/>
+        </w:rPr>
+        <w:t xml:space="preserve"> (</w:t>
+      </w:r>
+      <w:r>
+        <w:rPr>
+          <w:rFonts w:hint="default"/>
+          <w:i/>
+          <w:iCs/>
+          <w:lang w:val="pt-BR" w:eastAsia="pt-BR"/>
+        </w:rPr>
+        <w:t>Digital Analog Converter</w:t>
+      </w:r>
+      <w:r>
+        <w:rPr>
+          <w:rFonts w:hint="default"/>
+          <w:lang w:val="pt-BR" w:eastAsia="pt-BR"/>
+        </w:rPr>
+        <w:t xml:space="preserve">), responsáveis por controlar o valor diversas tensões do circuito, como tensões de offset dos amplificadores operacionais e tensões de referência dos discriminadores. O controle de tensão dos </w:t>
+      </w:r>
+      <w:r>
+        <w:rPr>
+          <w:rFonts w:hint="default"/>
+          <w:i/>
+          <w:lang w:val="pt-BR" w:eastAsia="pt-BR"/>
+        </w:rPr>
+        <w:t>DAC</w:t>
+      </w:r>
+      <w:r>
+        <w:rPr>
+          <w:rFonts w:hint="default"/>
+          <w:i/>
+          <w:iCs/>
+          <w:lang w:val="pt-BR" w:eastAsia="pt-BR"/>
+        </w:rPr>
+        <w:t>s</w:t>
+      </w:r>
+      <w:r>
+        <w:rPr>
+          <w:rFonts w:hint="default"/>
+          <w:lang w:val="pt-BR" w:eastAsia="pt-BR"/>
+        </w:rPr>
+        <w:t xml:space="preserve"> é realizado pel</w:t>
+      </w:r>
+      <w:r>
+        <w:rPr>
+          <w:rFonts w:hint="default"/>
+          <w:lang w:val="en-US" w:eastAsia="pt-BR"/>
+        </w:rPr>
+        <w:t>o</w:t>
+      </w:r>
+      <w:r>
+        <w:rPr>
+          <w:rFonts w:hint="default"/>
+          <w:lang w:val="pt-BR" w:eastAsia="pt-BR"/>
+        </w:rPr>
+        <w:t xml:space="preserve"> </w:t>
+      </w:r>
+      <w:r>
+        <w:rPr>
+          <w:rFonts w:hint="default"/>
+          <w:i/>
+          <w:iCs/>
+          <w:lang w:val="pt-BR" w:eastAsia="pt-BR"/>
+        </w:rPr>
+        <w:t>firmware</w:t>
+      </w:r>
+      <w:r>
+        <w:rPr>
+          <w:rFonts w:hint="default"/>
+          <w:lang w:val="pt-BR" w:eastAsia="pt-BR"/>
+        </w:rPr>
+        <w:t xml:space="preserve"> d</w:t>
+      </w:r>
+      <w:r>
+        <w:rPr>
+          <w:rFonts w:hint="default"/>
+          <w:lang w:val="en-US" w:eastAsia="pt-BR"/>
+        </w:rPr>
+        <w:t>o</w:t>
+      </w:r>
+      <w:r>
+        <w:rPr>
+          <w:rFonts w:hint="default"/>
+          <w:lang w:val="pt-BR" w:eastAsia="pt-BR"/>
+        </w:rPr>
+        <w:t xml:space="preserve"> </w:t>
+      </w:r>
+      <w:r>
+        <w:rPr>
+          <w:rFonts w:hint="default"/>
+          <w:i/>
+          <w:lang w:val="pt-BR" w:eastAsia="pt-BR"/>
+        </w:rPr>
+        <w:t>FPGA</w:t>
+      </w:r>
+      <w:r>
+        <w:rPr>
+          <w:rFonts w:hint="default"/>
+          <w:lang w:val="pt-BR" w:eastAsia="pt-BR"/>
+        </w:rPr>
+        <w:t>.</w:t>
+      </w:r>
+      <w:r>
+        <w:rPr>
+          <w:rFonts w:hint="default"/>
+          <w:lang w:val="en-US" w:eastAsia="pt-BR"/>
+        </w:rPr>
+        <w:t xml:space="preserve"> Foi anexado à placa também um módulo de injeção de pulsos por </w:t>
       </w:r>
       <w:bookmarkStart w:id="67" w:name="_GoBack"/>
+      <w:r>
+        <w:rPr>
+          <w:rFonts w:hint="default"/>
+          <w:i/>
+          <w:iCs/>
+          <w:lang w:val="en-US" w:eastAsia="pt-BR"/>
+        </w:rPr>
+        <w:t>LEDs</w:t>
+      </w:r>
       <w:bookmarkEnd w:id="67"/>
       <w:r>
         <w:rPr>
           <w:rFonts w:hint="default"/>
-          <w:lang w:val="pt-BR" w:eastAsia="pt-BR"/>
-        </w:rPr>
-        <w:t xml:space="preserve">ainda com módulos </w:t>
-      </w:r>
-      <w:r>
-        <w:rPr>
-          <w:rFonts w:hint="default"/>
-          <w:i/>
-          <w:iCs/>
-          <w:lang w:val="pt-BR" w:eastAsia="pt-BR"/>
-        </w:rPr>
-        <w:t>DAC</w:t>
-      </w:r>
-      <w:r>
-        <w:rPr>
-          <w:rFonts w:hint="default"/>
-          <w:lang w:val="pt-BR" w:eastAsia="pt-BR"/>
-        </w:rPr>
-        <w:t xml:space="preserve"> (</w:t>
-      </w:r>
-      <w:r>
-        <w:rPr>
-          <w:rFonts w:hint="default"/>
-          <w:i/>
-          <w:iCs/>
-          <w:lang w:val="pt-BR" w:eastAsia="pt-BR"/>
-        </w:rPr>
-        <w:t>Digital Analog Converter</w:t>
-      </w:r>
-      <w:r>
-        <w:rPr>
-          <w:rFonts w:hint="default"/>
-          <w:lang w:val="pt-BR" w:eastAsia="pt-BR"/>
-        </w:rPr>
-        <w:t xml:space="preserve">), responsáveis por controlar o valor diversas tensões do circuito, como tensões de offset dos amplificadores operacionais e tensões de referência dos discriminadores. O controle de tensão dos </w:t>
-      </w:r>
-      <w:r>
-        <w:rPr>
-          <w:rFonts w:hint="default"/>
-          <w:i/>
-          <w:lang w:val="pt-BR" w:eastAsia="pt-BR"/>
-        </w:rPr>
-        <w:t>DAC</w:t>
-      </w:r>
-      <w:r>
-        <w:rPr>
-          <w:rFonts w:hint="default"/>
-          <w:i/>
-          <w:iCs/>
-          <w:lang w:val="pt-BR" w:eastAsia="pt-BR"/>
-        </w:rPr>
-        <w:t>s</w:t>
-      </w:r>
-      <w:r>
-        <w:rPr>
-          <w:rFonts w:hint="default"/>
-          <w:lang w:val="pt-BR" w:eastAsia="pt-BR"/>
-        </w:rPr>
-        <w:t xml:space="preserve"> é realizado pel</w:t>
-      </w:r>
-      <w:r>
-        <w:rPr>
-          <w:rFonts w:hint="default"/>
-          <w:lang w:val="en-US" w:eastAsia="pt-BR"/>
-        </w:rPr>
-        <w:t>o</w:t>
-      </w:r>
-      <w:r>
-        <w:rPr>
-          <w:rFonts w:hint="default"/>
-          <w:lang w:val="pt-BR" w:eastAsia="pt-BR"/>
-        </w:rPr>
-        <w:t xml:space="preserve"> </w:t>
-      </w:r>
-      <w:r>
-        <w:rPr>
-          <w:rFonts w:hint="default"/>
-          <w:i/>
-          <w:iCs/>
-          <w:lang w:val="pt-BR" w:eastAsia="pt-BR"/>
-        </w:rPr>
-        <w:t>firmware</w:t>
-      </w:r>
-      <w:r>
-        <w:rPr>
-          <w:rFonts w:hint="default"/>
-          <w:lang w:val="pt-BR" w:eastAsia="pt-BR"/>
-        </w:rPr>
-        <w:t xml:space="preserve"> d</w:t>
-      </w:r>
-      <w:r>
-        <w:rPr>
-          <w:rFonts w:hint="default"/>
-          <w:lang w:val="en-US" w:eastAsia="pt-BR"/>
-        </w:rPr>
-        <w:t>o</w:t>
-      </w:r>
-      <w:r>
-        <w:rPr>
-          <w:rFonts w:hint="default"/>
-          <w:lang w:val="pt-BR" w:eastAsia="pt-BR"/>
-        </w:rPr>
-        <w:t xml:space="preserve"> </w:t>
-      </w:r>
-      <w:r>
-        <w:rPr>
-          <w:rFonts w:hint="default"/>
-          <w:i/>
-          <w:lang w:val="pt-BR" w:eastAsia="pt-BR"/>
-        </w:rPr>
-        <w:t>FPGA</w:t>
-      </w:r>
-      <w:r>
-        <w:rPr>
-          <w:rFonts w:hint="default"/>
-          <w:lang w:val="pt-BR" w:eastAsia="pt-BR"/>
-        </w:rPr>
-        <w:t>.</w:t>
+          <w:lang w:val="en-US" w:eastAsia="pt-BR"/>
+        </w:rPr>
+        <w:t xml:space="preserve"> que, porém, não é tema deste trabalho, e será mencionado apenas para fim de contextualização.</w:t>
       </w:r>
     </w:p>
     <w:p>

</xml_diff>

<commit_message>
Contextualização de Injetor em capítulo do FPGA
</commit_message>
<xml_diff>
--- a/work 2024/Formatado review 2.docx
+++ b/work 2024/Formatado review 2.docx
@@ -1749,7 +1749,7 @@
         <w:rPr>
           <w:lang w:val="pt-BR"/>
         </w:rPr>
-        <w:instrText xml:space="preserve"> HYPERLINK \l _Toc16736 </w:instrText>
+        <w:instrText xml:space="preserve"> HYPERLINK \l _Toc990 </w:instrText>
       </w:r>
       <w:r>
         <w:rPr>
@@ -1780,7 +1780,7 @@
         <w:fldChar w:fldCharType="begin"/>
       </w:r>
       <w:r>
-        <w:instrText xml:space="preserve"> PAGEREF _Toc16736 \h </w:instrText>
+        <w:instrText xml:space="preserve"> PAGEREF _Toc990 \h </w:instrText>
       </w:r>
       <w:r>
         <w:fldChar w:fldCharType="separate"/>
@@ -1812,7 +1812,7 @@
         <w:rPr>
           <w:lang w:val="pt-BR"/>
         </w:rPr>
-        <w:instrText xml:space="preserve"> HYPERLINK \l _Toc298 </w:instrText>
+        <w:instrText xml:space="preserve"> HYPERLINK \l _Toc26809 </w:instrText>
       </w:r>
       <w:r>
         <w:rPr>
@@ -1882,7 +1882,7 @@
         <w:fldChar w:fldCharType="begin"/>
       </w:r>
       <w:r>
-        <w:instrText xml:space="preserve"> PAGEREF _Toc298 \h </w:instrText>
+        <w:instrText xml:space="preserve"> PAGEREF _Toc26809 \h </w:instrText>
       </w:r>
       <w:r>
         <w:fldChar w:fldCharType="separate"/>
@@ -1914,7 +1914,7 @@
         <w:rPr>
           <w:lang w:val="pt-BR"/>
         </w:rPr>
-        <w:instrText xml:space="preserve"> HYPERLINK \l _Toc20902 </w:instrText>
+        <w:instrText xml:space="preserve"> HYPERLINK \l _Toc5972 </w:instrText>
       </w:r>
       <w:r>
         <w:rPr>
@@ -1959,7 +1959,7 @@
         <w:fldChar w:fldCharType="begin"/>
       </w:r>
       <w:r>
-        <w:instrText xml:space="preserve"> PAGEREF _Toc20902 \h </w:instrText>
+        <w:instrText xml:space="preserve"> PAGEREF _Toc5972 \h </w:instrText>
       </w:r>
       <w:r>
         <w:fldChar w:fldCharType="separate"/>
@@ -1991,7 +1991,7 @@
         <w:rPr>
           <w:lang w:val="pt-BR"/>
         </w:rPr>
-        <w:instrText xml:space="preserve"> HYPERLINK \l _Toc31212 </w:instrText>
+        <w:instrText xml:space="preserve"> HYPERLINK \l _Toc24419 </w:instrText>
       </w:r>
       <w:r>
         <w:rPr>
@@ -2035,7 +2035,7 @@
         <w:fldChar w:fldCharType="begin"/>
       </w:r>
       <w:r>
-        <w:instrText xml:space="preserve"> PAGEREF _Toc31212 \h </w:instrText>
+        <w:instrText xml:space="preserve"> PAGEREF _Toc24419 \h </w:instrText>
       </w:r>
       <w:r>
         <w:fldChar w:fldCharType="separate"/>
@@ -2067,7 +2067,7 @@
         <w:rPr>
           <w:lang w:val="pt-BR"/>
         </w:rPr>
-        <w:instrText xml:space="preserve"> HYPERLINK \l _Toc31254 </w:instrText>
+        <w:instrText xml:space="preserve"> HYPERLINK \l _Toc28634 </w:instrText>
       </w:r>
       <w:r>
         <w:rPr>
@@ -2098,7 +2098,7 @@
         <w:fldChar w:fldCharType="begin"/>
       </w:r>
       <w:r>
-        <w:instrText xml:space="preserve"> PAGEREF _Toc31254 \h </w:instrText>
+        <w:instrText xml:space="preserve"> PAGEREF _Toc28634 \h </w:instrText>
       </w:r>
       <w:r>
         <w:fldChar w:fldCharType="separate"/>
@@ -2130,7 +2130,7 @@
         <w:rPr>
           <w:lang w:val="pt-BR"/>
         </w:rPr>
-        <w:instrText xml:space="preserve"> HYPERLINK \l _Toc30066 </w:instrText>
+        <w:instrText xml:space="preserve"> HYPERLINK \l _Toc32281 </w:instrText>
       </w:r>
       <w:r>
         <w:rPr>
@@ -2168,7 +2168,7 @@
         <w:fldChar w:fldCharType="begin"/>
       </w:r>
       <w:r>
-        <w:instrText xml:space="preserve"> PAGEREF _Toc30066 \h </w:instrText>
+        <w:instrText xml:space="preserve"> PAGEREF _Toc32281 \h </w:instrText>
       </w:r>
       <w:r>
         <w:fldChar w:fldCharType="separate"/>
@@ -2200,7 +2200,7 @@
         <w:rPr>
           <w:lang w:val="pt-BR"/>
         </w:rPr>
-        <w:instrText xml:space="preserve"> HYPERLINK \l _Toc32589 </w:instrText>
+        <w:instrText xml:space="preserve"> HYPERLINK \l _Toc3937 </w:instrText>
       </w:r>
       <w:r>
         <w:rPr>
@@ -2238,7 +2238,7 @@
         <w:fldChar w:fldCharType="begin"/>
       </w:r>
       <w:r>
-        <w:instrText xml:space="preserve"> PAGEREF _Toc32589 \h </w:instrText>
+        <w:instrText xml:space="preserve"> PAGEREF _Toc3937 \h </w:instrText>
       </w:r>
       <w:r>
         <w:fldChar w:fldCharType="separate"/>
@@ -2270,7 +2270,7 @@
         <w:rPr>
           <w:lang w:val="pt-BR"/>
         </w:rPr>
-        <w:instrText xml:space="preserve"> HYPERLINK \l _Toc26355 </w:instrText>
+        <w:instrText xml:space="preserve"> HYPERLINK \l _Toc16129 </w:instrText>
       </w:r>
       <w:r>
         <w:rPr>
@@ -2314,7 +2314,7 @@
         <w:fldChar w:fldCharType="begin"/>
       </w:r>
       <w:r>
-        <w:instrText xml:space="preserve"> PAGEREF _Toc26355 \h </w:instrText>
+        <w:instrText xml:space="preserve"> PAGEREF _Toc16129 \h </w:instrText>
       </w:r>
       <w:r>
         <w:fldChar w:fldCharType="separate"/>
@@ -2346,7 +2346,7 @@
         <w:rPr>
           <w:lang w:val="pt-BR"/>
         </w:rPr>
-        <w:instrText xml:space="preserve"> HYPERLINK \l _Toc17629 </w:instrText>
+        <w:instrText xml:space="preserve"> HYPERLINK \l _Toc28380 </w:instrText>
       </w:r>
       <w:r>
         <w:rPr>
@@ -2377,7 +2377,7 @@
         <w:fldChar w:fldCharType="begin"/>
       </w:r>
       <w:r>
-        <w:instrText xml:space="preserve"> PAGEREF _Toc17629 \h </w:instrText>
+        <w:instrText xml:space="preserve"> PAGEREF _Toc28380 \h </w:instrText>
       </w:r>
       <w:r>
         <w:fldChar w:fldCharType="separate"/>
@@ -2409,7 +2409,7 @@
         <w:rPr>
           <w:lang w:val="pt-BR"/>
         </w:rPr>
-        <w:instrText xml:space="preserve"> HYPERLINK \l _Toc23075 </w:instrText>
+        <w:instrText xml:space="preserve"> HYPERLINK \l _Toc32058 </w:instrText>
       </w:r>
       <w:r>
         <w:rPr>
@@ -2440,7 +2440,7 @@
         <w:fldChar w:fldCharType="begin"/>
       </w:r>
       <w:r>
-        <w:instrText xml:space="preserve"> PAGEREF _Toc23075 \h </w:instrText>
+        <w:instrText xml:space="preserve"> PAGEREF _Toc32058 \h </w:instrText>
       </w:r>
       <w:r>
         <w:fldChar w:fldCharType="separate"/>
@@ -2472,7 +2472,7 @@
         <w:rPr>
           <w:lang w:val="pt-BR"/>
         </w:rPr>
-        <w:instrText xml:space="preserve"> HYPERLINK \l _Toc7339 </w:instrText>
+        <w:instrText xml:space="preserve"> HYPERLINK \l _Toc12799 </w:instrText>
       </w:r>
       <w:r>
         <w:rPr>
@@ -2503,7 +2503,7 @@
         <w:fldChar w:fldCharType="begin"/>
       </w:r>
       <w:r>
-        <w:instrText xml:space="preserve"> PAGEREF _Toc7339 \h </w:instrText>
+        <w:instrText xml:space="preserve"> PAGEREF _Toc12799 \h </w:instrText>
       </w:r>
       <w:r>
         <w:fldChar w:fldCharType="separate"/>
@@ -2535,7 +2535,7 @@
         <w:rPr>
           <w:lang w:val="pt-BR"/>
         </w:rPr>
-        <w:instrText xml:space="preserve"> HYPERLINK \l _Toc23985 </w:instrText>
+        <w:instrText xml:space="preserve"> HYPERLINK \l _Toc26303 </w:instrText>
       </w:r>
       <w:r>
         <w:rPr>
@@ -2606,13 +2606,13 @@
         <w:fldChar w:fldCharType="begin"/>
       </w:r>
       <w:r>
-        <w:instrText xml:space="preserve"> PAGEREF _Toc23985 \h </w:instrText>
+        <w:instrText xml:space="preserve"> PAGEREF _Toc26303 \h </w:instrText>
       </w:r>
       <w:r>
         <w:fldChar w:fldCharType="separate"/>
       </w:r>
       <w:r>
-        <w:t>31</w:t>
+        <w:t>32</w:t>
       </w:r>
       <w:r>
         <w:fldChar w:fldCharType="end"/>
@@ -2638,7 +2638,7 @@
         <w:rPr>
           <w:lang w:val="pt-BR"/>
         </w:rPr>
-        <w:instrText xml:space="preserve"> HYPERLINK \l _Toc9621 </w:instrText>
+        <w:instrText xml:space="preserve"> HYPERLINK \l _Toc18503 </w:instrText>
       </w:r>
       <w:r>
         <w:rPr>
@@ -2669,13 +2669,13 @@
         <w:fldChar w:fldCharType="begin"/>
       </w:r>
       <w:r>
-        <w:instrText xml:space="preserve"> PAGEREF _Toc9621 \h </w:instrText>
+        <w:instrText xml:space="preserve"> PAGEREF _Toc18503 \h </w:instrText>
       </w:r>
       <w:r>
         <w:fldChar w:fldCharType="separate"/>
       </w:r>
       <w:r>
-        <w:t>37</w:t>
+        <w:t>38</w:t>
       </w:r>
       <w:r>
         <w:fldChar w:fldCharType="end"/>
@@ -2701,7 +2701,7 @@
         <w:rPr>
           <w:lang w:val="pt-BR"/>
         </w:rPr>
-        <w:instrText xml:space="preserve"> HYPERLINK \l _Toc30484 </w:instrText>
+        <w:instrText xml:space="preserve"> HYPERLINK \l _Toc17807 </w:instrText>
       </w:r>
       <w:r>
         <w:rPr>
@@ -2756,13 +2756,13 @@
         <w:fldChar w:fldCharType="begin"/>
       </w:r>
       <w:r>
-        <w:instrText xml:space="preserve"> PAGEREF _Toc30484 \h </w:instrText>
+        <w:instrText xml:space="preserve"> PAGEREF _Toc17807 \h </w:instrText>
       </w:r>
       <w:r>
         <w:fldChar w:fldCharType="separate"/>
       </w:r>
       <w:r>
-        <w:t>39</w:t>
+        <w:t>40</w:t>
       </w:r>
       <w:r>
         <w:fldChar w:fldCharType="end"/>
@@ -2788,7 +2788,7 @@
         <w:rPr>
           <w:lang w:val="pt-BR"/>
         </w:rPr>
-        <w:instrText xml:space="preserve"> HYPERLINK \l _Toc32088 </w:instrText>
+        <w:instrText xml:space="preserve"> HYPERLINK \l _Toc7994 </w:instrText>
       </w:r>
       <w:r>
         <w:rPr>
@@ -2843,13 +2843,13 @@
         <w:fldChar w:fldCharType="begin"/>
       </w:r>
       <w:r>
-        <w:instrText xml:space="preserve"> PAGEREF _Toc32088 \h </w:instrText>
+        <w:instrText xml:space="preserve"> PAGEREF _Toc7994 \h </w:instrText>
       </w:r>
       <w:r>
         <w:fldChar w:fldCharType="separate"/>
       </w:r>
       <w:r>
-        <w:t>39</w:t>
+        <w:t>40</w:t>
       </w:r>
       <w:r>
         <w:fldChar w:fldCharType="end"/>
@@ -2875,7 +2875,7 @@
         <w:rPr>
           <w:lang w:val="pt-BR"/>
         </w:rPr>
-        <w:instrText xml:space="preserve"> HYPERLINK \l _Toc903 </w:instrText>
+        <w:instrText xml:space="preserve"> HYPERLINK \l _Toc25611 </w:instrText>
       </w:r>
       <w:r>
         <w:rPr>
@@ -2930,13 +2930,13 @@
         <w:fldChar w:fldCharType="begin"/>
       </w:r>
       <w:r>
-        <w:instrText xml:space="preserve"> PAGEREF _Toc903 \h </w:instrText>
+        <w:instrText xml:space="preserve"> PAGEREF _Toc25611 \h </w:instrText>
       </w:r>
       <w:r>
         <w:fldChar w:fldCharType="separate"/>
       </w:r>
       <w:r>
-        <w:t>40</w:t>
+        <w:t>41</w:t>
       </w:r>
       <w:r>
         <w:fldChar w:fldCharType="end"/>
@@ -2962,7 +2962,7 @@
         <w:rPr>
           <w:lang w:val="pt-BR"/>
         </w:rPr>
-        <w:instrText xml:space="preserve"> HYPERLINK \l _Toc18865 </w:instrText>
+        <w:instrText xml:space="preserve"> HYPERLINK \l _Toc18928 </w:instrText>
       </w:r>
       <w:r>
         <w:rPr>
@@ -3017,13 +3017,13 @@
         <w:fldChar w:fldCharType="begin"/>
       </w:r>
       <w:r>
-        <w:instrText xml:space="preserve"> PAGEREF _Toc18865 \h </w:instrText>
+        <w:instrText xml:space="preserve"> PAGEREF _Toc18928 \h </w:instrText>
       </w:r>
       <w:r>
         <w:fldChar w:fldCharType="separate"/>
       </w:r>
       <w:r>
-        <w:t>40</w:t>
+        <w:t>41</w:t>
       </w:r>
       <w:r>
         <w:fldChar w:fldCharType="end"/>
@@ -3049,7 +3049,7 @@
         <w:rPr>
           <w:lang w:val="pt-BR"/>
         </w:rPr>
-        <w:instrText xml:space="preserve"> HYPERLINK \l _Toc10834 </w:instrText>
+        <w:instrText xml:space="preserve"> HYPERLINK \l _Toc4255 </w:instrText>
       </w:r>
       <w:r>
         <w:rPr>
@@ -3104,13 +3104,13 @@
         <w:fldChar w:fldCharType="begin"/>
       </w:r>
       <w:r>
-        <w:instrText xml:space="preserve"> PAGEREF _Toc10834 \h </w:instrText>
+        <w:instrText xml:space="preserve"> PAGEREF _Toc4255 \h </w:instrText>
       </w:r>
       <w:r>
         <w:fldChar w:fldCharType="separate"/>
       </w:r>
       <w:r>
-        <w:t>41</w:t>
+        <w:t>42</w:t>
       </w:r>
       <w:r>
         <w:fldChar w:fldCharType="end"/>
@@ -3136,7 +3136,7 @@
         <w:rPr>
           <w:lang w:val="pt-BR"/>
         </w:rPr>
-        <w:instrText xml:space="preserve"> HYPERLINK \l _Toc23747 </w:instrText>
+        <w:instrText xml:space="preserve"> HYPERLINK \l _Toc16850 </w:instrText>
       </w:r>
       <w:r>
         <w:rPr>
@@ -3191,13 +3191,13 @@
         <w:fldChar w:fldCharType="begin"/>
       </w:r>
       <w:r>
-        <w:instrText xml:space="preserve"> PAGEREF _Toc23747 \h </w:instrText>
+        <w:instrText xml:space="preserve"> PAGEREF _Toc16850 \h </w:instrText>
       </w:r>
       <w:r>
         <w:fldChar w:fldCharType="separate"/>
       </w:r>
       <w:r>
-        <w:t>41</w:t>
+        <w:t>42</w:t>
       </w:r>
       <w:r>
         <w:fldChar w:fldCharType="end"/>
@@ -3223,7 +3223,7 @@
         <w:rPr>
           <w:lang w:val="pt-BR"/>
         </w:rPr>
-        <w:instrText xml:space="preserve"> HYPERLINK \l _Toc17484 </w:instrText>
+        <w:instrText xml:space="preserve"> HYPERLINK \l _Toc1188 </w:instrText>
       </w:r>
       <w:r>
         <w:rPr>
@@ -3278,13 +3278,13 @@
         <w:fldChar w:fldCharType="begin"/>
       </w:r>
       <w:r>
-        <w:instrText xml:space="preserve"> PAGEREF _Toc17484 \h </w:instrText>
+        <w:instrText xml:space="preserve"> PAGEREF _Toc1188 \h </w:instrText>
       </w:r>
       <w:r>
         <w:fldChar w:fldCharType="separate"/>
       </w:r>
       <w:r>
-        <w:t>42</w:t>
+        <w:t>43</w:t>
       </w:r>
       <w:r>
         <w:fldChar w:fldCharType="end"/>
@@ -3310,7 +3310,7 @@
         <w:rPr>
           <w:lang w:val="pt-BR"/>
         </w:rPr>
-        <w:instrText xml:space="preserve"> HYPERLINK \l _Toc30905 </w:instrText>
+        <w:instrText xml:space="preserve"> HYPERLINK \l _Toc9378 </w:instrText>
       </w:r>
       <w:r>
         <w:rPr>
@@ -3365,13 +3365,13 @@
         <w:fldChar w:fldCharType="begin"/>
       </w:r>
       <w:r>
-        <w:instrText xml:space="preserve"> PAGEREF _Toc30905 \h </w:instrText>
+        <w:instrText xml:space="preserve"> PAGEREF _Toc9378 \h </w:instrText>
       </w:r>
       <w:r>
         <w:fldChar w:fldCharType="separate"/>
       </w:r>
       <w:r>
-        <w:t>42</w:t>
+        <w:t>43</w:t>
       </w:r>
       <w:r>
         <w:fldChar w:fldCharType="end"/>
@@ -3397,7 +3397,7 @@
         <w:rPr>
           <w:lang w:val="pt-BR"/>
         </w:rPr>
-        <w:instrText xml:space="preserve"> HYPERLINK \l _Toc23710 </w:instrText>
+        <w:instrText xml:space="preserve"> HYPERLINK \l _Toc12933 </w:instrText>
       </w:r>
       <w:r>
         <w:rPr>
@@ -3452,13 +3452,13 @@
         <w:fldChar w:fldCharType="begin"/>
       </w:r>
       <w:r>
-        <w:instrText xml:space="preserve"> PAGEREF _Toc23710 \h </w:instrText>
+        <w:instrText xml:space="preserve"> PAGEREF _Toc12933 \h </w:instrText>
       </w:r>
       <w:r>
         <w:fldChar w:fldCharType="separate"/>
       </w:r>
       <w:r>
-        <w:t>43</w:t>
+        <w:t>44</w:t>
       </w:r>
       <w:r>
         <w:fldChar w:fldCharType="end"/>
@@ -3484,7 +3484,7 @@
         <w:rPr>
           <w:lang w:val="pt-BR"/>
         </w:rPr>
-        <w:instrText xml:space="preserve"> HYPERLINK \l _Toc30380 </w:instrText>
+        <w:instrText xml:space="preserve"> HYPERLINK \l _Toc5052 </w:instrText>
       </w:r>
       <w:r>
         <w:rPr>
@@ -3539,13 +3539,13 @@
         <w:fldChar w:fldCharType="begin"/>
       </w:r>
       <w:r>
-        <w:instrText xml:space="preserve"> PAGEREF _Toc30380 \h </w:instrText>
+        <w:instrText xml:space="preserve"> PAGEREF _Toc5052 \h </w:instrText>
       </w:r>
       <w:r>
         <w:fldChar w:fldCharType="separate"/>
       </w:r>
       <w:r>
-        <w:t>43</w:t>
+        <w:t>44</w:t>
       </w:r>
       <w:r>
         <w:fldChar w:fldCharType="end"/>
@@ -3571,7 +3571,7 @@
         <w:rPr>
           <w:lang w:val="pt-BR"/>
         </w:rPr>
-        <w:instrText xml:space="preserve"> HYPERLINK \l _Toc11977 </w:instrText>
+        <w:instrText xml:space="preserve"> HYPERLINK \l _Toc16161 </w:instrText>
       </w:r>
       <w:r>
         <w:rPr>
@@ -3626,13 +3626,13 @@
         <w:fldChar w:fldCharType="begin"/>
       </w:r>
       <w:r>
-        <w:instrText xml:space="preserve"> PAGEREF _Toc11977 \h </w:instrText>
+        <w:instrText xml:space="preserve"> PAGEREF _Toc16161 \h </w:instrText>
       </w:r>
       <w:r>
         <w:fldChar w:fldCharType="separate"/>
       </w:r>
       <w:r>
-        <w:t>44</w:t>
+        <w:t>45</w:t>
       </w:r>
       <w:r>
         <w:fldChar w:fldCharType="end"/>
@@ -3658,7 +3658,7 @@
         <w:rPr>
           <w:lang w:val="pt-BR"/>
         </w:rPr>
-        <w:instrText xml:space="preserve"> HYPERLINK \l _Toc21703 </w:instrText>
+        <w:instrText xml:space="preserve"> HYPERLINK \l _Toc6299 </w:instrText>
       </w:r>
       <w:r>
         <w:rPr>
@@ -3713,13 +3713,13 @@
         <w:fldChar w:fldCharType="begin"/>
       </w:r>
       <w:r>
-        <w:instrText xml:space="preserve"> PAGEREF _Toc21703 \h </w:instrText>
+        <w:instrText xml:space="preserve"> PAGEREF _Toc6299 \h </w:instrText>
       </w:r>
       <w:r>
         <w:fldChar w:fldCharType="separate"/>
       </w:r>
       <w:r>
-        <w:t>44</w:t>
+        <w:t>45</w:t>
       </w:r>
       <w:r>
         <w:fldChar w:fldCharType="end"/>
@@ -3813,7 +3813,7 @@
         <w:fldChar w:fldCharType="begin"/>
       </w:r>
       <w:r>
-        <w:instrText xml:space="preserve"> HYPERLINK \l _Toc863 </w:instrText>
+        <w:instrText xml:space="preserve"> HYPERLINK \l _Toc21177 </w:instrText>
       </w:r>
       <w:r>
         <w:fldChar w:fldCharType="separate"/>
@@ -3834,7 +3834,7 @@
         <w:fldChar w:fldCharType="begin"/>
       </w:r>
       <w:r>
-        <w:instrText xml:space="preserve"> PAGEREF _Toc863 \h </w:instrText>
+        <w:instrText xml:space="preserve"> PAGEREF _Toc21177 \h </w:instrText>
       </w:r>
       <w:r>
         <w:fldChar w:fldCharType="separate"/>
@@ -3869,7 +3869,7 @@
         <w:rPr>
           <w:lang w:val="en-US"/>
         </w:rPr>
-        <w:instrText xml:space="preserve"> HYPERLINK \l _Toc10614 </w:instrText>
+        <w:instrText xml:space="preserve"> HYPERLINK \l _Toc30030 </w:instrText>
       </w:r>
       <w:r>
         <w:rPr>
@@ -3900,7 +3900,7 @@
         <w:fldChar w:fldCharType="begin"/>
       </w:r>
       <w:r>
-        <w:instrText xml:space="preserve"> PAGEREF _Toc10614 \h </w:instrText>
+        <w:instrText xml:space="preserve"> PAGEREF _Toc30030 \h </w:instrText>
       </w:r>
       <w:r>
         <w:fldChar w:fldCharType="separate"/>
@@ -3939,7 +3939,7 @@
         <w:rPr>
           <w:lang w:val="en-US"/>
         </w:rPr>
-        <w:instrText xml:space="preserve"> HYPERLINK \l _Toc23752 </w:instrText>
+        <w:instrText xml:space="preserve"> HYPERLINK \l _Toc32173 </w:instrText>
       </w:r>
       <w:r>
         <w:rPr>
@@ -3970,7 +3970,7 @@
         <w:fldChar w:fldCharType="begin"/>
       </w:r>
       <w:r>
-        <w:instrText xml:space="preserve"> PAGEREF _Toc23752 \h </w:instrText>
+        <w:instrText xml:space="preserve"> PAGEREF _Toc32173 \h </w:instrText>
       </w:r>
       <w:r>
         <w:fldChar w:fldCharType="separate"/>
@@ -4009,7 +4009,7 @@
         <w:rPr>
           <w:lang w:val="en-US"/>
         </w:rPr>
-        <w:instrText xml:space="preserve"> HYPERLINK \l _Toc26817 </w:instrText>
+        <w:instrText xml:space="preserve"> HYPERLINK \l _Toc25191 </w:instrText>
       </w:r>
       <w:r>
         <w:rPr>
@@ -4040,7 +4040,7 @@
         <w:fldChar w:fldCharType="begin"/>
       </w:r>
       <w:r>
-        <w:instrText xml:space="preserve"> PAGEREF _Toc26817 \h </w:instrText>
+        <w:instrText xml:space="preserve"> PAGEREF _Toc25191 \h </w:instrText>
       </w:r>
       <w:r>
         <w:fldChar w:fldCharType="separate"/>
@@ -4079,7 +4079,7 @@
         <w:rPr>
           <w:lang w:val="en-US"/>
         </w:rPr>
-        <w:instrText xml:space="preserve"> HYPERLINK \l _Toc20220 </w:instrText>
+        <w:instrText xml:space="preserve"> HYPERLINK \l _Toc4134 </w:instrText>
       </w:r>
       <w:r>
         <w:rPr>
@@ -4110,7 +4110,7 @@
         <w:fldChar w:fldCharType="begin"/>
       </w:r>
       <w:r>
-        <w:instrText xml:space="preserve"> PAGEREF _Toc20220 \h </w:instrText>
+        <w:instrText xml:space="preserve"> PAGEREF _Toc4134 \h </w:instrText>
       </w:r>
       <w:r>
         <w:fldChar w:fldCharType="separate"/>
@@ -4149,7 +4149,7 @@
         <w:rPr>
           <w:lang w:val="en-US"/>
         </w:rPr>
-        <w:instrText xml:space="preserve"> HYPERLINK \l _Toc18955 </w:instrText>
+        <w:instrText xml:space="preserve"> HYPERLINK \l _Toc13013 </w:instrText>
       </w:r>
       <w:r>
         <w:rPr>
@@ -4180,7 +4180,7 @@
         <w:fldChar w:fldCharType="begin"/>
       </w:r>
       <w:r>
-        <w:instrText xml:space="preserve"> PAGEREF _Toc18955 \h </w:instrText>
+        <w:instrText xml:space="preserve"> PAGEREF _Toc13013 \h </w:instrText>
       </w:r>
       <w:r>
         <w:fldChar w:fldCharType="separate"/>
@@ -4219,7 +4219,7 @@
         <w:rPr>
           <w:lang w:val="en-US"/>
         </w:rPr>
-        <w:instrText xml:space="preserve"> HYPERLINK \l _Toc11020 </w:instrText>
+        <w:instrText xml:space="preserve"> HYPERLINK \l _Toc18420 </w:instrText>
       </w:r>
       <w:r>
         <w:rPr>
@@ -4248,7 +4248,7 @@
         <w:fldChar w:fldCharType="begin"/>
       </w:r>
       <w:r>
-        <w:instrText xml:space="preserve"> PAGEREF _Toc11020 \h </w:instrText>
+        <w:instrText xml:space="preserve"> PAGEREF _Toc18420 \h </w:instrText>
       </w:r>
       <w:r>
         <w:fldChar w:fldCharType="separate"/>
@@ -4287,7 +4287,7 @@
         <w:rPr>
           <w:lang w:val="en-US"/>
         </w:rPr>
-        <w:instrText xml:space="preserve"> HYPERLINK \l _Toc16170 </w:instrText>
+        <w:instrText xml:space="preserve"> HYPERLINK \l _Toc20030 </w:instrText>
       </w:r>
       <w:r>
         <w:rPr>
@@ -4326,7 +4326,7 @@
         <w:fldChar w:fldCharType="begin"/>
       </w:r>
       <w:r>
-        <w:instrText xml:space="preserve"> PAGEREF _Toc16170 \h </w:instrText>
+        <w:instrText xml:space="preserve"> PAGEREF _Toc20030 \h </w:instrText>
       </w:r>
       <w:r>
         <w:fldChar w:fldCharType="separate"/>
@@ -4365,7 +4365,7 @@
         <w:rPr>
           <w:lang w:val="en-US"/>
         </w:rPr>
-        <w:instrText xml:space="preserve"> HYPERLINK \l _Toc5213 </w:instrText>
+        <w:instrText xml:space="preserve"> HYPERLINK \l _Toc29403 </w:instrText>
       </w:r>
       <w:r>
         <w:rPr>
@@ -4394,7 +4394,7 @@
         <w:fldChar w:fldCharType="begin"/>
       </w:r>
       <w:r>
-        <w:instrText xml:space="preserve"> PAGEREF _Toc5213 \h </w:instrText>
+        <w:instrText xml:space="preserve"> PAGEREF _Toc29403 \h </w:instrText>
       </w:r>
       <w:r>
         <w:fldChar w:fldCharType="separate"/>
@@ -4433,7 +4433,7 @@
         <w:rPr>
           <w:lang w:val="en-US"/>
         </w:rPr>
-        <w:instrText xml:space="preserve"> HYPERLINK \l _Toc31565 </w:instrText>
+        <w:instrText xml:space="preserve"> HYPERLINK \l _Toc1352 </w:instrText>
       </w:r>
       <w:r>
         <w:rPr>
@@ -4464,7 +4464,7 @@
         <w:fldChar w:fldCharType="begin"/>
       </w:r>
       <w:r>
-        <w:instrText xml:space="preserve"> PAGEREF _Toc31565 \h </w:instrText>
+        <w:instrText xml:space="preserve"> PAGEREF _Toc1352 \h </w:instrText>
       </w:r>
       <w:r>
         <w:fldChar w:fldCharType="separate"/>
@@ -4503,7 +4503,7 @@
         <w:rPr>
           <w:lang w:val="en-US"/>
         </w:rPr>
-        <w:instrText xml:space="preserve"> HYPERLINK \l _Toc339 </w:instrText>
+        <w:instrText xml:space="preserve"> HYPERLINK \l _Toc6441 </w:instrText>
       </w:r>
       <w:r>
         <w:rPr>
@@ -4542,7 +4542,7 @@
         <w:fldChar w:fldCharType="begin"/>
       </w:r>
       <w:r>
-        <w:instrText xml:space="preserve"> PAGEREF _Toc339 \h </w:instrText>
+        <w:instrText xml:space="preserve"> PAGEREF _Toc6441 \h </w:instrText>
       </w:r>
       <w:r>
         <w:fldChar w:fldCharType="separate"/>
@@ -4581,7 +4581,7 @@
         <w:rPr>
           <w:lang w:val="en-US"/>
         </w:rPr>
-        <w:instrText xml:space="preserve"> HYPERLINK \l _Toc13170 </w:instrText>
+        <w:instrText xml:space="preserve"> HYPERLINK \l _Toc22585 </w:instrText>
       </w:r>
       <w:r>
         <w:rPr>
@@ -4619,7 +4619,7 @@
         <w:fldChar w:fldCharType="begin"/>
       </w:r>
       <w:r>
-        <w:instrText xml:space="preserve"> PAGEREF _Toc13170 \h </w:instrText>
+        <w:instrText xml:space="preserve"> PAGEREF _Toc22585 \h </w:instrText>
       </w:r>
       <w:r>
         <w:fldChar w:fldCharType="separate"/>
@@ -4658,7 +4658,7 @@
         <w:rPr>
           <w:lang w:val="en-US"/>
         </w:rPr>
-        <w:instrText xml:space="preserve"> HYPERLINK \l _Toc12917 </w:instrText>
+        <w:instrText xml:space="preserve"> HYPERLINK \l _Toc22110 </w:instrText>
       </w:r>
       <w:r>
         <w:rPr>
@@ -4696,7 +4696,7 @@
         <w:fldChar w:fldCharType="begin"/>
       </w:r>
       <w:r>
-        <w:instrText xml:space="preserve"> PAGEREF _Toc12917 \h </w:instrText>
+        <w:instrText xml:space="preserve"> PAGEREF _Toc22110 \h </w:instrText>
       </w:r>
       <w:r>
         <w:fldChar w:fldCharType="separate"/>
@@ -4735,7 +4735,7 @@
         <w:rPr>
           <w:lang w:val="en-US"/>
         </w:rPr>
-        <w:instrText xml:space="preserve"> HYPERLINK \l _Toc3962 </w:instrText>
+        <w:instrText xml:space="preserve"> HYPERLINK \l _Toc26532 </w:instrText>
       </w:r>
       <w:r>
         <w:rPr>
@@ -4774,7 +4774,7 @@
         <w:fldChar w:fldCharType="begin"/>
       </w:r>
       <w:r>
-        <w:instrText xml:space="preserve"> PAGEREF _Toc3962 \h </w:instrText>
+        <w:instrText xml:space="preserve"> PAGEREF _Toc26532 \h </w:instrText>
       </w:r>
       <w:r>
         <w:fldChar w:fldCharType="separate"/>
@@ -4813,7 +4813,7 @@
         <w:rPr>
           <w:lang w:val="en-US"/>
         </w:rPr>
-        <w:instrText xml:space="preserve"> HYPERLINK \l _Toc23472 </w:instrText>
+        <w:instrText xml:space="preserve"> HYPERLINK \l _Toc6051 </w:instrText>
       </w:r>
       <w:r>
         <w:rPr>
@@ -4852,13 +4852,13 @@
         <w:fldChar w:fldCharType="begin"/>
       </w:r>
       <w:r>
-        <w:instrText xml:space="preserve"> PAGEREF _Toc23472 \h </w:instrText>
+        <w:instrText xml:space="preserve"> PAGEREF _Toc6051 \h </w:instrText>
       </w:r>
       <w:r>
         <w:fldChar w:fldCharType="separate"/>
       </w:r>
       <w:r>
-        <w:t>30</w:t>
+        <w:t>31</w:t>
       </w:r>
       <w:r>
         <w:fldChar w:fldCharType="end"/>
@@ -4891,7 +4891,7 @@
         <w:rPr>
           <w:lang w:val="en-US"/>
         </w:rPr>
-        <w:instrText xml:space="preserve"> HYPERLINK \l _Toc14570 </w:instrText>
+        <w:instrText xml:space="preserve"> HYPERLINK \l _Toc1889 </w:instrText>
       </w:r>
       <w:r>
         <w:rPr>
@@ -4929,13 +4929,13 @@
         <w:fldChar w:fldCharType="begin"/>
       </w:r>
       <w:r>
-        <w:instrText xml:space="preserve"> PAGEREF _Toc14570 \h </w:instrText>
+        <w:instrText xml:space="preserve"> PAGEREF _Toc1889 \h </w:instrText>
       </w:r>
       <w:r>
         <w:fldChar w:fldCharType="separate"/>
       </w:r>
       <w:r>
-        <w:t>31</w:t>
+        <w:t>32</w:t>
       </w:r>
       <w:r>
         <w:fldChar w:fldCharType="end"/>
@@ -4968,7 +4968,7 @@
         <w:rPr>
           <w:lang w:val="en-US"/>
         </w:rPr>
-        <w:instrText xml:space="preserve"> HYPERLINK \l _Toc22684 </w:instrText>
+        <w:instrText xml:space="preserve"> HYPERLINK \l _Toc30561 </w:instrText>
       </w:r>
       <w:r>
         <w:rPr>
@@ -5007,13 +5007,13 @@
         <w:fldChar w:fldCharType="begin"/>
       </w:r>
       <w:r>
-        <w:instrText xml:space="preserve"> PAGEREF _Toc22684 \h </w:instrText>
+        <w:instrText xml:space="preserve"> PAGEREF _Toc30561 \h </w:instrText>
       </w:r>
       <w:r>
         <w:fldChar w:fldCharType="separate"/>
       </w:r>
       <w:r>
-        <w:t>34</w:t>
+        <w:t>35</w:t>
       </w:r>
       <w:r>
         <w:fldChar w:fldCharType="end"/>
@@ -5046,7 +5046,7 @@
         <w:rPr>
           <w:lang w:val="en-US"/>
         </w:rPr>
-        <w:instrText xml:space="preserve"> HYPERLINK \l _Toc7318 </w:instrText>
+        <w:instrText xml:space="preserve"> HYPERLINK \l _Toc28261 </w:instrText>
       </w:r>
       <w:r>
         <w:rPr>
@@ -5092,13 +5092,13 @@
         <w:fldChar w:fldCharType="begin"/>
       </w:r>
       <w:r>
-        <w:instrText xml:space="preserve"> PAGEREF _Toc7318 \h </w:instrText>
+        <w:instrText xml:space="preserve"> PAGEREF _Toc28261 \h </w:instrText>
       </w:r>
       <w:r>
         <w:fldChar w:fldCharType="separate"/>
       </w:r>
       <w:r>
-        <w:t>36</w:t>
+        <w:t>37</w:t>
       </w:r>
       <w:r>
         <w:fldChar w:fldCharType="end"/>
@@ -5131,7 +5131,7 @@
         <w:rPr>
           <w:lang w:val="en-US"/>
         </w:rPr>
-        <w:instrText xml:space="preserve"> HYPERLINK \l _Toc19436 </w:instrText>
+        <w:instrText xml:space="preserve"> HYPERLINK \l _Toc26175 </w:instrText>
       </w:r>
       <w:r>
         <w:rPr>
@@ -5160,13 +5160,13 @@
         <w:fldChar w:fldCharType="begin"/>
       </w:r>
       <w:r>
-        <w:instrText xml:space="preserve"> PAGEREF _Toc19436 \h </w:instrText>
+        <w:instrText xml:space="preserve"> PAGEREF _Toc26175 \h </w:instrText>
       </w:r>
       <w:r>
         <w:fldChar w:fldCharType="separate"/>
       </w:r>
       <w:r>
-        <w:t>38</w:t>
+        <w:t>39</w:t>
       </w:r>
       <w:r>
         <w:fldChar w:fldCharType="end"/>
@@ -5199,7 +5199,7 @@
         <w:rPr>
           <w:lang w:val="en-US"/>
         </w:rPr>
-        <w:instrText xml:space="preserve"> HYPERLINK \l _Toc24267 </w:instrText>
+        <w:instrText xml:space="preserve"> HYPERLINK \l _Toc4658 </w:instrText>
       </w:r>
       <w:r>
         <w:rPr>
@@ -5228,13 +5228,13 @@
         <w:fldChar w:fldCharType="begin"/>
       </w:r>
       <w:r>
-        <w:instrText xml:space="preserve"> PAGEREF _Toc24267 \h </w:instrText>
+        <w:instrText xml:space="preserve"> PAGEREF _Toc4658 \h </w:instrText>
       </w:r>
       <w:r>
         <w:fldChar w:fldCharType="separate"/>
       </w:r>
       <w:r>
-        <w:t>46</w:t>
+        <w:t>47</w:t>
       </w:r>
       <w:r>
         <w:fldChar w:fldCharType="end"/>
@@ -5267,7 +5267,7 @@
         <w:rPr>
           <w:lang w:val="en-US"/>
         </w:rPr>
-        <w:instrText xml:space="preserve"> HYPERLINK \l _Toc19321 </w:instrText>
+        <w:instrText xml:space="preserve"> HYPERLINK \l _Toc5445 </w:instrText>
       </w:r>
       <w:r>
         <w:rPr>
@@ -5289,13 +5289,13 @@
         <w:fldChar w:fldCharType="begin"/>
       </w:r>
       <w:r>
-        <w:instrText xml:space="preserve"> PAGEREF _Toc19321 \h </w:instrText>
+        <w:instrText xml:space="preserve"> PAGEREF _Toc5445 \h </w:instrText>
       </w:r>
       <w:r>
         <w:fldChar w:fldCharType="separate"/>
       </w:r>
       <w:r>
-        <w:t>47</w:t>
+        <w:t>48</w:t>
       </w:r>
       <w:r>
         <w:fldChar w:fldCharType="end"/>
@@ -5328,7 +5328,7 @@
         <w:rPr>
           <w:lang w:val="en-US"/>
         </w:rPr>
-        <w:instrText xml:space="preserve"> HYPERLINK \l _Toc15802 </w:instrText>
+        <w:instrText xml:space="preserve"> HYPERLINK \l _Toc29433 </w:instrText>
       </w:r>
       <w:r>
         <w:rPr>
@@ -5375,13 +5375,13 @@
         <w:fldChar w:fldCharType="begin"/>
       </w:r>
       <w:r>
-        <w:instrText xml:space="preserve"> PAGEREF _Toc15802 \h </w:instrText>
+        <w:instrText xml:space="preserve"> PAGEREF _Toc29433 \h </w:instrText>
       </w:r>
       <w:r>
         <w:fldChar w:fldCharType="separate"/>
       </w:r>
       <w:r>
-        <w:t>49</w:t>
+        <w:t>50</w:t>
       </w:r>
       <w:r>
         <w:fldChar w:fldCharType="end"/>
@@ -5414,7 +5414,7 @@
         <w:rPr>
           <w:lang w:val="en-US"/>
         </w:rPr>
-        <w:instrText xml:space="preserve"> HYPERLINK \l _Toc1414 </w:instrText>
+        <w:instrText xml:space="preserve"> HYPERLINK \l _Toc29186 </w:instrText>
       </w:r>
       <w:r>
         <w:rPr>
@@ -5453,13 +5453,13 @@
         <w:fldChar w:fldCharType="begin"/>
       </w:r>
       <w:r>
-        <w:instrText xml:space="preserve"> PAGEREF _Toc1414 \h </w:instrText>
+        <w:instrText xml:space="preserve"> PAGEREF _Toc29186 \h </w:instrText>
       </w:r>
       <w:r>
         <w:fldChar w:fldCharType="separate"/>
       </w:r>
       <w:r>
-        <w:t>50</w:t>
+        <w:t>51</w:t>
       </w:r>
       <w:r>
         <w:fldChar w:fldCharType="end"/>
@@ -5492,7 +5492,7 @@
         <w:rPr>
           <w:lang w:val="en-US"/>
         </w:rPr>
-        <w:instrText xml:space="preserve"> HYPERLINK \l _Toc15400 </w:instrText>
+        <w:instrText xml:space="preserve"> HYPERLINK \l _Toc1449 </w:instrText>
       </w:r>
       <w:r>
         <w:rPr>
@@ -5530,13 +5530,13 @@
         <w:fldChar w:fldCharType="begin"/>
       </w:r>
       <w:r>
-        <w:instrText xml:space="preserve"> PAGEREF _Toc15400 \h </w:instrText>
+        <w:instrText xml:space="preserve"> PAGEREF _Toc1449 \h </w:instrText>
       </w:r>
       <w:r>
         <w:fldChar w:fldCharType="separate"/>
       </w:r>
       <w:r>
-        <w:t>51</w:t>
+        <w:t>52</w:t>
       </w:r>
       <w:r>
         <w:fldChar w:fldCharType="end"/>
@@ -5569,7 +5569,7 @@
         <w:rPr>
           <w:lang w:val="en-US"/>
         </w:rPr>
-        <w:instrText xml:space="preserve"> HYPERLINK \l _Toc28966 </w:instrText>
+        <w:instrText xml:space="preserve"> HYPERLINK \l _Toc19678 </w:instrText>
       </w:r>
       <w:r>
         <w:rPr>
@@ -5599,13 +5599,13 @@
         <w:fldChar w:fldCharType="begin"/>
       </w:r>
       <w:r>
-        <w:instrText xml:space="preserve"> PAGEREF _Toc28966 \h </w:instrText>
+        <w:instrText xml:space="preserve"> PAGEREF _Toc19678 \h </w:instrText>
       </w:r>
       <w:r>
         <w:fldChar w:fldCharType="separate"/>
       </w:r>
       <w:r>
-        <w:t>52</w:t>
+        <w:t>53</w:t>
       </w:r>
       <w:r>
         <w:fldChar w:fldCharType="end"/>
@@ -5710,7 +5710,7 @@
         <w:pStyle w:val="2"/>
         <w:bidi w:val="0"/>
       </w:pPr>
-      <w:bookmarkStart w:id="12" w:name="_Toc863"/>
+      <w:bookmarkStart w:id="12" w:name="_Toc21177"/>
       <w:r>
         <w:t>INTRODUÇÃO</w:t>
       </w:r>
@@ -6028,7 +6028,7 @@
           <w:lang w:val="pt-BR"/>
         </w:rPr>
       </w:pPr>
-      <w:bookmarkStart w:id="13" w:name="_Toc10614"/>
+      <w:bookmarkStart w:id="13" w:name="_Toc30030"/>
       <w:r>
         <w:rPr>
           <w:rFonts w:hint="default"/>
@@ -6101,7 +6101,7 @@
           <w:lang w:val="pt-BR" w:eastAsia="pt-BR"/>
         </w:rPr>
       </w:pPr>
-      <w:bookmarkStart w:id="16" w:name="_Toc23752"/>
+      <w:bookmarkStart w:id="16" w:name="_Toc32173"/>
       <w:r>
         <w:rPr>
           <w:rFonts w:hint="default"/>
@@ -6388,7 +6388,7 @@
           <w:lang w:val="en-US" w:eastAsia="pt-BR"/>
         </w:rPr>
       </w:pPr>
-      <w:bookmarkStart w:id="17" w:name="_Toc26817"/>
+      <w:bookmarkStart w:id="17" w:name="_Toc25191"/>
       <w:r>
         <w:rPr>
           <w:rFonts w:hint="default"/>
@@ -6602,7 +6602,7 @@
           <w:lang w:val="pt-BR" w:eastAsia="pt-BR"/>
         </w:rPr>
       </w:pPr>
-      <w:bookmarkStart w:id="18" w:name="_Toc20220"/>
+      <w:bookmarkStart w:id="18" w:name="_Toc4134"/>
       <w:r>
         <w:rPr>
           <w:rFonts w:hint="default"/>
@@ -7413,7 +7413,7 @@
         </w:rPr>
       </w:pPr>
       <w:bookmarkStart w:id="19" w:name="_Toc1429"/>
-      <w:bookmarkStart w:id="20" w:name="_Toc18955"/>
+      <w:bookmarkStart w:id="20" w:name="_Toc13013"/>
       <w:r>
         <w:rPr>
           <w:rFonts w:hint="default"/>
@@ -7665,7 +7665,7 @@
           <w:lang w:val="pt-BR" w:eastAsia="pt-BR"/>
         </w:rPr>
       </w:pPr>
-      <w:bookmarkStart w:id="21" w:name="_Toc11020"/>
+      <w:bookmarkStart w:id="21" w:name="_Toc18420"/>
       <w:r>
         <w:rPr>
           <w:rFonts w:hint="default"/>
@@ -7792,7 +7792,7 @@
       <w:r>
         <w:fldChar w:fldCharType="end"/>
       </w:r>
-      <w:bookmarkStart w:id="22" w:name="_Toc16736"/>
+      <w:bookmarkStart w:id="22" w:name="_Toc990"/>
       <w:r>
         <w:rPr>
           <w:lang w:val="pt-BR"/>
@@ -7960,7 +7960,7 @@
       <w:r>
         <w:fldChar w:fldCharType="end"/>
       </w:r>
-      <w:bookmarkStart w:id="23" w:name="_Toc298"/>
+      <w:bookmarkStart w:id="23" w:name="_Toc26809"/>
       <w:r>
         <w:rPr>
           <w:lang w:val="pt-BR"/>
@@ -8148,7 +8148,7 @@
       <w:r>
         <w:fldChar w:fldCharType="end"/>
       </w:r>
-      <w:bookmarkStart w:id="24" w:name="_Toc20902"/>
+      <w:bookmarkStart w:id="24" w:name="_Toc5972"/>
       <w:r>
         <w:rPr>
           <w:lang w:val="pt-BR"/>
@@ -8290,7 +8290,7 @@
           <w:lang w:val="pt-BR"/>
         </w:rPr>
       </w:pPr>
-      <w:bookmarkStart w:id="25" w:name="_Toc16170"/>
+      <w:bookmarkStart w:id="25" w:name="_Toc20030"/>
       <w:r>
         <w:rPr>
           <w:rFonts w:hint="default"/>
@@ -8485,7 +8485,7 @@
       <w:r>
         <w:fldChar w:fldCharType="end"/>
       </w:r>
-      <w:bookmarkStart w:id="26" w:name="_Toc31212"/>
+      <w:bookmarkStart w:id="26" w:name="_Toc24419"/>
       <w:r>
         <w:rPr>
           <w:lang w:val="pt-BR"/>
@@ -9016,7 +9016,7 @@
           <w:lang w:val="pt-BR" w:eastAsia="pt-BR"/>
         </w:rPr>
       </w:pPr>
-      <w:bookmarkStart w:id="27" w:name="_Toc5213"/>
+      <w:bookmarkStart w:id="27" w:name="_Toc29403"/>
       <w:r>
         <w:rPr>
           <w:rFonts w:hint="default"/>
@@ -9040,8 +9040,8 @@
         </w:rPr>
         <w:drawing>
           <wp:inline distT="0" distB="0" distL="114300" distR="114300">
-            <wp:extent cx="5600700" cy="2767330"/>
-            <wp:effectExtent l="0" t="0" r="0" b="13970"/>
+            <wp:extent cx="5600700" cy="2821305"/>
+            <wp:effectExtent l="0" t="0" r="0" b="0"/>
             <wp:docPr id="6" name="Imagem 57" descr="C:\Users\Lucas\Documents\GitHub\projeto-final-v0\work 2024\images\CREAT Diagram 26-01-25.jpgCREAT Diagram 26-01-25"/>
             <wp:cNvGraphicFramePr>
               <a:graphicFrameLocks xmlns:a="http://schemas.openxmlformats.org/drawingml/2006/main" noChangeAspect="1"/>
@@ -9057,7 +9057,7 @@
                   </pic:nvPicPr>
                   <pic:blipFill>
                     <a:blip r:embed="rId11"/>
-                    <a:srcRect t="159" b="159"/>
+                    <a:srcRect t="-1786" b="159"/>
                     <a:stretch>
                       <a:fillRect/>
                     </a:stretch>
@@ -9065,7 +9065,7 @@
                   <pic:spPr>
                     <a:xfrm>
                       <a:off x="0" y="0"/>
-                      <a:ext cx="5600700" cy="2767330"/>
+                      <a:ext cx="5600700" cy="2821305"/>
                     </a:xfrm>
                     <a:prstGeom prst="rect">
                       <a:avLst/>
@@ -9108,7 +9108,7 @@
       <w:r>
         <w:fldChar w:fldCharType="end"/>
       </w:r>
-      <w:bookmarkStart w:id="28" w:name="_Toc31254"/>
+      <w:bookmarkStart w:id="28" w:name="_Toc28634"/>
       <w:r>
         <w:rPr>
           <w:lang w:val="pt-BR"/>
@@ -9460,7 +9460,6 @@
         </w:rPr>
         <w:t xml:space="preserve"> Foi anexado à placa também um módulo de injeção de pulsos por </w:t>
       </w:r>
-      <w:bookmarkStart w:id="67" w:name="_GoBack"/>
       <w:r>
         <w:rPr>
           <w:rFonts w:hint="default"/>
@@ -9470,7 +9469,6 @@
         </w:rPr>
         <w:t>LEDs</w:t>
       </w:r>
-      <w:bookmarkEnd w:id="67"/>
       <w:r>
         <w:rPr>
           <w:rFonts w:hint="default"/>
@@ -10093,7 +10091,7 @@
           <w:lang w:val="en-US" w:eastAsia="pt-BR"/>
         </w:rPr>
       </w:pPr>
-      <w:bookmarkStart w:id="29" w:name="_Toc31565"/>
+      <w:bookmarkStart w:id="29" w:name="_Toc1352"/>
       <w:r>
         <w:rPr>
           <w:rFonts w:hint="default"/>
@@ -10112,7 +10110,7 @@
           <w:lang w:val="en-US" w:eastAsia="pt-BR"/>
         </w:rPr>
       </w:pPr>
-      <w:bookmarkStart w:id="30" w:name="_Toc339"/>
+      <w:bookmarkStart w:id="30" w:name="_Toc6441"/>
       <w:r>
         <w:rPr>
           <w:rFonts w:hint="default"/>
@@ -10215,7 +10213,7 @@
       <w:r>
         <w:fldChar w:fldCharType="end"/>
       </w:r>
-      <w:bookmarkStart w:id="31" w:name="_Toc30066"/>
+      <w:bookmarkStart w:id="31" w:name="_Toc32281"/>
       <w:r>
         <w:rPr>
           <w:lang w:val="pt-BR"/>
@@ -10370,7 +10368,7 @@
           <w:lang w:val="pt-BR"/>
         </w:rPr>
       </w:pPr>
-      <w:bookmarkStart w:id="32" w:name="_Toc13170"/>
+      <w:bookmarkStart w:id="32" w:name="_Toc22585"/>
       <w:r>
         <w:rPr>
           <w:rFonts w:hint="default"/>
@@ -10473,7 +10471,7 @@
       <w:r>
         <w:fldChar w:fldCharType="end"/>
       </w:r>
-      <w:bookmarkStart w:id="33" w:name="_Toc32589"/>
+      <w:bookmarkStart w:id="33" w:name="_Toc3937"/>
       <w:r>
         <w:rPr>
           <w:lang w:val="pt-BR"/>
@@ -10593,7 +10591,7 @@
         </w:rPr>
       </w:pPr>
       <w:bookmarkStart w:id="34" w:name="_Toc19885"/>
-      <w:bookmarkStart w:id="35" w:name="_Toc12917"/>
+      <w:bookmarkStart w:id="35" w:name="_Toc22110"/>
       <w:r>
         <w:rPr>
           <w:rFonts w:hint="default"/>
@@ -10791,7 +10789,7 @@
       <w:r>
         <w:fldChar w:fldCharType="end"/>
       </w:r>
-      <w:bookmarkStart w:id="36" w:name="_Toc26355"/>
+      <w:bookmarkStart w:id="36" w:name="_Toc16129"/>
       <w:r>
         <w:rPr>
           <w:lang w:val="pt-BR"/>
@@ -11000,7 +10998,7 @@
       <w:r>
         <w:fldChar w:fldCharType="end"/>
       </w:r>
-      <w:bookmarkStart w:id="37" w:name="_Toc17629"/>
+      <w:bookmarkStart w:id="37" w:name="_Toc28380"/>
       <w:r>
         <w:rPr>
           <w:lang w:val="pt-BR"/>
@@ -11384,8 +11382,8 @@
         </w:rPr>
         <w:drawing>
           <wp:inline distT="0" distB="0" distL="114300" distR="114300">
-            <wp:extent cx="4343400" cy="2859405"/>
-            <wp:effectExtent l="0" t="0" r="0" b="17145"/>
+            <wp:extent cx="5597525" cy="3685540"/>
+            <wp:effectExtent l="0" t="0" r="3175" b="10160"/>
             <wp:docPr id="11" name="Imagem 56" descr="C:\Users\Lucas\Documents\GitHub\projeto-final-v0\work 2024\images\Circuito HV Bias.pngCircuito HV Bias"/>
             <wp:cNvGraphicFramePr>
               <a:graphicFrameLocks xmlns:a="http://schemas.openxmlformats.org/drawingml/2006/main" noChangeAspect="1"/>
@@ -11409,7 +11407,7 @@
                   <pic:spPr>
                     <a:xfrm>
                       <a:off x="0" y="0"/>
-                      <a:ext cx="4343400" cy="2859405"/>
+                      <a:ext cx="5597525" cy="3685540"/>
                     </a:xfrm>
                     <a:prstGeom prst="rect">
                       <a:avLst/>
@@ -11452,7 +11450,7 @@
       <w:r>
         <w:fldChar w:fldCharType="end"/>
       </w:r>
-      <w:bookmarkStart w:id="38" w:name="_Toc23075"/>
+      <w:bookmarkStart w:id="38" w:name="_Toc32058"/>
       <w:r>
         <w:rPr>
           <w:lang w:val="pt-BR"/>
@@ -11493,7 +11491,7 @@
           <w:lang w:val="pt-BR"/>
         </w:rPr>
       </w:pPr>
-      <w:bookmarkStart w:id="39" w:name="_Toc3962"/>
+      <w:bookmarkStart w:id="39" w:name="_Toc26532"/>
       <w:r>
         <w:rPr>
           <w:rFonts w:hint="default"/>
@@ -11619,8 +11617,8 @@
         </w:rPr>
         <w:drawing>
           <wp:inline distT="0" distB="0" distL="114300" distR="114300">
-            <wp:extent cx="5062855" cy="3069590"/>
-            <wp:effectExtent l="0" t="0" r="4445" b="16510"/>
+            <wp:extent cx="5859780" cy="3552825"/>
+            <wp:effectExtent l="0" t="0" r="7620" b="9525"/>
             <wp:docPr id="12" name="Imagem 62" descr="C:\Users\Lucas\Documents\GitHub\projeto-final-v0\work 2024\images\Circuito de FEE.pngCircuito de FEE"/>
             <wp:cNvGraphicFramePr>
               <a:graphicFrameLocks xmlns:a="http://schemas.openxmlformats.org/drawingml/2006/main" noChangeAspect="1"/>
@@ -11644,7 +11642,7 @@
                   <pic:spPr>
                     <a:xfrm>
                       <a:off x="0" y="0"/>
-                      <a:ext cx="5062855" cy="3069590"/>
+                      <a:ext cx="5859780" cy="3552825"/>
                     </a:xfrm>
                     <a:prstGeom prst="rect">
                       <a:avLst/>
@@ -11687,7 +11685,7 @@
       <w:r>
         <w:fldChar w:fldCharType="end"/>
       </w:r>
-      <w:bookmarkStart w:id="40" w:name="_Toc7339"/>
+      <w:bookmarkStart w:id="40" w:name="_Toc12799"/>
       <w:r>
         <w:rPr>
           <w:lang w:val="pt-BR"/>
@@ -11811,7 +11809,7 @@
           <w:lang w:val="pt-BR"/>
         </w:rPr>
       </w:pPr>
-      <w:bookmarkStart w:id="41" w:name="_Toc23472"/>
+      <w:bookmarkStart w:id="41" w:name="_Toc6051"/>
       <w:r>
         <w:rPr>
           <w:rFonts w:hint="default"/>
@@ -12095,7 +12093,7 @@
           <w:lang w:val="pt-BR"/>
         </w:rPr>
       </w:pPr>
-      <w:bookmarkStart w:id="42" w:name="_Toc14570"/>
+      <w:bookmarkStart w:id="42" w:name="_Toc1889"/>
       <w:r>
         <w:rPr>
           <w:rFonts w:hint="default"/>
@@ -12129,9 +12127,9 @@
         </w:rPr>
         <w:drawing>
           <wp:inline distT="0" distB="0" distL="114300" distR="114300">
-            <wp:extent cx="5258435" cy="3062605"/>
-            <wp:effectExtent l="0" t="0" r="18415" b="4445"/>
-            <wp:docPr id="13" name="Imagem 65" descr="C:\Users\Lucas\Documents\GitHub\projeto-final-v0\work 2024\images\CREAT FPGA Diagram 10-09-24.jpgCREAT FPGA Diagram 10-09-24"/>
+            <wp:extent cx="5842000" cy="4230370"/>
+            <wp:effectExtent l="0" t="0" r="6350" b="17780"/>
+            <wp:docPr id="13" name="Imagem 65" descr="C:\Users\Lucas\Documents\GitHub\projeto-final-v0\work 2024\images\CREAT FPGA Diagram 26-01-25.jpgCREAT FPGA Diagram 26-01-25"/>
             <wp:cNvGraphicFramePr>
               <a:graphicFrameLocks xmlns:a="http://schemas.openxmlformats.org/drawingml/2006/main" noChangeAspect="1"/>
             </wp:cNvGraphicFramePr>
@@ -12139,14 +12137,14 @@
               <a:graphicData uri="http://schemas.openxmlformats.org/drawingml/2006/picture">
                 <pic:pic xmlns:pic="http://schemas.openxmlformats.org/drawingml/2006/picture">
                   <pic:nvPicPr>
-                    <pic:cNvPr id="13" name="Imagem 65" descr="C:\Users\Lucas\Documents\GitHub\projeto-final-v0\work 2024\images\CREAT FPGA Diagram 10-09-24.jpgCREAT FPGA Diagram 10-09-24"/>
+                    <pic:cNvPr id="13" name="Imagem 65" descr="C:\Users\Lucas\Documents\GitHub\projeto-final-v0\work 2024\images\CREAT FPGA Diagram 26-01-25.jpgCREAT FPGA Diagram 26-01-25"/>
                     <pic:cNvPicPr>
                       <a:picLocks noChangeAspect="1"/>
                     </pic:cNvPicPr>
                   </pic:nvPicPr>
                   <pic:blipFill>
                     <a:blip r:embed="rId18"/>
-                    <a:srcRect l="-482" r="352"/>
+                    <a:srcRect l="-1076" t="-2273" r="-308" b="-237"/>
                     <a:stretch>
                       <a:fillRect/>
                     </a:stretch>
@@ -12154,7 +12152,7 @@
                   <pic:spPr>
                     <a:xfrm>
                       <a:off x="0" y="0"/>
-                      <a:ext cx="5258435" cy="3062605"/>
+                      <a:ext cx="5842000" cy="4230370"/>
                     </a:xfrm>
                     <a:prstGeom prst="rect">
                       <a:avLst/>
@@ -12197,7 +12195,7 @@
       <w:r>
         <w:fldChar w:fldCharType="end"/>
       </w:r>
-      <w:bookmarkStart w:id="43" w:name="_Toc23985"/>
+      <w:bookmarkStart w:id="43" w:name="_Toc26303"/>
       <w:r>
         <w:rPr>
           <w:lang w:val="pt-BR"/>
@@ -12453,7 +12451,32 @@
           <w:rFonts w:hint="default"/>
           <w:lang w:val="pt-BR"/>
         </w:rPr>
-        <w:t xml:space="preserve"> do circuito, e um sinal repetido de 50 MHz, que tem o papel de sinal de clock de todos os demais blocos lógicos.</w:t>
+        <w:t xml:space="preserve"> do circuito, um sinal de 400 MHz, usado pelo Gerador de Pulsos, bloco de controle do injetor de </w:t>
+      </w:r>
+      <w:r>
+        <w:rPr>
+          <w:rFonts w:hint="default"/>
+          <w:i/>
+          <w:iCs/>
+          <w:lang w:val="pt-BR"/>
+        </w:rPr>
+        <w:t>LED</w:t>
+      </w:r>
+      <w:r>
+        <w:rPr>
+          <w:rFonts w:hint="default"/>
+          <w:i w:val="0"/>
+          <w:iCs w:val="0"/>
+          <w:lang w:val="pt-BR"/>
+        </w:rPr>
+        <w:t>,</w:t>
+      </w:r>
+      <w:r>
+        <w:rPr>
+          <w:rFonts w:hint="default"/>
+          <w:lang w:val="pt-BR"/>
+        </w:rPr>
+        <w:t xml:space="preserve"> e um sinal repetido de 50 MHz, que tem o papel de sinal de clock de todos os demais blocos lógicos.</w:t>
       </w:r>
     </w:p>
     <w:p>
@@ -12714,6 +12737,32 @@
       <w:r>
         <w:rPr>
           <w:rFonts w:hint="default"/>
+          <w:i w:val="0"/>
+          <w:iCs/>
+          <w:lang w:val="pt-BR"/>
+        </w:rPr>
+        <w:t>,</w:t>
+      </w:r>
+      <w:r>
+        <w:rPr>
+          <w:rFonts w:hint="default"/>
+          <w:i/>
+          <w:lang w:val="pt-BR"/>
+        </w:rPr>
+        <w:t xml:space="preserve"> </w:t>
+      </w:r>
+      <w:r>
+        <w:rPr>
+          <w:rFonts w:hint="default"/>
+          <w:i w:val="0"/>
+          <w:iCs/>
+          <w:lang w:val="pt-BR"/>
+        </w:rPr>
+        <w:t>e também possui variáveis de configuração do Gerador de Pulsos</w:t>
+      </w:r>
+      <w:r>
+        <w:rPr>
+          <w:rFonts w:hint="default"/>
           <w:lang w:val="pt-BR"/>
         </w:rPr>
         <w:t>.</w:t>
@@ -13041,7 +13090,24 @@
           <w:rFonts w:hint="default"/>
           <w:lang w:val="pt-BR"/>
         </w:rPr>
-        <w:t>. Cada uma das tensões é gravada na ordem que se encontram na memória, e são representadas cada uma por um byte, tendo um valor inteiro v</w:t>
+        <w:t xml:space="preserve">. </w:t>
+      </w:r>
+    </w:p>
+    <w:p>
+      <w:pPr>
+        <w:pStyle w:val="4"/>
+        <w:bidi w:val="0"/>
+        <w:rPr>
+          <w:rFonts w:hint="default"/>
+          <w:lang w:val="pt-BR"/>
+        </w:rPr>
+      </w:pPr>
+      <w:r>
+        <w:rPr>
+          <w:rFonts w:hint="default"/>
+          <w:lang w:val="pt-BR"/>
+        </w:rPr>
+        <w:t>A gravação é realizada quando o valor do sinal de RELEASE vai para alto, ou seja, uma vez por ciclo de aquisição. Cada uma das tensões é gravada na ordem que se encontram na memória, e são representadas cada uma por um byte, tendo um valor inteiro v</w:t>
       </w:r>
       <w:r>
         <w:rPr>
@@ -13362,7 +13428,7 @@
           <w:rFonts w:hint="default"/>
           <w:lang w:val="pt-BR"/>
         </w:rPr>
-        <w:t>s é de 5 V, portanto, eles proveem saídas de tensão de 0 a 5 V.</w:t>
+        <w:t>s é de 2,5 V, portanto, eles proveem saídas de tensão de 0 a 2,5 V.</w:t>
       </w:r>
     </w:p>
     <w:p>
@@ -13385,7 +13451,7 @@
           <w:lang w:val="pt-BR"/>
         </w:rPr>
       </w:pPr>
-      <w:bookmarkStart w:id="44" w:name="_Toc22684"/>
+      <w:bookmarkStart w:id="44" w:name="_Toc30561"/>
       <w:r>
         <w:rPr>
           <w:rFonts w:hint="default"/>
@@ -14355,7 +14421,7 @@
           <w:lang w:val="pt-BR"/>
         </w:rPr>
       </w:pPr>
-      <w:bookmarkStart w:id="45" w:name="_Toc7318"/>
+      <w:bookmarkStart w:id="45" w:name="_Toc28261"/>
       <w:r>
         <w:rPr>
           <w:rFonts w:hint="default"/>
@@ -14757,8 +14823,8 @@
         </w:rPr>
         <w:drawing>
           <wp:inline distT="0" distB="0" distL="114300" distR="114300">
-            <wp:extent cx="4876800" cy="5102225"/>
-            <wp:effectExtent l="0" t="0" r="0" b="3175"/>
+            <wp:extent cx="5763260" cy="6029960"/>
+            <wp:effectExtent l="0" t="0" r="8890" b="8890"/>
             <wp:docPr id="14" name="Imagem 63" descr="C:\Users\Lucas\Documents\GitHub\projeto-final-v0\work 2024\images\Janela PyControl.pngJanela PyControl"/>
             <wp:cNvGraphicFramePr>
               <a:graphicFrameLocks xmlns:a="http://schemas.openxmlformats.org/drawingml/2006/main" noChangeAspect="1"/>
@@ -14782,7 +14848,7 @@
                   <pic:spPr>
                     <a:xfrm>
                       <a:off x="0" y="0"/>
-                      <a:ext cx="4876800" cy="5102225"/>
+                      <a:ext cx="5763260" cy="6029960"/>
                     </a:xfrm>
                     <a:prstGeom prst="rect">
                       <a:avLst/>
@@ -14826,7 +14892,7 @@
       <w:r>
         <w:fldChar w:fldCharType="end"/>
       </w:r>
-      <w:bookmarkStart w:id="46" w:name="_Toc9621"/>
+      <w:bookmarkStart w:id="46" w:name="_Toc18503"/>
       <w:r>
         <w:rPr>
           <w:lang w:val="pt-BR"/>
@@ -14869,6 +14935,60 @@
     </w:p>
     <w:p>
       <w:pPr>
+        <w:pStyle w:val="4"/>
+        <w:ind w:left="0" w:leftChars="0" w:firstLine="0" w:firstLineChars="0"/>
+        <w:rPr>
+          <w:lang w:val="pt-BR"/>
+        </w:rPr>
+      </w:pPr>
+    </w:p>
+    <w:p>
+      <w:pPr>
+        <w:pStyle w:val="4"/>
+        <w:ind w:left="0" w:leftChars="0" w:firstLine="0" w:firstLineChars="0"/>
+        <w:rPr>
+          <w:lang w:val="pt-BR"/>
+        </w:rPr>
+      </w:pPr>
+    </w:p>
+    <w:p>
+      <w:pPr>
+        <w:pStyle w:val="4"/>
+        <w:ind w:left="0" w:leftChars="0" w:firstLine="0" w:firstLineChars="0"/>
+        <w:rPr>
+          <w:lang w:val="pt-BR"/>
+        </w:rPr>
+      </w:pPr>
+    </w:p>
+    <w:p>
+      <w:pPr>
+        <w:pStyle w:val="4"/>
+        <w:ind w:left="0" w:leftChars="0" w:firstLine="0" w:firstLineChars="0"/>
+        <w:rPr>
+          <w:lang w:val="pt-BR"/>
+        </w:rPr>
+      </w:pPr>
+    </w:p>
+    <w:p>
+      <w:pPr>
+        <w:pStyle w:val="4"/>
+        <w:ind w:left="0" w:leftChars="0" w:firstLine="0" w:firstLineChars="0"/>
+        <w:rPr>
+          <w:lang w:val="pt-BR"/>
+        </w:rPr>
+      </w:pPr>
+    </w:p>
+    <w:p>
+      <w:pPr>
+        <w:pStyle w:val="4"/>
+        <w:ind w:left="0" w:leftChars="0" w:firstLine="0" w:firstLineChars="0"/>
+        <w:rPr>
+          <w:lang w:val="pt-BR"/>
+        </w:rPr>
+      </w:pPr>
+    </w:p>
+    <w:p>
+      <w:pPr>
         <w:pStyle w:val="2"/>
         <w:bidi w:val="0"/>
         <w:rPr>
@@ -14876,7 +14996,7 @@
           <w:lang w:val="pt-BR"/>
         </w:rPr>
       </w:pPr>
-      <w:bookmarkStart w:id="47" w:name="_Toc19436"/>
+      <w:bookmarkStart w:id="47" w:name="_Toc26175"/>
       <w:r>
         <w:rPr>
           <w:rFonts w:hint="default"/>
@@ -15300,7 +15420,7 @@
       <w:r>
         <w:fldChar w:fldCharType="end"/>
       </w:r>
-      <w:bookmarkStart w:id="48" w:name="_Toc30484"/>
+      <w:bookmarkStart w:id="48" w:name="_Toc17807"/>
       <w:r>
         <w:rPr>
           <w:lang w:val="pt-BR"/>
@@ -15357,7 +15477,7 @@
         <w:drawing>
           <wp:inline distT="0" distB="0" distL="114300" distR="114300">
             <wp:extent cx="4343400" cy="3023235"/>
-            <wp:effectExtent l="0" t="0" r="0" b="0"/>
+            <wp:effectExtent l="0" t="0" r="0" b="5715"/>
             <wp:docPr id="4" name="Imagem 56" descr="C:\Users\Lucas\Documents\GitHub\projeto-final-v0\work 2024\images\ratio x threshold - mod\channel 2.pngchannel 2"/>
             <wp:cNvGraphicFramePr>
               <a:graphicFrameLocks xmlns:a="http://schemas.openxmlformats.org/drawingml/2006/main" noChangeAspect="1"/>
@@ -15397,6 +15517,8 @@
           </wp:inline>
         </w:drawing>
       </w:r>
+      <w:bookmarkStart w:id="67" w:name="_GoBack"/>
+      <w:bookmarkEnd w:id="67"/>
     </w:p>
     <w:p>
       <w:pPr>
@@ -15425,7 +15547,7 @@
       <w:r>
         <w:fldChar w:fldCharType="end"/>
       </w:r>
-      <w:bookmarkStart w:id="49" w:name="_Toc32088"/>
+      <w:bookmarkStart w:id="49" w:name="_Toc7994"/>
       <w:r>
         <w:rPr>
           <w:lang w:val="pt-BR"/>
@@ -15550,7 +15672,7 @@
       <w:r>
         <w:fldChar w:fldCharType="end"/>
       </w:r>
-      <w:bookmarkStart w:id="50" w:name="_Toc903"/>
+      <w:bookmarkStart w:id="50" w:name="_Toc25611"/>
       <w:r>
         <w:rPr>
           <w:lang w:val="pt-BR"/>
@@ -15675,7 +15797,7 @@
       <w:r>
         <w:fldChar w:fldCharType="end"/>
       </w:r>
-      <w:bookmarkStart w:id="51" w:name="_Toc18865"/>
+      <w:bookmarkStart w:id="51" w:name="_Toc18928"/>
       <w:r>
         <w:rPr>
           <w:lang w:val="pt-BR"/>
@@ -15800,7 +15922,7 @@
       <w:r>
         <w:fldChar w:fldCharType="end"/>
       </w:r>
-      <w:bookmarkStart w:id="52" w:name="_Toc10834"/>
+      <w:bookmarkStart w:id="52" w:name="_Toc4255"/>
       <w:r>
         <w:rPr>
           <w:lang w:val="pt-BR"/>
@@ -15925,7 +16047,7 @@
       <w:r>
         <w:fldChar w:fldCharType="end"/>
       </w:r>
-      <w:bookmarkStart w:id="53" w:name="_Toc23747"/>
+      <w:bookmarkStart w:id="53" w:name="_Toc16850"/>
       <w:r>
         <w:rPr>
           <w:lang w:val="pt-BR"/>
@@ -16050,7 +16172,7 @@
       <w:r>
         <w:fldChar w:fldCharType="end"/>
       </w:r>
-      <w:bookmarkStart w:id="54" w:name="_Toc17484"/>
+      <w:bookmarkStart w:id="54" w:name="_Toc1188"/>
       <w:r>
         <w:rPr>
           <w:lang w:val="pt-BR"/>
@@ -16175,7 +16297,7 @@
       <w:r>
         <w:fldChar w:fldCharType="end"/>
       </w:r>
-      <w:bookmarkStart w:id="55" w:name="_Toc30905"/>
+      <w:bookmarkStart w:id="55" w:name="_Toc9378"/>
       <w:r>
         <w:rPr>
           <w:lang w:val="pt-BR"/>
@@ -16300,7 +16422,7 @@
       <w:r>
         <w:fldChar w:fldCharType="end"/>
       </w:r>
-      <w:bookmarkStart w:id="56" w:name="_Toc23710"/>
+      <w:bookmarkStart w:id="56" w:name="_Toc12933"/>
       <w:r>
         <w:rPr>
           <w:lang w:val="pt-BR"/>
@@ -16425,7 +16547,7 @@
       <w:r>
         <w:fldChar w:fldCharType="end"/>
       </w:r>
-      <w:bookmarkStart w:id="57" w:name="_Toc30380"/>
+      <w:bookmarkStart w:id="57" w:name="_Toc5052"/>
       <w:r>
         <w:rPr>
           <w:lang w:val="pt-BR"/>
@@ -16550,7 +16672,7 @@
       <w:r>
         <w:fldChar w:fldCharType="end"/>
       </w:r>
-      <w:bookmarkStart w:id="58" w:name="_Toc11977"/>
+      <w:bookmarkStart w:id="58" w:name="_Toc16161"/>
       <w:r>
         <w:rPr>
           <w:lang w:val="pt-BR"/>
@@ -16675,7 +16797,7 @@
       <w:r>
         <w:fldChar w:fldCharType="end"/>
       </w:r>
-      <w:bookmarkStart w:id="59" w:name="_Toc21703"/>
+      <w:bookmarkStart w:id="59" w:name="_Toc6299"/>
       <w:r>
         <w:rPr>
           <w:lang w:val="pt-BR"/>
@@ -17106,6 +17228,16 @@
     </w:p>
     <w:p>
       <w:pPr>
+        <w:pStyle w:val="4"/>
+        <w:ind w:left="0" w:leftChars="0" w:firstLine="0" w:firstLineChars="0"/>
+        <w:rPr>
+          <w:rFonts w:hint="default"/>
+          <w:lang w:val="pt-BR"/>
+        </w:rPr>
+      </w:pPr>
+    </w:p>
+    <w:p>
+      <w:pPr>
         <w:pStyle w:val="2"/>
         <w:bidi w:val="0"/>
         <w:rPr>
@@ -17113,7 +17245,7 @@
           <w:lang w:val="pt-BR"/>
         </w:rPr>
       </w:pPr>
-      <w:bookmarkStart w:id="60" w:name="_Toc24267"/>
+      <w:bookmarkStart w:id="60" w:name="_Toc4658"/>
       <w:r>
         <w:rPr>
           <w:rFonts w:hint="default"/>
@@ -17427,7 +17559,7 @@
         </w:rPr>
         <w:br w:type="page"/>
       </w:r>
-      <w:bookmarkStart w:id="62" w:name="_Toc19321"/>
+      <w:bookmarkStart w:id="62" w:name="_Toc5445"/>
       <w:r>
         <w:rPr>
           <w:rStyle w:val="85"/>
@@ -18449,7 +18581,7 @@
       <w:pPr>
         <w:pStyle w:val="83"/>
       </w:pPr>
-      <w:bookmarkStart w:id="63" w:name="_Toc15802"/>
+      <w:bookmarkStart w:id="63" w:name="_Toc29433"/>
       <w:r>
         <w:rPr>
           <w:rFonts w:hint="default"/>
@@ -18544,7 +18676,7 @@
       <w:pPr>
         <w:pStyle w:val="83"/>
       </w:pPr>
-      <w:bookmarkStart w:id="64" w:name="_Toc1414"/>
+      <w:bookmarkStart w:id="64" w:name="_Toc29186"/>
       <w:r>
         <w:rPr>
           <w:rFonts w:hint="default"/>
@@ -18632,7 +18764,7 @@
       <w:pPr>
         <w:pStyle w:val="83"/>
       </w:pPr>
-      <w:bookmarkStart w:id="65" w:name="_Toc15400"/>
+      <w:bookmarkStart w:id="65" w:name="_Toc1449"/>
       <w:r>
         <w:rPr>
           <w:rFonts w:hint="default"/>
@@ -18879,7 +19011,7 @@
         <w:pStyle w:val="84"/>
         <w:bidi w:val="0"/>
       </w:pPr>
-      <w:bookmarkStart w:id="66" w:name="_Toc28966"/>
+      <w:bookmarkStart w:id="66" w:name="_Toc19678"/>
       <w:r>
         <w:rPr>
           <w:rFonts w:hint="default"/>

</xml_diff>

<commit_message>
Inserir código de AdcModule
</commit_message>
<xml_diff>
--- a/work 2024/Formatado review 2.docx
+++ b/work 2024/Formatado review 2.docx
@@ -1008,7 +1008,15 @@
         <w:pStyle w:val="TextodoTrabalho"/>
       </w:pPr>
       <w:r>
-        <w:t>Agradeço ao pesquisador André Massafferri Rodrigues, pela orientação e todo o apoio dado em todas as fases e dificuldades desse projeto.</w:t>
+        <w:t xml:space="preserve">Agradeço ao pesquisador André </w:t>
+      </w:r>
+      <w:proofErr w:type="spellStart"/>
+      <w:r>
+        <w:t>Massafferri</w:t>
+      </w:r>
+      <w:proofErr w:type="spellEnd"/>
+      <w:r>
+        <w:t xml:space="preserve"> Rodrigues, pela orientação e todo o apoio dado em todas as fases e dificuldades desse projeto.</w:t>
       </w:r>
     </w:p>
     <w:p>
@@ -1035,12 +1043,14 @@
       <w:r>
         <w:t xml:space="preserve"> e em outras atividades no </w:t>
       </w:r>
+      <w:proofErr w:type="spellStart"/>
       <w:r>
         <w:rPr>
           <w:iCs/>
         </w:rPr>
         <w:t>LabHEP</w:t>
       </w:r>
+      <w:proofErr w:type="spellEnd"/>
       <w:r>
         <w:t>.</w:t>
       </w:r>
@@ -1253,7 +1263,23 @@
         <w:t>CRE@AT</w:t>
       </w:r>
       <w:r>
-        <w:t xml:space="preserve"> teve sua primeira fase implementada em 2014, medindo o fluxo de RCGs no módulo Criosfera. Este trabalho tem o objetivo de dar continuidade ao projeto, com a confecção de uma nova eletrônica de controle, aquisição e envio de dados, corrigindo problemas encontrados em fases anteriores do projeto. O projeto também abarca o desenvolvimento de novas unidades de </w:t>
+        <w:t xml:space="preserve"> teve sua primeira fase implementada em 2014, medindo o fluxo de </w:t>
+      </w:r>
+      <w:proofErr w:type="spellStart"/>
+      <w:r>
+        <w:t>RCGs</w:t>
+      </w:r>
+      <w:proofErr w:type="spellEnd"/>
+      <w:r>
+        <w:t xml:space="preserve"> no módulo </w:t>
+      </w:r>
+      <w:proofErr w:type="spellStart"/>
+      <w:r>
+        <w:t>Criosfera</w:t>
+      </w:r>
+      <w:proofErr w:type="spellEnd"/>
+      <w:r>
+        <w:t xml:space="preserve">. Este trabalho tem o objetivo de dar continuidade ao projeto, com a confecção de uma nova eletrônica de controle, aquisição e envio de dados, corrigindo problemas encontrados em fases anteriores do projeto. O projeto também abarca o desenvolvimento de novas unidades de </w:t>
       </w:r>
       <w:r>
         <w:rPr>
@@ -1286,7 +1312,21 @@
         <w:rPr>
           <w:lang w:val="en-US"/>
         </w:rPr>
-        <w:t>Antártida. eletrônica.</w:t>
+        <w:t xml:space="preserve">Antártida. </w:t>
+      </w:r>
+      <w:proofErr w:type="spellStart"/>
+      <w:r>
+        <w:rPr>
+          <w:lang w:val="en-US"/>
+        </w:rPr>
+        <w:t>eletrônica</w:t>
+      </w:r>
+      <w:proofErr w:type="spellEnd"/>
+      <w:r>
+        <w:rPr>
+          <w:lang w:val="en-US"/>
+        </w:rPr>
+        <w:t>.</w:t>
       </w:r>
     </w:p>
     <w:p>
@@ -1342,7 +1382,21 @@
         <w:rPr>
           <w:lang w:val="en-US"/>
         </w:rPr>
-        <w:t>The passage of cosmic rays through the atmosphere has been proposed to be a mechanism of influence over cloud formation. In order to investigate this connection with scientific scrutiny, it is important to collect reliable data on cosmic ray flux over long periods of time. The Antarctic continent is favorable to this type of experiment due to its physical characteristics and isolation of human activity. The CRE@AT project had its first phase implemented in 2014, measuring the flux of GCR at the Criosfera I module. The present work seeks to give continuity to the project, by manufacturing a prototype of an updated control, acquisition and transmission electronic circuit board addressing issues encountered in previous phases of the project. The project also includes the development of new software units adapted to the updated conditions and the integration with other modules of the experiment, both old and new, as well as testing the prototype in terms of developed or existing functionalities.</w:t>
+        <w:t xml:space="preserve">The passage of cosmic rays through the atmosphere has been proposed to be a mechanism of influence over cloud formation. In order to investigate this connection with scientific scrutiny, it is important to collect reliable data on cosmic ray flux over long periods of time. The Antarctic continent is favorable to this type of experiment due to its physical characteristics and isolation of human activity. The CRE@AT project had its first phase implemented in 2014, measuring the flux of GCR at the </w:t>
+      </w:r>
+      <w:proofErr w:type="spellStart"/>
+      <w:r>
+        <w:rPr>
+          <w:lang w:val="en-US"/>
+        </w:rPr>
+        <w:t>Criosfera</w:t>
+      </w:r>
+      <w:proofErr w:type="spellEnd"/>
+      <w:r>
+        <w:rPr>
+          <w:lang w:val="en-US"/>
+        </w:rPr>
+        <w:t xml:space="preserve"> I module. The present work seeks to give continuity to the project, by manufacturing a prototype of an updated control, acquisition and transmission electronic circuit board addressing issues encountered in previous phases of the project. The project also includes the development of new software units adapted to the updated conditions and the integration with other modules of the experiment, both old and new, as well as testing the prototype in terms of developed or existing functionalities.</w:t>
       </w:r>
     </w:p>
     <w:p>
@@ -3708,12 +3762,53 @@
       <w:r>
         <w:t xml:space="preserve"> (</w:t>
       </w:r>
-      <w:r>
-        <w:rPr>
-          <w:i/>
-          <w:iCs/>
-        </w:rPr>
-        <w:t>Cosmic Ray Experiment at Antarctica</w:t>
+      <w:proofErr w:type="spellStart"/>
+      <w:r>
+        <w:rPr>
+          <w:i/>
+          <w:iCs/>
+        </w:rPr>
+        <w:t>Cosmic</w:t>
+      </w:r>
+      <w:proofErr w:type="spellEnd"/>
+      <w:r>
+        <w:rPr>
+          <w:i/>
+          <w:iCs/>
+        </w:rPr>
+        <w:t xml:space="preserve"> Ray </w:t>
+      </w:r>
+      <w:proofErr w:type="spellStart"/>
+      <w:r>
+        <w:rPr>
+          <w:i/>
+          <w:iCs/>
+        </w:rPr>
+        <w:t>Experiment</w:t>
+      </w:r>
+      <w:proofErr w:type="spellEnd"/>
+      <w:r>
+        <w:rPr>
+          <w:i/>
+          <w:iCs/>
+        </w:rPr>
+        <w:t xml:space="preserve"> </w:t>
+      </w:r>
+      <w:proofErr w:type="spellStart"/>
+      <w:r>
+        <w:rPr>
+          <w:i/>
+          <w:iCs/>
+        </w:rPr>
+        <w:t>at</w:t>
+      </w:r>
+      <w:proofErr w:type="spellEnd"/>
+      <w:r>
+        <w:rPr>
+          <w:i/>
+          <w:iCs/>
+        </w:rPr>
+        <w:t xml:space="preserve"> Antarctica</w:t>
       </w:r>
       <w:r>
         <w:t>) foi concebido tendo como objetivo o monitoramento e estudo da incidência de raios cósmicos na Antártida.</w:t>
@@ -3938,8 +4033,17 @@
           <w:i/>
           <w:lang w:eastAsia="pt-BR"/>
         </w:rPr>
-        <w:t>Front-End</w:t>
-      </w:r>
+        <w:t>Front-</w:t>
+      </w:r>
+      <w:proofErr w:type="spellStart"/>
+      <w:r>
+        <w:rPr>
+          <w:i/>
+          <w:lang w:eastAsia="pt-BR"/>
+        </w:rPr>
+        <w:t>End</w:t>
+      </w:r>
+      <w:proofErr w:type="spellEnd"/>
       <w:r>
         <w:rPr>
           <w:lang w:eastAsia="pt-BR"/>
@@ -4130,6 +4234,7 @@
         </w:rPr>
         <w:t xml:space="preserve"> eletrônica do experimento, que, em sua configuração anterior, corria o risco de desconexão ou mal contato dos fios conectando os diversos módulos. A substituição das fotomultiplicadoras usadas nos detectores de </w:t>
       </w:r>
+      <w:proofErr w:type="spellStart"/>
       <w:r>
         <w:rPr>
           <w:i/>
@@ -4145,12 +4250,14 @@
         </w:rPr>
         <w:t>s</w:t>
       </w:r>
+      <w:proofErr w:type="spellEnd"/>
       <w:r>
         <w:rPr>
           <w:lang w:eastAsia="pt-BR"/>
         </w:rPr>
         <w:t xml:space="preserve"> para </w:t>
       </w:r>
+      <w:proofErr w:type="spellStart"/>
       <w:r>
         <w:rPr>
           <w:i/>
@@ -4166,6 +4273,7 @@
         </w:rPr>
         <w:t>s</w:t>
       </w:r>
+      <w:proofErr w:type="spellEnd"/>
       <w:r>
         <w:rPr>
           <w:lang w:eastAsia="pt-BR"/>
@@ -4177,8 +4285,17 @@
           <w:i/>
           <w:lang w:eastAsia="pt-BR"/>
         </w:rPr>
-        <w:t>Front-End</w:t>
-      </w:r>
+        <w:t>Front-</w:t>
+      </w:r>
+      <w:proofErr w:type="spellStart"/>
+      <w:r>
+        <w:rPr>
+          <w:i/>
+          <w:lang w:eastAsia="pt-BR"/>
+        </w:rPr>
+        <w:t>End</w:t>
+      </w:r>
+      <w:proofErr w:type="spellEnd"/>
       <w:r>
         <w:rPr>
           <w:lang w:eastAsia="pt-BR"/>
@@ -4276,12 +4393,14 @@
         </w:rPr>
         <w:t xml:space="preserve"> (</w:t>
       </w:r>
+      <w:proofErr w:type="spellStart"/>
       <w:r>
         <w:rPr>
           <w:lang w:eastAsia="pt-BR"/>
         </w:rPr>
         <w:t>LabHEP</w:t>
       </w:r>
+      <w:proofErr w:type="spellEnd"/>
       <w:r>
         <w:rPr>
           <w:lang w:eastAsia="pt-BR"/>
@@ -4311,7 +4430,21 @@
         <w:rPr>
           <w:lang w:eastAsia="pt-BR"/>
         </w:rPr>
-        <w:t xml:space="preserve"> entre o autor do presente trabalho e o pesquisador do CBPF, o físico André Massafferri Rodrigues. Definido o escopo das atividades que seriam desenvolvidas para o projeto, foi elaborada uma lista de componentes que seriam usados, os quais seriam importados pelo CBPF.</w:t>
+        <w:t xml:space="preserve"> entre o autor do presente trabalho e o pesquisador do CBPF, o físico André </w:t>
+      </w:r>
+      <w:proofErr w:type="spellStart"/>
+      <w:r>
+        <w:rPr>
+          <w:lang w:eastAsia="pt-BR"/>
+        </w:rPr>
+        <w:t>Massafferri</w:t>
+      </w:r>
+      <w:proofErr w:type="spellEnd"/>
+      <w:r>
+        <w:rPr>
+          <w:lang w:eastAsia="pt-BR"/>
+        </w:rPr>
+        <w:t xml:space="preserve"> Rodrigues. Definido o escopo das atividades que seriam desenvolvidas para o projeto, foi elaborada uma lista de componentes que seriam usados, os quais seriam importados pelo CBPF.</w:t>
       </w:r>
     </w:p>
     <w:p>
@@ -4366,13 +4499,23 @@
         </w:rPr>
         <w:t xml:space="preserve"> </w:t>
       </w:r>
-      <w:r>
-        <w:rPr>
-          <w:i/>
-          <w:iCs/>
-          <w:lang w:eastAsia="pt-BR"/>
-        </w:rPr>
-        <w:t>Altium Designer</w:t>
+      <w:proofErr w:type="spellStart"/>
+      <w:r>
+        <w:rPr>
+          <w:i/>
+          <w:iCs/>
+          <w:lang w:eastAsia="pt-BR"/>
+        </w:rPr>
+        <w:t>Altium</w:t>
+      </w:r>
+      <w:proofErr w:type="spellEnd"/>
+      <w:r>
+        <w:rPr>
+          <w:i/>
+          <w:iCs/>
+          <w:lang w:eastAsia="pt-BR"/>
+        </w:rPr>
+        <w:t xml:space="preserve"> Designer</w:t>
       </w:r>
       <w:r>
         <w:rPr>
@@ -4398,8 +4541,17 @@
           <w:i/>
           <w:lang w:eastAsia="pt-BR"/>
         </w:rPr>
-        <w:t>Front-End</w:t>
-      </w:r>
+        <w:t>Front-</w:t>
+      </w:r>
+      <w:proofErr w:type="spellStart"/>
+      <w:r>
+        <w:rPr>
+          <w:i/>
+          <w:lang w:eastAsia="pt-BR"/>
+        </w:rPr>
+        <w:t>End</w:t>
+      </w:r>
+      <w:proofErr w:type="spellEnd"/>
       <w:r>
         <w:rPr>
           <w:lang w:eastAsia="pt-BR"/>
@@ -4445,6 +4597,7 @@
         </w:rPr>
         <w:t xml:space="preserve"> foi enviado para uma empresa de impressão de </w:t>
       </w:r>
+      <w:proofErr w:type="spellStart"/>
       <w:r>
         <w:rPr>
           <w:i/>
@@ -4460,6 +4613,7 @@
         </w:rPr>
         <w:t>s</w:t>
       </w:r>
+      <w:proofErr w:type="spellEnd"/>
       <w:r>
         <w:rPr>
           <w:lang w:eastAsia="pt-BR"/>
@@ -4523,7 +4677,21 @@
         <w:rPr>
           <w:lang w:eastAsia="pt-BR"/>
         </w:rPr>
-        <w:t xml:space="preserve"> foi desenvolvida usando o </w:t>
+        <w:t xml:space="preserve"> foi </w:t>
+      </w:r>
+      <w:proofErr w:type="gramStart"/>
+      <w:r>
+        <w:rPr>
+          <w:lang w:eastAsia="pt-BR"/>
+        </w:rPr>
+        <w:t>desenvolvida</w:t>
+      </w:r>
+      <w:proofErr w:type="gramEnd"/>
+      <w:r>
+        <w:rPr>
+          <w:lang w:eastAsia="pt-BR"/>
+        </w:rPr>
+        <w:t xml:space="preserve"> usando o </w:t>
       </w:r>
       <w:r>
         <w:rPr>
@@ -4538,13 +4706,23 @@
         </w:rPr>
         <w:t xml:space="preserve"> </w:t>
       </w:r>
-      <w:r>
-        <w:rPr>
-          <w:i/>
-          <w:iCs/>
-          <w:lang w:eastAsia="pt-BR"/>
-        </w:rPr>
-        <w:t>Quartus II</w:t>
+      <w:proofErr w:type="spellStart"/>
+      <w:r>
+        <w:rPr>
+          <w:i/>
+          <w:iCs/>
+          <w:lang w:eastAsia="pt-BR"/>
+        </w:rPr>
+        <w:t>Quartus</w:t>
+      </w:r>
+      <w:proofErr w:type="spellEnd"/>
+      <w:r>
+        <w:rPr>
+          <w:i/>
+          <w:iCs/>
+          <w:lang w:eastAsia="pt-BR"/>
+        </w:rPr>
+        <w:t xml:space="preserve"> II</w:t>
       </w:r>
       <w:r>
         <w:rPr>
@@ -4604,6 +4782,7 @@
         </w:rPr>
         <w:t xml:space="preserve">. A lógica de contagem de pulsos passou por uma primeira fase de validação através de simulações realizadas através da integração do </w:t>
       </w:r>
+      <w:proofErr w:type="spellStart"/>
       <w:r>
         <w:rPr>
           <w:i/>
@@ -4612,12 +4791,14 @@
         </w:rPr>
         <w:t>Quartus</w:t>
       </w:r>
+      <w:proofErr w:type="spellEnd"/>
       <w:r>
         <w:rPr>
           <w:lang w:eastAsia="pt-BR"/>
         </w:rPr>
         <w:t xml:space="preserve"> com o </w:t>
       </w:r>
+      <w:proofErr w:type="spellStart"/>
       <w:r>
         <w:rPr>
           <w:i/>
@@ -4626,6 +4807,7 @@
         </w:rPr>
         <w:t>ModelSim</w:t>
       </w:r>
+      <w:proofErr w:type="spellEnd"/>
       <w:r>
         <w:rPr>
           <w:lang w:eastAsia="pt-BR"/>
@@ -4759,6 +4941,7 @@
         </w:rPr>
         <w:t xml:space="preserve">, denominado </w:t>
       </w:r>
+      <w:proofErr w:type="spellStart"/>
       <w:r>
         <w:rPr>
           <w:i/>
@@ -4767,6 +4950,7 @@
         </w:rPr>
         <w:t>PyControl</w:t>
       </w:r>
+      <w:proofErr w:type="spellEnd"/>
       <w:r>
         <w:rPr>
           <w:lang w:eastAsia="pt-BR"/>
@@ -4787,13 +4971,23 @@
         </w:rPr>
         <w:t xml:space="preserve"> por meio do programa </w:t>
       </w:r>
-      <w:r>
-        <w:rPr>
-          <w:i/>
-          <w:iCs/>
-          <w:lang w:eastAsia="pt-BR"/>
-        </w:rPr>
-        <w:t>PyCharm Community</w:t>
+      <w:proofErr w:type="spellStart"/>
+      <w:r>
+        <w:rPr>
+          <w:i/>
+          <w:iCs/>
+          <w:lang w:eastAsia="pt-BR"/>
+        </w:rPr>
+        <w:t>PyCharm</w:t>
+      </w:r>
+      <w:proofErr w:type="spellEnd"/>
+      <w:r>
+        <w:rPr>
+          <w:i/>
+          <w:iCs/>
+          <w:lang w:eastAsia="pt-BR"/>
+        </w:rPr>
+        <w:t xml:space="preserve"> Community</w:t>
       </w:r>
       <w:r>
         <w:rPr>
@@ -4896,6 +5090,7 @@
         </w:rPr>
         <w:t xml:space="preserve"> como um todo. Esses testes foram realizados com recursos disponíveis no </w:t>
       </w:r>
+      <w:proofErr w:type="spellStart"/>
       <w:r>
         <w:rPr>
           <w:iCs/>
@@ -4903,6 +5098,7 @@
         </w:rPr>
         <w:t>LabHEP</w:t>
       </w:r>
+      <w:proofErr w:type="spellEnd"/>
       <w:r>
         <w:rPr>
           <w:lang w:eastAsia="pt-BR"/>
@@ -5159,7 +5355,15 @@
         <w:pStyle w:val="TextodoTrabalho"/>
       </w:pPr>
       <w:r>
-        <w:t>Os raios cósmicos são partículas carregadas altamente energéticas, com velocidades próximas à da luz, que viajam pelo espaço. A maior parte deles são núcleos atômicos ionizados de diversos elementos, sendo sua composição, aproximadamente, 90% de hidrogênio (prótons), 9% de hélio (partículas alfa) e 1% de elementos mais pesados. A origem da radiação cósmica ainda não é completamente conhecida para toda sua faixa energética, porém sabe-se que a maior parte deles é proveniente da Via Láctea, os chamados raios cósmicos galácticos (RCG) [1].</w:t>
+        <w:t>Os raios cósmicos são partículas carregadas altamente energéticas, com velocidades próximas à da luz, que viajam pelo espaço. A maior parte deles são núcleos atômicos ionizados de diversos elementos, sendo sua composição, aproximadamente, 90% de hidrogênio (prótons), 9% de hélio (</w:t>
+      </w:r>
+      <w:proofErr w:type="gramStart"/>
+      <w:r>
+        <w:t>partículas alfa</w:t>
+      </w:r>
+      <w:proofErr w:type="gramEnd"/>
+      <w:r>
+        <w:t>) e 1% de elementos mais pesados. A origem da radiação cósmica ainda não é completamente conhecida para toda sua faixa energética, porém sabe-se que a maior parte deles é proveniente da Via Láctea, os chamados raios cósmicos galácticos (RCG) [1].</w:t>
       </w:r>
     </w:p>
     <w:p>
@@ -5252,7 +5456,31 @@
         <w:pStyle w:val="TextodoTrabalho"/>
       </w:pPr>
       <w:r>
-        <w:t xml:space="preserve">A composição de um CAE é dada por, aproximadamente, 90% de elétrons, pósitrons e fótons, 9% de múons e 1% de partículas hadrônicas. A primeira interação produz predominantemente píons neutros e carregados. Os píons </w:t>
+        <w:t xml:space="preserve">A composição de um CAE é dada por, aproximadamente, 90% de elétrons, pósitrons e fótons, 9% de múons e 1% de partículas </w:t>
+      </w:r>
+      <w:proofErr w:type="spellStart"/>
+      <w:r>
+        <w:t>hadrônicas</w:t>
+      </w:r>
+      <w:proofErr w:type="spellEnd"/>
+      <w:r>
+        <w:t xml:space="preserve">. A primeira interação produz predominantemente </w:t>
+      </w:r>
+      <w:proofErr w:type="spellStart"/>
+      <w:r>
+        <w:t>píons</w:t>
+      </w:r>
+      <w:proofErr w:type="spellEnd"/>
+      <w:r>
+        <w:t xml:space="preserve"> neutros e carregados. Os </w:t>
+      </w:r>
+      <w:proofErr w:type="spellStart"/>
+      <w:r>
+        <w:t>píons</w:t>
+      </w:r>
+      <w:proofErr w:type="spellEnd"/>
+      <w:r>
+        <w:t xml:space="preserve"> </w:t>
       </w:r>
       <w:r>
         <w:lastRenderedPageBreak/>
@@ -5264,7 +5492,15 @@
         <w:pStyle w:val="TextodoTrabalho"/>
       </w:pPr>
       <w:r>
-        <w:t>O fluxo de RCGs que chegam ao planeta é significativamente afetado pelo ciclo de atividade solar. O ciclo é caracterizado pela variação em número e área de manchas solares, tendo duração de aproximadamente 11 anos, quando ocorre a inversão dos polos magnéticos do Sol. As manchas solares são regiões na superfície do Sol que são mais escuras em relação à área circundante. Essas regiões apresentam temperaturas reduzidas, o que acarreta uma luminosidade menor, e se formam em áreas onde há fortes campos magnéticos, que limitam a transferência de calor por convecção para a superfície [3].</w:t>
+        <w:t xml:space="preserve">O fluxo de </w:t>
+      </w:r>
+      <w:proofErr w:type="spellStart"/>
+      <w:r>
+        <w:t>RCGs</w:t>
+      </w:r>
+      <w:proofErr w:type="spellEnd"/>
+      <w:r>
+        <w:t xml:space="preserve"> que chegam ao planeta é significativamente afetado pelo ciclo de atividade solar. O ciclo é caracterizado pela variação em número e área de manchas solares, tendo duração de aproximadamente 11 anos, quando ocorre a inversão dos polos magnéticos do Sol. As manchas solares são regiões na superfície do Sol que são mais escuras em relação à área circundante. Essas regiões apresentam temperaturas reduzidas, o que acarreta uma luminosidade menor, e se formam em áreas onde há fortes campos magnéticos, que limitam a transferência de calor por convecção para a superfície [3].</w:t>
       </w:r>
     </w:p>
     <w:p>
@@ -5272,7 +5508,23 @@
         <w:pStyle w:val="TextodoTrabalho"/>
       </w:pPr>
       <w:r>
-        <w:t>O vento solar é o fluxo de partículas carregadas emitidas da coroa do Sol em direção ao espaço. Esse plasma magnetizado carrega integrado em si o campo magnético heliosférico, que interage com as partículas cósmicas que adentram o sistema solar, alterando significativamente suas energias e trajetórias. Conforme a atividade do Sol se intensifica ao longo do seu ciclo, os campos magnéticos associados ao vento solar bloqueiam os raios cósmicos e, assim, diminuem sua incidência na heliosfera e, consequentemente, na Terra, dando origem a uma anticorrelação entre o ciclo de manchas solares e o fluxo de RCGs. Esse fenômeno é conhecido como Modulação Solar de Raios Cósmicos Galácticos [4].</w:t>
+        <w:t xml:space="preserve">O vento solar é o fluxo de partículas carregadas emitidas da coroa do Sol em direção ao espaço. Esse plasma magnetizado carrega integrado em si o campo magnético heliosférico, que interage com as partículas cósmicas que adentram o sistema solar, alterando significativamente suas energias e trajetórias. Conforme a atividade do Sol se intensifica ao longo do seu ciclo, os campos magnéticos associados ao vento solar bloqueiam os raios cósmicos e, assim, diminuem sua incidência na heliosfera e, consequentemente, na Terra, dando origem a uma </w:t>
+      </w:r>
+      <w:proofErr w:type="spellStart"/>
+      <w:r>
+        <w:t>anticorrelação</w:t>
+      </w:r>
+      <w:proofErr w:type="spellEnd"/>
+      <w:r>
+        <w:t xml:space="preserve"> entre o ciclo de manchas solares e o fluxo de </w:t>
+      </w:r>
+      <w:proofErr w:type="spellStart"/>
+      <w:r>
+        <w:t>RCGs</w:t>
+      </w:r>
+      <w:proofErr w:type="spellEnd"/>
+      <w:r>
+        <w:t>. Esse fenômeno é conhecido como Modulação Solar de Raios Cósmicos Galácticos [4].</w:t>
       </w:r>
     </w:p>
     <w:p>
@@ -5350,7 +5602,23 @@
         <w:pStyle w:val="TextodoTrabalho"/>
       </w:pPr>
       <w:r>
-        <w:t>Em 1991, Friis-Christensen e Lassen observaram uma correspondência entre variações na temperatura global e a duração do ciclo solar. Porém, a mudança na irradiação solar total ao longo de um ciclo, de aproximadamente 1%, seria insuficiente para atribuir à excursão de temperatura observada [6].</w:t>
+        <w:t xml:space="preserve">Em 1991, </w:t>
+      </w:r>
+      <w:proofErr w:type="spellStart"/>
+      <w:r>
+        <w:t>Friis-Christensen</w:t>
+      </w:r>
+      <w:proofErr w:type="spellEnd"/>
+      <w:r>
+        <w:t xml:space="preserve"> e </w:t>
+      </w:r>
+      <w:proofErr w:type="spellStart"/>
+      <w:r>
+        <w:t>Lassen</w:t>
+      </w:r>
+      <w:proofErr w:type="spellEnd"/>
+      <w:r>
+        <w:t xml:space="preserve"> observaram uma correspondência entre variações na temperatura global e a duração do ciclo solar. Porém, a mudança na irradiação solar total ao longo de um ciclo, de aproximadamente 1%, seria insuficiente para atribuir à excursão de temperatura observada [6].</w:t>
       </w:r>
     </w:p>
     <w:p>
@@ -5358,17 +5626,195 @@
         <w:pStyle w:val="TextodoTrabalho"/>
       </w:pPr>
       <w:r>
-        <w:t>Em seguida, os pesquisadores Heinrich Svensmark e Eigil Friis-Christensen, chamaram atenção para uma forte correlação entre a cobertura global de nuvens e o fluxo de radiação cósmica. Em 1997, publicaram “</w:t>
-      </w:r>
-      <w:r>
-        <w:rPr>
-          <w:i/>
-          <w:iCs/>
-        </w:rPr>
-        <w:t>Variation of cosmic ray ﬂux and global cloud coverage - a missing link in solar-climate relationships</w:t>
-      </w:r>
-      <w:r>
-        <w:t>”, onde propuseram a influência dos RCGs na formação de nuvens como um fator de influência da atividade solar sobre o clima terrestre. Ao passarem pela atmosfera, os raios cósmicos podem ionizar átomos no ar, e um aumento na concentração de íons pode, por hipótese, facilitar a formação de núcleos de condensação de nuvens [7].</w:t>
+        <w:t xml:space="preserve">Em seguida, os pesquisadores Heinrich </w:t>
+      </w:r>
+      <w:proofErr w:type="spellStart"/>
+      <w:r>
+        <w:t>Svensmark</w:t>
+      </w:r>
+      <w:proofErr w:type="spellEnd"/>
+      <w:r>
+        <w:t xml:space="preserve"> e </w:t>
+      </w:r>
+      <w:proofErr w:type="spellStart"/>
+      <w:r>
+        <w:t>Eigil</w:t>
+      </w:r>
+      <w:proofErr w:type="spellEnd"/>
+      <w:r>
+        <w:t xml:space="preserve"> </w:t>
+      </w:r>
+      <w:proofErr w:type="spellStart"/>
+      <w:r>
+        <w:t>Friis-Christensen</w:t>
+      </w:r>
+      <w:proofErr w:type="spellEnd"/>
+      <w:r>
+        <w:t>, chamaram atenção para uma forte correlação entre a cobertura global de nuvens e o fluxo de radiação cósmica. Em 1997, publicaram “</w:t>
+      </w:r>
+      <w:proofErr w:type="spellStart"/>
+      <w:r>
+        <w:rPr>
+          <w:i/>
+          <w:iCs/>
+        </w:rPr>
+        <w:t>Variation</w:t>
+      </w:r>
+      <w:proofErr w:type="spellEnd"/>
+      <w:r>
+        <w:rPr>
+          <w:i/>
+          <w:iCs/>
+        </w:rPr>
+        <w:t xml:space="preserve"> </w:t>
+      </w:r>
+      <w:proofErr w:type="spellStart"/>
+      <w:r>
+        <w:rPr>
+          <w:i/>
+          <w:iCs/>
+        </w:rPr>
+        <w:t>of</w:t>
+      </w:r>
+      <w:proofErr w:type="spellEnd"/>
+      <w:r>
+        <w:rPr>
+          <w:i/>
+          <w:iCs/>
+        </w:rPr>
+        <w:t xml:space="preserve"> </w:t>
+      </w:r>
+      <w:proofErr w:type="spellStart"/>
+      <w:r>
+        <w:rPr>
+          <w:i/>
+          <w:iCs/>
+        </w:rPr>
+        <w:t>cosmic</w:t>
+      </w:r>
+      <w:proofErr w:type="spellEnd"/>
+      <w:r>
+        <w:rPr>
+          <w:i/>
+          <w:iCs/>
+        </w:rPr>
+        <w:t xml:space="preserve"> </w:t>
+      </w:r>
+      <w:proofErr w:type="spellStart"/>
+      <w:r>
+        <w:rPr>
+          <w:i/>
+          <w:iCs/>
+        </w:rPr>
+        <w:t>ray</w:t>
+      </w:r>
+      <w:proofErr w:type="spellEnd"/>
+      <w:r>
+        <w:rPr>
+          <w:i/>
+          <w:iCs/>
+        </w:rPr>
+        <w:t xml:space="preserve"> </w:t>
+      </w:r>
+      <w:proofErr w:type="spellStart"/>
+      <w:r>
+        <w:rPr>
+          <w:i/>
+          <w:iCs/>
+        </w:rPr>
+        <w:t>ﬂux</w:t>
+      </w:r>
+      <w:proofErr w:type="spellEnd"/>
+      <w:r>
+        <w:rPr>
+          <w:i/>
+          <w:iCs/>
+        </w:rPr>
+        <w:t xml:space="preserve"> </w:t>
+      </w:r>
+      <w:proofErr w:type="spellStart"/>
+      <w:r>
+        <w:rPr>
+          <w:i/>
+          <w:iCs/>
+        </w:rPr>
+        <w:t>and</w:t>
+      </w:r>
+      <w:proofErr w:type="spellEnd"/>
+      <w:r>
+        <w:rPr>
+          <w:i/>
+          <w:iCs/>
+        </w:rPr>
+        <w:t xml:space="preserve"> global cloud </w:t>
+      </w:r>
+      <w:proofErr w:type="spellStart"/>
+      <w:r>
+        <w:rPr>
+          <w:i/>
+          <w:iCs/>
+        </w:rPr>
+        <w:t>coverage</w:t>
+      </w:r>
+      <w:proofErr w:type="spellEnd"/>
+      <w:r>
+        <w:rPr>
+          <w:i/>
+          <w:iCs/>
+        </w:rPr>
+        <w:t xml:space="preserve"> - a </w:t>
+      </w:r>
+      <w:proofErr w:type="spellStart"/>
+      <w:r>
+        <w:rPr>
+          <w:i/>
+          <w:iCs/>
+        </w:rPr>
+        <w:t>missing</w:t>
+      </w:r>
+      <w:proofErr w:type="spellEnd"/>
+      <w:r>
+        <w:rPr>
+          <w:i/>
+          <w:iCs/>
+        </w:rPr>
+        <w:t xml:space="preserve"> link in solar-</w:t>
+      </w:r>
+      <w:proofErr w:type="spellStart"/>
+      <w:r>
+        <w:rPr>
+          <w:i/>
+          <w:iCs/>
+        </w:rPr>
+        <w:t>climate</w:t>
+      </w:r>
+      <w:proofErr w:type="spellEnd"/>
+      <w:r>
+        <w:rPr>
+          <w:i/>
+          <w:iCs/>
+        </w:rPr>
+        <w:t xml:space="preserve"> </w:t>
+      </w:r>
+      <w:proofErr w:type="spellStart"/>
+      <w:r>
+        <w:rPr>
+          <w:i/>
+          <w:iCs/>
+        </w:rPr>
+        <w:t>relationships</w:t>
+      </w:r>
+      <w:proofErr w:type="spellEnd"/>
+      <w:r>
+        <w:t xml:space="preserve">”, onde propuseram a influência dos </w:t>
+      </w:r>
+      <w:proofErr w:type="spellStart"/>
+      <w:r>
+        <w:t>RCGs</w:t>
+      </w:r>
+      <w:proofErr w:type="spellEnd"/>
+      <w:r>
+        <w:t xml:space="preserve"> na formação de nuvens como um fator de influência da atividade solar sobre o clima terrestre. Ao passarem pela atmosfera, os raios cósmicos podem ionizar átomos no ar, e um aumento na concentração de íons pode, por hipótese, facilitar a formação de núcleos de condensação de nuvens [7].</w:t>
       </w:r>
     </w:p>
     <w:p>
@@ -5447,15 +5893,64 @@
       <w:r>
         <w:t xml:space="preserve"> - A linha azul mostra variações na nebulosidade global coletada pelo </w:t>
       </w:r>
-      <w:r>
-        <w:rPr>
-          <w:i/>
-          <w:iCs/>
-        </w:rPr>
-        <w:t>International Satellite Cloud Climatology Project</w:t>
-      </w:r>
-      <w:r>
-        <w:t>. A linha vermelha é o registro de variações mensais nas contagens de raios cósmicos na estação de Huancayo, no Peru [8]</w:t>
+      <w:proofErr w:type="spellStart"/>
+      <w:r>
+        <w:rPr>
+          <w:i/>
+          <w:iCs/>
+        </w:rPr>
+        <w:t>International</w:t>
+      </w:r>
+      <w:proofErr w:type="spellEnd"/>
+      <w:r>
+        <w:rPr>
+          <w:i/>
+          <w:iCs/>
+        </w:rPr>
+        <w:t xml:space="preserve"> </w:t>
+      </w:r>
+      <w:proofErr w:type="spellStart"/>
+      <w:r>
+        <w:rPr>
+          <w:i/>
+          <w:iCs/>
+        </w:rPr>
+        <w:t>Satellite</w:t>
+      </w:r>
+      <w:proofErr w:type="spellEnd"/>
+      <w:r>
+        <w:rPr>
+          <w:i/>
+          <w:iCs/>
+        </w:rPr>
+        <w:t xml:space="preserve"> Cloud </w:t>
+      </w:r>
+      <w:proofErr w:type="spellStart"/>
+      <w:r>
+        <w:rPr>
+          <w:i/>
+          <w:iCs/>
+        </w:rPr>
+        <w:t>Climatology</w:t>
+      </w:r>
+      <w:proofErr w:type="spellEnd"/>
+      <w:r>
+        <w:rPr>
+          <w:i/>
+          <w:iCs/>
+        </w:rPr>
+        <w:t xml:space="preserve"> Project</w:t>
+      </w:r>
+      <w:r>
+        <w:t xml:space="preserve">. A linha vermelha é o registro de variações mensais nas contagens de raios cósmicos na estação de </w:t>
+      </w:r>
+      <w:proofErr w:type="spellStart"/>
+      <w:r>
+        <w:t>Huancayo</w:t>
+      </w:r>
+      <w:proofErr w:type="spellEnd"/>
+      <w:r>
+        <w:t>, no Peru [8]</w:t>
       </w:r>
       <w:bookmarkEnd w:id="24"/>
     </w:p>
@@ -5464,7 +5959,15 @@
         <w:pStyle w:val="TextodoTrabalho"/>
       </w:pPr>
       <w:r>
-        <w:t xml:space="preserve">O efeito da nebulosidade na temperatura da Terra se dá de duas maneiras: a reflexão da radiação solar de volta para o espaço gera um resfriamento, e a reflexão da radiação infravermelha emitida pela superfície gera um aquecimento. O efeito dominante depende do tipo de nuvem envolvida. Nuvens de baixa altitude geram uma diminuição da temperatura, e nuvens de alta altitude geram um aumento. A passagem de RCGs está correlacionada com um aumento de nuvens de baixa altitude, e, portanto, tem como resultado o resfriamento do planeta. Dessa </w:t>
+        <w:t xml:space="preserve">O efeito da nebulosidade na temperatura da Terra se dá de duas maneiras: a reflexão da radiação solar de volta para o espaço gera um resfriamento, e a reflexão da radiação infravermelha emitida pela superfície gera um aquecimento. O efeito dominante depende do tipo de nuvem envolvida. Nuvens de baixa altitude geram uma diminuição da temperatura, e nuvens de alta altitude geram um aumento. A passagem de </w:t>
+      </w:r>
+      <w:proofErr w:type="spellStart"/>
+      <w:r>
+        <w:t>RCGs</w:t>
+      </w:r>
+      <w:proofErr w:type="spellEnd"/>
+      <w:r>
+        <w:t xml:space="preserve"> está correlacionada com um aumento de nuvens de baixa altitude, e, portanto, tem como resultado o resfriamento do planeta. Dessa </w:t>
       </w:r>
       <w:r>
         <w:lastRenderedPageBreak/>
@@ -5554,15 +6057,64 @@
       <w:r>
         <w:t xml:space="preserve"> (</w:t>
       </w:r>
-      <w:r>
-        <w:rPr>
-          <w:i/>
-          <w:iCs/>
-        </w:rPr>
-        <w:t>Cosmic Ray Experiment at Antarctica</w:t>
-      </w:r>
-      <w:r>
-        <w:t>) têm como objetivo a criação de um experimento de monitoração da radiação cósmica no continente antártico, visando estudar a influência dos RCGs no clima, em especial, através de sua possível ação sobre a formação de nuvens. Com esse fim, o experimento visa obter medidas de fluxo de raios cósmicos secundários, principalmente os múons.</w:t>
+      <w:proofErr w:type="spellStart"/>
+      <w:r>
+        <w:rPr>
+          <w:i/>
+          <w:iCs/>
+        </w:rPr>
+        <w:t>Cosmic</w:t>
+      </w:r>
+      <w:proofErr w:type="spellEnd"/>
+      <w:r>
+        <w:rPr>
+          <w:i/>
+          <w:iCs/>
+        </w:rPr>
+        <w:t xml:space="preserve"> Ray </w:t>
+      </w:r>
+      <w:proofErr w:type="spellStart"/>
+      <w:r>
+        <w:rPr>
+          <w:i/>
+          <w:iCs/>
+        </w:rPr>
+        <w:t>Experiment</w:t>
+      </w:r>
+      <w:proofErr w:type="spellEnd"/>
+      <w:r>
+        <w:rPr>
+          <w:i/>
+          <w:iCs/>
+        </w:rPr>
+        <w:t xml:space="preserve"> </w:t>
+      </w:r>
+      <w:proofErr w:type="spellStart"/>
+      <w:r>
+        <w:rPr>
+          <w:i/>
+          <w:iCs/>
+        </w:rPr>
+        <w:t>at</w:t>
+      </w:r>
+      <w:proofErr w:type="spellEnd"/>
+      <w:r>
+        <w:rPr>
+          <w:i/>
+          <w:iCs/>
+        </w:rPr>
+        <w:t xml:space="preserve"> Antarctica</w:t>
+      </w:r>
+      <w:r>
+        <w:t xml:space="preserve">) têm como objetivo a criação de um experimento de monitoração da radiação cósmica no continente antártico, visando estudar a influência dos </w:t>
+      </w:r>
+      <w:proofErr w:type="spellStart"/>
+      <w:r>
+        <w:t>RCGs</w:t>
+      </w:r>
+      <w:proofErr w:type="spellEnd"/>
+      <w:r>
+        <w:t xml:space="preserve"> no clima, em especial, através de sua possível ação sobre a formação de nuvens. Com esse fim, o experimento visa obter medidas de fluxo de raios cósmicos secundários, principalmente os múons.</w:t>
       </w:r>
     </w:p>
     <w:p>
@@ -5575,7 +6127,15 @@
       </w:r>
       <w:r>
         <w:lastRenderedPageBreak/>
-        <w:t>superfície aumentam significativamente o fluxo de RCGs em comparação às demais regiões do globo. A espessa camada de gelo diminui expressivamente a incidência de radiação proveniente de elementos pesados no solo. Além disso, é uma região remota, apresentando um nível mínimo de interferência da atividade humana.</w:t>
+        <w:t xml:space="preserve">superfície aumentam significativamente o fluxo de </w:t>
+      </w:r>
+      <w:proofErr w:type="spellStart"/>
+      <w:r>
+        <w:t>RCGs</w:t>
+      </w:r>
+      <w:proofErr w:type="spellEnd"/>
+      <w:r>
+        <w:t xml:space="preserve"> em comparação às demais regiões do globo. A espessa camada de gelo diminui expressivamente a incidência de radiação proveniente de elementos pesados no solo. Além disso, é uma região remota, apresentando um nível mínimo de interferência da atividade humana.</w:t>
       </w:r>
     </w:p>
     <w:p>
@@ -5583,7 +6143,15 @@
         <w:pStyle w:val="TextodoTrabalho"/>
       </w:pPr>
       <w:r>
-        <w:t>O CREAT1, a versão piloto do projeto, que foi tema de projeto final do professor Ulisses Carneiro, então aluno de graduação do CEFET, foi enviado à Antártida em outubro de 2014, tendo em vista verificar a viabilidade contínua e autônoma do experimento em um ambiente hostil. As medidas de fluxo obtidas no módulo Criosfera foram comparadas com medidas realizadas no CBPF, o que mostrou, como esperado, um fluxo maior na Antártida em comparação ao Brasil.</w:t>
+        <w:t xml:space="preserve">O CREAT1, a versão piloto do projeto, que foi tema de projeto final do professor Ulisses Carneiro, então aluno de graduação do CEFET, foi enviado à Antártida em outubro de 2014, tendo em vista verificar a viabilidade contínua e autônoma do experimento em um ambiente hostil. As medidas de fluxo obtidas no módulo </w:t>
+      </w:r>
+      <w:proofErr w:type="spellStart"/>
+      <w:r>
+        <w:t>Criosfera</w:t>
+      </w:r>
+      <w:proofErr w:type="spellEnd"/>
+      <w:r>
+        <w:t xml:space="preserve"> foram comparadas com medidas realizadas no CBPF, o que mostrou, como esperado, um fluxo maior na Antártida em comparação ao Brasil.</w:t>
       </w:r>
     </w:p>
     <w:p>
@@ -5661,7 +6229,15 @@
       </w:fldSimple>
       <w:bookmarkStart w:id="26" w:name="_Toc24419"/>
       <w:r>
-        <w:t xml:space="preserve"> - Chegada do CREAT1 no módulo Criosfera I em 2014 [14]</w:t>
+        <w:t xml:space="preserve"> - Chegada do CREAT1 no módulo </w:t>
+      </w:r>
+      <w:proofErr w:type="spellStart"/>
+      <w:r>
+        <w:t>Criosfera</w:t>
+      </w:r>
+      <w:proofErr w:type="spellEnd"/>
+      <w:r>
+        <w:t xml:space="preserve"> I em 2014 [14]</w:t>
       </w:r>
       <w:bookmarkEnd w:id="26"/>
     </w:p>
@@ -5681,7 +6257,15 @@
         <w:t>upgrade</w:t>
       </w:r>
       <w:r>
-        <w:t xml:space="preserve"> do detector. Foi iniciada a construção do detector do CREAT2, contando com o dobro da área de incidência de partículas do seu antecessor e uma organização que permite um melhor cálculo de eﬁciência de seus planos de detecção. O </w:t>
+        <w:t xml:space="preserve"> do detector. Foi iniciada a construção do detector do CREAT2, contando com o dobro da área de incidência de partículas do seu antecessor e uma organização que permite um melhor cálculo de </w:t>
+      </w:r>
+      <w:proofErr w:type="spellStart"/>
+      <w:r>
+        <w:t>eﬁciência</w:t>
+      </w:r>
+      <w:proofErr w:type="spellEnd"/>
+      <w:r>
+        <w:t xml:space="preserve"> de seus planos de detecção. O </w:t>
       </w:r>
       <w:r>
         <w:rPr>
@@ -5709,37 +6293,82 @@
         <w:pStyle w:val="TextodoTrabalho"/>
       </w:pPr>
       <w:r>
-        <w:t xml:space="preserve">Um dos problemas encontrados no decorrer dos anos foi uma variação na eﬁciência dos conjuntos de detecção no decorrer dos anos, principalmente nas </w:t>
+        <w:t xml:space="preserve">Um dos problemas encontrados no decorrer dos anos foi uma variação na </w:t>
+      </w:r>
+      <w:proofErr w:type="spellStart"/>
+      <w:r>
+        <w:t>eﬁciência</w:t>
+      </w:r>
+      <w:proofErr w:type="spellEnd"/>
+      <w:r>
+        <w:t xml:space="preserve"> dos conjuntos de detecção no decorrer dos anos, principalmente nas </w:t>
       </w:r>
       <w:r>
         <w:lastRenderedPageBreak/>
-        <w:t xml:space="preserve">missões que ocorreram em 2016 e 2017. Descobriu-se que isso se devia à dilatação térmica do material, desalinhando sua ótica e comprometendo sua eﬁciência. Para corrigir esse problema, decidiu-se trocar a fotomultiplicadora </w:t>
-      </w:r>
+        <w:t xml:space="preserve">missões que ocorreram em 2016 e 2017. Descobriu-se que isso se devia à dilatação térmica do material, desalinhando sua ótica e comprometendo sua </w:t>
+      </w:r>
+      <w:proofErr w:type="spellStart"/>
+      <w:r>
+        <w:t>eﬁciência</w:t>
+      </w:r>
+      <w:proofErr w:type="spellEnd"/>
+      <w:r>
+        <w:t xml:space="preserve">. Para corrigir esse problema, decidiu-se trocar a fotomultiplicadora </w:t>
+      </w:r>
+      <w:proofErr w:type="spellStart"/>
       <w:r>
         <w:rPr>
           <w:i/>
         </w:rPr>
         <w:t>MaPMT</w:t>
       </w:r>
+      <w:proofErr w:type="spellEnd"/>
       <w:r>
         <w:t xml:space="preserve"> (</w:t>
       </w:r>
-      <w:r>
-        <w:rPr>
-          <w:i/>
-          <w:iCs/>
-        </w:rPr>
-        <w:t>Multianode Photomultiplier Tube</w:t>
+      <w:proofErr w:type="spellStart"/>
+      <w:r>
+        <w:rPr>
+          <w:i/>
+          <w:iCs/>
+        </w:rPr>
+        <w:t>Multianode</w:t>
+      </w:r>
+      <w:proofErr w:type="spellEnd"/>
+      <w:r>
+        <w:rPr>
+          <w:i/>
+          <w:iCs/>
+        </w:rPr>
+        <w:t xml:space="preserve"> </w:t>
+      </w:r>
+      <w:proofErr w:type="spellStart"/>
+      <w:r>
+        <w:rPr>
+          <w:i/>
+          <w:iCs/>
+        </w:rPr>
+        <w:t>Photomultiplier</w:t>
+      </w:r>
+      <w:proofErr w:type="spellEnd"/>
+      <w:r>
+        <w:rPr>
+          <w:i/>
+          <w:iCs/>
+        </w:rPr>
+        <w:t xml:space="preserve"> Tube</w:t>
       </w:r>
       <w:r>
         <w:t xml:space="preserve">) por uma </w:t>
       </w:r>
+      <w:proofErr w:type="spellStart"/>
       <w:r>
         <w:rPr>
           <w:i/>
         </w:rPr>
         <w:t>SiPM</w:t>
       </w:r>
+      <w:proofErr w:type="spellEnd"/>
       <w:r>
         <w:t xml:space="preserve"> (</w:t>
       </w:r>
@@ -5748,8 +6377,17 @@
           <w:i/>
           <w:iCs/>
         </w:rPr>
-        <w:t>Silicon Photomultiplier</w:t>
-      </w:r>
+        <w:t xml:space="preserve">Silicon </w:t>
+      </w:r>
+      <w:proofErr w:type="spellStart"/>
+      <w:r>
+        <w:rPr>
+          <w:i/>
+          <w:iCs/>
+        </w:rPr>
+        <w:t>Photomultiplier</w:t>
+      </w:r>
+      <w:proofErr w:type="spellEnd"/>
       <w:r>
         <w:t>), que possui dimensões muito menores, e permite um melhor encaixe com os cintiladores, garantindo o alinhamento ótico insensível a mudanças de temperatura.</w:t>
       </w:r>
@@ -5768,8 +6406,16 @@
         <w:rPr>
           <w:i/>
         </w:rPr>
-        <w:t>Front-End</w:t>
-      </w:r>
+        <w:t>Front-</w:t>
+      </w:r>
+      <w:proofErr w:type="spellStart"/>
+      <w:r>
+        <w:rPr>
+          <w:i/>
+        </w:rPr>
+        <w:t>End</w:t>
+      </w:r>
+      <w:proofErr w:type="spellEnd"/>
       <w:r>
         <w:t xml:space="preserve"> (</w:t>
       </w:r>
@@ -5824,8 +6470,17 @@
           <w:i/>
           <w:iCs/>
         </w:rPr>
-        <w:t>Data Acquisition</w:t>
-      </w:r>
+        <w:t xml:space="preserve">Data </w:t>
+      </w:r>
+      <w:proofErr w:type="spellStart"/>
+      <w:r>
+        <w:rPr>
+          <w:i/>
+          <w:iCs/>
+        </w:rPr>
+        <w:t>Acquisition</w:t>
+      </w:r>
+      <w:proofErr w:type="spellEnd"/>
       <w:r>
         <w:t xml:space="preserve">), produzindo um protótipo da placa que permitirá o avanço das fases seguintes do experimento. </w:t>
       </w:r>
@@ -6153,8 +6808,17 @@
           <w:i/>
           <w:lang w:eastAsia="pt-BR"/>
         </w:rPr>
-        <w:t>Front-End</w:t>
-      </w:r>
+        <w:t>Front-</w:t>
+      </w:r>
+      <w:proofErr w:type="spellStart"/>
+      <w:r>
+        <w:rPr>
+          <w:i/>
+          <w:lang w:eastAsia="pt-BR"/>
+        </w:rPr>
+        <w:t>End</w:t>
+      </w:r>
+      <w:proofErr w:type="spellEnd"/>
       <w:r>
         <w:rPr>
           <w:lang w:eastAsia="pt-BR"/>
@@ -6193,8 +6857,18 @@
           <w:iCs/>
           <w:lang w:eastAsia="pt-BR"/>
         </w:rPr>
-        <w:t>Data Acquisition</w:t>
-      </w:r>
+        <w:t xml:space="preserve">Data </w:t>
+      </w:r>
+      <w:proofErr w:type="spellStart"/>
+      <w:r>
+        <w:rPr>
+          <w:i/>
+          <w:iCs/>
+          <w:lang w:eastAsia="pt-BR"/>
+        </w:rPr>
+        <w:t>Acquisition</w:t>
+      </w:r>
+      <w:proofErr w:type="spellEnd"/>
       <w:r>
         <w:rPr>
           <w:lang w:eastAsia="pt-BR"/>
@@ -6266,7 +6940,21 @@
         <w:rPr>
           <w:lang w:eastAsia="pt-BR"/>
         </w:rPr>
-        <w:t xml:space="preserve">, um com saída de 5 V e outro com saída de 3,3 V, que alimentam todos os demais módulos e ICs com suas respectivas tensões de entrada. Os conversores são alimentados por uma entrada de tensão da </w:t>
+        <w:t xml:space="preserve">, um com saída de 5 V e outro com saída de 3,3 V, que alimentam todos os demais módulos e </w:t>
+      </w:r>
+      <w:proofErr w:type="spellStart"/>
+      <w:r>
+        <w:rPr>
+          <w:lang w:eastAsia="pt-BR"/>
+        </w:rPr>
+        <w:t>ICs</w:t>
+      </w:r>
+      <w:proofErr w:type="spellEnd"/>
+      <w:r>
+        <w:rPr>
+          <w:lang w:eastAsia="pt-BR"/>
+        </w:rPr>
+        <w:t xml:space="preserve"> com suas respectivas tensões de entrada. Os conversores são alimentados por uma entrada de tensão da </w:t>
       </w:r>
       <w:r>
         <w:rPr>
@@ -6327,7 +7015,25 @@
           <w:iCs/>
           <w:lang w:eastAsia="pt-BR"/>
         </w:rPr>
-        <w:t>Digital Analog Converter</w:t>
+        <w:t xml:space="preserve">Digital </w:t>
+      </w:r>
+      <w:proofErr w:type="spellStart"/>
+      <w:r>
+        <w:rPr>
+          <w:i/>
+          <w:iCs/>
+          <w:lang w:eastAsia="pt-BR"/>
+        </w:rPr>
+        <w:t>Analog</w:t>
+      </w:r>
+      <w:proofErr w:type="spellEnd"/>
+      <w:r>
+        <w:rPr>
+          <w:i/>
+          <w:iCs/>
+          <w:lang w:eastAsia="pt-BR"/>
+        </w:rPr>
+        <w:t xml:space="preserve"> Converter</w:t>
       </w:r>
       <w:r>
         <w:rPr>
@@ -6335,6 +7041,7 @@
         </w:rPr>
         <w:t xml:space="preserve">), responsáveis por controlar o valor diversas tensões do circuito, como tensões de offset dos amplificadores operacionais e tensões de referência dos discriminadores. O controle de tensão dos </w:t>
       </w:r>
+      <w:proofErr w:type="spellStart"/>
       <w:r>
         <w:rPr>
           <w:i/>
@@ -6350,6 +7057,7 @@
         </w:rPr>
         <w:t>s</w:t>
       </w:r>
+      <w:proofErr w:type="spellEnd"/>
       <w:r>
         <w:rPr>
           <w:lang w:eastAsia="pt-BR"/>
@@ -6454,20 +7162,41 @@
         </w:rPr>
         <w:t xml:space="preserve"> (</w:t>
       </w:r>
-      <w:r>
-        <w:rPr>
-          <w:i/>
-          <w:iCs/>
-          <w:lang w:eastAsia="pt-BR"/>
-        </w:rPr>
-        <w:t>Wavelength Shifter</w:t>
-      </w:r>
+      <w:proofErr w:type="spellStart"/>
+      <w:r>
+        <w:rPr>
+          <w:i/>
+          <w:iCs/>
+          <w:lang w:eastAsia="pt-BR"/>
+        </w:rPr>
+        <w:t>Wavelength</w:t>
+      </w:r>
+      <w:proofErr w:type="spellEnd"/>
+      <w:r>
+        <w:rPr>
+          <w:i/>
+          <w:iCs/>
+          <w:lang w:eastAsia="pt-BR"/>
+        </w:rPr>
+        <w:t xml:space="preserve"> </w:t>
+      </w:r>
+      <w:proofErr w:type="spellStart"/>
+      <w:r>
+        <w:rPr>
+          <w:i/>
+          <w:iCs/>
+          <w:lang w:eastAsia="pt-BR"/>
+        </w:rPr>
+        <w:t>Shifter</w:t>
+      </w:r>
+      <w:proofErr w:type="spellEnd"/>
       <w:r>
         <w:rPr>
           <w:lang w:eastAsia="pt-BR"/>
         </w:rPr>
         <w:t xml:space="preserve">) acoplado em seu interior e uma fotomultiplicadora </w:t>
       </w:r>
+      <w:proofErr w:type="spellStart"/>
       <w:r>
         <w:rPr>
           <w:i/>
@@ -6475,6 +7204,7 @@
         </w:rPr>
         <w:t>SiPM</w:t>
       </w:r>
+      <w:proofErr w:type="spellEnd"/>
       <w:r>
         <w:rPr>
           <w:i/>
@@ -6494,8 +7224,18 @@
           <w:iCs/>
           <w:lang w:eastAsia="pt-BR"/>
         </w:rPr>
-        <w:t>Silicon Photomultiplier</w:t>
-      </w:r>
+        <w:t xml:space="preserve">Silicon </w:t>
+      </w:r>
+      <w:proofErr w:type="spellStart"/>
+      <w:r>
+        <w:rPr>
+          <w:i/>
+          <w:iCs/>
+          <w:lang w:eastAsia="pt-BR"/>
+        </w:rPr>
+        <w:t>Photomultiplier</w:t>
+      </w:r>
+      <w:proofErr w:type="spellEnd"/>
       <w:r>
         <w:rPr>
           <w:lang w:eastAsia="pt-BR"/>
@@ -6509,6 +7249,7 @@
         <w:lastRenderedPageBreak/>
         <w:t xml:space="preserve">carregada que o atravessa, nesse caso, os múons a serem detectados. O sinal luminoso é então guiado até a extremidade da tira, chegando à </w:t>
       </w:r>
+      <w:proofErr w:type="spellStart"/>
       <w:r>
         <w:rPr>
           <w:i/>
@@ -6516,6 +7257,7 @@
         </w:rPr>
         <w:t>SiPM</w:t>
       </w:r>
+      <w:proofErr w:type="spellEnd"/>
       <w:r>
         <w:rPr>
           <w:lang w:eastAsia="pt-BR"/>
@@ -6549,6 +7291,7 @@
         </w:rPr>
         <w:t xml:space="preserve">. O pulso de saída da </w:t>
       </w:r>
+      <w:proofErr w:type="spellStart"/>
       <w:r>
         <w:rPr>
           <w:i/>
@@ -6556,6 +7299,7 @@
         </w:rPr>
         <w:t>SiPM</w:t>
       </w:r>
+      <w:proofErr w:type="spellEnd"/>
       <w:r>
         <w:rPr>
           <w:lang w:eastAsia="pt-BR"/>
@@ -6641,6 +7385,7 @@
         </w:rPr>
         <w:t xml:space="preserve">, um módulo para leitura e escrita de cartão </w:t>
       </w:r>
+      <w:proofErr w:type="spellStart"/>
       <w:r>
         <w:rPr>
           <w:i/>
@@ -6648,6 +7393,7 @@
         </w:rPr>
         <w:t>microSD</w:t>
       </w:r>
+      <w:proofErr w:type="spellEnd"/>
       <w:r>
         <w:rPr>
           <w:lang w:eastAsia="pt-BR"/>
@@ -6773,6 +7519,7 @@
         </w:rPr>
         <w:t xml:space="preserve"> desenvolvido </w:t>
       </w:r>
+      <w:proofErr w:type="spellStart"/>
       <w:r>
         <w:rPr>
           <w:i/>
@@ -6780,6 +7527,7 @@
         </w:rPr>
         <w:t>PyControl</w:t>
       </w:r>
+      <w:proofErr w:type="spellEnd"/>
       <w:r>
         <w:rPr>
           <w:lang w:eastAsia="pt-BR"/>
@@ -6843,7 +7591,21 @@
         <w:rPr>
           <w:lang w:eastAsia="pt-BR"/>
         </w:rPr>
-        <w:t xml:space="preserve">, esperando confirmação de que o último bloco de contagens foi processado. Quando isso ocorre, essas contagens são lidas e compiladas com os dados dos sensores e demais CIs de interesse a intervalos regulares, sendo </w:t>
+        <w:t xml:space="preserve">, esperando confirmação de que o último bloco de contagens foi processado. Quando isso ocorre, essas contagens são lidas e compiladas com os dados dos sensores e demais </w:t>
+      </w:r>
+      <w:proofErr w:type="spellStart"/>
+      <w:r>
+        <w:rPr>
+          <w:lang w:eastAsia="pt-BR"/>
+        </w:rPr>
+        <w:t>CIs</w:t>
+      </w:r>
+      <w:proofErr w:type="spellEnd"/>
+      <w:r>
+        <w:rPr>
+          <w:lang w:eastAsia="pt-BR"/>
+        </w:rPr>
+        <w:t xml:space="preserve"> de interesse a intervalos regulares, sendo </w:t>
       </w:r>
       <w:r>
         <w:rPr>
@@ -6852,6 +7614,7 @@
         <w:lastRenderedPageBreak/>
         <w:t xml:space="preserve">elaborado um </w:t>
       </w:r>
+      <w:proofErr w:type="spellStart"/>
       <w:r>
         <w:rPr>
           <w:i/>
@@ -6859,12 +7622,14 @@
         </w:rPr>
         <w:t>dataframe</w:t>
       </w:r>
+      <w:proofErr w:type="spellEnd"/>
       <w:r>
         <w:rPr>
           <w:lang w:eastAsia="pt-BR"/>
         </w:rPr>
         <w:t xml:space="preserve"> que é gravado no </w:t>
       </w:r>
+      <w:proofErr w:type="spellStart"/>
       <w:r>
         <w:rPr>
           <w:i/>
@@ -6872,6 +7637,7 @@
         </w:rPr>
         <w:t>microSD</w:t>
       </w:r>
+      <w:proofErr w:type="spellEnd"/>
       <w:r>
         <w:rPr>
           <w:lang w:eastAsia="pt-BR"/>
@@ -6891,6 +7657,7 @@
         </w:rPr>
         <w:t xml:space="preserve">. O microcontrolador também monitora a cada ciclo a chegada de novas configurações enviadas pelo </w:t>
       </w:r>
+      <w:proofErr w:type="spellStart"/>
       <w:r>
         <w:rPr>
           <w:i/>
@@ -6898,6 +7665,7 @@
         </w:rPr>
         <w:t>PyControl</w:t>
       </w:r>
+      <w:proofErr w:type="spellEnd"/>
       <w:r>
         <w:rPr>
           <w:lang w:eastAsia="pt-BR"/>
@@ -6930,6 +7698,7 @@
         </w:rPr>
         <w:t xml:space="preserve"> </w:t>
       </w:r>
+      <w:proofErr w:type="spellStart"/>
       <w:r>
         <w:rPr>
           <w:i/>
@@ -6938,6 +7707,7 @@
         </w:rPr>
         <w:t>TeamViewer</w:t>
       </w:r>
+      <w:proofErr w:type="spellEnd"/>
       <w:r>
         <w:rPr>
           <w:lang w:eastAsia="pt-BR"/>
@@ -6985,12 +7755,35 @@
         </w:rPr>
       </w:pPr>
       <w:bookmarkStart w:id="30" w:name="_Toc6441"/>
-      <w:r>
-        <w:rPr>
-          <w:lang w:eastAsia="pt-BR"/>
-        </w:rPr>
-        <w:t xml:space="preserve">Tiras Cintilantes </w:t>
-      </w:r>
+      <w:proofErr w:type="spellStart"/>
+      <w:r>
+        <w:rPr>
+          <w:lang w:eastAsia="pt-BR"/>
+        </w:rPr>
+        <w:t>Tiras</w:t>
+      </w:r>
+      <w:proofErr w:type="spellEnd"/>
+      <w:r>
+        <w:rPr>
+          <w:lang w:eastAsia="pt-BR"/>
+        </w:rPr>
+        <w:t xml:space="preserve"> </w:t>
+      </w:r>
+      <w:proofErr w:type="spellStart"/>
+      <w:r>
+        <w:rPr>
+          <w:lang w:eastAsia="pt-BR"/>
+        </w:rPr>
+        <w:t>Cintilantes</w:t>
+      </w:r>
+      <w:proofErr w:type="spellEnd"/>
+      <w:r>
+        <w:rPr>
+          <w:lang w:eastAsia="pt-BR"/>
+        </w:rPr>
+        <w:t xml:space="preserve"> </w:t>
+      </w:r>
+      <w:proofErr w:type="spellStart"/>
       <w:r>
         <w:rPr>
           <w:i/>
@@ -7000,6 +7793,7 @@
         <w:t>SciTile</w:t>
       </w:r>
       <w:bookmarkEnd w:id="30"/>
+      <w:proofErr w:type="spellEnd"/>
     </w:p>
     <w:p>
       <w:pPr>
@@ -7075,12 +7869,28 @@
       <w:r>
         <w:t xml:space="preserve"> - Montagem mecânica da tira cintilante com fibra </w:t>
       </w:r>
-      <w:r>
-        <w:rPr>
-          <w:i/>
-        </w:rPr>
-        <w:t>Wavelength Shifter</w:t>
-      </w:r>
+      <w:proofErr w:type="spellStart"/>
+      <w:r>
+        <w:rPr>
+          <w:i/>
+        </w:rPr>
+        <w:t>Wavelength</w:t>
+      </w:r>
+      <w:proofErr w:type="spellEnd"/>
+      <w:r>
+        <w:rPr>
+          <w:i/>
+        </w:rPr>
+        <w:t xml:space="preserve"> </w:t>
+      </w:r>
+      <w:proofErr w:type="spellStart"/>
+      <w:r>
+        <w:rPr>
+          <w:i/>
+        </w:rPr>
+        <w:t>Shifter</w:t>
+      </w:r>
+      <w:proofErr w:type="spellEnd"/>
       <w:r>
         <w:t xml:space="preserve"> [14]</w:t>
       </w:r>
@@ -7113,6 +7923,7 @@
         </w:rPr>
         <w:t xml:space="preserve">As tiras cintilantes plásticas usados no detector do projeto foram desenvolvidas pelo </w:t>
       </w:r>
+      <w:proofErr w:type="spellStart"/>
       <w:r>
         <w:rPr>
           <w:i/>
@@ -7121,6 +7932,7 @@
         </w:rPr>
         <w:t>Fermilab</w:t>
       </w:r>
+      <w:proofErr w:type="spellEnd"/>
       <w:r>
         <w:rPr>
           <w:lang w:eastAsia="pt-BR"/>
@@ -7133,13 +7945,73 @@
           <w:iCs/>
           <w:lang w:eastAsia="pt-BR"/>
         </w:rPr>
-        <w:t>Fermi National Accelerator Laboratory</w:t>
-      </w:r>
-      <w:r>
-        <w:rPr>
-          <w:lang w:eastAsia="pt-BR"/>
-        </w:rPr>
-        <w:t xml:space="preserve">) e são feitas de um material fluorescente, que emite fótons com comprimento de onda na faixa do azul ao ser excitado por um raio cósmico. As tiras possuem um orifício ao longo de seu comprimento para a acoplação da fibra ótica </w:t>
+        <w:t xml:space="preserve">Fermi </w:t>
+      </w:r>
+      <w:proofErr w:type="spellStart"/>
+      <w:r>
+        <w:rPr>
+          <w:i/>
+          <w:iCs/>
+          <w:lang w:eastAsia="pt-BR"/>
+        </w:rPr>
+        <w:t>National</w:t>
+      </w:r>
+      <w:proofErr w:type="spellEnd"/>
+      <w:r>
+        <w:rPr>
+          <w:i/>
+          <w:iCs/>
+          <w:lang w:eastAsia="pt-BR"/>
+        </w:rPr>
+        <w:t xml:space="preserve"> </w:t>
+      </w:r>
+      <w:proofErr w:type="spellStart"/>
+      <w:r>
+        <w:rPr>
+          <w:i/>
+          <w:iCs/>
+          <w:lang w:eastAsia="pt-BR"/>
+        </w:rPr>
+        <w:t>Accelerator</w:t>
+      </w:r>
+      <w:proofErr w:type="spellEnd"/>
+      <w:r>
+        <w:rPr>
+          <w:i/>
+          <w:iCs/>
+          <w:lang w:eastAsia="pt-BR"/>
+        </w:rPr>
+        <w:t xml:space="preserve"> </w:t>
+      </w:r>
+      <w:proofErr w:type="spellStart"/>
+      <w:r>
+        <w:rPr>
+          <w:i/>
+          <w:iCs/>
+          <w:lang w:eastAsia="pt-BR"/>
+        </w:rPr>
+        <w:t>Laboratory</w:t>
+      </w:r>
+      <w:proofErr w:type="spellEnd"/>
+      <w:r>
+        <w:rPr>
+          <w:lang w:eastAsia="pt-BR"/>
+        </w:rPr>
+        <w:t xml:space="preserve">) e são feitas de um material fluorescente, que emite fótons com comprimento de onda na faixa do azul ao ser excitado por um raio cósmico. As tiras possuem um orifício ao longo de seu comprimento para a </w:t>
+      </w:r>
+      <w:proofErr w:type="spellStart"/>
+      <w:r>
+        <w:rPr>
+          <w:lang w:eastAsia="pt-BR"/>
+        </w:rPr>
+        <w:t>acoplação</w:t>
+      </w:r>
+      <w:proofErr w:type="spellEnd"/>
+      <w:r>
+        <w:rPr>
+          <w:lang w:eastAsia="pt-BR"/>
+        </w:rPr>
+        <w:t xml:space="preserve"> da fibra ótica </w:t>
       </w:r>
       <w:r>
         <w:rPr>
@@ -7205,14 +8077,32 @@
         </w:rPr>
         <w:t xml:space="preserve">Fibra Ótica </w:t>
       </w:r>
+      <w:proofErr w:type="spellStart"/>
       <w:r>
         <w:rPr>
           <w:i/>
           <w:lang w:val="pt-BR"/>
         </w:rPr>
-        <w:t>Wavelength Shifter</w:t>
+        <w:t>Wavelength</w:t>
+      </w:r>
+      <w:proofErr w:type="spellEnd"/>
+      <w:r>
+        <w:rPr>
+          <w:i/>
+          <w:lang w:val="pt-BR"/>
+        </w:rPr>
+        <w:t xml:space="preserve"> </w:t>
+      </w:r>
+      <w:proofErr w:type="spellStart"/>
+      <w:r>
+        <w:rPr>
+          <w:i/>
+          <w:lang w:val="pt-BR"/>
+        </w:rPr>
+        <w:t>Shifter</w:t>
       </w:r>
       <w:bookmarkEnd w:id="32"/>
+      <w:proofErr w:type="spellEnd"/>
     </w:p>
     <w:p>
       <w:pPr>
@@ -7304,12 +8194,28 @@
       <w:r>
         <w:t xml:space="preserve">A fibra ótica </w:t>
       </w:r>
-      <w:r>
-        <w:rPr>
-          <w:i/>
-        </w:rPr>
-        <w:t>Wavelength Shifter</w:t>
-      </w:r>
+      <w:proofErr w:type="spellStart"/>
+      <w:r>
+        <w:rPr>
+          <w:i/>
+        </w:rPr>
+        <w:t>Wavelength</w:t>
+      </w:r>
+      <w:proofErr w:type="spellEnd"/>
+      <w:r>
+        <w:rPr>
+          <w:i/>
+        </w:rPr>
+        <w:t xml:space="preserve"> </w:t>
+      </w:r>
+      <w:proofErr w:type="spellStart"/>
+      <w:r>
+        <w:rPr>
+          <w:i/>
+        </w:rPr>
+        <w:t>Shifter</w:t>
+      </w:r>
+      <w:proofErr w:type="spellEnd"/>
       <w:r>
         <w:t xml:space="preserve"> (</w:t>
       </w:r>
@@ -7320,23 +8226,35 @@
         <w:t>WLS</w:t>
       </w:r>
       <w:r>
-        <w:t xml:space="preserve">) acoplada no cintilador é do modelo Y-11(175)MSJ e é produzida pela KURARAY. Ela absorve os fótons de maior energia, no espectro do azul, emitidos pelas tiras cintilantes, e reemite múltiplos fótons de menor energia, no espectro do verde, conduzindo-os até a fotomultiplicadora </w:t>
-      </w:r>
+        <w:t>) acoplada no cintilador é do modelo Y-11(</w:t>
+      </w:r>
+      <w:proofErr w:type="gramStart"/>
+      <w:r>
+        <w:t>175)MSJ</w:t>
+      </w:r>
+      <w:proofErr w:type="gramEnd"/>
+      <w:r>
+        <w:t xml:space="preserve"> e é produzida pela KURARAY. Ela absorve os fótons de maior energia, no espectro do azul, emitidos pelas tiras cintilantes, e reemite múltiplos fótons de menor energia, no espectro do verde, conduzindo-os até a fotomultiplicadora </w:t>
+      </w:r>
+      <w:proofErr w:type="spellStart"/>
       <w:r>
         <w:rPr>
           <w:i/>
         </w:rPr>
         <w:t>SiPM</w:t>
       </w:r>
+      <w:proofErr w:type="spellEnd"/>
       <w:r>
         <w:t xml:space="preserve">. O maior número de fótons aumento a eficiência do detector, já que muitos se perdem no caminho até a </w:t>
       </w:r>
+      <w:proofErr w:type="spellStart"/>
       <w:r>
         <w:rPr>
           <w:i/>
         </w:rPr>
         <w:t>SiPM</w:t>
       </w:r>
+      <w:proofErr w:type="spellEnd"/>
       <w:r>
         <w:t>. Além disso, a fotomultiplicadora apresenta maior rendimento na frequência do verde.</w:t>
       </w:r>
@@ -7362,6 +8280,7 @@
         <w:t xml:space="preserve">Fotomultiplicadora </w:t>
       </w:r>
       <w:bookmarkEnd w:id="34"/>
+      <w:proofErr w:type="spellStart"/>
       <w:r>
         <w:rPr>
           <w:i/>
@@ -7370,6 +8289,7 @@
         <w:t>SiPM</w:t>
       </w:r>
       <w:bookmarkEnd w:id="35"/>
+      <w:proofErr w:type="spellEnd"/>
     </w:p>
     <w:p>
       <w:pPr>
@@ -7378,12 +8298,14 @@
       <w:r>
         <w:t xml:space="preserve">A fotomultiplicadora </w:t>
       </w:r>
+      <w:proofErr w:type="spellStart"/>
       <w:r>
         <w:rPr>
           <w:i/>
         </w:rPr>
         <w:t>SiPM</w:t>
       </w:r>
+      <w:proofErr w:type="spellEnd"/>
       <w:r>
         <w:t xml:space="preserve"> (</w:t>
       </w:r>
@@ -7391,8 +8313,16 @@
         <w:rPr>
           <w:i/>
         </w:rPr>
-        <w:t>Silicon Photomultiplier</w:t>
-      </w:r>
+        <w:t xml:space="preserve">Silicon </w:t>
+      </w:r>
+      <w:proofErr w:type="spellStart"/>
+      <w:r>
+        <w:rPr>
+          <w:i/>
+        </w:rPr>
+        <w:t>Photomultiplier</w:t>
+      </w:r>
+      <w:proofErr w:type="spellEnd"/>
       <w:r>
         <w:t xml:space="preserve">) é um fotodetector de estado sólido que, em resposta à absorção de um fóton, produz um pulso de corrente com duração na ordem de dezenas de nanossegundos. Ela é composta de uma matriz de </w:t>
       </w:r>
@@ -7420,12 +8350,14 @@
         <w:lastRenderedPageBreak/>
         <w:t xml:space="preserve">modo Geiger, com a tensão de polarização reversa um pouco acima da tensão de ruptura. Isso torna a </w:t>
       </w:r>
+      <w:proofErr w:type="spellStart"/>
       <w:r>
         <w:rPr>
           <w:i/>
         </w:rPr>
         <w:t>SiPM</w:t>
       </w:r>
+      <w:proofErr w:type="spellEnd"/>
       <w:r>
         <w:t xml:space="preserve"> sensível suficiente para detectar a passagem de um único fóton.</w:t>
       </w:r>
@@ -7502,12 +8434,14 @@
       <w:r>
         <w:t xml:space="preserve"> - Fotomultiplicadora </w:t>
       </w:r>
+      <w:proofErr w:type="spellStart"/>
       <w:r>
         <w:rPr>
           <w:i/>
         </w:rPr>
         <w:t>SiPM</w:t>
       </w:r>
+      <w:proofErr w:type="spellEnd"/>
       <w:r>
         <w:t xml:space="preserve"> da série S13360 [15]</w:t>
       </w:r>
@@ -7668,13 +8602,31 @@
       <w:r>
         <w:t xml:space="preserve"> (</w:t>
       </w:r>
-      <w:r>
-        <w:rPr>
-          <w:i/>
-          <w:iCs/>
-        </w:rPr>
-        <w:t>breakdown voltage</w:t>
-      </w:r>
+      <w:proofErr w:type="spellStart"/>
+      <w:r>
+        <w:rPr>
+          <w:i/>
+          <w:iCs/>
+        </w:rPr>
+        <w:t>breakdown</w:t>
+      </w:r>
+      <w:proofErr w:type="spellEnd"/>
+      <w:r>
+        <w:rPr>
+          <w:i/>
+          <w:iCs/>
+        </w:rPr>
+        <w:t xml:space="preserve"> </w:t>
+      </w:r>
+      <w:proofErr w:type="spellStart"/>
+      <w:r>
+        <w:rPr>
+          <w:i/>
+          <w:iCs/>
+        </w:rPr>
+        <w:t>voltage</w:t>
+      </w:r>
+      <w:proofErr w:type="spellEnd"/>
       <w:r>
         <w:t>):</w:t>
       </w:r>
@@ -7778,12 +8730,14 @@
         <w:lastRenderedPageBreak/>
         <w:t xml:space="preserve">A tensão de ruptura varia com a temperatura, o que pode afetar o ganho. Para garantir um ganho constante é necessário operar a </w:t>
       </w:r>
+      <w:proofErr w:type="spellStart"/>
       <w:r>
         <w:rPr>
           <w:i/>
         </w:rPr>
         <w:t>SiPM</w:t>
       </w:r>
+      <w:proofErr w:type="spellEnd"/>
       <w:r>
         <w:t xml:space="preserve"> com um VBIAS que garanta um </w:t>
       </w:r>
@@ -7809,6 +8763,7 @@
       <w:r>
         <w:t xml:space="preserve">Nesse projeto, são usadas </w:t>
       </w:r>
+      <w:proofErr w:type="spellStart"/>
       <w:r>
         <w:rPr>
           <w:i/>
@@ -7822,8 +8777,17 @@
         </w:rPr>
         <w:t>s</w:t>
       </w:r>
-      <w:r>
-        <w:t xml:space="preserve"> da série S13360 em conjunto com uma fonte de tensão C11204-02, ambos da Hamamatsu. A fonte fornece a tensão de polarização da fotomultiplicadora, na faixa de 40 V a 90 V, e é programável via protocolo serial </w:t>
+      <w:proofErr w:type="spellEnd"/>
+      <w:r>
+        <w:t xml:space="preserve"> da série S13360 em conjunto com uma fonte de tensão C11204-02, ambos da </w:t>
+      </w:r>
+      <w:proofErr w:type="spellStart"/>
+      <w:r>
+        <w:t>Hamamatsu</w:t>
+      </w:r>
+      <w:proofErr w:type="spellEnd"/>
+      <w:r>
+        <w:t xml:space="preserve">. A fonte fornece a tensão de polarização da fotomultiplicadora, na faixa de 40 V a 90 V, e é programável via protocolo serial </w:t>
       </w:r>
       <w:r>
         <w:rPr>
@@ -7834,12 +8798,14 @@
       <w:r>
         <w:t xml:space="preserve">. Ela contém uma função de compensação de temperatura, que ajusta sua tensão de saída de acordo com as variações de temperatura, buscando manter o ganho da </w:t>
       </w:r>
+      <w:proofErr w:type="spellStart"/>
       <w:r>
         <w:rPr>
           <w:i/>
         </w:rPr>
         <w:t>SiPM</w:t>
       </w:r>
+      <w:proofErr w:type="spellEnd"/>
       <w:r>
         <w:t xml:space="preserve"> constante. Para isso, ela monitora o output analógico do sensor de temperatura LM94021.</w:t>
       </w:r>
@@ -7916,6 +8882,7 @@
       <w:r>
         <w:t xml:space="preserve"> - Circuito da fonte de tensão de polarização da </w:t>
       </w:r>
+      <w:proofErr w:type="spellStart"/>
       <w:r>
         <w:rPr>
           <w:i/>
@@ -7923,6 +8890,7 @@
         <w:t>SiPM</w:t>
       </w:r>
       <w:bookmarkEnd w:id="38"/>
+      <w:proofErr w:type="spellEnd"/>
     </w:p>
     <w:p>
       <w:pPr>
@@ -7964,12 +8932,14 @@
       <w:r>
         <w:t xml:space="preserve">A amplitude e largura dos pulsos advindos da </w:t>
       </w:r>
+      <w:proofErr w:type="spellStart"/>
       <w:r>
         <w:rPr>
           <w:i/>
         </w:rPr>
         <w:t>SiPM</w:t>
       </w:r>
+      <w:proofErr w:type="spellEnd"/>
       <w:r>
         <w:t xml:space="preserve"> são muito pequenos para detecção pelas portas de entrada do </w:t>
       </w:r>
@@ -7986,8 +8956,16 @@
         <w:rPr>
           <w:i/>
         </w:rPr>
-        <w:t>Front-End</w:t>
-      </w:r>
+        <w:t>Front-</w:t>
+      </w:r>
+      <w:proofErr w:type="spellStart"/>
+      <w:r>
+        <w:rPr>
+          <w:i/>
+        </w:rPr>
+        <w:t>End</w:t>
+      </w:r>
+      <w:proofErr w:type="spellEnd"/>
       <w:r>
         <w:t xml:space="preserve"> (</w:t>
       </w:r>
@@ -8099,16 +9077,34 @@
         <w:pStyle w:val="TextodoTrabalho"/>
       </w:pPr>
       <w:r>
-        <w:t>O circuito possui dois estágio de amplificação, sendo o ganho total o produto do ganho de cada estágio. O discriminador se trata basicamente de um comparador ADCMP600. Quando o sinal de entrada ultrapassa a tensão de referência (</w:t>
-      </w:r>
+        <w:t xml:space="preserve">O circuito possui </w:t>
+      </w:r>
+      <w:proofErr w:type="gramStart"/>
+      <w:r>
+        <w:t>dois estágio</w:t>
+      </w:r>
+      <w:proofErr w:type="gramEnd"/>
+      <w:r>
+        <w:t xml:space="preserve"> de amplificação, sendo o ganho total o produto do ganho de cada estágio. O discriminador se trata basicamente de um comparador ADCMP600. Quando o sinal de entrada ultrapassa a tensão de referência (</w:t>
+      </w:r>
+      <w:proofErr w:type="spellStart"/>
       <w:r>
         <w:rPr>
           <w:i/>
         </w:rPr>
         <w:t>threshold</w:t>
       </w:r>
-      <w:r>
-        <w:t>) na porta Vn, a saída vai para alto, transformando o pulso analógico em um pulso digital.</w:t>
+      <w:proofErr w:type="spellEnd"/>
+      <w:r>
+        <w:t xml:space="preserve">) na porta </w:t>
+      </w:r>
+      <w:proofErr w:type="spellStart"/>
+      <w:r>
+        <w:t>Vn</w:t>
+      </w:r>
+      <w:proofErr w:type="spellEnd"/>
+      <w:r>
+        <w:t>, a saída vai para alto, transformando o pulso analógico em um pulso digital.</w:t>
       </w:r>
     </w:p>
     <w:p>
@@ -8118,14 +9114,24 @@
       <w:r>
         <w:t xml:space="preserve">A tensão de referência pode ser gerada por um circuito manual de </w:t>
       </w:r>
+      <w:proofErr w:type="spellStart"/>
       <w:r>
         <w:rPr>
           <w:i/>
         </w:rPr>
         <w:t>threshold</w:t>
       </w:r>
-      <w:r>
-        <w:t xml:space="preserve">, que usa um trimpot como divisor de tensão, ou a partir de uma saída de um dos módulos </w:t>
+      <w:proofErr w:type="spellEnd"/>
+      <w:r>
+        <w:t xml:space="preserve">, que usa um </w:t>
+      </w:r>
+      <w:proofErr w:type="spellStart"/>
+      <w:r>
+        <w:t>trimpot</w:t>
+      </w:r>
+      <w:proofErr w:type="spellEnd"/>
+      <w:r>
+        <w:t xml:space="preserve"> como divisor de tensão, ou a partir de uma saída de um dos módulos </w:t>
       </w:r>
       <w:r>
         <w:rPr>
@@ -8134,7 +9140,15 @@
         <w:t>DAC</w:t>
       </w:r>
       <w:r>
-        <w:t>, representada pela tensão DACthDisc no esquemático. A escolha da tensão é feita através da ligação via jumper entre o terminal do header conectado ao discriminador e o terminal com a tensão escolhida.</w:t>
+        <w:t xml:space="preserve">, representada pela tensão </w:t>
+      </w:r>
+      <w:proofErr w:type="spellStart"/>
+      <w:r>
+        <w:t>DACthDisc</w:t>
+      </w:r>
+      <w:proofErr w:type="spellEnd"/>
+      <w:r>
+        <w:t xml:space="preserve"> no esquemático. A escolha da tensão é feita através da ligação via jumper entre o terminal do header conectado ao discriminador e o terminal com a tensão escolhida.</w:t>
       </w:r>
     </w:p>
     <w:p>
@@ -8214,12 +9228,14 @@
       <w:r>
         <w:t xml:space="preserve"> e um módulo para leitura e escrita de cartão </w:t>
       </w:r>
+      <w:proofErr w:type="spellStart"/>
       <w:r>
         <w:rPr>
           <w:i/>
         </w:rPr>
         <w:t>microSD</w:t>
       </w:r>
+      <w:proofErr w:type="spellEnd"/>
       <w:r>
         <w:t xml:space="preserve">. Os sensores de corrente na saída dos módulos </w:t>
       </w:r>
@@ -8263,17 +9279,27 @@
         <w:rPr>
           <w:i/>
         </w:rPr>
-        <w:t>Front-End</w:t>
-      </w:r>
+        <w:t>Front-</w:t>
+      </w:r>
+      <w:proofErr w:type="spellStart"/>
+      <w:r>
+        <w:rPr>
+          <w:i/>
+        </w:rPr>
+        <w:t>End</w:t>
+      </w:r>
+      <w:proofErr w:type="spellEnd"/>
       <w:r>
         <w:t xml:space="preserve">, oriundos da amplificação, alongamento e discriminação dos pulsos analógicos gerados pelas </w:t>
       </w:r>
+      <w:proofErr w:type="spellStart"/>
       <w:r>
         <w:rPr>
           <w:i/>
         </w:rPr>
         <w:t>SiPM</w:t>
       </w:r>
+      <w:proofErr w:type="spellEnd"/>
       <w:r>
         <w:t xml:space="preserve"> de cada canal. Após cada período de contagem, esses dados são enviados para o microcontrolador.</w:t>
       </w:r>
@@ -8303,12 +9329,14 @@
       <w:r>
         <w:t xml:space="preserve"> e se comunica com o programa </w:t>
       </w:r>
+      <w:proofErr w:type="spellStart"/>
       <w:r>
         <w:rPr>
           <w:i/>
         </w:rPr>
         <w:t>PyControl</w:t>
       </w:r>
+      <w:proofErr w:type="spellEnd"/>
       <w:r>
         <w:t>, recebendo e enviando leituras de dados, status do experimento e variáveis de configuração e controle.</w:t>
       </w:r>
@@ -8462,17 +9490,27 @@
         <w:rPr>
           <w:i/>
         </w:rPr>
-        <w:t>Front-End</w:t>
-      </w:r>
+        <w:t>Front-</w:t>
+      </w:r>
+      <w:proofErr w:type="spellStart"/>
+      <w:r>
+        <w:rPr>
+          <w:i/>
+        </w:rPr>
+        <w:t>End</w:t>
+      </w:r>
+      <w:proofErr w:type="spellEnd"/>
       <w:r>
         <w:t xml:space="preserve">, da saída do discriminador. Cada um desses pulsos corresponde a um sinal analógico na saída de uma </w:t>
       </w:r>
+      <w:proofErr w:type="spellStart"/>
       <w:r>
         <w:rPr>
           <w:i/>
         </w:rPr>
         <w:t>SiPM</w:t>
       </w:r>
+      <w:proofErr w:type="spellEnd"/>
       <w:r>
         <w:t xml:space="preserve"> que é processado por um dos doze canais da </w:t>
       </w:r>
@@ -8518,7 +9556,15 @@
         <w:t>FPGA</w:t>
       </w:r>
       <w:r>
-        <w:t xml:space="preserve"> deriva seu sinal de clock de um cristal oscilador de 50 MHz, representado pelo nome LOCALCLK. No </w:t>
+        <w:t xml:space="preserve"> deriva seu sinal de </w:t>
+      </w:r>
+      <w:proofErr w:type="spellStart"/>
+      <w:r>
+        <w:t>clock</w:t>
+      </w:r>
+      <w:proofErr w:type="spellEnd"/>
+      <w:r>
+        <w:t xml:space="preserve"> de um cristal oscilador de 50 MHz, representado pelo nome LOCALCLK. No </w:t>
       </w:r>
       <w:r>
         <w:rPr>
@@ -8536,7 +9582,15 @@
         <w:t>PLL</w:t>
       </w:r>
       <w:r>
-        <w:t xml:space="preserve">, que a partir do LOCALCLK deriva como output um sinal de 100 kHz, usado como clock do </w:t>
+        <w:t xml:space="preserve">, que a partir do LOCALCLK deriva como output um sinal de 100 kHz, usado como </w:t>
+      </w:r>
+      <w:proofErr w:type="spellStart"/>
+      <w:r>
+        <w:t>clock</w:t>
+      </w:r>
+      <w:proofErr w:type="spellEnd"/>
+      <w:r>
+        <w:t xml:space="preserve"> do </w:t>
       </w:r>
       <w:r>
         <w:lastRenderedPageBreak/>
@@ -8559,7 +9613,15 @@
         <w:t>LED</w:t>
       </w:r>
       <w:r>
-        <w:t>, e um sinal repetido de 50 MHz, que tem o papel de sinal de clock de todos os demais blocos lógicos.</w:t>
+        <w:t xml:space="preserve">, e um sinal repetido de 50 MHz, que tem o papel de sinal de </w:t>
+      </w:r>
+      <w:proofErr w:type="spellStart"/>
+      <w:r>
+        <w:t>clock</w:t>
+      </w:r>
+      <w:proofErr w:type="spellEnd"/>
+      <w:r>
+        <w:t xml:space="preserve"> de todos os demais blocos lógicos.</w:t>
       </w:r>
     </w:p>
     <w:p>
@@ -8585,7 +9647,31 @@
         <w:t>Gate Timer</w:t>
       </w:r>
       <w:r>
-        <w:t>. Quando ocorre uma borda de subida em um desses canais, a saída correspondente nesse bloco é mantida em alto por um tempo configurável chamado nT_GATE. A duração do gate tem o valor de um número inteiro de ciclos de clock que vai de 1 a 255.</w:t>
+        <w:t xml:space="preserve">. Quando ocorre uma borda de subida em um desses canais, a saída correspondente nesse bloco é mantida em alto por um tempo configurável chamado </w:t>
+      </w:r>
+      <w:proofErr w:type="spellStart"/>
+      <w:r>
+        <w:t>nT_GATE</w:t>
+      </w:r>
+      <w:proofErr w:type="spellEnd"/>
+      <w:r>
+        <w:t xml:space="preserve">. A duração do </w:t>
+      </w:r>
+      <w:proofErr w:type="spellStart"/>
+      <w:r>
+        <w:t>gate</w:t>
+      </w:r>
+      <w:proofErr w:type="spellEnd"/>
+      <w:r>
+        <w:t xml:space="preserve"> tem o valor de um número inteiro de ciclos de </w:t>
+      </w:r>
+      <w:proofErr w:type="spellStart"/>
+      <w:r>
+        <w:t>clock</w:t>
+      </w:r>
+      <w:proofErr w:type="spellEnd"/>
+      <w:r>
+        <w:t xml:space="preserve"> que vai de 1 a 255.</w:t>
       </w:r>
     </w:p>
     <w:p>
@@ -8756,7 +9842,31 @@
         <w:t>TAQ</w:t>
       </w:r>
       <w:r>
-        <w:t xml:space="preserve"> (time of acquisition), o número de ciclos de clock em um período do </w:t>
+        <w:t xml:space="preserve"> (time </w:t>
+      </w:r>
+      <w:proofErr w:type="spellStart"/>
+      <w:r>
+        <w:t>of</w:t>
+      </w:r>
+      <w:proofErr w:type="spellEnd"/>
+      <w:r>
+        <w:t xml:space="preserve"> </w:t>
+      </w:r>
+      <w:proofErr w:type="spellStart"/>
+      <w:r>
+        <w:t>acquisition</w:t>
+      </w:r>
+      <w:proofErr w:type="spellEnd"/>
+      <w:r>
+        <w:t xml:space="preserve">), o número de ciclos de </w:t>
+      </w:r>
+      <w:proofErr w:type="spellStart"/>
+      <w:r>
+        <w:t>clock</w:t>
+      </w:r>
+      <w:proofErr w:type="spellEnd"/>
+      <w:r>
+        <w:t xml:space="preserve"> em um período do </w:t>
       </w:r>
       <w:r>
         <w:rPr>
@@ -8765,7 +9875,15 @@
         <w:t>Gate Timer</w:t>
       </w:r>
       <w:r>
-        <w:t xml:space="preserve">, o nT_GATE, o reset do bloco de controle dos módulos </w:t>
+        <w:t xml:space="preserve">, o </w:t>
+      </w:r>
+      <w:proofErr w:type="spellStart"/>
+      <w:r>
+        <w:t>nT_GATE</w:t>
+      </w:r>
+      <w:proofErr w:type="spellEnd"/>
+      <w:r>
+        <w:t xml:space="preserve">, o reset do bloco de controle dos módulos </w:t>
       </w:r>
       <w:r>
         <w:rPr>
@@ -8794,6 +9912,7 @@
       <w:r>
         <w:t xml:space="preserve"> para testes e cada uma das tensões a serem gravadas nos </w:t>
       </w:r>
+      <w:proofErr w:type="spellStart"/>
       <w:r>
         <w:rPr>
           <w:i/>
@@ -8801,7 +9920,11 @@
         <w:t>DAC</w:t>
       </w:r>
       <w:r>
-        <w:t>s.</w:t>
+        <w:t>s</w:t>
+      </w:r>
+      <w:proofErr w:type="spellEnd"/>
+      <w:r>
+        <w:t>.</w:t>
       </w:r>
     </w:p>
     <w:p>
@@ -8818,7 +9941,15 @@
         <w:t>FPGA</w:t>
       </w:r>
       <w:r>
-        <w:t xml:space="preserve"> e o microcontrolador. Quando um ciclo de aquisição, ou de contagem, chega ao fim, o valor do FLAG se torna 0x01. O ESP32, que monitora continuamente o FLAG, interpreta isso como sinal de que as últimas contagens estão prontas para serem lidas. O ACK é um endereço reservado para escrita pelo microcontrolador, e é setado para 0x01 quando todas as contagens já foram lidas. Com isso, o </w:t>
+        <w:t xml:space="preserve"> e o microcontrolador. Quando um ciclo de aquisição, ou de contagem, chega ao fim, o valor do FLAG se torna 0x01. O ESP32, que monitora continuamente o FLAG, interpreta isso como sinal de que as últimas contagens estão prontas para serem lidas. O ACK é um endereço reservado para escrita pelo microcontrolador, e é </w:t>
+      </w:r>
+      <w:proofErr w:type="spellStart"/>
+      <w:r>
+        <w:t>setado</w:t>
+      </w:r>
+      <w:proofErr w:type="spellEnd"/>
+      <w:r>
+        <w:t xml:space="preserve"> para 0x01 quando todas as contagens já foram lidas. Com isso, o </w:t>
       </w:r>
       <w:r>
         <w:rPr>
@@ -8836,7 +9967,15 @@
         <w:pStyle w:val="TextodoTrabalho"/>
       </w:pPr>
       <w:r>
-        <w:t xml:space="preserve">A arbitragem da duração do ciclo de aquisição, da atualização dos valores de nT_GATE e de </w:t>
+        <w:t xml:space="preserve">A arbitragem da duração do ciclo de aquisição, da atualização dos valores de </w:t>
+      </w:r>
+      <w:proofErr w:type="spellStart"/>
+      <w:r>
+        <w:t>nT_GATE</w:t>
+      </w:r>
+      <w:proofErr w:type="spellEnd"/>
+      <w:r>
+        <w:t xml:space="preserve"> e de </w:t>
       </w:r>
       <w:r>
         <w:rPr>
@@ -8854,7 +9993,15 @@
         <w:t>TAQ</w:t>
       </w:r>
       <w:r>
-        <w:t xml:space="preserve"> e o nT_GATE, sendo esse enviado para o </w:t>
+        <w:t xml:space="preserve"> e o </w:t>
+      </w:r>
+      <w:proofErr w:type="spellStart"/>
+      <w:r>
+        <w:t>nT_GATE</w:t>
+      </w:r>
+      <w:proofErr w:type="spellEnd"/>
+      <w:r>
+        <w:t xml:space="preserve">, sendo esse enviado para o </w:t>
       </w:r>
       <w:r>
         <w:rPr>
@@ -8876,7 +10023,15 @@
       </w:r>
       <w:r>
         <w:lastRenderedPageBreak/>
-        <w:t>as contagens no banco A da memória. Por fim, o endereço de FLAG é setado, o RELEASE volta para zero, e um novo ciclo se inicia.</w:t>
+        <w:t xml:space="preserve">as contagens no banco A da memória. Por fim, o endereço de FLAG é </w:t>
+      </w:r>
+      <w:proofErr w:type="spellStart"/>
+      <w:r>
+        <w:t>setado</w:t>
+      </w:r>
+      <w:proofErr w:type="spellEnd"/>
+      <w:r>
+        <w:t>, o RELEASE volta para zero, e um novo ciclo se inicia.</w:t>
       </w:r>
     </w:p>
     <w:p>
@@ -8886,6 +10041,7 @@
       <w:r>
         <w:t xml:space="preserve">O bloco de controle dos </w:t>
       </w:r>
+      <w:proofErr w:type="spellStart"/>
       <w:r>
         <w:rPr>
           <w:i/>
@@ -8893,7 +10049,19 @@
         <w:t>DAC</w:t>
       </w:r>
       <w:r>
-        <w:t xml:space="preserve">s grava cada uma das 8 tensões de saída de cada um dos 5 ICs de </w:t>
+        <w:t>s</w:t>
+      </w:r>
+      <w:proofErr w:type="spellEnd"/>
+      <w:r>
+        <w:t xml:space="preserve"> grava cada uma das 8 tensões de saída de cada um dos 5 </w:t>
+      </w:r>
+      <w:proofErr w:type="spellStart"/>
+      <w:r>
+        <w:t>ICs</w:t>
+      </w:r>
+      <w:proofErr w:type="spellEnd"/>
+      <w:r>
+        <w:t xml:space="preserve"> de </w:t>
       </w:r>
       <w:r>
         <w:rPr>
@@ -8920,7 +10088,11 @@
         <w:pStyle w:val="TextodoTrabalho"/>
       </w:pPr>
       <w:r>
-        <w:t>A gravação é realizada quando o valor do sinal de RELEASE vai para alto, ou seja, uma vez por ciclo de aquisição. Cada uma das tensões é gravada na ordem que se encontram na memória, e são representadas cada uma por um byte, tendo um valor inteiro v</w:t>
+        <w:t xml:space="preserve">A gravação é realizada quando o valor do sinal de RELEASE vai para alto, ou seja, uma vez por ciclo de aquisição. Cada uma das tensões é gravada na ordem que se encontram na memória, e são representadas cada uma por um byte, tendo um valor inteiro </w:t>
+      </w:r>
+      <w:proofErr w:type="spellStart"/>
+      <w:r>
+        <w:t>v</w:t>
       </w:r>
       <w:r>
         <w:rPr>
@@ -8928,8 +10100,13 @@
         </w:rPr>
         <w:t>DIG</w:t>
       </w:r>
-      <w:r>
-        <w:t xml:space="preserve"> de 0 a 255. Sendo v</w:t>
+      <w:proofErr w:type="spellEnd"/>
+      <w:r>
+        <w:t xml:space="preserve"> de 0 a 255. Sendo </w:t>
+      </w:r>
+      <w:proofErr w:type="spellStart"/>
+      <w:r>
+        <w:t>v</w:t>
       </w:r>
       <w:r>
         <w:rPr>
@@ -8937,6 +10114,7 @@
         </w:rPr>
         <w:t>REF</w:t>
       </w:r>
+      <w:proofErr w:type="spellEnd"/>
       <w:r>
         <w:t xml:space="preserve"> a tensão de referência alimentada no pino REF dos módulos </w:t>
       </w:r>
@@ -9093,6 +10271,7 @@
       <w:r>
         <w:t xml:space="preserve">No circuito, a tensão de referência para todos os </w:t>
       </w:r>
+      <w:proofErr w:type="spellStart"/>
       <w:r>
         <w:rPr>
           <w:i/>
@@ -9100,7 +10279,11 @@
         <w:t>DAC</w:t>
       </w:r>
       <w:r>
-        <w:t>s é de 2,5 V, portanto, eles proveem saídas de tensão de 0 a 2,5 V.</w:t>
+        <w:t>s</w:t>
+      </w:r>
+      <w:proofErr w:type="spellEnd"/>
+      <w:r>
+        <w:t xml:space="preserve"> é de 2,5 V, portanto, eles proveem saídas de tensão de 0 a 2,5 V.</w:t>
       </w:r>
     </w:p>
     <w:p>
@@ -9208,8 +10391,17 @@
           <w:i/>
           <w:iCs/>
         </w:rPr>
-        <w:t>Real-Time Clock</w:t>
-      </w:r>
+        <w:t xml:space="preserve">Real-Time </w:t>
+      </w:r>
+      <w:proofErr w:type="spellStart"/>
+      <w:r>
+        <w:rPr>
+          <w:i/>
+          <w:iCs/>
+        </w:rPr>
+        <w:t>Clock</w:t>
+      </w:r>
+      <w:proofErr w:type="spellEnd"/>
       <w:r>
         <w:t xml:space="preserve"> (</w:t>
       </w:r>
@@ -9284,7 +10476,15 @@
       </w:pPr>
       <w:r>
         <w:lastRenderedPageBreak/>
-        <w:t xml:space="preserve">Para garantir que não haja drift na marcação do tempo depois de um período extenso desde a última fixação por satélite, considerando que o experimento deverá permanecer ativo sem interrupção por meses ou anos, o horário é corrigido periodicamente pela leitura do </w:t>
+        <w:t xml:space="preserve">Para garantir que não haja </w:t>
+      </w:r>
+      <w:proofErr w:type="spellStart"/>
+      <w:r>
+        <w:t>drift</w:t>
+      </w:r>
+      <w:proofErr w:type="spellEnd"/>
+      <w:r>
+        <w:t xml:space="preserve"> na marcação do tempo depois de um período extenso desde a última fixação por satélite, considerando que o experimento deverá permanecer ativo sem interrupção por meses ou anos, o horário é corrigido periodicamente pela leitura do </w:t>
       </w:r>
       <w:r>
         <w:rPr>
@@ -9312,30 +10512,50 @@
       <w:r>
         <w:t xml:space="preserve">, mais os valores de leituras dos sensores, referidos como dados de </w:t>
       </w:r>
-      <w:r>
-        <w:rPr>
-          <w:i/>
-        </w:rPr>
-        <w:t>slow control</w:t>
-      </w:r>
+      <w:proofErr w:type="spellStart"/>
+      <w:r>
+        <w:rPr>
+          <w:i/>
+        </w:rPr>
+        <w:t>slow</w:t>
+      </w:r>
+      <w:proofErr w:type="spellEnd"/>
+      <w:r>
+        <w:rPr>
+          <w:i/>
+        </w:rPr>
+        <w:t xml:space="preserve"> </w:t>
+      </w:r>
+      <w:proofErr w:type="spellStart"/>
+      <w:r>
+        <w:rPr>
+          <w:i/>
+        </w:rPr>
+        <w:t>control</w:t>
+      </w:r>
+      <w:proofErr w:type="spellEnd"/>
       <w:r>
         <w:t xml:space="preserve">. Esses dados são organizados em um </w:t>
       </w:r>
+      <w:proofErr w:type="spellStart"/>
       <w:r>
         <w:rPr>
           <w:i/>
         </w:rPr>
         <w:t>dataframe</w:t>
       </w:r>
+      <w:proofErr w:type="spellEnd"/>
       <w:r>
         <w:t xml:space="preserve"> que é posteriormente salvo no cartão o </w:t>
       </w:r>
+      <w:proofErr w:type="spellStart"/>
       <w:r>
         <w:rPr>
           <w:i/>
         </w:rPr>
         <w:t>microSD</w:t>
       </w:r>
+      <w:proofErr w:type="spellEnd"/>
       <w:r>
         <w:t xml:space="preserve"> e enviado para um servidor no CBPF via </w:t>
       </w:r>
@@ -9356,12 +10576,14 @@
       <w:r>
         <w:t xml:space="preserve">O </w:t>
       </w:r>
+      <w:proofErr w:type="spellStart"/>
       <w:r>
         <w:rPr>
           <w:i/>
         </w:rPr>
         <w:t>dataframe</w:t>
       </w:r>
+      <w:proofErr w:type="spellEnd"/>
       <w:r>
         <w:t xml:space="preserve"> é dividido em </w:t>
       </w:r>
@@ -9381,6 +10603,7 @@
       <w:r>
         <w:t xml:space="preserve"> e </w:t>
       </w:r>
+      <w:proofErr w:type="spellStart"/>
       <w:r>
         <w:rPr>
           <w:i/>
@@ -9388,9 +10611,11 @@
         </w:rPr>
         <w:t>blocks</w:t>
       </w:r>
+      <w:proofErr w:type="spellEnd"/>
       <w:r>
         <w:t xml:space="preserve">. Cada </w:t>
       </w:r>
+      <w:proofErr w:type="spellStart"/>
       <w:r>
         <w:rPr>
           <w:i/>
@@ -9398,6 +10623,7 @@
         </w:rPr>
         <w:t>block</w:t>
       </w:r>
+      <w:proofErr w:type="spellEnd"/>
       <w:r>
         <w:t xml:space="preserve"> consiste na coleção de todas as contagens de pulsos feitas dentro da duração de um período de aquisição (</w:t>
       </w:r>
@@ -9419,6 +10645,7 @@
       <w:r>
         <w:t xml:space="preserve"> é composto por um conjunto de </w:t>
       </w:r>
+      <w:proofErr w:type="spellStart"/>
       <w:r>
         <w:rPr>
           <w:i/>
@@ -9426,6 +10653,7 @@
         </w:rPr>
         <w:t>blocks</w:t>
       </w:r>
+      <w:proofErr w:type="spellEnd"/>
       <w:r>
         <w:t xml:space="preserve">, tendo a duração de um </w:t>
       </w:r>
@@ -9438,21 +10666,53 @@
       <w:r>
         <w:t xml:space="preserve"> vezes o número de blocos que possui. Ele também agrega o conjunto de medidas de </w:t>
       </w:r>
-      <w:r>
-        <w:rPr>
-          <w:i/>
-        </w:rPr>
-        <w:t>slow control</w:t>
-      </w:r>
+      <w:proofErr w:type="spellStart"/>
+      <w:r>
+        <w:rPr>
+          <w:i/>
+        </w:rPr>
+        <w:t>slow</w:t>
+      </w:r>
+      <w:proofErr w:type="spellEnd"/>
+      <w:r>
+        <w:rPr>
+          <w:i/>
+        </w:rPr>
+        <w:t xml:space="preserve"> </w:t>
+      </w:r>
+      <w:proofErr w:type="spellStart"/>
+      <w:r>
+        <w:rPr>
+          <w:i/>
+        </w:rPr>
+        <w:t>control</w:t>
+      </w:r>
+      <w:proofErr w:type="spellEnd"/>
       <w:r>
         <w:t xml:space="preserve"> feitas ao longo de sua duração. Cada medida, por exemplo, de temperatura, é feita uma vez no início de cada bloco, e ao final é armazenada a média dessas medidas. Isso é feito devido às medidas de </w:t>
       </w:r>
-      <w:r>
-        <w:rPr>
-          <w:i/>
-        </w:rPr>
-        <w:t>slow control</w:t>
-      </w:r>
+      <w:proofErr w:type="spellStart"/>
+      <w:r>
+        <w:rPr>
+          <w:i/>
+        </w:rPr>
+        <w:t>slow</w:t>
+      </w:r>
+      <w:proofErr w:type="spellEnd"/>
+      <w:r>
+        <w:rPr>
+          <w:i/>
+        </w:rPr>
+        <w:t xml:space="preserve"> </w:t>
+      </w:r>
+      <w:proofErr w:type="spellStart"/>
+      <w:r>
+        <w:rPr>
+          <w:i/>
+        </w:rPr>
+        <w:t>control</w:t>
+      </w:r>
+      <w:proofErr w:type="spellEnd"/>
       <w:r>
         <w:t xml:space="preserve"> serem quantidades de baixa variabilidade ao longo do tempo de medição característico de um </w:t>
       </w:r>
@@ -9570,15 +10830,39 @@
         <w:t>FPGA</w:t>
       </w:r>
       <w:r>
-        <w:t xml:space="preserve">, é registrado o tempo associado à recepção desse block de contagens, e são feitas as leituras de </w:t>
-      </w:r>
+        <w:t xml:space="preserve">, é registrado o tempo associado à recepção desse </w:t>
+      </w:r>
+      <w:proofErr w:type="spellStart"/>
+      <w:r>
+        <w:t>block</w:t>
+      </w:r>
+      <w:proofErr w:type="spellEnd"/>
+      <w:r>
+        <w:t xml:space="preserve"> de contagens, e são feitas as leituras de </w:t>
+      </w:r>
+      <w:proofErr w:type="spellStart"/>
       <w:r>
         <w:rPr>
           <w:i/>
         </w:rPr>
         <w:lastRenderedPageBreak/>
-        <w:t>slow control</w:t>
-      </w:r>
+        <w:t>slow</w:t>
+      </w:r>
+      <w:proofErr w:type="spellEnd"/>
+      <w:r>
+        <w:rPr>
+          <w:i/>
+        </w:rPr>
+        <w:t xml:space="preserve"> </w:t>
+      </w:r>
+      <w:proofErr w:type="spellStart"/>
+      <w:r>
+        <w:rPr>
+          <w:i/>
+        </w:rPr>
+        <w:t>control</w:t>
+      </w:r>
+      <w:proofErr w:type="spellEnd"/>
       <w:r>
         <w:t xml:space="preserve"> correspondentes. O bloco recebido é armazenado no </w:t>
       </w:r>
@@ -9618,12 +10902,28 @@
       <w:r>
         <w:t xml:space="preserve"> configurado. Quando o último bloco é recebido, é feita média das leituras de </w:t>
       </w:r>
-      <w:r>
-        <w:rPr>
-          <w:i/>
-        </w:rPr>
-        <w:t>slow control</w:t>
-      </w:r>
+      <w:proofErr w:type="spellStart"/>
+      <w:r>
+        <w:rPr>
+          <w:i/>
+        </w:rPr>
+        <w:t>slow</w:t>
+      </w:r>
+      <w:proofErr w:type="spellEnd"/>
+      <w:r>
+        <w:rPr>
+          <w:i/>
+        </w:rPr>
+        <w:t xml:space="preserve"> </w:t>
+      </w:r>
+      <w:proofErr w:type="spellStart"/>
+      <w:r>
+        <w:rPr>
+          <w:i/>
+        </w:rPr>
+        <w:t>control</w:t>
+      </w:r>
+      <w:proofErr w:type="spellEnd"/>
       <w:r>
         <w:t xml:space="preserve">, e essas são escritas no </w:t>
       </w:r>
@@ -9707,6 +11007,7 @@
         </w:rPr>
         <w:t xml:space="preserve"> de configuração </w:t>
       </w:r>
+      <w:proofErr w:type="spellStart"/>
       <w:r>
         <w:rPr>
           <w:i/>
@@ -9715,6 +11016,7 @@
         <w:t>PyControl</w:t>
       </w:r>
       <w:bookmarkEnd w:id="45"/>
+      <w:proofErr w:type="spellEnd"/>
     </w:p>
     <w:p>
       <w:pPr>
@@ -9723,12 +11025,14 @@
       <w:r>
         <w:t xml:space="preserve">A interface de configuração </w:t>
       </w:r>
+      <w:proofErr w:type="spellStart"/>
       <w:r>
         <w:rPr>
           <w:i/>
         </w:rPr>
         <w:t>PyControl</w:t>
       </w:r>
+      <w:proofErr w:type="spellEnd"/>
       <w:r>
         <w:t xml:space="preserve"> foi desenvolvida com o intuito de modificar em tempo real variáveis utilizadas pelo </w:t>
       </w:r>
@@ -9740,7 +11044,15 @@
         <w:t>firmware</w:t>
       </w:r>
       <w:r>
-        <w:t xml:space="preserve"> do microcontrolador. Essas podem incluir valores como o de nT_GATE, de tempo de aquisição (</w:t>
+        <w:t xml:space="preserve"> do microcontrolador. Essas podem incluir valores como o de </w:t>
+      </w:r>
+      <w:proofErr w:type="spellStart"/>
+      <w:r>
+        <w:t>nT_GATE</w:t>
+      </w:r>
+      <w:proofErr w:type="spellEnd"/>
+      <w:r>
+        <w:t>, de tempo de aquisição (</w:t>
       </w:r>
       <w:r>
         <w:rPr>
@@ -9767,7 +11079,15 @@
         <w:t>DAC</w:t>
       </w:r>
       <w:r>
-        <w:t>. O programa em si é configurável, com suas variáveis em display, que podem ter seu valor modificado e gravado no ESP32, podendo ser escolhidas através de um arquivo de texto usado pelo programa, que contem uma lista das variáveis utilizadas, com seus nomes e valores padrão.</w:t>
+        <w:t xml:space="preserve">. O programa em si é configurável, com suas variáveis em display, que podem ter seu valor modificado e gravado no ESP32, podendo ser escolhidas através de um arquivo de texto usado pelo programa, que </w:t>
+      </w:r>
+      <w:proofErr w:type="spellStart"/>
+      <w:r>
+        <w:t>contem</w:t>
+      </w:r>
+      <w:proofErr w:type="spellEnd"/>
+      <w:r>
+        <w:t xml:space="preserve"> uma lista das variáveis utilizadas, com seus nomes e valores padrão.</w:t>
       </w:r>
     </w:p>
     <w:p>
@@ -9777,26 +11097,63 @@
       <w:r>
         <w:t xml:space="preserve">Foram implementados os comandos </w:t>
       </w:r>
-      <w:r>
-        <w:rPr>
-          <w:i/>
-          <w:iCs/>
-        </w:rPr>
-        <w:t>Request Config</w:t>
-      </w:r>
+      <w:proofErr w:type="spellStart"/>
+      <w:r>
+        <w:rPr>
+          <w:i/>
+          <w:iCs/>
+        </w:rPr>
+        <w:t>Request</w:t>
+      </w:r>
+      <w:proofErr w:type="spellEnd"/>
+      <w:r>
+        <w:rPr>
+          <w:i/>
+          <w:iCs/>
+        </w:rPr>
+        <w:t xml:space="preserve"> </w:t>
+      </w:r>
+      <w:proofErr w:type="spellStart"/>
+      <w:r>
+        <w:rPr>
+          <w:i/>
+          <w:iCs/>
+        </w:rPr>
+        <w:t>Config</w:t>
+      </w:r>
+      <w:proofErr w:type="spellEnd"/>
       <w:r>
         <w:t xml:space="preserve"> e </w:t>
       </w:r>
-      <w:r>
-        <w:rPr>
-          <w:i/>
-          <w:iCs/>
-        </w:rPr>
-        <w:t>Send Config</w:t>
-      </w:r>
+      <w:proofErr w:type="spellStart"/>
+      <w:r>
+        <w:rPr>
+          <w:i/>
+          <w:iCs/>
+        </w:rPr>
+        <w:t>Send</w:t>
+      </w:r>
+      <w:proofErr w:type="spellEnd"/>
+      <w:r>
+        <w:rPr>
+          <w:i/>
+          <w:iCs/>
+        </w:rPr>
+        <w:t xml:space="preserve"> </w:t>
+      </w:r>
+      <w:proofErr w:type="spellStart"/>
+      <w:r>
+        <w:rPr>
+          <w:i/>
+          <w:iCs/>
+        </w:rPr>
+        <w:t>Config</w:t>
+      </w:r>
+      <w:proofErr w:type="spellEnd"/>
       <w:r>
         <w:t xml:space="preserve">, que podem ser ativados pelos botões de mesmo nome. O </w:t>
       </w:r>
+      <w:proofErr w:type="spellStart"/>
       <w:r>
         <w:rPr>
           <w:i/>
@@ -9804,19 +11161,39 @@
         </w:rPr>
         <w:t>Request</w:t>
       </w:r>
+      <w:proofErr w:type="spellEnd"/>
       <w:r>
         <w:t xml:space="preserve"> solicita ao microcontrolador o último valor gravado para cada uma das variáveis, que após recebidos são mostrados na coluna </w:t>
       </w:r>
-      <w:r>
-        <w:rPr>
-          <w:i/>
-          <w:iCs/>
-        </w:rPr>
-        <w:t>Last Recorded</w:t>
-      </w:r>
+      <w:proofErr w:type="spellStart"/>
+      <w:r>
+        <w:rPr>
+          <w:i/>
+          <w:iCs/>
+        </w:rPr>
+        <w:t>Last</w:t>
+      </w:r>
+      <w:proofErr w:type="spellEnd"/>
+      <w:r>
+        <w:rPr>
+          <w:i/>
+          <w:iCs/>
+        </w:rPr>
+        <w:t xml:space="preserve"> </w:t>
+      </w:r>
+      <w:proofErr w:type="spellStart"/>
+      <w:r>
+        <w:rPr>
+          <w:i/>
+          <w:iCs/>
+        </w:rPr>
+        <w:t>Recorded</w:t>
+      </w:r>
+      <w:proofErr w:type="spellEnd"/>
       <w:r>
         <w:t xml:space="preserve">. O </w:t>
       </w:r>
+      <w:proofErr w:type="spellStart"/>
       <w:r>
         <w:rPr>
           <w:i/>
@@ -9824,6 +11201,7 @@
         </w:rPr>
         <w:t>Send</w:t>
       </w:r>
+      <w:proofErr w:type="spellEnd"/>
       <w:r>
         <w:t xml:space="preserve">, por sua vez, envia em ordem cada uma das variáveis em </w:t>
       </w:r>
@@ -9837,13 +11215,31 @@
       <w:r>
         <w:t xml:space="preserve">, com seus valores na coluna </w:t>
       </w:r>
-      <w:r>
-        <w:rPr>
-          <w:i/>
-          <w:iCs/>
-        </w:rPr>
-        <w:t>Last Configured</w:t>
-      </w:r>
+      <w:proofErr w:type="spellStart"/>
+      <w:r>
+        <w:rPr>
+          <w:i/>
+          <w:iCs/>
+        </w:rPr>
+        <w:t>Last</w:t>
+      </w:r>
+      <w:proofErr w:type="spellEnd"/>
+      <w:r>
+        <w:rPr>
+          <w:i/>
+          <w:iCs/>
+        </w:rPr>
+        <w:t xml:space="preserve"> </w:t>
+      </w:r>
+      <w:proofErr w:type="spellStart"/>
+      <w:r>
+        <w:rPr>
+          <w:i/>
+          <w:iCs/>
+        </w:rPr>
+        <w:t>Configured</w:t>
+      </w:r>
+      <w:proofErr w:type="spellEnd"/>
       <w:r>
         <w:t xml:space="preserve">. O microcontrolador identifica cada variável pelo nome em </w:t>
       </w:r>
@@ -9875,16 +11271,35 @@
       <w:r>
         <w:t xml:space="preserve">Para modificar o valor </w:t>
       </w:r>
-      <w:r>
-        <w:rPr>
-          <w:i/>
-          <w:iCs/>
-        </w:rPr>
-        <w:t>Last Configured</w:t>
-      </w:r>
+      <w:proofErr w:type="spellStart"/>
+      <w:r>
+        <w:rPr>
+          <w:i/>
+          <w:iCs/>
+        </w:rPr>
+        <w:t>Last</w:t>
+      </w:r>
+      <w:proofErr w:type="spellEnd"/>
+      <w:r>
+        <w:rPr>
+          <w:i/>
+          <w:iCs/>
+        </w:rPr>
+        <w:t xml:space="preserve"> </w:t>
+      </w:r>
+      <w:proofErr w:type="spellStart"/>
+      <w:r>
+        <w:rPr>
+          <w:i/>
+          <w:iCs/>
+        </w:rPr>
+        <w:t>Configured</w:t>
+      </w:r>
+      <w:proofErr w:type="spellEnd"/>
       <w:r>
         <w:t xml:space="preserve"> de uma variável, basta escrevê-lo na caixa de diálogo na mesma linha, e então pressionar </w:t>
       </w:r>
+      <w:proofErr w:type="spellStart"/>
       <w:r>
         <w:rPr>
           <w:i/>
@@ -9892,9 +11307,11 @@
         </w:rPr>
         <w:t>Enter</w:t>
       </w:r>
+      <w:proofErr w:type="spellEnd"/>
       <w:r>
         <w:t xml:space="preserve">. O novo valor será mostrado na coluna, e também será enviado individualmente para o microcontrolador. Há ainda uma caixa de diálogo abaixo da tabela de variáveis, servindo para enviar </w:t>
       </w:r>
+      <w:proofErr w:type="spellStart"/>
       <w:r>
         <w:rPr>
           <w:i/>
@@ -9902,6 +11319,7 @@
         </w:rPr>
         <w:t>strings</w:t>
       </w:r>
+      <w:proofErr w:type="spellEnd"/>
       <w:r>
         <w:t xml:space="preserve"> de comando personalizadas, seja para testes, ou para a </w:t>
       </w:r>
@@ -9909,6 +11327,7 @@
         <w:lastRenderedPageBreak/>
         <w:t xml:space="preserve">implementação de novas </w:t>
       </w:r>
+      <w:proofErr w:type="spellStart"/>
       <w:r>
         <w:rPr>
           <w:i/>
@@ -9916,15 +11335,18 @@
         </w:rPr>
         <w:t>features</w:t>
       </w:r>
+      <w:proofErr w:type="spellEnd"/>
       <w:r>
         <w:t xml:space="preserve">. Na figura abaixo é mostrada a interface do </w:t>
       </w:r>
+      <w:proofErr w:type="spellStart"/>
       <w:r>
         <w:rPr>
           <w:i/>
         </w:rPr>
         <w:t>PyControl</w:t>
       </w:r>
+      <w:proofErr w:type="spellEnd"/>
       <w:r>
         <w:t xml:space="preserve"> configurada para mostrar algumas variáveis descritas no texto.</w:t>
       </w:r>
@@ -10006,6 +11428,7 @@
       <w:r>
         <w:t xml:space="preserve"> - Janela da interface de configuração </w:t>
       </w:r>
+      <w:proofErr w:type="spellStart"/>
       <w:r>
         <w:rPr>
           <w:i/>
@@ -10013,6 +11436,7 @@
         <w:t>PyControl</w:t>
       </w:r>
       <w:bookmarkEnd w:id="46"/>
+      <w:proofErr w:type="spellEnd"/>
     </w:p>
     <w:p>
       <w:pPr>
@@ -10070,17 +11494,34 @@
         <w:rPr>
           <w:i/>
         </w:rPr>
-        <w:t>Front-End</w:t>
-      </w:r>
+        <w:t>Front-</w:t>
+      </w:r>
+      <w:proofErr w:type="spellStart"/>
+      <w:r>
+        <w:rPr>
+          <w:i/>
+        </w:rPr>
+        <w:t>End</w:t>
+      </w:r>
+      <w:proofErr w:type="spellEnd"/>
       <w:r>
         <w:t xml:space="preserve"> e do algoritmo de contagem de pulsos foi feita através da injeção de pulsos nos canais por um gerador de função, e a medição da razão entre o número de contagens e o número de pulsos injetados por ciclo de aquisição, caracterizando uma figura de mérito do funcionamento do canal. A razão definida acima, nomeada apenas por </w:t>
       </w:r>
-      <w:r>
-        <w:rPr>
-          <w:i/>
-          <w:iCs/>
-        </w:rPr>
-        <w:t xml:space="preserve">ratio </w:t>
+      <w:proofErr w:type="spellStart"/>
+      <w:r>
+        <w:rPr>
+          <w:i/>
+          <w:iCs/>
+        </w:rPr>
+        <w:t>ratio</w:t>
+      </w:r>
+      <w:proofErr w:type="spellEnd"/>
+      <w:r>
+        <w:rPr>
+          <w:i/>
+          <w:iCs/>
+        </w:rPr>
+        <w:t xml:space="preserve"> </w:t>
       </w:r>
       <w:r>
         <w:t>daqui em</w:t>
@@ -10105,30 +11546,57 @@
       <w:r>
         <w:t xml:space="preserve">foi mensurada para diversos valores configurados de tensão de </w:t>
       </w:r>
+      <w:proofErr w:type="spellStart"/>
       <w:r>
         <w:rPr>
           <w:i/>
         </w:rPr>
         <w:t>threshold</w:t>
       </w:r>
-      <w:r>
-        <w:t xml:space="preserve"> do discriminador,  gerando assim um gráfico de “</w:t>
-      </w:r>
-      <w:r>
-        <w:rPr>
-          <w:i/>
-          <w:iCs/>
-        </w:rPr>
-        <w:t xml:space="preserve">ratio </w:t>
+      <w:proofErr w:type="spellEnd"/>
+      <w:r>
+        <w:t xml:space="preserve"> do </w:t>
+      </w:r>
+      <w:proofErr w:type="gramStart"/>
+      <w:r>
+        <w:t>discriminador,  gerando</w:t>
+      </w:r>
+      <w:proofErr w:type="gramEnd"/>
+      <w:r>
+        <w:t xml:space="preserve"> assim um gráfico de “</w:t>
+      </w:r>
+      <w:proofErr w:type="spellStart"/>
+      <w:r>
+        <w:rPr>
+          <w:i/>
+          <w:iCs/>
+        </w:rPr>
+        <w:t>ratio</w:t>
+      </w:r>
+      <w:proofErr w:type="spellEnd"/>
+      <w:r>
+        <w:rPr>
+          <w:i/>
+          <w:iCs/>
+        </w:rPr>
+        <w:t xml:space="preserve"> </w:t>
       </w:r>
       <w:r>
         <w:t xml:space="preserve">x </w:t>
       </w:r>
-      <w:r>
-        <w:rPr>
-          <w:i/>
-        </w:rPr>
-        <w:t>threshold”</w:t>
+      <w:proofErr w:type="spellStart"/>
+      <w:r>
+        <w:rPr>
+          <w:i/>
+        </w:rPr>
+        <w:t>threshold</w:t>
+      </w:r>
+      <w:proofErr w:type="spellEnd"/>
+      <w:r>
+        <w:rPr>
+          <w:i/>
+        </w:rPr>
+        <w:t>”</w:t>
       </w:r>
       <w:r>
         <w:t xml:space="preserve"> para cada canal.</w:t>
@@ -10143,6 +11611,7 @@
         <w:tab/>
         <w:t xml:space="preserve">A </w:t>
       </w:r>
+      <w:proofErr w:type="spellStart"/>
       <w:r>
         <w:rPr>
           <w:i/>
@@ -10150,15 +11619,18 @@
         </w:rPr>
         <w:t>ratio</w:t>
       </w:r>
+      <w:proofErr w:type="spellEnd"/>
       <w:r>
         <w:t xml:space="preserve"> por </w:t>
       </w:r>
+      <w:proofErr w:type="spellStart"/>
       <w:r>
         <w:rPr>
           <w:i/>
         </w:rPr>
         <w:t>threshold</w:t>
       </w:r>
+      <w:proofErr w:type="spellEnd"/>
       <w:r>
         <w:t xml:space="preserve"> foi medida para um período de aquisição (</w:t>
       </w:r>
@@ -10169,26 +11641,39 @@
         <w:t>TAQ</w:t>
       </w:r>
       <w:r>
-        <w:t xml:space="preserve">) de um segundo, injetando pulsos numa frequência de 1 MHz, resultando num total de um milhão de pulsos injetados por período. Foram escolhidos pulsos com amplitude de 100 mV e largura de 10 ns, valores próximos dos típicos para os pulsos gerados pelas </w:t>
-      </w:r>
+        <w:t xml:space="preserve">) de um segundo, injetando pulsos numa frequência de 1 MHz, resultando num total de um milhão de pulsos injetados por período. Foram escolhidos pulsos com amplitude de 100 mV e largura de 10 </w:t>
+      </w:r>
+      <w:proofErr w:type="spellStart"/>
+      <w:r>
+        <w:t>ns</w:t>
+      </w:r>
+      <w:proofErr w:type="spellEnd"/>
+      <w:r>
+        <w:t xml:space="preserve">, valores próximos dos típicos para os pulsos gerados pelas </w:t>
+      </w:r>
+      <w:proofErr w:type="spellStart"/>
       <w:r>
         <w:rPr>
           <w:i/>
         </w:rPr>
         <w:t>SiPM</w:t>
       </w:r>
+      <w:proofErr w:type="spellEnd"/>
       <w:r>
         <w:t xml:space="preserve"> usadas nos detectores, como visto na Figura 9. Foram feitas medidas para valores de </w:t>
       </w:r>
+      <w:proofErr w:type="spellStart"/>
       <w:r>
         <w:rPr>
           <w:i/>
         </w:rPr>
         <w:t>threshold</w:t>
       </w:r>
+      <w:proofErr w:type="spellEnd"/>
       <w:r>
         <w:t xml:space="preserve"> de 0 a 2,5 V, com um passo de 0,1 V. A </w:t>
       </w:r>
+      <w:proofErr w:type="spellStart"/>
       <w:r>
         <w:rPr>
           <w:i/>
@@ -10196,28 +11681,41 @@
         </w:rPr>
         <w:t>ratio</w:t>
       </w:r>
+      <w:proofErr w:type="spellEnd"/>
       <w:r>
         <w:t xml:space="preserve"> para cada valor de </w:t>
       </w:r>
+      <w:proofErr w:type="spellStart"/>
       <w:r>
         <w:rPr>
           <w:i/>
         </w:rPr>
         <w:t>threshold</w:t>
       </w:r>
+      <w:proofErr w:type="spellEnd"/>
       <w:r>
         <w:t xml:space="preserve"> foi medida para 10 períodos de aquisição, sendo então calculada a média e o desvio padrão. Com isso, foram elaborados gráficos onde cada ponto representa a </w:t>
       </w:r>
-      <w:r>
-        <w:rPr>
-          <w:i/>
-          <w:iCs/>
-        </w:rPr>
-        <w:t xml:space="preserve">ratio </w:t>
+      <w:proofErr w:type="spellStart"/>
+      <w:r>
+        <w:rPr>
+          <w:i/>
+          <w:iCs/>
+        </w:rPr>
+        <w:t>ratio</w:t>
+      </w:r>
+      <w:proofErr w:type="spellEnd"/>
+      <w:r>
+        <w:rPr>
+          <w:i/>
+          <w:iCs/>
+        </w:rPr>
+        <w:t xml:space="preserve"> </w:t>
       </w:r>
       <w:r>
         <w:t xml:space="preserve">para dada tensão de </w:t>
       </w:r>
+      <w:proofErr w:type="spellStart"/>
       <w:r>
         <w:rPr>
           <w:i/>
@@ -10225,6 +11723,7 @@
         </w:rPr>
         <w:t>threshold</w:t>
       </w:r>
+      <w:proofErr w:type="spellEnd"/>
       <w:r>
         <w:t>, com uma barra de erro de 3 sigma para cada ponto.  Seguem os gráficos resultantes para cada canal:</w:t>
       </w:r>
@@ -10307,6 +11806,7 @@
       <w:r>
         <w:t xml:space="preserve"> - </w:t>
       </w:r>
+      <w:proofErr w:type="spellStart"/>
       <w:r>
         <w:rPr>
           <w:i/>
@@ -10314,15 +11814,18 @@
         </w:rPr>
         <w:t>Ratio</w:t>
       </w:r>
+      <w:proofErr w:type="spellEnd"/>
       <w:r>
         <w:t xml:space="preserve"> x </w:t>
       </w:r>
+      <w:proofErr w:type="spellStart"/>
       <w:r>
         <w:rPr>
           <w:i/>
         </w:rPr>
         <w:t>threshold</w:t>
       </w:r>
+      <w:proofErr w:type="spellEnd"/>
       <w:r>
         <w:t xml:space="preserve"> do canal 1</w:t>
       </w:r>
@@ -10400,6 +11903,7 @@
       <w:r>
         <w:t xml:space="preserve"> - </w:t>
       </w:r>
+      <w:proofErr w:type="spellStart"/>
       <w:r>
         <w:rPr>
           <w:i/>
@@ -10407,15 +11911,18 @@
         </w:rPr>
         <w:t>Ratio</w:t>
       </w:r>
+      <w:proofErr w:type="spellEnd"/>
       <w:r>
         <w:t xml:space="preserve"> x </w:t>
       </w:r>
+      <w:proofErr w:type="spellStart"/>
       <w:r>
         <w:rPr>
           <w:i/>
         </w:rPr>
         <w:t>threshold</w:t>
       </w:r>
+      <w:proofErr w:type="spellEnd"/>
       <w:r>
         <w:t xml:space="preserve"> do canal 2</w:t>
       </w:r>
@@ -10494,6 +12001,7 @@
       <w:r>
         <w:t xml:space="preserve"> - </w:t>
       </w:r>
+      <w:proofErr w:type="spellStart"/>
       <w:r>
         <w:rPr>
           <w:i/>
@@ -10501,15 +12009,18 @@
         </w:rPr>
         <w:t>Ratio</w:t>
       </w:r>
+      <w:proofErr w:type="spellEnd"/>
       <w:r>
         <w:t xml:space="preserve"> x </w:t>
       </w:r>
+      <w:proofErr w:type="spellStart"/>
       <w:r>
         <w:rPr>
           <w:i/>
         </w:rPr>
         <w:t>threshold</w:t>
       </w:r>
+      <w:proofErr w:type="spellEnd"/>
       <w:r>
         <w:t xml:space="preserve"> do canal 3</w:t>
       </w:r>
@@ -10587,6 +12098,7 @@
       <w:r>
         <w:t xml:space="preserve"> - </w:t>
       </w:r>
+      <w:proofErr w:type="spellStart"/>
       <w:r>
         <w:rPr>
           <w:i/>
@@ -10594,15 +12106,18 @@
         </w:rPr>
         <w:t>Ratio</w:t>
       </w:r>
+      <w:proofErr w:type="spellEnd"/>
       <w:r>
         <w:t xml:space="preserve"> x </w:t>
       </w:r>
+      <w:proofErr w:type="spellStart"/>
       <w:r>
         <w:rPr>
           <w:i/>
         </w:rPr>
         <w:t>threshold</w:t>
       </w:r>
+      <w:proofErr w:type="spellEnd"/>
       <w:r>
         <w:t xml:space="preserve"> do canal 4</w:t>
       </w:r>
@@ -10681,6 +12196,7 @@
       <w:r>
         <w:t xml:space="preserve"> - </w:t>
       </w:r>
+      <w:proofErr w:type="spellStart"/>
       <w:r>
         <w:rPr>
           <w:i/>
@@ -10688,15 +12204,18 @@
         </w:rPr>
         <w:t>Ratio</w:t>
       </w:r>
+      <w:proofErr w:type="spellEnd"/>
       <w:r>
         <w:t xml:space="preserve"> x </w:t>
       </w:r>
+      <w:proofErr w:type="spellStart"/>
       <w:r>
         <w:rPr>
           <w:i/>
         </w:rPr>
         <w:t>threshold</w:t>
       </w:r>
+      <w:proofErr w:type="spellEnd"/>
       <w:r>
         <w:t xml:space="preserve"> do canal 5</w:t>
       </w:r>
@@ -10774,6 +12293,7 @@
       <w:r>
         <w:t xml:space="preserve"> - </w:t>
       </w:r>
+      <w:proofErr w:type="spellStart"/>
       <w:r>
         <w:rPr>
           <w:i/>
@@ -10781,15 +12301,18 @@
         </w:rPr>
         <w:t>Ratio</w:t>
       </w:r>
+      <w:proofErr w:type="spellEnd"/>
       <w:r>
         <w:t xml:space="preserve"> x </w:t>
       </w:r>
+      <w:proofErr w:type="spellStart"/>
       <w:r>
         <w:rPr>
           <w:i/>
         </w:rPr>
         <w:t>threshold</w:t>
       </w:r>
+      <w:proofErr w:type="spellEnd"/>
       <w:r>
         <w:t xml:space="preserve"> do canal 6</w:t>
       </w:r>
@@ -10868,6 +12391,7 @@
       <w:r>
         <w:t xml:space="preserve"> - </w:t>
       </w:r>
+      <w:proofErr w:type="spellStart"/>
       <w:r>
         <w:rPr>
           <w:i/>
@@ -10875,15 +12399,18 @@
         </w:rPr>
         <w:t>Ratio</w:t>
       </w:r>
+      <w:proofErr w:type="spellEnd"/>
       <w:r>
         <w:t xml:space="preserve"> x </w:t>
       </w:r>
+      <w:proofErr w:type="spellStart"/>
       <w:r>
         <w:rPr>
           <w:i/>
         </w:rPr>
         <w:t>threshold</w:t>
       </w:r>
+      <w:proofErr w:type="spellEnd"/>
       <w:r>
         <w:t xml:space="preserve"> do canal 7</w:t>
       </w:r>
@@ -10961,6 +12488,7 @@
       <w:r>
         <w:t xml:space="preserve"> - </w:t>
       </w:r>
+      <w:proofErr w:type="spellStart"/>
       <w:r>
         <w:rPr>
           <w:i/>
@@ -10968,15 +12496,18 @@
         </w:rPr>
         <w:t>Ratio</w:t>
       </w:r>
+      <w:proofErr w:type="spellEnd"/>
       <w:r>
         <w:t xml:space="preserve"> x </w:t>
       </w:r>
+      <w:proofErr w:type="spellStart"/>
       <w:r>
         <w:rPr>
           <w:i/>
         </w:rPr>
         <w:t>threshold</w:t>
       </w:r>
+      <w:proofErr w:type="spellEnd"/>
       <w:r>
         <w:t xml:space="preserve"> do canal 8</w:t>
       </w:r>
@@ -11055,6 +12586,7 @@
       <w:r>
         <w:t xml:space="preserve"> - </w:t>
       </w:r>
+      <w:proofErr w:type="spellStart"/>
       <w:r>
         <w:rPr>
           <w:i/>
@@ -11062,15 +12594,18 @@
         </w:rPr>
         <w:t>Ratio</w:t>
       </w:r>
+      <w:proofErr w:type="spellEnd"/>
       <w:r>
         <w:t xml:space="preserve"> x </w:t>
       </w:r>
+      <w:proofErr w:type="spellStart"/>
       <w:r>
         <w:rPr>
           <w:i/>
         </w:rPr>
         <w:t>threshold</w:t>
       </w:r>
+      <w:proofErr w:type="spellEnd"/>
       <w:r>
         <w:t xml:space="preserve"> do canal 9</w:t>
       </w:r>
@@ -11148,6 +12683,7 @@
       <w:r>
         <w:t xml:space="preserve"> - </w:t>
       </w:r>
+      <w:proofErr w:type="spellStart"/>
       <w:r>
         <w:rPr>
           <w:i/>
@@ -11155,15 +12691,18 @@
         </w:rPr>
         <w:t>Ratio</w:t>
       </w:r>
+      <w:proofErr w:type="spellEnd"/>
       <w:r>
         <w:t xml:space="preserve"> x </w:t>
       </w:r>
+      <w:proofErr w:type="spellStart"/>
       <w:r>
         <w:rPr>
           <w:i/>
         </w:rPr>
         <w:t>threshold</w:t>
       </w:r>
+      <w:proofErr w:type="spellEnd"/>
       <w:r>
         <w:t xml:space="preserve"> do canal 10</w:t>
       </w:r>
@@ -11242,6 +12781,7 @@
       <w:r>
         <w:t xml:space="preserve"> - </w:t>
       </w:r>
+      <w:proofErr w:type="spellStart"/>
       <w:r>
         <w:rPr>
           <w:i/>
@@ -11249,15 +12789,18 @@
         </w:rPr>
         <w:t>Ratio</w:t>
       </w:r>
+      <w:proofErr w:type="spellEnd"/>
       <w:r>
         <w:t xml:space="preserve"> x </w:t>
       </w:r>
+      <w:proofErr w:type="spellStart"/>
       <w:r>
         <w:rPr>
           <w:i/>
         </w:rPr>
         <w:t>threshold</w:t>
       </w:r>
+      <w:proofErr w:type="spellEnd"/>
       <w:r>
         <w:t xml:space="preserve"> do canal 11</w:t>
       </w:r>
@@ -11335,6 +12878,7 @@
       <w:r>
         <w:t xml:space="preserve"> - </w:t>
       </w:r>
+      <w:proofErr w:type="spellStart"/>
       <w:r>
         <w:rPr>
           <w:i/>
@@ -11342,15 +12886,18 @@
         </w:rPr>
         <w:t>Ratio</w:t>
       </w:r>
+      <w:proofErr w:type="spellEnd"/>
       <w:r>
         <w:t xml:space="preserve"> x </w:t>
       </w:r>
+      <w:proofErr w:type="spellStart"/>
       <w:r>
         <w:rPr>
           <w:i/>
         </w:rPr>
         <w:t>threshold</w:t>
       </w:r>
+      <w:proofErr w:type="spellEnd"/>
       <w:r>
         <w:t xml:space="preserve"> do canal 12</w:t>
       </w:r>
@@ -11364,6 +12911,7 @@
       <w:r>
         <w:t xml:space="preserve">Os canais 1, 9, 10, 11 e 12 apresentaram contagens nulas para todos os valores de </w:t>
       </w:r>
+      <w:proofErr w:type="spellStart"/>
       <w:r>
         <w:rPr>
           <w:i/>
@@ -11371,25 +12919,52 @@
         </w:rPr>
         <w:t>threshold</w:t>
       </w:r>
-      <w:r>
-        <w:t xml:space="preserve">. É possível que existam falhas na soldagem de componentes por onde os pulsos se propagam no caminho da entrada dos canais até a entrada correspondente no FPGA, impedindo a chegada do sinal. Também é possível que componentes não estejam funcionando, ocasionando o mesmo problema. O canal 4, apesar de apresentar contagens, manteve sua resposta constante em mais ou menos 1,3 milhão de contagens, com um pico por volta do </w:t>
-      </w:r>
-      <w:r>
-        <w:rPr>
-          <w:i/>
-          <w:iCs/>
-        </w:rPr>
-        <w:t xml:space="preserve">threshold </w:t>
+      <w:proofErr w:type="spellEnd"/>
+      <w:r>
+        <w:t xml:space="preserve">. É possível que </w:t>
+      </w:r>
+      <w:proofErr w:type="spellStart"/>
+      <w:r>
+        <w:t>existam</w:t>
+      </w:r>
+      <w:proofErr w:type="spellEnd"/>
+      <w:r>
+        <w:t xml:space="preserve"> falhas na soldagem de componentes por onde os pulsos se propagam no caminho da entrada dos canais até a entrada correspondente no FPGA, impedindo a chegada do sinal. Também é possível que componentes não estejam funcionando, ocasionando o mesmo problema. O canal 4, apesar de apresentar contagens, manteve sua resposta constante em mais ou menos 1,3 milhão de contagens, com um pico por volta do </w:t>
+      </w:r>
+      <w:proofErr w:type="spellStart"/>
+      <w:r>
+        <w:rPr>
+          <w:i/>
+          <w:iCs/>
+        </w:rPr>
+        <w:t>threshold</w:t>
+      </w:r>
+      <w:proofErr w:type="spellEnd"/>
+      <w:r>
+        <w:rPr>
+          <w:i/>
+          <w:iCs/>
+        </w:rPr>
+        <w:t xml:space="preserve"> </w:t>
       </w:r>
       <w:r>
         <w:t xml:space="preserve">de 1 V. Sua resposta no geral insensível às mudanças de </w:t>
       </w:r>
-      <w:r>
-        <w:rPr>
-          <w:i/>
-          <w:iCs/>
-        </w:rPr>
-        <w:t xml:space="preserve">threshold </w:t>
+      <w:proofErr w:type="spellStart"/>
+      <w:r>
+        <w:rPr>
+          <w:i/>
+          <w:iCs/>
+        </w:rPr>
+        <w:t>threshold</w:t>
+      </w:r>
+      <w:proofErr w:type="spellEnd"/>
+      <w:r>
+        <w:rPr>
+          <w:i/>
+          <w:iCs/>
+        </w:rPr>
+        <w:t xml:space="preserve"> </w:t>
       </w:r>
       <w:r>
         <w:t xml:space="preserve">evidencia um provável sinal </w:t>
@@ -11398,6 +12973,7 @@
         <w:lastRenderedPageBreak/>
         <w:t xml:space="preserve">de ruído aproximadamente constante na entrada correspondente do FPGA, gerando contagens constantes sem relação com os pulsos injetados, com o pico relacionado a sinais de ruído anteriores ao discriminador sendo propagados para aquela faixa de </w:t>
       </w:r>
+      <w:proofErr w:type="spellStart"/>
       <w:r>
         <w:rPr>
           <w:i/>
@@ -11405,6 +12981,7 @@
         </w:rPr>
         <w:t>threshold</w:t>
       </w:r>
+      <w:proofErr w:type="spellEnd"/>
       <w:r>
         <w:t>. Assim, esses canais não apresentaram funcionamento e resultados adequados.</w:t>
       </w:r>
@@ -11417,6 +12994,7 @@
       <w:r>
         <w:t xml:space="preserve">Para os demais canais (2, 3, 5, 6, 7 e 8) pode-se notar que a </w:t>
       </w:r>
+      <w:proofErr w:type="spellStart"/>
       <w:r>
         <w:rPr>
           <w:i/>
@@ -11424,24 +13002,29 @@
         </w:rPr>
         <w:t>ratio</w:t>
       </w:r>
+      <w:proofErr w:type="spellEnd"/>
       <w:r>
         <w:t xml:space="preserve"> começa com valor zero, e, a partir de certo valor de </w:t>
       </w:r>
+      <w:proofErr w:type="spellStart"/>
       <w:r>
         <w:rPr>
           <w:i/>
         </w:rPr>
         <w:t>threshold</w:t>
       </w:r>
+      <w:proofErr w:type="spellEnd"/>
       <w:r>
         <w:t xml:space="preserve">, começa a crescer rapidamente até atingir um pico. Então ela decai novamente até estabilizar próximo de um determinado valor. Os canais 5, 6 e 7 apresentam ainda um decaimento de volta para zero após a primeira estabilização. O formato dos gráficos tem a seguinte explicação: quando o </w:t>
       </w:r>
+      <w:proofErr w:type="spellStart"/>
       <w:r>
         <w:rPr>
           <w:i/>
         </w:rPr>
         <w:t>threshold</w:t>
       </w:r>
+      <w:proofErr w:type="spellEnd"/>
       <w:r>
         <w:t xml:space="preserve"> está próximo de zero, a saída do segundo estágio de amplificação tem um valor </w:t>
       </w:r>
@@ -11455,21 +13038,25 @@
       <w:r>
         <w:t xml:space="preserve"> que é sempre maior que o </w:t>
       </w:r>
+      <w:proofErr w:type="spellStart"/>
       <w:r>
         <w:rPr>
           <w:i/>
         </w:rPr>
         <w:t>threshold</w:t>
       </w:r>
+      <w:proofErr w:type="spellEnd"/>
       <w:r>
         <w:t xml:space="preserve">, deixando a saída do discriminador sempre em alto, e nenhuma contagem é feita (a contagem é feita mediante uma borda de subida). Quando o </w:t>
       </w:r>
+      <w:proofErr w:type="spellStart"/>
       <w:r>
         <w:rPr>
           <w:i/>
         </w:rPr>
         <w:t>threshold</w:t>
       </w:r>
+      <w:proofErr w:type="spellEnd"/>
       <w:r>
         <w:t xml:space="preserve"> se aproxima desse nível </w:t>
       </w:r>
@@ -11483,6 +13070,7 @@
       <w:r>
         <w:t xml:space="preserve">, o número de contagens sobe rapidamente, devido ao ruído do circuito gerando um número muito alto de bordas de subida, resultando em falsas contagens (por isso a </w:t>
       </w:r>
+      <w:proofErr w:type="spellStart"/>
       <w:r>
         <w:rPr>
           <w:i/>
@@ -11490,18 +13078,22 @@
         </w:rPr>
         <w:t>ratio</w:t>
       </w:r>
+      <w:proofErr w:type="spellEnd"/>
       <w:r>
         <w:t xml:space="preserve"> se torna bem maior do que 1 próximo do pico). Conforme o </w:t>
       </w:r>
+      <w:proofErr w:type="spellStart"/>
       <w:r>
         <w:rPr>
           <w:i/>
         </w:rPr>
         <w:t>threshold</w:t>
       </w:r>
+      <w:proofErr w:type="spellEnd"/>
       <w:r>
         <w:t xml:space="preserve"> continua crescendo, as bordas de subida do ruído vão sendo eliminadas, resultando num número de contagens cada vez mais próximo do número de pulsos reais injetados. Foi adicionada uma linha horizontal vermelha aos gráficos acima, correspondendo ao valor de </w:t>
       </w:r>
+      <w:proofErr w:type="spellStart"/>
       <w:r>
         <w:rPr>
           <w:i/>
@@ -11509,9 +13101,11 @@
         </w:rPr>
         <w:t>ratio</w:t>
       </w:r>
+      <w:proofErr w:type="spellEnd"/>
       <w:r>
         <w:t xml:space="preserve"> 1. O ponto de interseção dessa linha com a linha azul, a curva de </w:t>
       </w:r>
+      <w:proofErr w:type="spellStart"/>
       <w:r>
         <w:rPr>
           <w:i/>
@@ -11519,24 +13113,36 @@
         </w:rPr>
         <w:t>ratio</w:t>
       </w:r>
+      <w:proofErr w:type="spellEnd"/>
       <w:r>
         <w:t xml:space="preserve">, corresponde ao valor de </w:t>
       </w:r>
+      <w:proofErr w:type="spellStart"/>
       <w:r>
         <w:rPr>
           <w:i/>
         </w:rPr>
         <w:t>threshold</w:t>
       </w:r>
+      <w:proofErr w:type="spellEnd"/>
       <w:r>
         <w:t xml:space="preserve"> para o qual o número de contagens mais se aproxima no número real. O decaimento após a estabilização, quando ocorre, é devido ao </w:t>
       </w:r>
-      <w:r>
-        <w:rPr>
-          <w:i/>
-          <w:iCs/>
-        </w:rPr>
-        <w:t xml:space="preserve">threshold </w:t>
+      <w:proofErr w:type="spellStart"/>
+      <w:r>
+        <w:rPr>
+          <w:i/>
+          <w:iCs/>
+        </w:rPr>
+        <w:t>threshold</w:t>
+      </w:r>
+      <w:proofErr w:type="spellEnd"/>
+      <w:r>
+        <w:rPr>
+          <w:i/>
+          <w:iCs/>
+        </w:rPr>
+        <w:t xml:space="preserve"> </w:t>
       </w:r>
       <w:r>
         <w:t>se tornando maior que a amplitude dos pulsos amplificados, eliminando-os da saída do discriminador.</w:t>
@@ -11550,6 +13156,7 @@
       <w:r>
         <w:t xml:space="preserve">Os canais 2, 3 e 8 apresentaram a melhor resposta dentre todos, com a razão entre pulsos contados e injetados se estabilizando após o pico em valores bem próximos de 1, especialmente o canal 2, que se estabilizou quase exatamente em 1. Isso mostra que, para esses canais, foi possível cortar o sinal de ruído do sinal dos pulsos, a partir de determinados valores de </w:t>
       </w:r>
+      <w:proofErr w:type="spellStart"/>
       <w:r>
         <w:rPr>
           <w:i/>
@@ -11557,6 +13164,7 @@
         </w:rPr>
         <w:t>threshold</w:t>
       </w:r>
+      <w:proofErr w:type="spellEnd"/>
       <w:r>
         <w:t>.</w:t>
       </w:r>
@@ -11634,7 +13242,15 @@
         <w:t xml:space="preserve">FPGA </w:t>
       </w:r>
       <w:r>
-        <w:t xml:space="preserve">e demais ICs numa única placa de forma robusta. Esse objetivo, assim como o desenvolvimento dos firmwares do microcontrolador principal e do </w:t>
+        <w:t xml:space="preserve">e demais </w:t>
+      </w:r>
+      <w:proofErr w:type="spellStart"/>
+      <w:r>
+        <w:t>ICs</w:t>
+      </w:r>
+      <w:proofErr w:type="spellEnd"/>
+      <w:r>
+        <w:t xml:space="preserve"> numa única placa de forma robusta. Esse objetivo, assim como o desenvolvimento dos firmwares do microcontrolador principal e do </w:t>
       </w:r>
       <w:r>
         <w:rPr>
@@ -11644,7 +13260,15 @@
         <w:t>FPGA</w:t>
       </w:r>
       <w:r>
-        <w:t>, foram cumpridos satisfatoriamente, com testes mostrando que a aquisição, o armazenamento e o envio  de todos os dados do experimento ininterruptamente foram bem sucedidos.</w:t>
+        <w:t xml:space="preserve">, foram cumpridos satisfatoriamente, com testes mostrando que a aquisição, o armazenamento e o </w:t>
+      </w:r>
+      <w:proofErr w:type="gramStart"/>
+      <w:r>
+        <w:t>envio  de</w:t>
+      </w:r>
+      <w:proofErr w:type="gramEnd"/>
+      <w:r>
+        <w:t xml:space="preserve"> todos os dados do experimento ininterruptamente foram bem sucedidos.</w:t>
       </w:r>
     </w:p>
     <w:p>
@@ -11672,7 +13296,15 @@
         <w:t xml:space="preserve">FEE </w:t>
       </w:r>
       <w:r>
-        <w:t>não foi satisfatória. Boa parte dos canais não funcionou, apresentando resposta nula ou constante. Os canais que obtiveram contagens de pulsos apresentaram nível bastante elevado de ruído, e apenas os canais 2, 3 e 8 conseguiram um valor estável e correto de contagens a partir de um determinado valor de threshold.</w:t>
+        <w:t xml:space="preserve">não foi satisfatória. Boa parte dos canais não funcionou, apresentando resposta nula ou constante. Os canais que obtiveram contagens de pulsos apresentaram nível bastante elevado de ruído, e apenas os canais 2, 3 e 8 conseguiram um valor estável e correto de contagens a partir de um determinado valor de </w:t>
+      </w:r>
+      <w:proofErr w:type="spellStart"/>
+      <w:r>
+        <w:t>threshold</w:t>
+      </w:r>
+      <w:proofErr w:type="spellEnd"/>
+      <w:r>
+        <w:t>.</w:t>
       </w:r>
     </w:p>
     <w:p>
@@ -11682,16 +13314,26 @@
       <w:r>
         <w:t xml:space="preserve">Os problemas de não funcionamento de canais e de elevado nível de ruído tem sua origem provável na montagem e também no layout da placa. Para as próximas fases do projeto, será necessário realizar mais testes na placa para detectar a origem de fontes de ruído e também de possível ocorrência de </w:t>
       </w:r>
-      <w:r>
-        <w:rPr>
-          <w:i/>
-          <w:iCs/>
-        </w:rPr>
-        <w:t xml:space="preserve">crosstalk </w:t>
+      <w:proofErr w:type="spellStart"/>
+      <w:r>
+        <w:rPr>
+          <w:i/>
+          <w:iCs/>
+        </w:rPr>
+        <w:t>crosstalk</w:t>
+      </w:r>
+      <w:proofErr w:type="spellEnd"/>
+      <w:r>
+        <w:rPr>
+          <w:i/>
+          <w:iCs/>
+        </w:rPr>
+        <w:t xml:space="preserve"> </w:t>
       </w:r>
       <w:r>
         <w:t xml:space="preserve">entre diferentes linhas de sinal. Também é recomendado a confecção de </w:t>
       </w:r>
+      <w:proofErr w:type="spellStart"/>
       <w:r>
         <w:rPr>
           <w:i/>
@@ -11699,6 +13341,7 @@
         </w:rPr>
         <w:t>PCBs</w:t>
       </w:r>
+      <w:proofErr w:type="spellEnd"/>
       <w:r>
         <w:t xml:space="preserve"> de teste para validar o design do circuito de </w:t>
       </w:r>
@@ -11707,7 +13350,23 @@
           <w:i/>
           <w:iCs/>
         </w:rPr>
-        <w:t xml:space="preserve">Front-End, </w:t>
+        <w:t>Front-</w:t>
+      </w:r>
+      <w:proofErr w:type="spellStart"/>
+      <w:r>
+        <w:rPr>
+          <w:i/>
+          <w:iCs/>
+        </w:rPr>
+        <w:t>End</w:t>
+      </w:r>
+      <w:proofErr w:type="spellEnd"/>
+      <w:r>
+        <w:rPr>
+          <w:i/>
+          <w:iCs/>
+        </w:rPr>
+        <w:t xml:space="preserve">, </w:t>
       </w:r>
       <w:r>
         <w:t>que foi a parte que apresentou mais problemas no projeto.</w:t>
@@ -11930,7 +13589,21 @@
         <w:rPr>
           <w:lang w:val="en-US" w:eastAsia="pt-BR"/>
         </w:rPr>
-        <w:t>, Suíça, v. 12, n. 1, 2015.</w:t>
+        <w:t xml:space="preserve">, </w:t>
+      </w:r>
+      <w:proofErr w:type="spellStart"/>
+      <w:r>
+        <w:rPr>
+          <w:lang w:val="en-US" w:eastAsia="pt-BR"/>
+        </w:rPr>
+        <w:t>Suíça</w:t>
+      </w:r>
+      <w:proofErr w:type="spellEnd"/>
+      <w:r>
+        <w:rPr>
+          <w:lang w:val="en-US" w:eastAsia="pt-BR"/>
+        </w:rPr>
+        <w:t>, v. 12, n. 1, 2015.</w:t>
       </w:r>
     </w:p>
     <w:p>
@@ -11948,7 +13621,21 @@
         <w:rPr>
           <w:lang w:val="en-US" w:eastAsia="pt-BR"/>
         </w:rPr>
-        <w:t>HEBER, B.; FICHTNER, H.; SCHERER, K. Solar and heliospheric modulation of galactic cosmic rays. </w:t>
+        <w:t xml:space="preserve">HEBER, B.; FICHTNER, H.; SCHERER, K. Solar and </w:t>
+      </w:r>
+      <w:proofErr w:type="spellStart"/>
+      <w:r>
+        <w:rPr>
+          <w:lang w:val="en-US" w:eastAsia="pt-BR"/>
+        </w:rPr>
+        <w:t>heliospheric</w:t>
+      </w:r>
+      <w:proofErr w:type="spellEnd"/>
+      <w:r>
+        <w:rPr>
+          <w:lang w:val="en-US" w:eastAsia="pt-BR"/>
+        </w:rPr>
+        <w:t xml:space="preserve"> modulation of galactic cosmic rays. </w:t>
       </w:r>
       <w:r>
         <w:rPr>
@@ -11962,7 +13649,21 @@
         <w:rPr>
           <w:lang w:val="en-US" w:eastAsia="pt-BR"/>
         </w:rPr>
-        <w:t>, [Alemanha], v. 125, n. 1–4, p. 81–93, 2007.</w:t>
+        <w:t>, [</w:t>
+      </w:r>
+      <w:proofErr w:type="spellStart"/>
+      <w:r>
+        <w:rPr>
+          <w:lang w:val="en-US" w:eastAsia="pt-BR"/>
+        </w:rPr>
+        <w:t>Alemanha</w:t>
+      </w:r>
+      <w:proofErr w:type="spellEnd"/>
+      <w:r>
+        <w:rPr>
+          <w:lang w:val="en-US" w:eastAsia="pt-BR"/>
+        </w:rPr>
+        <w:t>], v. 125, n. 1–4, p. 81–93, 2007.</w:t>
       </w:r>
     </w:p>
     <w:p>
@@ -12058,7 +13759,21 @@
         <w:rPr>
           <w:lang w:val="en-US" w:eastAsia="pt-BR"/>
         </w:rPr>
-        <w:t>, Grã-Bretanha, v. 59, n. 11, p. 1225–1232, 1997.</w:t>
+        <w:t xml:space="preserve">, </w:t>
+      </w:r>
+      <w:proofErr w:type="spellStart"/>
+      <w:r>
+        <w:rPr>
+          <w:lang w:val="en-US" w:eastAsia="pt-BR"/>
+        </w:rPr>
+        <w:t>Grã-Bretanha</w:t>
+      </w:r>
+      <w:proofErr w:type="spellEnd"/>
+      <w:r>
+        <w:rPr>
+          <w:lang w:val="en-US" w:eastAsia="pt-BR"/>
+        </w:rPr>
+        <w:t>, v. 59, n. 11, p. 1225–1232, 1997.</w:t>
       </w:r>
     </w:p>
     <w:p>
@@ -12076,7 +13791,21 @@
         <w:rPr>
           <w:lang w:val="en-US" w:eastAsia="pt-BR"/>
         </w:rPr>
-        <w:t>SVENSMARK, H. Cosmoclimatology: a new theory emerges. </w:t>
+        <w:t xml:space="preserve">SVENSMARK, H. </w:t>
+      </w:r>
+      <w:proofErr w:type="spellStart"/>
+      <w:r>
+        <w:rPr>
+          <w:lang w:val="en-US" w:eastAsia="pt-BR"/>
+        </w:rPr>
+        <w:t>Cosmoclimatology</w:t>
+      </w:r>
+      <w:proofErr w:type="spellEnd"/>
+      <w:r>
+        <w:rPr>
+          <w:lang w:val="en-US" w:eastAsia="pt-BR"/>
+        </w:rPr>
+        <w:t>: a new theory emerges. </w:t>
       </w:r>
       <w:r>
         <w:rPr>
@@ -12154,7 +13883,21 @@
         <w:rPr>
           <w:lang w:val="en-US" w:eastAsia="pt-BR"/>
         </w:rPr>
-        <w:t>, [Alemanha], v. 94, n. 1/2, p. 215–230, 2000.</w:t>
+        <w:t>, [</w:t>
+      </w:r>
+      <w:proofErr w:type="spellStart"/>
+      <w:r>
+        <w:rPr>
+          <w:lang w:val="en-US" w:eastAsia="pt-BR"/>
+        </w:rPr>
+        <w:t>Alemanha</w:t>
+      </w:r>
+      <w:proofErr w:type="spellEnd"/>
+      <w:r>
+        <w:rPr>
+          <w:lang w:val="en-US" w:eastAsia="pt-BR"/>
+        </w:rPr>
+        <w:t>], v. 94, n. 1/2, p. 215–230, 2000.</w:t>
       </w:r>
     </w:p>
     <w:p>
@@ -12187,7 +13930,21 @@
         <w:rPr>
           <w:lang w:val="en-US" w:eastAsia="pt-BR"/>
         </w:rPr>
-        <w:t>, [Alemanha], v. 107, n. 1–2, p. 317–325, 2003.</w:t>
+        <w:t>, [</w:t>
+      </w:r>
+      <w:proofErr w:type="spellStart"/>
+      <w:r>
+        <w:rPr>
+          <w:lang w:val="en-US" w:eastAsia="pt-BR"/>
+        </w:rPr>
+        <w:t>Alemanha</w:t>
+      </w:r>
+      <w:proofErr w:type="spellEnd"/>
+      <w:r>
+        <w:rPr>
+          <w:lang w:val="en-US" w:eastAsia="pt-BR"/>
+        </w:rPr>
+        <w:t>], v. 107, n. 1–2, p. 317–325, 2003.</w:t>
       </w:r>
     </w:p>
     <w:p>
@@ -12277,7 +14034,25 @@
           <w:bCs/>
           <w:lang w:eastAsia="pt-BR"/>
         </w:rPr>
-        <w:t>Desenvolvimento do experimento Antártico de monitoração de raios cósmicos para o módulo Criosfera I</w:t>
+        <w:t xml:space="preserve">Desenvolvimento do experimento Antártico de monitoração de raios cósmicos para o módulo </w:t>
+      </w:r>
+      <w:proofErr w:type="spellStart"/>
+      <w:r>
+        <w:rPr>
+          <w:b/>
+          <w:bCs/>
+          <w:lang w:eastAsia="pt-BR"/>
+        </w:rPr>
+        <w:t>Criosfera</w:t>
+      </w:r>
+      <w:proofErr w:type="spellEnd"/>
+      <w:r>
+        <w:rPr>
+          <w:b/>
+          <w:bCs/>
+          <w:lang w:eastAsia="pt-BR"/>
+        </w:rPr>
+        <w:t xml:space="preserve"> I</w:t>
       </w:r>
       <w:r>
         <w:rPr>
@@ -12757,7 +14532,7 @@
           <v:shape id="_x0000_i1025" type="#_x0000_t75" style="width:445.95pt;height:631.9pt" o:ole="">
             <v:imagedata r:id="rId34" o:title=""/>
           </v:shape>
-          <o:OLEObject Type="Embed" ProgID="Acrobat.Document.DC" ShapeID="_x0000_i1025" DrawAspect="Content" ObjectID="_1799529647" r:id="rId35"/>
+          <o:OLEObject Type="Embed" ProgID="Acrobat.Document.DC" ShapeID="_x0000_i1025" DrawAspect="Content" ObjectID="_1799529854" r:id="rId35"/>
         </w:object>
       </w:r>
     </w:p>
@@ -12771,7 +14546,7 @@
           <v:shape id="_x0000_i1026" type="#_x0000_t75" style="width:445.95pt;height:631.9pt" o:ole="">
             <v:imagedata r:id="rId36" o:title=""/>
           </v:shape>
-          <o:OLEObject Type="Embed" ProgID="Acrobat.Document.DC" ShapeID="_x0000_i1026" DrawAspect="Content" ObjectID="_1799529648" r:id="rId37"/>
+          <o:OLEObject Type="Embed" ProgID="Acrobat.Document.DC" ShapeID="_x0000_i1026" DrawAspect="Content" ObjectID="_1799529855" r:id="rId37"/>
         </w:object>
       </w:r>
     </w:p>
@@ -12785,7 +14560,7 @@
           <v:shape id="_x0000_i1027" type="#_x0000_t75" style="width:445.95pt;height:124.65pt" o:ole="">
             <v:imagedata r:id="rId38" o:title="" cropbottom="52525f"/>
           </v:shape>
-          <o:OLEObject Type="Embed" ProgID="Acrobat.Document.DC" ShapeID="_x0000_i1027" DrawAspect="Content" ObjectID="_1799529649" r:id="rId39"/>
+          <o:OLEObject Type="Embed" ProgID="Acrobat.Document.DC" ShapeID="_x0000_i1027" DrawAspect="Content" ObjectID="_1799529856" r:id="rId39"/>
         </w:object>
       </w:r>
     </w:p>
@@ -12805,7 +14580,7 @@
           <v:shape id="_x0000_i1030" type="#_x0000_t75" style="width:445.95pt;height:514.75pt" o:ole="">
             <v:imagedata r:id="rId40" o:title="" cropbottom="12156f"/>
           </v:shape>
-          <o:OLEObject Type="Embed" ProgID="Acrobat.Document.DC" ShapeID="_x0000_i1030" DrawAspect="Content" ObjectID="_1799529650" r:id="rId41"/>
+          <o:OLEObject Type="Embed" ProgID="Acrobat.Document.DC" ShapeID="_x0000_i1030" DrawAspect="Content" ObjectID="_1799529857" r:id="rId41"/>
         </w:object>
       </w:r>
     </w:p>
@@ -12831,7 +14606,7 @@
           <v:shape id="_x0000_i1038" type="#_x0000_t75" style="width:445.95pt;height:631.9pt" o:ole="">
             <v:imagedata r:id="rId42" o:title=""/>
           </v:shape>
-          <o:OLEObject Type="Embed" ProgID="Acrobat.Document.DC" ShapeID="_x0000_i1038" DrawAspect="Content" ObjectID="_1799529651" r:id="rId43"/>
+          <o:OLEObject Type="Embed" ProgID="Acrobat.Document.DC" ShapeID="_x0000_i1038" DrawAspect="Content" ObjectID="_1799529858" r:id="rId43"/>
         </w:object>
       </w:r>
     </w:p>
@@ -12847,11 +14622,11 @@
         <w:jc w:val="left"/>
       </w:pPr>
       <w:r>
-        <w:object w:dxaOrig="8925" w:dyaOrig="12631" w14:anchorId="7EEA2391">
-          <v:shape id="_x0000_i1051" type="#_x0000_t75" style="width:445.95pt;height:125.75pt" o:ole="">
-            <v:imagedata r:id="rId44" o:title="" cropbottom="52494f"/>
+        <w:object w:dxaOrig="8925" w:dyaOrig="12630" w14:anchorId="7EEA2391">
+          <v:shape id="_x0000_i1053" type="#_x0000_t75" style="width:445.95pt;height:125.75pt" o:ole="">
+            <v:imagedata r:id="rId42" o:title="" cropbottom="52494f"/>
           </v:shape>
-          <o:OLEObject Type="Embed" ProgID="Acrobat.Document.DC" ShapeID="_x0000_i1051" DrawAspect="Content" ObjectID="_1799529652" r:id="rId45"/>
+          <o:OLEObject Type="Embed" ProgID="Acrobat.Document.DC" ShapeID="_x0000_i1053" DrawAspect="Content" ObjectID="_1799529859" r:id="rId44"/>
         </w:object>
       </w:r>
     </w:p>
@@ -12866,6 +14641,14 @@
         <w:spacing w:before="0" w:after="0"/>
         <w:jc w:val="left"/>
       </w:pPr>
+      <w:r>
+        <w:object w:dxaOrig="8925" w:dyaOrig="12630" w14:anchorId="05141E14">
+          <v:shape id="_x0000_i1057" type="#_x0000_t75" style="width:445.95pt;height:211.7pt" o:ole="">
+            <v:imagedata r:id="rId45" o:title="" cropbottom="43580f"/>
+          </v:shape>
+          <o:OLEObject Type="Embed" ProgID="Acrobat.Document.DC" ShapeID="_x0000_i1057" DrawAspect="Content" ObjectID="_1799529860" r:id="rId46"/>
+        </w:object>
+      </w:r>
     </w:p>
     <w:p>
       <w:pPr>
@@ -12884,6 +14667,14 @@
         <w:spacing w:before="0" w:after="0"/>
         <w:jc w:val="left"/>
       </w:pPr>
+      <w:r>
+        <w:object w:dxaOrig="8925" w:dyaOrig="12630" w14:anchorId="673A3C6E">
+          <v:shape id="_x0000_i1066" type="#_x0000_t75" style="width:445.95pt;height:411.6pt" o:ole="">
+            <v:imagedata r:id="rId47" o:title="" cropbottom="22848f"/>
+          </v:shape>
+          <o:OLEObject Type="Embed" ProgID="Acrobat.Document.DC" ShapeID="_x0000_i1066" DrawAspect="Content" ObjectID="_1799529861" r:id="rId48"/>
+        </w:object>
+      </w:r>
     </w:p>
     <w:p>
       <w:pPr>
@@ -13162,6 +14953,30 @@
       </w:pPr>
     </w:p>
     <w:p>
+      <w:pPr>
+        <w:spacing w:before="0" w:after="0"/>
+        <w:jc w:val="left"/>
+      </w:pPr>
+    </w:p>
+    <w:p>
+      <w:pPr>
+        <w:spacing w:before="0" w:after="0"/>
+        <w:jc w:val="left"/>
+      </w:pPr>
+    </w:p>
+    <w:p>
+      <w:pPr>
+        <w:spacing w:before="0" w:after="0"/>
+        <w:jc w:val="left"/>
+      </w:pPr>
+    </w:p>
+    <w:p>
+      <w:pPr>
+        <w:spacing w:before="0" w:after="0"/>
+        <w:jc w:val="left"/>
+      </w:pPr>
+    </w:p>
+    <w:p>
       <w:r>
         <w:t>.</w:t>
       </w:r>
@@ -13183,6 +14998,7 @@
       <w:r>
         <w:t xml:space="preserve">Código da interface </w:t>
       </w:r>
+      <w:proofErr w:type="spellStart"/>
       <w:r>
         <w:rPr>
           <w:i/>
@@ -13190,6 +15006,7 @@
         <w:t>PyControl</w:t>
       </w:r>
       <w:bookmarkEnd w:id="65"/>
+      <w:proofErr w:type="spellEnd"/>
     </w:p>
     <w:p>
       <w:pPr>
@@ -13454,7 +15271,7 @@
       </w:pPr>
     </w:p>
     <w:sectPr>
-      <w:headerReference w:type="default" r:id="rId46"/>
+      <w:headerReference w:type="default" r:id="rId49"/>
       <w:pgSz w:w="11906" w:h="16838"/>
       <w:pgMar w:top="1701" w:right="1134" w:bottom="1134" w:left="1701" w:header="709" w:footer="709" w:gutter="0"/>
       <w:pgNumType w:start="13"/>

</xml_diff>